<commit_message>
Done both of my tests for my first class
tested to see if the ball actually moved in the simulator and also tested to see if the calculations were correct
</commit_message>
<xml_diff>
--- a/Rample World Coursework.docx
+++ b/Rample World Coursework.docx
@@ -9425,6 +9425,832 @@
               <w:t>Show screenshots of the section fully working.</w:t>
             </w:r>
           </w:p>
+          <w:p>
+            <w:pPr>
+              <w:rPr>
+                <w:rFonts w:ascii="Aptos" w:eastAsia="Aptos" w:hAnsi="Aptos" w:cs="Aptos"/>
+                <w:sz w:val="28"/>
+                <w:szCs w:val="28"/>
+              </w:rPr>
+            </w:pPr>
+          </w:p>
+          <w:p>
+            <w:pPr>
+              <w:rPr>
+                <w:rFonts w:ascii="Aptos" w:eastAsia="Aptos" w:hAnsi="Aptos" w:cs="Aptos"/>
+                <w:sz w:val="28"/>
+                <w:szCs w:val="28"/>
+                <w:u w:val="single"/>
+              </w:rPr>
+            </w:pPr>
+            <w:r>
+              <w:rPr>
+                <w:rFonts w:ascii="Aptos" w:eastAsia="Aptos" w:hAnsi="Aptos" w:cs="Aptos"/>
+                <w:sz w:val="28"/>
+                <w:szCs w:val="28"/>
+                <w:u w:val="single"/>
+              </w:rPr>
+              <w:t>TEST 1</w:t>
+            </w:r>
+          </w:p>
+          <w:p>
+            <w:pPr>
+              <w:rPr>
+                <w:sz w:val="28"/>
+                <w:szCs w:val="28"/>
+              </w:rPr>
+            </w:pPr>
+            <w:r>
+              <w:rPr>
+                <w:sz w:val="28"/>
+                <w:szCs w:val="28"/>
+              </w:rPr>
+              <w:t>Spawn in the ball at the top of the screen and see if it falls. This is to test the gravity on the ball.</w:t>
+            </w:r>
+          </w:p>
+          <w:p>
+            <w:pPr>
+              <w:rPr>
+                <w:sz w:val="28"/>
+                <w:szCs w:val="28"/>
+              </w:rPr>
+            </w:pPr>
+            <w:r>
+              <w:rPr>
+                <w:sz w:val="28"/>
+                <w:szCs w:val="28"/>
+              </w:rPr>
+              <w:lastRenderedPageBreak/>
+              <w:drawing>
+                <wp:inline distT="0" distB="0" distL="0" distR="0" wp14:anchorId="14C102D0" wp14:editId="3F47F49C">
+                  <wp:extent cx="2996712" cy="2124075"/>
+                  <wp:effectExtent l="0" t="0" r="0" b="0"/>
+                  <wp:docPr id="1290371870" name="Picture 1"/>
+                  <wp:cNvGraphicFramePr>
+                    <a:graphicFrameLocks xmlns:a="http://schemas.openxmlformats.org/drawingml/2006/main" noChangeAspect="1"/>
+                  </wp:cNvGraphicFramePr>
+                  <a:graphic xmlns:a="http://schemas.openxmlformats.org/drawingml/2006/main">
+                    <a:graphicData uri="http://schemas.openxmlformats.org/drawingml/2006/picture">
+                      <pic:pic xmlns:pic="http://schemas.openxmlformats.org/drawingml/2006/picture">
+                        <pic:nvPicPr>
+                          <pic:cNvPr id="1290371870" name=""/>
+                          <pic:cNvPicPr/>
+                        </pic:nvPicPr>
+                        <pic:blipFill>
+                          <a:blip r:embed="rId53"/>
+                          <a:stretch>
+                            <a:fillRect/>
+                          </a:stretch>
+                        </pic:blipFill>
+                        <pic:spPr>
+                          <a:xfrm>
+                            <a:off x="0" y="0"/>
+                            <a:ext cx="2999859" cy="2126306"/>
+                          </a:xfrm>
+                          <a:prstGeom prst="rect">
+                            <a:avLst/>
+                          </a:prstGeom>
+                        </pic:spPr>
+                      </pic:pic>
+                    </a:graphicData>
+                  </a:graphic>
+                </wp:inline>
+              </w:drawing>
+            </w:r>
+          </w:p>
+          <w:p>
+            <w:pPr>
+              <w:rPr>
+                <w:sz w:val="28"/>
+                <w:szCs w:val="28"/>
+              </w:rPr>
+            </w:pPr>
+            <w:r>
+              <w:rPr>
+                <w:sz w:val="28"/>
+                <w:szCs w:val="28"/>
+              </w:rPr>
+              <w:t>This test was ran using</w:t>
+            </w:r>
+            <w:r>
+              <w:rPr>
+                <w:sz w:val="28"/>
+                <w:szCs w:val="28"/>
+              </w:rPr>
+              <w:t xml:space="preserve"> the mass of 6 ramp angle of 45 friction 0.</w:t>
+            </w:r>
+            <w:r>
+              <w:rPr>
+                <w:sz w:val="28"/>
+                <w:szCs w:val="28"/>
+              </w:rPr>
+              <w:t xml:space="preserve"> This test has partly worked as the ball moved right instead of down however this is correct as in my code if there isn’t a ramp there the ball will move to the </w:t>
+            </w:r>
+            <w:r>
+              <w:rPr>
+                <w:sz w:val="28"/>
+                <w:szCs w:val="28"/>
+              </w:rPr>
+              <w:t xml:space="preserve">side instead however the problem is that after 97 seconds the </w:t>
+            </w:r>
+            <w:r>
+              <w:rPr>
+                <w:sz w:val="28"/>
+                <w:szCs w:val="28"/>
+              </w:rPr>
+              <w:t>velocity on the x axis is going at a speed of 1998</w:t>
+            </w:r>
+            <w:r>
+              <w:rPr>
+                <w:sz w:val="28"/>
+                <w:szCs w:val="28"/>
+              </w:rPr>
+              <w:t xml:space="preserve"> and even after 97 seconds it should not be going that fast</w:t>
+            </w:r>
+            <w:r>
+              <w:rPr>
+                <w:sz w:val="28"/>
+                <w:szCs w:val="28"/>
+              </w:rPr>
+              <w:t>.</w:t>
+            </w:r>
+          </w:p>
+          <w:p>
+            <w:pPr>
+              <w:rPr>
+                <w:sz w:val="28"/>
+                <w:szCs w:val="28"/>
+              </w:rPr>
+            </w:pPr>
+            <w:r>
+              <w:rPr>
+                <w:sz w:val="28"/>
+                <w:szCs w:val="28"/>
+              </w:rPr>
+              <w:drawing>
+                <wp:inline distT="0" distB="0" distL="0" distR="0" wp14:anchorId="2742C317" wp14:editId="47430E70">
+                  <wp:extent cx="5591175" cy="1201420"/>
+                  <wp:effectExtent l="0" t="0" r="9525" b="0"/>
+                  <wp:docPr id="1249741467" name="Picture 1"/>
+                  <wp:cNvGraphicFramePr>
+                    <a:graphicFrameLocks xmlns:a="http://schemas.openxmlformats.org/drawingml/2006/main" noChangeAspect="1"/>
+                  </wp:cNvGraphicFramePr>
+                  <a:graphic xmlns:a="http://schemas.openxmlformats.org/drawingml/2006/main">
+                    <a:graphicData uri="http://schemas.openxmlformats.org/drawingml/2006/picture">
+                      <pic:pic xmlns:pic="http://schemas.openxmlformats.org/drawingml/2006/picture">
+                        <pic:nvPicPr>
+                          <pic:cNvPr id="1249741467" name=""/>
+                          <pic:cNvPicPr/>
+                        </pic:nvPicPr>
+                        <pic:blipFill>
+                          <a:blip r:embed="rId54"/>
+                          <a:stretch>
+                            <a:fillRect/>
+                          </a:stretch>
+                        </pic:blipFill>
+                        <pic:spPr>
+                          <a:xfrm>
+                            <a:off x="0" y="0"/>
+                            <a:ext cx="5591175" cy="1201420"/>
+                          </a:xfrm>
+                          <a:prstGeom prst="rect">
+                            <a:avLst/>
+                          </a:prstGeom>
+                        </pic:spPr>
+                      </pic:pic>
+                    </a:graphicData>
+                  </a:graphic>
+                </wp:inline>
+              </w:drawing>
+            </w:r>
+          </w:p>
+          <w:p>
+            <w:pPr>
+              <w:rPr>
+                <w:sz w:val="28"/>
+                <w:szCs w:val="28"/>
+              </w:rPr>
+            </w:pPr>
+            <w:r>
+              <w:rPr>
+                <w:sz w:val="28"/>
+                <w:szCs w:val="28"/>
+              </w:rPr>
+              <w:t xml:space="preserve">To fix this </w:t>
+            </w:r>
+            <w:r>
+              <w:rPr>
+                <w:sz w:val="28"/>
+                <w:szCs w:val="28"/>
+              </w:rPr>
+              <w:t xml:space="preserve">problem I asked a friend in maths </w:t>
+            </w:r>
+            <w:r>
+              <w:rPr>
+                <w:sz w:val="28"/>
+                <w:szCs w:val="28"/>
+              </w:rPr>
+              <w:t xml:space="preserve">and looked in my maths book and I realised that I had forgotten to divide the acceleration </w:t>
+            </w:r>
+            <w:r>
+              <w:rPr>
+                <w:sz w:val="28"/>
+                <w:szCs w:val="28"/>
+              </w:rPr>
+              <w:t>by mass this needs to be done because I am using the equation F=</w:t>
+            </w:r>
+            <w:r>
+              <w:rPr>
+                <w:sz w:val="28"/>
+                <w:szCs w:val="28"/>
+              </w:rPr>
+              <w:t xml:space="preserve"> ma </w:t>
+            </w:r>
+            <w:r>
+              <w:rPr>
+                <w:sz w:val="28"/>
+                <w:szCs w:val="28"/>
+              </w:rPr>
+              <w:t>and before I was just getting the force in the equation then I wasn’t dividing the</w:t>
+            </w:r>
+            <w:r>
+              <w:rPr>
+                <w:sz w:val="28"/>
+                <w:szCs w:val="28"/>
+              </w:rPr>
+              <w:t xml:space="preserve"> mass so it was giving me too big of a number which then caused it to go off the screen.</w:t>
+            </w:r>
+          </w:p>
+          <w:p>
+            <w:pPr>
+              <w:rPr>
+                <w:sz w:val="28"/>
+                <w:szCs w:val="28"/>
+              </w:rPr>
+            </w:pPr>
+            <w:r>
+              <w:rPr>
+                <w:sz w:val="28"/>
+                <w:szCs w:val="28"/>
+              </w:rPr>
+              <w:drawing>
+                <wp:inline distT="0" distB="0" distL="0" distR="0" wp14:anchorId="7BD15EAF" wp14:editId="2A2A621A">
+                  <wp:extent cx="4277322" cy="800212"/>
+                  <wp:effectExtent l="0" t="0" r="0" b="0"/>
+                  <wp:docPr id="1074565057" name="Picture 1"/>
+                  <wp:cNvGraphicFramePr>
+                    <a:graphicFrameLocks xmlns:a="http://schemas.openxmlformats.org/drawingml/2006/main" noChangeAspect="1"/>
+                  </wp:cNvGraphicFramePr>
+                  <a:graphic xmlns:a="http://schemas.openxmlformats.org/drawingml/2006/main">
+                    <a:graphicData uri="http://schemas.openxmlformats.org/drawingml/2006/picture">
+                      <pic:pic xmlns:pic="http://schemas.openxmlformats.org/drawingml/2006/picture">
+                        <pic:nvPicPr>
+                          <pic:cNvPr id="1074565057" name=""/>
+                          <pic:cNvPicPr/>
+                        </pic:nvPicPr>
+                        <pic:blipFill>
+                          <a:blip r:embed="rId55"/>
+                          <a:stretch>
+                            <a:fillRect/>
+                          </a:stretch>
+                        </pic:blipFill>
+                        <pic:spPr>
+                          <a:xfrm>
+                            <a:off x="0" y="0"/>
+                            <a:ext cx="4277322" cy="800212"/>
+                          </a:xfrm>
+                          <a:prstGeom prst="rect">
+                            <a:avLst/>
+                          </a:prstGeom>
+                        </pic:spPr>
+                      </pic:pic>
+                    </a:graphicData>
+                  </a:graphic>
+                </wp:inline>
+              </w:drawing>
+            </w:r>
+          </w:p>
+          <w:p>
+            <w:pPr>
+              <w:rPr>
+                <w:sz w:val="28"/>
+                <w:szCs w:val="28"/>
+              </w:rPr>
+            </w:pPr>
+            <w:r>
+              <w:rPr>
+                <w:sz w:val="28"/>
+                <w:szCs w:val="28"/>
+              </w:rPr>
+              <w:t xml:space="preserve">Another Problem I fixed with this is that I don’t need to </w:t>
+            </w:r>
+            <w:r>
+              <w:rPr>
+                <w:sz w:val="28"/>
+                <w:szCs w:val="28"/>
+              </w:rPr>
+              <w:t>multiply the acceleration by the time this is because where I am adding the</w:t>
+            </w:r>
+            <w:r>
+              <w:rPr>
+                <w:sz w:val="28"/>
+                <w:szCs w:val="28"/>
+              </w:rPr>
+              <w:t xml:space="preserve"> acceleration on every time it is just </w:t>
+            </w:r>
+            <w:r>
+              <w:rPr>
+                <w:sz w:val="28"/>
+                <w:szCs w:val="28"/>
+              </w:rPr>
+              <w:t>doing the same thing so there is no reason for it to be adding on time every time.</w:t>
+            </w:r>
+          </w:p>
+          <w:p>
+            <w:pPr>
+              <w:rPr>
+                <w:sz w:val="28"/>
+                <w:szCs w:val="28"/>
+              </w:rPr>
+            </w:pPr>
+            <w:r>
+              <w:rPr>
+                <w:sz w:val="28"/>
+                <w:szCs w:val="28"/>
+              </w:rPr>
+              <w:lastRenderedPageBreak/>
+              <w:drawing>
+                <wp:inline distT="0" distB="0" distL="0" distR="0" wp14:anchorId="216CF06F" wp14:editId="31E1F1BE">
+                  <wp:extent cx="2800350" cy="1823010"/>
+                  <wp:effectExtent l="0" t="0" r="0" b="6350"/>
+                  <wp:docPr id="381025505" name="Picture 1"/>
+                  <wp:cNvGraphicFramePr>
+                    <a:graphicFrameLocks xmlns:a="http://schemas.openxmlformats.org/drawingml/2006/main" noChangeAspect="1"/>
+                  </wp:cNvGraphicFramePr>
+                  <a:graphic xmlns:a="http://schemas.openxmlformats.org/drawingml/2006/main">
+                    <a:graphicData uri="http://schemas.openxmlformats.org/drawingml/2006/picture">
+                      <pic:pic xmlns:pic="http://schemas.openxmlformats.org/drawingml/2006/picture">
+                        <pic:nvPicPr>
+                          <pic:cNvPr id="381025505" name=""/>
+                          <pic:cNvPicPr/>
+                        </pic:nvPicPr>
+                        <pic:blipFill>
+                          <a:blip r:embed="rId56"/>
+                          <a:stretch>
+                            <a:fillRect/>
+                          </a:stretch>
+                        </pic:blipFill>
+                        <pic:spPr>
+                          <a:xfrm>
+                            <a:off x="0" y="0"/>
+                            <a:ext cx="2809282" cy="1828825"/>
+                          </a:xfrm>
+                          <a:prstGeom prst="rect">
+                            <a:avLst/>
+                          </a:prstGeom>
+                        </pic:spPr>
+                      </pic:pic>
+                    </a:graphicData>
+                  </a:graphic>
+                </wp:inline>
+              </w:drawing>
+            </w:r>
+          </w:p>
+          <w:p>
+            <w:pPr>
+              <w:rPr>
+                <w:color w:val="000000" w:themeColor="text1"/>
+                <w:sz w:val="28"/>
+                <w:szCs w:val="28"/>
+              </w:rPr>
+            </w:pPr>
+            <w:r>
+              <w:rPr>
+                <w:sz w:val="28"/>
+                <w:szCs w:val="28"/>
+              </w:rPr>
+              <w:t>This was the end result of them 2 fixes which now the xVelocity is going at the correct speed and it slowly takes time to increase the speed instead of very quickly as it was before</w:t>
+            </w:r>
+            <w:r>
+              <w:rPr>
+                <w:sz w:val="28"/>
+                <w:szCs w:val="28"/>
+              </w:rPr>
+              <w:t>. This means that Test 1</w:t>
+            </w:r>
+            <w:r>
+              <w:rPr>
+                <w:sz w:val="28"/>
+                <w:szCs w:val="28"/>
+              </w:rPr>
+              <w:t>,</w:t>
+            </w:r>
+            <w:r>
+              <w:rPr>
+                <w:sz w:val="28"/>
+                <w:szCs w:val="28"/>
+              </w:rPr>
+              <w:t xml:space="preserve"> </w:t>
+            </w:r>
+            <w:r>
+              <w:rPr>
+                <w:color w:val="000000" w:themeColor="text1"/>
+                <w:sz w:val="28"/>
+                <w:szCs w:val="28"/>
+                <w:highlight w:val="green"/>
+              </w:rPr>
+              <w:t>Spawn in the ball at the top of the screen and see if it falls. This is to test the gravity on the ball</w:t>
+            </w:r>
+            <w:r>
+              <w:rPr>
+                <w:color w:val="000000" w:themeColor="text1"/>
+                <w:sz w:val="28"/>
+                <w:szCs w:val="28"/>
+              </w:rPr>
+              <w:t>, i</w:t>
+            </w:r>
+            <w:r>
+              <w:rPr>
+                <w:color w:val="000000" w:themeColor="text1"/>
+                <w:sz w:val="28"/>
+                <w:szCs w:val="28"/>
+              </w:rPr>
+              <w:t>s correct as there is forces pushing on the ball shown in how the xVelocity is increasing due to them.</w:t>
+            </w:r>
+          </w:p>
+          <w:p>
+            <w:pPr>
+              <w:rPr>
+                <w:color w:val="000000" w:themeColor="text1"/>
+                <w:sz w:val="28"/>
+                <w:szCs w:val="28"/>
+                <w:u w:val="single"/>
+              </w:rPr>
+            </w:pPr>
+            <w:r>
+              <w:rPr>
+                <w:color w:val="000000" w:themeColor="text1"/>
+                <w:sz w:val="28"/>
+                <w:szCs w:val="28"/>
+                <w:u w:val="single"/>
+              </w:rPr>
+              <w:t>TEST 2</w:t>
+            </w:r>
+          </w:p>
+          <w:p>
+            <w:pPr>
+              <w:rPr>
+                <w:sz w:val="28"/>
+                <w:szCs w:val="28"/>
+              </w:rPr>
+            </w:pPr>
+            <w:r>
+              <w:rPr>
+                <w:sz w:val="28"/>
+                <w:szCs w:val="28"/>
+              </w:rPr>
+              <w:t>Set Different Data onto the ball. This is to test to see if the inputs are working correctly. </w:t>
+            </w:r>
+          </w:p>
+          <w:p>
+            <w:pPr>
+              <w:rPr>
+                <w:sz w:val="28"/>
+                <w:szCs w:val="28"/>
+              </w:rPr>
+            </w:pPr>
+            <w:r>
+              <w:rPr>
+                <w:sz w:val="28"/>
+                <w:szCs w:val="28"/>
+              </w:rPr>
+              <w:t xml:space="preserve">The first </w:t>
+            </w:r>
+            <w:r>
+              <w:rPr>
+                <w:sz w:val="28"/>
+                <w:szCs w:val="28"/>
+              </w:rPr>
+              <w:t>set of data I entered is</w:t>
+            </w:r>
+            <w:r>
+              <w:rPr>
+                <w:sz w:val="28"/>
+                <w:szCs w:val="28"/>
+              </w:rPr>
+              <w:t xml:space="preserve"> Velocity at 2, Mass at 8, rampAngle at 20, friction at 7</w:t>
+            </w:r>
+            <w:r>
+              <w:rPr>
+                <w:sz w:val="28"/>
+                <w:szCs w:val="28"/>
+              </w:rPr>
+              <w:t>0</w:t>
+            </w:r>
+          </w:p>
+          <w:p>
+            <w:pPr>
+              <w:rPr>
+                <w:sz w:val="28"/>
+                <w:szCs w:val="28"/>
+              </w:rPr>
+            </w:pPr>
+            <w:r>
+              <w:rPr>
+                <w:sz w:val="28"/>
+                <w:szCs w:val="28"/>
+              </w:rPr>
+              <w:drawing>
+                <wp:inline distT="0" distB="0" distL="0" distR="0" wp14:anchorId="10B5C0FB" wp14:editId="26749AE4">
+                  <wp:extent cx="2419350" cy="1276028"/>
+                  <wp:effectExtent l="0" t="0" r="0" b="635"/>
+                  <wp:docPr id="843316347" name="Picture 1"/>
+                  <wp:cNvGraphicFramePr>
+                    <a:graphicFrameLocks xmlns:a="http://schemas.openxmlformats.org/drawingml/2006/main" noChangeAspect="1"/>
+                  </wp:cNvGraphicFramePr>
+                  <a:graphic xmlns:a="http://schemas.openxmlformats.org/drawingml/2006/main">
+                    <a:graphicData uri="http://schemas.openxmlformats.org/drawingml/2006/picture">
+                      <pic:pic xmlns:pic="http://schemas.openxmlformats.org/drawingml/2006/picture">
+                        <pic:nvPicPr>
+                          <pic:cNvPr id="843316347" name=""/>
+                          <pic:cNvPicPr/>
+                        </pic:nvPicPr>
+                        <pic:blipFill>
+                          <a:blip r:embed="rId57"/>
+                          <a:stretch>
+                            <a:fillRect/>
+                          </a:stretch>
+                        </pic:blipFill>
+                        <pic:spPr>
+                          <a:xfrm>
+                            <a:off x="0" y="0"/>
+                            <a:ext cx="2423268" cy="1278095"/>
+                          </a:xfrm>
+                          <a:prstGeom prst="rect">
+                            <a:avLst/>
+                          </a:prstGeom>
+                        </pic:spPr>
+                      </pic:pic>
+                    </a:graphicData>
+                  </a:graphic>
+                </wp:inline>
+              </w:drawing>
+            </w:r>
+          </w:p>
+          <w:p>
+            <w:pPr>
+              <w:rPr>
+                <w:sz w:val="28"/>
+                <w:szCs w:val="28"/>
+              </w:rPr>
+            </w:pPr>
+            <w:r>
+              <w:rPr>
+                <w:sz w:val="28"/>
+                <w:szCs w:val="28"/>
+              </w:rPr>
+              <w:t>This in the first second then gave out a</w:t>
+            </w:r>
+            <w:r>
+              <w:rPr>
+                <w:sz w:val="28"/>
+                <w:szCs w:val="28"/>
+              </w:rPr>
+              <w:t>n xVelocity of 0.4667.</w:t>
+            </w:r>
+            <w:r>
+              <w:rPr>
+                <w:sz w:val="28"/>
+                <w:szCs w:val="28"/>
+              </w:rPr>
+              <w:t xml:space="preserve"> I looked at this using the inspect button in greenfoot which allows you to look at all the different variables that are connected to an object.</w:t>
+            </w:r>
+            <w:r>
+              <w:rPr>
+                <w:sz w:val="28"/>
+                <w:szCs w:val="28"/>
+              </w:rPr>
+              <w:t xml:space="preserve"> I then used a calculator using all of the same</w:t>
+            </w:r>
+            <w:r>
+              <w:rPr>
+                <w:sz w:val="28"/>
+                <w:szCs w:val="28"/>
+              </w:rPr>
+              <w:t xml:space="preserve"> data variables and the answer to it was</w:t>
+            </w:r>
+            <w:r>
+              <w:rPr>
+                <w:sz w:val="28"/>
+                <w:szCs w:val="28"/>
+              </w:rPr>
+              <w:t xml:space="preserve"> correct this is good as it means my calculations</w:t>
+            </w:r>
+            <w:r>
+              <w:rPr>
+                <w:sz w:val="28"/>
+                <w:szCs w:val="28"/>
+              </w:rPr>
+              <w:t xml:space="preserve"> in my code are all correct to check this I will use new variables. </w:t>
+            </w:r>
+            <w:r>
+              <w:rPr>
+                <w:sz w:val="28"/>
+                <w:szCs w:val="28"/>
+              </w:rPr>
+              <w:t xml:space="preserve">The </w:t>
+            </w:r>
+            <w:r>
+              <w:rPr>
+                <w:sz w:val="28"/>
+                <w:szCs w:val="28"/>
+              </w:rPr>
+              <w:t>second</w:t>
+            </w:r>
+            <w:r>
+              <w:rPr>
+                <w:sz w:val="28"/>
+                <w:szCs w:val="28"/>
+              </w:rPr>
+              <w:t xml:space="preserve"> set of data I entered is Velocity at 2, Mass at </w:t>
+            </w:r>
+            <w:r>
+              <w:rPr>
+                <w:sz w:val="28"/>
+                <w:szCs w:val="28"/>
+              </w:rPr>
+              <w:t>11</w:t>
+            </w:r>
+            <w:r>
+              <w:rPr>
+                <w:sz w:val="28"/>
+                <w:szCs w:val="28"/>
+              </w:rPr>
+              <w:t xml:space="preserve">, rampAngle at </w:t>
+            </w:r>
+            <w:r>
+              <w:rPr>
+                <w:sz w:val="28"/>
+                <w:szCs w:val="28"/>
+              </w:rPr>
+              <w:t>4</w:t>
+            </w:r>
+            <w:r>
+              <w:rPr>
+                <w:sz w:val="28"/>
+                <w:szCs w:val="28"/>
+              </w:rPr>
+              <w:t xml:space="preserve">0, friction at </w:t>
+            </w:r>
+            <w:r>
+              <w:rPr>
+                <w:sz w:val="28"/>
+                <w:szCs w:val="28"/>
+              </w:rPr>
+              <w:t>6</w:t>
+            </w:r>
+            <w:r>
+              <w:rPr>
+                <w:sz w:val="28"/>
+                <w:szCs w:val="28"/>
+              </w:rPr>
+              <w:t>0</w:t>
+            </w:r>
+          </w:p>
+          <w:p>
+            <w:pPr>
+              <w:rPr>
+                <w:sz w:val="28"/>
+                <w:szCs w:val="28"/>
+              </w:rPr>
+            </w:pPr>
+            <w:r>
+              <w:rPr>
+                <w:sz w:val="28"/>
+                <w:szCs w:val="28"/>
+              </w:rPr>
+              <w:lastRenderedPageBreak/>
+              <w:drawing>
+                <wp:inline distT="0" distB="0" distL="0" distR="0" wp14:anchorId="51FB5E10" wp14:editId="35C96BAF">
+                  <wp:extent cx="3185306" cy="1628775"/>
+                  <wp:effectExtent l="0" t="0" r="0" b="0"/>
+                  <wp:docPr id="1146972529" name="Picture 1"/>
+                  <wp:cNvGraphicFramePr>
+                    <a:graphicFrameLocks xmlns:a="http://schemas.openxmlformats.org/drawingml/2006/main" noChangeAspect="1"/>
+                  </wp:cNvGraphicFramePr>
+                  <a:graphic xmlns:a="http://schemas.openxmlformats.org/drawingml/2006/main">
+                    <a:graphicData uri="http://schemas.openxmlformats.org/drawingml/2006/picture">
+                      <pic:pic xmlns:pic="http://schemas.openxmlformats.org/drawingml/2006/picture">
+                        <pic:nvPicPr>
+                          <pic:cNvPr id="1146972529" name=""/>
+                          <pic:cNvPicPr/>
+                        </pic:nvPicPr>
+                        <pic:blipFill>
+                          <a:blip r:embed="rId58"/>
+                          <a:stretch>
+                            <a:fillRect/>
+                          </a:stretch>
+                        </pic:blipFill>
+                        <pic:spPr>
+                          <a:xfrm>
+                            <a:off x="0" y="0"/>
+                            <a:ext cx="3188482" cy="1630399"/>
+                          </a:xfrm>
+                          <a:prstGeom prst="rect">
+                            <a:avLst/>
+                          </a:prstGeom>
+                        </pic:spPr>
+                      </pic:pic>
+                    </a:graphicData>
+                  </a:graphic>
+                </wp:inline>
+              </w:drawing>
+            </w:r>
+          </w:p>
+          <w:p>
+            <w:pPr>
+              <w:rPr>
+                <w:sz w:val="28"/>
+                <w:szCs w:val="28"/>
+              </w:rPr>
+            </w:pPr>
+            <w:r>
+              <w:rPr>
+                <w:sz w:val="28"/>
+                <w:szCs w:val="28"/>
+              </w:rPr>
+              <w:t>I then put all of the same data into the my calculator again to see if it’s the same</w:t>
+            </w:r>
+            <w:r>
+              <w:rPr>
+                <w:sz w:val="28"/>
+                <w:szCs w:val="28"/>
+              </w:rPr>
+              <w:t xml:space="preserve"> and when I worked it out it gave the </w:t>
+            </w:r>
+            <w:r>
+              <w:rPr>
+                <w:sz w:val="28"/>
+                <w:szCs w:val="28"/>
+              </w:rPr>
+              <w:t xml:space="preserve">same xVelocity as it does in the code. This all then means that my calculations are fully working as they should meaning that my test 2, </w:t>
+            </w:r>
+            <w:r>
+              <w:rPr>
+                <w:sz w:val="28"/>
+                <w:szCs w:val="28"/>
+                <w:highlight w:val="green"/>
+              </w:rPr>
+              <w:t>Set Different Data onto the ball. This is to test to see if the inputs are working correctly</w:t>
+            </w:r>
+            <w:r>
+              <w:rPr>
+                <w:sz w:val="28"/>
+                <w:szCs w:val="28"/>
+              </w:rPr>
+              <w:t>, is correct</w:t>
+            </w:r>
+            <w:r>
+              <w:rPr>
+                <w:sz w:val="28"/>
+                <w:szCs w:val="28"/>
+              </w:rPr>
+              <w:t>. Finally meaning that my Ball class I working how I would like it to work.</w:t>
+            </w:r>
+          </w:p>
+          <w:p>
+            <w:pPr>
+              <w:rPr>
+                <w:sz w:val="28"/>
+                <w:szCs w:val="28"/>
+              </w:rPr>
+            </w:pPr>
+          </w:p>
+          <w:p>
+            <w:pPr>
+              <w:rPr>
+                <w:sz w:val="28"/>
+                <w:szCs w:val="28"/>
+              </w:rPr>
+            </w:pPr>
+          </w:p>
+          <w:p>
+            <w:pPr>
+              <w:rPr>
+                <w:sz w:val="28"/>
+                <w:szCs w:val="28"/>
+              </w:rPr>
+            </w:pPr>
+          </w:p>
+          <w:p>
+            <w:pPr>
+              <w:rPr>
+                <w:rFonts w:ascii="Aptos" w:eastAsia="Aptos" w:hAnsi="Aptos" w:cs="Aptos"/>
+                <w:sz w:val="28"/>
+                <w:szCs w:val="28"/>
+              </w:rPr>
+            </w:pPr>
+          </w:p>
         </w:tc>
       </w:tr>
       <w:tr>
@@ -9453,6 +10279,7 @@
                 <w:sz w:val="28"/>
                 <w:szCs w:val="28"/>
               </w:rPr>
+              <w:lastRenderedPageBreak/>
               <w:t>Write up how the section went.</w:t>
             </w:r>
           </w:p>

</xml_diff>

<commit_message>
fully finished the ball section started ramp
I have done the write up on how i think the section went and i am now starting on creating the flowchart for the ramp
</commit_message>
<xml_diff>
--- a/Rample World Coursework.docx
+++ b/Rample World Coursework.docx
@@ -9477,6 +9477,7 @@
             </w:pPr>
             <w:r>
               <w:rPr>
+                <w:noProof/>
                 <w:sz w:val="28"/>
                 <w:szCs w:val="28"/>
               </w:rPr>
@@ -9584,6 +9585,7 @@
             </w:pPr>
             <w:r>
               <w:rPr>
+                <w:noProof/>
                 <w:sz w:val="28"/>
                 <w:szCs w:val="28"/>
               </w:rPr>
@@ -9690,6 +9692,7 @@
             </w:pPr>
             <w:r>
               <w:rPr>
+                <w:noProof/>
                 <w:sz w:val="28"/>
                 <w:szCs w:val="28"/>
               </w:rPr>
@@ -9775,6 +9778,7 @@
             </w:pPr>
             <w:r>
               <w:rPr>
+                <w:noProof/>
                 <w:sz w:val="28"/>
                 <w:szCs w:val="28"/>
               </w:rPr>
@@ -9957,6 +9961,7 @@
             </w:pPr>
             <w:r>
               <w:rPr>
+                <w:noProof/>
                 <w:sz w:val="28"/>
                 <w:szCs w:val="28"/>
               </w:rPr>
@@ -10051,81 +10056,19 @@
                 <w:sz w:val="28"/>
                 <w:szCs w:val="28"/>
               </w:rPr>
-              <w:t xml:space="preserve"> in my code are all correct to check this I will use new variables. </w:t>
-            </w:r>
-            <w:r>
-              <w:rPr>
-                <w:sz w:val="28"/>
-                <w:szCs w:val="28"/>
-              </w:rPr>
-              <w:t xml:space="preserve">The </w:t>
-            </w:r>
-            <w:r>
-              <w:rPr>
-                <w:sz w:val="28"/>
-                <w:szCs w:val="28"/>
-              </w:rPr>
-              <w:t>second</w:t>
-            </w:r>
-            <w:r>
-              <w:rPr>
-                <w:sz w:val="28"/>
-                <w:szCs w:val="28"/>
-              </w:rPr>
-              <w:t xml:space="preserve"> set of data I entered is Velocity at 2, Mass at </w:t>
-            </w:r>
-            <w:r>
-              <w:rPr>
-                <w:sz w:val="28"/>
-                <w:szCs w:val="28"/>
-              </w:rPr>
-              <w:t>11</w:t>
-            </w:r>
-            <w:r>
-              <w:rPr>
-                <w:sz w:val="28"/>
-                <w:szCs w:val="28"/>
-              </w:rPr>
-              <w:t xml:space="preserve">, rampAngle at </w:t>
-            </w:r>
-            <w:r>
-              <w:rPr>
-                <w:sz w:val="28"/>
-                <w:szCs w:val="28"/>
-              </w:rPr>
-              <w:t>4</w:t>
-            </w:r>
-            <w:r>
-              <w:rPr>
-                <w:sz w:val="28"/>
-                <w:szCs w:val="28"/>
-              </w:rPr>
-              <w:t xml:space="preserve">0, friction at </w:t>
-            </w:r>
-            <w:r>
-              <w:rPr>
-                <w:sz w:val="28"/>
-                <w:szCs w:val="28"/>
-              </w:rPr>
-              <w:t>6</w:t>
-            </w:r>
-            <w:r>
-              <w:rPr>
-                <w:sz w:val="28"/>
-                <w:szCs w:val="28"/>
-              </w:rPr>
-              <w:t>0</w:t>
-            </w:r>
-          </w:p>
-          <w:p>
-            <w:pPr>
-              <w:rPr>
-                <w:sz w:val="28"/>
-                <w:szCs w:val="28"/>
-              </w:rPr>
-            </w:pPr>
-            <w:r>
-              <w:rPr>
+              <w:t xml:space="preserve"> in my code are all correct to check this I will use new variables. The second set of data I entered is Velocity at 2, Mass at 11, rampAngle at 40, friction at 60</w:t>
+            </w:r>
+          </w:p>
+          <w:p>
+            <w:pPr>
+              <w:rPr>
+                <w:sz w:val="28"/>
+                <w:szCs w:val="28"/>
+              </w:rPr>
+            </w:pPr>
+            <w:r>
+              <w:rPr>
+                <w:noProof/>
                 <w:sz w:val="28"/>
                 <w:szCs w:val="28"/>
               </w:rPr>
@@ -10283,10 +10226,505 @@
               <w:t>Write up how the section went.</w:t>
             </w:r>
           </w:p>
+          <w:p>
+            <w:pPr>
+              <w:rPr>
+                <w:rFonts w:ascii="Aptos" w:eastAsia="Aptos" w:hAnsi="Aptos" w:cs="Aptos"/>
+                <w:sz w:val="28"/>
+                <w:szCs w:val="28"/>
+              </w:rPr>
+            </w:pPr>
+            <w:r>
+              <w:rPr>
+                <w:rFonts w:ascii="Aptos" w:eastAsia="Aptos" w:hAnsi="Aptos" w:cs="Aptos"/>
+                <w:sz w:val="28"/>
+                <w:szCs w:val="28"/>
+              </w:rPr>
+              <w:t>Overall I think that this section of my development went well this is because I was able to fix all of the problems that showed up within my code and then by the end of it all of the test were running correctly. As this is a main part of my simulator it is good that I have gotten my code to work in a way that should work with the other sections once I create them</w:t>
+            </w:r>
+            <w:r>
+              <w:rPr>
+                <w:rFonts w:ascii="Aptos" w:eastAsia="Aptos" w:hAnsi="Aptos" w:cs="Aptos"/>
+                <w:sz w:val="28"/>
+                <w:szCs w:val="28"/>
+              </w:rPr>
+              <w:t>. I was able to go through each stage of the flow diagram doing every part in the order it is on there and I finished all of the sections on the flowchart. The problem that I kept making while writing the code is that when I needed to make the method one with returns within it so that it can then be used in another method getting the return from that one so then for the future sections I need to understand more on what type of method each needs to be before hand.</w:t>
+            </w:r>
+            <w:r>
+              <w:rPr>
+                <w:rFonts w:ascii="Aptos" w:eastAsia="Aptos" w:hAnsi="Aptos" w:cs="Aptos"/>
+                <w:sz w:val="28"/>
+                <w:szCs w:val="28"/>
+              </w:rPr>
+              <w:t xml:space="preserve"> </w:t>
+            </w:r>
+          </w:p>
         </w:tc>
       </w:tr>
     </w:tbl>
     <w:p/>
+    <w:tbl>
+      <w:tblPr>
+        <w:tblW w:w="0" w:type="dxa"/>
+        <w:tblBorders>
+          <w:top w:val="outset" w:sz="6" w:space="0" w:color="auto"/>
+          <w:left w:val="outset" w:sz="6" w:space="0" w:color="auto"/>
+          <w:bottom w:val="outset" w:sz="6" w:space="0" w:color="auto"/>
+          <w:right w:val="outset" w:sz="6" w:space="0" w:color="auto"/>
+        </w:tblBorders>
+        <w:tblCellMar>
+          <w:left w:w="0" w:type="dxa"/>
+          <w:right w:w="0" w:type="dxa"/>
+        </w:tblCellMar>
+        <w:tblLook w:val="04A0" w:firstRow="1" w:lastRow="0" w:firstColumn="1" w:lastColumn="0" w:noHBand="0" w:noVBand="1"/>
+      </w:tblPr>
+      <w:tblGrid>
+        <w:gridCol w:w="9000"/>
+      </w:tblGrid>
+      <w:tr>
+        <w:trPr>
+          <w:trHeight w:val="300"/>
+        </w:trPr>
+        <w:tc>
+          <w:tcPr>
+            <w:tcW w:w="9000" w:type="dxa"/>
+            <w:tcBorders>
+              <w:top w:val="single" w:sz="6" w:space="0" w:color="000000"/>
+              <w:left w:val="single" w:sz="6" w:space="0" w:color="000000"/>
+              <w:bottom w:val="single" w:sz="6" w:space="0" w:color="000000"/>
+              <w:right w:val="single" w:sz="6" w:space="0" w:color="000000"/>
+            </w:tcBorders>
+            <w:hideMark/>
+          </w:tcPr>
+          <w:p>
+            <w:pPr>
+              <w:rPr>
+                <w:sz w:val="28"/>
+                <w:szCs w:val="28"/>
+              </w:rPr>
+            </w:pPr>
+            <w:r>
+              <w:rPr>
+                <w:sz w:val="28"/>
+                <w:szCs w:val="28"/>
+              </w:rPr>
+              <w:t>Ramp</w:t>
+            </w:r>
+            <w:r>
+              <w:rPr>
+                <w:sz w:val="28"/>
+                <w:szCs w:val="28"/>
+              </w:rPr>
+              <w:t> </w:t>
+            </w:r>
+          </w:p>
+        </w:tc>
+      </w:tr>
+      <w:tr>
+        <w:trPr>
+          <w:trHeight w:val="300"/>
+        </w:trPr>
+        <w:tc>
+          <w:tcPr>
+            <w:tcW w:w="9000" w:type="dxa"/>
+            <w:tcBorders>
+              <w:top w:val="single" w:sz="6" w:space="0" w:color="000000"/>
+              <w:left w:val="single" w:sz="6" w:space="0" w:color="000000"/>
+              <w:bottom w:val="single" w:sz="6" w:space="0" w:color="000000"/>
+              <w:right w:val="single" w:sz="6" w:space="0" w:color="000000"/>
+            </w:tcBorders>
+            <w:hideMark/>
+          </w:tcPr>
+          <w:p>
+            <w:pPr>
+              <w:rPr>
+                <w:sz w:val="28"/>
+                <w:szCs w:val="28"/>
+              </w:rPr>
+            </w:pPr>
+            <w:r>
+              <w:rPr>
+                <w:sz w:val="28"/>
+                <w:szCs w:val="28"/>
+              </w:rPr>
+              <w:t>Flowcharts </w:t>
+            </w:r>
+          </w:p>
+          <w:p>
+            <w:pPr>
+              <w:rPr>
+                <w:sz w:val="28"/>
+                <w:szCs w:val="28"/>
+              </w:rPr>
+            </w:pPr>
+            <w:r>
+              <w:rPr>
+                <w:sz w:val="28"/>
+                <w:szCs w:val="28"/>
+              </w:rPr>
+              <w:lastRenderedPageBreak/>
+              <w:t> </w:t>
+            </w:r>
+          </w:p>
+          <w:p>
+            <w:pPr>
+              <w:rPr>
+                <w:sz w:val="28"/>
+                <w:szCs w:val="28"/>
+              </w:rPr>
+            </w:pPr>
+            <w:r>
+              <w:rPr>
+                <w:sz w:val="28"/>
+                <w:szCs w:val="28"/>
+              </w:rPr>
+              <w:t>Diagram of each section of code in the stage showing how the code should Run. </w:t>
+            </w:r>
+          </w:p>
+        </w:tc>
+      </w:tr>
+      <w:tr>
+        <w:trPr>
+          <w:trHeight w:val="300"/>
+        </w:trPr>
+        <w:tc>
+          <w:tcPr>
+            <w:tcW w:w="9000" w:type="dxa"/>
+            <w:tcBorders>
+              <w:top w:val="single" w:sz="6" w:space="0" w:color="000000"/>
+              <w:left w:val="single" w:sz="6" w:space="0" w:color="000000"/>
+              <w:bottom w:val="single" w:sz="6" w:space="0" w:color="000000"/>
+              <w:right w:val="single" w:sz="6" w:space="0" w:color="000000"/>
+            </w:tcBorders>
+            <w:hideMark/>
+          </w:tcPr>
+          <w:p>
+            <w:pPr>
+              <w:rPr>
+                <w:sz w:val="28"/>
+                <w:szCs w:val="28"/>
+              </w:rPr>
+            </w:pPr>
+            <w:r>
+              <w:rPr>
+                <w:sz w:val="28"/>
+                <w:szCs w:val="28"/>
+              </w:rPr>
+              <w:lastRenderedPageBreak/>
+              <w:t>Data Dictionary </w:t>
+            </w:r>
+          </w:p>
+          <w:tbl>
+            <w:tblPr>
+              <w:tblW w:w="0" w:type="dxa"/>
+              <w:tblBorders>
+                <w:top w:val="outset" w:sz="6" w:space="0" w:color="auto"/>
+                <w:left w:val="outset" w:sz="6" w:space="0" w:color="auto"/>
+                <w:bottom w:val="outset" w:sz="6" w:space="0" w:color="auto"/>
+                <w:right w:val="outset" w:sz="6" w:space="0" w:color="auto"/>
+              </w:tblBorders>
+              <w:tblCellMar>
+                <w:left w:w="0" w:type="dxa"/>
+                <w:right w:w="0" w:type="dxa"/>
+              </w:tblCellMar>
+              <w:tblLook w:val="04A0" w:firstRow="1" w:lastRow="0" w:firstColumn="1" w:lastColumn="0" w:noHBand="0" w:noVBand="1"/>
+            </w:tblPr>
+            <w:tblGrid>
+              <w:gridCol w:w="2190"/>
+              <w:gridCol w:w="2190"/>
+              <w:gridCol w:w="2190"/>
+            </w:tblGrid>
+            <w:tr>
+              <w:trPr>
+                <w:trHeight w:val="300"/>
+              </w:trPr>
+              <w:tc>
+                <w:tcPr>
+                  <w:tcW w:w="2190" w:type="dxa"/>
+                  <w:tcBorders>
+                    <w:top w:val="single" w:sz="6" w:space="0" w:color="000000"/>
+                    <w:left w:val="single" w:sz="6" w:space="0" w:color="000000"/>
+                    <w:bottom w:val="single" w:sz="6" w:space="0" w:color="000000"/>
+                    <w:right w:val="single" w:sz="6" w:space="0" w:color="000000"/>
+                  </w:tcBorders>
+                  <w:hideMark/>
+                </w:tcPr>
+                <w:p>
+                  <w:pPr>
+                    <w:rPr>
+                      <w:sz w:val="28"/>
+                      <w:szCs w:val="28"/>
+                    </w:rPr>
+                  </w:pPr>
+                  <w:r>
+                    <w:rPr>
+                      <w:sz w:val="28"/>
+                      <w:szCs w:val="28"/>
+                    </w:rPr>
+                    <w:t>Name of Data </w:t>
+                  </w:r>
+                </w:p>
+              </w:tc>
+              <w:tc>
+                <w:tcPr>
+                  <w:tcW w:w="2190" w:type="dxa"/>
+                  <w:tcBorders>
+                    <w:top w:val="single" w:sz="6" w:space="0" w:color="000000"/>
+                    <w:left w:val="single" w:sz="6" w:space="0" w:color="000000"/>
+                    <w:bottom w:val="single" w:sz="6" w:space="0" w:color="000000"/>
+                    <w:right w:val="single" w:sz="6" w:space="0" w:color="000000"/>
+                  </w:tcBorders>
+                  <w:hideMark/>
+                </w:tcPr>
+                <w:p>
+                  <w:pPr>
+                    <w:rPr>
+                      <w:sz w:val="28"/>
+                      <w:szCs w:val="28"/>
+                    </w:rPr>
+                  </w:pPr>
+                  <w:r>
+                    <w:rPr>
+                      <w:sz w:val="28"/>
+                      <w:szCs w:val="28"/>
+                    </w:rPr>
+                    <w:t>Type of Data </w:t>
+                  </w:r>
+                </w:p>
+              </w:tc>
+              <w:tc>
+                <w:tcPr>
+                  <w:tcW w:w="2190" w:type="dxa"/>
+                  <w:tcBorders>
+                    <w:top w:val="single" w:sz="6" w:space="0" w:color="000000"/>
+                    <w:left w:val="single" w:sz="6" w:space="0" w:color="000000"/>
+                    <w:bottom w:val="single" w:sz="6" w:space="0" w:color="000000"/>
+                    <w:right w:val="single" w:sz="6" w:space="0" w:color="000000"/>
+                  </w:tcBorders>
+                  <w:hideMark/>
+                </w:tcPr>
+                <w:p>
+                  <w:pPr>
+                    <w:rPr>
+                      <w:sz w:val="28"/>
+                      <w:szCs w:val="28"/>
+                    </w:rPr>
+                  </w:pPr>
+                  <w:r>
+                    <w:rPr>
+                      <w:sz w:val="28"/>
+                      <w:szCs w:val="28"/>
+                    </w:rPr>
+                    <w:t>The Use of the Data. </w:t>
+                  </w:r>
+                </w:p>
+              </w:tc>
+            </w:tr>
+          </w:tbl>
+          <w:p>
+            <w:pPr>
+              <w:rPr>
+                <w:sz w:val="28"/>
+                <w:szCs w:val="28"/>
+              </w:rPr>
+            </w:pPr>
+            <w:r>
+              <w:rPr>
+                <w:sz w:val="28"/>
+                <w:szCs w:val="28"/>
+              </w:rPr>
+              <w:t> </w:t>
+            </w:r>
+          </w:p>
+        </w:tc>
+      </w:tr>
+      <w:tr>
+        <w:trPr>
+          <w:trHeight w:val="300"/>
+        </w:trPr>
+        <w:tc>
+          <w:tcPr>
+            <w:tcW w:w="9000" w:type="dxa"/>
+            <w:tcBorders>
+              <w:top w:val="single" w:sz="6" w:space="0" w:color="000000"/>
+              <w:left w:val="single" w:sz="6" w:space="0" w:color="000000"/>
+              <w:bottom w:val="single" w:sz="6" w:space="0" w:color="000000"/>
+              <w:right w:val="single" w:sz="6" w:space="0" w:color="000000"/>
+            </w:tcBorders>
+            <w:hideMark/>
+          </w:tcPr>
+          <w:p>
+            <w:pPr>
+              <w:rPr>
+                <w:sz w:val="28"/>
+                <w:szCs w:val="28"/>
+              </w:rPr>
+            </w:pPr>
+            <w:r>
+              <w:rPr>
+                <w:sz w:val="28"/>
+                <w:szCs w:val="28"/>
+              </w:rPr>
+              <w:t>Write part of the code. </w:t>
+            </w:r>
+          </w:p>
+          <w:p>
+            <w:pPr>
+              <w:rPr>
+                <w:sz w:val="28"/>
+                <w:szCs w:val="28"/>
+              </w:rPr>
+            </w:pPr>
+            <w:r>
+              <w:rPr>
+                <w:sz w:val="28"/>
+                <w:szCs w:val="28"/>
+              </w:rPr>
+              <w:t>Screenshot it and say what its done and justify it. </w:t>
+            </w:r>
+          </w:p>
+          <w:p>
+            <w:pPr>
+              <w:rPr>
+                <w:sz w:val="28"/>
+                <w:szCs w:val="28"/>
+              </w:rPr>
+            </w:pPr>
+            <w:r>
+              <w:rPr>
+                <w:sz w:val="28"/>
+                <w:szCs w:val="28"/>
+              </w:rPr>
+              <w:t>Run tests you made. </w:t>
+            </w:r>
+          </w:p>
+          <w:p>
+            <w:pPr>
+              <w:rPr>
+                <w:sz w:val="28"/>
+                <w:szCs w:val="28"/>
+              </w:rPr>
+            </w:pPr>
+            <w:r>
+              <w:rPr>
+                <w:sz w:val="28"/>
+                <w:szCs w:val="28"/>
+              </w:rPr>
+              <w:t>Fix Problems. </w:t>
+            </w:r>
+          </w:p>
+          <w:p>
+            <w:pPr>
+              <w:rPr>
+                <w:sz w:val="28"/>
+                <w:szCs w:val="28"/>
+              </w:rPr>
+            </w:pPr>
+            <w:r>
+              <w:rPr>
+                <w:sz w:val="28"/>
+                <w:szCs w:val="28"/>
+              </w:rPr>
+              <w:t>Repeat. </w:t>
+            </w:r>
+          </w:p>
+        </w:tc>
+      </w:tr>
+      <w:tr>
+        <w:trPr>
+          <w:trHeight w:val="300"/>
+        </w:trPr>
+        <w:tc>
+          <w:tcPr>
+            <w:tcW w:w="9000" w:type="dxa"/>
+            <w:tcBorders>
+              <w:top w:val="single" w:sz="6" w:space="0" w:color="000000"/>
+              <w:left w:val="single" w:sz="6" w:space="0" w:color="000000"/>
+              <w:bottom w:val="single" w:sz="6" w:space="0" w:color="000000"/>
+              <w:right w:val="single" w:sz="6" w:space="0" w:color="000000"/>
+            </w:tcBorders>
+            <w:hideMark/>
+          </w:tcPr>
+          <w:p>
+            <w:pPr>
+              <w:rPr>
+                <w:sz w:val="28"/>
+                <w:szCs w:val="28"/>
+              </w:rPr>
+            </w:pPr>
+            <w:r>
+              <w:rPr>
+                <w:sz w:val="28"/>
+                <w:szCs w:val="28"/>
+              </w:rPr>
+              <w:t>Test Using the Test Plan in that section and mark them as working when they are. </w:t>
+            </w:r>
+          </w:p>
+          <w:p>
+            <w:pPr>
+              <w:rPr>
+                <w:sz w:val="28"/>
+                <w:szCs w:val="28"/>
+              </w:rPr>
+            </w:pPr>
+            <w:r>
+              <w:rPr>
+                <w:sz w:val="28"/>
+                <w:szCs w:val="28"/>
+              </w:rPr>
+              <w:t>Fix any Problems. </w:t>
+            </w:r>
+          </w:p>
+          <w:p>
+            <w:pPr>
+              <w:rPr>
+                <w:sz w:val="28"/>
+                <w:szCs w:val="28"/>
+              </w:rPr>
+            </w:pPr>
+            <w:r>
+              <w:rPr>
+                <w:sz w:val="28"/>
+                <w:szCs w:val="28"/>
+              </w:rPr>
+              <w:t>Show screenshots of the section fully working. </w:t>
+            </w:r>
+          </w:p>
+        </w:tc>
+      </w:tr>
+      <w:tr>
+        <w:trPr>
+          <w:trHeight w:val="300"/>
+        </w:trPr>
+        <w:tc>
+          <w:tcPr>
+            <w:tcW w:w="9000" w:type="dxa"/>
+            <w:tcBorders>
+              <w:top w:val="single" w:sz="6" w:space="0" w:color="000000"/>
+              <w:left w:val="single" w:sz="6" w:space="0" w:color="000000"/>
+              <w:bottom w:val="single" w:sz="6" w:space="0" w:color="000000"/>
+              <w:right w:val="single" w:sz="6" w:space="0" w:color="000000"/>
+            </w:tcBorders>
+            <w:hideMark/>
+          </w:tcPr>
+          <w:p>
+            <w:pPr>
+              <w:rPr>
+                <w:sz w:val="28"/>
+                <w:szCs w:val="28"/>
+              </w:rPr>
+            </w:pPr>
+            <w:r>
+              <w:rPr>
+                <w:sz w:val="28"/>
+                <w:szCs w:val="28"/>
+              </w:rPr>
+              <w:t>Write up how the section went. </w:t>
+            </w:r>
+          </w:p>
+        </w:tc>
+      </w:tr>
+    </w:tbl>
     <w:p>
       <w:pPr>
         <w:rPr>
@@ -11244,7 +11682,6 @@
   <w:style w:type="character" w:default="1" w:styleId="DefaultParagraphFont">
     <w:name w:val="Default Paragraph Font"/>
     <w:uiPriority w:val="1"/>
-    <w:semiHidden/>
     <w:unhideWhenUsed/>
   </w:style>
   <w:style w:type="table" w:default="1" w:styleId="TableNormal">

</xml_diff>

<commit_message>
Create ramp flowchart class diagram and data dictionary
started code a bit just added the constructor
</commit_message>
<xml_diff>
--- a/Rample World Coursework.docx
+++ b/Rample World Coursework.docx
@@ -10363,6 +10363,68 @@
                 <w:szCs w:val="28"/>
               </w:rPr>
               <w:lastRenderedPageBreak/>
+              <w:drawing>
+                <wp:inline distT="0" distB="0" distL="0" distR="0" wp14:anchorId="78B30215" wp14:editId="63D1D0D6">
+                  <wp:extent cx="1152525" cy="5655413"/>
+                  <wp:effectExtent l="0" t="0" r="0" b="0"/>
+                  <wp:docPr id="1184298336" name="Picture 6"/>
+                  <wp:cNvGraphicFramePr>
+                    <a:graphicFrameLocks xmlns:a="http://schemas.openxmlformats.org/drawingml/2006/main" noChangeAspect="1"/>
+                  </wp:cNvGraphicFramePr>
+                  <a:graphic xmlns:a="http://schemas.openxmlformats.org/drawingml/2006/main">
+                    <a:graphicData uri="http://schemas.openxmlformats.org/drawingml/2006/picture">
+                      <pic:pic xmlns:pic="http://schemas.openxmlformats.org/drawingml/2006/picture">
+                        <pic:nvPicPr>
+                          <pic:cNvPr id="0" name="Picture 20"/>
+                          <pic:cNvPicPr>
+                            <a:picLocks noChangeAspect="1" noChangeArrowheads="1"/>
+                          </pic:cNvPicPr>
+                        </pic:nvPicPr>
+                        <pic:blipFill>
+                          <a:blip r:embed="rId59" cstate="print">
+                            <a:extLst>
+                              <a:ext uri="{28A0092B-C50C-407E-A947-70E740481C1C}">
+                                <a14:useLocalDpi xmlns:a14="http://schemas.microsoft.com/office/drawing/2010/main" val="0"/>
+                              </a:ext>
+                            </a:extLst>
+                          </a:blip>
+                          <a:srcRect/>
+                          <a:stretch>
+                            <a:fillRect/>
+                          </a:stretch>
+                        </pic:blipFill>
+                        <pic:spPr bwMode="auto">
+                          <a:xfrm>
+                            <a:off x="0" y="0"/>
+                            <a:ext cx="1154624" cy="5665712"/>
+                          </a:xfrm>
+                          <a:prstGeom prst="rect">
+                            <a:avLst/>
+                          </a:prstGeom>
+                          <a:noFill/>
+                          <a:ln>
+                            <a:noFill/>
+                          </a:ln>
+                        </pic:spPr>
+                      </pic:pic>
+                    </a:graphicData>
+                  </a:graphic>
+                </wp:inline>
+              </w:drawing>
+            </w:r>
+          </w:p>
+          <w:p>
+            <w:pPr>
+              <w:rPr>
+                <w:sz w:val="28"/>
+                <w:szCs w:val="28"/>
+              </w:rPr>
+            </w:pPr>
+            <w:r>
+              <w:rPr>
+                <w:sz w:val="28"/>
+                <w:szCs w:val="28"/>
+              </w:rPr>
               <w:t> </w:t>
             </w:r>
           </w:p>
@@ -10416,7 +10478,7 @@
           </w:p>
           <w:tbl>
             <w:tblPr>
-              <w:tblW w:w="0" w:type="dxa"/>
+              <w:tblW w:w="7915" w:type="dxa"/>
               <w:tblBorders>
                 <w:top w:val="outset" w:sz="6" w:space="0" w:color="auto"/>
                 <w:left w:val="outset" w:sz="6" w:space="0" w:color="auto"/>
@@ -10432,11 +10494,11 @@
             <w:tblGrid>
               <w:gridCol w:w="2190"/>
               <w:gridCol w:w="2190"/>
-              <w:gridCol w:w="2190"/>
+              <w:gridCol w:w="3535"/>
             </w:tblGrid>
             <w:tr>
               <w:trPr>
-                <w:trHeight w:val="300"/>
+                <w:trHeight w:val="440"/>
               </w:trPr>
               <w:tc>
                 <w:tcPr>
@@ -10494,7 +10556,7 @@
               </w:tc>
               <w:tc>
                 <w:tcPr>
-                  <w:tcW w:w="2190" w:type="dxa"/>
+                  <w:tcW w:w="3535" w:type="dxa"/>
                   <w:tcBorders>
                     <w:top w:val="single" w:sz="6" w:space="0" w:color="000000"/>
                     <w:left w:val="single" w:sz="6" w:space="0" w:color="000000"/>
@@ -10520,6 +10582,166 @@
                 </w:p>
               </w:tc>
             </w:tr>
+            <w:tr>
+              <w:trPr>
+                <w:trHeight w:val="440"/>
+              </w:trPr>
+              <w:tc>
+                <w:tcPr>
+                  <w:tcW w:w="2190" w:type="dxa"/>
+                  <w:tcBorders>
+                    <w:top w:val="single" w:sz="6" w:space="0" w:color="000000"/>
+                    <w:left w:val="single" w:sz="6" w:space="0" w:color="000000"/>
+                    <w:bottom w:val="single" w:sz="6" w:space="0" w:color="000000"/>
+                    <w:right w:val="single" w:sz="6" w:space="0" w:color="000000"/>
+                  </w:tcBorders>
+                </w:tcPr>
+                <w:p>
+                  <w:pPr>
+                    <w:rPr>
+                      <w:sz w:val="28"/>
+                      <w:szCs w:val="28"/>
+                    </w:rPr>
+                  </w:pPr>
+                  <w:r>
+                    <w:rPr>
+                      <w:sz w:val="28"/>
+                      <w:szCs w:val="28"/>
+                    </w:rPr>
+                    <w:t>rampAngle</w:t>
+                  </w:r>
+                </w:p>
+              </w:tc>
+              <w:tc>
+                <w:tcPr>
+                  <w:tcW w:w="2190" w:type="dxa"/>
+                  <w:tcBorders>
+                    <w:top w:val="single" w:sz="6" w:space="0" w:color="000000"/>
+                    <w:left w:val="single" w:sz="6" w:space="0" w:color="000000"/>
+                    <w:bottom w:val="single" w:sz="6" w:space="0" w:color="000000"/>
+                    <w:right w:val="single" w:sz="6" w:space="0" w:color="000000"/>
+                  </w:tcBorders>
+                </w:tcPr>
+                <w:p>
+                  <w:pPr>
+                    <w:rPr>
+                      <w:sz w:val="28"/>
+                      <w:szCs w:val="28"/>
+                    </w:rPr>
+                  </w:pPr>
+                  <w:r>
+                    <w:rPr>
+                      <w:sz w:val="28"/>
+                      <w:szCs w:val="28"/>
+                    </w:rPr>
+                    <w:t>Integer</w:t>
+                  </w:r>
+                </w:p>
+              </w:tc>
+              <w:tc>
+                <w:tcPr>
+                  <w:tcW w:w="3535" w:type="dxa"/>
+                  <w:tcBorders>
+                    <w:top w:val="single" w:sz="6" w:space="0" w:color="000000"/>
+                    <w:left w:val="single" w:sz="6" w:space="0" w:color="000000"/>
+                    <w:bottom w:val="single" w:sz="6" w:space="0" w:color="000000"/>
+                    <w:right w:val="single" w:sz="6" w:space="0" w:color="000000"/>
+                  </w:tcBorders>
+                </w:tcPr>
+                <w:p>
+                  <w:pPr>
+                    <w:rPr>
+                      <w:sz w:val="28"/>
+                      <w:szCs w:val="28"/>
+                    </w:rPr>
+                  </w:pPr>
+                  <w:r>
+                    <w:rPr>
+                      <w:sz w:val="28"/>
+                      <w:szCs w:val="28"/>
+                    </w:rPr>
+                    <w:t xml:space="preserve">It is used </w:t>
+                  </w:r>
+                  <w:r>
+                    <w:rPr>
+                      <w:sz w:val="28"/>
+                      <w:szCs w:val="28"/>
+                    </w:rPr>
+                    <w:t xml:space="preserve">to change the image of the ramp so that the angle used to effect the ball is the same as what the ramp image actually looks like this </w:t>
+                  </w:r>
+                  <w:r>
+                    <w:rPr>
+                      <w:sz w:val="28"/>
+                      <w:szCs w:val="28"/>
+                    </w:rPr>
+                    <w:lastRenderedPageBreak/>
+                    <w:t>is good as it makes it look more realistic.</w:t>
+                  </w:r>
+                </w:p>
+              </w:tc>
+            </w:tr>
+            <w:tr>
+              <w:trPr>
+                <w:trHeight w:val="440"/>
+              </w:trPr>
+              <w:tc>
+                <w:tcPr>
+                  <w:tcW w:w="2190" w:type="dxa"/>
+                  <w:tcBorders>
+                    <w:top w:val="single" w:sz="6" w:space="0" w:color="000000"/>
+                    <w:left w:val="single" w:sz="6" w:space="0" w:color="000000"/>
+                    <w:bottom w:val="single" w:sz="6" w:space="0" w:color="000000"/>
+                    <w:right w:val="single" w:sz="6" w:space="0" w:color="000000"/>
+                  </w:tcBorders>
+                </w:tcPr>
+                <w:p>
+                  <w:pPr>
+                    <w:rPr>
+                      <w:sz w:val="28"/>
+                      <w:szCs w:val="28"/>
+                    </w:rPr>
+                  </w:pPr>
+                </w:p>
+              </w:tc>
+              <w:tc>
+                <w:tcPr>
+                  <w:tcW w:w="2190" w:type="dxa"/>
+                  <w:tcBorders>
+                    <w:top w:val="single" w:sz="6" w:space="0" w:color="000000"/>
+                    <w:left w:val="single" w:sz="6" w:space="0" w:color="000000"/>
+                    <w:bottom w:val="single" w:sz="6" w:space="0" w:color="000000"/>
+                    <w:right w:val="single" w:sz="6" w:space="0" w:color="000000"/>
+                  </w:tcBorders>
+                </w:tcPr>
+                <w:p>
+                  <w:pPr>
+                    <w:rPr>
+                      <w:sz w:val="28"/>
+                      <w:szCs w:val="28"/>
+                    </w:rPr>
+                  </w:pPr>
+                </w:p>
+              </w:tc>
+              <w:tc>
+                <w:tcPr>
+                  <w:tcW w:w="3535" w:type="dxa"/>
+                  <w:tcBorders>
+                    <w:top w:val="single" w:sz="6" w:space="0" w:color="000000"/>
+                    <w:left w:val="single" w:sz="6" w:space="0" w:color="000000"/>
+                    <w:bottom w:val="single" w:sz="6" w:space="0" w:color="000000"/>
+                    <w:right w:val="single" w:sz="6" w:space="0" w:color="000000"/>
+                  </w:tcBorders>
+                </w:tcPr>
+                <w:p>
+                  <w:pPr>
+                    <w:rPr>
+                      <w:sz w:val="28"/>
+                      <w:szCs w:val="28"/>
+                    </w:rPr>
+                  </w:pPr>
+                </w:p>
+              </w:tc>
+            </w:tr>
           </w:tbl>
           <w:p>
             <w:pPr>
@@ -10535,6 +10757,90 @@
               </w:rPr>
               <w:t> </w:t>
             </w:r>
+            <w:r>
+              <w:rPr>
+                <w:sz w:val="28"/>
+                <w:szCs w:val="28"/>
+              </w:rPr>
+              <w:t xml:space="preserve">Class </w:t>
+            </w:r>
+            <w:r>
+              <w:rPr>
+                <w:sz w:val="28"/>
+                <w:szCs w:val="28"/>
+              </w:rPr>
+              <w:t>Diagram</w:t>
+            </w:r>
+          </w:p>
+          <w:p>
+            <w:pPr>
+              <w:rPr>
+                <w:sz w:val="28"/>
+                <w:szCs w:val="28"/>
+              </w:rPr>
+            </w:pPr>
+            <w:r>
+              <w:rPr>
+                <w:sz w:val="28"/>
+                <w:szCs w:val="28"/>
+              </w:rPr>
+              <w:drawing>
+                <wp:inline distT="0" distB="0" distL="0" distR="0" wp14:anchorId="4D07A4EE" wp14:editId="5FC26EE5">
+                  <wp:extent cx="1565413" cy="1600200"/>
+                  <wp:effectExtent l="0" t="0" r="0" b="0"/>
+                  <wp:docPr id="320043331" name="Picture 8"/>
+                  <wp:cNvGraphicFramePr>
+                    <a:graphicFrameLocks xmlns:a="http://schemas.openxmlformats.org/drawingml/2006/main" noChangeAspect="1"/>
+                  </wp:cNvGraphicFramePr>
+                  <a:graphic xmlns:a="http://schemas.openxmlformats.org/drawingml/2006/main">
+                    <a:graphicData uri="http://schemas.openxmlformats.org/drawingml/2006/picture">
+                      <pic:pic xmlns:pic="http://schemas.openxmlformats.org/drawingml/2006/picture">
+                        <pic:nvPicPr>
+                          <pic:cNvPr id="0" name="Picture 27"/>
+                          <pic:cNvPicPr>
+                            <a:picLocks noChangeAspect="1" noChangeArrowheads="1"/>
+                          </pic:cNvPicPr>
+                        </pic:nvPicPr>
+                        <pic:blipFill>
+                          <a:blip r:embed="rId60" cstate="print">
+                            <a:extLst>
+                              <a:ext uri="{28A0092B-C50C-407E-A947-70E740481C1C}">
+                                <a14:useLocalDpi xmlns:a14="http://schemas.microsoft.com/office/drawing/2010/main" val="0"/>
+                              </a:ext>
+                            </a:extLst>
+                          </a:blip>
+                          <a:srcRect/>
+                          <a:stretch>
+                            <a:fillRect/>
+                          </a:stretch>
+                        </pic:blipFill>
+                        <pic:spPr bwMode="auto">
+                          <a:xfrm>
+                            <a:off x="0" y="0"/>
+                            <a:ext cx="1576900" cy="1611942"/>
+                          </a:xfrm>
+                          <a:prstGeom prst="rect">
+                            <a:avLst/>
+                          </a:prstGeom>
+                          <a:noFill/>
+                          <a:ln>
+                            <a:noFill/>
+                          </a:ln>
+                        </pic:spPr>
+                      </pic:pic>
+                    </a:graphicData>
+                  </a:graphic>
+                </wp:inline>
+              </w:drawing>
+            </w:r>
+          </w:p>
+          <w:p>
+            <w:pPr>
+              <w:rPr>
+                <w:sz w:val="28"/>
+                <w:szCs w:val="28"/>
+              </w:rPr>
+            </w:pPr>
           </w:p>
         </w:tc>
       </w:tr>
@@ -10565,6 +10871,7 @@
                 <w:sz w:val="28"/>
                 <w:szCs w:val="28"/>
               </w:rPr>
+              <w:lastRenderedPageBreak/>
               <w:t>Write part of the code. </w:t>
             </w:r>
           </w:p>
@@ -10626,6 +10933,205 @@
                 <w:szCs w:val="28"/>
               </w:rPr>
               <w:t>Repeat. </w:t>
+            </w:r>
+          </w:p>
+          <w:p>
+            <w:pPr>
+              <w:rPr>
+                <w:sz w:val="28"/>
+                <w:szCs w:val="28"/>
+              </w:rPr>
+            </w:pPr>
+            <w:r>
+              <w:rPr>
+                <w:sz w:val="28"/>
+                <w:szCs w:val="28"/>
+              </w:rPr>
+              <w:drawing>
+                <wp:inline distT="0" distB="0" distL="0" distR="0" wp14:anchorId="4DD921A5" wp14:editId="1DECA816">
+                  <wp:extent cx="866896" cy="352474"/>
+                  <wp:effectExtent l="0" t="0" r="9525" b="9525"/>
+                  <wp:docPr id="1494724969" name="Picture 1"/>
+                  <wp:cNvGraphicFramePr>
+                    <a:graphicFrameLocks xmlns:a="http://schemas.openxmlformats.org/drawingml/2006/main" noChangeAspect="1"/>
+                  </wp:cNvGraphicFramePr>
+                  <a:graphic xmlns:a="http://schemas.openxmlformats.org/drawingml/2006/main">
+                    <a:graphicData uri="http://schemas.openxmlformats.org/drawingml/2006/picture">
+                      <pic:pic xmlns:pic="http://schemas.openxmlformats.org/drawingml/2006/picture">
+                        <pic:nvPicPr>
+                          <pic:cNvPr id="1494724969" name=""/>
+                          <pic:cNvPicPr/>
+                        </pic:nvPicPr>
+                        <pic:blipFill>
+                          <a:blip r:embed="rId61"/>
+                          <a:stretch>
+                            <a:fillRect/>
+                          </a:stretch>
+                        </pic:blipFill>
+                        <pic:spPr>
+                          <a:xfrm>
+                            <a:off x="0" y="0"/>
+                            <a:ext cx="866896" cy="352474"/>
+                          </a:xfrm>
+                          <a:prstGeom prst="rect">
+                            <a:avLst/>
+                          </a:prstGeom>
+                        </pic:spPr>
+                      </pic:pic>
+                    </a:graphicData>
+                  </a:graphic>
+                </wp:inline>
+              </w:drawing>
+            </w:r>
+          </w:p>
+          <w:p>
+            <w:pPr>
+              <w:rPr>
+                <w:sz w:val="28"/>
+                <w:szCs w:val="28"/>
+              </w:rPr>
+            </w:pPr>
+            <w:r>
+              <w:rPr>
+                <w:sz w:val="28"/>
+                <w:szCs w:val="28"/>
+              </w:rPr>
+              <w:t xml:space="preserve">I have created a new class for ramp this </w:t>
+            </w:r>
+            <w:r>
+              <w:rPr>
+                <w:sz w:val="28"/>
+                <w:szCs w:val="28"/>
+              </w:rPr>
+              <w:t>class is will have a ramp</w:t>
+            </w:r>
+            <w:r>
+              <w:rPr>
+                <w:sz w:val="28"/>
+                <w:szCs w:val="28"/>
+              </w:rPr>
+              <w:t xml:space="preserve"> image for to put on the screen and it will be able to change the angle of the ramp by using the input to</w:t>
+            </w:r>
+            <w:r>
+              <w:rPr>
+                <w:sz w:val="28"/>
+                <w:szCs w:val="28"/>
+              </w:rPr>
+              <w:t xml:space="preserve"> change the direction the ramp is facing.</w:t>
+            </w:r>
+          </w:p>
+          <w:p>
+            <w:pPr>
+              <w:rPr>
+                <w:sz w:val="28"/>
+                <w:szCs w:val="28"/>
+              </w:rPr>
+            </w:pPr>
+            <w:r>
+              <w:rPr>
+                <w:sz w:val="28"/>
+                <w:szCs w:val="28"/>
+              </w:rPr>
+              <w:drawing>
+                <wp:inline distT="0" distB="0" distL="0" distR="0" wp14:anchorId="3697A88D" wp14:editId="732A05C2">
+                  <wp:extent cx="1571844" cy="590632"/>
+                  <wp:effectExtent l="0" t="0" r="9525" b="0"/>
+                  <wp:docPr id="162791072" name="Picture 1"/>
+                  <wp:cNvGraphicFramePr>
+                    <a:graphicFrameLocks xmlns:a="http://schemas.openxmlformats.org/drawingml/2006/main" noChangeAspect="1"/>
+                  </wp:cNvGraphicFramePr>
+                  <a:graphic xmlns:a="http://schemas.openxmlformats.org/drawingml/2006/main">
+                    <a:graphicData uri="http://schemas.openxmlformats.org/drawingml/2006/picture">
+                      <pic:pic xmlns:pic="http://schemas.openxmlformats.org/drawingml/2006/picture">
+                        <pic:nvPicPr>
+                          <pic:cNvPr id="162791072" name=""/>
+                          <pic:cNvPicPr/>
+                        </pic:nvPicPr>
+                        <pic:blipFill>
+                          <a:blip r:embed="rId62"/>
+                          <a:stretch>
+                            <a:fillRect/>
+                          </a:stretch>
+                        </pic:blipFill>
+                        <pic:spPr>
+                          <a:xfrm>
+                            <a:off x="0" y="0"/>
+                            <a:ext cx="1571844" cy="590632"/>
+                          </a:xfrm>
+                          <a:prstGeom prst="rect">
+                            <a:avLst/>
+                          </a:prstGeom>
+                        </pic:spPr>
+                      </pic:pic>
+                    </a:graphicData>
+                  </a:graphic>
+                </wp:inline>
+              </w:drawing>
+            </w:r>
+          </w:p>
+          <w:p>
+            <w:pPr>
+              <w:rPr>
+                <w:sz w:val="28"/>
+                <w:szCs w:val="28"/>
+              </w:rPr>
+            </w:pPr>
+            <w:r>
+              <w:rPr>
+                <w:sz w:val="28"/>
+                <w:szCs w:val="28"/>
+              </w:rPr>
+              <w:t>I have created a constructor for the ramp class this is because in</w:t>
+            </w:r>
+            <w:r>
+              <w:rPr>
+                <w:sz w:val="28"/>
+                <w:szCs w:val="28"/>
+              </w:rPr>
+              <w:t xml:space="preserve"> this class I would like to actually make the image instead of just looking one up the image will be just a </w:t>
+            </w:r>
+            <w:r>
+              <w:rPr>
+                <w:sz w:val="28"/>
+                <w:szCs w:val="28"/>
+              </w:rPr>
+              <w:t>black line this is because then I can use these images to then make an outline of a ramp</w:t>
+            </w:r>
+            <w:r>
+              <w:rPr>
+                <w:sz w:val="28"/>
+                <w:szCs w:val="28"/>
+              </w:rPr>
+              <w:t xml:space="preserve"> as I will need to images to be separate </w:t>
+            </w:r>
+            <w:r>
+              <w:rPr>
+                <w:sz w:val="28"/>
+                <w:szCs w:val="28"/>
+              </w:rPr>
+              <w:lastRenderedPageBreak/>
+              <w:t>so I can make it so only one of the images changes when I</w:t>
+            </w:r>
+            <w:r>
+              <w:rPr>
+                <w:sz w:val="28"/>
+                <w:szCs w:val="28"/>
+              </w:rPr>
+              <w:t xml:space="preserve"> change</w:t>
+            </w:r>
+            <w:r>
+              <w:rPr>
+                <w:sz w:val="28"/>
+                <w:szCs w:val="28"/>
+              </w:rPr>
+              <w:t xml:space="preserve"> the angle</w:t>
+            </w:r>
+            <w:r>
+              <w:rPr>
+                <w:sz w:val="28"/>
+                <w:szCs w:val="28"/>
+              </w:rPr>
+              <w:t>.</w:t>
             </w:r>
           </w:p>
         </w:tc>
@@ -10657,6 +11163,7 @@
                 <w:sz w:val="28"/>
                 <w:szCs w:val="28"/>
               </w:rPr>
+              <w:lastRenderedPageBreak/>
               <w:t>Test Using the Test Plan in that section and mark them as working when they are. </w:t>
             </w:r>
           </w:p>

</xml_diff>

<commit_message>
created image and start angles
created the image each section of the ramp and started to make it so that i can have the image actually move
</commit_message>
<xml_diff>
--- a/Rample World Coursework.docx
+++ b/Rample World Coursework.docx
@@ -10359,6 +10359,7 @@
             </w:pPr>
             <w:r>
               <w:rPr>
+                <w:noProof/>
                 <w:sz w:val="28"/>
                 <w:szCs w:val="28"/>
               </w:rPr>
@@ -10781,6 +10782,7 @@
             </w:pPr>
             <w:r>
               <w:rPr>
+                <w:noProof/>
                 <w:sz w:val="28"/>
                 <w:szCs w:val="28"/>
               </w:rPr>
@@ -10944,6 +10946,7 @@
             </w:pPr>
             <w:r>
               <w:rPr>
+                <w:noProof/>
                 <w:sz w:val="28"/>
                 <w:szCs w:val="28"/>
               </w:rPr>
@@ -11029,6 +11032,7 @@
             </w:pPr>
             <w:r>
               <w:rPr>
+                <w:noProof/>
                 <w:sz w:val="28"/>
                 <w:szCs w:val="28"/>
               </w:rPr>
@@ -11102,36 +11106,250 @@
                 <w:sz w:val="28"/>
                 <w:szCs w:val="28"/>
               </w:rPr>
-              <w:t xml:space="preserve"> as I will need to images to be separate </w:t>
-            </w:r>
-            <w:r>
-              <w:rPr>
-                <w:sz w:val="28"/>
-                <w:szCs w:val="28"/>
+              <w:t xml:space="preserve"> as I will need to images to be separate so I can make it so only one of the images changes when I</w:t>
+            </w:r>
+            <w:r>
+              <w:rPr>
+                <w:sz w:val="28"/>
+                <w:szCs w:val="28"/>
+              </w:rPr>
+              <w:t xml:space="preserve"> change</w:t>
+            </w:r>
+            <w:r>
+              <w:rPr>
+                <w:sz w:val="28"/>
+                <w:szCs w:val="28"/>
+              </w:rPr>
+              <w:t xml:space="preserve"> the angle</w:t>
+            </w:r>
+            <w:r>
+              <w:rPr>
+                <w:sz w:val="28"/>
+                <w:szCs w:val="28"/>
+              </w:rPr>
+              <w:t>.</w:t>
+            </w:r>
+            <w:r>
+              <w:rPr>
+                <w:sz w:val="28"/>
+                <w:szCs w:val="28"/>
+              </w:rPr>
+              <w:t xml:space="preserve"> Also I will need to make add this. Statements in there because I will be using getters and setters to get the rampAngle from the imput.</w:t>
+            </w:r>
+          </w:p>
+          <w:p>
+            <w:pPr>
+              <w:rPr>
+                <w:sz w:val="28"/>
+                <w:szCs w:val="28"/>
+              </w:rPr>
+            </w:pPr>
+            <w:r>
+              <w:rPr>
+                <w:noProof/>
+                <w14:ligatures w14:val="standardContextual"/>
               </w:rPr>
               <w:lastRenderedPageBreak/>
-              <w:t>so I can make it so only one of the images changes when I</w:t>
-            </w:r>
-            <w:r>
-              <w:rPr>
-                <w:sz w:val="28"/>
-                <w:szCs w:val="28"/>
-              </w:rPr>
-              <w:t xml:space="preserve"> change</w:t>
-            </w:r>
-            <w:r>
-              <w:rPr>
-                <w:sz w:val="28"/>
-                <w:szCs w:val="28"/>
-              </w:rPr>
-              <w:t xml:space="preserve"> the angle</w:t>
-            </w:r>
-            <w:r>
-              <w:rPr>
-                <w:sz w:val="28"/>
-                <w:szCs w:val="28"/>
-              </w:rPr>
-              <w:t>.</w:t>
+              <w:drawing>
+                <wp:inline distT="0" distB="0" distL="0" distR="0" wp14:anchorId="2AC69A44" wp14:editId="2018EC23">
+                  <wp:extent cx="4095750" cy="1057275"/>
+                  <wp:effectExtent l="0" t="0" r="0" b="9525"/>
+                  <wp:docPr id="1131726041" name="Picture 1"/>
+                  <wp:cNvGraphicFramePr>
+                    <a:graphicFrameLocks xmlns:a="http://schemas.openxmlformats.org/drawingml/2006/main" noChangeAspect="1"/>
+                  </wp:cNvGraphicFramePr>
+                  <a:graphic xmlns:a="http://schemas.openxmlformats.org/drawingml/2006/main">
+                    <a:graphicData uri="http://schemas.openxmlformats.org/drawingml/2006/picture">
+                      <pic:pic xmlns:pic="http://schemas.openxmlformats.org/drawingml/2006/picture">
+                        <pic:nvPicPr>
+                          <pic:cNvPr id="1131726041" name=""/>
+                          <pic:cNvPicPr/>
+                        </pic:nvPicPr>
+                        <pic:blipFill>
+                          <a:blip r:embed="rId63"/>
+                          <a:stretch>
+                            <a:fillRect/>
+                          </a:stretch>
+                        </pic:blipFill>
+                        <pic:spPr>
+                          <a:xfrm>
+                            <a:off x="0" y="0"/>
+                            <a:ext cx="4095750" cy="1057275"/>
+                          </a:xfrm>
+                          <a:prstGeom prst="rect">
+                            <a:avLst/>
+                          </a:prstGeom>
+                        </pic:spPr>
+                      </pic:pic>
+                    </a:graphicData>
+                  </a:graphic>
+                </wp:inline>
+              </w:drawing>
+            </w:r>
+          </w:p>
+          <w:p>
+            <w:pPr>
+              <w:rPr>
+                <w:sz w:val="28"/>
+                <w:szCs w:val="28"/>
+              </w:rPr>
+            </w:pPr>
+            <w:r>
+              <w:rPr>
+                <w:sz w:val="28"/>
+                <w:szCs w:val="28"/>
+              </w:rPr>
+              <w:t>This code here is to create the starting image for my ramp what is happening is I set the image by creating and call a new image and set the width and height of the image. Then because in my design I want the outline of the ramp to black I use setColor and make it black then finally I use fillRect to make it so the whole image is coloured in. The image I have made is a rectangle which I will then use to create an outline for the ramp This is so that they are 2 separate images and I can make one then move angle and the other stay the same.</w:t>
+            </w:r>
+          </w:p>
+          <w:p>
+            <w:pPr>
+              <w:rPr>
+                <w:sz w:val="28"/>
+                <w:szCs w:val="28"/>
+              </w:rPr>
+            </w:pPr>
+            <w:r>
+              <w:rPr>
+                <w:noProof/>
+                <w14:ligatures w14:val="standardContextual"/>
+              </w:rPr>
+              <w:drawing>
+                <wp:inline distT="0" distB="0" distL="0" distR="0" wp14:anchorId="71C55FEC" wp14:editId="22D3ABFC">
+                  <wp:extent cx="3284220" cy="990600"/>
+                  <wp:effectExtent l="0" t="0" r="0" b="0"/>
+                  <wp:docPr id="1737416063" name="Picture 1"/>
+                  <wp:cNvGraphicFramePr>
+                    <a:graphicFrameLocks xmlns:a="http://schemas.openxmlformats.org/drawingml/2006/main" noChangeAspect="1"/>
+                  </wp:cNvGraphicFramePr>
+                  <a:graphic xmlns:a="http://schemas.openxmlformats.org/drawingml/2006/main">
+                    <a:graphicData uri="http://schemas.openxmlformats.org/drawingml/2006/picture">
+                      <pic:pic xmlns:pic="http://schemas.openxmlformats.org/drawingml/2006/picture">
+                        <pic:nvPicPr>
+                          <pic:cNvPr id="1737416063" name=""/>
+                          <pic:cNvPicPr/>
+                        </pic:nvPicPr>
+                        <pic:blipFill>
+                          <a:blip r:embed="rId64"/>
+                          <a:stretch>
+                            <a:fillRect/>
+                          </a:stretch>
+                        </pic:blipFill>
+                        <pic:spPr>
+                          <a:xfrm>
+                            <a:off x="0" y="0"/>
+                            <a:ext cx="3286925" cy="991416"/>
+                          </a:xfrm>
+                          <a:prstGeom prst="rect">
+                            <a:avLst/>
+                          </a:prstGeom>
+                        </pic:spPr>
+                      </pic:pic>
+                    </a:graphicData>
+                  </a:graphic>
+                </wp:inline>
+              </w:drawing>
+            </w:r>
+          </w:p>
+          <w:p>
+            <w:pPr>
+              <w:rPr>
+                <w:sz w:val="28"/>
+                <w:szCs w:val="28"/>
+              </w:rPr>
+            </w:pPr>
+            <w:r>
+              <w:rPr>
+                <w:noProof/>
+                <w14:ligatures w14:val="standardContextual"/>
+              </w:rPr>
+              <w:drawing>
+                <wp:inline distT="0" distB="0" distL="0" distR="0" wp14:anchorId="0930DF56" wp14:editId="180690B2">
+                  <wp:extent cx="2809875" cy="1610897"/>
+                  <wp:effectExtent l="0" t="0" r="0" b="8890"/>
+                  <wp:docPr id="1338005352" name="Picture 1"/>
+                  <wp:cNvGraphicFramePr>
+                    <a:graphicFrameLocks xmlns:a="http://schemas.openxmlformats.org/drawingml/2006/main" noChangeAspect="1"/>
+                  </wp:cNvGraphicFramePr>
+                  <a:graphic xmlns:a="http://schemas.openxmlformats.org/drawingml/2006/main">
+                    <a:graphicData uri="http://schemas.openxmlformats.org/drawingml/2006/picture">
+                      <pic:pic xmlns:pic="http://schemas.openxmlformats.org/drawingml/2006/picture">
+                        <pic:nvPicPr>
+                          <pic:cNvPr id="1338005352" name=""/>
+                          <pic:cNvPicPr/>
+                        </pic:nvPicPr>
+                        <pic:blipFill>
+                          <a:blip r:embed="rId65"/>
+                          <a:stretch>
+                            <a:fillRect/>
+                          </a:stretch>
+                        </pic:blipFill>
+                        <pic:spPr>
+                          <a:xfrm>
+                            <a:off x="0" y="0"/>
+                            <a:ext cx="2812143" cy="1612197"/>
+                          </a:xfrm>
+                          <a:prstGeom prst="rect">
+                            <a:avLst/>
+                          </a:prstGeom>
+                        </pic:spPr>
+                      </pic:pic>
+                    </a:graphicData>
+                  </a:graphic>
+                </wp:inline>
+              </w:drawing>
+            </w:r>
+          </w:p>
+          <w:p>
+            <w:pPr>
+              <w:rPr>
+                <w:sz w:val="28"/>
+                <w:szCs w:val="28"/>
+              </w:rPr>
+            </w:pPr>
+            <w:r>
+              <w:rPr>
+                <w:sz w:val="28"/>
+                <w:szCs w:val="28"/>
+              </w:rPr>
+              <w:t>I am now trying to create a way to move the angle of the actual image of the ramp to do this I first in the constructor of my ramp I added a setRotation and also made it so when you add this method you have to add a number in the brackets which is using the variable rampAngle this is so that when a new ramp gets created I will have to add a number into the brackets this can be seen in the 2</w:t>
+            </w:r>
+            <w:r>
+              <w:rPr>
+                <w:sz w:val="28"/>
+                <w:szCs w:val="28"/>
+                <w:vertAlign w:val="superscript"/>
+              </w:rPr>
+              <w:t>nd</w:t>
+            </w:r>
+            <w:r>
+              <w:rPr>
+                <w:sz w:val="28"/>
+                <w:szCs w:val="28"/>
+              </w:rPr>
+              <w:t xml:space="preserve"> image this all then means that I can have one side of my ramp at 0 degrees because its just the floor of the ramp then I can have the second one as the one that actually changes so then In the future when getting inputs I can use them in that second ramps bracket. The second image is from the constructor in the MyWorld class which is just </w:t>
+            </w:r>
+            <w:r>
+              <w:rPr>
+                <w:sz w:val="28"/>
+                <w:szCs w:val="28"/>
+              </w:rPr>
+              <w:lastRenderedPageBreak/>
+              <w:t xml:space="preserve">the class to set everything up into the simulator in this I added 2 ramps into the world to do this I had to make a new variable for the </w:t>
+            </w:r>
+            <w:r>
+              <w:rPr>
+                <w:sz w:val="28"/>
+                <w:szCs w:val="28"/>
+              </w:rPr>
+              <w:t>image to make it its own thing I then call the new variable in addObject so that I will put it into the world.</w:t>
+            </w:r>
+            <w:r>
+              <w:rPr>
+                <w:sz w:val="28"/>
+                <w:szCs w:val="28"/>
+              </w:rPr>
+              <w:t xml:space="preserve"> </w:t>
             </w:r>
           </w:p>
         </w:tc>
@@ -12189,6 +12407,7 @@
   <w:style w:type="character" w:default="1" w:styleId="DefaultParagraphFont">
     <w:name w:val="Default Paragraph Font"/>
     <w:uiPriority w:val="1"/>
+    <w:semiHidden/>
     <w:unhideWhenUsed/>
   </w:style>
   <w:style w:type="table" w:default="1" w:styleId="TableNormal">

</xml_diff>

<commit_message>
Trying to get my ramp to be in the correct place
</commit_message>
<xml_diff>
--- a/Rample World Coursework.docx
+++ b/Rample World Coursework.docx
@@ -16270,6 +16270,7 @@
             </w:pPr>
             <w:r>
               <w:rPr>
+                <w:noProof/>
                 <w:sz w:val="28"/>
                 <w:szCs w:val="28"/>
               </w:rPr>
@@ -16319,6 +16320,7 @@
             </w:pPr>
             <w:r>
               <w:rPr>
+                <w:noProof/>
                 <w:sz w:val="28"/>
                 <w:szCs w:val="28"/>
               </w:rPr>
@@ -16368,6 +16370,7 @@
             </w:pPr>
             <w:r>
               <w:rPr>
+                <w:noProof/>
                 <w:sz w:val="28"/>
                 <w:szCs w:val="28"/>
               </w:rPr>
@@ -16564,6 +16567,7 @@
             </w:pPr>
             <w:r>
               <w:rPr>
+                <w:noProof/>
                 <w:sz w:val="28"/>
                 <w:szCs w:val="28"/>
               </w:rPr>
@@ -16689,6 +16693,7 @@
             </w:pPr>
             <w:r>
               <w:rPr>
+                <w:noProof/>
                 <w:sz w:val="28"/>
                 <w:szCs w:val="28"/>
               </w:rPr>
@@ -16738,6 +16743,7 @@
             </w:pPr>
             <w:r>
               <w:rPr>
+                <w:noProof/>
                 <w:sz w:val="28"/>
                 <w:szCs w:val="28"/>
               </w:rPr>
@@ -16787,6 +16793,7 @@
             </w:pPr>
             <w:r>
               <w:rPr>
+                <w:noProof/>
                 <w:sz w:val="28"/>
                 <w:szCs w:val="28"/>
               </w:rPr>
@@ -17026,6 +17033,462 @@
                 <w:szCs w:val="28"/>
               </w:rPr>
               <w:t>.</w:t>
+            </w:r>
+          </w:p>
+          <w:p>
+            <w:pPr>
+              <w:rPr>
+                <w:sz w:val="28"/>
+                <w:szCs w:val="28"/>
+              </w:rPr>
+            </w:pPr>
+            <w:r>
+              <w:rPr>
+                <w:sz w:val="28"/>
+                <w:szCs w:val="28"/>
+              </w:rPr>
+              <w:drawing>
+                <wp:inline distT="0" distB="0" distL="0" distR="0" wp14:anchorId="7D6B388B" wp14:editId="1565188C">
+                  <wp:extent cx="5096586" cy="2467319"/>
+                  <wp:effectExtent l="0" t="0" r="8890" b="9525"/>
+                  <wp:docPr id="695900343" name="Picture 1"/>
+                  <wp:cNvGraphicFramePr>
+                    <a:graphicFrameLocks xmlns:a="http://schemas.openxmlformats.org/drawingml/2006/main" noChangeAspect="1"/>
+                  </wp:cNvGraphicFramePr>
+                  <a:graphic xmlns:a="http://schemas.openxmlformats.org/drawingml/2006/main">
+                    <a:graphicData uri="http://schemas.openxmlformats.org/drawingml/2006/picture">
+                      <pic:pic xmlns:pic="http://schemas.openxmlformats.org/drawingml/2006/picture">
+                        <pic:nvPicPr>
+                          <pic:cNvPr id="695900343" name=""/>
+                          <pic:cNvPicPr/>
+                        </pic:nvPicPr>
+                        <pic:blipFill>
+                          <a:blip r:embed="rId73"/>
+                          <a:stretch>
+                            <a:fillRect/>
+                          </a:stretch>
+                        </pic:blipFill>
+                        <pic:spPr>
+                          <a:xfrm>
+                            <a:off x="0" y="0"/>
+                            <a:ext cx="5096586" cy="2467319"/>
+                          </a:xfrm>
+                          <a:prstGeom prst="rect">
+                            <a:avLst/>
+                          </a:prstGeom>
+                        </pic:spPr>
+                      </pic:pic>
+                    </a:graphicData>
+                  </a:graphic>
+                </wp:inline>
+              </w:drawing>
+            </w:r>
+          </w:p>
+          <w:p>
+            <w:pPr>
+              <w:rPr>
+                <w:sz w:val="28"/>
+                <w:szCs w:val="28"/>
+              </w:rPr>
+            </w:pPr>
+            <w:r>
+              <w:rPr>
+                <w:sz w:val="28"/>
+                <w:szCs w:val="28"/>
+              </w:rPr>
+              <w:lastRenderedPageBreak/>
+              <w:t xml:space="preserve">I looked back on my past tutorial notes on </w:t>
+            </w:r>
+            <w:proofErr w:type="spellStart"/>
+            <w:proofErr w:type="gramStart"/>
+            <w:r>
+              <w:rPr>
+                <w:sz w:val="28"/>
+                <w:szCs w:val="28"/>
+              </w:rPr>
+              <w:t>Greenfoot</w:t>
+            </w:r>
+            <w:proofErr w:type="spellEnd"/>
+            <w:proofErr w:type="gramEnd"/>
+            <w:r>
+              <w:rPr>
+                <w:sz w:val="28"/>
+                <w:szCs w:val="28"/>
+              </w:rPr>
+              <w:t xml:space="preserve"> and I found that </w:t>
+            </w:r>
+            <w:r>
+              <w:rPr>
+                <w:sz w:val="28"/>
+                <w:szCs w:val="28"/>
+              </w:rPr>
+              <w:t xml:space="preserve">to make it initialised you need to </w:t>
+            </w:r>
+            <w:r>
+              <w:rPr>
+                <w:sz w:val="28"/>
+                <w:szCs w:val="28"/>
+              </w:rPr>
+              <w:t>make it equal to (</w:t>
+            </w:r>
+            <w:proofErr w:type="spellStart"/>
+            <w:r>
+              <w:rPr>
+                <w:sz w:val="28"/>
+                <w:szCs w:val="28"/>
+              </w:rPr>
+              <w:t>MyWorld</w:t>
+            </w:r>
+            <w:proofErr w:type="spellEnd"/>
+            <w:r>
+              <w:rPr>
+                <w:sz w:val="28"/>
+                <w:szCs w:val="28"/>
+              </w:rPr>
+              <w:t>)</w:t>
+            </w:r>
+            <w:proofErr w:type="spellStart"/>
+            <w:proofErr w:type="gramStart"/>
+            <w:r>
+              <w:rPr>
+                <w:sz w:val="28"/>
+                <w:szCs w:val="28"/>
+              </w:rPr>
+              <w:t>getWorld</w:t>
+            </w:r>
+            <w:proofErr w:type="spellEnd"/>
+            <w:r>
+              <w:rPr>
+                <w:sz w:val="28"/>
+                <w:szCs w:val="28"/>
+              </w:rPr>
+              <w:t>(</w:t>
+            </w:r>
+            <w:proofErr w:type="gramEnd"/>
+            <w:r>
+              <w:rPr>
+                <w:sz w:val="28"/>
+                <w:szCs w:val="28"/>
+              </w:rPr>
+              <w:t xml:space="preserve">); this now allows </w:t>
+            </w:r>
+            <w:r>
+              <w:rPr>
+                <w:sz w:val="28"/>
+                <w:szCs w:val="28"/>
+              </w:rPr>
+              <w:t xml:space="preserve">this part of my code to </w:t>
+            </w:r>
+            <w:proofErr w:type="gramStart"/>
+            <w:r>
+              <w:rPr>
+                <w:sz w:val="28"/>
+                <w:szCs w:val="28"/>
+              </w:rPr>
+              <w:t>actually work</w:t>
+            </w:r>
+            <w:proofErr w:type="gramEnd"/>
+            <w:r>
+              <w:rPr>
+                <w:sz w:val="28"/>
+                <w:szCs w:val="28"/>
+              </w:rPr>
+              <w:t>.</w:t>
+            </w:r>
+          </w:p>
+          <w:p>
+            <w:pPr>
+              <w:rPr>
+                <w:sz w:val="28"/>
+                <w:szCs w:val="28"/>
+              </w:rPr>
+            </w:pPr>
+            <w:r>
+              <w:rPr>
+                <w:sz w:val="28"/>
+                <w:szCs w:val="28"/>
+              </w:rPr>
+              <w:drawing>
+                <wp:inline distT="0" distB="0" distL="0" distR="0" wp14:anchorId="616AF342" wp14:editId="5F031AC5">
+                  <wp:extent cx="4077269" cy="2486372"/>
+                  <wp:effectExtent l="0" t="0" r="0" b="9525"/>
+                  <wp:docPr id="412716004" name="Picture 1"/>
+                  <wp:cNvGraphicFramePr>
+                    <a:graphicFrameLocks xmlns:a="http://schemas.openxmlformats.org/drawingml/2006/main" noChangeAspect="1"/>
+                  </wp:cNvGraphicFramePr>
+                  <a:graphic xmlns:a="http://schemas.openxmlformats.org/drawingml/2006/main">
+                    <a:graphicData uri="http://schemas.openxmlformats.org/drawingml/2006/picture">
+                      <pic:pic xmlns:pic="http://schemas.openxmlformats.org/drawingml/2006/picture">
+                        <pic:nvPicPr>
+                          <pic:cNvPr id="412716004" name=""/>
+                          <pic:cNvPicPr/>
+                        </pic:nvPicPr>
+                        <pic:blipFill>
+                          <a:blip r:embed="rId74"/>
+                          <a:stretch>
+                            <a:fillRect/>
+                          </a:stretch>
+                        </pic:blipFill>
+                        <pic:spPr>
+                          <a:xfrm>
+                            <a:off x="0" y="0"/>
+                            <a:ext cx="4077269" cy="2486372"/>
+                          </a:xfrm>
+                          <a:prstGeom prst="rect">
+                            <a:avLst/>
+                          </a:prstGeom>
+                        </pic:spPr>
+                      </pic:pic>
+                    </a:graphicData>
+                  </a:graphic>
+                </wp:inline>
+              </w:drawing>
+            </w:r>
+          </w:p>
+          <w:p>
+            <w:pPr>
+              <w:rPr>
+                <w:sz w:val="28"/>
+                <w:szCs w:val="28"/>
+              </w:rPr>
+            </w:pPr>
+            <w:r>
+              <w:rPr>
+                <w:sz w:val="28"/>
+                <w:szCs w:val="28"/>
+              </w:rPr>
+              <w:drawing>
+                <wp:inline distT="0" distB="0" distL="0" distR="0" wp14:anchorId="275D3399" wp14:editId="3D9145F4">
+                  <wp:extent cx="5191850" cy="514422"/>
+                  <wp:effectExtent l="0" t="0" r="0" b="0"/>
+                  <wp:docPr id="943460647" name="Picture 1"/>
+                  <wp:cNvGraphicFramePr>
+                    <a:graphicFrameLocks xmlns:a="http://schemas.openxmlformats.org/drawingml/2006/main" noChangeAspect="1"/>
+                  </wp:cNvGraphicFramePr>
+                  <a:graphic xmlns:a="http://schemas.openxmlformats.org/drawingml/2006/main">
+                    <a:graphicData uri="http://schemas.openxmlformats.org/drawingml/2006/picture">
+                      <pic:pic xmlns:pic="http://schemas.openxmlformats.org/drawingml/2006/picture">
+                        <pic:nvPicPr>
+                          <pic:cNvPr id="943460647" name=""/>
+                          <pic:cNvPicPr/>
+                        </pic:nvPicPr>
+                        <pic:blipFill>
+                          <a:blip r:embed="rId75"/>
+                          <a:stretch>
+                            <a:fillRect/>
+                          </a:stretch>
+                        </pic:blipFill>
+                        <pic:spPr>
+                          <a:xfrm>
+                            <a:off x="0" y="0"/>
+                            <a:ext cx="5191850" cy="514422"/>
+                          </a:xfrm>
+                          <a:prstGeom prst="rect">
+                            <a:avLst/>
+                          </a:prstGeom>
+                        </pic:spPr>
+                      </pic:pic>
+                    </a:graphicData>
+                  </a:graphic>
+                </wp:inline>
+              </w:drawing>
+            </w:r>
+          </w:p>
+          <w:p>
+            <w:pPr>
+              <w:rPr>
+                <w:sz w:val="28"/>
+                <w:szCs w:val="28"/>
+              </w:rPr>
+            </w:pPr>
+            <w:r>
+              <w:rPr>
+                <w:sz w:val="28"/>
+                <w:szCs w:val="28"/>
+              </w:rPr>
+              <w:t xml:space="preserve">There was an error in my code not allowing it to run at all </w:t>
+            </w:r>
+            <w:r>
+              <w:rPr>
+                <w:sz w:val="28"/>
+                <w:szCs w:val="28"/>
+              </w:rPr>
+              <w:t xml:space="preserve">and I </w:t>
+            </w:r>
+            <w:r>
+              <w:rPr>
+                <w:sz w:val="28"/>
+                <w:szCs w:val="28"/>
+              </w:rPr>
+              <w:t>realised</w:t>
+            </w:r>
+            <w:r>
+              <w:rPr>
+                <w:sz w:val="28"/>
+                <w:szCs w:val="28"/>
+              </w:rPr>
+              <w:t xml:space="preserve"> it was that I was setting the location in the </w:t>
+            </w:r>
+            <w:proofErr w:type="gramStart"/>
+            <w:r>
+              <w:rPr>
+                <w:sz w:val="28"/>
+                <w:szCs w:val="28"/>
+              </w:rPr>
+              <w:t>constructor</w:t>
+            </w:r>
+            <w:proofErr w:type="gramEnd"/>
+            <w:r>
+              <w:rPr>
+                <w:sz w:val="28"/>
+                <w:szCs w:val="28"/>
+              </w:rPr>
+              <w:t xml:space="preserve"> so I moved that bit of code to the </w:t>
+            </w:r>
+            <w:r>
+              <w:rPr>
+                <w:sz w:val="28"/>
+                <w:szCs w:val="28"/>
+              </w:rPr>
+              <w:t xml:space="preserve">act method and ran it and it moved both of my ramp </w:t>
+            </w:r>
+            <w:proofErr w:type="gramStart"/>
+            <w:r>
+              <w:rPr>
+                <w:sz w:val="28"/>
+                <w:szCs w:val="28"/>
+              </w:rPr>
+              <w:t>parts</w:t>
+            </w:r>
+            <w:proofErr w:type="gramEnd"/>
+            <w:r>
+              <w:rPr>
+                <w:sz w:val="28"/>
+                <w:szCs w:val="28"/>
+              </w:rPr>
+              <w:t xml:space="preserve"> and it endlessly moved it. This is not what I wanted as I needed it to only move the angled </w:t>
+            </w:r>
+            <w:proofErr w:type="gramStart"/>
+            <w:r>
+              <w:rPr>
+                <w:sz w:val="28"/>
+                <w:szCs w:val="28"/>
+              </w:rPr>
+              <w:t>ramp</w:t>
+            </w:r>
+            <w:proofErr w:type="gramEnd"/>
+            <w:r>
+              <w:rPr>
+                <w:sz w:val="28"/>
+                <w:szCs w:val="28"/>
+              </w:rPr>
+              <w:t xml:space="preserve"> and it only needs to move once to get into the correct place.</w:t>
+            </w:r>
+            <w:r>
+              <w:rPr>
+                <w:sz w:val="28"/>
+                <w:szCs w:val="28"/>
+              </w:rPr>
+              <w:t xml:space="preserve"> To fix all of this I realised that I can just do this code in the </w:t>
+            </w:r>
+            <w:proofErr w:type="spellStart"/>
+            <w:r>
+              <w:rPr>
+                <w:sz w:val="28"/>
+                <w:szCs w:val="28"/>
+              </w:rPr>
+              <w:t>MyWorld</w:t>
+            </w:r>
+            <w:proofErr w:type="spellEnd"/>
+            <w:r>
+              <w:rPr>
+                <w:sz w:val="28"/>
+                <w:szCs w:val="28"/>
+              </w:rPr>
+              <w:t xml:space="preserve"> class which </w:t>
+            </w:r>
+            <w:r>
+              <w:rPr>
+                <w:sz w:val="28"/>
+                <w:szCs w:val="28"/>
+              </w:rPr>
+              <w:t xml:space="preserve">removes </w:t>
+            </w:r>
+            <w:proofErr w:type="gramStart"/>
+            <w:r>
+              <w:rPr>
+                <w:sz w:val="28"/>
+                <w:szCs w:val="28"/>
+              </w:rPr>
+              <w:t>all of</w:t>
+            </w:r>
+            <w:proofErr w:type="gramEnd"/>
+            <w:r>
+              <w:rPr>
+                <w:sz w:val="28"/>
+                <w:szCs w:val="28"/>
+              </w:rPr>
+              <w:t xml:space="preserve"> the previous problems I had with trying to call things from this class</w:t>
+            </w:r>
+            <w:r>
+              <w:rPr>
+                <w:sz w:val="28"/>
+                <w:szCs w:val="28"/>
+              </w:rPr>
+              <w:t xml:space="preserve">. I added the same code into the </w:t>
+            </w:r>
+            <w:proofErr w:type="gramStart"/>
+            <w:r>
+              <w:rPr>
+                <w:sz w:val="28"/>
+                <w:szCs w:val="28"/>
+              </w:rPr>
+              <w:t>class</w:t>
+            </w:r>
+            <w:proofErr w:type="gramEnd"/>
+            <w:r>
+              <w:rPr>
+                <w:sz w:val="28"/>
+                <w:szCs w:val="28"/>
+              </w:rPr>
+              <w:t xml:space="preserve"> and </w:t>
+            </w:r>
+            <w:r>
+              <w:rPr>
+                <w:sz w:val="28"/>
+                <w:szCs w:val="28"/>
+              </w:rPr>
+              <w:t xml:space="preserve">I </w:t>
+            </w:r>
+            <w:r>
+              <w:rPr>
+                <w:sz w:val="28"/>
+                <w:szCs w:val="28"/>
+              </w:rPr>
+              <w:t xml:space="preserve">put the 2 methods into the </w:t>
+            </w:r>
+            <w:proofErr w:type="spellStart"/>
+            <w:r>
+              <w:rPr>
+                <w:sz w:val="28"/>
+                <w:szCs w:val="28"/>
+              </w:rPr>
+              <w:t>addObject</w:t>
+            </w:r>
+            <w:proofErr w:type="spellEnd"/>
+            <w:r>
+              <w:rPr>
+                <w:sz w:val="28"/>
+                <w:szCs w:val="28"/>
+              </w:rPr>
+              <w:t xml:space="preserve"> of ramp2 which is the angled ramp</w:t>
+            </w:r>
+            <w:r>
+              <w:rPr>
+                <w:sz w:val="28"/>
+                <w:szCs w:val="28"/>
+              </w:rPr>
+              <w:t>. I then ran this code to see if it was all working and it did move only one ramp and it done it once However it did not move it to the correct place.</w:t>
             </w:r>
           </w:p>
           <w:p>

</xml_diff>

<commit_message>
made the ramp stay connected when changing angle
</commit_message>
<xml_diff>
--- a/Rample World Coursework.docx
+++ b/Rample World Coursework.docx
@@ -58,17 +58,8 @@
           <w:sz w:val="28"/>
           <w:szCs w:val="28"/>
         </w:rPr>
-        <w:t xml:space="preserve">My </w:t>
-      </w:r>
-      <w:proofErr w:type="gramStart"/>
-      <w:r>
-        <w:rPr>
-          <w:sz w:val="28"/>
-          <w:szCs w:val="28"/>
-        </w:rPr>
-        <w:t>Idea</w:t>
-      </w:r>
-      <w:proofErr w:type="gramEnd"/>
+        <w:t>My Idea</w:t>
+      </w:r>
     </w:p>
     <w:p>
       <w:pPr>
@@ -82,39 +73,7 @@
           <w:sz w:val="28"/>
           <w:szCs w:val="28"/>
         </w:rPr>
-        <w:t xml:space="preserve">My programming project will be a type of physics simulator where it will have a ramp and a ball which will simulate the ball going down this ramp with different conditions about the ball and ramp this is most normally used within either A level mechanics maths lessons </w:t>
-      </w:r>
-      <w:proofErr w:type="gramStart"/>
-      <w:r>
-        <w:rPr>
-          <w:sz w:val="28"/>
-          <w:szCs w:val="28"/>
-        </w:rPr>
-        <w:t>and</w:t>
-      </w:r>
-      <w:proofErr w:type="gramEnd"/>
-      <w:r>
-        <w:rPr>
-          <w:sz w:val="28"/>
-          <w:szCs w:val="28"/>
-        </w:rPr>
-        <w:t xml:space="preserve"> A level physics lessons. I am interested in doing this because it is something that relates to me as it is based on mechanics side of maths and it would be able to help people who struggle understanding how all the different parts it relates to each other and will </w:t>
-      </w:r>
-      <w:proofErr w:type="gramStart"/>
-      <w:r>
-        <w:rPr>
-          <w:sz w:val="28"/>
-          <w:szCs w:val="28"/>
-        </w:rPr>
-        <w:t>effect</w:t>
-      </w:r>
-      <w:proofErr w:type="gramEnd"/>
-      <w:r>
-        <w:rPr>
-          <w:sz w:val="28"/>
-          <w:szCs w:val="28"/>
-        </w:rPr>
-        <w:t xml:space="preserve"> each other. I relate to this as </w:t>
+        <w:t xml:space="preserve">My programming project will be a type of physics simulator where it will have a ramp and a ball which will simulate the ball going down this ramp with different conditions about the ball and ramp this is most normally used within either A level mechanics maths lessons and A level physics lessons. I am interested in doing this because it is something that relates to me as it is based on mechanics side of maths and it would be able to help people who struggle understanding how all the different parts it relates to each other and will effect each other. I relate to this as </w:t>
       </w:r>
       <w:proofErr w:type="spellStart"/>
       <w:r>
@@ -146,39 +105,7 @@
           <w:sz w:val="28"/>
           <w:szCs w:val="28"/>
         </w:rPr>
-        <w:t xml:space="preserve"> think that this would help me and other who need help understand it more as it can allow people to fully watch the effects of the </w:t>
-      </w:r>
-      <w:proofErr w:type="gramStart"/>
-      <w:r>
-        <w:rPr>
-          <w:sz w:val="28"/>
-          <w:szCs w:val="28"/>
-        </w:rPr>
-        <w:t>stuff</w:t>
-      </w:r>
-      <w:proofErr w:type="gramEnd"/>
-      <w:r>
-        <w:rPr>
-          <w:sz w:val="28"/>
-          <w:szCs w:val="28"/>
-        </w:rPr>
-        <w:t xml:space="preserve"> they work out in maths </w:t>
-      </w:r>
-      <w:proofErr w:type="gramStart"/>
-      <w:r>
-        <w:rPr>
-          <w:sz w:val="28"/>
-          <w:szCs w:val="28"/>
-        </w:rPr>
-        <w:t>actually come</w:t>
-      </w:r>
-      <w:proofErr w:type="gramEnd"/>
-      <w:r>
-        <w:rPr>
-          <w:sz w:val="28"/>
-          <w:szCs w:val="28"/>
-        </w:rPr>
-        <w:t xml:space="preserve"> to life and see what it does. To find out more about my idea </w:t>
+        <w:t xml:space="preserve"> think that this would help me and other who need help understand it more as it can allow people to fully watch the effects of the stuff they work out in maths actually come to life and see what it does. To find out more about my idea </w:t>
       </w:r>
       <w:proofErr w:type="spellStart"/>
       <w:r>
@@ -290,23 +217,7 @@
           <w:sz w:val="28"/>
           <w:szCs w:val="28"/>
         </w:rPr>
-        <w:t xml:space="preserve"> will ask are. What parts of the ball would you like to be able to change? What parts of the ramp would you like to be able to change? What would you like the simulator to look like? I have asked these questions because they will help to make the simulator and what is </w:t>
-      </w:r>
-      <w:proofErr w:type="gramStart"/>
-      <w:r>
-        <w:rPr>
-          <w:sz w:val="28"/>
-          <w:szCs w:val="28"/>
-        </w:rPr>
-        <w:t>actually needed</w:t>
-      </w:r>
-      <w:proofErr w:type="gramEnd"/>
-      <w:r>
-        <w:rPr>
-          <w:sz w:val="28"/>
-          <w:szCs w:val="28"/>
-        </w:rPr>
-        <w:t xml:space="preserve"> within it.</w:t>
+        <w:t xml:space="preserve"> will ask are. What parts of the ball would you like to be able to change? What parts of the ramp would you like to be able to change? What would you like the simulator to look like? I have asked these questions because they will help to make the simulator and what is actually needed within it.</w:t>
       </w:r>
     </w:p>
     <w:p>
@@ -356,27 +267,7 @@
             <w:sz w:val="28"/>
             <w:szCs w:val="28"/>
           </w:rPr>
-          <w:t xml:space="preserve">Block Sliding Down Ramp </w:t>
-        </w:r>
-        <w:proofErr w:type="gramStart"/>
-        <w:r>
-          <w:rPr>
-            <w:rStyle w:val="Hyperlink"/>
-            <w:rFonts w:ascii="Aptos" w:eastAsia="Aptos" w:hAnsi="Aptos" w:cs="Aptos"/>
-            <w:sz w:val="28"/>
-            <w:szCs w:val="28"/>
-          </w:rPr>
-          <w:t>With</w:t>
-        </w:r>
-        <w:proofErr w:type="gramEnd"/>
-        <w:r>
-          <w:rPr>
-            <w:rStyle w:val="Hyperlink"/>
-            <w:rFonts w:ascii="Aptos" w:eastAsia="Aptos" w:hAnsi="Aptos" w:cs="Aptos"/>
-            <w:sz w:val="28"/>
-            <w:szCs w:val="28"/>
-          </w:rPr>
-          <w:t xml:space="preserve"> Friction – GeoGebra</w:t>
+          <w:t>Block Sliding Down Ramp With Friction – GeoGebra</w:t>
         </w:r>
       </w:hyperlink>
     </w:p>
@@ -445,15 +336,7 @@
         </w:rPr>
       </w:pPr>
       <w:r>
-        <w:t xml:space="preserve">This is from Block Sliding Down Ramp </w:t>
-      </w:r>
-      <w:proofErr w:type="gramStart"/>
-      <w:r>
-        <w:t>With</w:t>
-      </w:r>
-      <w:proofErr w:type="gramEnd"/>
-      <w:r>
-        <w:t xml:space="preserve"> Friction by GeoGebra </w:t>
+        <w:t xml:space="preserve">This is from Block Sliding Down Ramp With Friction by GeoGebra </w:t>
       </w:r>
       <w:hyperlink r:id="rId8">
         <w:r>
@@ -461,23 +344,7 @@
             <w:rStyle w:val="Hyperlink"/>
             <w:rFonts w:ascii="Aptos" w:eastAsia="Aptos" w:hAnsi="Aptos" w:cs="Aptos"/>
           </w:rPr>
-          <w:t xml:space="preserve">Block Sliding Down Ramp </w:t>
-        </w:r>
-        <w:proofErr w:type="gramStart"/>
-        <w:r>
-          <w:rPr>
-            <w:rStyle w:val="Hyperlink"/>
-            <w:rFonts w:ascii="Aptos" w:eastAsia="Aptos" w:hAnsi="Aptos" w:cs="Aptos"/>
-          </w:rPr>
-          <w:t>With</w:t>
-        </w:r>
-        <w:proofErr w:type="gramEnd"/>
-        <w:r>
-          <w:rPr>
-            <w:rStyle w:val="Hyperlink"/>
-            <w:rFonts w:ascii="Aptos" w:eastAsia="Aptos" w:hAnsi="Aptos" w:cs="Aptos"/>
-          </w:rPr>
-          <w:t xml:space="preserve"> Friction – GeoGebra</w:t>
+          <w:t>Block Sliding Down Ramp With Friction – GeoGebra</w:t>
         </w:r>
       </w:hyperlink>
     </w:p>
@@ -597,21 +464,7 @@
               <w:rPr>
                 <w:rFonts w:ascii="Aptos" w:eastAsia="Aptos" w:hAnsi="Aptos" w:cs="Aptos"/>
               </w:rPr>
-              <w:t xml:space="preserve"> don't like about this game is how to set everything you </w:t>
-            </w:r>
-            <w:proofErr w:type="gramStart"/>
-            <w:r>
-              <w:rPr>
-                <w:rFonts w:ascii="Aptos" w:eastAsia="Aptos" w:hAnsi="Aptos" w:cs="Aptos"/>
-              </w:rPr>
-              <w:t>have to</w:t>
-            </w:r>
-            <w:proofErr w:type="gramEnd"/>
-            <w:r>
-              <w:rPr>
-                <w:rFonts w:ascii="Aptos" w:eastAsia="Aptos" w:hAnsi="Aptos" w:cs="Aptos"/>
-              </w:rPr>
-              <w:t xml:space="preserve"> use a slider this is because it would make it annoying to set a very exact number as you would just keep going over it and would be more a distraction than helpful</w:t>
+              <w:t xml:space="preserve"> don't like about this game is how to set everything you have to use a slider this is because it would make it annoying to set a very exact number as you would just keep going over it and would be more a distraction than helpful</w:t>
             </w:r>
           </w:p>
         </w:tc>
@@ -925,21 +778,7 @@
               <w:rPr>
                 <w:rFonts w:ascii="Aptos" w:eastAsia="Aptos" w:hAnsi="Aptos" w:cs="Aptos"/>
               </w:rPr>
-              <w:t xml:space="preserve"> like about the game is that there is a typing section for when you want to set things like the angle of the ramp this is good because it allows you to set a very specific number and also you </w:t>
-            </w:r>
-            <w:proofErr w:type="spellStart"/>
-            <w:r>
-              <w:rPr>
-                <w:rFonts w:ascii="Aptos" w:eastAsia="Aptos" w:hAnsi="Aptos" w:cs="Aptos"/>
-              </w:rPr>
-              <w:t>dont</w:t>
-            </w:r>
-            <w:proofErr w:type="spellEnd"/>
-            <w:r>
-              <w:rPr>
-                <w:rFonts w:ascii="Aptos" w:eastAsia="Aptos" w:hAnsi="Aptos" w:cs="Aptos"/>
-              </w:rPr>
-              <w:t xml:space="preserve"> have to worry about having to find the number with a scroller which is a waste of time.</w:t>
+              <w:t xml:space="preserve"> like about the game is that there is a typing section for when you want to set things like the angle of the ramp this is good because it allows you to set a very specific number and also you dont have to worry about having to find the number with a scroller which is a waste of time.</w:t>
             </w:r>
           </w:p>
         </w:tc>
@@ -971,21 +810,7 @@
               <w:rPr>
                 <w:rFonts w:ascii="Aptos" w:eastAsia="Aptos" w:hAnsi="Aptos" w:cs="Aptos"/>
               </w:rPr>
-              <w:t xml:space="preserve"> </w:t>
-            </w:r>
-            <w:proofErr w:type="spellStart"/>
-            <w:r>
-              <w:rPr>
-                <w:rFonts w:ascii="Aptos" w:eastAsia="Aptos" w:hAnsi="Aptos" w:cs="Aptos"/>
-              </w:rPr>
-              <w:t>dont</w:t>
-            </w:r>
-            <w:proofErr w:type="spellEnd"/>
-            <w:r>
-              <w:rPr>
-                <w:rFonts w:ascii="Aptos" w:eastAsia="Aptos" w:hAnsi="Aptos" w:cs="Aptos"/>
-              </w:rPr>
-              <w:t xml:space="preserve"> like about the game is that you can set the position that it starts from this is because </w:t>
+              <w:t xml:space="preserve"> dont like about the game is that you can set the position that it starts from this is because </w:t>
             </w:r>
             <w:proofErr w:type="spellStart"/>
             <w:r>
@@ -1082,79 +907,35 @@
               <w:rPr>
                 <w:rFonts w:ascii="Aptos" w:eastAsia="Aptos" w:hAnsi="Aptos" w:cs="Aptos"/>
               </w:rPr>
-              <w:t xml:space="preserve"> </w:t>
+              <w:t xml:space="preserve"> dont like about the game is that you cannot set a specific weight or friction for the object to be and you have to choose what object you want which already has the weight and friction </w:t>
             </w:r>
             <w:proofErr w:type="spellStart"/>
             <w:r>
               <w:rPr>
                 <w:rFonts w:ascii="Aptos" w:eastAsia="Aptos" w:hAnsi="Aptos" w:cs="Aptos"/>
               </w:rPr>
-              <w:t>dont</w:t>
+              <w:t>pre set</w:t>
             </w:r>
             <w:proofErr w:type="spellEnd"/>
             <w:r>
               <w:rPr>
                 <w:rFonts w:ascii="Aptos" w:eastAsia="Aptos" w:hAnsi="Aptos" w:cs="Aptos"/>
               </w:rPr>
-              <w:t xml:space="preserve"> like about the game is that you cannot set a specific weight or friction for the object to be and you </w:t>
-            </w:r>
-            <w:proofErr w:type="gramStart"/>
-            <w:r>
-              <w:rPr>
-                <w:rFonts w:ascii="Aptos" w:eastAsia="Aptos" w:hAnsi="Aptos" w:cs="Aptos"/>
-              </w:rPr>
-              <w:t>have to</w:t>
-            </w:r>
-            <w:proofErr w:type="gramEnd"/>
-            <w:r>
-              <w:rPr>
-                <w:rFonts w:ascii="Aptos" w:eastAsia="Aptos" w:hAnsi="Aptos" w:cs="Aptos"/>
-              </w:rPr>
-              <w:t xml:space="preserve"> choose what object you want which already has the weight and friction </w:t>
+              <w:t xml:space="preserve"> onto them. This is not good because it </w:t>
             </w:r>
             <w:proofErr w:type="spellStart"/>
-            <w:proofErr w:type="gramStart"/>
-            <w:r>
-              <w:rPr>
-                <w:rFonts w:ascii="Aptos" w:eastAsia="Aptos" w:hAnsi="Aptos" w:cs="Aptos"/>
-              </w:rPr>
-              <w:t>pre set</w:t>
+            <w:r>
+              <w:rPr>
+                <w:rFonts w:ascii="Aptos" w:eastAsia="Aptos" w:hAnsi="Aptos" w:cs="Aptos"/>
+              </w:rPr>
+              <w:t>doesnt</w:t>
             </w:r>
             <w:proofErr w:type="spellEnd"/>
-            <w:proofErr w:type="gramEnd"/>
-            <w:r>
-              <w:rPr>
-                <w:rFonts w:ascii="Aptos" w:eastAsia="Aptos" w:hAnsi="Aptos" w:cs="Aptos"/>
-              </w:rPr>
-              <w:t xml:space="preserve"> onto them. This is not good because it </w:t>
-            </w:r>
-            <w:proofErr w:type="spellStart"/>
-            <w:r>
-              <w:rPr>
-                <w:rFonts w:ascii="Aptos" w:eastAsia="Aptos" w:hAnsi="Aptos" w:cs="Aptos"/>
-              </w:rPr>
-              <w:t>doesnt</w:t>
-            </w:r>
-            <w:proofErr w:type="spellEnd"/>
-            <w:r>
-              <w:rPr>
-                <w:rFonts w:ascii="Aptos" w:eastAsia="Aptos" w:hAnsi="Aptos" w:cs="Aptos"/>
-              </w:rPr>
-              <w:t xml:space="preserve"> allow the settings to be specific for the </w:t>
-            </w:r>
-            <w:proofErr w:type="gramStart"/>
-            <w:r>
-              <w:rPr>
-                <w:rFonts w:ascii="Aptos" w:eastAsia="Aptos" w:hAnsi="Aptos" w:cs="Aptos"/>
-              </w:rPr>
-              <w:t>users</w:t>
-            </w:r>
-            <w:proofErr w:type="gramEnd"/>
-            <w:r>
-              <w:rPr>
-                <w:rFonts w:ascii="Aptos" w:eastAsia="Aptos" w:hAnsi="Aptos" w:cs="Aptos"/>
-              </w:rPr>
-              <w:t xml:space="preserve"> preference and for the simulator </w:t>
+            <w:r>
+              <w:rPr>
+                <w:rFonts w:ascii="Aptos" w:eastAsia="Aptos" w:hAnsi="Aptos" w:cs="Aptos"/>
+              </w:rPr>
+              <w:t xml:space="preserve"> allow the settings to be specific for the users preference and for the simulator </w:t>
             </w:r>
             <w:proofErr w:type="spellStart"/>
             <w:r>
@@ -1206,21 +987,7 @@
               <w:rPr>
                 <w:rFonts w:ascii="Aptos" w:eastAsia="Aptos" w:hAnsi="Aptos" w:cs="Aptos"/>
               </w:rPr>
-              <w:t xml:space="preserve"> like about the game is that there </w:t>
-            </w:r>
-            <w:proofErr w:type="gramStart"/>
-            <w:r>
-              <w:rPr>
-                <w:rFonts w:ascii="Aptos" w:eastAsia="Aptos" w:hAnsi="Aptos" w:cs="Aptos"/>
-              </w:rPr>
-              <w:t>is</w:t>
-            </w:r>
-            <w:proofErr w:type="gramEnd"/>
-            <w:r>
-              <w:rPr>
-                <w:rFonts w:ascii="Aptos" w:eastAsia="Aptos" w:hAnsi="Aptos" w:cs="Aptos"/>
-              </w:rPr>
-              <w:t xml:space="preserve"> arrows that are telling you what to do this is good as if you are new to using the simulator it may be confusing on what you should do.</w:t>
+              <w:t xml:space="preserve"> like about the game is that there is arrows that are telling you what to do this is good as if you are new to using the simulator it may be confusing on what you should do.</w:t>
             </w:r>
           </w:p>
         </w:tc>
@@ -1252,21 +1019,7 @@
               <w:rPr>
                 <w:rFonts w:ascii="Aptos" w:eastAsia="Aptos" w:hAnsi="Aptos" w:cs="Aptos"/>
               </w:rPr>
-              <w:t xml:space="preserve"> </w:t>
-            </w:r>
-            <w:proofErr w:type="spellStart"/>
-            <w:r>
-              <w:rPr>
-                <w:rFonts w:ascii="Aptos" w:eastAsia="Aptos" w:hAnsi="Aptos" w:cs="Aptos"/>
-              </w:rPr>
-              <w:t>dont</w:t>
-            </w:r>
-            <w:proofErr w:type="spellEnd"/>
-            <w:r>
-              <w:rPr>
-                <w:rFonts w:ascii="Aptos" w:eastAsia="Aptos" w:hAnsi="Aptos" w:cs="Aptos"/>
-              </w:rPr>
-              <w:t xml:space="preserve"> like about this game is that you are able to interact with the object with your cursor this is not a good thing because it is not what you would do in this actual simulation as using your cursor to add force will not be very accurate to put the correct amount you want and also it allows you to change the force while the game is running.</w:t>
+              <w:t xml:space="preserve"> dont like about this game is that you are able to interact with the object with your cursor this is not a good thing because it is not what you would do in this actual simulation as using your cursor to add force will not be very accurate to put the correct amount you want and also it allows you to change the force while the game is running.</w:t>
             </w:r>
           </w:p>
         </w:tc>
@@ -1315,21 +1068,7 @@
               <w:rPr>
                 <w:rFonts w:ascii="Aptos" w:eastAsia="Aptos" w:hAnsi="Aptos" w:cs="Aptos"/>
               </w:rPr>
-              <w:t xml:space="preserve"> </w:t>
-            </w:r>
-            <w:proofErr w:type="spellStart"/>
-            <w:r>
-              <w:rPr>
-                <w:rFonts w:ascii="Aptos" w:eastAsia="Aptos" w:hAnsi="Aptos" w:cs="Aptos"/>
-              </w:rPr>
-              <w:t>dont</w:t>
-            </w:r>
-            <w:proofErr w:type="spellEnd"/>
-            <w:r>
-              <w:rPr>
-                <w:rFonts w:ascii="Aptos" w:eastAsia="Aptos" w:hAnsi="Aptos" w:cs="Aptos"/>
-              </w:rPr>
-              <w:t xml:space="preserve"> like is that the colour scheme </w:t>
+              <w:t xml:space="preserve"> dont like is that the colour scheme </w:t>
             </w:r>
             <w:proofErr w:type="spellStart"/>
             <w:r>
@@ -1541,7 +1280,6 @@
         <w:t xml:space="preserve"> when you first have to learn it and is a quite big section of the curriculum. This will be made use of because it can help students who are struggling with this in </w:t>
       </w:r>
       <w:proofErr w:type="spellStart"/>
-      <w:proofErr w:type="gramStart"/>
       <w:r>
         <w:rPr>
           <w:rFonts w:ascii="Aptos" w:eastAsia="Aptos" w:hAnsi="Aptos" w:cs="Aptos"/>
@@ -1551,50 +1289,13 @@
         <w:t>there</w:t>
       </w:r>
       <w:proofErr w:type="spellEnd"/>
-      <w:proofErr w:type="gramEnd"/>
       <w:r>
         <w:rPr>
           <w:rFonts w:ascii="Aptos" w:eastAsia="Aptos" w:hAnsi="Aptos" w:cs="Aptos"/>
           <w:sz w:val="28"/>
           <w:szCs w:val="28"/>
         </w:rPr>
-        <w:t xml:space="preserve"> lessons to understand what is going on more and maybe understand it more by </w:t>
-      </w:r>
-      <w:proofErr w:type="gramStart"/>
-      <w:r>
-        <w:rPr>
-          <w:rFonts w:ascii="Aptos" w:eastAsia="Aptos" w:hAnsi="Aptos" w:cs="Aptos"/>
-          <w:sz w:val="28"/>
-          <w:szCs w:val="28"/>
-        </w:rPr>
-        <w:t>actually watching</w:t>
-      </w:r>
-      <w:proofErr w:type="gramEnd"/>
-      <w:r>
-        <w:rPr>
-          <w:rFonts w:ascii="Aptos" w:eastAsia="Aptos" w:hAnsi="Aptos" w:cs="Aptos"/>
-          <w:sz w:val="28"/>
-          <w:szCs w:val="28"/>
-        </w:rPr>
-        <w:t xml:space="preserve"> what would happen. They will get involved in the design and what will be used in the </w:t>
-      </w:r>
-      <w:proofErr w:type="gramStart"/>
-      <w:r>
-        <w:rPr>
-          <w:rFonts w:ascii="Aptos" w:eastAsia="Aptos" w:hAnsi="Aptos" w:cs="Aptos"/>
-          <w:sz w:val="28"/>
-          <w:szCs w:val="28"/>
-        </w:rPr>
-        <w:t>simulation</w:t>
-      </w:r>
-      <w:proofErr w:type="gramEnd"/>
-      <w:r>
-        <w:rPr>
-          <w:rFonts w:ascii="Aptos" w:eastAsia="Aptos" w:hAnsi="Aptos" w:cs="Aptos"/>
-          <w:sz w:val="28"/>
-          <w:szCs w:val="28"/>
-        </w:rPr>
-        <w:t xml:space="preserve"> and they will get involved by completing a survey </w:t>
+        <w:t xml:space="preserve"> lessons to understand what is going on more and maybe understand it more by actually watching what would happen. They will get involved in the design and what will be used in the simulation and they will get involved by completing a survey </w:t>
       </w:r>
       <w:proofErr w:type="spellStart"/>
       <w:r>
@@ -1727,25 +1428,7 @@
           <w:sz w:val="28"/>
           <w:szCs w:val="28"/>
         </w:rPr>
-        <w:t xml:space="preserve">The ramp should alter to the correct angle of the entered one also </w:t>
-      </w:r>
-      <w:proofErr w:type="gramStart"/>
-      <w:r>
-        <w:rPr>
-          <w:rFonts w:ascii="Aptos" w:eastAsia="Aptos" w:hAnsi="Aptos" w:cs="Aptos"/>
-          <w:sz w:val="28"/>
-          <w:szCs w:val="28"/>
-        </w:rPr>
-        <w:t>all of</w:t>
-      </w:r>
-      <w:proofErr w:type="gramEnd"/>
-      <w:r>
-        <w:rPr>
-          <w:rFonts w:ascii="Aptos" w:eastAsia="Aptos" w:hAnsi="Aptos" w:cs="Aptos"/>
-          <w:sz w:val="28"/>
-          <w:szCs w:val="28"/>
-        </w:rPr>
-        <w:t xml:space="preserve"> the information entered should show up on screen as well as others that have been calculated by the code.</w:t>
+        <w:t>The ramp should alter to the correct angle of the entered one also all of the information entered should show up on screen as well as others that have been calculated by the code.</w:t>
       </w:r>
     </w:p>
     <w:p>
@@ -2077,21 +1760,7 @@
                 <w:rFonts w:ascii="Aptos" w:eastAsia="Aptos" w:hAnsi="Aptos" w:cs="Aptos"/>
               </w:rPr>
               <w:lastRenderedPageBreak/>
-              <w:t xml:space="preserve">and will </w:t>
-            </w:r>
-            <w:proofErr w:type="gramStart"/>
-            <w:r>
-              <w:rPr>
-                <w:rFonts w:ascii="Aptos" w:eastAsia="Aptos" w:hAnsi="Aptos" w:cs="Aptos"/>
-              </w:rPr>
-              <w:t>effect</w:t>
-            </w:r>
-            <w:proofErr w:type="gramEnd"/>
-            <w:r>
-              <w:rPr>
-                <w:rFonts w:ascii="Aptos" w:eastAsia="Aptos" w:hAnsi="Aptos" w:cs="Aptos"/>
-              </w:rPr>
-              <w:t xml:space="preserve"> each other</w:t>
+              <w:t>and will effect each other</w:t>
             </w:r>
           </w:p>
         </w:tc>
@@ -2138,42 +1807,14 @@
               <w:rPr>
                 <w:rFonts w:ascii="Aptos" w:eastAsia="Aptos" w:hAnsi="Aptos" w:cs="Aptos"/>
               </w:rPr>
-              <w:t xml:space="preserve"> would like to make </w:t>
-            </w:r>
-            <w:proofErr w:type="gramStart"/>
-            <w:r>
-              <w:rPr>
-                <w:rFonts w:ascii="Aptos" w:eastAsia="Aptos" w:hAnsi="Aptos" w:cs="Aptos"/>
-              </w:rPr>
-              <w:t xml:space="preserve">all </w:t>
+              <w:t xml:space="preserve"> would like to make all </w:t>
             </w:r>
             <w:r>
               <w:rPr>
                 <w:rFonts w:ascii="Aptos" w:eastAsia="Aptos" w:hAnsi="Aptos" w:cs="Aptos"/>
               </w:rPr>
               <w:lastRenderedPageBreak/>
-              <w:t>of</w:t>
-            </w:r>
-            <w:proofErr w:type="gramEnd"/>
-            <w:r>
-              <w:rPr>
-                <w:rFonts w:ascii="Aptos" w:eastAsia="Aptos" w:hAnsi="Aptos" w:cs="Aptos"/>
-              </w:rPr>
-              <w:t xml:space="preserve"> the different objects within the simulator are interacting with each other for example the ball can </w:t>
-            </w:r>
-            <w:proofErr w:type="gramStart"/>
-            <w:r>
-              <w:rPr>
-                <w:rFonts w:ascii="Aptos" w:eastAsia="Aptos" w:hAnsi="Aptos" w:cs="Aptos"/>
-              </w:rPr>
-              <w:t>actually go</w:t>
-            </w:r>
-            <w:proofErr w:type="gramEnd"/>
-            <w:r>
-              <w:rPr>
-                <w:rFonts w:ascii="Aptos" w:eastAsia="Aptos" w:hAnsi="Aptos" w:cs="Aptos"/>
-              </w:rPr>
-              <w:t xml:space="preserve"> down the ramp and </w:t>
+              <w:t xml:space="preserve">of the different objects within the simulator are interacting with each other for example the ball can actually go down the ramp and </w:t>
             </w:r>
             <w:proofErr w:type="spellStart"/>
             <w:r>
@@ -2187,21 +1828,7 @@
               <w:rPr>
                 <w:rFonts w:ascii="Aptos" w:eastAsia="Aptos" w:hAnsi="Aptos" w:cs="Aptos"/>
               </w:rPr>
-              <w:t xml:space="preserve"> go through it. This is very important as without it nothing would </w:t>
-            </w:r>
-            <w:proofErr w:type="gramStart"/>
-            <w:r>
-              <w:rPr>
-                <w:rFonts w:ascii="Aptos" w:eastAsia="Aptos" w:hAnsi="Aptos" w:cs="Aptos"/>
-              </w:rPr>
-              <w:t>actually work</w:t>
-            </w:r>
-            <w:proofErr w:type="gramEnd"/>
-            <w:r>
-              <w:rPr>
-                <w:rFonts w:ascii="Aptos" w:eastAsia="Aptos" w:hAnsi="Aptos" w:cs="Aptos"/>
-              </w:rPr>
-              <w:t>.</w:t>
+              <w:t xml:space="preserve"> go through it. This is very important as without it nothing would actually work.</w:t>
             </w:r>
           </w:p>
         </w:tc>
@@ -2325,19 +1952,11 @@
                 <w:rFonts w:ascii="Aptos" w:eastAsia="Aptos" w:hAnsi="Aptos" w:cs="Aptos"/>
               </w:rPr>
             </w:pPr>
-            <w:proofErr w:type="gramStart"/>
-            <w:r>
-              <w:rPr>
-                <w:rFonts w:ascii="Aptos" w:eastAsia="Aptos" w:hAnsi="Aptos" w:cs="Aptos"/>
-              </w:rPr>
-              <w:t>All of</w:t>
-            </w:r>
-            <w:proofErr w:type="gramEnd"/>
-            <w:r>
-              <w:rPr>
-                <w:rFonts w:ascii="Aptos" w:eastAsia="Aptos" w:hAnsi="Aptos" w:cs="Aptos"/>
-              </w:rPr>
-              <w:t xml:space="preserve"> the simulators </w:t>
+            <w:r>
+              <w:rPr>
+                <w:rFonts w:ascii="Aptos" w:eastAsia="Aptos" w:hAnsi="Aptos" w:cs="Aptos"/>
+              </w:rPr>
+              <w:t xml:space="preserve">All of the simulators </w:t>
             </w:r>
             <w:proofErr w:type="spellStart"/>
             <w:r>
@@ -2351,21 +1970,7 @@
               <w:rPr>
                 <w:rFonts w:ascii="Aptos" w:eastAsia="Aptos" w:hAnsi="Aptos" w:cs="Aptos"/>
               </w:rPr>
-              <w:t xml:space="preserve"> looked at had gravity in them because it </w:t>
-            </w:r>
-            <w:proofErr w:type="gramStart"/>
-            <w:r>
-              <w:rPr>
-                <w:rFonts w:ascii="Aptos" w:eastAsia="Aptos" w:hAnsi="Aptos" w:cs="Aptos"/>
-              </w:rPr>
-              <w:t>has to</w:t>
-            </w:r>
-            <w:proofErr w:type="gramEnd"/>
-            <w:r>
-              <w:rPr>
-                <w:rFonts w:ascii="Aptos" w:eastAsia="Aptos" w:hAnsi="Aptos" w:cs="Aptos"/>
-              </w:rPr>
-              <w:t xml:space="preserve"> be otherwise nothing could work because the whole point of this simulator is for the ball to go down a ramp which means that it has gravity so it can actual run properly.</w:t>
+              <w:t xml:space="preserve"> looked at had gravity in them because it has to be otherwise nothing could work because the whole point of this simulator is for the ball to go down a ramp which means that it has gravity so it can actual run properly.</w:t>
             </w:r>
           </w:p>
         </w:tc>
@@ -2492,35 +2097,7 @@
               <w:rPr>
                 <w:rFonts w:ascii="Aptos" w:eastAsia="Aptos" w:hAnsi="Aptos" w:cs="Aptos"/>
               </w:rPr>
-              <w:t xml:space="preserve">This is needed because the </w:t>
-            </w:r>
-            <w:proofErr w:type="gramStart"/>
-            <w:r>
-              <w:rPr>
-                <w:rFonts w:ascii="Aptos" w:eastAsia="Aptos" w:hAnsi="Aptos" w:cs="Aptos"/>
-              </w:rPr>
-              <w:t>simulators</w:t>
-            </w:r>
-            <w:proofErr w:type="gramEnd"/>
-            <w:r>
-              <w:rPr>
-                <w:rFonts w:ascii="Aptos" w:eastAsia="Aptos" w:hAnsi="Aptos" w:cs="Aptos"/>
-              </w:rPr>
-              <w:t xml:space="preserve"> main objective is to show what happens with the ball when </w:t>
-            </w:r>
-            <w:proofErr w:type="gramStart"/>
-            <w:r>
-              <w:rPr>
-                <w:rFonts w:ascii="Aptos" w:eastAsia="Aptos" w:hAnsi="Aptos" w:cs="Aptos"/>
-              </w:rPr>
-              <w:t>all of</w:t>
-            </w:r>
-            <w:proofErr w:type="gramEnd"/>
-            <w:r>
-              <w:rPr>
-                <w:rFonts w:ascii="Aptos" w:eastAsia="Aptos" w:hAnsi="Aptos" w:cs="Aptos"/>
-              </w:rPr>
-              <w:t xml:space="preserve"> the data is put onto it and is then put at the </w:t>
+              <w:t xml:space="preserve">This is needed because the simulators main objective is to show what happens with the ball when all of the data is put onto it and is then put at the </w:t>
             </w:r>
             <w:r>
               <w:rPr>
@@ -2637,21 +2214,7 @@
               <w:rPr>
                 <w:rFonts w:ascii="Aptos" w:eastAsia="Aptos" w:hAnsi="Aptos" w:cs="Aptos"/>
               </w:rPr>
-              <w:t xml:space="preserve">This is so that the ball </w:t>
-            </w:r>
-            <w:proofErr w:type="gramStart"/>
-            <w:r>
-              <w:rPr>
-                <w:rFonts w:ascii="Aptos" w:eastAsia="Aptos" w:hAnsi="Aptos" w:cs="Aptos"/>
-              </w:rPr>
-              <w:t>actually has</w:t>
-            </w:r>
-            <w:proofErr w:type="gramEnd"/>
-            <w:r>
-              <w:rPr>
-                <w:rFonts w:ascii="Aptos" w:eastAsia="Aptos" w:hAnsi="Aptos" w:cs="Aptos"/>
-              </w:rPr>
-              <w:t xml:space="preserve"> an image which will be created also this will have a basic design.</w:t>
+              <w:t>This is so that the ball actually has an image which will be created also this will have a basic design.</w:t>
             </w:r>
           </w:p>
         </w:tc>
@@ -2792,21 +2355,7 @@
               <w:rPr>
                 <w:rFonts w:ascii="Aptos" w:eastAsia="Aptos" w:hAnsi="Aptos" w:cs="Aptos"/>
               </w:rPr>
-              <w:t xml:space="preserve"> just </w:t>
-            </w:r>
-            <w:proofErr w:type="gramStart"/>
-            <w:r>
-              <w:rPr>
-                <w:rFonts w:ascii="Aptos" w:eastAsia="Aptos" w:hAnsi="Aptos" w:cs="Aptos"/>
-              </w:rPr>
-              <w:t>fall</w:t>
-            </w:r>
-            <w:proofErr w:type="gramEnd"/>
-            <w:r>
-              <w:rPr>
-                <w:rFonts w:ascii="Aptos" w:eastAsia="Aptos" w:hAnsi="Aptos" w:cs="Aptos"/>
-              </w:rPr>
-              <w:t xml:space="preserve"> through</w:t>
+              <w:t xml:space="preserve"> just fall through</w:t>
             </w:r>
           </w:p>
         </w:tc>
@@ -2824,21 +2373,7 @@
               <w:rPr>
                 <w:rFonts w:ascii="Aptos" w:eastAsia="Aptos" w:hAnsi="Aptos" w:cs="Aptos"/>
               </w:rPr>
-              <w:t xml:space="preserve">This is needed because the ball needs to be able to roll down the ramp meaning it must be able to have objects hit it so that the simulator can </w:t>
-            </w:r>
-            <w:proofErr w:type="gramStart"/>
-            <w:r>
-              <w:rPr>
-                <w:rFonts w:ascii="Aptos" w:eastAsia="Aptos" w:hAnsi="Aptos" w:cs="Aptos"/>
-              </w:rPr>
-              <w:t>actually work</w:t>
-            </w:r>
-            <w:proofErr w:type="gramEnd"/>
-            <w:r>
-              <w:rPr>
-                <w:rFonts w:ascii="Aptos" w:eastAsia="Aptos" w:hAnsi="Aptos" w:cs="Aptos"/>
-              </w:rPr>
-              <w:t xml:space="preserve"> as it is supposed to </w:t>
+              <w:t xml:space="preserve">This is needed because the ball needs to be able to roll down the ramp meaning it must be able to have objects hit it so that the simulator can actually work as it is supposed to </w:t>
             </w:r>
           </w:p>
         </w:tc>
@@ -2961,21 +2496,7 @@
               <w:rPr>
                 <w:rFonts w:ascii="Aptos" w:eastAsia="Aptos" w:hAnsi="Aptos" w:cs="Aptos"/>
               </w:rPr>
-              <w:t xml:space="preserve"> the ramp to move up and down depending on what the angle </w:t>
-            </w:r>
-            <w:proofErr w:type="gramStart"/>
-            <w:r>
-              <w:rPr>
-                <w:rFonts w:ascii="Aptos" w:eastAsia="Aptos" w:hAnsi="Aptos" w:cs="Aptos"/>
-              </w:rPr>
-              <w:t>entered into</w:t>
-            </w:r>
-            <w:proofErr w:type="gramEnd"/>
-            <w:r>
-              <w:rPr>
-                <w:rFonts w:ascii="Aptos" w:eastAsia="Aptos" w:hAnsi="Aptos" w:cs="Aptos"/>
-              </w:rPr>
-              <w:t xml:space="preserve"> the simulator</w:t>
+              <w:t xml:space="preserve"> the ramp to move up and down depending on what the angle entered into the simulator</w:t>
             </w:r>
           </w:p>
         </w:tc>
@@ -2989,19 +2510,11 @@
                 <w:rFonts w:ascii="Aptos" w:eastAsia="Aptos" w:hAnsi="Aptos" w:cs="Aptos"/>
               </w:rPr>
             </w:pPr>
-            <w:proofErr w:type="gramStart"/>
-            <w:r>
-              <w:rPr>
-                <w:rFonts w:ascii="Aptos" w:eastAsia="Aptos" w:hAnsi="Aptos" w:cs="Aptos"/>
-              </w:rPr>
-              <w:t>All of</w:t>
-            </w:r>
-            <w:proofErr w:type="gramEnd"/>
-            <w:r>
-              <w:rPr>
-                <w:rFonts w:ascii="Aptos" w:eastAsia="Aptos" w:hAnsi="Aptos" w:cs="Aptos"/>
-              </w:rPr>
-              <w:t xml:space="preserve"> the different simulator that </w:t>
+            <w:r>
+              <w:rPr>
+                <w:rFonts w:ascii="Aptos" w:eastAsia="Aptos" w:hAnsi="Aptos" w:cs="Aptos"/>
+              </w:rPr>
+              <w:t xml:space="preserve">All of the different simulator that </w:t>
             </w:r>
             <w:proofErr w:type="spellStart"/>
             <w:r>
@@ -3015,24 +2528,9 @@
               <w:rPr>
                 <w:rFonts w:ascii="Aptos" w:eastAsia="Aptos" w:hAnsi="Aptos" w:cs="Aptos"/>
               </w:rPr>
-              <w:t xml:space="preserve"> have looked at had a part that made the ramp able to go higher and lower in degrees this </w:t>
-            </w:r>
-            <w:proofErr w:type="gramStart"/>
-            <w:r>
-              <w:rPr>
-                <w:rFonts w:ascii="Aptos" w:eastAsia="Aptos" w:hAnsi="Aptos" w:cs="Aptos"/>
-              </w:rPr>
-              <w:t>is</w:t>
-            </w:r>
-            <w:proofErr w:type="gramEnd"/>
-            <w:r>
-              <w:rPr>
-                <w:rFonts w:ascii="Aptos" w:eastAsia="Aptos" w:hAnsi="Aptos" w:cs="Aptos"/>
-              </w:rPr>
-              <w:t xml:space="preserve"> and it then actually shows and moves on your screen. </w:t>
+              <w:t xml:space="preserve"> have looked at had a part that made the ramp able to go higher and lower in degrees this is and it then actually shows and moves on your screen. </w:t>
             </w:r>
             <w:proofErr w:type="spellStart"/>
-            <w:proofErr w:type="gramStart"/>
             <w:r>
               <w:rPr>
                 <w:rFonts w:ascii="Aptos" w:eastAsia="Aptos" w:hAnsi="Aptos" w:cs="Aptos"/>
@@ -3040,7 +2538,6 @@
               <w:t>Its</w:t>
             </w:r>
             <w:proofErr w:type="spellEnd"/>
-            <w:proofErr w:type="gramEnd"/>
             <w:r>
               <w:rPr>
                 <w:rFonts w:ascii="Aptos" w:eastAsia="Aptos" w:hAnsi="Aptos" w:cs="Aptos"/>
@@ -3291,21 +2788,7 @@
               <w:rPr>
                 <w:rFonts w:ascii="Aptos" w:eastAsia="Aptos" w:hAnsi="Aptos" w:cs="Aptos"/>
               </w:rPr>
-              <w:t xml:space="preserve">This will show </w:t>
-            </w:r>
-            <w:proofErr w:type="gramStart"/>
-            <w:r>
-              <w:rPr>
-                <w:rFonts w:ascii="Aptos" w:eastAsia="Aptos" w:hAnsi="Aptos" w:cs="Aptos"/>
-              </w:rPr>
-              <w:t>all of</w:t>
-            </w:r>
-            <w:proofErr w:type="gramEnd"/>
-            <w:r>
-              <w:rPr>
-                <w:rFonts w:ascii="Aptos" w:eastAsia="Aptos" w:hAnsi="Aptos" w:cs="Aptos"/>
-              </w:rPr>
-              <w:t xml:space="preserve"> the information that you enter and print it onto your screen into small boxes.</w:t>
+              <w:t>This will show all of the information that you enter and print it onto your screen into small boxes.</w:t>
             </w:r>
           </w:p>
         </w:tc>
@@ -3337,16 +2820,8 @@
               <w:rPr>
                 <w:rFonts w:ascii="Aptos" w:eastAsia="Aptos" w:hAnsi="Aptos" w:cs="Aptos"/>
               </w:rPr>
-              <w:t xml:space="preserve"> looked at this is good as it allows the user to see what they entered is correct which will be good if they are using it for a question they </w:t>
-            </w:r>
-            <w:proofErr w:type="gramStart"/>
-            <w:r>
-              <w:rPr>
-                <w:rFonts w:ascii="Aptos" w:eastAsia="Aptos" w:hAnsi="Aptos" w:cs="Aptos"/>
-              </w:rPr>
-              <w:t>have .</w:t>
-            </w:r>
-            <w:proofErr w:type="gramEnd"/>
+              <w:t xml:space="preserve"> looked at this is good as it allows the user to see what they entered is correct which will be good if they are using it for a question they have .</w:t>
+            </w:r>
           </w:p>
         </w:tc>
         <w:tc>
@@ -3456,21 +2931,7 @@
               <w:rPr>
                 <w:rFonts w:ascii="Aptos" w:eastAsia="Aptos" w:hAnsi="Aptos" w:cs="Aptos"/>
               </w:rPr>
-              <w:t xml:space="preserve">This will show </w:t>
-            </w:r>
-            <w:proofErr w:type="gramStart"/>
-            <w:r>
-              <w:rPr>
-                <w:rFonts w:ascii="Aptos" w:eastAsia="Aptos" w:hAnsi="Aptos" w:cs="Aptos"/>
-              </w:rPr>
-              <w:t>all of</w:t>
-            </w:r>
-            <w:proofErr w:type="gramEnd"/>
-            <w:r>
-              <w:rPr>
-                <w:rFonts w:ascii="Aptos" w:eastAsia="Aptos" w:hAnsi="Aptos" w:cs="Aptos"/>
-              </w:rPr>
-              <w:t xml:space="preserve"> the information that is created and used in the simulator that is not entered by the user</w:t>
+              <w:t>This will show all of the information that is created and used in the simulator that is not entered by the user</w:t>
             </w:r>
           </w:p>
         </w:tc>
@@ -3495,21 +2956,7 @@
                 <w:rFonts w:ascii="Aptos" w:eastAsia="Aptos" w:hAnsi="Aptos" w:cs="Aptos"/>
               </w:rPr>
               <w:lastRenderedPageBreak/>
-              <w:t xml:space="preserve">purposes can see what the data they inputted </w:t>
-            </w:r>
-            <w:proofErr w:type="gramStart"/>
-            <w:r>
-              <w:rPr>
-                <w:rFonts w:ascii="Aptos" w:eastAsia="Aptos" w:hAnsi="Aptos" w:cs="Aptos"/>
-              </w:rPr>
-              <w:t>actually is</w:t>
-            </w:r>
-            <w:proofErr w:type="gramEnd"/>
-            <w:r>
-              <w:rPr>
-                <w:rFonts w:ascii="Aptos" w:eastAsia="Aptos" w:hAnsi="Aptos" w:cs="Aptos"/>
-              </w:rPr>
-              <w:t>.</w:t>
+              <w:t>purposes can see what the data they inputted actually is.</w:t>
             </w:r>
           </w:p>
         </w:tc>
@@ -3619,21 +3066,7 @@
               <w:rPr>
                 <w:rFonts w:ascii="Aptos" w:eastAsia="Aptos" w:hAnsi="Aptos" w:cs="Aptos"/>
               </w:rPr>
-              <w:t xml:space="preserve">This part of would calculate </w:t>
-            </w:r>
-            <w:proofErr w:type="gramStart"/>
-            <w:r>
-              <w:rPr>
-                <w:rFonts w:ascii="Aptos" w:eastAsia="Aptos" w:hAnsi="Aptos" w:cs="Aptos"/>
-              </w:rPr>
-              <w:t>all of</w:t>
-            </w:r>
-            <w:proofErr w:type="gramEnd"/>
-            <w:r>
-              <w:rPr>
-                <w:rFonts w:ascii="Aptos" w:eastAsia="Aptos" w:hAnsi="Aptos" w:cs="Aptos"/>
-              </w:rPr>
-              <w:t xml:space="preserve"> the information that </w:t>
+              <w:t xml:space="preserve">This part of would calculate all of the information that </w:t>
             </w:r>
             <w:proofErr w:type="spellStart"/>
             <w:r>
@@ -3665,21 +3098,7 @@
               <w:rPr>
                 <w:rFonts w:ascii="Aptos" w:eastAsia="Aptos" w:hAnsi="Aptos" w:cs="Aptos"/>
               </w:rPr>
-              <w:t xml:space="preserve">I would do this in this section because this is where the user would enter all </w:t>
-            </w:r>
-            <w:proofErr w:type="gramStart"/>
-            <w:r>
-              <w:rPr>
-                <w:rFonts w:ascii="Aptos" w:eastAsia="Aptos" w:hAnsi="Aptos" w:cs="Aptos"/>
-              </w:rPr>
-              <w:t>there</w:t>
-            </w:r>
-            <w:proofErr w:type="gramEnd"/>
-            <w:r>
-              <w:rPr>
-                <w:rFonts w:ascii="Aptos" w:eastAsia="Aptos" w:hAnsi="Aptos" w:cs="Aptos"/>
-              </w:rPr>
-              <w:t xml:space="preserve"> data and it would go to and once everything is calculated in here it would be sent out to where </w:t>
+              <w:t xml:space="preserve">I would do this in this section because this is where the user would enter all there data and it would go to and once everything is calculated in here it would be sent out to where </w:t>
             </w:r>
             <w:proofErr w:type="spellStart"/>
             <w:r>
@@ -4112,21 +3531,7 @@
               <w:rPr>
                 <w:rFonts w:ascii="Aptos" w:eastAsia="Aptos" w:hAnsi="Aptos" w:cs="Aptos"/>
               </w:rPr>
-              <w:t xml:space="preserve">This will be needed as you need the wall to have an image otherwise you cannot see </w:t>
-            </w:r>
-            <w:proofErr w:type="gramStart"/>
-            <w:r>
-              <w:rPr>
-                <w:rFonts w:ascii="Aptos" w:eastAsia="Aptos" w:hAnsi="Aptos" w:cs="Aptos"/>
-              </w:rPr>
-              <w:t>it</w:t>
-            </w:r>
-            <w:proofErr w:type="gramEnd"/>
-            <w:r>
-              <w:rPr>
-                <w:rFonts w:ascii="Aptos" w:eastAsia="Aptos" w:hAnsi="Aptos" w:cs="Aptos"/>
-              </w:rPr>
-              <w:t xml:space="preserve"> and the other objects will just hit into nothing and will a simulator where you cannot see anything.</w:t>
+              <w:t>This will be needed as you need the wall to have an image otherwise you cannot see it and the other objects will just hit into nothing and will a simulator where you cannot see anything.</w:t>
             </w:r>
           </w:p>
         </w:tc>
@@ -4418,7 +3823,6 @@
         <w:t xml:space="preserve"> will use more basic colour schemes instead of a range of colours as it </w:t>
       </w:r>
       <w:proofErr w:type="spellStart"/>
-      <w:proofErr w:type="gramStart"/>
       <w:r>
         <w:rPr>
           <w:sz w:val="28"/>
@@ -4427,7 +3831,6 @@
         <w:t>wont</w:t>
       </w:r>
       <w:proofErr w:type="spellEnd"/>
-      <w:proofErr w:type="gramEnd"/>
       <w:r>
         <w:rPr>
           <w:sz w:val="28"/>
@@ -4600,7 +4003,6 @@
         <w:t xml:space="preserve">4. This question is useful as it shows that the users would like to enter </w:t>
       </w:r>
       <w:proofErr w:type="spellStart"/>
-      <w:proofErr w:type="gramStart"/>
       <w:r>
         <w:rPr>
           <w:sz w:val="28"/>
@@ -4609,45 +4011,12 @@
         <w:t>there</w:t>
       </w:r>
       <w:proofErr w:type="spellEnd"/>
-      <w:proofErr w:type="gramEnd"/>
-      <w:r>
-        <w:rPr>
-          <w:sz w:val="28"/>
-          <w:szCs w:val="28"/>
-        </w:rPr>
-        <w:t xml:space="preserve"> data about the ball and ramp by typing rather than using a slider to enter it. This is a good thing as it will allow the users to enter more precise data </w:t>
-      </w:r>
-      <w:proofErr w:type="gramStart"/>
-      <w:r>
-        <w:rPr>
-          <w:sz w:val="28"/>
-          <w:szCs w:val="28"/>
-        </w:rPr>
-        <w:t>and also</w:t>
-      </w:r>
-      <w:proofErr w:type="gramEnd"/>
-      <w:r>
-        <w:rPr>
-          <w:sz w:val="28"/>
-          <w:szCs w:val="28"/>
-        </w:rPr>
-        <w:t xml:space="preserve"> it will be easier to enter the data as with a slider you may go over your number when trying to get to it. This also will </w:t>
-      </w:r>
-      <w:proofErr w:type="gramStart"/>
-      <w:r>
-        <w:rPr>
-          <w:sz w:val="28"/>
-          <w:szCs w:val="28"/>
-        </w:rPr>
-        <w:t>definitely be</w:t>
-      </w:r>
-      <w:proofErr w:type="gramEnd"/>
-      <w:r>
-        <w:rPr>
-          <w:sz w:val="28"/>
-          <w:szCs w:val="28"/>
-        </w:rPr>
-        <w:t xml:space="preserve"> the option this is because it was chosen with a very high choice so will be a top priority to make sure it will be this way.</w:t>
+      <w:r>
+        <w:rPr>
+          <w:sz w:val="28"/>
+          <w:szCs w:val="28"/>
+        </w:rPr>
+        <w:t xml:space="preserve"> data about the ball and ramp by typing rather than using a slider to enter it. This is a good thing as it will allow the users to enter more precise data and also it will be easier to enter the data as with a slider you may go over your number when trying to get to it. This also will definitely be the option this is because it was chosen with a very high choice so will be a top priority to make sure it will be this way.</w:t>
       </w:r>
     </w:p>
     <w:p>
@@ -4776,55 +4145,7 @@
           <w:sz w:val="28"/>
           <w:szCs w:val="28"/>
         </w:rPr>
-        <w:t xml:space="preserve">6. All this shows is that </w:t>
-      </w:r>
-      <w:proofErr w:type="gramStart"/>
-      <w:r>
-        <w:rPr>
-          <w:sz w:val="28"/>
-          <w:szCs w:val="28"/>
-        </w:rPr>
-        <w:t>all of</w:t>
-      </w:r>
-      <w:proofErr w:type="gramEnd"/>
-      <w:r>
-        <w:rPr>
-          <w:sz w:val="28"/>
-          <w:szCs w:val="28"/>
-        </w:rPr>
-        <w:t xml:space="preserve"> the stakeholders that took the survey want friction to be a part of my simulator. This will be put into the ramp as that is the part that friction is made from. Using friction will make the simulator better as it is more realistic </w:t>
-      </w:r>
-      <w:proofErr w:type="gramStart"/>
-      <w:r>
-        <w:rPr>
-          <w:sz w:val="28"/>
-          <w:szCs w:val="28"/>
-        </w:rPr>
-        <w:t>and also</w:t>
-      </w:r>
-      <w:proofErr w:type="gramEnd"/>
-      <w:r>
-        <w:rPr>
-          <w:sz w:val="28"/>
-          <w:szCs w:val="28"/>
-        </w:rPr>
-        <w:t xml:space="preserve"> it is used in many of the questions given to you in maths and physics. As every single stakeholder said yes to the question </w:t>
-      </w:r>
-      <w:proofErr w:type="gramStart"/>
-      <w:r>
-        <w:rPr>
-          <w:sz w:val="28"/>
-          <w:szCs w:val="28"/>
-        </w:rPr>
-        <w:t>and also</w:t>
-      </w:r>
-      <w:proofErr w:type="gramEnd"/>
-      <w:r>
-        <w:rPr>
-          <w:sz w:val="28"/>
-          <w:szCs w:val="28"/>
-        </w:rPr>
-        <w:t xml:space="preserve"> it is a good thing to put into the simulator it will be important to do.</w:t>
+        <w:t>6. All this shows is that all of the stakeholders that took the survey want friction to be a part of my simulator. This will be put into the ramp as that is the part that friction is made from. Using friction will make the simulator better as it is more realistic and also it is used in many of the questions given to you in maths and physics. As every single stakeholder said yes to the question and also it is a good thing to put into the simulator it will be important to do.</w:t>
       </w:r>
     </w:p>
     <w:p>
@@ -4961,23 +4282,7 @@
           <w:sz w:val="28"/>
           <w:szCs w:val="28"/>
         </w:rPr>
-        <w:t xml:space="preserve">8. This data shows us that the users want the ramp to visibly move on screen when you adjust the angle of it. This will be a good addition to the simulator as it will make it look more realistic </w:t>
-      </w:r>
-      <w:proofErr w:type="gramStart"/>
-      <w:r>
-        <w:rPr>
-          <w:sz w:val="28"/>
-          <w:szCs w:val="28"/>
-        </w:rPr>
-        <w:t>and also</w:t>
-      </w:r>
-      <w:proofErr w:type="gramEnd"/>
-      <w:r>
-        <w:rPr>
-          <w:sz w:val="28"/>
-          <w:szCs w:val="28"/>
-        </w:rPr>
-        <w:t xml:space="preserve"> it may get people to understand what is happening better. This may be difficult to do as you need to make the image of the ramp to change shape while the game is running however it is a part of it the stakeholders want so it is important to do.</w:t>
+        <w:t>8. This data shows us that the users want the ramp to visibly move on screen when you adjust the angle of it. This will be a good addition to the simulator as it will make it look more realistic and also it may get people to understand what is happening better. This may be difficult to do as you need to make the image of the ramp to change shape while the game is running however it is a part of it the stakeholders want so it is important to do.</w:t>
       </w:r>
     </w:p>
     <w:p>
@@ -5211,26 +4516,9 @@
                 <w:sz w:val="28"/>
                 <w:szCs w:val="28"/>
               </w:rPr>
-              <w:t xml:space="preserve"> focused on how the ball looks so </w:t>
-            </w:r>
-            <w:proofErr w:type="gramStart"/>
-            <w:r>
-              <w:rPr>
-                <w:sz w:val="28"/>
-                <w:szCs w:val="28"/>
-              </w:rPr>
-              <w:t>there</w:t>
-            </w:r>
-            <w:proofErr w:type="gramEnd"/>
-            <w:r>
-              <w:rPr>
-                <w:sz w:val="28"/>
-                <w:szCs w:val="28"/>
-              </w:rPr>
-              <w:t xml:space="preserve"> </w:t>
+              <w:t xml:space="preserve"> focused on how the ball looks so there </w:t>
             </w:r>
             <w:proofErr w:type="spellStart"/>
-            <w:proofErr w:type="gramStart"/>
             <w:r>
               <w:rPr>
                 <w:sz w:val="28"/>
@@ -5239,7 +4527,6 @@
               <w:t>wont</w:t>
             </w:r>
             <w:proofErr w:type="spellEnd"/>
-            <w:proofErr w:type="gramEnd"/>
             <w:r>
               <w:rPr>
                 <w:sz w:val="28"/>
@@ -5277,23 +4564,7 @@
                 <w:sz w:val="28"/>
                 <w:szCs w:val="28"/>
               </w:rPr>
-              <w:t xml:space="preserve"> need to have anything about deformations in the ball </w:t>
-            </w:r>
-            <w:proofErr w:type="gramStart"/>
-            <w:r>
-              <w:rPr>
-                <w:sz w:val="28"/>
-                <w:szCs w:val="28"/>
-              </w:rPr>
-              <w:t>and also</w:t>
-            </w:r>
-            <w:proofErr w:type="gramEnd"/>
-            <w:r>
-              <w:rPr>
-                <w:sz w:val="28"/>
-                <w:szCs w:val="28"/>
-              </w:rPr>
-              <w:t xml:space="preserve"> in Maths A-level questions there are never any deformations within the balls.</w:t>
+              <w:t xml:space="preserve"> need to have anything about deformations in the ball and also in Maths A-level questions there are never any deformations within the balls.</w:t>
             </w:r>
           </w:p>
         </w:tc>
@@ -5338,26 +4609,9 @@
                 <w:sz w:val="28"/>
                 <w:szCs w:val="28"/>
               </w:rPr>
-              <w:t xml:space="preserve">This is a limitation because </w:t>
-            </w:r>
-            <w:proofErr w:type="gramStart"/>
-            <w:r>
-              <w:rPr>
-                <w:sz w:val="28"/>
-                <w:szCs w:val="28"/>
-              </w:rPr>
-              <w:t>there</w:t>
-            </w:r>
-            <w:proofErr w:type="gramEnd"/>
-            <w:r>
-              <w:rPr>
-                <w:sz w:val="28"/>
-                <w:szCs w:val="28"/>
-              </w:rPr>
-              <w:t xml:space="preserve"> </w:t>
+              <w:t xml:space="preserve">This is a limitation because there </w:t>
             </w:r>
             <w:proofErr w:type="spellStart"/>
-            <w:proofErr w:type="gramStart"/>
             <w:r>
               <w:rPr>
                 <w:sz w:val="28"/>
@@ -5366,7 +4620,6 @@
               <w:t>wont</w:t>
             </w:r>
             <w:proofErr w:type="spellEnd"/>
-            <w:proofErr w:type="gramEnd"/>
             <w:r>
               <w:rPr>
                 <w:sz w:val="28"/>
@@ -5375,7 +4628,6 @@
               <w:t xml:space="preserve"> be any air within the simulation for me to calculate it and it </w:t>
             </w:r>
             <w:proofErr w:type="spellStart"/>
-            <w:proofErr w:type="gramStart"/>
             <w:r>
               <w:rPr>
                 <w:sz w:val="28"/>
@@ -5384,29 +4636,12 @@
               <w:t>wont</w:t>
             </w:r>
             <w:proofErr w:type="spellEnd"/>
-            <w:proofErr w:type="gramEnd"/>
-            <w:r>
-              <w:rPr>
-                <w:sz w:val="28"/>
-                <w:szCs w:val="28"/>
-              </w:rPr>
-              <w:t xml:space="preserve"> be necessary. If there was it would affect the speed. This is not needed in the simulator because within Maths A-level questions which </w:t>
-            </w:r>
-            <w:proofErr w:type="gramStart"/>
-            <w:r>
-              <w:rPr>
-                <w:sz w:val="28"/>
-                <w:szCs w:val="28"/>
-              </w:rPr>
-              <w:t>the majority of</w:t>
-            </w:r>
-            <w:proofErr w:type="gramEnd"/>
-            <w:r>
-              <w:rPr>
-                <w:sz w:val="28"/>
-                <w:szCs w:val="28"/>
-              </w:rPr>
-              <w:t xml:space="preserve"> users are doing it does not include this meaning when trying to help students it will not be needed.</w:t>
+            <w:r>
+              <w:rPr>
+                <w:sz w:val="28"/>
+                <w:szCs w:val="28"/>
+              </w:rPr>
+              <w:t xml:space="preserve"> be necessary. If there was it would affect the speed. This is not needed in the simulator because within Maths A-level questions which the majority of users are doing it does not include this meaning when trying to help students it will not be needed.</w:t>
             </w:r>
           </w:p>
         </w:tc>
@@ -5534,7 +4769,6 @@
         <w:t xml:space="preserve">The CPU or GPU </w:t>
       </w:r>
       <w:proofErr w:type="spellStart"/>
-      <w:proofErr w:type="gramStart"/>
       <w:r>
         <w:rPr>
           <w:sz w:val="28"/>
@@ -5543,7 +4777,6 @@
         <w:t>wont</w:t>
       </w:r>
       <w:proofErr w:type="spellEnd"/>
-      <w:proofErr w:type="gramEnd"/>
       <w:r>
         <w:rPr>
           <w:sz w:val="28"/>
@@ -5572,7 +4805,6 @@
         <w:t xml:space="preserve">As this is just a simulator it means that the laptop or desktop you use </w:t>
       </w:r>
       <w:proofErr w:type="spellStart"/>
-      <w:proofErr w:type="gramStart"/>
       <w:r>
         <w:rPr>
           <w:sz w:val="28"/>
@@ -5581,7 +4813,6 @@
         <w:t>wont</w:t>
       </w:r>
       <w:proofErr w:type="spellEnd"/>
-      <w:proofErr w:type="gramEnd"/>
       <w:r>
         <w:rPr>
           <w:sz w:val="28"/>
@@ -5819,23 +5050,7 @@
           <w:sz w:val="28"/>
           <w:szCs w:val="28"/>
         </w:rPr>
-        <w:t xml:space="preserve"> that will be useful to make this </w:t>
-      </w:r>
-      <w:proofErr w:type="gramStart"/>
-      <w:r>
-        <w:rPr>
-          <w:sz w:val="28"/>
-          <w:szCs w:val="28"/>
-        </w:rPr>
-        <w:t>and also</w:t>
-      </w:r>
-      <w:proofErr w:type="gramEnd"/>
-      <w:r>
-        <w:rPr>
-          <w:sz w:val="28"/>
-          <w:szCs w:val="28"/>
-        </w:rPr>
-        <w:t xml:space="preserve"> </w:t>
+        <w:t xml:space="preserve"> that will be useful to make this and also </w:t>
       </w:r>
       <w:proofErr w:type="spellStart"/>
       <w:r>
@@ -5923,23 +5138,7 @@
           <w:sz w:val="28"/>
           <w:szCs w:val="28"/>
         </w:rPr>
-        <w:t xml:space="preserve">You </w:t>
-      </w:r>
-      <w:proofErr w:type="gramStart"/>
-      <w:r>
-        <w:rPr>
-          <w:sz w:val="28"/>
-          <w:szCs w:val="28"/>
-        </w:rPr>
-        <w:t>are able to</w:t>
-      </w:r>
-      <w:proofErr w:type="gramEnd"/>
-      <w:r>
-        <w:rPr>
-          <w:sz w:val="28"/>
-          <w:szCs w:val="28"/>
-        </w:rPr>
-        <w:t xml:space="preserve"> download </w:t>
+        <w:t xml:space="preserve">You are able to download </w:t>
       </w:r>
       <w:proofErr w:type="spellStart"/>
       <w:r>
@@ -5955,23 +5154,7 @@
           <w:sz w:val="28"/>
           <w:szCs w:val="28"/>
         </w:rPr>
-        <w:t xml:space="preserve"> for free on many different operating systems For Windows you need windows 10 or above and you will not need to download any additional software it is also good as </w:t>
-      </w:r>
-      <w:proofErr w:type="gramStart"/>
-      <w:r>
-        <w:rPr>
-          <w:sz w:val="28"/>
-          <w:szCs w:val="28"/>
-        </w:rPr>
-        <w:t>the majority of</w:t>
-      </w:r>
-      <w:proofErr w:type="gramEnd"/>
-      <w:r>
-        <w:rPr>
-          <w:sz w:val="28"/>
-          <w:szCs w:val="28"/>
-        </w:rPr>
-        <w:t xml:space="preserve"> students have a computer at this level.</w:t>
+        <w:t xml:space="preserve"> for free on many different operating systems For Windows you need windows 10 or above and you will not need to download any additional software it is also good as the majority of students have a computer at this level.</w:t>
       </w:r>
     </w:p>
     <w:p>
@@ -5991,23 +5174,7 @@
           <w:sz w:val="28"/>
           <w:szCs w:val="28"/>
         </w:rPr>
-        <w:t xml:space="preserve">You only need to have a basic graphical interface for your device this is because you will not need it to have high definition but you will need one so you can </w:t>
-      </w:r>
-      <w:proofErr w:type="gramStart"/>
-      <w:r>
-        <w:rPr>
-          <w:sz w:val="28"/>
-          <w:szCs w:val="28"/>
-        </w:rPr>
-        <w:t>actually see</w:t>
-      </w:r>
-      <w:proofErr w:type="gramEnd"/>
-      <w:r>
-        <w:rPr>
-          <w:sz w:val="28"/>
-          <w:szCs w:val="28"/>
-        </w:rPr>
-        <w:t xml:space="preserve"> the simulator.</w:t>
+        <w:t>You only need to have a basic graphical interface for your device this is because you will not need it to have high definition but you will need one so you can actually see the simulator.</w:t>
       </w:r>
     </w:p>
     <w:p>
@@ -6166,23 +5333,7 @@
           <w:szCs w:val="28"/>
         </w:rPr>
         <w:lastRenderedPageBreak/>
-        <w:t xml:space="preserve">ramp and the speed which will be changing and others. </w:t>
-      </w:r>
-      <w:proofErr w:type="gramStart"/>
-      <w:r>
-        <w:rPr>
-          <w:sz w:val="28"/>
-          <w:szCs w:val="28"/>
-        </w:rPr>
-        <w:t>Also</w:t>
-      </w:r>
-      <w:proofErr w:type="gramEnd"/>
-      <w:r>
-        <w:rPr>
-          <w:sz w:val="28"/>
-          <w:szCs w:val="28"/>
-        </w:rPr>
-        <w:t xml:space="preserve"> the simulator will be checking to see if the ball has hit the wall yet so it can send it back up to the top.</w:t>
+        <w:t>ramp and the speed which will be changing and others. Also the simulator will be checking to see if the ball has hit the wall yet so it can send it back up to the top.</w:t>
       </w:r>
     </w:p>
     <w:p>
@@ -6245,23 +5396,7 @@
           <w:sz w:val="28"/>
           <w:szCs w:val="28"/>
         </w:rPr>
-        <w:t xml:space="preserve"> will just show the end answer and what it is. I will not show for example 25</w:t>
-      </w:r>
-      <w:proofErr w:type="gramStart"/>
-      <w:r>
-        <w:rPr>
-          <w:sz w:val="28"/>
-          <w:szCs w:val="28"/>
-        </w:rPr>
-        <w:t>cos(</w:t>
-      </w:r>
-      <w:proofErr w:type="gramEnd"/>
-      <w:r>
-        <w:rPr>
-          <w:sz w:val="28"/>
-          <w:szCs w:val="28"/>
-        </w:rPr>
-        <w:t xml:space="preserve">60) = 12.5 is force </w:t>
+        <w:t xml:space="preserve"> will just show the end answer and what it is. I will not show for example 25cos(60) = 12.5 is force </w:t>
       </w:r>
       <w:proofErr w:type="spellStart"/>
       <w:r>
@@ -6277,26 +5412,9 @@
           <w:sz w:val="28"/>
           <w:szCs w:val="28"/>
         </w:rPr>
-        <w:t xml:space="preserve"> will just have 12.5 is the force. This means that its easier for the user to understand </w:t>
-      </w:r>
-      <w:proofErr w:type="gramStart"/>
-      <w:r>
-        <w:rPr>
-          <w:sz w:val="28"/>
-          <w:szCs w:val="28"/>
-        </w:rPr>
-        <w:t>and also</w:t>
-      </w:r>
-      <w:proofErr w:type="gramEnd"/>
-      <w:r>
-        <w:rPr>
-          <w:sz w:val="28"/>
-          <w:szCs w:val="28"/>
-        </w:rPr>
-        <w:t xml:space="preserve"> it </w:t>
+        <w:t xml:space="preserve"> will just have 12.5 is the force. This means that its easier for the user to understand and also it </w:t>
       </w:r>
       <w:proofErr w:type="spellStart"/>
-      <w:proofErr w:type="gramStart"/>
       <w:r>
         <w:rPr>
           <w:sz w:val="28"/>
@@ -6305,7 +5423,6 @@
         <w:t>wont</w:t>
       </w:r>
       <w:proofErr w:type="spellEnd"/>
-      <w:proofErr w:type="gramEnd"/>
       <w:r>
         <w:rPr>
           <w:sz w:val="28"/>
@@ -6533,7 +5650,6 @@
         <w:t xml:space="preserve">Make </w:t>
       </w:r>
       <w:proofErr w:type="spellStart"/>
-      <w:proofErr w:type="gramStart"/>
       <w:r>
         <w:rPr>
           <w:sz w:val="28"/>
@@ -6542,7 +5658,6 @@
         <w:t>a</w:t>
       </w:r>
       <w:proofErr w:type="spellEnd"/>
-      <w:proofErr w:type="gramEnd"/>
       <w:r>
         <w:rPr>
           <w:sz w:val="28"/>
@@ -6596,23 +5711,7 @@
           <w:sz w:val="28"/>
           <w:szCs w:val="28"/>
         </w:rPr>
-        <w:t xml:space="preserve"> </w:t>
-      </w:r>
-      <w:proofErr w:type="spellStart"/>
-      <w:r>
-        <w:rPr>
-          <w:sz w:val="28"/>
-          <w:szCs w:val="28"/>
-        </w:rPr>
-        <w:t>dont</w:t>
-      </w:r>
-      <w:proofErr w:type="spellEnd"/>
-      <w:r>
-        <w:rPr>
-          <w:sz w:val="28"/>
-          <w:szCs w:val="28"/>
-        </w:rPr>
-        <w:t xml:space="preserve"> need to spent time making the designs then  </w:t>
+        <w:t xml:space="preserve"> dont need to spent time making the designs then  </w:t>
       </w:r>
     </w:p>
     <w:p>
@@ -6729,23 +5828,7 @@
           <w:sz w:val="28"/>
           <w:szCs w:val="28"/>
         </w:rPr>
-        <w:t xml:space="preserve"> just </w:t>
-      </w:r>
-      <w:proofErr w:type="gramStart"/>
-      <w:r>
-        <w:rPr>
-          <w:sz w:val="28"/>
-          <w:szCs w:val="28"/>
-        </w:rPr>
-        <w:t>fall</w:t>
-      </w:r>
-      <w:proofErr w:type="gramEnd"/>
-      <w:r>
-        <w:rPr>
-          <w:sz w:val="28"/>
-          <w:szCs w:val="28"/>
-        </w:rPr>
-        <w:t xml:space="preserve"> through the ramp </w:t>
+        <w:t xml:space="preserve"> just fall through the ramp </w:t>
       </w:r>
     </w:p>
     <w:p>
@@ -6836,23 +5919,7 @@
           <w:sz w:val="28"/>
           <w:szCs w:val="28"/>
         </w:rPr>
-        <w:t xml:space="preserve">Make the ball </w:t>
-      </w:r>
-      <w:proofErr w:type="gramStart"/>
-      <w:r>
-        <w:rPr>
-          <w:sz w:val="28"/>
-          <w:szCs w:val="28"/>
-        </w:rPr>
-        <w:t>actually move</w:t>
-      </w:r>
-      <w:proofErr w:type="gramEnd"/>
-      <w:r>
-        <w:rPr>
-          <w:sz w:val="28"/>
-          <w:szCs w:val="28"/>
-        </w:rPr>
-        <w:t>. This is so that people can see what happens. </w:t>
+        <w:t>Make the ball actually move. This is so that people can see what happens. </w:t>
       </w:r>
     </w:p>
     <w:p>
@@ -7039,7 +6106,6 @@
         <w:t xml:space="preserve">Create code to make </w:t>
       </w:r>
       <w:proofErr w:type="spellStart"/>
-      <w:proofErr w:type="gramStart"/>
       <w:r>
         <w:rPr>
           <w:sz w:val="28"/>
@@ -7048,7 +6114,6 @@
         <w:t>a</w:t>
       </w:r>
       <w:proofErr w:type="spellEnd"/>
-      <w:proofErr w:type="gramEnd"/>
       <w:r>
         <w:rPr>
           <w:sz w:val="28"/>
@@ -7273,7 +6338,6 @@
         <w:t xml:space="preserve"> go through it. So that the ball </w:t>
       </w:r>
       <w:proofErr w:type="spellStart"/>
-      <w:proofErr w:type="gramStart"/>
       <w:r>
         <w:rPr>
           <w:sz w:val="28"/>
@@ -7282,7 +6346,6 @@
         <w:t>wont</w:t>
       </w:r>
       <w:proofErr w:type="spellEnd"/>
-      <w:proofErr w:type="gramEnd"/>
       <w:r>
         <w:rPr>
           <w:sz w:val="28"/>
@@ -7403,23 +6466,7 @@
           <w:sz w:val="28"/>
           <w:szCs w:val="28"/>
         </w:rPr>
-        <w:t xml:space="preserve">Roll the ball down the ramp into the wall. The simulator should </w:t>
-      </w:r>
-      <w:proofErr w:type="gramStart"/>
-      <w:r>
-        <w:rPr>
-          <w:sz w:val="28"/>
-          <w:szCs w:val="28"/>
-        </w:rPr>
-        <w:t>reset</w:t>
-      </w:r>
-      <w:proofErr w:type="gramEnd"/>
-      <w:r>
-        <w:rPr>
-          <w:sz w:val="28"/>
-          <w:szCs w:val="28"/>
-        </w:rPr>
-        <w:t xml:space="preserve"> and the ball should not just pass through the wall. </w:t>
+        <w:t>Roll the ball down the ramp into the wall. The simulator should reset and the ball should not just pass through the wall. </w:t>
       </w:r>
     </w:p>
     <w:p>
@@ -7489,23 +6536,7 @@
           <w:sz w:val="28"/>
           <w:szCs w:val="28"/>
         </w:rPr>
-        <w:t xml:space="preserve">Add the code to make </w:t>
-      </w:r>
-      <w:proofErr w:type="gramStart"/>
-      <w:r>
-        <w:rPr>
-          <w:sz w:val="28"/>
-          <w:szCs w:val="28"/>
-        </w:rPr>
-        <w:t>all of</w:t>
-      </w:r>
-      <w:proofErr w:type="gramEnd"/>
-      <w:r>
-        <w:rPr>
-          <w:sz w:val="28"/>
-          <w:szCs w:val="28"/>
-        </w:rPr>
-        <w:t xml:space="preserve"> the objects appear on screen </w:t>
+        <w:t>Add the code to make all of the objects appear on screen </w:t>
       </w:r>
     </w:p>
     <w:p>
@@ -7521,23 +6552,7 @@
           <w:szCs w:val="28"/>
         </w:rPr>
         <w:lastRenderedPageBreak/>
-        <w:t xml:space="preserve">Add the code to make the forces and </w:t>
-      </w:r>
-      <w:proofErr w:type="gramStart"/>
-      <w:r>
-        <w:rPr>
-          <w:sz w:val="28"/>
-          <w:szCs w:val="28"/>
-        </w:rPr>
-        <w:t>there</w:t>
-      </w:r>
-      <w:proofErr w:type="gramEnd"/>
-      <w:r>
-        <w:rPr>
-          <w:sz w:val="28"/>
-          <w:szCs w:val="28"/>
-        </w:rPr>
-        <w:t xml:space="preserve"> answers appear on screen.  </w:t>
+        <w:t>Add the code to make the forces and there answers appear on screen.  </w:t>
       </w:r>
     </w:p>
     <w:p>
@@ -7568,23 +6583,7 @@
           <w:sz w:val="28"/>
           <w:szCs w:val="28"/>
         </w:rPr>
-        <w:t xml:space="preserve"> to change. So that you </w:t>
-      </w:r>
-      <w:proofErr w:type="gramStart"/>
-      <w:r>
-        <w:rPr>
-          <w:sz w:val="28"/>
-          <w:szCs w:val="28"/>
-        </w:rPr>
-        <w:t>are able to</w:t>
-      </w:r>
-      <w:proofErr w:type="gramEnd"/>
-      <w:r>
-        <w:rPr>
-          <w:sz w:val="28"/>
-          <w:szCs w:val="28"/>
-        </w:rPr>
-        <w:t xml:space="preserve"> input the data. </w:t>
+        <w:t xml:space="preserve"> to change. So that you are able to input the data. </w:t>
       </w:r>
     </w:p>
     <w:p>
@@ -7782,23 +6781,7 @@
           <w:sz w:val="28"/>
           <w:szCs w:val="28"/>
         </w:rPr>
-        <w:t xml:space="preserve">Set </w:t>
-      </w:r>
-      <w:proofErr w:type="gramStart"/>
-      <w:r>
-        <w:rPr>
-          <w:sz w:val="28"/>
-          <w:szCs w:val="28"/>
-        </w:rPr>
-        <w:t>all of</w:t>
-      </w:r>
-      <w:proofErr w:type="gramEnd"/>
-      <w:r>
-        <w:rPr>
-          <w:sz w:val="28"/>
-          <w:szCs w:val="28"/>
-        </w:rPr>
-        <w:t xml:space="preserve"> the data then hit the start button the check if  </w:t>
+        <w:t>Set all of the data then hit the start button the check if  </w:t>
       </w:r>
     </w:p>
     <w:p>
@@ -7991,23 +6974,7 @@
           <w:sz w:val="28"/>
           <w:szCs w:val="28"/>
         </w:rPr>
-        <w:t xml:space="preserve">Say what could </w:t>
-      </w:r>
-      <w:proofErr w:type="gramStart"/>
-      <w:r>
-        <w:rPr>
-          <w:sz w:val="28"/>
-          <w:szCs w:val="28"/>
-        </w:rPr>
-        <w:t>of</w:t>
-      </w:r>
-      <w:proofErr w:type="gramEnd"/>
-      <w:r>
-        <w:rPr>
-          <w:sz w:val="28"/>
-          <w:szCs w:val="28"/>
-        </w:rPr>
-        <w:t xml:space="preserve"> gone better. </w:t>
+        <w:t>Say what could of gone better. </w:t>
       </w:r>
     </w:p>
     <w:p>
@@ -8147,7 +7114,6 @@
         <w:t xml:space="preserve"> can move onto the next and not then just doing one section on each then another and </w:t>
       </w:r>
       <w:proofErr w:type="spellStart"/>
-      <w:proofErr w:type="gramStart"/>
       <w:r>
         <w:rPr>
           <w:sz w:val="28"/>
@@ -8156,7 +7122,6 @@
         <w:t>its</w:t>
       </w:r>
       <w:proofErr w:type="spellEnd"/>
-      <w:proofErr w:type="gramEnd"/>
       <w:r>
         <w:rPr>
           <w:sz w:val="28"/>
@@ -8242,23 +7207,7 @@
           <w:sz w:val="28"/>
           <w:szCs w:val="28"/>
         </w:rPr>
-        <w:t xml:space="preserve"> not as important as you </w:t>
-      </w:r>
-      <w:proofErr w:type="spellStart"/>
-      <w:r>
-        <w:rPr>
-          <w:sz w:val="28"/>
-          <w:szCs w:val="28"/>
-        </w:rPr>
-        <w:t>dont</w:t>
-      </w:r>
-      <w:proofErr w:type="spellEnd"/>
-      <w:r>
-        <w:rPr>
-          <w:sz w:val="28"/>
-          <w:szCs w:val="28"/>
-        </w:rPr>
-        <w:t xml:space="preserve"> need to have it then </w:t>
+        <w:t xml:space="preserve"> not as important as you dont need to have it then </w:t>
       </w:r>
       <w:proofErr w:type="spellStart"/>
       <w:r>
@@ -8472,62 +7421,14 @@
           <w:sz w:val="28"/>
           <w:szCs w:val="28"/>
         </w:rPr>
-        <w:t xml:space="preserve"> this because it has all the different things in places to show how important it really is like the start button is in the top right corner as it is not that important to the actual simulator but is needed to make the game </w:t>
-      </w:r>
-      <w:proofErr w:type="gramStart"/>
-      <w:r>
-        <w:rPr>
-          <w:sz w:val="28"/>
-          <w:szCs w:val="28"/>
-        </w:rPr>
-        <w:t>actually run</w:t>
-      </w:r>
-      <w:proofErr w:type="gramEnd"/>
-      <w:r>
-        <w:rPr>
-          <w:sz w:val="28"/>
-          <w:szCs w:val="28"/>
-        </w:rPr>
-        <w:t xml:space="preserve">. I have put the 2 boxes of where </w:t>
-      </w:r>
-      <w:proofErr w:type="gramStart"/>
-      <w:r>
-        <w:rPr>
-          <w:sz w:val="28"/>
-          <w:szCs w:val="28"/>
-        </w:rPr>
-        <w:t>all of</w:t>
-      </w:r>
-      <w:proofErr w:type="gramEnd"/>
-      <w:r>
-        <w:rPr>
-          <w:sz w:val="28"/>
-          <w:szCs w:val="28"/>
-        </w:rPr>
-        <w:t xml:space="preserve"> the data goes at the top in the centre this is because it </w:t>
-      </w:r>
-      <w:r>
-        <w:rPr>
-          <w:sz w:val="28"/>
-          <w:szCs w:val="28"/>
-        </w:rPr>
-        <w:t xml:space="preserve">is the main part of where you enter your code </w:t>
-      </w:r>
-      <w:proofErr w:type="gramStart"/>
-      <w:r>
-        <w:rPr>
-          <w:sz w:val="28"/>
-          <w:szCs w:val="28"/>
-        </w:rPr>
-        <w:t>and also</w:t>
-      </w:r>
-      <w:proofErr w:type="gramEnd"/>
-      <w:r>
-        <w:rPr>
-          <w:sz w:val="28"/>
-          <w:szCs w:val="28"/>
-        </w:rPr>
-        <w:t xml:space="preserve"> see if the data is coming out correctly but also not in the centre as it is not the main part of the screen. Then </w:t>
+        <w:t xml:space="preserve"> this because it has all the different things in places to show how important it really is like the start button is in the top right corner as it is not that important to the actual simulator but is needed to make the game actually run. I have put the 2 boxes of where all of the data goes at the top in the centre this is because it </w:t>
+      </w:r>
+      <w:r>
+        <w:rPr>
+          <w:sz w:val="28"/>
+          <w:szCs w:val="28"/>
+        </w:rPr>
+        <w:t xml:space="preserve">is the main part of where you enter your code and also see if the data is coming out correctly but also not in the centre as it is not the main part of the screen. Then </w:t>
       </w:r>
       <w:r>
         <w:rPr>
@@ -8548,23 +7449,7 @@
           <w:sz w:val="28"/>
           <w:szCs w:val="28"/>
         </w:rPr>
-        <w:t xml:space="preserve">middle of the screen this is because it needs to be long enough to </w:t>
-      </w:r>
-      <w:proofErr w:type="gramStart"/>
-      <w:r>
-        <w:rPr>
-          <w:sz w:val="28"/>
-          <w:szCs w:val="28"/>
-        </w:rPr>
-        <w:t>actually show</w:t>
-      </w:r>
-      <w:proofErr w:type="gramEnd"/>
-      <w:r>
-        <w:rPr>
-          <w:sz w:val="28"/>
-          <w:szCs w:val="28"/>
-        </w:rPr>
-        <w:t xml:space="preserve"> its </w:t>
+        <w:t xml:space="preserve">middle of the screen this is because it needs to be long enough to actually show its </w:t>
       </w:r>
       <w:r>
         <w:rPr>
@@ -8587,17 +7472,8 @@
           <w:sz w:val="28"/>
           <w:szCs w:val="28"/>
         </w:rPr>
-        <w:t xml:space="preserve"> in the middle as it is the main part of the </w:t>
-      </w:r>
-      <w:proofErr w:type="gramStart"/>
-      <w:r>
-        <w:rPr>
-          <w:sz w:val="28"/>
-          <w:szCs w:val="28"/>
-        </w:rPr>
-        <w:t>project</w:t>
-      </w:r>
-      <w:proofErr w:type="gramEnd"/>
+        <w:t xml:space="preserve"> in the middle as it is the main part of the project</w:t>
+      </w:r>
       <w:r>
         <w:rPr>
           <w:sz w:val="28"/>
@@ -8683,23 +7559,7 @@
           <w:sz w:val="28"/>
           <w:szCs w:val="28"/>
         </w:rPr>
-        <w:t xml:space="preserve">box at the top to indicate if it is the </w:t>
-      </w:r>
-      <w:proofErr w:type="gramStart"/>
-      <w:r>
-        <w:rPr>
-          <w:sz w:val="28"/>
-          <w:szCs w:val="28"/>
-        </w:rPr>
-        <w:t>data</w:t>
-      </w:r>
-      <w:proofErr w:type="gramEnd"/>
-      <w:r>
-        <w:rPr>
-          <w:sz w:val="28"/>
-          <w:szCs w:val="28"/>
-        </w:rPr>
-        <w:t xml:space="preserve"> you can change or cannot change this is because </w:t>
+        <w:t xml:space="preserve">box at the top to indicate if it is the data you can change or cannot change this is because </w:t>
       </w:r>
       <w:r>
         <w:rPr>
@@ -8713,23 +7573,7 @@
           <w:sz w:val="28"/>
           <w:szCs w:val="28"/>
         </w:rPr>
-        <w:t xml:space="preserve">on what you </w:t>
-      </w:r>
-      <w:proofErr w:type="gramStart"/>
-      <w:r>
-        <w:rPr>
-          <w:sz w:val="28"/>
-          <w:szCs w:val="28"/>
-        </w:rPr>
-        <w:t>enter into</w:t>
-      </w:r>
-      <w:proofErr w:type="gramEnd"/>
-      <w:r>
-        <w:rPr>
-          <w:sz w:val="28"/>
-          <w:szCs w:val="28"/>
-        </w:rPr>
-        <w:t xml:space="preserve"> the other box. This makes it easy for any user to understand what is happening in that box. I then split it up into 2 different sections one is the name of the data and then next to it there will be </w:t>
+        <w:t xml:space="preserve">on what you enter into the other box. This makes it easy for any user to understand what is happening in that box. I then split it up into 2 different sections one is the name of the data and then next to it there will be </w:t>
       </w:r>
       <w:r>
         <w:rPr>
@@ -8758,23 +7602,7 @@
           <w:sz w:val="28"/>
           <w:szCs w:val="28"/>
         </w:rPr>
-        <w:t xml:space="preserve">box that you can </w:t>
-      </w:r>
-      <w:proofErr w:type="gramStart"/>
-      <w:r>
-        <w:rPr>
-          <w:sz w:val="28"/>
-          <w:szCs w:val="28"/>
-        </w:rPr>
-        <w:t>change</w:t>
-      </w:r>
-      <w:proofErr w:type="gramEnd"/>
-      <w:r>
-        <w:rPr>
-          <w:sz w:val="28"/>
-          <w:szCs w:val="28"/>
-        </w:rPr>
-        <w:t xml:space="preserve"> they will easily know what they are updating.</w:t>
+        <w:t>box that you can change they will easily know what they are updating.</w:t>
       </w:r>
     </w:p>
     <w:p>
@@ -8852,23 +7680,7 @@
           <w:sz w:val="28"/>
           <w:szCs w:val="28"/>
         </w:rPr>
-        <w:t xml:space="preserve"> of the screen because it’s the main part as all </w:t>
-      </w:r>
-      <w:proofErr w:type="gramStart"/>
-      <w:r>
-        <w:rPr>
-          <w:sz w:val="28"/>
-          <w:szCs w:val="28"/>
-        </w:rPr>
-        <w:t>this pages</w:t>
-      </w:r>
-      <w:proofErr w:type="gramEnd"/>
-      <w:r>
-        <w:rPr>
-          <w:sz w:val="28"/>
-          <w:szCs w:val="28"/>
-        </w:rPr>
-        <w:t xml:space="preserve"> is for is to say what the simulator is about and who it can help</w:t>
+        <w:t xml:space="preserve"> of the screen because it’s the main part as all this pages is for is to say what the simulator is about and who it can help</w:t>
       </w:r>
       <w:r>
         <w:rPr>
@@ -10196,37 +9008,12 @@
                 <w:szCs w:val="28"/>
               </w:rPr>
             </w:pPr>
-            <w:proofErr w:type="gramStart"/>
-            <w:r>
-              <w:rPr>
-                <w:sz w:val="28"/>
-                <w:szCs w:val="28"/>
-              </w:rPr>
-              <w:t>Firstly</w:t>
-            </w:r>
-            <w:proofErr w:type="gramEnd"/>
-            <w:r>
-              <w:rPr>
-                <w:sz w:val="28"/>
-                <w:szCs w:val="28"/>
-              </w:rPr>
-              <w:t xml:space="preserve"> I created a new subclass called ball this is so that it has its own section that I can put </w:t>
-            </w:r>
-            <w:proofErr w:type="gramStart"/>
-            <w:r>
-              <w:rPr>
-                <w:sz w:val="28"/>
-                <w:szCs w:val="28"/>
-              </w:rPr>
-              <w:t>all of</w:t>
-            </w:r>
-            <w:proofErr w:type="gramEnd"/>
-            <w:r>
-              <w:rPr>
-                <w:sz w:val="28"/>
-                <w:szCs w:val="28"/>
-              </w:rPr>
-              <w:t xml:space="preserve"> the code for it in there.</w:t>
+            <w:r>
+              <w:rPr>
+                <w:sz w:val="28"/>
+                <w:szCs w:val="28"/>
+              </w:rPr>
+              <w:t>Firstly I created a new subclass called ball this is so that it has its own section that I can put all of the code for it in there.</w:t>
             </w:r>
           </w:p>
           <w:p>
@@ -10608,23 +9395,7 @@
                 <w:sz w:val="28"/>
                 <w:szCs w:val="28"/>
               </w:rPr>
-              <w:t xml:space="preserve"> because it </w:t>
-            </w:r>
-            <w:proofErr w:type="gramStart"/>
-            <w:r>
-              <w:rPr>
-                <w:sz w:val="28"/>
-                <w:szCs w:val="28"/>
-              </w:rPr>
-              <w:t>has to</w:t>
-            </w:r>
-            <w:proofErr w:type="gramEnd"/>
-            <w:r>
-              <w:rPr>
-                <w:sz w:val="28"/>
-                <w:szCs w:val="28"/>
-              </w:rPr>
-              <w:t xml:space="preserve"> be either true and it can run or false and it </w:t>
+              <w:t xml:space="preserve"> because it has to be either true and it can run or false and it </w:t>
             </w:r>
             <w:proofErr w:type="spellStart"/>
             <w:r>
@@ -10767,23 +9538,7 @@
                 <w:sz w:val="28"/>
                 <w:szCs w:val="28"/>
               </w:rPr>
-              <w:t xml:space="preserve"> will need to have the time when using SUVAT equations to work out the speed the ball needs to be going. I put time++; in the if statement because it needs to start counting from when the ball starts to roll down the ramp. </w:t>
-            </w:r>
-            <w:proofErr w:type="gramStart"/>
-            <w:r>
-              <w:rPr>
-                <w:sz w:val="28"/>
-                <w:szCs w:val="28"/>
-              </w:rPr>
-              <w:t>Also</w:t>
-            </w:r>
-            <w:proofErr w:type="gramEnd"/>
-            <w:r>
-              <w:rPr>
-                <w:sz w:val="28"/>
-                <w:szCs w:val="28"/>
-              </w:rPr>
-              <w:t xml:space="preserve"> when </w:t>
+              <w:t xml:space="preserve"> will need to have the time when using SUVAT equations to work out the speed the ball needs to be going. I put time++; in the if statement because it needs to start counting from when the ball starts to roll down the ramp. Also when </w:t>
             </w:r>
             <w:proofErr w:type="spellStart"/>
             <w:r>
@@ -10834,7 +9589,6 @@
               <w:t xml:space="preserve"> need how many seconds </w:t>
             </w:r>
             <w:proofErr w:type="spellStart"/>
-            <w:proofErr w:type="gramStart"/>
             <w:r>
               <w:rPr>
                 <w:sz w:val="28"/>
@@ -10843,7 +9597,6 @@
               <w:t>its</w:t>
             </w:r>
             <w:proofErr w:type="spellEnd"/>
-            <w:proofErr w:type="gramEnd"/>
             <w:r>
               <w:rPr>
                 <w:sz w:val="28"/>
@@ -10929,23 +9682,7 @@
                 <w:szCs w:val="28"/>
               </w:rPr>
               <w:lastRenderedPageBreak/>
-              <w:t xml:space="preserve">I made a new method within the ball class. This method will be mainly used to do </w:t>
-            </w:r>
-            <w:proofErr w:type="gramStart"/>
-            <w:r>
-              <w:rPr>
-                <w:sz w:val="28"/>
-                <w:szCs w:val="28"/>
-              </w:rPr>
-              <w:t>all of</w:t>
-            </w:r>
-            <w:proofErr w:type="gramEnd"/>
-            <w:r>
-              <w:rPr>
-                <w:sz w:val="28"/>
-                <w:szCs w:val="28"/>
-              </w:rPr>
-              <w:t xml:space="preserve"> the calculations so </w:t>
+              <w:t xml:space="preserve">I made a new method within the ball class. This method will be mainly used to do all of the calculations so </w:t>
             </w:r>
             <w:proofErr w:type="spellStart"/>
             <w:r>
@@ -10961,23 +9698,7 @@
                 <w:sz w:val="28"/>
                 <w:szCs w:val="28"/>
               </w:rPr>
-              <w:t xml:space="preserve"> am able to get the speed to ball needs to be going </w:t>
-            </w:r>
-            <w:proofErr w:type="gramStart"/>
-            <w:r>
-              <w:rPr>
-                <w:sz w:val="28"/>
-                <w:szCs w:val="28"/>
-              </w:rPr>
-              <w:t>and also</w:t>
-            </w:r>
-            <w:proofErr w:type="gramEnd"/>
-            <w:r>
-              <w:rPr>
-                <w:sz w:val="28"/>
-                <w:szCs w:val="28"/>
-              </w:rPr>
-              <w:t xml:space="preserve"> the location of where it needs to be and how much force there is. This is all being done in its own method because it is better for it all to be separate then at the end </w:t>
+              <w:t xml:space="preserve"> am able to get the speed to ball needs to be going and also the location of where it needs to be and how much force there is. This is all being done in its own method because it is better for it all to be separate then at the end </w:t>
             </w:r>
             <w:proofErr w:type="spellStart"/>
             <w:r>
@@ -11250,7 +9971,6 @@
               <w:t xml:space="preserve"> can use the variable returned from it this is good as it splits the different bits of code up into smaller areas so </w:t>
             </w:r>
             <w:proofErr w:type="spellStart"/>
-            <w:proofErr w:type="gramStart"/>
             <w:r>
               <w:rPr>
                 <w:sz w:val="28"/>
@@ -11259,7 +9979,6 @@
               <w:t>its</w:t>
             </w:r>
             <w:proofErr w:type="spellEnd"/>
-            <w:proofErr w:type="gramEnd"/>
             <w:r>
               <w:rPr>
                 <w:sz w:val="28"/>
@@ -11441,23 +10160,7 @@
                 <w:sz w:val="28"/>
                 <w:szCs w:val="28"/>
               </w:rPr>
-              <w:t xml:space="preserve"> changed </w:t>
-            </w:r>
-            <w:proofErr w:type="gramStart"/>
-            <w:r>
-              <w:rPr>
-                <w:sz w:val="28"/>
-                <w:szCs w:val="28"/>
-              </w:rPr>
-              <w:t>the all</w:t>
-            </w:r>
-            <w:proofErr w:type="gramEnd"/>
-            <w:r>
-              <w:rPr>
-                <w:sz w:val="28"/>
-                <w:szCs w:val="28"/>
-              </w:rPr>
-              <w:t xml:space="preserve"> of the floats into doubles as </w:t>
+              <w:t xml:space="preserve"> changed the all of the floats into doubles as </w:t>
             </w:r>
             <w:proofErr w:type="spellStart"/>
             <w:r>
@@ -11473,23 +10176,7 @@
                 <w:sz w:val="28"/>
                 <w:szCs w:val="28"/>
               </w:rPr>
-              <w:t xml:space="preserve"> changed the global variable velocity to a double </w:t>
-            </w:r>
-            <w:proofErr w:type="gramStart"/>
-            <w:r>
-              <w:rPr>
-                <w:sz w:val="28"/>
-                <w:szCs w:val="28"/>
-              </w:rPr>
-              <w:t>and also</w:t>
-            </w:r>
-            <w:proofErr w:type="gramEnd"/>
-            <w:r>
-              <w:rPr>
-                <w:sz w:val="28"/>
-                <w:szCs w:val="28"/>
-              </w:rPr>
-              <w:t xml:space="preserve"> the method into a double. The second problem was that </w:t>
+              <w:t xml:space="preserve"> changed the global variable velocity to a double and also the method into a double. The second problem was that </w:t>
             </w:r>
             <w:proofErr w:type="spellStart"/>
             <w:r>
@@ -11706,46 +10393,14 @@
                 <w:sz w:val="28"/>
                 <w:szCs w:val="28"/>
               </w:rPr>
-              <w:t xml:space="preserve">get the ball to </w:t>
-            </w:r>
-            <w:proofErr w:type="gramStart"/>
-            <w:r>
-              <w:rPr>
-                <w:sz w:val="28"/>
-                <w:szCs w:val="28"/>
-              </w:rPr>
-              <w:t>actually move</w:t>
-            </w:r>
-            <w:proofErr w:type="gramEnd"/>
-            <w:r>
-              <w:rPr>
-                <w:sz w:val="28"/>
-                <w:szCs w:val="28"/>
-              </w:rPr>
-              <w:t xml:space="preserve"> on screen I realised that I need to get 2 separate </w:t>
-            </w:r>
-            <w:r>
-              <w:rPr>
-                <w:sz w:val="28"/>
-                <w:szCs w:val="28"/>
-              </w:rPr>
-              <w:t xml:space="preserve">numbers that one of the </w:t>
-            </w:r>
-            <w:proofErr w:type="gramStart"/>
-            <w:r>
-              <w:rPr>
-                <w:sz w:val="28"/>
-                <w:szCs w:val="28"/>
-              </w:rPr>
-              <w:t>velocity</w:t>
-            </w:r>
-            <w:proofErr w:type="gramEnd"/>
-            <w:r>
-              <w:rPr>
-                <w:sz w:val="28"/>
-                <w:szCs w:val="28"/>
-              </w:rPr>
-              <w:t xml:space="preserve"> in the X direction and one in the Y direction</w:t>
+              <w:t xml:space="preserve">get the ball to actually move on screen I realised that I need to get 2 separate </w:t>
+            </w:r>
+            <w:r>
+              <w:rPr>
+                <w:sz w:val="28"/>
+                <w:szCs w:val="28"/>
+              </w:rPr>
+              <w:t>numbers that one of the velocity in the X direction and one in the Y direction</w:t>
             </w:r>
             <w:r>
               <w:rPr>
@@ -12174,7 +10829,6 @@
               <w:t xml:space="preserve">setting a new location by finding the location of the ball at this moment in time using </w:t>
             </w:r>
             <w:proofErr w:type="spellStart"/>
-            <w:proofErr w:type="gramStart"/>
             <w:r>
               <w:rPr>
                 <w:sz w:val="28"/>
@@ -12188,18 +10842,9 @@
                 <w:sz w:val="28"/>
                 <w:szCs w:val="28"/>
               </w:rPr>
-              <w:t>(</w:t>
-            </w:r>
-            <w:proofErr w:type="gramEnd"/>
-            <w:r>
-              <w:rPr>
-                <w:sz w:val="28"/>
-                <w:szCs w:val="28"/>
-              </w:rPr>
-              <w:t xml:space="preserve">) and </w:t>
+              <w:t xml:space="preserve">() and </w:t>
             </w:r>
             <w:proofErr w:type="spellStart"/>
-            <w:proofErr w:type="gramStart"/>
             <w:r>
               <w:rPr>
                 <w:sz w:val="28"/>
@@ -12213,15 +10858,7 @@
                 <w:sz w:val="28"/>
                 <w:szCs w:val="28"/>
               </w:rPr>
-              <w:t>(</w:t>
-            </w:r>
-            <w:proofErr w:type="gramEnd"/>
-            <w:r>
-              <w:rPr>
-                <w:sz w:val="28"/>
-                <w:szCs w:val="28"/>
-              </w:rPr>
-              <w:t xml:space="preserve">) then </w:t>
+              <w:t xml:space="preserve">() then </w:t>
             </w:r>
             <w:proofErr w:type="spellStart"/>
             <w:r>
@@ -12374,23 +11011,7 @@
                 <w:sz w:val="28"/>
                 <w:szCs w:val="28"/>
               </w:rPr>
-              <w:t xml:space="preserve">as </w:t>
-            </w:r>
-            <w:proofErr w:type="gramStart"/>
-            <w:r>
-              <w:rPr>
-                <w:sz w:val="28"/>
-                <w:szCs w:val="28"/>
-              </w:rPr>
-              <w:t>both of the velocity</w:t>
-            </w:r>
-            <w:proofErr w:type="gramEnd"/>
-            <w:r>
-              <w:rPr>
-                <w:sz w:val="28"/>
-                <w:szCs w:val="28"/>
-              </w:rPr>
-              <w:t xml:space="preserve"> methods were doubles and in </w:t>
+              <w:t xml:space="preserve">as both of the velocity methods were doubles and in </w:t>
             </w:r>
             <w:proofErr w:type="spellStart"/>
             <w:r>
@@ -12406,23 +11027,7 @@
                 <w:sz w:val="28"/>
                 <w:szCs w:val="28"/>
               </w:rPr>
-              <w:t xml:space="preserve"> it does not allow you to add a double and </w:t>
-            </w:r>
-            <w:proofErr w:type="gramStart"/>
-            <w:r>
-              <w:rPr>
-                <w:sz w:val="28"/>
-                <w:szCs w:val="28"/>
-              </w:rPr>
-              <w:t>a</w:t>
-            </w:r>
-            <w:proofErr w:type="gramEnd"/>
-            <w:r>
-              <w:rPr>
-                <w:sz w:val="28"/>
-                <w:szCs w:val="28"/>
-              </w:rPr>
-              <w:t xml:space="preserve"> integer together </w:t>
+              <w:t xml:space="preserve"> it does not allow you to add a double and a integer together </w:t>
             </w:r>
             <w:r>
               <w:rPr>
@@ -12432,7 +11037,6 @@
               <w:t xml:space="preserve">and the </w:t>
             </w:r>
             <w:proofErr w:type="spellStart"/>
-            <w:proofErr w:type="gramStart"/>
             <w:r>
               <w:rPr>
                 <w:sz w:val="28"/>
@@ -12446,18 +11050,9 @@
                 <w:sz w:val="28"/>
                 <w:szCs w:val="28"/>
               </w:rPr>
-              <w:t>(</w:t>
-            </w:r>
-            <w:proofErr w:type="gramEnd"/>
-            <w:r>
-              <w:rPr>
-                <w:sz w:val="28"/>
-                <w:szCs w:val="28"/>
-              </w:rPr>
-              <w:t xml:space="preserve">) and </w:t>
+              <w:t xml:space="preserve">() and </w:t>
             </w:r>
             <w:proofErr w:type="spellStart"/>
-            <w:proofErr w:type="gramStart"/>
             <w:r>
               <w:rPr>
                 <w:sz w:val="28"/>
@@ -12471,31 +11066,7 @@
                 <w:sz w:val="28"/>
                 <w:szCs w:val="28"/>
               </w:rPr>
-              <w:t>(</w:t>
-            </w:r>
-            <w:proofErr w:type="gramEnd"/>
-            <w:r>
-              <w:rPr>
-                <w:sz w:val="28"/>
-                <w:szCs w:val="28"/>
-              </w:rPr>
-              <w:t xml:space="preserve">) </w:t>
-            </w:r>
-            <w:proofErr w:type="gramStart"/>
-            <w:r>
-              <w:rPr>
-                <w:sz w:val="28"/>
-                <w:szCs w:val="28"/>
-              </w:rPr>
-              <w:t>have to</w:t>
-            </w:r>
-            <w:proofErr w:type="gramEnd"/>
-            <w:r>
-              <w:rPr>
-                <w:sz w:val="28"/>
-                <w:szCs w:val="28"/>
-              </w:rPr>
-              <w:t xml:space="preserve"> be integers as they are </w:t>
+              <w:t xml:space="preserve">() have to be integers as they are </w:t>
             </w:r>
             <w:r>
               <w:rPr>
@@ -12509,39 +11080,7 @@
                 <w:sz w:val="28"/>
                 <w:szCs w:val="28"/>
               </w:rPr>
-              <w:t xml:space="preserve">. </w:t>
-            </w:r>
-            <w:proofErr w:type="gramStart"/>
-            <w:r>
-              <w:rPr>
-                <w:sz w:val="28"/>
-                <w:szCs w:val="28"/>
-              </w:rPr>
-              <w:t>So</w:t>
-            </w:r>
-            <w:proofErr w:type="gramEnd"/>
-            <w:r>
-              <w:rPr>
-                <w:sz w:val="28"/>
-                <w:szCs w:val="28"/>
-              </w:rPr>
-              <w:t xml:space="preserve"> to fix this I </w:t>
-            </w:r>
-            <w:proofErr w:type="gramStart"/>
-            <w:r>
-              <w:rPr>
-                <w:sz w:val="28"/>
-                <w:szCs w:val="28"/>
-              </w:rPr>
-              <w:t>have to</w:t>
-            </w:r>
-            <w:proofErr w:type="gramEnd"/>
-            <w:r>
-              <w:rPr>
-                <w:sz w:val="28"/>
-                <w:szCs w:val="28"/>
-              </w:rPr>
-              <w:t xml:space="preserve"> put (int) in front of the velocities as what this does is changes the </w:t>
+              <w:t xml:space="preserve">. So to fix this I have to put (int) in front of the velocities as what this does is changes the </w:t>
             </w:r>
             <w:r>
               <w:rPr>
@@ -12558,7 +11097,6 @@
               <w:t xml:space="preserve"> which will then allow me to add them together then allowing me to change </w:t>
             </w:r>
             <w:proofErr w:type="spellStart"/>
-            <w:proofErr w:type="gramStart"/>
             <w:r>
               <w:rPr>
                 <w:sz w:val="28"/>
@@ -12567,7 +11105,6 @@
               <w:t>there</w:t>
             </w:r>
             <w:proofErr w:type="spellEnd"/>
-            <w:proofErr w:type="gramEnd"/>
             <w:r>
               <w:rPr>
                 <w:sz w:val="28"/>
@@ -12956,39 +11493,7 @@
                 <w:sz w:val="28"/>
                 <w:szCs w:val="28"/>
               </w:rPr>
-              <w:t xml:space="preserve"> </w:t>
-            </w:r>
-            <w:proofErr w:type="gramStart"/>
-            <w:r>
-              <w:rPr>
-                <w:sz w:val="28"/>
-                <w:szCs w:val="28"/>
-              </w:rPr>
-              <w:t>all of</w:t>
-            </w:r>
-            <w:proofErr w:type="gramEnd"/>
-            <w:r>
-              <w:rPr>
-                <w:sz w:val="28"/>
-                <w:szCs w:val="28"/>
-              </w:rPr>
-              <w:t xml:space="preserve"> the code is happening inside the </w:t>
-            </w:r>
-            <w:proofErr w:type="gramStart"/>
-            <w:r>
-              <w:rPr>
-                <w:sz w:val="28"/>
-                <w:szCs w:val="28"/>
-              </w:rPr>
-              <w:t>method</w:t>
-            </w:r>
-            <w:proofErr w:type="gramEnd"/>
-            <w:r>
-              <w:rPr>
-                <w:sz w:val="28"/>
-                <w:szCs w:val="28"/>
-              </w:rPr>
-              <w:t xml:space="preserve"> and nothing needs to be returned</w:t>
+              <w:t xml:space="preserve"> all of the code is happening inside the method and nothing needs to be returned</w:t>
             </w:r>
             <w:r>
               <w:rPr>
@@ -13060,46 +11565,14 @@
                 <w:sz w:val="28"/>
                 <w:szCs w:val="28"/>
               </w:rPr>
-              <w:t xml:space="preserve">This is the full code of the wall method it has </w:t>
-            </w:r>
-            <w:proofErr w:type="gramStart"/>
-            <w:r>
-              <w:rPr>
-                <w:sz w:val="28"/>
-                <w:szCs w:val="28"/>
-              </w:rPr>
-              <w:t>all of</w:t>
-            </w:r>
-            <w:proofErr w:type="gramEnd"/>
-            <w:r>
-              <w:rPr>
-                <w:sz w:val="28"/>
-                <w:szCs w:val="28"/>
-              </w:rPr>
-              <w:t xml:space="preserve"> the different </w:t>
-            </w:r>
-            <w:r>
-              <w:rPr>
-                <w:sz w:val="28"/>
-                <w:szCs w:val="28"/>
-              </w:rPr>
-              <w:t xml:space="preserve">variables being set back to what they started at </w:t>
-            </w:r>
-            <w:proofErr w:type="gramStart"/>
-            <w:r>
-              <w:rPr>
-                <w:sz w:val="28"/>
-                <w:szCs w:val="28"/>
-              </w:rPr>
-              <w:t>and also</w:t>
-            </w:r>
-            <w:proofErr w:type="gramEnd"/>
-            <w:r>
-              <w:rPr>
-                <w:sz w:val="28"/>
-                <w:szCs w:val="28"/>
-              </w:rPr>
-              <w:t xml:space="preserve"> it sets the </w:t>
+              <w:t xml:space="preserve">This is the full code of the wall method it has all of the different </w:t>
+            </w:r>
+            <w:r>
+              <w:rPr>
+                <w:sz w:val="28"/>
+                <w:szCs w:val="28"/>
+              </w:rPr>
+              <w:t xml:space="preserve">variables being set back to what they started at and also it sets the </w:t>
             </w:r>
             <w:proofErr w:type="spellStart"/>
             <w:r>
@@ -13214,23 +11687,7 @@
                 <w:sz w:val="28"/>
                 <w:szCs w:val="28"/>
               </w:rPr>
-              <w:t xml:space="preserve">act </w:t>
-            </w:r>
-            <w:proofErr w:type="gramStart"/>
-            <w:r>
-              <w:rPr>
-                <w:sz w:val="28"/>
-                <w:szCs w:val="28"/>
-              </w:rPr>
-              <w:t>method</w:t>
-            </w:r>
-            <w:proofErr w:type="gramEnd"/>
-            <w:r>
-              <w:rPr>
-                <w:sz w:val="28"/>
-                <w:szCs w:val="28"/>
-              </w:rPr>
-              <w:t xml:space="preserve"> and I have added a method which what </w:t>
+              <w:t xml:space="preserve">act method and I have added a method which what </w:t>
             </w:r>
             <w:proofErr w:type="spellStart"/>
             <w:r>
@@ -13249,7 +11706,6 @@
               <w:t xml:space="preserve"> doing is that </w:t>
             </w:r>
             <w:proofErr w:type="spellStart"/>
-            <w:proofErr w:type="gramStart"/>
             <w:r>
               <w:rPr>
                 <w:sz w:val="28"/>
@@ -13258,7 +11714,6 @@
               <w:t>its</w:t>
             </w:r>
             <w:proofErr w:type="spellEnd"/>
-            <w:proofErr w:type="gramEnd"/>
             <w:r>
               <w:rPr>
                 <w:sz w:val="28"/>
@@ -14156,23 +12611,7 @@
                 <w:sz w:val="28"/>
                 <w:szCs w:val="28"/>
               </w:rPr>
-              <w:t xml:space="preserve">This was </w:t>
-            </w:r>
-            <w:proofErr w:type="gramStart"/>
-            <w:r>
-              <w:rPr>
-                <w:sz w:val="28"/>
-                <w:szCs w:val="28"/>
-              </w:rPr>
-              <w:t>the end result</w:t>
-            </w:r>
-            <w:proofErr w:type="gramEnd"/>
-            <w:r>
-              <w:rPr>
-                <w:sz w:val="28"/>
-                <w:szCs w:val="28"/>
-              </w:rPr>
-              <w:t xml:space="preserve"> of them 2 fixes which now the </w:t>
+              <w:t xml:space="preserve">This was the end result of them 2 fixes which now the </w:t>
             </w:r>
             <w:proofErr w:type="spellStart"/>
             <w:r>
@@ -14234,25 +12673,7 @@
                 <w:sz w:val="28"/>
                 <w:szCs w:val="28"/>
               </w:rPr>
-              <w:t xml:space="preserve">s correct as there </w:t>
-            </w:r>
-            <w:proofErr w:type="gramStart"/>
-            <w:r>
-              <w:rPr>
-                <w:color w:val="000000" w:themeColor="text1"/>
-                <w:sz w:val="28"/>
-                <w:szCs w:val="28"/>
-              </w:rPr>
-              <w:t>is</w:t>
-            </w:r>
-            <w:proofErr w:type="gramEnd"/>
-            <w:r>
-              <w:rPr>
-                <w:color w:val="000000" w:themeColor="text1"/>
-                <w:sz w:val="28"/>
-                <w:szCs w:val="28"/>
-              </w:rPr>
-              <w:t xml:space="preserve"> forces pushing on the ball shown in how the </w:t>
+              <w:t xml:space="preserve">s correct as there is forces pushing on the ball shown in how the </w:t>
             </w:r>
             <w:proofErr w:type="spellStart"/>
             <w:r>
@@ -14474,23 +12895,7 @@
                 <w:sz w:val="28"/>
                 <w:szCs w:val="28"/>
               </w:rPr>
-              <w:t xml:space="preserve"> I then used a calculator using </w:t>
-            </w:r>
-            <w:proofErr w:type="gramStart"/>
-            <w:r>
-              <w:rPr>
-                <w:sz w:val="28"/>
-                <w:szCs w:val="28"/>
-              </w:rPr>
-              <w:t>all of</w:t>
-            </w:r>
-            <w:proofErr w:type="gramEnd"/>
-            <w:r>
-              <w:rPr>
-                <w:sz w:val="28"/>
-                <w:szCs w:val="28"/>
-              </w:rPr>
-              <w:t xml:space="preserve"> the same</w:t>
+              <w:t xml:space="preserve"> I then used a calculator using all of the same</w:t>
             </w:r>
             <w:r>
               <w:rPr>
@@ -14511,23 +12916,7 @@
                 <w:sz w:val="28"/>
                 <w:szCs w:val="28"/>
               </w:rPr>
-              <w:t xml:space="preserve"> in my code are all correct to check </w:t>
-            </w:r>
-            <w:proofErr w:type="gramStart"/>
-            <w:r>
-              <w:rPr>
-                <w:sz w:val="28"/>
-                <w:szCs w:val="28"/>
-              </w:rPr>
-              <w:t>this</w:t>
-            </w:r>
-            <w:proofErr w:type="gramEnd"/>
-            <w:r>
-              <w:rPr>
-                <w:sz w:val="28"/>
-                <w:szCs w:val="28"/>
-              </w:rPr>
-              <w:t xml:space="preserve"> I will use new variables. The second set of data I entered is Velocity at 2, Mass at 11, </w:t>
+              <w:t xml:space="preserve"> in my code are all correct to check this I will use new variables. The second set of data I entered is Velocity at 2, Mass at 11, </w:t>
             </w:r>
             <w:proofErr w:type="spellStart"/>
             <w:r>
@@ -14609,39 +12998,7 @@
                 <w:sz w:val="28"/>
                 <w:szCs w:val="28"/>
               </w:rPr>
-              <w:t xml:space="preserve">I then put </w:t>
-            </w:r>
-            <w:proofErr w:type="gramStart"/>
-            <w:r>
-              <w:rPr>
-                <w:sz w:val="28"/>
-                <w:szCs w:val="28"/>
-              </w:rPr>
-              <w:t>all of</w:t>
-            </w:r>
-            <w:proofErr w:type="gramEnd"/>
-            <w:r>
-              <w:rPr>
-                <w:sz w:val="28"/>
-                <w:szCs w:val="28"/>
-              </w:rPr>
-              <w:t xml:space="preserve"> the same data into </w:t>
-            </w:r>
-            <w:proofErr w:type="gramStart"/>
-            <w:r>
-              <w:rPr>
-                <w:sz w:val="28"/>
-                <w:szCs w:val="28"/>
-              </w:rPr>
-              <w:t>the my</w:t>
-            </w:r>
-            <w:proofErr w:type="gramEnd"/>
-            <w:r>
-              <w:rPr>
-                <w:sz w:val="28"/>
-                <w:szCs w:val="28"/>
-              </w:rPr>
-              <w:t xml:space="preserve"> calculator again to see if it’s the same</w:t>
+              <w:t>I then put all of the same data into the my calculator again to see if it’s the same</w:t>
             </w:r>
             <w:r>
               <w:rPr>
@@ -14671,23 +13028,7 @@
                 <w:sz w:val="28"/>
                 <w:szCs w:val="28"/>
               </w:rPr>
-              <w:t xml:space="preserve"> as it does in the code. This all then means that my calculations are fully working as they should </w:t>
-            </w:r>
-            <w:proofErr w:type="gramStart"/>
-            <w:r>
-              <w:rPr>
-                <w:sz w:val="28"/>
-                <w:szCs w:val="28"/>
-              </w:rPr>
-              <w:t>meaning</w:t>
-            </w:r>
-            <w:proofErr w:type="gramEnd"/>
-            <w:r>
-              <w:rPr>
-                <w:sz w:val="28"/>
-                <w:szCs w:val="28"/>
-              </w:rPr>
-              <w:t xml:space="preserve"> that my test 2, </w:t>
+              <w:t xml:space="preserve"> as it does in the code. This all then means that my calculations are fully working as they should meaning that my test 2, </w:t>
             </w:r>
             <w:r>
               <w:rPr>
@@ -14709,23 +13050,7 @@
                 <w:sz w:val="28"/>
                 <w:szCs w:val="28"/>
               </w:rPr>
-              <w:t xml:space="preserve">. Finally meaning that my Ball class I </w:t>
-            </w:r>
-            <w:proofErr w:type="gramStart"/>
-            <w:r>
-              <w:rPr>
-                <w:sz w:val="28"/>
-                <w:szCs w:val="28"/>
-              </w:rPr>
-              <w:t>working</w:t>
-            </w:r>
-            <w:proofErr w:type="gramEnd"/>
-            <w:r>
-              <w:rPr>
-                <w:sz w:val="28"/>
-                <w:szCs w:val="28"/>
-              </w:rPr>
-              <w:t xml:space="preserve"> how I would like it to work.</w:t>
+              <w:t>. Finally meaning that my Ball class I working how I would like it to work.</w:t>
             </w:r>
           </w:p>
           <w:p>
@@ -14801,103 +13126,21 @@
                 <w:szCs w:val="28"/>
               </w:rPr>
             </w:pPr>
-            <w:proofErr w:type="gramStart"/>
-            <w:r>
-              <w:rPr>
-                <w:rFonts w:ascii="Aptos" w:eastAsia="Aptos" w:hAnsi="Aptos" w:cs="Aptos"/>
-                <w:sz w:val="28"/>
-                <w:szCs w:val="28"/>
-              </w:rPr>
-              <w:t>Overall</w:t>
-            </w:r>
-            <w:proofErr w:type="gramEnd"/>
-            <w:r>
-              <w:rPr>
-                <w:rFonts w:ascii="Aptos" w:eastAsia="Aptos" w:hAnsi="Aptos" w:cs="Aptos"/>
-                <w:sz w:val="28"/>
-                <w:szCs w:val="28"/>
-              </w:rPr>
-              <w:t xml:space="preserve"> I think that this section of my development went well this is because I was able to fix </w:t>
-            </w:r>
-            <w:proofErr w:type="gramStart"/>
-            <w:r>
-              <w:rPr>
-                <w:rFonts w:ascii="Aptos" w:eastAsia="Aptos" w:hAnsi="Aptos" w:cs="Aptos"/>
-                <w:sz w:val="28"/>
-                <w:szCs w:val="28"/>
-              </w:rPr>
-              <w:t>all of</w:t>
-            </w:r>
-            <w:proofErr w:type="gramEnd"/>
-            <w:r>
-              <w:rPr>
-                <w:rFonts w:ascii="Aptos" w:eastAsia="Aptos" w:hAnsi="Aptos" w:cs="Aptos"/>
-                <w:sz w:val="28"/>
-                <w:szCs w:val="28"/>
-              </w:rPr>
-              <w:t xml:space="preserve"> the problems that showed up within my code and then by the end of it </w:t>
-            </w:r>
-            <w:proofErr w:type="gramStart"/>
-            <w:r>
-              <w:rPr>
-                <w:rFonts w:ascii="Aptos" w:eastAsia="Aptos" w:hAnsi="Aptos" w:cs="Aptos"/>
-                <w:sz w:val="28"/>
-                <w:szCs w:val="28"/>
-              </w:rPr>
-              <w:t>all of</w:t>
-            </w:r>
-            <w:proofErr w:type="gramEnd"/>
-            <w:r>
-              <w:rPr>
-                <w:rFonts w:ascii="Aptos" w:eastAsia="Aptos" w:hAnsi="Aptos" w:cs="Aptos"/>
-                <w:sz w:val="28"/>
-                <w:szCs w:val="28"/>
-              </w:rPr>
-              <w:t xml:space="preserve"> the test were running correctly. As this is a main part of my simulator it is good that I have gotten my code to work in a way that should work with the other sections once I create them</w:t>
-            </w:r>
-            <w:r>
-              <w:rPr>
-                <w:rFonts w:ascii="Aptos" w:eastAsia="Aptos" w:hAnsi="Aptos" w:cs="Aptos"/>
-                <w:sz w:val="28"/>
-                <w:szCs w:val="28"/>
-              </w:rPr>
-              <w:t xml:space="preserve">. I was able to go through each stage of the flow diagram doing every part in the order it is on there and I finished </w:t>
-            </w:r>
-            <w:proofErr w:type="gramStart"/>
-            <w:r>
-              <w:rPr>
-                <w:rFonts w:ascii="Aptos" w:eastAsia="Aptos" w:hAnsi="Aptos" w:cs="Aptos"/>
-                <w:sz w:val="28"/>
-                <w:szCs w:val="28"/>
-              </w:rPr>
-              <w:t>all of</w:t>
-            </w:r>
-            <w:proofErr w:type="gramEnd"/>
-            <w:r>
-              <w:rPr>
-                <w:rFonts w:ascii="Aptos" w:eastAsia="Aptos" w:hAnsi="Aptos" w:cs="Aptos"/>
-                <w:sz w:val="28"/>
-                <w:szCs w:val="28"/>
-              </w:rPr>
-              <w:t xml:space="preserve"> the sections on the flowchart. The problem that I kept making while writing the code is that when I needed to make the method one with returns within it so that it can then be used in another method getting the return from that one so then for the future </w:t>
-            </w:r>
-            <w:proofErr w:type="gramStart"/>
-            <w:r>
-              <w:rPr>
-                <w:rFonts w:ascii="Aptos" w:eastAsia="Aptos" w:hAnsi="Aptos" w:cs="Aptos"/>
-                <w:sz w:val="28"/>
-                <w:szCs w:val="28"/>
-              </w:rPr>
-              <w:t>sections</w:t>
-            </w:r>
-            <w:proofErr w:type="gramEnd"/>
-            <w:r>
-              <w:rPr>
-                <w:rFonts w:ascii="Aptos" w:eastAsia="Aptos" w:hAnsi="Aptos" w:cs="Aptos"/>
-                <w:sz w:val="28"/>
-                <w:szCs w:val="28"/>
-              </w:rPr>
-              <w:t xml:space="preserve"> I need to understand more on what type of method each needs to be </w:t>
+            <w:r>
+              <w:rPr>
+                <w:rFonts w:ascii="Aptos" w:eastAsia="Aptos" w:hAnsi="Aptos" w:cs="Aptos"/>
+                <w:sz w:val="28"/>
+                <w:szCs w:val="28"/>
+              </w:rPr>
+              <w:t>Overall I think that this section of my development went well this is because I was able to fix all of the problems that showed up within my code and then by the end of it all of the test were running correctly. As this is a main part of my simulator it is good that I have gotten my code to work in a way that should work with the other sections once I create them</w:t>
+            </w:r>
+            <w:r>
+              <w:rPr>
+                <w:rFonts w:ascii="Aptos" w:eastAsia="Aptos" w:hAnsi="Aptos" w:cs="Aptos"/>
+                <w:sz w:val="28"/>
+                <w:szCs w:val="28"/>
+              </w:rPr>
+              <w:t xml:space="preserve">. I was able to go through each stage of the flow diagram doing every part in the order it is on there and I finished all of the sections on the flowchart. The problem that I kept making while writing the code is that when I needed to make the method one with returns within it so that it can then be used in another method getting the return from that one so then for the future sections I need to understand more on what type of method each needs to be </w:t>
             </w:r>
             <w:proofErr w:type="spellStart"/>
             <w:r>
@@ -15337,39 +13580,7 @@
                       <w:sz w:val="28"/>
                       <w:szCs w:val="28"/>
                     </w:rPr>
-                    <w:t xml:space="preserve">to change the image of the ramp so that the angle used to </w:t>
-                  </w:r>
-                  <w:proofErr w:type="gramStart"/>
-                  <w:r>
-                    <w:rPr>
-                      <w:sz w:val="28"/>
-                      <w:szCs w:val="28"/>
-                    </w:rPr>
-                    <w:t>effect</w:t>
-                  </w:r>
-                  <w:proofErr w:type="gramEnd"/>
-                  <w:r>
-                    <w:rPr>
-                      <w:sz w:val="28"/>
-                      <w:szCs w:val="28"/>
-                    </w:rPr>
-                    <w:t xml:space="preserve"> the ball is the same as what the ramp image </w:t>
-                  </w:r>
-                  <w:proofErr w:type="gramStart"/>
-                  <w:r>
-                    <w:rPr>
-                      <w:sz w:val="28"/>
-                      <w:szCs w:val="28"/>
-                    </w:rPr>
-                    <w:t>actually looks</w:t>
-                  </w:r>
-                  <w:proofErr w:type="gramEnd"/>
-                  <w:r>
-                    <w:rPr>
-                      <w:sz w:val="28"/>
-                      <w:szCs w:val="28"/>
-                    </w:rPr>
-                    <w:t xml:space="preserve"> like this </w:t>
+                    <w:t xml:space="preserve">to change the image of the ramp so that the angle used to effect the ball is the same as what the ramp image actually looks like this </w:t>
                   </w:r>
                   <w:r>
                     <w:rPr>
@@ -15723,23 +13934,7 @@
                 <w:sz w:val="28"/>
                 <w:szCs w:val="28"/>
               </w:rPr>
-              <w:t xml:space="preserve">class </w:t>
-            </w:r>
-            <w:proofErr w:type="gramStart"/>
-            <w:r>
-              <w:rPr>
-                <w:sz w:val="28"/>
-                <w:szCs w:val="28"/>
-              </w:rPr>
-              <w:t>is will have</w:t>
-            </w:r>
-            <w:proofErr w:type="gramEnd"/>
-            <w:r>
-              <w:rPr>
-                <w:sz w:val="28"/>
-                <w:szCs w:val="28"/>
-              </w:rPr>
-              <w:t xml:space="preserve"> a ramp</w:t>
+              <w:t>class is will have a ramp</w:t>
             </w:r>
             <w:r>
               <w:rPr>
@@ -15867,23 +14062,7 @@
                 <w:sz w:val="28"/>
                 <w:szCs w:val="28"/>
               </w:rPr>
-              <w:t xml:space="preserve"> </w:t>
-            </w:r>
-            <w:proofErr w:type="gramStart"/>
-            <w:r>
-              <w:rPr>
-                <w:sz w:val="28"/>
-                <w:szCs w:val="28"/>
-              </w:rPr>
-              <w:t>Also</w:t>
-            </w:r>
-            <w:proofErr w:type="gramEnd"/>
-            <w:r>
-              <w:rPr>
-                <w:sz w:val="28"/>
-                <w:szCs w:val="28"/>
-              </w:rPr>
-              <w:t xml:space="preserve"> I will need to make add this. Statements in there because I will be using getters and setters to get the </w:t>
+              <w:t xml:space="preserve"> Also I will need to make add this. Statements in there because I will be using getters and setters to get the </w:t>
             </w:r>
             <w:proofErr w:type="spellStart"/>
             <w:r>
@@ -16012,23 +14191,7 @@
                 <w:sz w:val="28"/>
                 <w:szCs w:val="28"/>
               </w:rPr>
-              <w:t xml:space="preserve"> to make it so the whole image is coloured in. The image I have made is a rectangle which I will then use to create an outline for the ramp This is so that they are 2 separate </w:t>
-            </w:r>
-            <w:proofErr w:type="gramStart"/>
-            <w:r>
-              <w:rPr>
-                <w:sz w:val="28"/>
-                <w:szCs w:val="28"/>
-              </w:rPr>
-              <w:t>images</w:t>
-            </w:r>
-            <w:proofErr w:type="gramEnd"/>
-            <w:r>
-              <w:rPr>
-                <w:sz w:val="28"/>
-                <w:szCs w:val="28"/>
-              </w:rPr>
-              <w:t xml:space="preserve"> and I can make one then move angle and the other stay the same.</w:t>
+              <w:t xml:space="preserve"> to make it so the whole image is coloured in. The image I have made is a rectangle which I will then use to create an outline for the ramp This is so that they are 2 separate images and I can make one then move angle and the other stay the same.</w:t>
             </w:r>
           </w:p>
           <w:p>
@@ -16479,69 +14642,21 @@
                 <w:sz w:val="28"/>
                 <w:szCs w:val="28"/>
               </w:rPr>
-              <w:t xml:space="preserve"> always stay connected as the turning point is on the </w:t>
-            </w:r>
-            <w:proofErr w:type="gramStart"/>
-            <w:r>
-              <w:rPr>
-                <w:sz w:val="28"/>
-                <w:szCs w:val="28"/>
-              </w:rPr>
-              <w:t>line</w:t>
-            </w:r>
-            <w:proofErr w:type="gramEnd"/>
-            <w:r>
-              <w:rPr>
-                <w:sz w:val="28"/>
-                <w:szCs w:val="28"/>
-              </w:rPr>
-              <w:t xml:space="preserve"> but this also means that the actual ramp is very small</w:t>
-            </w:r>
-            <w:r>
-              <w:rPr>
-                <w:sz w:val="28"/>
-                <w:szCs w:val="28"/>
-              </w:rPr>
-              <w:t xml:space="preserve">. </w:t>
-            </w:r>
-            <w:proofErr w:type="gramStart"/>
-            <w:r>
-              <w:rPr>
-                <w:sz w:val="28"/>
-                <w:szCs w:val="28"/>
-              </w:rPr>
-              <w:t>So</w:t>
-            </w:r>
-            <w:proofErr w:type="gramEnd"/>
-            <w:r>
-              <w:rPr>
-                <w:sz w:val="28"/>
-                <w:szCs w:val="28"/>
-              </w:rPr>
-              <w:t xml:space="preserve"> to fix this I am then making code to get the distance </w:t>
-            </w:r>
-            <w:r>
-              <w:rPr>
-                <w:sz w:val="28"/>
-                <w:szCs w:val="28"/>
-              </w:rPr>
-              <w:t xml:space="preserve">to where the ramp originally was so it would be a full </w:t>
-            </w:r>
-            <w:proofErr w:type="gramStart"/>
-            <w:r>
-              <w:rPr>
-                <w:sz w:val="28"/>
-                <w:szCs w:val="28"/>
-              </w:rPr>
-              <w:t>line</w:t>
-            </w:r>
-            <w:proofErr w:type="gramEnd"/>
-            <w:r>
-              <w:rPr>
-                <w:sz w:val="28"/>
-                <w:szCs w:val="28"/>
-              </w:rPr>
-              <w:t xml:space="preserve"> and it would be connected the first 2 images are code for how </w:t>
+              <w:t xml:space="preserve"> always stay connected as the turning point is on the line but this also means that the actual ramp is very small</w:t>
+            </w:r>
+            <w:r>
+              <w:rPr>
+                <w:sz w:val="28"/>
+                <w:szCs w:val="28"/>
+              </w:rPr>
+              <w:t xml:space="preserve">. So to fix this I am then making code to get the distance </w:t>
+            </w:r>
+            <w:r>
+              <w:rPr>
+                <w:sz w:val="28"/>
+                <w:szCs w:val="28"/>
+              </w:rPr>
+              <w:t xml:space="preserve">to where the ramp originally was so it would be a full line and it would be connected the first 2 images are code for how </w:t>
             </w:r>
             <w:r>
               <w:rPr>
@@ -16908,23 +15023,7 @@
                 <w:sz w:val="28"/>
                 <w:szCs w:val="28"/>
               </w:rPr>
-              <w:t xml:space="preserve">. I then called this method into </w:t>
-            </w:r>
-            <w:proofErr w:type="gramStart"/>
-            <w:r>
-              <w:rPr>
-                <w:sz w:val="28"/>
-                <w:szCs w:val="28"/>
-              </w:rPr>
-              <w:t>both</w:t>
-            </w:r>
-            <w:proofErr w:type="gramEnd"/>
-            <w:r>
-              <w:rPr>
-                <w:sz w:val="28"/>
-                <w:szCs w:val="28"/>
-              </w:rPr>
-              <w:t xml:space="preserve"> </w:t>
+              <w:t xml:space="preserve">. I then called this method into both </w:t>
             </w:r>
             <w:r>
               <w:rPr>
@@ -16950,7 +15049,6 @@
               <w:t xml:space="preserve"> variable so that I can then use it to call the </w:t>
             </w:r>
             <w:proofErr w:type="spellStart"/>
-            <w:proofErr w:type="gramStart"/>
             <w:r>
               <w:rPr>
                 <w:sz w:val="28"/>
@@ -16971,31 +15069,7 @@
                 <w:sz w:val="28"/>
                 <w:szCs w:val="28"/>
               </w:rPr>
-              <w:t>(</w:t>
-            </w:r>
-            <w:proofErr w:type="gramEnd"/>
-            <w:r>
-              <w:rPr>
-                <w:sz w:val="28"/>
-                <w:szCs w:val="28"/>
-              </w:rPr>
-              <w:t xml:space="preserve">). </w:t>
-            </w:r>
-            <w:proofErr w:type="gramStart"/>
-            <w:r>
-              <w:rPr>
-                <w:sz w:val="28"/>
-                <w:szCs w:val="28"/>
-              </w:rPr>
-              <w:t>However</w:t>
-            </w:r>
-            <w:proofErr w:type="gramEnd"/>
-            <w:r>
-              <w:rPr>
-                <w:sz w:val="28"/>
-                <w:szCs w:val="28"/>
-              </w:rPr>
-              <w:t xml:space="preserve"> there is still a problem I need to fix that is</w:t>
+              <w:t>(). However there is still a problem I need to fix that is</w:t>
             </w:r>
             <w:r>
               <w:rPr>
@@ -17044,6 +15118,7 @@
             </w:pPr>
             <w:r>
               <w:rPr>
+                <w:noProof/>
                 <w:sz w:val="28"/>
                 <w:szCs w:val="28"/>
               </w:rPr>
@@ -17100,7 +15175,6 @@
               <w:t xml:space="preserve">I looked back on my past tutorial notes on </w:t>
             </w:r>
             <w:proofErr w:type="spellStart"/>
-            <w:proofErr w:type="gramStart"/>
             <w:r>
               <w:rPr>
                 <w:sz w:val="28"/>
@@ -17109,7 +15183,6 @@
               <w:t>Greenfoot</w:t>
             </w:r>
             <w:proofErr w:type="spellEnd"/>
-            <w:proofErr w:type="gramEnd"/>
             <w:r>
               <w:rPr>
                 <w:sz w:val="28"/>
@@ -17148,7 +15221,6 @@
               <w:t>)</w:t>
             </w:r>
             <w:proofErr w:type="spellStart"/>
-            <w:proofErr w:type="gramStart"/>
             <w:r>
               <w:rPr>
                 <w:sz w:val="28"/>
@@ -17162,49 +15234,26 @@
                 <w:sz w:val="28"/>
                 <w:szCs w:val="28"/>
               </w:rPr>
-              <w:t>(</w:t>
-            </w:r>
-            <w:proofErr w:type="gramEnd"/>
-            <w:r>
-              <w:rPr>
-                <w:sz w:val="28"/>
-                <w:szCs w:val="28"/>
-              </w:rPr>
-              <w:t xml:space="preserve">); this now allows </w:t>
-            </w:r>
-            <w:r>
-              <w:rPr>
-                <w:sz w:val="28"/>
-                <w:szCs w:val="28"/>
-              </w:rPr>
-              <w:t xml:space="preserve">this part of my code to </w:t>
-            </w:r>
-            <w:proofErr w:type="gramStart"/>
-            <w:r>
-              <w:rPr>
-                <w:sz w:val="28"/>
-                <w:szCs w:val="28"/>
-              </w:rPr>
-              <w:t>actually work</w:t>
-            </w:r>
-            <w:proofErr w:type="gramEnd"/>
-            <w:r>
-              <w:rPr>
-                <w:sz w:val="28"/>
-                <w:szCs w:val="28"/>
-              </w:rPr>
-              <w:t>.</w:t>
-            </w:r>
-          </w:p>
-          <w:p>
-            <w:pPr>
-              <w:rPr>
-                <w:sz w:val="28"/>
-                <w:szCs w:val="28"/>
-              </w:rPr>
-            </w:pPr>
-            <w:r>
-              <w:rPr>
+              <w:t xml:space="preserve">(); this now allows </w:t>
+            </w:r>
+            <w:r>
+              <w:rPr>
+                <w:sz w:val="28"/>
+                <w:szCs w:val="28"/>
+              </w:rPr>
+              <w:t>this part of my code to actually work.</w:t>
+            </w:r>
+          </w:p>
+          <w:p>
+            <w:pPr>
+              <w:rPr>
+                <w:sz w:val="28"/>
+                <w:szCs w:val="28"/>
+              </w:rPr>
+            </w:pPr>
+            <w:r>
+              <w:rPr>
+                <w:noProof/>
                 <w:sz w:val="28"/>
                 <w:szCs w:val="28"/>
               </w:rPr>
@@ -17254,6 +15303,7 @@
             </w:pPr>
             <w:r>
               <w:rPr>
+                <w:noProof/>
                 <w:sz w:val="28"/>
                 <w:szCs w:val="28"/>
               </w:rPr>
@@ -17327,62 +15377,21 @@
                 <w:sz w:val="28"/>
                 <w:szCs w:val="28"/>
               </w:rPr>
-              <w:t xml:space="preserve"> it was that I was setting the location in the </w:t>
-            </w:r>
-            <w:proofErr w:type="gramStart"/>
-            <w:r>
-              <w:rPr>
-                <w:sz w:val="28"/>
-                <w:szCs w:val="28"/>
-              </w:rPr>
-              <w:t>constructor</w:t>
-            </w:r>
-            <w:proofErr w:type="gramEnd"/>
-            <w:r>
-              <w:rPr>
-                <w:sz w:val="28"/>
-                <w:szCs w:val="28"/>
-              </w:rPr>
-              <w:t xml:space="preserve"> so I moved that bit of code to the </w:t>
-            </w:r>
-            <w:r>
-              <w:rPr>
-                <w:sz w:val="28"/>
-                <w:szCs w:val="28"/>
-              </w:rPr>
-              <w:t xml:space="preserve">act method and ran it and it moved both of my ramp </w:t>
-            </w:r>
-            <w:proofErr w:type="gramStart"/>
-            <w:r>
-              <w:rPr>
-                <w:sz w:val="28"/>
-                <w:szCs w:val="28"/>
-              </w:rPr>
-              <w:t>parts</w:t>
-            </w:r>
-            <w:proofErr w:type="gramEnd"/>
-            <w:r>
-              <w:rPr>
-                <w:sz w:val="28"/>
-                <w:szCs w:val="28"/>
-              </w:rPr>
-              <w:t xml:space="preserve"> and it endlessly moved it. This is not what I wanted as I needed it to only move the angled </w:t>
-            </w:r>
-            <w:proofErr w:type="gramStart"/>
-            <w:r>
-              <w:rPr>
-                <w:sz w:val="28"/>
-                <w:szCs w:val="28"/>
-              </w:rPr>
-              <w:t>ramp</w:t>
-            </w:r>
-            <w:proofErr w:type="gramEnd"/>
-            <w:r>
-              <w:rPr>
-                <w:sz w:val="28"/>
-                <w:szCs w:val="28"/>
-              </w:rPr>
-              <w:t xml:space="preserve"> and it only needs to move once to get into the correct place.</w:t>
+              <w:t xml:space="preserve"> it was that I was setting the location in the constructor so I moved that bit of code to the </w:t>
+            </w:r>
+            <w:r>
+              <w:rPr>
+                <w:sz w:val="28"/>
+                <w:szCs w:val="28"/>
+              </w:rPr>
+              <w:t>act method and ran it and it moved both of my ramp parts</w:t>
+            </w:r>
+            <w:r>
+              <w:rPr>
+                <w:sz w:val="28"/>
+                <w:szCs w:val="28"/>
+              </w:rPr>
+              <w:t xml:space="preserve"> and it endlessly moved it. This is not what I wanted as I needed it to only move the angled ramp and it only needs to move once to get into the correct place.</w:t>
             </w:r>
             <w:r>
               <w:rPr>
@@ -17412,46 +15421,14 @@
                 <w:sz w:val="28"/>
                 <w:szCs w:val="28"/>
               </w:rPr>
-              <w:t xml:space="preserve">removes </w:t>
-            </w:r>
-            <w:proofErr w:type="gramStart"/>
-            <w:r>
-              <w:rPr>
-                <w:sz w:val="28"/>
-                <w:szCs w:val="28"/>
-              </w:rPr>
-              <w:t>all of</w:t>
-            </w:r>
-            <w:proofErr w:type="gramEnd"/>
-            <w:r>
-              <w:rPr>
-                <w:sz w:val="28"/>
-                <w:szCs w:val="28"/>
-              </w:rPr>
-              <w:t xml:space="preserve"> the previous problems I had with trying to call things from this class</w:t>
-            </w:r>
-            <w:r>
-              <w:rPr>
-                <w:sz w:val="28"/>
-                <w:szCs w:val="28"/>
-              </w:rPr>
-              <w:t xml:space="preserve">. I added the same code into the </w:t>
-            </w:r>
-            <w:proofErr w:type="gramStart"/>
-            <w:r>
-              <w:rPr>
-                <w:sz w:val="28"/>
-                <w:szCs w:val="28"/>
-              </w:rPr>
-              <w:t>class</w:t>
-            </w:r>
-            <w:proofErr w:type="gramEnd"/>
-            <w:r>
-              <w:rPr>
-                <w:sz w:val="28"/>
-                <w:szCs w:val="28"/>
-              </w:rPr>
-              <w:t xml:space="preserve"> and </w:t>
+              <w:t>removes all of the previous problems I had with trying to call things from this class</w:t>
+            </w:r>
+            <w:r>
+              <w:rPr>
+                <w:sz w:val="28"/>
+                <w:szCs w:val="28"/>
+              </w:rPr>
+              <w:t xml:space="preserve">. I added the same code into the class and </w:t>
             </w:r>
             <w:r>
               <w:rPr>
@@ -17489,6 +15466,326 @@
                 <w:szCs w:val="28"/>
               </w:rPr>
               <w:t>. I then ran this code to see if it was all working and it did move only one ramp and it done it once However it did not move it to the correct place.</w:t>
+            </w:r>
+          </w:p>
+          <w:p>
+            <w:pPr>
+              <w:rPr>
+                <w:sz w:val="28"/>
+                <w:szCs w:val="28"/>
+              </w:rPr>
+            </w:pPr>
+            <w:r>
+              <w:rPr>
+                <w:noProof/>
+                <w14:ligatures w14:val="standardContextual"/>
+              </w:rPr>
+              <w:lastRenderedPageBreak/>
+              <w:drawing>
+                <wp:inline distT="0" distB="0" distL="0" distR="0" wp14:anchorId="71CAA57B" wp14:editId="3A7185D8">
+                  <wp:extent cx="3581400" cy="1790700"/>
+                  <wp:effectExtent l="0" t="0" r="0" b="0"/>
+                  <wp:docPr id="1732947025" name="Picture 1"/>
+                  <wp:cNvGraphicFramePr>
+                    <a:graphicFrameLocks xmlns:a="http://schemas.openxmlformats.org/drawingml/2006/main" noChangeAspect="1"/>
+                  </wp:cNvGraphicFramePr>
+                  <a:graphic xmlns:a="http://schemas.openxmlformats.org/drawingml/2006/main">
+                    <a:graphicData uri="http://schemas.openxmlformats.org/drawingml/2006/picture">
+                      <pic:pic xmlns:pic="http://schemas.openxmlformats.org/drawingml/2006/picture">
+                        <pic:nvPicPr>
+                          <pic:cNvPr id="1732947025" name=""/>
+                          <pic:cNvPicPr/>
+                        </pic:nvPicPr>
+                        <pic:blipFill>
+                          <a:blip r:embed="rId76"/>
+                          <a:stretch>
+                            <a:fillRect/>
+                          </a:stretch>
+                        </pic:blipFill>
+                        <pic:spPr>
+                          <a:xfrm>
+                            <a:off x="0" y="0"/>
+                            <a:ext cx="3585360" cy="1792680"/>
+                          </a:xfrm>
+                          <a:prstGeom prst="rect">
+                            <a:avLst/>
+                          </a:prstGeom>
+                        </pic:spPr>
+                      </pic:pic>
+                    </a:graphicData>
+                  </a:graphic>
+                </wp:inline>
+              </w:drawing>
+            </w:r>
+          </w:p>
+          <w:p>
+            <w:pPr>
+              <w:rPr>
+                <w:sz w:val="28"/>
+                <w:szCs w:val="28"/>
+              </w:rPr>
+            </w:pPr>
+            <w:r>
+              <w:rPr>
+                <w:sz w:val="28"/>
+                <w:szCs w:val="28"/>
+              </w:rPr>
+              <w:t xml:space="preserve">While trying to fix this I thought that maybe I have to use radians to move the object instead of it in degrees to so do this I just used </w:t>
+            </w:r>
+            <w:proofErr w:type="spellStart"/>
+            <w:r>
+              <w:rPr>
+                <w:sz w:val="28"/>
+                <w:szCs w:val="28"/>
+              </w:rPr>
+              <w:t>toRadians</w:t>
+            </w:r>
+            <w:proofErr w:type="spellEnd"/>
+            <w:r>
+              <w:rPr>
+                <w:sz w:val="28"/>
+                <w:szCs w:val="28"/>
+              </w:rPr>
+              <w:t xml:space="preserve"> and changed the ramp angle into radians and I then just used exactly the same as before and I ran it to see if it had worked.</w:t>
+            </w:r>
+          </w:p>
+          <w:p>
+            <w:pPr>
+              <w:rPr>
+                <w:sz w:val="28"/>
+                <w:szCs w:val="28"/>
+              </w:rPr>
+            </w:pPr>
+            <w:r>
+              <w:rPr>
+                <w:noProof/>
+                <w14:ligatures w14:val="standardContextual"/>
+              </w:rPr>
+              <w:drawing>
+                <wp:inline distT="0" distB="0" distL="0" distR="0" wp14:anchorId="59A80020" wp14:editId="68A98C0E">
+                  <wp:extent cx="2066925" cy="1437861"/>
+                  <wp:effectExtent l="0" t="0" r="0" b="0"/>
+                  <wp:docPr id="82958435" name="Picture 1"/>
+                  <wp:cNvGraphicFramePr>
+                    <a:graphicFrameLocks xmlns:a="http://schemas.openxmlformats.org/drawingml/2006/main" noChangeAspect="1"/>
+                  </wp:cNvGraphicFramePr>
+                  <a:graphic xmlns:a="http://schemas.openxmlformats.org/drawingml/2006/main">
+                    <a:graphicData uri="http://schemas.openxmlformats.org/drawingml/2006/picture">
+                      <pic:pic xmlns:pic="http://schemas.openxmlformats.org/drawingml/2006/picture">
+                        <pic:nvPicPr>
+                          <pic:cNvPr id="82958435" name=""/>
+                          <pic:cNvPicPr/>
+                        </pic:nvPicPr>
+                        <pic:blipFill>
+                          <a:blip r:embed="rId77"/>
+                          <a:stretch>
+                            <a:fillRect/>
+                          </a:stretch>
+                        </pic:blipFill>
+                        <pic:spPr>
+                          <a:xfrm>
+                            <a:off x="0" y="0"/>
+                            <a:ext cx="2070643" cy="1440447"/>
+                          </a:xfrm>
+                          <a:prstGeom prst="rect">
+                            <a:avLst/>
+                          </a:prstGeom>
+                        </pic:spPr>
+                      </pic:pic>
+                    </a:graphicData>
+                  </a:graphic>
+                </wp:inline>
+              </w:drawing>
+            </w:r>
+            <w:r>
+              <w:rPr>
+                <w:noProof/>
+                <w14:ligatures w14:val="standardContextual"/>
+              </w:rPr>
+              <w:drawing>
+                <wp:inline distT="0" distB="0" distL="0" distR="0" wp14:anchorId="3D17F14F" wp14:editId="572414DB">
+                  <wp:extent cx="1892300" cy="1257300"/>
+                  <wp:effectExtent l="0" t="0" r="0" b="0"/>
+                  <wp:docPr id="524954702" name="Picture 1"/>
+                  <wp:cNvGraphicFramePr>
+                    <a:graphicFrameLocks xmlns:a="http://schemas.openxmlformats.org/drawingml/2006/main" noChangeAspect="1"/>
+                  </wp:cNvGraphicFramePr>
+                  <a:graphic xmlns:a="http://schemas.openxmlformats.org/drawingml/2006/main">
+                    <a:graphicData uri="http://schemas.openxmlformats.org/drawingml/2006/picture">
+                      <pic:pic xmlns:pic="http://schemas.openxmlformats.org/drawingml/2006/picture">
+                        <pic:nvPicPr>
+                          <pic:cNvPr id="524954702" name=""/>
+                          <pic:cNvPicPr/>
+                        </pic:nvPicPr>
+                        <pic:blipFill>
+                          <a:blip r:embed="rId78"/>
+                          <a:stretch>
+                            <a:fillRect/>
+                          </a:stretch>
+                        </pic:blipFill>
+                        <pic:spPr>
+                          <a:xfrm>
+                            <a:off x="0" y="0"/>
+                            <a:ext cx="1897666" cy="1260865"/>
+                          </a:xfrm>
+                          <a:prstGeom prst="rect">
+                            <a:avLst/>
+                          </a:prstGeom>
+                        </pic:spPr>
+                      </pic:pic>
+                    </a:graphicData>
+                  </a:graphic>
+                </wp:inline>
+              </w:drawing>
+            </w:r>
+          </w:p>
+          <w:p>
+            <w:pPr>
+              <w:rPr>
+                <w:sz w:val="28"/>
+                <w:szCs w:val="28"/>
+              </w:rPr>
+            </w:pPr>
+            <w:r>
+              <w:rPr>
+                <w:sz w:val="28"/>
+                <w:szCs w:val="28"/>
+              </w:rPr>
+              <w:t>The first image is at 45 degrees and the second is at 35 degrees and as you can see it seems to be changing the angle at the moving but not at the right amount however this is an improvement on last time as before depending on what angle you put in it would move in a completely the wrong direction but for this it seems to be moving in the correct direction each time.</w:t>
+            </w:r>
+          </w:p>
+          <w:p>
+            <w:pPr>
+              <w:rPr>
+                <w:sz w:val="28"/>
+                <w:szCs w:val="28"/>
+              </w:rPr>
+            </w:pPr>
+            <w:r>
+              <w:rPr>
+                <w:noProof/>
+                <w14:ligatures w14:val="standardContextual"/>
+              </w:rPr>
+              <w:drawing>
+                <wp:inline distT="0" distB="0" distL="0" distR="0" wp14:anchorId="6F1F88D1" wp14:editId="06E32F85">
+                  <wp:extent cx="2476500" cy="1274067"/>
+                  <wp:effectExtent l="0" t="0" r="0" b="2540"/>
+                  <wp:docPr id="1125590036" name="Picture 1"/>
+                  <wp:cNvGraphicFramePr>
+                    <a:graphicFrameLocks xmlns:a="http://schemas.openxmlformats.org/drawingml/2006/main" noChangeAspect="1"/>
+                  </wp:cNvGraphicFramePr>
+                  <a:graphic xmlns:a="http://schemas.openxmlformats.org/drawingml/2006/main">
+                    <a:graphicData uri="http://schemas.openxmlformats.org/drawingml/2006/picture">
+                      <pic:pic xmlns:pic="http://schemas.openxmlformats.org/drawingml/2006/picture">
+                        <pic:nvPicPr>
+                          <pic:cNvPr id="1125590036" name=""/>
+                          <pic:cNvPicPr/>
+                        </pic:nvPicPr>
+                        <pic:blipFill>
+                          <a:blip r:embed="rId79"/>
+                          <a:stretch>
+                            <a:fillRect/>
+                          </a:stretch>
+                        </pic:blipFill>
+                        <pic:spPr>
+                          <a:xfrm>
+                            <a:off x="0" y="0"/>
+                            <a:ext cx="2486534" cy="1279229"/>
+                          </a:xfrm>
+                          <a:prstGeom prst="rect">
+                            <a:avLst/>
+                          </a:prstGeom>
+                        </pic:spPr>
+                      </pic:pic>
+                    </a:graphicData>
+                  </a:graphic>
+                </wp:inline>
+              </w:drawing>
+            </w:r>
+            <w:r>
+              <w:rPr>
+                <w:noProof/>
+                <w14:ligatures w14:val="standardContextual"/>
+              </w:rPr>
+              <w:drawing>
+                <wp:inline distT="0" distB="0" distL="0" distR="0" wp14:anchorId="6A458E48" wp14:editId="628DAA41">
+                  <wp:extent cx="2409825" cy="1224746"/>
+                  <wp:effectExtent l="0" t="0" r="0" b="0"/>
+                  <wp:docPr id="923664367" name="Picture 1"/>
+                  <wp:cNvGraphicFramePr>
+                    <a:graphicFrameLocks xmlns:a="http://schemas.openxmlformats.org/drawingml/2006/main" noChangeAspect="1"/>
+                  </wp:cNvGraphicFramePr>
+                  <a:graphic xmlns:a="http://schemas.openxmlformats.org/drawingml/2006/main">
+                    <a:graphicData uri="http://schemas.openxmlformats.org/drawingml/2006/picture">
+                      <pic:pic xmlns:pic="http://schemas.openxmlformats.org/drawingml/2006/picture">
+                        <pic:nvPicPr>
+                          <pic:cNvPr id="923664367" name=""/>
+                          <pic:cNvPicPr/>
+                        </pic:nvPicPr>
+                        <pic:blipFill>
+                          <a:blip r:embed="rId80"/>
+                          <a:stretch>
+                            <a:fillRect/>
+                          </a:stretch>
+                        </pic:blipFill>
+                        <pic:spPr>
+                          <a:xfrm>
+                            <a:off x="0" y="0"/>
+                            <a:ext cx="2432855" cy="1236450"/>
+                          </a:xfrm>
+                          <a:prstGeom prst="rect">
+                            <a:avLst/>
+                          </a:prstGeom>
+                        </pic:spPr>
+                      </pic:pic>
+                    </a:graphicData>
+                  </a:graphic>
+                </wp:inline>
+              </w:drawing>
+            </w:r>
+          </w:p>
+          <w:p>
+            <w:pPr>
+              <w:rPr>
+                <w:sz w:val="28"/>
+                <w:szCs w:val="28"/>
+              </w:rPr>
+            </w:pPr>
+            <w:r>
+              <w:rPr>
+                <w:sz w:val="28"/>
+                <w:szCs w:val="28"/>
+              </w:rPr>
+              <w:t>The first image is inspected at 45 degrees and the second at 35. As you can</w:t>
+            </w:r>
+            <w:r>
+              <w:rPr>
+                <w:sz w:val="28"/>
+                <w:szCs w:val="28"/>
+              </w:rPr>
+              <w:t xml:space="preserve"> from the images it seems that the ramps x angle is moving however both the exact same distance which is unlikely to be the case and the y is not changing at all and just staying at 320 I have used a calculator to see what </w:t>
+            </w:r>
+            <w:r>
+              <w:rPr>
+                <w:sz w:val="28"/>
+                <w:szCs w:val="28"/>
+              </w:rPr>
+              <w:lastRenderedPageBreak/>
+              <w:t>numbers these should both be and for 45 it should be(189,278) and for 35 (</w:t>
+            </w:r>
+            <w:r>
+              <w:rPr>
+                <w:sz w:val="28"/>
+                <w:szCs w:val="28"/>
+              </w:rPr>
+              <w:t>169,298</w:t>
+            </w:r>
+            <w:r>
+              <w:rPr>
+                <w:sz w:val="28"/>
+                <w:szCs w:val="28"/>
+              </w:rPr>
+              <w:t>)</w:t>
             </w:r>
           </w:p>
           <w:p>

</xml_diff>

<commit_message>
I have finished the write up for the Ramp class started Wall
</commit_message>
<xml_diff>
--- a/Rample World Coursework.docx
+++ b/Rample World Coursework.docx
@@ -12522,6 +12522,7 @@
             </w:pPr>
             <w:r>
               <w:rPr>
+                <w:noProof/>
                 <w:sz w:val="28"/>
                 <w:szCs w:val="28"/>
               </w:rPr>
@@ -12670,6 +12671,7 @@
             </w:pPr>
             <w:r>
               <w:rPr>
+                <w:noProof/>
                 <w:sz w:val="28"/>
                 <w:szCs w:val="28"/>
               </w:rPr>
@@ -12726,6 +12728,7 @@
             </w:pPr>
             <w:r>
               <w:rPr>
+                <w:noProof/>
                 <w:sz w:val="28"/>
                 <w:szCs w:val="28"/>
               </w:rPr>
@@ -12804,6 +12807,7 @@
             </w:pPr>
             <w:r>
               <w:rPr>
+                <w:noProof/>
                 <w:sz w:val="28"/>
                 <w:szCs w:val="28"/>
               </w:rPr>
@@ -12846,6 +12850,7 @@
             </w:r>
             <w:r>
               <w:rPr>
+                <w:noProof/>
                 <w:sz w:val="28"/>
                 <w:szCs w:val="28"/>
               </w:rPr>
@@ -13040,14 +13045,16 @@
               <w:rPr>
                 <w:sz w:val="28"/>
                 <w:szCs w:val="28"/>
-              </w:rPr>
-            </w:pPr>
-            <w:r>
-              <w:rPr>
-                <w:sz w:val="28"/>
-                <w:szCs w:val="28"/>
-              </w:rPr>
-              <w:t>Do one test of friction at 0 and one at 10 with a ball. To see if the ball is faster with no friction. </w:t>
+                <w:u w:val="single"/>
+              </w:rPr>
+            </w:pPr>
+            <w:r>
+              <w:rPr>
+                <w:sz w:val="28"/>
+                <w:szCs w:val="28"/>
+                <w:u w:val="single"/>
+              </w:rPr>
+              <w:t>TEST 1</w:t>
             </w:r>
           </w:p>
           <w:p>
@@ -13088,6 +13095,7 @@
             </w:pPr>
             <w:r>
               <w:rPr>
+                <w:noProof/>
                 <w:sz w:val="28"/>
                 <w:szCs w:val="28"/>
               </w:rPr>
@@ -13147,15 +13155,7 @@
                 <w:sz w:val="28"/>
                 <w:szCs w:val="28"/>
               </w:rPr>
-              <w:t xml:space="preserve">there is only a line in the code this shows that the ramp has  gone to 0 degrees as it has now merged with the bottom part of the ramp. This is good as it fully shows that the </w:t>
-            </w:r>
-            <w:r>
-              <w:rPr>
-                <w:sz w:val="28"/>
-                <w:szCs w:val="28"/>
-              </w:rPr>
-              <w:lastRenderedPageBreak/>
-              <w:t xml:space="preserve">movement of the ramp is working how I want it to meaning that </w:t>
+              <w:t xml:space="preserve">there is only a line in the code this shows that the ramp has  gone to 0 degrees as it has now merged with the bottom part of the ramp. This is good as it fully shows that the movement of the ramp is working how I want it to meaning that </w:t>
             </w:r>
             <w:r>
               <w:rPr>
@@ -13178,6 +13178,31 @@
                 <w:szCs w:val="28"/>
               </w:rPr>
               <w:t xml:space="preserve"> Is complete.</w:t>
+            </w:r>
+          </w:p>
+          <w:p>
+            <w:pPr>
+              <w:rPr>
+                <w:sz w:val="28"/>
+                <w:szCs w:val="28"/>
+              </w:rPr>
+            </w:pPr>
+          </w:p>
+          <w:p>
+            <w:pPr>
+              <w:rPr>
+                <w:sz w:val="28"/>
+                <w:szCs w:val="28"/>
+                <w:u w:val="single"/>
+              </w:rPr>
+            </w:pPr>
+            <w:r>
+              <w:rPr>
+                <w:sz w:val="28"/>
+                <w:szCs w:val="28"/>
+                <w:u w:val="single"/>
+              </w:rPr>
+              <w:t>TEST 2</w:t>
             </w:r>
           </w:p>
           <w:p>
@@ -13211,6 +13236,7 @@
             </w:pPr>
             <w:r>
               <w:rPr>
+                <w:noProof/>
                 <w:sz w:val="28"/>
                 <w:szCs w:val="28"/>
               </w:rPr>
@@ -13259,6 +13285,7 @@
             </w:r>
             <w:r>
               <w:rPr>
+                <w:noProof/>
                 <w:sz w:val="28"/>
                 <w:szCs w:val="28"/>
               </w:rPr>
@@ -13307,6 +13334,7 @@
             </w:r>
             <w:r>
               <w:rPr>
+                <w:noProof/>
                 <w:sz w:val="28"/>
                 <w:szCs w:val="28"/>
               </w:rPr>
@@ -13414,6 +13442,7 @@
             </w:pPr>
             <w:r>
               <w:rPr>
+                <w:noProof/>
                 <w:sz w:val="28"/>
                 <w:szCs w:val="28"/>
               </w:rPr>
@@ -13499,6 +13528,7 @@
             </w:pPr>
             <w:r>
               <w:rPr>
+                <w:noProof/>
                 <w:sz w:val="28"/>
                 <w:szCs w:val="28"/>
               </w:rPr>
@@ -13592,6 +13622,7 @@
             </w:pPr>
             <w:r>
               <w:rPr>
+                <w:noProof/>
                 <w:sz w:val="28"/>
                 <w:szCs w:val="28"/>
               </w:rPr>
@@ -13640,6 +13671,7 @@
             </w:r>
             <w:r>
               <w:rPr>
+                <w:noProof/>
                 <w:sz w:val="28"/>
                 <w:szCs w:val="28"/>
               </w:rPr>
@@ -13820,6 +13852,286 @@
               <w:rPr>
                 <w:sz w:val="28"/>
                 <w:szCs w:val="28"/>
+                <w:u w:val="single"/>
+              </w:rPr>
+            </w:pPr>
+            <w:r>
+              <w:rPr>
+                <w:sz w:val="28"/>
+                <w:szCs w:val="28"/>
+                <w:u w:val="single"/>
+              </w:rPr>
+              <w:t>TEST 3</w:t>
+            </w:r>
+          </w:p>
+          <w:p>
+            <w:pPr>
+              <w:rPr>
+                <w:sz w:val="28"/>
+                <w:szCs w:val="28"/>
+              </w:rPr>
+            </w:pPr>
+            <w:r>
+              <w:rPr>
+                <w:sz w:val="28"/>
+                <w:szCs w:val="28"/>
+              </w:rPr>
+              <w:t>The 3</w:t>
+            </w:r>
+            <w:r>
+              <w:rPr>
+                <w:sz w:val="28"/>
+                <w:szCs w:val="28"/>
+                <w:vertAlign w:val="superscript"/>
+              </w:rPr>
+              <w:t>rd</w:t>
+            </w:r>
+            <w:r>
+              <w:rPr>
+                <w:sz w:val="28"/>
+                <w:szCs w:val="28"/>
+              </w:rPr>
+              <w:t xml:space="preserve"> test </w:t>
+            </w:r>
+            <w:r>
+              <w:rPr>
+                <w:sz w:val="28"/>
+                <w:szCs w:val="28"/>
+              </w:rPr>
+              <w:t xml:space="preserve">is </w:t>
+            </w:r>
+            <w:r>
+              <w:rPr>
+                <w:sz w:val="28"/>
+                <w:szCs w:val="28"/>
+              </w:rPr>
+              <w:t>Do one test of friction at 0 and one at 10 with a ball. To see if the ball is faster with no friction. </w:t>
+            </w:r>
+          </w:p>
+          <w:p>
+            <w:pPr>
+              <w:rPr>
+                <w:sz w:val="28"/>
+                <w:szCs w:val="28"/>
+              </w:rPr>
+            </w:pPr>
+            <w:r>
+              <w:rPr>
+                <w:sz w:val="28"/>
+                <w:szCs w:val="28"/>
+              </w:rPr>
+              <w:drawing>
+                <wp:inline distT="0" distB="0" distL="0" distR="0" wp14:anchorId="584D1FA8" wp14:editId="03EAA5AA">
+                  <wp:extent cx="2943225" cy="1402111"/>
+                  <wp:effectExtent l="0" t="0" r="0" b="7620"/>
+                  <wp:docPr id="1100998332" name="Picture 1"/>
+                  <wp:cNvGraphicFramePr>
+                    <a:graphicFrameLocks xmlns:a="http://schemas.openxmlformats.org/drawingml/2006/main" noChangeAspect="1"/>
+                  </wp:cNvGraphicFramePr>
+                  <a:graphic xmlns:a="http://schemas.openxmlformats.org/drawingml/2006/main">
+                    <a:graphicData uri="http://schemas.openxmlformats.org/drawingml/2006/picture">
+                      <pic:pic xmlns:pic="http://schemas.openxmlformats.org/drawingml/2006/picture">
+                        <pic:nvPicPr>
+                          <pic:cNvPr id="1100998332" name=""/>
+                          <pic:cNvPicPr/>
+                        </pic:nvPicPr>
+                        <pic:blipFill>
+                          <a:blip r:embed="rId94"/>
+                          <a:stretch>
+                            <a:fillRect/>
+                          </a:stretch>
+                        </pic:blipFill>
+                        <pic:spPr>
+                          <a:xfrm>
+                            <a:off x="0" y="0"/>
+                            <a:ext cx="2950052" cy="1405363"/>
+                          </a:xfrm>
+                          <a:prstGeom prst="rect">
+                            <a:avLst/>
+                          </a:prstGeom>
+                        </pic:spPr>
+                      </pic:pic>
+                    </a:graphicData>
+                  </a:graphic>
+                </wp:inline>
+              </w:drawing>
+            </w:r>
+            <w:r>
+              <w:rPr>
+                <w:noProof/>
+                <w14:ligatures w14:val="standardContextual"/>
+              </w:rPr>
+              <w:t xml:space="preserve"> </w:t>
+            </w:r>
+            <w:r>
+              <w:rPr>
+                <w:sz w:val="28"/>
+                <w:szCs w:val="28"/>
+              </w:rPr>
+              <w:drawing>
+                <wp:inline distT="0" distB="0" distL="0" distR="0" wp14:anchorId="5C8A5061" wp14:editId="6FC0FE2D">
+                  <wp:extent cx="2667000" cy="1401020"/>
+                  <wp:effectExtent l="0" t="0" r="0" b="8890"/>
+                  <wp:docPr id="1868897738" name="Picture 1"/>
+                  <wp:cNvGraphicFramePr>
+                    <a:graphicFrameLocks xmlns:a="http://schemas.openxmlformats.org/drawingml/2006/main" noChangeAspect="1"/>
+                  </wp:cNvGraphicFramePr>
+                  <a:graphic xmlns:a="http://schemas.openxmlformats.org/drawingml/2006/main">
+                    <a:graphicData uri="http://schemas.openxmlformats.org/drawingml/2006/picture">
+                      <pic:pic xmlns:pic="http://schemas.openxmlformats.org/drawingml/2006/picture">
+                        <pic:nvPicPr>
+                          <pic:cNvPr id="1868897738" name=""/>
+                          <pic:cNvPicPr/>
+                        </pic:nvPicPr>
+                        <pic:blipFill>
+                          <a:blip r:embed="rId95"/>
+                          <a:stretch>
+                            <a:fillRect/>
+                          </a:stretch>
+                        </pic:blipFill>
+                        <pic:spPr>
+                          <a:xfrm>
+                            <a:off x="0" y="0"/>
+                            <a:ext cx="2679550" cy="1407613"/>
+                          </a:xfrm>
+                          <a:prstGeom prst="rect">
+                            <a:avLst/>
+                          </a:prstGeom>
+                        </pic:spPr>
+                      </pic:pic>
+                    </a:graphicData>
+                  </a:graphic>
+                </wp:inline>
+              </w:drawing>
+            </w:r>
+          </w:p>
+          <w:p>
+            <w:pPr>
+              <w:rPr>
+                <w:sz w:val="28"/>
+                <w:szCs w:val="28"/>
+              </w:rPr>
+            </w:pPr>
+            <w:r>
+              <w:rPr>
+                <w:sz w:val="28"/>
+                <w:szCs w:val="28"/>
+              </w:rPr>
+              <w:lastRenderedPageBreak/>
+              <w:t>The first image</w:t>
+            </w:r>
+            <w:r>
+              <w:rPr>
+                <w:sz w:val="28"/>
+                <w:szCs w:val="28"/>
+              </w:rPr>
+              <w:t xml:space="preserve"> is with the friction set to 0 and the second set to 10. As you can see from the images </w:t>
+            </w:r>
+            <w:r>
+              <w:rPr>
+                <w:sz w:val="28"/>
+                <w:szCs w:val="28"/>
+              </w:rPr>
+              <w:t xml:space="preserve">that the one </w:t>
+            </w:r>
+            <w:r>
+              <w:rPr>
+                <w:sz w:val="28"/>
+                <w:szCs w:val="28"/>
+              </w:rPr>
+              <w:t xml:space="preserve">with a higher friction has a lower velocity this is because friction is how much </w:t>
+            </w:r>
+            <w:r>
+              <w:rPr>
+                <w:sz w:val="28"/>
+                <w:szCs w:val="28"/>
+              </w:rPr>
+              <w:t>the ramp is effecting the ball</w:t>
+            </w:r>
+            <w:r>
+              <w:rPr>
+                <w:sz w:val="28"/>
+                <w:szCs w:val="28"/>
+              </w:rPr>
+              <w:t xml:space="preserve">. This is what I want to happen because in real life </w:t>
+            </w:r>
+            <w:r>
+              <w:rPr>
+                <w:sz w:val="28"/>
+                <w:szCs w:val="28"/>
+              </w:rPr>
+              <w:t>all different objects will have different frictions because they are made out of different materials</w:t>
+            </w:r>
+            <w:r>
+              <w:rPr>
+                <w:sz w:val="28"/>
+                <w:szCs w:val="28"/>
+              </w:rPr>
+              <w:t xml:space="preserve"> and its also what I want for people doing A-levels as in there </w:t>
+            </w:r>
+            <w:r>
+              <w:rPr>
+                <w:sz w:val="28"/>
+                <w:szCs w:val="28"/>
+              </w:rPr>
+              <w:t>courses they have to learn about the speed of a ball with the effects of friction on it and not on it.</w:t>
+            </w:r>
+            <w:r>
+              <w:rPr>
+                <w:sz w:val="28"/>
+                <w:szCs w:val="28"/>
+              </w:rPr>
+              <w:t xml:space="preserve"> I have also use the inputs to work out what the velocity should be and for both they are correct</w:t>
+            </w:r>
+            <w:r>
+              <w:rPr>
+                <w:sz w:val="28"/>
+                <w:szCs w:val="28"/>
+              </w:rPr>
+              <w:t xml:space="preserve">. This means that the test </w:t>
+            </w:r>
+            <w:r>
+              <w:rPr>
+                <w:sz w:val="28"/>
+                <w:szCs w:val="28"/>
+                <w:highlight w:val="green"/>
+              </w:rPr>
+              <w:t>Do one test of friction at 0 and one at 10 with a ball. To see if the ball is faster with no friction.</w:t>
+            </w:r>
+            <w:r>
+              <w:rPr>
+                <w:sz w:val="28"/>
+                <w:szCs w:val="28"/>
+              </w:rPr>
+              <w:t xml:space="preserve"> Is now </w:t>
+            </w:r>
+            <w:r>
+              <w:rPr>
+                <w:sz w:val="28"/>
+                <w:szCs w:val="28"/>
+              </w:rPr>
+              <w:t>working correctly.</w:t>
+            </w:r>
+            <w:r>
+              <w:rPr>
+                <w:sz w:val="28"/>
+                <w:szCs w:val="28"/>
+              </w:rPr>
+              <w:t xml:space="preserve"> Now this test is done it means that all the parts of the </w:t>
+            </w:r>
+            <w:r>
+              <w:rPr>
+                <w:sz w:val="28"/>
+                <w:szCs w:val="28"/>
+              </w:rPr>
+              <w:t>ramp class I want to work are working exactly as I want them to.</w:t>
+            </w:r>
+          </w:p>
+          <w:p>
+            <w:pPr>
+              <w:rPr>
+                <w:sz w:val="28"/>
+                <w:szCs w:val="28"/>
               </w:rPr>
             </w:pPr>
           </w:p>
@@ -13880,9 +14192,996 @@
               <w:t>Write up how the section went. </w:t>
             </w:r>
           </w:p>
+          <w:p>
+            <w:pPr>
+              <w:rPr>
+                <w:sz w:val="28"/>
+                <w:szCs w:val="28"/>
+              </w:rPr>
+            </w:pPr>
+            <w:r>
+              <w:rPr>
+                <w:sz w:val="28"/>
+                <w:szCs w:val="28"/>
+              </w:rPr>
+              <w:t>Overall I think this section of my coursework went well</w:t>
+            </w:r>
+            <w:r>
+              <w:rPr>
+                <w:sz w:val="28"/>
+                <w:szCs w:val="28"/>
+              </w:rPr>
+              <w:t xml:space="preserve"> this is because</w:t>
+            </w:r>
+            <w:r>
+              <w:rPr>
+                <w:sz w:val="28"/>
+                <w:szCs w:val="28"/>
+              </w:rPr>
+              <w:t xml:space="preserve"> I </w:t>
+            </w:r>
+            <w:r>
+              <w:rPr>
+                <w:sz w:val="28"/>
+                <w:szCs w:val="28"/>
+              </w:rPr>
+              <w:t xml:space="preserve">was able to finally get the main part of this code to work even if it took my </w:t>
+            </w:r>
+            <w:r>
+              <w:rPr>
+                <w:sz w:val="28"/>
+                <w:szCs w:val="28"/>
+              </w:rPr>
+              <w:t>lots of tries</w:t>
+            </w:r>
+            <w:r>
+              <w:rPr>
+                <w:sz w:val="28"/>
+                <w:szCs w:val="28"/>
+              </w:rPr>
+              <w:t xml:space="preserve"> and that is good as </w:t>
+            </w:r>
+            <w:r>
+              <w:rPr>
+                <w:sz w:val="28"/>
+                <w:szCs w:val="28"/>
+              </w:rPr>
+              <w:t>this is also a very important part of my coursework as a ramp is a main part of a ramp and ball simulator</w:t>
+            </w:r>
+            <w:r>
+              <w:rPr>
+                <w:sz w:val="28"/>
+                <w:szCs w:val="28"/>
+              </w:rPr>
+              <w:t xml:space="preserve"> so</w:t>
+            </w:r>
+            <w:r>
+              <w:rPr>
+                <w:sz w:val="28"/>
+                <w:szCs w:val="28"/>
+              </w:rPr>
+              <w:t xml:space="preserve"> getting the ramp to actually move in the correct way a normal ramp would instead of having to use different images </w:t>
+            </w:r>
+            <w:r>
+              <w:rPr>
+                <w:sz w:val="28"/>
+                <w:szCs w:val="28"/>
+              </w:rPr>
+              <w:t>at set degrees means that the coursework looks much better and is more interactive with the user to help them more.</w:t>
+            </w:r>
+            <w:r>
+              <w:rPr>
+                <w:sz w:val="28"/>
+                <w:szCs w:val="28"/>
+              </w:rPr>
+              <w:t xml:space="preserve"> I was able to follow the flowchart I made as I </w:t>
+            </w:r>
+            <w:r>
+              <w:rPr>
+                <w:sz w:val="28"/>
+                <w:szCs w:val="28"/>
+              </w:rPr>
+              <w:t>went through each section but I did have to do some more that I first expected to do for this.</w:t>
+            </w:r>
+          </w:p>
         </w:tc>
       </w:tr>
     </w:tbl>
+    <w:p>
+      <w:pPr>
+        <w:rPr>
+          <w:sz w:val="28"/>
+          <w:szCs w:val="28"/>
+        </w:rPr>
+      </w:pPr>
+    </w:p>
+    <w:p>
+      <w:pPr>
+        <w:rPr>
+          <w:sz w:val="28"/>
+          <w:szCs w:val="28"/>
+        </w:rPr>
+      </w:pPr>
+      <w:r>
+        <w:rPr>
+          <w:sz w:val="28"/>
+          <w:szCs w:val="28"/>
+        </w:rPr>
+        <w:t> </w:t>
+      </w:r>
+    </w:p>
+    <w:tbl>
+      <w:tblPr>
+        <w:tblW w:w="9000" w:type="dxa"/>
+        <w:tblBorders>
+          <w:top w:val="outset" w:sz="6" w:space="0" w:color="auto"/>
+          <w:left w:val="outset" w:sz="6" w:space="0" w:color="auto"/>
+          <w:bottom w:val="outset" w:sz="6" w:space="0" w:color="auto"/>
+          <w:right w:val="outset" w:sz="6" w:space="0" w:color="auto"/>
+        </w:tblBorders>
+        <w:tblCellMar>
+          <w:left w:w="0" w:type="dxa"/>
+          <w:right w:w="0" w:type="dxa"/>
+        </w:tblCellMar>
+        <w:tblLook w:val="04A0" w:firstRow="1" w:lastRow="0" w:firstColumn="1" w:lastColumn="0" w:noHBand="0" w:noVBand="1"/>
+      </w:tblPr>
+      <w:tblGrid>
+        <w:gridCol w:w="9000"/>
+      </w:tblGrid>
+      <w:tr>
+        <w:trPr>
+          <w:trHeight w:val="300"/>
+        </w:trPr>
+        <w:tc>
+          <w:tcPr>
+            <w:tcW w:w="9000" w:type="dxa"/>
+            <w:tcBorders>
+              <w:top w:val="single" w:sz="6" w:space="0" w:color="000000"/>
+              <w:left w:val="single" w:sz="6" w:space="0" w:color="000000"/>
+              <w:bottom w:val="single" w:sz="6" w:space="0" w:color="000000"/>
+              <w:right w:val="single" w:sz="6" w:space="0" w:color="000000"/>
+            </w:tcBorders>
+            <w:hideMark/>
+          </w:tcPr>
+          <w:p>
+            <w:pPr>
+              <w:rPr>
+                <w:sz w:val="28"/>
+                <w:szCs w:val="28"/>
+              </w:rPr>
+            </w:pPr>
+            <w:r>
+              <w:rPr>
+                <w:sz w:val="28"/>
+                <w:szCs w:val="28"/>
+              </w:rPr>
+              <w:t>Wall</w:t>
+            </w:r>
+            <w:r>
+              <w:rPr>
+                <w:sz w:val="28"/>
+                <w:szCs w:val="28"/>
+              </w:rPr>
+              <w:t> </w:t>
+            </w:r>
+          </w:p>
+        </w:tc>
+      </w:tr>
+      <w:tr>
+        <w:trPr>
+          <w:trHeight w:val="300"/>
+        </w:trPr>
+        <w:tc>
+          <w:tcPr>
+            <w:tcW w:w="9000" w:type="dxa"/>
+            <w:tcBorders>
+              <w:top w:val="single" w:sz="6" w:space="0" w:color="000000"/>
+              <w:left w:val="single" w:sz="6" w:space="0" w:color="000000"/>
+              <w:bottom w:val="single" w:sz="6" w:space="0" w:color="000000"/>
+              <w:right w:val="single" w:sz="6" w:space="0" w:color="000000"/>
+            </w:tcBorders>
+            <w:hideMark/>
+          </w:tcPr>
+          <w:p>
+            <w:pPr>
+              <w:rPr>
+                <w:sz w:val="28"/>
+                <w:szCs w:val="28"/>
+                <w:u w:val="single"/>
+              </w:rPr>
+            </w:pPr>
+            <w:r>
+              <w:rPr>
+                <w:sz w:val="28"/>
+                <w:szCs w:val="28"/>
+                <w:u w:val="single"/>
+              </w:rPr>
+              <w:lastRenderedPageBreak/>
+              <w:t>Flowcharts</w:t>
+            </w:r>
+          </w:p>
+          <w:p>
+            <w:pPr>
+              <w:rPr>
+                <w:sz w:val="28"/>
+                <w:szCs w:val="28"/>
+              </w:rPr>
+            </w:pPr>
+            <w:r>
+              <w:rPr>
+                <w:sz w:val="28"/>
+                <w:szCs w:val="28"/>
+              </w:rPr>
+              <w:t> </w:t>
+            </w:r>
+            <w:r>
+              <w:rPr>
+                <w:sz w:val="28"/>
+                <w:szCs w:val="28"/>
+              </w:rPr>
+              <w:drawing>
+                <wp:inline distT="0" distB="0" distL="0" distR="0" wp14:anchorId="1C091B19" wp14:editId="0CD02444">
+                  <wp:extent cx="1409700" cy="5096608"/>
+                  <wp:effectExtent l="0" t="0" r="0" b="8890"/>
+                  <wp:docPr id="545086800" name="Picture 2"/>
+                  <wp:cNvGraphicFramePr>
+                    <a:graphicFrameLocks xmlns:a="http://schemas.openxmlformats.org/drawingml/2006/main" noChangeAspect="1"/>
+                  </wp:cNvGraphicFramePr>
+                  <a:graphic xmlns:a="http://schemas.openxmlformats.org/drawingml/2006/main">
+                    <a:graphicData uri="http://schemas.openxmlformats.org/drawingml/2006/picture">
+                      <pic:pic xmlns:pic="http://schemas.openxmlformats.org/drawingml/2006/picture">
+                        <pic:nvPicPr>
+                          <pic:cNvPr id="0" name="Picture 6"/>
+                          <pic:cNvPicPr>
+                            <a:picLocks noChangeAspect="1" noChangeArrowheads="1"/>
+                          </pic:cNvPicPr>
+                        </pic:nvPicPr>
+                        <pic:blipFill>
+                          <a:blip r:embed="rId96" cstate="print">
+                            <a:extLst>
+                              <a:ext uri="{28A0092B-C50C-407E-A947-70E740481C1C}">
+                                <a14:useLocalDpi xmlns:a14="http://schemas.microsoft.com/office/drawing/2010/main" val="0"/>
+                              </a:ext>
+                            </a:extLst>
+                          </a:blip>
+                          <a:srcRect/>
+                          <a:stretch>
+                            <a:fillRect/>
+                          </a:stretch>
+                        </pic:blipFill>
+                        <pic:spPr bwMode="auto">
+                          <a:xfrm>
+                            <a:off x="0" y="0"/>
+                            <a:ext cx="1414689" cy="5114646"/>
+                          </a:xfrm>
+                          <a:prstGeom prst="rect">
+                            <a:avLst/>
+                          </a:prstGeom>
+                          <a:noFill/>
+                          <a:ln>
+                            <a:noFill/>
+                          </a:ln>
+                        </pic:spPr>
+                      </pic:pic>
+                    </a:graphicData>
+                  </a:graphic>
+                </wp:inline>
+              </w:drawing>
+            </w:r>
+          </w:p>
+          <w:p>
+            <w:pPr>
+              <w:rPr>
+                <w:sz w:val="28"/>
+                <w:szCs w:val="28"/>
+              </w:rPr>
+            </w:pPr>
+          </w:p>
+          <w:p>
+            <w:pPr>
+              <w:rPr>
+                <w:sz w:val="28"/>
+                <w:szCs w:val="28"/>
+              </w:rPr>
+            </w:pPr>
+            <w:r>
+              <w:rPr>
+                <w:sz w:val="28"/>
+                <w:szCs w:val="28"/>
+              </w:rPr>
+              <w:t>Diagram of each section of code in the stage showing how the code should Run. </w:t>
+            </w:r>
+          </w:p>
+        </w:tc>
+      </w:tr>
+      <w:tr>
+        <w:trPr>
+          <w:trHeight w:val="300"/>
+        </w:trPr>
+        <w:tc>
+          <w:tcPr>
+            <w:tcW w:w="9000" w:type="dxa"/>
+            <w:tcBorders>
+              <w:top w:val="single" w:sz="6" w:space="0" w:color="000000"/>
+              <w:left w:val="single" w:sz="6" w:space="0" w:color="000000"/>
+              <w:bottom w:val="single" w:sz="6" w:space="0" w:color="000000"/>
+              <w:right w:val="single" w:sz="6" w:space="0" w:color="000000"/>
+            </w:tcBorders>
+            <w:hideMark/>
+          </w:tcPr>
+          <w:p>
+            <w:pPr>
+              <w:rPr>
+                <w:sz w:val="28"/>
+                <w:szCs w:val="28"/>
+                <w:u w:val="single"/>
+              </w:rPr>
+            </w:pPr>
+            <w:r>
+              <w:rPr>
+                <w:sz w:val="28"/>
+                <w:szCs w:val="28"/>
+                <w:u w:val="single"/>
+              </w:rPr>
+              <w:t>Data Dictionary </w:t>
+            </w:r>
+          </w:p>
+          <w:tbl>
+            <w:tblPr>
+              <w:tblW w:w="7207" w:type="dxa"/>
+              <w:tblBorders>
+                <w:top w:val="outset" w:sz="6" w:space="0" w:color="auto"/>
+                <w:left w:val="outset" w:sz="6" w:space="0" w:color="auto"/>
+                <w:bottom w:val="outset" w:sz="6" w:space="0" w:color="auto"/>
+                <w:right w:val="outset" w:sz="6" w:space="0" w:color="auto"/>
+              </w:tblBorders>
+              <w:tblCellMar>
+                <w:left w:w="0" w:type="dxa"/>
+                <w:right w:w="0" w:type="dxa"/>
+              </w:tblCellMar>
+              <w:tblLook w:val="04A0" w:firstRow="1" w:lastRow="0" w:firstColumn="1" w:lastColumn="0" w:noHBand="0" w:noVBand="1"/>
+            </w:tblPr>
+            <w:tblGrid>
+              <w:gridCol w:w="2190"/>
+              <w:gridCol w:w="2190"/>
+              <w:gridCol w:w="2827"/>
+            </w:tblGrid>
+            <w:tr>
+              <w:trPr>
+                <w:trHeight w:val="300"/>
+              </w:trPr>
+              <w:tc>
+                <w:tcPr>
+                  <w:tcW w:w="2190" w:type="dxa"/>
+                  <w:tcBorders>
+                    <w:top w:val="single" w:sz="6" w:space="0" w:color="000000"/>
+                    <w:left w:val="single" w:sz="6" w:space="0" w:color="000000"/>
+                    <w:bottom w:val="single" w:sz="6" w:space="0" w:color="000000"/>
+                    <w:right w:val="single" w:sz="6" w:space="0" w:color="000000"/>
+                  </w:tcBorders>
+                  <w:hideMark/>
+                </w:tcPr>
+                <w:p>
+                  <w:pPr>
+                    <w:rPr>
+                      <w:sz w:val="28"/>
+                      <w:szCs w:val="28"/>
+                    </w:rPr>
+                  </w:pPr>
+                  <w:r>
+                    <w:rPr>
+                      <w:sz w:val="28"/>
+                      <w:szCs w:val="28"/>
+                    </w:rPr>
+                    <w:t>Name of Data </w:t>
+                  </w:r>
+                </w:p>
+              </w:tc>
+              <w:tc>
+                <w:tcPr>
+                  <w:tcW w:w="2190" w:type="dxa"/>
+                  <w:tcBorders>
+                    <w:top w:val="single" w:sz="6" w:space="0" w:color="000000"/>
+                    <w:left w:val="single" w:sz="6" w:space="0" w:color="000000"/>
+                    <w:bottom w:val="single" w:sz="6" w:space="0" w:color="000000"/>
+                    <w:right w:val="single" w:sz="6" w:space="0" w:color="000000"/>
+                  </w:tcBorders>
+                  <w:hideMark/>
+                </w:tcPr>
+                <w:p>
+                  <w:pPr>
+                    <w:rPr>
+                      <w:sz w:val="28"/>
+                      <w:szCs w:val="28"/>
+                    </w:rPr>
+                  </w:pPr>
+                  <w:r>
+                    <w:rPr>
+                      <w:sz w:val="28"/>
+                      <w:szCs w:val="28"/>
+                    </w:rPr>
+                    <w:t>Type of Data </w:t>
+                  </w:r>
+                </w:p>
+              </w:tc>
+              <w:tc>
+                <w:tcPr>
+                  <w:tcW w:w="2827" w:type="dxa"/>
+                  <w:tcBorders>
+                    <w:top w:val="single" w:sz="6" w:space="0" w:color="000000"/>
+                    <w:left w:val="single" w:sz="6" w:space="0" w:color="000000"/>
+                    <w:bottom w:val="single" w:sz="6" w:space="0" w:color="000000"/>
+                    <w:right w:val="single" w:sz="6" w:space="0" w:color="000000"/>
+                  </w:tcBorders>
+                  <w:hideMark/>
+                </w:tcPr>
+                <w:p>
+                  <w:pPr>
+                    <w:rPr>
+                      <w:sz w:val="28"/>
+                      <w:szCs w:val="28"/>
+                    </w:rPr>
+                  </w:pPr>
+                  <w:r>
+                    <w:rPr>
+                      <w:sz w:val="28"/>
+                      <w:szCs w:val="28"/>
+                    </w:rPr>
+                    <w:t>The Use of the Data. </w:t>
+                  </w:r>
+                </w:p>
+              </w:tc>
+            </w:tr>
+            <w:tr>
+              <w:trPr>
+                <w:trHeight w:val="300"/>
+              </w:trPr>
+              <w:tc>
+                <w:tcPr>
+                  <w:tcW w:w="2190" w:type="dxa"/>
+                  <w:tcBorders>
+                    <w:top w:val="single" w:sz="6" w:space="0" w:color="000000"/>
+                    <w:left w:val="single" w:sz="6" w:space="0" w:color="000000"/>
+                    <w:bottom w:val="single" w:sz="6" w:space="0" w:color="000000"/>
+                    <w:right w:val="single" w:sz="6" w:space="0" w:color="000000"/>
+                  </w:tcBorders>
+                </w:tcPr>
+                <w:p>
+                  <w:pPr>
+                    <w:rPr>
+                      <w:sz w:val="28"/>
+                      <w:szCs w:val="28"/>
+                    </w:rPr>
+                  </w:pPr>
+                  <w:r>
+                    <w:rPr>
+                      <w:sz w:val="28"/>
+                      <w:szCs w:val="28"/>
+                    </w:rPr>
+                    <w:t>touchingBall</w:t>
+                  </w:r>
+                </w:p>
+              </w:tc>
+              <w:tc>
+                <w:tcPr>
+                  <w:tcW w:w="2190" w:type="dxa"/>
+                  <w:tcBorders>
+                    <w:top w:val="single" w:sz="6" w:space="0" w:color="000000"/>
+                    <w:left w:val="single" w:sz="6" w:space="0" w:color="000000"/>
+                    <w:bottom w:val="single" w:sz="6" w:space="0" w:color="000000"/>
+                    <w:right w:val="single" w:sz="6" w:space="0" w:color="000000"/>
+                  </w:tcBorders>
+                </w:tcPr>
+                <w:p>
+                  <w:pPr>
+                    <w:rPr>
+                      <w:sz w:val="28"/>
+                      <w:szCs w:val="28"/>
+                    </w:rPr>
+                  </w:pPr>
+                  <w:r>
+                    <w:rPr>
+                      <w:sz w:val="28"/>
+                      <w:szCs w:val="28"/>
+                    </w:rPr>
+                    <w:t>Boolean</w:t>
+                  </w:r>
+                </w:p>
+              </w:tc>
+              <w:tc>
+                <w:tcPr>
+                  <w:tcW w:w="2827" w:type="dxa"/>
+                  <w:tcBorders>
+                    <w:top w:val="single" w:sz="6" w:space="0" w:color="000000"/>
+                    <w:left w:val="single" w:sz="6" w:space="0" w:color="000000"/>
+                    <w:bottom w:val="single" w:sz="6" w:space="0" w:color="000000"/>
+                    <w:right w:val="single" w:sz="6" w:space="0" w:color="000000"/>
+                  </w:tcBorders>
+                </w:tcPr>
+                <w:p>
+                  <w:pPr>
+                    <w:rPr>
+                      <w:sz w:val="28"/>
+                      <w:szCs w:val="28"/>
+                    </w:rPr>
+                  </w:pPr>
+                  <w:r>
+                    <w:rPr>
+                      <w:sz w:val="28"/>
+                      <w:szCs w:val="28"/>
+                    </w:rPr>
+                    <w:t xml:space="preserve">This bit of data is used to </w:t>
+                  </w:r>
+                  <w:r>
+                    <w:rPr>
+                      <w:sz w:val="28"/>
+                      <w:szCs w:val="28"/>
+                    </w:rPr>
+                    <w:t xml:space="preserve">find out if the ball has reached the wall yet and if it has it can </w:t>
+                  </w:r>
+                  <w:r>
+                    <w:rPr>
+                      <w:sz w:val="28"/>
+                      <w:szCs w:val="28"/>
+                    </w:rPr>
+                    <w:t>reset the code</w:t>
+                  </w:r>
+                </w:p>
+              </w:tc>
+            </w:tr>
+          </w:tbl>
+          <w:p>
+            <w:pPr>
+              <w:rPr>
+                <w:sz w:val="28"/>
+                <w:szCs w:val="28"/>
+                <w:u w:val="single"/>
+              </w:rPr>
+            </w:pPr>
+            <w:r>
+              <w:rPr>
+                <w:sz w:val="28"/>
+                <w:szCs w:val="28"/>
+              </w:rPr>
+              <w:lastRenderedPageBreak/>
+              <w:t> </w:t>
+            </w:r>
+            <w:r>
+              <w:rPr>
+                <w:sz w:val="28"/>
+                <w:szCs w:val="28"/>
+                <w:u w:val="single"/>
+              </w:rPr>
+              <w:t>Class Diagram</w:t>
+            </w:r>
+          </w:p>
+          <w:p>
+            <w:pPr>
+              <w:rPr>
+                <w:sz w:val="28"/>
+                <w:szCs w:val="28"/>
+                <w:u w:val="single"/>
+              </w:rPr>
+            </w:pPr>
+            <w:r>
+              <w:rPr>
+                <w:sz w:val="28"/>
+                <w:szCs w:val="28"/>
+                <w:u w:val="single"/>
+              </w:rPr>
+              <w:drawing>
+                <wp:inline distT="0" distB="0" distL="0" distR="0" wp14:anchorId="62701220" wp14:editId="7697C2C8">
+                  <wp:extent cx="1641320" cy="1495425"/>
+                  <wp:effectExtent l="0" t="0" r="0" b="0"/>
+                  <wp:docPr id="758674829" name="Picture 4"/>
+                  <wp:cNvGraphicFramePr>
+                    <a:graphicFrameLocks xmlns:a="http://schemas.openxmlformats.org/drawingml/2006/main" noChangeAspect="1"/>
+                  </wp:cNvGraphicFramePr>
+                  <a:graphic xmlns:a="http://schemas.openxmlformats.org/drawingml/2006/main">
+                    <a:graphicData uri="http://schemas.openxmlformats.org/drawingml/2006/picture">
+                      <pic:pic xmlns:pic="http://schemas.openxmlformats.org/drawingml/2006/picture">
+                        <pic:nvPicPr>
+                          <pic:cNvPr id="0" name="Picture 13"/>
+                          <pic:cNvPicPr>
+                            <a:picLocks noChangeAspect="1" noChangeArrowheads="1"/>
+                          </pic:cNvPicPr>
+                        </pic:nvPicPr>
+                        <pic:blipFill>
+                          <a:blip r:embed="rId97" cstate="print">
+                            <a:extLst>
+                              <a:ext uri="{28A0092B-C50C-407E-A947-70E740481C1C}">
+                                <a14:useLocalDpi xmlns:a14="http://schemas.microsoft.com/office/drawing/2010/main" val="0"/>
+                              </a:ext>
+                            </a:extLst>
+                          </a:blip>
+                          <a:srcRect/>
+                          <a:stretch>
+                            <a:fillRect/>
+                          </a:stretch>
+                        </pic:blipFill>
+                        <pic:spPr bwMode="auto">
+                          <a:xfrm>
+                            <a:off x="0" y="0"/>
+                            <a:ext cx="1655182" cy="1508055"/>
+                          </a:xfrm>
+                          <a:prstGeom prst="rect">
+                            <a:avLst/>
+                          </a:prstGeom>
+                          <a:noFill/>
+                          <a:ln>
+                            <a:noFill/>
+                          </a:ln>
+                        </pic:spPr>
+                      </pic:pic>
+                    </a:graphicData>
+                  </a:graphic>
+                </wp:inline>
+              </w:drawing>
+            </w:r>
+          </w:p>
+          <w:p>
+            <w:pPr>
+              <w:rPr>
+                <w:sz w:val="28"/>
+                <w:szCs w:val="28"/>
+                <w:u w:val="single"/>
+              </w:rPr>
+            </w:pPr>
+          </w:p>
+        </w:tc>
+      </w:tr>
+      <w:tr>
+        <w:trPr>
+          <w:trHeight w:val="300"/>
+        </w:trPr>
+        <w:tc>
+          <w:tcPr>
+            <w:tcW w:w="9000" w:type="dxa"/>
+            <w:tcBorders>
+              <w:top w:val="single" w:sz="6" w:space="0" w:color="000000"/>
+              <w:left w:val="single" w:sz="6" w:space="0" w:color="000000"/>
+              <w:bottom w:val="single" w:sz="6" w:space="0" w:color="000000"/>
+              <w:right w:val="single" w:sz="6" w:space="0" w:color="000000"/>
+            </w:tcBorders>
+            <w:hideMark/>
+          </w:tcPr>
+          <w:p>
+            <w:pPr>
+              <w:rPr>
+                <w:sz w:val="28"/>
+                <w:szCs w:val="28"/>
+              </w:rPr>
+            </w:pPr>
+            <w:r>
+              <w:rPr>
+                <w:sz w:val="28"/>
+                <w:szCs w:val="28"/>
+              </w:rPr>
+              <w:lastRenderedPageBreak/>
+              <w:t>Write part of the code. </w:t>
+            </w:r>
+          </w:p>
+          <w:p>
+            <w:pPr>
+              <w:rPr>
+                <w:sz w:val="28"/>
+                <w:szCs w:val="28"/>
+              </w:rPr>
+            </w:pPr>
+            <w:r>
+              <w:rPr>
+                <w:sz w:val="28"/>
+                <w:szCs w:val="28"/>
+              </w:rPr>
+              <w:t>Screenshot it and say what its done and justify it. </w:t>
+            </w:r>
+          </w:p>
+          <w:p>
+            <w:pPr>
+              <w:rPr>
+                <w:sz w:val="28"/>
+                <w:szCs w:val="28"/>
+              </w:rPr>
+            </w:pPr>
+            <w:r>
+              <w:rPr>
+                <w:sz w:val="28"/>
+                <w:szCs w:val="28"/>
+              </w:rPr>
+              <w:t>Run tests you made. </w:t>
+            </w:r>
+          </w:p>
+          <w:p>
+            <w:pPr>
+              <w:rPr>
+                <w:sz w:val="28"/>
+                <w:szCs w:val="28"/>
+              </w:rPr>
+            </w:pPr>
+            <w:r>
+              <w:rPr>
+                <w:sz w:val="28"/>
+                <w:szCs w:val="28"/>
+              </w:rPr>
+              <w:t>Fix Problems. </w:t>
+            </w:r>
+          </w:p>
+          <w:p>
+            <w:pPr>
+              <w:rPr>
+                <w:sz w:val="28"/>
+                <w:szCs w:val="28"/>
+              </w:rPr>
+            </w:pPr>
+            <w:r>
+              <w:rPr>
+                <w:sz w:val="28"/>
+                <w:szCs w:val="28"/>
+              </w:rPr>
+              <w:t>Repeat. </w:t>
+            </w:r>
+          </w:p>
+          <w:p>
+            <w:pPr>
+              <w:rPr>
+                <w:sz w:val="28"/>
+                <w:szCs w:val="28"/>
+              </w:rPr>
+            </w:pPr>
+            <w:r>
+              <w:rPr>
+                <w:sz w:val="28"/>
+                <w:szCs w:val="28"/>
+              </w:rPr>
+              <w:drawing>
+                <wp:inline distT="0" distB="0" distL="0" distR="0" wp14:anchorId="0C2C95ED" wp14:editId="258062B1">
+                  <wp:extent cx="685896" cy="400106"/>
+                  <wp:effectExtent l="0" t="0" r="0" b="0"/>
+                  <wp:docPr id="1569437823" name="Picture 1"/>
+                  <wp:cNvGraphicFramePr>
+                    <a:graphicFrameLocks xmlns:a="http://schemas.openxmlformats.org/drawingml/2006/main" noChangeAspect="1"/>
+                  </wp:cNvGraphicFramePr>
+                  <a:graphic xmlns:a="http://schemas.openxmlformats.org/drawingml/2006/main">
+                    <a:graphicData uri="http://schemas.openxmlformats.org/drawingml/2006/picture">
+                      <pic:pic xmlns:pic="http://schemas.openxmlformats.org/drawingml/2006/picture">
+                        <pic:nvPicPr>
+                          <pic:cNvPr id="1569437823" name=""/>
+                          <pic:cNvPicPr/>
+                        </pic:nvPicPr>
+                        <pic:blipFill>
+                          <a:blip r:embed="rId98"/>
+                          <a:stretch>
+                            <a:fillRect/>
+                          </a:stretch>
+                        </pic:blipFill>
+                        <pic:spPr>
+                          <a:xfrm>
+                            <a:off x="0" y="0"/>
+                            <a:ext cx="685896" cy="400106"/>
+                          </a:xfrm>
+                          <a:prstGeom prst="rect">
+                            <a:avLst/>
+                          </a:prstGeom>
+                        </pic:spPr>
+                      </pic:pic>
+                    </a:graphicData>
+                  </a:graphic>
+                </wp:inline>
+              </w:drawing>
+            </w:r>
+          </w:p>
+          <w:p>
+            <w:pPr>
+              <w:rPr>
+                <w:sz w:val="28"/>
+                <w:szCs w:val="28"/>
+              </w:rPr>
+            </w:pPr>
+            <w:r>
+              <w:rPr>
+                <w:sz w:val="28"/>
+                <w:szCs w:val="28"/>
+              </w:rPr>
+              <w:t>I have made a new class for my wall class this is so that I can</w:t>
+            </w:r>
+            <w:r>
+              <w:rPr>
+                <w:sz w:val="28"/>
+                <w:szCs w:val="28"/>
+              </w:rPr>
+              <w:t xml:space="preserve"> put all of my code related to this into the new class so that it will effect it </w:t>
+            </w:r>
+            <w:r>
+              <w:rPr>
+                <w:sz w:val="28"/>
+                <w:szCs w:val="28"/>
+              </w:rPr>
+              <w:t>and can be used in the rest of the code.</w:t>
+            </w:r>
+          </w:p>
+          <w:p>
+            <w:pPr>
+              <w:rPr>
+                <w:sz w:val="28"/>
+                <w:szCs w:val="28"/>
+              </w:rPr>
+            </w:pPr>
+            <w:r>
+              <w:rPr>
+                <w:sz w:val="28"/>
+                <w:szCs w:val="28"/>
+              </w:rPr>
+              <w:drawing>
+                <wp:inline distT="0" distB="0" distL="0" distR="0" wp14:anchorId="2424B30D" wp14:editId="2EF5D0A4">
+                  <wp:extent cx="1695687" cy="609685"/>
+                  <wp:effectExtent l="0" t="0" r="0" b="0"/>
+                  <wp:docPr id="785944107" name="Picture 1"/>
+                  <wp:cNvGraphicFramePr>
+                    <a:graphicFrameLocks xmlns:a="http://schemas.openxmlformats.org/drawingml/2006/main" noChangeAspect="1"/>
+                  </wp:cNvGraphicFramePr>
+                  <a:graphic xmlns:a="http://schemas.openxmlformats.org/drawingml/2006/main">
+                    <a:graphicData uri="http://schemas.openxmlformats.org/drawingml/2006/picture">
+                      <pic:pic xmlns:pic="http://schemas.openxmlformats.org/drawingml/2006/picture">
+                        <pic:nvPicPr>
+                          <pic:cNvPr id="785944107" name=""/>
+                          <pic:cNvPicPr/>
+                        </pic:nvPicPr>
+                        <pic:blipFill>
+                          <a:blip r:embed="rId99"/>
+                          <a:stretch>
+                            <a:fillRect/>
+                          </a:stretch>
+                        </pic:blipFill>
+                        <pic:spPr>
+                          <a:xfrm>
+                            <a:off x="0" y="0"/>
+                            <a:ext cx="1695687" cy="609685"/>
+                          </a:xfrm>
+                          <a:prstGeom prst="rect">
+                            <a:avLst/>
+                          </a:prstGeom>
+                        </pic:spPr>
+                      </pic:pic>
+                    </a:graphicData>
+                  </a:graphic>
+                </wp:inline>
+              </w:drawing>
+            </w:r>
+          </w:p>
+          <w:p>
+            <w:pPr>
+              <w:rPr>
+                <w:sz w:val="28"/>
+                <w:szCs w:val="28"/>
+              </w:rPr>
+            </w:pPr>
+            <w:r>
+              <w:rPr>
+                <w:sz w:val="28"/>
+                <w:szCs w:val="28"/>
+              </w:rPr>
+              <w:t xml:space="preserve">I have created a constructor for the class this is so that I can </w:t>
+            </w:r>
+            <w:r>
+              <w:rPr>
+                <w:sz w:val="28"/>
+                <w:szCs w:val="28"/>
+              </w:rPr>
+              <w:t>set any values into the class and also so I can create its own image specific for this wall.</w:t>
+            </w:r>
+          </w:p>
+        </w:tc>
+      </w:tr>
+      <w:tr>
+        <w:trPr>
+          <w:trHeight w:val="300"/>
+        </w:trPr>
+        <w:tc>
+          <w:tcPr>
+            <w:tcW w:w="9000" w:type="dxa"/>
+            <w:tcBorders>
+              <w:top w:val="single" w:sz="6" w:space="0" w:color="000000"/>
+              <w:left w:val="single" w:sz="6" w:space="0" w:color="000000"/>
+              <w:bottom w:val="single" w:sz="6" w:space="0" w:color="000000"/>
+              <w:right w:val="single" w:sz="6" w:space="0" w:color="000000"/>
+            </w:tcBorders>
+            <w:hideMark/>
+          </w:tcPr>
+          <w:p>
+            <w:pPr>
+              <w:rPr>
+                <w:sz w:val="28"/>
+                <w:szCs w:val="28"/>
+              </w:rPr>
+            </w:pPr>
+            <w:r>
+              <w:rPr>
+                <w:sz w:val="28"/>
+                <w:szCs w:val="28"/>
+              </w:rPr>
+              <w:t>Test Using the Test Plan in that section and mark them as working when they are. </w:t>
+            </w:r>
+          </w:p>
+          <w:p>
+            <w:pPr>
+              <w:rPr>
+                <w:sz w:val="28"/>
+                <w:szCs w:val="28"/>
+              </w:rPr>
+            </w:pPr>
+            <w:r>
+              <w:rPr>
+                <w:sz w:val="28"/>
+                <w:szCs w:val="28"/>
+              </w:rPr>
+              <w:t>Fix any Problems. </w:t>
+            </w:r>
+          </w:p>
+          <w:p>
+            <w:pPr>
+              <w:rPr>
+                <w:sz w:val="28"/>
+                <w:szCs w:val="28"/>
+              </w:rPr>
+            </w:pPr>
+            <w:r>
+              <w:rPr>
+                <w:sz w:val="28"/>
+                <w:szCs w:val="28"/>
+              </w:rPr>
+              <w:t>Show screenshots of the section fully working. </w:t>
+            </w:r>
+          </w:p>
+        </w:tc>
+      </w:tr>
+      <w:tr>
+        <w:trPr>
+          <w:trHeight w:val="300"/>
+        </w:trPr>
+        <w:tc>
+          <w:tcPr>
+            <w:tcW w:w="9000" w:type="dxa"/>
+            <w:tcBorders>
+              <w:top w:val="single" w:sz="6" w:space="0" w:color="000000"/>
+              <w:left w:val="single" w:sz="6" w:space="0" w:color="000000"/>
+              <w:bottom w:val="single" w:sz="6" w:space="0" w:color="000000"/>
+              <w:right w:val="single" w:sz="6" w:space="0" w:color="000000"/>
+            </w:tcBorders>
+            <w:hideMark/>
+          </w:tcPr>
+          <w:p>
+            <w:pPr>
+              <w:rPr>
+                <w:sz w:val="28"/>
+                <w:szCs w:val="28"/>
+              </w:rPr>
+            </w:pPr>
+            <w:r>
+              <w:rPr>
+                <w:sz w:val="28"/>
+                <w:szCs w:val="28"/>
+              </w:rPr>
+              <w:t>Write up how the section went. </w:t>
+            </w:r>
+          </w:p>
+        </w:tc>
+      </w:tr>
+    </w:tbl>
+    <w:p>
+      <w:pPr>
+        <w:rPr>
+          <w:sz w:val="28"/>
+          <w:szCs w:val="28"/>
+        </w:rPr>
+      </w:pPr>
+      <w:r>
+        <w:rPr>
+          <w:sz w:val="28"/>
+          <w:szCs w:val="28"/>
+        </w:rPr>
+        <w:t> </w:t>
+      </w:r>
+    </w:p>
     <w:p>
       <w:pPr>
         <w:rPr>
@@ -14840,7 +16139,6 @@
   <w:style w:type="character" w:default="1" w:styleId="DefaultParagraphFont">
     <w:name w:val="Default Paragraph Font"/>
     <w:uiPriority w:val="1"/>
-    <w:semiHidden/>
     <w:unhideWhenUsed/>
   </w:style>
   <w:style w:type="table" w:default="1" w:styleId="TableNormal">

</xml_diff>

<commit_message>
started coding the wall made image
</commit_message>
<xml_diff>
--- a/Rample World Coursework.docx
+++ b/Rample World Coursework.docx
@@ -13917,6 +13917,7 @@
             </w:pPr>
             <w:r>
               <w:rPr>
+                <w:noProof/>
                 <w:sz w:val="28"/>
                 <w:szCs w:val="28"/>
               </w:rPr>
@@ -13965,6 +13966,7 @@
             </w:r>
             <w:r>
               <w:rPr>
+                <w:noProof/>
                 <w:sz w:val="28"/>
                 <w:szCs w:val="28"/>
               </w:rPr>
@@ -14416,6 +14418,7 @@
             </w:r>
             <w:r>
               <w:rPr>
+                <w:noProof/>
                 <w:sz w:val="28"/>
                 <w:szCs w:val="28"/>
               </w:rPr>
@@ -14658,7 +14661,14 @@
                       <w:sz w:val="28"/>
                       <w:szCs w:val="28"/>
                     </w:rPr>
-                    <w:t>touchingBall</w:t>
+                    <w:t>contacting</w:t>
+                  </w:r>
+                  <w:r>
+                    <w:rPr>
+                      <w:sz w:val="28"/>
+                      <w:szCs w:val="28"/>
+                    </w:rPr>
+                    <w:t>Ball</w:t>
                   </w:r>
                 </w:p>
               </w:tc>
@@ -14770,10 +14780,10 @@
                 <w:u w:val="single"/>
               </w:rPr>
               <w:drawing>
-                <wp:inline distT="0" distB="0" distL="0" distR="0" wp14:anchorId="62701220" wp14:editId="7697C2C8">
-                  <wp:extent cx="1641320" cy="1495425"/>
+                <wp:inline distT="0" distB="0" distL="0" distR="0" wp14:anchorId="010D66A0" wp14:editId="27DC214B">
+                  <wp:extent cx="1630866" cy="1485900"/>
                   <wp:effectExtent l="0" t="0" r="0" b="0"/>
-                  <wp:docPr id="758674829" name="Picture 4"/>
+                  <wp:docPr id="1045123670" name="Picture 2"/>
                   <wp:cNvGraphicFramePr>
                     <a:graphicFrameLocks xmlns:a="http://schemas.openxmlformats.org/drawingml/2006/main" noChangeAspect="1"/>
                   </wp:cNvGraphicFramePr>
@@ -14781,7 +14791,7 @@
                     <a:graphicData uri="http://schemas.openxmlformats.org/drawingml/2006/picture">
                       <pic:pic xmlns:pic="http://schemas.openxmlformats.org/drawingml/2006/picture">
                         <pic:nvPicPr>
-                          <pic:cNvPr id="0" name="Picture 13"/>
+                          <pic:cNvPr id="0" name="Picture 6"/>
                           <pic:cNvPicPr>
                             <a:picLocks noChangeAspect="1" noChangeArrowheads="1"/>
                           </pic:cNvPicPr>
@@ -14802,7 +14812,7 @@
                         <pic:spPr bwMode="auto">
                           <a:xfrm>
                             <a:off x="0" y="0"/>
-                            <a:ext cx="1655182" cy="1508055"/>
+                            <a:ext cx="1650047" cy="1503376"/>
                           </a:xfrm>
                           <a:prstGeom prst="rect">
                             <a:avLst/>
@@ -14818,6 +14828,15 @@
                 </wp:inline>
               </w:drawing>
             </w:r>
+          </w:p>
+          <w:p>
+            <w:pPr>
+              <w:rPr>
+                <w:sz w:val="28"/>
+                <w:szCs w:val="28"/>
+                <w:u w:val="single"/>
+              </w:rPr>
+            </w:pPr>
           </w:p>
           <w:p>
             <w:pPr>
@@ -14930,6 +14949,7 @@
             </w:pPr>
             <w:r>
               <w:rPr>
+                <w:noProof/>
                 <w:sz w:val="28"/>
                 <w:szCs w:val="28"/>
               </w:rPr>
@@ -15008,6 +15028,7 @@
             </w:pPr>
             <w:r>
               <w:rPr>
+                <w:noProof/>
                 <w:sz w:val="28"/>
                 <w:szCs w:val="28"/>
               </w:rPr>
@@ -15070,6 +15091,879 @@
               <w:t>set any values into the class and also so I can create its own image specific for this wall.</w:t>
             </w:r>
           </w:p>
+          <w:p>
+            <w:pPr>
+              <w:rPr>
+                <w:sz w:val="28"/>
+                <w:szCs w:val="28"/>
+              </w:rPr>
+            </w:pPr>
+            <w:r>
+              <w:rPr>
+                <w:sz w:val="28"/>
+                <w:szCs w:val="28"/>
+              </w:rPr>
+              <w:drawing>
+                <wp:inline distT="0" distB="0" distL="0" distR="0" wp14:anchorId="084DB732" wp14:editId="65080087">
+                  <wp:extent cx="3552825" cy="1319373"/>
+                  <wp:effectExtent l="0" t="0" r="0" b="0"/>
+                  <wp:docPr id="349734803" name="Picture 1"/>
+                  <wp:cNvGraphicFramePr>
+                    <a:graphicFrameLocks xmlns:a="http://schemas.openxmlformats.org/drawingml/2006/main" noChangeAspect="1"/>
+                  </wp:cNvGraphicFramePr>
+                  <a:graphic xmlns:a="http://schemas.openxmlformats.org/drawingml/2006/main">
+                    <a:graphicData uri="http://schemas.openxmlformats.org/drawingml/2006/picture">
+                      <pic:pic xmlns:pic="http://schemas.openxmlformats.org/drawingml/2006/picture">
+                        <pic:nvPicPr>
+                          <pic:cNvPr id="349734803" name=""/>
+                          <pic:cNvPicPr/>
+                        </pic:nvPicPr>
+                        <pic:blipFill>
+                          <a:blip r:embed="rId100"/>
+                          <a:stretch>
+                            <a:fillRect/>
+                          </a:stretch>
+                        </pic:blipFill>
+                        <pic:spPr>
+                          <a:xfrm>
+                            <a:off x="0" y="0"/>
+                            <a:ext cx="3559457" cy="1321836"/>
+                          </a:xfrm>
+                          <a:prstGeom prst="rect">
+                            <a:avLst/>
+                          </a:prstGeom>
+                        </pic:spPr>
+                      </pic:pic>
+                    </a:graphicData>
+                  </a:graphic>
+                </wp:inline>
+              </w:drawing>
+            </w:r>
+          </w:p>
+          <w:p>
+            <w:pPr>
+              <w:rPr>
+                <w:sz w:val="28"/>
+                <w:szCs w:val="28"/>
+              </w:rPr>
+            </w:pPr>
+            <w:r>
+              <w:rPr>
+                <w:sz w:val="28"/>
+                <w:szCs w:val="28"/>
+              </w:rPr>
+              <w:lastRenderedPageBreak/>
+              <w:t xml:space="preserve">To create an image I </w:t>
+            </w:r>
+            <w:r>
+              <w:rPr>
+                <w:sz w:val="28"/>
+                <w:szCs w:val="28"/>
+              </w:rPr>
+              <w:t>have set the image to a new with the size (40 ,100) this is because it needs to be a rectanglular type shape</w:t>
+            </w:r>
+            <w:r>
+              <w:rPr>
+                <w:sz w:val="28"/>
+                <w:szCs w:val="28"/>
+              </w:rPr>
+              <w:t xml:space="preserve">. I then have set the first colour to white and made it go out to the </w:t>
+            </w:r>
+            <w:r>
+              <w:rPr>
+                <w:sz w:val="28"/>
+                <w:szCs w:val="28"/>
+              </w:rPr>
+              <w:t xml:space="preserve">fill most of the whole area set for the new image I left 5 left so that I could create a new setColor with black and </w:t>
+            </w:r>
+            <w:r>
+              <w:rPr>
+                <w:sz w:val="28"/>
+                <w:szCs w:val="28"/>
+              </w:rPr>
+              <w:t xml:space="preserve">put that to the end of the image created </w:t>
+            </w:r>
+            <w:r>
+              <w:rPr>
+                <w:sz w:val="28"/>
+                <w:szCs w:val="28"/>
+              </w:rPr>
+              <w:t>because I think that it will have white at the centre and then for the last 5 it will set it to black</w:t>
+            </w:r>
+            <w:r>
+              <w:rPr>
+                <w:sz w:val="28"/>
+                <w:szCs w:val="28"/>
+              </w:rPr>
+              <w:t xml:space="preserve"> this would then mean that it would look like it has a black outline on the image </w:t>
+            </w:r>
+            <w:r>
+              <w:rPr>
+                <w:sz w:val="28"/>
+                <w:szCs w:val="28"/>
+              </w:rPr>
+              <w:t>which is what I want for the code because if it was just a fully black rectangle it would look like the ball just m</w:t>
+            </w:r>
+            <w:r>
+              <w:rPr>
+                <w:sz w:val="28"/>
+                <w:szCs w:val="28"/>
+              </w:rPr>
+              <w:t xml:space="preserve">erges with the wall so I am making it so that </w:t>
+            </w:r>
+            <w:r>
+              <w:rPr>
+                <w:sz w:val="28"/>
+                <w:szCs w:val="28"/>
+              </w:rPr>
+              <w:t xml:space="preserve">it is easier for people to see where the </w:t>
+            </w:r>
+            <w:r>
+              <w:rPr>
+                <w:sz w:val="28"/>
+                <w:szCs w:val="28"/>
+              </w:rPr>
+              <w:t>ball will end the wall starts.</w:t>
+            </w:r>
+          </w:p>
+          <w:p>
+            <w:pPr>
+              <w:rPr>
+                <w:sz w:val="28"/>
+                <w:szCs w:val="28"/>
+              </w:rPr>
+            </w:pPr>
+            <w:r>
+              <w:rPr>
+                <w:sz w:val="28"/>
+                <w:szCs w:val="28"/>
+              </w:rPr>
+              <w:drawing>
+                <wp:inline distT="0" distB="0" distL="0" distR="0" wp14:anchorId="2D631832" wp14:editId="67F25C17">
+                  <wp:extent cx="1371600" cy="1276066"/>
+                  <wp:effectExtent l="0" t="0" r="0" b="635"/>
+                  <wp:docPr id="1969074792" name="Picture 1"/>
+                  <wp:cNvGraphicFramePr>
+                    <a:graphicFrameLocks xmlns:a="http://schemas.openxmlformats.org/drawingml/2006/main" noChangeAspect="1"/>
+                  </wp:cNvGraphicFramePr>
+                  <a:graphic xmlns:a="http://schemas.openxmlformats.org/drawingml/2006/main">
+                    <a:graphicData uri="http://schemas.openxmlformats.org/drawingml/2006/picture">
+                      <pic:pic xmlns:pic="http://schemas.openxmlformats.org/drawingml/2006/picture">
+                        <pic:nvPicPr>
+                          <pic:cNvPr id="1969074792" name=""/>
+                          <pic:cNvPicPr/>
+                        </pic:nvPicPr>
+                        <pic:blipFill>
+                          <a:blip r:embed="rId101"/>
+                          <a:stretch>
+                            <a:fillRect/>
+                          </a:stretch>
+                        </pic:blipFill>
+                        <pic:spPr>
+                          <a:xfrm>
+                            <a:off x="0" y="0"/>
+                            <a:ext cx="1373375" cy="1277717"/>
+                          </a:xfrm>
+                          <a:prstGeom prst="rect">
+                            <a:avLst/>
+                          </a:prstGeom>
+                        </pic:spPr>
+                      </pic:pic>
+                    </a:graphicData>
+                  </a:graphic>
+                </wp:inline>
+              </w:drawing>
+            </w:r>
+          </w:p>
+          <w:p>
+            <w:pPr>
+              <w:rPr>
+                <w:sz w:val="28"/>
+                <w:szCs w:val="28"/>
+              </w:rPr>
+            </w:pPr>
+            <w:r>
+              <w:rPr>
+                <w:sz w:val="28"/>
+                <w:szCs w:val="28"/>
+              </w:rPr>
+              <w:t>There was a problem with the code which is that the wall as just fully</w:t>
+            </w:r>
+            <w:r>
+              <w:rPr>
+                <w:sz w:val="28"/>
+                <w:szCs w:val="28"/>
+              </w:rPr>
+              <w:t xml:space="preserve"> been set black. I think this may be because it has just gotten the last setColor and used it on the whole thing</w:t>
+            </w:r>
+            <w:r>
+              <w:rPr>
+                <w:sz w:val="28"/>
+                <w:szCs w:val="28"/>
+              </w:rPr>
+              <w:t xml:space="preserve"> so the white has just been erased.</w:t>
+            </w:r>
+          </w:p>
+          <w:p>
+            <w:pPr>
+              <w:rPr>
+                <w:sz w:val="28"/>
+                <w:szCs w:val="28"/>
+              </w:rPr>
+            </w:pPr>
+            <w:r>
+              <w:rPr>
+                <w:sz w:val="28"/>
+                <w:szCs w:val="28"/>
+              </w:rPr>
+              <w:drawing>
+                <wp:inline distT="0" distB="0" distL="0" distR="0" wp14:anchorId="0C3A1227" wp14:editId="3BDA6E41">
+                  <wp:extent cx="2952750" cy="1120531"/>
+                  <wp:effectExtent l="0" t="0" r="0" b="3810"/>
+                  <wp:docPr id="1885337049" name="Picture 1"/>
+                  <wp:cNvGraphicFramePr>
+                    <a:graphicFrameLocks xmlns:a="http://schemas.openxmlformats.org/drawingml/2006/main" noChangeAspect="1"/>
+                  </wp:cNvGraphicFramePr>
+                  <a:graphic xmlns:a="http://schemas.openxmlformats.org/drawingml/2006/main">
+                    <a:graphicData uri="http://schemas.openxmlformats.org/drawingml/2006/picture">
+                      <pic:pic xmlns:pic="http://schemas.openxmlformats.org/drawingml/2006/picture">
+                        <pic:nvPicPr>
+                          <pic:cNvPr id="1885337049" name=""/>
+                          <pic:cNvPicPr/>
+                        </pic:nvPicPr>
+                        <pic:blipFill>
+                          <a:blip r:embed="rId102"/>
+                          <a:stretch>
+                            <a:fillRect/>
+                          </a:stretch>
+                        </pic:blipFill>
+                        <pic:spPr>
+                          <a:xfrm>
+                            <a:off x="0" y="0"/>
+                            <a:ext cx="2957677" cy="1122401"/>
+                          </a:xfrm>
+                          <a:prstGeom prst="rect">
+                            <a:avLst/>
+                          </a:prstGeom>
+                        </pic:spPr>
+                      </pic:pic>
+                    </a:graphicData>
+                  </a:graphic>
+                </wp:inline>
+              </w:drawing>
+            </w:r>
+          </w:p>
+          <w:p>
+            <w:pPr>
+              <w:rPr>
+                <w:sz w:val="28"/>
+                <w:szCs w:val="28"/>
+              </w:rPr>
+            </w:pPr>
+            <w:r>
+              <w:rPr>
+                <w:sz w:val="28"/>
+                <w:szCs w:val="28"/>
+              </w:rPr>
+              <w:t xml:space="preserve">To then try and fix this I thought that I could </w:t>
+            </w:r>
+            <w:r>
+              <w:rPr>
+                <w:sz w:val="28"/>
+                <w:szCs w:val="28"/>
+              </w:rPr>
+              <w:t>change it around so that the black is created first with the whole of the size coloured in and then I set the colour to white after leaving 5 on each side after</w:t>
+            </w:r>
+            <w:r>
+              <w:rPr>
+                <w:sz w:val="28"/>
+                <w:szCs w:val="28"/>
+              </w:rPr>
+              <w:t xml:space="preserve"> so that it </w:t>
+            </w:r>
+            <w:r>
+              <w:rPr>
+                <w:sz w:val="28"/>
+                <w:szCs w:val="28"/>
+              </w:rPr>
+              <w:t xml:space="preserve">would fill in over the centre of the black just leaving the edges </w:t>
+            </w:r>
+            <w:r>
+              <w:rPr>
+                <w:sz w:val="28"/>
+                <w:szCs w:val="28"/>
+              </w:rPr>
+              <w:t>which would mean that the image would be how I want it.</w:t>
+            </w:r>
+          </w:p>
+          <w:p>
+            <w:pPr>
+              <w:rPr>
+                <w:sz w:val="28"/>
+                <w:szCs w:val="28"/>
+              </w:rPr>
+            </w:pPr>
+            <w:r>
+              <w:rPr>
+                <w:sz w:val="28"/>
+                <w:szCs w:val="28"/>
+              </w:rPr>
+              <w:lastRenderedPageBreak/>
+              <w:drawing>
+                <wp:inline distT="0" distB="0" distL="0" distR="0" wp14:anchorId="0A6A9D77" wp14:editId="7182A87D">
+                  <wp:extent cx="1000125" cy="1370034"/>
+                  <wp:effectExtent l="0" t="0" r="0" b="1905"/>
+                  <wp:docPr id="1875901355" name="Picture 1"/>
+                  <wp:cNvGraphicFramePr>
+                    <a:graphicFrameLocks xmlns:a="http://schemas.openxmlformats.org/drawingml/2006/main" noChangeAspect="1"/>
+                  </wp:cNvGraphicFramePr>
+                  <a:graphic xmlns:a="http://schemas.openxmlformats.org/drawingml/2006/main">
+                    <a:graphicData uri="http://schemas.openxmlformats.org/drawingml/2006/picture">
+                      <pic:pic xmlns:pic="http://schemas.openxmlformats.org/drawingml/2006/picture">
+                        <pic:nvPicPr>
+                          <pic:cNvPr id="1875901355" name=""/>
+                          <pic:cNvPicPr/>
+                        </pic:nvPicPr>
+                        <pic:blipFill>
+                          <a:blip r:embed="rId103"/>
+                          <a:stretch>
+                            <a:fillRect/>
+                          </a:stretch>
+                        </pic:blipFill>
+                        <pic:spPr>
+                          <a:xfrm>
+                            <a:off x="0" y="0"/>
+                            <a:ext cx="1001680" cy="1372165"/>
+                          </a:xfrm>
+                          <a:prstGeom prst="rect">
+                            <a:avLst/>
+                          </a:prstGeom>
+                        </pic:spPr>
+                      </pic:pic>
+                    </a:graphicData>
+                  </a:graphic>
+                </wp:inline>
+              </w:drawing>
+            </w:r>
+          </w:p>
+          <w:p>
+            <w:pPr>
+              <w:rPr>
+                <w:sz w:val="28"/>
+                <w:szCs w:val="28"/>
+              </w:rPr>
+            </w:pPr>
+            <w:r>
+              <w:rPr>
+                <w:sz w:val="28"/>
+                <w:szCs w:val="28"/>
+              </w:rPr>
+              <w:t xml:space="preserve">I then put the image into the world again and this time </w:t>
+            </w:r>
+            <w:r>
+              <w:rPr>
+                <w:sz w:val="28"/>
+                <w:szCs w:val="28"/>
+              </w:rPr>
+              <w:t xml:space="preserve">it just filled in 2 of the sides of the image </w:t>
+            </w:r>
+            <w:r>
+              <w:rPr>
+                <w:sz w:val="28"/>
+                <w:szCs w:val="28"/>
+              </w:rPr>
+              <w:t xml:space="preserve">I don’t know why at the moment this is happening but I think it may be that </w:t>
+            </w:r>
+            <w:r>
+              <w:rPr>
+                <w:sz w:val="28"/>
+                <w:szCs w:val="28"/>
+              </w:rPr>
+              <w:t>it needs to be shifted in some way.</w:t>
+            </w:r>
+          </w:p>
+          <w:p>
+            <w:pPr>
+              <w:rPr>
+                <w:sz w:val="28"/>
+                <w:szCs w:val="28"/>
+              </w:rPr>
+            </w:pPr>
+            <w:r>
+              <w:rPr>
+                <w:sz w:val="28"/>
+                <w:szCs w:val="28"/>
+              </w:rPr>
+              <w:drawing>
+                <wp:inline distT="0" distB="0" distL="0" distR="0" wp14:anchorId="3C4DDD22" wp14:editId="4E61DB60">
+                  <wp:extent cx="2951230" cy="1123950"/>
+                  <wp:effectExtent l="0" t="0" r="1905" b="0"/>
+                  <wp:docPr id="1269644135" name="Picture 1"/>
+                  <wp:cNvGraphicFramePr>
+                    <a:graphicFrameLocks xmlns:a="http://schemas.openxmlformats.org/drawingml/2006/main" noChangeAspect="1"/>
+                  </wp:cNvGraphicFramePr>
+                  <a:graphic xmlns:a="http://schemas.openxmlformats.org/drawingml/2006/main">
+                    <a:graphicData uri="http://schemas.openxmlformats.org/drawingml/2006/picture">
+                      <pic:pic xmlns:pic="http://schemas.openxmlformats.org/drawingml/2006/picture">
+                        <pic:nvPicPr>
+                          <pic:cNvPr id="1269644135" name=""/>
+                          <pic:cNvPicPr/>
+                        </pic:nvPicPr>
+                        <pic:blipFill>
+                          <a:blip r:embed="rId104"/>
+                          <a:stretch>
+                            <a:fillRect/>
+                          </a:stretch>
+                        </pic:blipFill>
+                        <pic:spPr>
+                          <a:xfrm>
+                            <a:off x="0" y="0"/>
+                            <a:ext cx="2960531" cy="1127492"/>
+                          </a:xfrm>
+                          <a:prstGeom prst="rect">
+                            <a:avLst/>
+                          </a:prstGeom>
+                        </pic:spPr>
+                      </pic:pic>
+                    </a:graphicData>
+                  </a:graphic>
+                </wp:inline>
+              </w:drawing>
+            </w:r>
+          </w:p>
+          <w:p>
+            <w:pPr>
+              <w:rPr>
+                <w:sz w:val="28"/>
+                <w:szCs w:val="28"/>
+              </w:rPr>
+            </w:pPr>
+            <w:r>
+              <w:rPr>
+                <w:sz w:val="28"/>
+                <w:szCs w:val="28"/>
+              </w:rPr>
+              <w:t xml:space="preserve">To then fix this problem I realised that </w:t>
+            </w:r>
+            <w:r>
+              <w:rPr>
+                <w:sz w:val="28"/>
+                <w:szCs w:val="28"/>
+              </w:rPr>
+              <w:t xml:space="preserve">the image wasn’t created from the centre of it, it is actually set from the top </w:t>
+            </w:r>
+            <w:r>
+              <w:rPr>
+                <w:sz w:val="28"/>
+                <w:szCs w:val="28"/>
+              </w:rPr>
+              <w:t>left hand corner meaning that when I was setting it to white it was going over it from that side meaning that it was leaving the other side</w:t>
+            </w:r>
+            <w:r>
+              <w:rPr>
+                <w:sz w:val="28"/>
+                <w:szCs w:val="28"/>
+              </w:rPr>
+              <w:t xml:space="preserve">. To then solve this I set the first 2 numbers in the white part </w:t>
+            </w:r>
+            <w:r>
+              <w:rPr>
+                <w:sz w:val="28"/>
+                <w:szCs w:val="28"/>
+              </w:rPr>
+              <w:t>to 3 because what these do is s</w:t>
+            </w:r>
+            <w:r>
+              <w:rPr>
+                <w:sz w:val="28"/>
+                <w:szCs w:val="28"/>
+              </w:rPr>
+              <w:t xml:space="preserve">hift it that amount from the origin of it </w:t>
+            </w:r>
+            <w:r>
+              <w:rPr>
+                <w:sz w:val="28"/>
+                <w:szCs w:val="28"/>
+              </w:rPr>
+              <w:t xml:space="preserve">I also changed the size of the white </w:t>
+            </w:r>
+            <w:r>
+              <w:rPr>
+                <w:sz w:val="28"/>
+                <w:szCs w:val="28"/>
+              </w:rPr>
+              <w:t>down to 34 this means that now each side of the wall has a black outline with the exact same size of 3.</w:t>
+            </w:r>
+          </w:p>
+          <w:p>
+            <w:pPr>
+              <w:rPr>
+                <w:sz w:val="28"/>
+                <w:szCs w:val="28"/>
+              </w:rPr>
+            </w:pPr>
+            <w:r>
+              <w:rPr>
+                <w:sz w:val="28"/>
+                <w:szCs w:val="28"/>
+              </w:rPr>
+              <w:drawing>
+                <wp:inline distT="0" distB="0" distL="0" distR="0" wp14:anchorId="29FC4E50" wp14:editId="0F5D5531">
+                  <wp:extent cx="1095375" cy="1289591"/>
+                  <wp:effectExtent l="0" t="0" r="0" b="6350"/>
+                  <wp:docPr id="1526207875" name="Picture 1"/>
+                  <wp:cNvGraphicFramePr>
+                    <a:graphicFrameLocks xmlns:a="http://schemas.openxmlformats.org/drawingml/2006/main" noChangeAspect="1"/>
+                  </wp:cNvGraphicFramePr>
+                  <a:graphic xmlns:a="http://schemas.openxmlformats.org/drawingml/2006/main">
+                    <a:graphicData uri="http://schemas.openxmlformats.org/drawingml/2006/picture">
+                      <pic:pic xmlns:pic="http://schemas.openxmlformats.org/drawingml/2006/picture">
+                        <pic:nvPicPr>
+                          <pic:cNvPr id="1526207875" name=""/>
+                          <pic:cNvPicPr/>
+                        </pic:nvPicPr>
+                        <pic:blipFill>
+                          <a:blip r:embed="rId105"/>
+                          <a:stretch>
+                            <a:fillRect/>
+                          </a:stretch>
+                        </pic:blipFill>
+                        <pic:spPr>
+                          <a:xfrm>
+                            <a:off x="0" y="0"/>
+                            <a:ext cx="1096425" cy="1290828"/>
+                          </a:xfrm>
+                          <a:prstGeom prst="rect">
+                            <a:avLst/>
+                          </a:prstGeom>
+                        </pic:spPr>
+                      </pic:pic>
+                    </a:graphicData>
+                  </a:graphic>
+                </wp:inline>
+              </w:drawing>
+            </w:r>
+          </w:p>
+          <w:p>
+            <w:pPr>
+              <w:rPr>
+                <w:sz w:val="28"/>
+                <w:szCs w:val="28"/>
+              </w:rPr>
+            </w:pPr>
+            <w:r>
+              <w:rPr>
+                <w:sz w:val="28"/>
+                <w:szCs w:val="28"/>
+              </w:rPr>
+              <w:t xml:space="preserve">This shows that the code to create the image of the wall is now fully working as it should this means that </w:t>
+            </w:r>
+            <w:r>
+              <w:rPr>
+                <w:sz w:val="28"/>
+                <w:szCs w:val="28"/>
+              </w:rPr>
+              <w:t xml:space="preserve">it is how I want and </w:t>
+            </w:r>
+            <w:r>
+              <w:rPr>
+                <w:sz w:val="28"/>
+                <w:szCs w:val="28"/>
+              </w:rPr>
+              <w:t>I can now go onto actually making code to effect the wall.</w:t>
+            </w:r>
+          </w:p>
+          <w:p>
+            <w:pPr>
+              <w:rPr>
+                <w:sz w:val="28"/>
+                <w:szCs w:val="28"/>
+              </w:rPr>
+            </w:pPr>
+            <w:r>
+              <w:rPr>
+                <w:sz w:val="28"/>
+                <w:szCs w:val="28"/>
+              </w:rPr>
+              <w:drawing>
+                <wp:inline distT="0" distB="0" distL="0" distR="0" wp14:anchorId="5DA49F7A" wp14:editId="0F86F7F8">
+                  <wp:extent cx="3162741" cy="266737"/>
+                  <wp:effectExtent l="0" t="0" r="0" b="0"/>
+                  <wp:docPr id="54726259" name="Picture 1"/>
+                  <wp:cNvGraphicFramePr>
+                    <a:graphicFrameLocks xmlns:a="http://schemas.openxmlformats.org/drawingml/2006/main" noChangeAspect="1"/>
+                  </wp:cNvGraphicFramePr>
+                  <a:graphic xmlns:a="http://schemas.openxmlformats.org/drawingml/2006/main">
+                    <a:graphicData uri="http://schemas.openxmlformats.org/drawingml/2006/picture">
+                      <pic:pic xmlns:pic="http://schemas.openxmlformats.org/drawingml/2006/picture">
+                        <pic:nvPicPr>
+                          <pic:cNvPr id="54726259" name=""/>
+                          <pic:cNvPicPr/>
+                        </pic:nvPicPr>
+                        <pic:blipFill>
+                          <a:blip r:embed="rId106"/>
+                          <a:stretch>
+                            <a:fillRect/>
+                          </a:stretch>
+                        </pic:blipFill>
+                        <pic:spPr>
+                          <a:xfrm>
+                            <a:off x="0" y="0"/>
+                            <a:ext cx="3162741" cy="266737"/>
+                          </a:xfrm>
+                          <a:prstGeom prst="rect">
+                            <a:avLst/>
+                          </a:prstGeom>
+                        </pic:spPr>
+                      </pic:pic>
+                    </a:graphicData>
+                  </a:graphic>
+                </wp:inline>
+              </w:drawing>
+            </w:r>
+          </w:p>
+          <w:p>
+            <w:pPr>
+              <w:rPr>
+                <w:sz w:val="28"/>
+                <w:szCs w:val="28"/>
+              </w:rPr>
+            </w:pPr>
+            <w:r>
+              <w:rPr>
+                <w:sz w:val="28"/>
+                <w:szCs w:val="28"/>
+              </w:rPr>
+              <w:t xml:space="preserve">I have made a new variable </w:t>
+            </w:r>
+            <w:r>
+              <w:rPr>
+                <w:sz w:val="28"/>
+                <w:szCs w:val="28"/>
+              </w:rPr>
+              <w:t xml:space="preserve">this will be used to say if the ball and wall are touching this is why it will be a Boolean variable because I will only need to </w:t>
+            </w:r>
+            <w:r>
+              <w:rPr>
+                <w:sz w:val="28"/>
+                <w:szCs w:val="28"/>
+              </w:rPr>
+              <w:lastRenderedPageBreak/>
+              <w:t xml:space="preserve">know either true it </w:t>
+            </w:r>
+            <w:r>
+              <w:rPr>
+                <w:sz w:val="28"/>
+                <w:szCs w:val="28"/>
+              </w:rPr>
+              <w:t xml:space="preserve">is touching or false it isn’t touching. I have set it to false to start this is because </w:t>
+            </w:r>
+            <w:r>
+              <w:rPr>
+                <w:sz w:val="28"/>
+                <w:szCs w:val="28"/>
+              </w:rPr>
+              <w:t xml:space="preserve">the ball will start not touching the wall </w:t>
+            </w:r>
+            <w:r>
+              <w:rPr>
+                <w:sz w:val="28"/>
+                <w:szCs w:val="28"/>
+              </w:rPr>
+              <w:t xml:space="preserve">meaning it will be false and then once it touches then it will change and it will do what I want it to as if it was set to true at first it would do what I want </w:t>
+            </w:r>
+            <w:r>
+              <w:rPr>
+                <w:sz w:val="28"/>
+                <w:szCs w:val="28"/>
+              </w:rPr>
+              <w:t>right at the beginning the simulator which is not what I want.</w:t>
+            </w:r>
+          </w:p>
+          <w:p>
+            <w:pPr>
+              <w:rPr>
+                <w:sz w:val="28"/>
+                <w:szCs w:val="28"/>
+              </w:rPr>
+            </w:pPr>
+            <w:r>
+              <w:rPr>
+                <w:sz w:val="28"/>
+                <w:szCs w:val="28"/>
+              </w:rPr>
+              <w:drawing>
+                <wp:inline distT="0" distB="0" distL="0" distR="0" wp14:anchorId="24EAD031" wp14:editId="7B21AE25">
+                  <wp:extent cx="2524125" cy="818428"/>
+                  <wp:effectExtent l="0" t="0" r="0" b="1270"/>
+                  <wp:docPr id="903877205" name="Picture 1"/>
+                  <wp:cNvGraphicFramePr>
+                    <a:graphicFrameLocks xmlns:a="http://schemas.openxmlformats.org/drawingml/2006/main" noChangeAspect="1"/>
+                  </wp:cNvGraphicFramePr>
+                  <a:graphic xmlns:a="http://schemas.openxmlformats.org/drawingml/2006/main">
+                    <a:graphicData uri="http://schemas.openxmlformats.org/drawingml/2006/picture">
+                      <pic:pic xmlns:pic="http://schemas.openxmlformats.org/drawingml/2006/picture">
+                        <pic:nvPicPr>
+                          <pic:cNvPr id="903877205" name=""/>
+                          <pic:cNvPicPr/>
+                        </pic:nvPicPr>
+                        <pic:blipFill>
+                          <a:blip r:embed="rId107"/>
+                          <a:stretch>
+                            <a:fillRect/>
+                          </a:stretch>
+                        </pic:blipFill>
+                        <pic:spPr>
+                          <a:xfrm>
+                            <a:off x="0" y="0"/>
+                            <a:ext cx="2529103" cy="820042"/>
+                          </a:xfrm>
+                          <a:prstGeom prst="rect">
+                            <a:avLst/>
+                          </a:prstGeom>
+                        </pic:spPr>
+                      </pic:pic>
+                    </a:graphicData>
+                  </a:graphic>
+                </wp:inline>
+              </w:drawing>
+            </w:r>
+          </w:p>
+          <w:p>
+            <w:pPr>
+              <w:rPr>
+                <w:sz w:val="28"/>
+                <w:szCs w:val="28"/>
+              </w:rPr>
+            </w:pPr>
+            <w:r>
+              <w:rPr>
+                <w:sz w:val="28"/>
+                <w:szCs w:val="28"/>
+              </w:rPr>
+              <w:t xml:space="preserve">I have made a new method to </w:t>
+            </w:r>
+            <w:r>
+              <w:rPr>
+                <w:sz w:val="28"/>
+                <w:szCs w:val="28"/>
+              </w:rPr>
+              <w:t>now check to see if the wall is in contact with the ball I have used an if statement because I need it if its true</w:t>
+            </w:r>
+            <w:r>
+              <w:rPr>
+                <w:sz w:val="28"/>
+                <w:szCs w:val="28"/>
+              </w:rPr>
+              <w:t xml:space="preserve"> it will then </w:t>
+            </w:r>
+            <w:r>
+              <w:rPr>
+                <w:sz w:val="28"/>
+                <w:szCs w:val="28"/>
+              </w:rPr>
+              <w:t xml:space="preserve">change the variable to true </w:t>
+            </w:r>
+            <w:r>
+              <w:rPr>
+                <w:sz w:val="28"/>
+                <w:szCs w:val="28"/>
+              </w:rPr>
+              <w:t>and then can be used something else</w:t>
+            </w:r>
+            <w:r>
+              <w:rPr>
+                <w:sz w:val="28"/>
+                <w:szCs w:val="28"/>
+              </w:rPr>
+              <w:t xml:space="preserve"> I am doing that so </w:t>
+            </w:r>
+            <w:r>
+              <w:rPr>
+                <w:sz w:val="28"/>
+                <w:szCs w:val="28"/>
+              </w:rPr>
+              <w:t>I can set the variable to private so it can only be effected in this class so then I have to use getters and setters</w:t>
+            </w:r>
+            <w:r>
+              <w:rPr>
+                <w:sz w:val="28"/>
+                <w:szCs w:val="28"/>
+              </w:rPr>
+              <w:t xml:space="preserve"> to get it where I need it which will be the ball class.</w:t>
+            </w:r>
+          </w:p>
+          <w:p>
+            <w:pPr>
+              <w:rPr>
+                <w:sz w:val="28"/>
+                <w:szCs w:val="28"/>
+              </w:rPr>
+            </w:pPr>
+            <w:r>
+              <w:rPr>
+                <w:sz w:val="28"/>
+                <w:szCs w:val="28"/>
+              </w:rPr>
+              <w:drawing>
+                <wp:inline distT="0" distB="0" distL="0" distR="0" wp14:anchorId="37C479DD" wp14:editId="0783DB25">
+                  <wp:extent cx="3858163" cy="219106"/>
+                  <wp:effectExtent l="0" t="0" r="0" b="9525"/>
+                  <wp:docPr id="1244955501" name="Picture 1"/>
+                  <wp:cNvGraphicFramePr>
+                    <a:graphicFrameLocks xmlns:a="http://schemas.openxmlformats.org/drawingml/2006/main" noChangeAspect="1"/>
+                  </wp:cNvGraphicFramePr>
+                  <a:graphic xmlns:a="http://schemas.openxmlformats.org/drawingml/2006/main">
+                    <a:graphicData uri="http://schemas.openxmlformats.org/drawingml/2006/picture">
+                      <pic:pic xmlns:pic="http://schemas.openxmlformats.org/drawingml/2006/picture">
+                        <pic:nvPicPr>
+                          <pic:cNvPr id="1244955501" name=""/>
+                          <pic:cNvPicPr/>
+                        </pic:nvPicPr>
+                        <pic:blipFill>
+                          <a:blip r:embed="rId108"/>
+                          <a:stretch>
+                            <a:fillRect/>
+                          </a:stretch>
+                        </pic:blipFill>
+                        <pic:spPr>
+                          <a:xfrm>
+                            <a:off x="0" y="0"/>
+                            <a:ext cx="3858163" cy="219106"/>
+                          </a:xfrm>
+                          <a:prstGeom prst="rect">
+                            <a:avLst/>
+                          </a:prstGeom>
+                        </pic:spPr>
+                      </pic:pic>
+                    </a:graphicData>
+                  </a:graphic>
+                </wp:inline>
+              </w:drawing>
+            </w:r>
+          </w:p>
+          <w:p>
+            <w:pPr>
+              <w:rPr>
+                <w:sz w:val="28"/>
+                <w:szCs w:val="28"/>
+              </w:rPr>
+            </w:pPr>
+            <w:r>
+              <w:rPr>
+                <w:sz w:val="28"/>
+                <w:szCs w:val="28"/>
+              </w:rPr>
+              <w:t xml:space="preserve">This is just because I forgot to set the variable to a private which just means I can only change within the </w:t>
+            </w:r>
+            <w:r>
+              <w:rPr>
+                <w:sz w:val="28"/>
+                <w:szCs w:val="28"/>
+              </w:rPr>
+              <w:t>class it was created.</w:t>
+            </w:r>
+          </w:p>
         </w:tc>
       </w:tr>
       <w:tr>
@@ -15099,6 +15993,7 @@
                 <w:sz w:val="28"/>
                 <w:szCs w:val="28"/>
               </w:rPr>
+              <w:lastRenderedPageBreak/>
               <w:t>Test Using the Test Plan in that section and mark them as working when they are. </w:t>
             </w:r>
           </w:p>

</xml_diff>

<commit_message>
Made my flowcharts for background
</commit_message>
<xml_diff>
--- a/Rample World Coursework.docx
+++ b/Rample World Coursework.docx
@@ -810,7 +810,21 @@
               <w:rPr>
                 <w:rFonts w:ascii="Aptos" w:eastAsia="Aptos" w:hAnsi="Aptos" w:cs="Aptos"/>
               </w:rPr>
-              <w:t xml:space="preserve"> dont like about the game is that you can set the position that it starts from this is because </w:t>
+              <w:t xml:space="preserve"> </w:t>
+            </w:r>
+            <w:proofErr w:type="spellStart"/>
+            <w:r>
+              <w:rPr>
+                <w:rFonts w:ascii="Aptos" w:eastAsia="Aptos" w:hAnsi="Aptos" w:cs="Aptos"/>
+              </w:rPr>
+              <w:t>dont</w:t>
+            </w:r>
+            <w:proofErr w:type="spellEnd"/>
+            <w:r>
+              <w:rPr>
+                <w:rFonts w:ascii="Aptos" w:eastAsia="Aptos" w:hAnsi="Aptos" w:cs="Aptos"/>
+              </w:rPr>
+              <w:t xml:space="preserve"> like about the game is that you can set the position that it starts from this is because </w:t>
             </w:r>
             <w:proofErr w:type="spellStart"/>
             <w:r>
@@ -907,7 +921,21 @@
               <w:rPr>
                 <w:rFonts w:ascii="Aptos" w:eastAsia="Aptos" w:hAnsi="Aptos" w:cs="Aptos"/>
               </w:rPr>
-              <w:t xml:space="preserve"> dont like about the game is that you cannot set a specific weight or friction for the object to be and you have to choose what object you want which already has the weight and friction </w:t>
+              <w:t xml:space="preserve"> </w:t>
+            </w:r>
+            <w:proofErr w:type="spellStart"/>
+            <w:r>
+              <w:rPr>
+                <w:rFonts w:ascii="Aptos" w:eastAsia="Aptos" w:hAnsi="Aptos" w:cs="Aptos"/>
+              </w:rPr>
+              <w:t>dont</w:t>
+            </w:r>
+            <w:proofErr w:type="spellEnd"/>
+            <w:r>
+              <w:rPr>
+                <w:rFonts w:ascii="Aptos" w:eastAsia="Aptos" w:hAnsi="Aptos" w:cs="Aptos"/>
+              </w:rPr>
+              <w:t xml:space="preserve"> like about the game is that you cannot set a specific weight or friction for the object to be and you have to choose what object you want which already has the weight and friction </w:t>
             </w:r>
             <w:proofErr w:type="spellStart"/>
             <w:r>
@@ -1019,7 +1047,21 @@
               <w:rPr>
                 <w:rFonts w:ascii="Aptos" w:eastAsia="Aptos" w:hAnsi="Aptos" w:cs="Aptos"/>
               </w:rPr>
-              <w:t xml:space="preserve"> dont like about this game is that you are able to interact with the object with your cursor this is not a good thing because it is not what you would do in this actual simulation as using your cursor to add force will not be very accurate to put the correct amount you want and also it allows you to change the force while the game is running.</w:t>
+              <w:t xml:space="preserve"> </w:t>
+            </w:r>
+            <w:proofErr w:type="spellStart"/>
+            <w:r>
+              <w:rPr>
+                <w:rFonts w:ascii="Aptos" w:eastAsia="Aptos" w:hAnsi="Aptos" w:cs="Aptos"/>
+              </w:rPr>
+              <w:t>dont</w:t>
+            </w:r>
+            <w:proofErr w:type="spellEnd"/>
+            <w:r>
+              <w:rPr>
+                <w:rFonts w:ascii="Aptos" w:eastAsia="Aptos" w:hAnsi="Aptos" w:cs="Aptos"/>
+              </w:rPr>
+              <w:t xml:space="preserve"> like about this game is that you are able to interact with the object with your cursor this is not a good thing because it is not what you would do in this actual simulation as using your cursor to add force will not be very accurate to put the correct amount you want and also it allows you to change the force while the game is running.</w:t>
             </w:r>
           </w:p>
         </w:tc>
@@ -1068,7 +1110,21 @@
               <w:rPr>
                 <w:rFonts w:ascii="Aptos" w:eastAsia="Aptos" w:hAnsi="Aptos" w:cs="Aptos"/>
               </w:rPr>
-              <w:t xml:space="preserve"> dont like is that the colour scheme </w:t>
+              <w:t xml:space="preserve"> </w:t>
+            </w:r>
+            <w:proofErr w:type="spellStart"/>
+            <w:r>
+              <w:rPr>
+                <w:rFonts w:ascii="Aptos" w:eastAsia="Aptos" w:hAnsi="Aptos" w:cs="Aptos"/>
+              </w:rPr>
+              <w:t>dont</w:t>
+            </w:r>
+            <w:proofErr w:type="spellEnd"/>
+            <w:r>
+              <w:rPr>
+                <w:rFonts w:ascii="Aptos" w:eastAsia="Aptos" w:hAnsi="Aptos" w:cs="Aptos"/>
+              </w:rPr>
+              <w:t xml:space="preserve"> like is that the colour scheme </w:t>
             </w:r>
             <w:proofErr w:type="spellStart"/>
             <w:r>
@@ -5711,7 +5767,23 @@
           <w:sz w:val="28"/>
           <w:szCs w:val="28"/>
         </w:rPr>
-        <w:t xml:space="preserve"> dont need to spent time making the designs then  </w:t>
+        <w:t xml:space="preserve"> </w:t>
+      </w:r>
+      <w:proofErr w:type="spellStart"/>
+      <w:r>
+        <w:rPr>
+          <w:sz w:val="28"/>
+          <w:szCs w:val="28"/>
+        </w:rPr>
+        <w:t>dont</w:t>
+      </w:r>
+      <w:proofErr w:type="spellEnd"/>
+      <w:r>
+        <w:rPr>
+          <w:sz w:val="28"/>
+          <w:szCs w:val="28"/>
+        </w:rPr>
+        <w:t xml:space="preserve"> need to spent time making the designs then  </w:t>
       </w:r>
     </w:p>
     <w:p>
@@ -21265,6 +21337,567 @@
         </w:rPr>
         <w:t> </w:t>
       </w:r>
+    </w:p>
+    <w:tbl>
+      <w:tblPr>
+        <w:tblW w:w="0" w:type="dxa"/>
+        <w:tblBorders>
+          <w:top w:val="outset" w:sz="6" w:space="0" w:color="auto"/>
+          <w:left w:val="outset" w:sz="6" w:space="0" w:color="auto"/>
+          <w:bottom w:val="outset" w:sz="6" w:space="0" w:color="auto"/>
+          <w:right w:val="outset" w:sz="6" w:space="0" w:color="auto"/>
+        </w:tblBorders>
+        <w:tblCellMar>
+          <w:left w:w="0" w:type="dxa"/>
+          <w:right w:w="0" w:type="dxa"/>
+        </w:tblCellMar>
+        <w:tblLook w:val="04A0" w:firstRow="1" w:lastRow="0" w:firstColumn="1" w:lastColumn="0" w:noHBand="0" w:noVBand="1"/>
+      </w:tblPr>
+      <w:tblGrid>
+        <w:gridCol w:w="9000"/>
+      </w:tblGrid>
+      <w:tr>
+        <w:trPr>
+          <w:trHeight w:val="300"/>
+        </w:trPr>
+        <w:tc>
+          <w:tcPr>
+            <w:tcW w:w="9000" w:type="dxa"/>
+            <w:tcBorders>
+              <w:top w:val="single" w:sz="6" w:space="0" w:color="000000"/>
+              <w:left w:val="single" w:sz="6" w:space="0" w:color="000000"/>
+              <w:bottom w:val="single" w:sz="6" w:space="0" w:color="000000"/>
+              <w:right w:val="single" w:sz="6" w:space="0" w:color="000000"/>
+            </w:tcBorders>
+            <w:hideMark/>
+          </w:tcPr>
+          <w:p>
+            <w:pPr>
+              <w:rPr>
+                <w:sz w:val="28"/>
+                <w:szCs w:val="28"/>
+              </w:rPr>
+            </w:pPr>
+            <w:r>
+              <w:rPr>
+                <w:sz w:val="28"/>
+                <w:szCs w:val="28"/>
+              </w:rPr>
+              <w:lastRenderedPageBreak/>
+              <w:t>BACKGROUND</w:t>
+            </w:r>
+            <w:r>
+              <w:rPr>
+                <w:sz w:val="28"/>
+                <w:szCs w:val="28"/>
+              </w:rPr>
+              <w:t> </w:t>
+            </w:r>
+          </w:p>
+        </w:tc>
+      </w:tr>
+      <w:tr>
+        <w:trPr>
+          <w:trHeight w:val="300"/>
+        </w:trPr>
+        <w:tc>
+          <w:tcPr>
+            <w:tcW w:w="9000" w:type="dxa"/>
+            <w:tcBorders>
+              <w:top w:val="single" w:sz="6" w:space="0" w:color="000000"/>
+              <w:left w:val="single" w:sz="6" w:space="0" w:color="000000"/>
+              <w:bottom w:val="single" w:sz="6" w:space="0" w:color="000000"/>
+              <w:right w:val="single" w:sz="6" w:space="0" w:color="000000"/>
+            </w:tcBorders>
+            <w:hideMark/>
+          </w:tcPr>
+          <w:p>
+            <w:pPr>
+              <w:rPr>
+                <w:sz w:val="28"/>
+                <w:szCs w:val="28"/>
+                <w:u w:val="single"/>
+              </w:rPr>
+            </w:pPr>
+            <w:r>
+              <w:rPr>
+                <w:sz w:val="28"/>
+                <w:szCs w:val="28"/>
+                <w:u w:val="single"/>
+              </w:rPr>
+              <w:t>Flowcharts </w:t>
+            </w:r>
+          </w:p>
+          <w:p>
+            <w:pPr>
+              <w:rPr>
+                <w:sz w:val="28"/>
+                <w:szCs w:val="28"/>
+              </w:rPr>
+            </w:pPr>
+            <w:r>
+              <w:rPr>
+                <w:sz w:val="28"/>
+                <w:szCs w:val="28"/>
+              </w:rPr>
+              <w:t xml:space="preserve">As my </w:t>
+            </w:r>
+            <w:r>
+              <w:rPr>
+                <w:sz w:val="28"/>
+                <w:szCs w:val="28"/>
+              </w:rPr>
+              <w:t xml:space="preserve">background isn’t just one big section and is many little ones that I have made into one section I will have </w:t>
+            </w:r>
+            <w:r>
+              <w:rPr>
+                <w:sz w:val="28"/>
+                <w:szCs w:val="28"/>
+              </w:rPr>
+              <w:t>5 different mini sections in each area of this section</w:t>
+            </w:r>
+            <w:r>
+              <w:rPr>
+                <w:sz w:val="28"/>
+                <w:szCs w:val="28"/>
+              </w:rPr>
+              <w:t xml:space="preserve">. The reason I put it into one section is because they aren’t directly about the ball and ramp part of the code but are instead a part of the background of the </w:t>
+            </w:r>
+            <w:r>
+              <w:rPr>
+                <w:sz w:val="28"/>
+                <w:szCs w:val="28"/>
+              </w:rPr>
+              <w:t>simulator.</w:t>
+            </w:r>
+          </w:p>
+          <w:p>
+            <w:pPr>
+              <w:rPr>
+                <w:sz w:val="28"/>
+                <w:szCs w:val="28"/>
+              </w:rPr>
+            </w:pPr>
+          </w:p>
+          <w:p>
+            <w:pPr>
+              <w:rPr>
+                <w:sz w:val="28"/>
+                <w:szCs w:val="28"/>
+              </w:rPr>
+            </w:pPr>
+          </w:p>
+          <w:p>
+            <w:pPr>
+              <w:rPr>
+                <w:sz w:val="28"/>
+                <w:szCs w:val="28"/>
+              </w:rPr>
+            </w:pPr>
+            <w:r>
+              <w:rPr>
+                <w:sz w:val="28"/>
+                <w:szCs w:val="28"/>
+              </w:rPr>
+              <w:t> </w:t>
+            </w:r>
+          </w:p>
+          <w:p>
+            <w:pPr>
+              <w:rPr>
+                <w:sz w:val="28"/>
+                <w:szCs w:val="28"/>
+              </w:rPr>
+            </w:pPr>
+            <w:r>
+              <w:rPr>
+                <w:sz w:val="28"/>
+                <w:szCs w:val="28"/>
+              </w:rPr>
+              <w:t>Diagram of each section of code in the stage showing how the code should Run. </w:t>
+            </w:r>
+          </w:p>
+        </w:tc>
+      </w:tr>
+      <w:tr>
+        <w:trPr>
+          <w:trHeight w:val="300"/>
+        </w:trPr>
+        <w:tc>
+          <w:tcPr>
+            <w:tcW w:w="9000" w:type="dxa"/>
+            <w:tcBorders>
+              <w:top w:val="single" w:sz="6" w:space="0" w:color="000000"/>
+              <w:left w:val="single" w:sz="6" w:space="0" w:color="000000"/>
+              <w:bottom w:val="single" w:sz="6" w:space="0" w:color="000000"/>
+              <w:right w:val="single" w:sz="6" w:space="0" w:color="000000"/>
+            </w:tcBorders>
+            <w:hideMark/>
+          </w:tcPr>
+          <w:p>
+            <w:pPr>
+              <w:rPr>
+                <w:sz w:val="28"/>
+                <w:szCs w:val="28"/>
+              </w:rPr>
+            </w:pPr>
+            <w:r>
+              <w:rPr>
+                <w:sz w:val="28"/>
+                <w:szCs w:val="28"/>
+              </w:rPr>
+              <w:t>Data Dictionary </w:t>
+            </w:r>
+          </w:p>
+          <w:tbl>
+            <w:tblPr>
+              <w:tblW w:w="0" w:type="dxa"/>
+              <w:tblBorders>
+                <w:top w:val="outset" w:sz="6" w:space="0" w:color="auto"/>
+                <w:left w:val="outset" w:sz="6" w:space="0" w:color="auto"/>
+                <w:bottom w:val="outset" w:sz="6" w:space="0" w:color="auto"/>
+                <w:right w:val="outset" w:sz="6" w:space="0" w:color="auto"/>
+              </w:tblBorders>
+              <w:tblCellMar>
+                <w:left w:w="0" w:type="dxa"/>
+                <w:right w:w="0" w:type="dxa"/>
+              </w:tblCellMar>
+              <w:tblLook w:val="04A0" w:firstRow="1" w:lastRow="0" w:firstColumn="1" w:lastColumn="0" w:noHBand="0" w:noVBand="1"/>
+            </w:tblPr>
+            <w:tblGrid>
+              <w:gridCol w:w="2190"/>
+              <w:gridCol w:w="2190"/>
+              <w:gridCol w:w="2190"/>
+            </w:tblGrid>
+            <w:tr>
+              <w:trPr>
+                <w:trHeight w:val="300"/>
+              </w:trPr>
+              <w:tc>
+                <w:tcPr>
+                  <w:tcW w:w="2190" w:type="dxa"/>
+                  <w:tcBorders>
+                    <w:top w:val="single" w:sz="6" w:space="0" w:color="000000"/>
+                    <w:left w:val="single" w:sz="6" w:space="0" w:color="000000"/>
+                    <w:bottom w:val="single" w:sz="6" w:space="0" w:color="000000"/>
+                    <w:right w:val="single" w:sz="6" w:space="0" w:color="000000"/>
+                  </w:tcBorders>
+                  <w:hideMark/>
+                </w:tcPr>
+                <w:p>
+                  <w:pPr>
+                    <w:rPr>
+                      <w:sz w:val="28"/>
+                      <w:szCs w:val="28"/>
+                    </w:rPr>
+                  </w:pPr>
+                  <w:r>
+                    <w:rPr>
+                      <w:sz w:val="28"/>
+                      <w:szCs w:val="28"/>
+                    </w:rPr>
+                    <w:t>Name of Data </w:t>
+                  </w:r>
+                </w:p>
+              </w:tc>
+              <w:tc>
+                <w:tcPr>
+                  <w:tcW w:w="2190" w:type="dxa"/>
+                  <w:tcBorders>
+                    <w:top w:val="single" w:sz="6" w:space="0" w:color="000000"/>
+                    <w:left w:val="single" w:sz="6" w:space="0" w:color="000000"/>
+                    <w:bottom w:val="single" w:sz="6" w:space="0" w:color="000000"/>
+                    <w:right w:val="single" w:sz="6" w:space="0" w:color="000000"/>
+                  </w:tcBorders>
+                  <w:hideMark/>
+                </w:tcPr>
+                <w:p>
+                  <w:pPr>
+                    <w:rPr>
+                      <w:sz w:val="28"/>
+                      <w:szCs w:val="28"/>
+                    </w:rPr>
+                  </w:pPr>
+                  <w:r>
+                    <w:rPr>
+                      <w:sz w:val="28"/>
+                      <w:szCs w:val="28"/>
+                    </w:rPr>
+                    <w:t>Type of Data </w:t>
+                  </w:r>
+                </w:p>
+              </w:tc>
+              <w:tc>
+                <w:tcPr>
+                  <w:tcW w:w="2190" w:type="dxa"/>
+                  <w:tcBorders>
+                    <w:top w:val="single" w:sz="6" w:space="0" w:color="000000"/>
+                    <w:left w:val="single" w:sz="6" w:space="0" w:color="000000"/>
+                    <w:bottom w:val="single" w:sz="6" w:space="0" w:color="000000"/>
+                    <w:right w:val="single" w:sz="6" w:space="0" w:color="000000"/>
+                  </w:tcBorders>
+                  <w:hideMark/>
+                </w:tcPr>
+                <w:p>
+                  <w:pPr>
+                    <w:rPr>
+                      <w:sz w:val="28"/>
+                      <w:szCs w:val="28"/>
+                    </w:rPr>
+                  </w:pPr>
+                  <w:r>
+                    <w:rPr>
+                      <w:sz w:val="28"/>
+                      <w:szCs w:val="28"/>
+                    </w:rPr>
+                    <w:t>The Use of the Data. </w:t>
+                  </w:r>
+                </w:p>
+              </w:tc>
+            </w:tr>
+          </w:tbl>
+          <w:p>
+            <w:pPr>
+              <w:rPr>
+                <w:sz w:val="28"/>
+                <w:szCs w:val="28"/>
+              </w:rPr>
+            </w:pPr>
+            <w:r>
+              <w:rPr>
+                <w:sz w:val="28"/>
+                <w:szCs w:val="28"/>
+              </w:rPr>
+              <w:t> </w:t>
+            </w:r>
+          </w:p>
+        </w:tc>
+      </w:tr>
+      <w:tr>
+        <w:trPr>
+          <w:trHeight w:val="300"/>
+        </w:trPr>
+        <w:tc>
+          <w:tcPr>
+            <w:tcW w:w="9000" w:type="dxa"/>
+            <w:tcBorders>
+              <w:top w:val="single" w:sz="6" w:space="0" w:color="000000"/>
+              <w:left w:val="single" w:sz="6" w:space="0" w:color="000000"/>
+              <w:bottom w:val="single" w:sz="6" w:space="0" w:color="000000"/>
+              <w:right w:val="single" w:sz="6" w:space="0" w:color="000000"/>
+            </w:tcBorders>
+            <w:hideMark/>
+          </w:tcPr>
+          <w:p>
+            <w:pPr>
+              <w:rPr>
+                <w:sz w:val="28"/>
+                <w:szCs w:val="28"/>
+              </w:rPr>
+            </w:pPr>
+            <w:r>
+              <w:rPr>
+                <w:sz w:val="28"/>
+                <w:szCs w:val="28"/>
+              </w:rPr>
+              <w:t>Write part of the code. </w:t>
+            </w:r>
+          </w:p>
+          <w:p>
+            <w:pPr>
+              <w:rPr>
+                <w:sz w:val="28"/>
+                <w:szCs w:val="28"/>
+              </w:rPr>
+            </w:pPr>
+            <w:r>
+              <w:rPr>
+                <w:sz w:val="28"/>
+                <w:szCs w:val="28"/>
+              </w:rPr>
+              <w:t>Screenshot it and say what </w:t>
+            </w:r>
+            <w:proofErr w:type="spellStart"/>
+            <w:r>
+              <w:rPr>
+                <w:sz w:val="28"/>
+                <w:szCs w:val="28"/>
+              </w:rPr>
+              <w:t>its</w:t>
+            </w:r>
+            <w:proofErr w:type="spellEnd"/>
+            <w:r>
+              <w:rPr>
+                <w:sz w:val="28"/>
+                <w:szCs w:val="28"/>
+              </w:rPr>
+              <w:t> done and justify it. </w:t>
+            </w:r>
+          </w:p>
+          <w:p>
+            <w:pPr>
+              <w:rPr>
+                <w:sz w:val="28"/>
+                <w:szCs w:val="28"/>
+              </w:rPr>
+            </w:pPr>
+            <w:r>
+              <w:rPr>
+                <w:sz w:val="28"/>
+                <w:szCs w:val="28"/>
+              </w:rPr>
+              <w:t>Run tests you made. </w:t>
+            </w:r>
+          </w:p>
+          <w:p>
+            <w:pPr>
+              <w:rPr>
+                <w:sz w:val="28"/>
+                <w:szCs w:val="28"/>
+              </w:rPr>
+            </w:pPr>
+            <w:r>
+              <w:rPr>
+                <w:sz w:val="28"/>
+                <w:szCs w:val="28"/>
+              </w:rPr>
+              <w:t>Fix Problems. </w:t>
+            </w:r>
+          </w:p>
+          <w:p>
+            <w:pPr>
+              <w:rPr>
+                <w:sz w:val="28"/>
+                <w:szCs w:val="28"/>
+              </w:rPr>
+            </w:pPr>
+            <w:r>
+              <w:rPr>
+                <w:sz w:val="28"/>
+                <w:szCs w:val="28"/>
+              </w:rPr>
+              <w:t>Repeat. </w:t>
+            </w:r>
+          </w:p>
+        </w:tc>
+      </w:tr>
+      <w:tr>
+        <w:trPr>
+          <w:trHeight w:val="300"/>
+        </w:trPr>
+        <w:tc>
+          <w:tcPr>
+            <w:tcW w:w="9000" w:type="dxa"/>
+            <w:tcBorders>
+              <w:top w:val="single" w:sz="6" w:space="0" w:color="000000"/>
+              <w:left w:val="single" w:sz="6" w:space="0" w:color="000000"/>
+              <w:bottom w:val="single" w:sz="6" w:space="0" w:color="000000"/>
+              <w:right w:val="single" w:sz="6" w:space="0" w:color="000000"/>
+            </w:tcBorders>
+            <w:hideMark/>
+          </w:tcPr>
+          <w:p>
+            <w:pPr>
+              <w:rPr>
+                <w:sz w:val="28"/>
+                <w:szCs w:val="28"/>
+              </w:rPr>
+            </w:pPr>
+            <w:r>
+              <w:rPr>
+                <w:sz w:val="28"/>
+                <w:szCs w:val="28"/>
+              </w:rPr>
+              <w:t>Test Using the Test Plan in that section and mark them as working when they are. </w:t>
+            </w:r>
+          </w:p>
+          <w:p>
+            <w:pPr>
+              <w:rPr>
+                <w:sz w:val="28"/>
+                <w:szCs w:val="28"/>
+              </w:rPr>
+            </w:pPr>
+            <w:r>
+              <w:rPr>
+                <w:sz w:val="28"/>
+                <w:szCs w:val="28"/>
+              </w:rPr>
+              <w:t>Fix any Problems. </w:t>
+            </w:r>
+          </w:p>
+          <w:p>
+            <w:pPr>
+              <w:rPr>
+                <w:sz w:val="28"/>
+                <w:szCs w:val="28"/>
+              </w:rPr>
+            </w:pPr>
+            <w:r>
+              <w:rPr>
+                <w:sz w:val="28"/>
+                <w:szCs w:val="28"/>
+              </w:rPr>
+              <w:t>Show screenshots of the section fully working. </w:t>
+            </w:r>
+          </w:p>
+        </w:tc>
+      </w:tr>
+      <w:tr>
+        <w:trPr>
+          <w:trHeight w:val="300"/>
+        </w:trPr>
+        <w:tc>
+          <w:tcPr>
+            <w:tcW w:w="9000" w:type="dxa"/>
+            <w:tcBorders>
+              <w:top w:val="single" w:sz="6" w:space="0" w:color="000000"/>
+              <w:left w:val="single" w:sz="6" w:space="0" w:color="000000"/>
+              <w:bottom w:val="single" w:sz="6" w:space="0" w:color="000000"/>
+              <w:right w:val="single" w:sz="6" w:space="0" w:color="000000"/>
+            </w:tcBorders>
+            <w:hideMark/>
+          </w:tcPr>
+          <w:p>
+            <w:pPr>
+              <w:rPr>
+                <w:sz w:val="28"/>
+                <w:szCs w:val="28"/>
+              </w:rPr>
+            </w:pPr>
+            <w:r>
+              <w:rPr>
+                <w:sz w:val="28"/>
+                <w:szCs w:val="28"/>
+              </w:rPr>
+              <w:t>Write up how the section went. </w:t>
+            </w:r>
+          </w:p>
+        </w:tc>
+      </w:tr>
+    </w:tbl>
+    <w:p>
+      <w:pPr>
+        <w:rPr>
+          <w:sz w:val="28"/>
+          <w:szCs w:val="28"/>
+        </w:rPr>
+      </w:pPr>
+      <w:r>
+        <w:rPr>
+          <w:sz w:val="28"/>
+          <w:szCs w:val="28"/>
+        </w:rPr>
+        <w:t> </w:t>
+      </w:r>
+    </w:p>
+    <w:p>
+      <w:pPr>
+        <w:rPr>
+          <w:sz w:val="28"/>
+          <w:szCs w:val="28"/>
+        </w:rPr>
+      </w:pPr>
     </w:p>
     <w:p>
       <w:pPr>
@@ -22223,7 +22856,6 @@
   <w:style w:type="character" w:default="1" w:styleId="DefaultParagraphFont">
     <w:name w:val="Default Paragraph Font"/>
     <w:uiPriority w:val="1"/>
-    <w:semiHidden/>
     <w:unhideWhenUsed/>
   </w:style>
   <w:style w:type="table" w:default="1" w:styleId="TableNormal">

</xml_diff>

<commit_message>
Making data table and inputs into it
trying to connect the inputs to the actual code
</commit_message>
<xml_diff>
--- a/Rample World Coursework.docx
+++ b/Rample World Coursework.docx
@@ -20398,6 +20398,7 @@
             </w:pPr>
             <w:r>
               <w:rPr>
+                <w:noProof/>
                 <w:sz w:val="28"/>
                 <w:szCs w:val="28"/>
               </w:rPr>
@@ -20447,6 +20448,7 @@
             </w:pPr>
             <w:r>
               <w:rPr>
+                <w:noProof/>
                 <w:sz w:val="28"/>
                 <w:szCs w:val="28"/>
               </w:rPr>
@@ -20511,6 +20513,7 @@
             </w:pPr>
             <w:r>
               <w:rPr>
+                <w:noProof/>
                 <w:sz w:val="28"/>
                 <w:szCs w:val="28"/>
               </w:rPr>
@@ -20575,6 +20578,7 @@
             </w:pPr>
             <w:r>
               <w:rPr>
+                <w:noProof/>
                 <w:sz w:val="28"/>
                 <w:szCs w:val="28"/>
               </w:rPr>
@@ -20646,6 +20650,7 @@
             </w:pPr>
             <w:r>
               <w:rPr>
+                <w:noProof/>
                 <w:sz w:val="28"/>
                 <w:szCs w:val="28"/>
               </w:rPr>
@@ -20711,6 +20716,7 @@
             </w:pPr>
             <w:r>
               <w:rPr>
+                <w:noProof/>
                 <w:sz w:val="28"/>
                 <w:szCs w:val="28"/>
               </w:rPr>
@@ -20775,6 +20781,7 @@
             </w:pPr>
             <w:r>
               <w:rPr>
+                <w:noProof/>
                 <w:sz w:val="28"/>
                 <w:szCs w:val="28"/>
               </w:rPr>
@@ -20839,6 +20846,7 @@
             </w:pPr>
             <w:r>
               <w:rPr>
+                <w:noProof/>
                 <w:sz w:val="28"/>
                 <w:szCs w:val="28"/>
               </w:rPr>
@@ -20888,6 +20896,7 @@
             </w:pPr>
             <w:r>
               <w:rPr>
+                <w:noProof/>
                 <w:sz w:val="28"/>
                 <w:szCs w:val="28"/>
               </w:rPr>
@@ -20959,6 +20968,7 @@
             </w:pPr>
             <w:r>
               <w:rPr>
+                <w:noProof/>
                 <w:sz w:val="28"/>
                 <w:szCs w:val="28"/>
               </w:rPr>
@@ -21031,6 +21041,7 @@
             </w:pPr>
             <w:r>
               <w:rPr>
+                <w:noProof/>
                 <w:sz w:val="28"/>
                 <w:szCs w:val="28"/>
               </w:rPr>
@@ -21080,6 +21091,7 @@
             </w:pPr>
             <w:r>
               <w:rPr>
+                <w:noProof/>
                 <w:sz w:val="28"/>
                 <w:szCs w:val="28"/>
               </w:rPr>
@@ -21144,6 +21156,7 @@
             </w:pPr>
             <w:r>
               <w:rPr>
+                <w:noProof/>
                 <w:sz w:val="28"/>
                 <w:szCs w:val="28"/>
               </w:rPr>
@@ -21197,6 +21210,623 @@
                 <w:szCs w:val="28"/>
               </w:rPr>
               <w:t>I then added the object to the simulator so I can see if it works and it does allowing me to enter my own numbers. I will change the space of where the objects are in the future so they are in the correct space.</w:t>
+            </w:r>
+          </w:p>
+          <w:p>
+            <w:pPr>
+              <w:rPr>
+                <w:sz w:val="28"/>
+                <w:szCs w:val="28"/>
+              </w:rPr>
+            </w:pPr>
+            <w:r>
+              <w:rPr>
+                <w:sz w:val="28"/>
+                <w:szCs w:val="28"/>
+              </w:rPr>
+              <w:drawing>
+                <wp:inline distT="0" distB="0" distL="0" distR="0" wp14:anchorId="70C42765" wp14:editId="30283518">
+                  <wp:extent cx="3238952" cy="657317"/>
+                  <wp:effectExtent l="0" t="0" r="0" b="9525"/>
+                  <wp:docPr id="195706954" name="Picture 1"/>
+                  <wp:cNvGraphicFramePr>
+                    <a:graphicFrameLocks xmlns:a="http://schemas.openxmlformats.org/drawingml/2006/main" noChangeAspect="1"/>
+                  </wp:cNvGraphicFramePr>
+                  <a:graphic xmlns:a="http://schemas.openxmlformats.org/drawingml/2006/main">
+                    <a:graphicData uri="http://schemas.openxmlformats.org/drawingml/2006/picture">
+                      <pic:pic xmlns:pic="http://schemas.openxmlformats.org/drawingml/2006/picture">
+                        <pic:nvPicPr>
+                          <pic:cNvPr id="195706954" name=""/>
+                          <pic:cNvPicPr/>
+                        </pic:nvPicPr>
+                        <pic:blipFill>
+                          <a:blip r:embed="rId168"/>
+                          <a:stretch>
+                            <a:fillRect/>
+                          </a:stretch>
+                        </pic:blipFill>
+                        <pic:spPr>
+                          <a:xfrm>
+                            <a:off x="0" y="0"/>
+                            <a:ext cx="3238952" cy="657317"/>
+                          </a:xfrm>
+                          <a:prstGeom prst="rect">
+                            <a:avLst/>
+                          </a:prstGeom>
+                        </pic:spPr>
+                      </pic:pic>
+                    </a:graphicData>
+                  </a:graphic>
+                </wp:inline>
+              </w:drawing>
+            </w:r>
+          </w:p>
+          <w:p>
+            <w:pPr>
+              <w:rPr>
+                <w:sz w:val="28"/>
+                <w:szCs w:val="28"/>
+              </w:rPr>
+            </w:pPr>
+            <w:r>
+              <w:rPr>
+                <w:sz w:val="28"/>
+                <w:szCs w:val="28"/>
+              </w:rPr>
+              <w:t xml:space="preserve">I have made a new data </w:t>
+            </w:r>
+            <w:r>
+              <w:rPr>
+                <w:sz w:val="28"/>
+                <w:szCs w:val="28"/>
+              </w:rPr>
+              <w:t xml:space="preserve">object for mass this is so that I can be able to click on it and be able to change its variable which I have also made as an integer </w:t>
+            </w:r>
+            <w:r>
+              <w:rPr>
+                <w:sz w:val="28"/>
+                <w:szCs w:val="28"/>
+              </w:rPr>
+              <w:t>I will need</w:t>
+            </w:r>
+            <w:r>
+              <w:rPr>
+                <w:sz w:val="28"/>
+                <w:szCs w:val="28"/>
+              </w:rPr>
+              <w:t xml:space="preserve"> to store the input I have so I can use it in the code</w:t>
+            </w:r>
+            <w:r>
+              <w:rPr>
+                <w:sz w:val="28"/>
+                <w:szCs w:val="28"/>
+              </w:rPr>
+              <w:t xml:space="preserve"> and it will be effected by my inputs I also have a string variable this is because you have to input using a string so I will need to have 2 separate ones which I can then </w:t>
+            </w:r>
+            <w:r>
+              <w:rPr>
+                <w:sz w:val="28"/>
+                <w:szCs w:val="28"/>
+              </w:rPr>
+              <w:t>use to make it an integer later on.</w:t>
+            </w:r>
+          </w:p>
+          <w:p>
+            <w:pPr>
+              <w:rPr>
+                <w:sz w:val="28"/>
+                <w:szCs w:val="28"/>
+              </w:rPr>
+            </w:pPr>
+            <w:r>
+              <w:rPr>
+                <w:sz w:val="28"/>
+                <w:szCs w:val="28"/>
+              </w:rPr>
+              <w:drawing>
+                <wp:inline distT="0" distB="0" distL="0" distR="0" wp14:anchorId="29A59850" wp14:editId="50D0F13B">
+                  <wp:extent cx="5611008" cy="790685"/>
+                  <wp:effectExtent l="0" t="0" r="8890" b="9525"/>
+                  <wp:docPr id="1471992602" name="Picture 1"/>
+                  <wp:cNvGraphicFramePr>
+                    <a:graphicFrameLocks xmlns:a="http://schemas.openxmlformats.org/drawingml/2006/main" noChangeAspect="1"/>
+                  </wp:cNvGraphicFramePr>
+                  <a:graphic xmlns:a="http://schemas.openxmlformats.org/drawingml/2006/main">
+                    <a:graphicData uri="http://schemas.openxmlformats.org/drawingml/2006/picture">
+                      <pic:pic xmlns:pic="http://schemas.openxmlformats.org/drawingml/2006/picture">
+                        <pic:nvPicPr>
+                          <pic:cNvPr id="1471992602" name=""/>
+                          <pic:cNvPicPr/>
+                        </pic:nvPicPr>
+                        <pic:blipFill>
+                          <a:blip r:embed="rId169"/>
+                          <a:stretch>
+                            <a:fillRect/>
+                          </a:stretch>
+                        </pic:blipFill>
+                        <pic:spPr>
+                          <a:xfrm>
+                            <a:off x="0" y="0"/>
+                            <a:ext cx="5611008" cy="790685"/>
+                          </a:xfrm>
+                          <a:prstGeom prst="rect">
+                            <a:avLst/>
+                          </a:prstGeom>
+                        </pic:spPr>
+                      </pic:pic>
+                    </a:graphicData>
+                  </a:graphic>
+                </wp:inline>
+              </w:drawing>
+            </w:r>
+          </w:p>
+          <w:p>
+            <w:pPr>
+              <w:rPr>
+                <w:sz w:val="28"/>
+                <w:szCs w:val="28"/>
+              </w:rPr>
+            </w:pPr>
+            <w:r>
+              <w:rPr>
+                <w:sz w:val="28"/>
+                <w:szCs w:val="28"/>
+              </w:rPr>
+              <w:t xml:space="preserve">I have made the code so that I can click on </w:t>
+            </w:r>
+            <w:r>
+              <w:rPr>
+                <w:sz w:val="28"/>
+                <w:szCs w:val="28"/>
+              </w:rPr>
+              <w:t xml:space="preserve">the object massData and then when its clicked it opens a new panel which I can enter my data into but it </w:t>
+            </w:r>
+            <w:r>
+              <w:rPr>
+                <w:sz w:val="28"/>
+                <w:szCs w:val="28"/>
+              </w:rPr>
+              <w:lastRenderedPageBreak/>
+              <w:t xml:space="preserve">must be connected to a string variable as you can only type strings so then once its got it from there I have to use parseInt to change that variable into a new variable which will be a </w:t>
+            </w:r>
+            <w:r>
+              <w:rPr>
+                <w:sz w:val="28"/>
+                <w:szCs w:val="28"/>
+              </w:rPr>
+              <w:t>integer variable.</w:t>
+            </w:r>
+          </w:p>
+          <w:p>
+            <w:pPr>
+              <w:rPr>
+                <w:sz w:val="28"/>
+                <w:szCs w:val="28"/>
+              </w:rPr>
+            </w:pPr>
+            <w:r>
+              <w:rPr>
+                <w:sz w:val="28"/>
+                <w:szCs w:val="28"/>
+              </w:rPr>
+              <w:drawing>
+                <wp:inline distT="0" distB="0" distL="0" distR="0" wp14:anchorId="47D67AF9" wp14:editId="0A387482">
+                  <wp:extent cx="2629267" cy="447737"/>
+                  <wp:effectExtent l="0" t="0" r="0" b="9525"/>
+                  <wp:docPr id="1290571974" name="Picture 1"/>
+                  <wp:cNvGraphicFramePr>
+                    <a:graphicFrameLocks xmlns:a="http://schemas.openxmlformats.org/drawingml/2006/main" noChangeAspect="1"/>
+                  </wp:cNvGraphicFramePr>
+                  <a:graphic xmlns:a="http://schemas.openxmlformats.org/drawingml/2006/main">
+                    <a:graphicData uri="http://schemas.openxmlformats.org/drawingml/2006/picture">
+                      <pic:pic xmlns:pic="http://schemas.openxmlformats.org/drawingml/2006/picture">
+                        <pic:nvPicPr>
+                          <pic:cNvPr id="1290571974" name=""/>
+                          <pic:cNvPicPr/>
+                        </pic:nvPicPr>
+                        <pic:blipFill>
+                          <a:blip r:embed="rId170"/>
+                          <a:stretch>
+                            <a:fillRect/>
+                          </a:stretch>
+                        </pic:blipFill>
+                        <pic:spPr>
+                          <a:xfrm>
+                            <a:off x="0" y="0"/>
+                            <a:ext cx="2629267" cy="447737"/>
+                          </a:xfrm>
+                          <a:prstGeom prst="rect">
+                            <a:avLst/>
+                          </a:prstGeom>
+                        </pic:spPr>
+                      </pic:pic>
+                    </a:graphicData>
+                  </a:graphic>
+                </wp:inline>
+              </w:drawing>
+            </w:r>
+          </w:p>
+          <w:p>
+            <w:pPr>
+              <w:rPr>
+                <w:sz w:val="28"/>
+                <w:szCs w:val="28"/>
+              </w:rPr>
+            </w:pPr>
+            <w:r>
+              <w:rPr>
+                <w:sz w:val="28"/>
+                <w:szCs w:val="28"/>
+              </w:rPr>
+              <w:drawing>
+                <wp:inline distT="0" distB="0" distL="0" distR="0" wp14:anchorId="6011213D" wp14:editId="0C350F3C">
+                  <wp:extent cx="2534004" cy="228632"/>
+                  <wp:effectExtent l="0" t="0" r="0" b="0"/>
+                  <wp:docPr id="1055119217" name="Picture 1"/>
+                  <wp:cNvGraphicFramePr>
+                    <a:graphicFrameLocks xmlns:a="http://schemas.openxmlformats.org/drawingml/2006/main" noChangeAspect="1"/>
+                  </wp:cNvGraphicFramePr>
+                  <a:graphic xmlns:a="http://schemas.openxmlformats.org/drawingml/2006/main">
+                    <a:graphicData uri="http://schemas.openxmlformats.org/drawingml/2006/picture">
+                      <pic:pic xmlns:pic="http://schemas.openxmlformats.org/drawingml/2006/picture">
+                        <pic:nvPicPr>
+                          <pic:cNvPr id="1055119217" name=""/>
+                          <pic:cNvPicPr/>
+                        </pic:nvPicPr>
+                        <pic:blipFill>
+                          <a:blip r:embed="rId171"/>
+                          <a:stretch>
+                            <a:fillRect/>
+                          </a:stretch>
+                        </pic:blipFill>
+                        <pic:spPr>
+                          <a:xfrm>
+                            <a:off x="0" y="0"/>
+                            <a:ext cx="2534004" cy="228632"/>
+                          </a:xfrm>
+                          <a:prstGeom prst="rect">
+                            <a:avLst/>
+                          </a:prstGeom>
+                        </pic:spPr>
+                      </pic:pic>
+                    </a:graphicData>
+                  </a:graphic>
+                </wp:inline>
+              </w:drawing>
+            </w:r>
+          </w:p>
+          <w:p>
+            <w:pPr>
+              <w:rPr>
+                <w:sz w:val="28"/>
+                <w:szCs w:val="28"/>
+              </w:rPr>
+            </w:pPr>
+            <w:r>
+              <w:rPr>
+                <w:sz w:val="28"/>
+                <w:szCs w:val="28"/>
+              </w:rPr>
+              <w:t xml:space="preserve">I have then added the object into the constructor as well as some show text so I am able to actually click on the object and it work </w:t>
+            </w:r>
+            <w:r>
+              <w:rPr>
+                <w:sz w:val="28"/>
+                <w:szCs w:val="28"/>
+              </w:rPr>
+              <w:t xml:space="preserve">and the show text to see if the variable </w:t>
+            </w:r>
+            <w:r>
+              <w:rPr>
+                <w:sz w:val="28"/>
+                <w:szCs w:val="28"/>
+              </w:rPr>
+              <w:t xml:space="preserve">actually </w:t>
+            </w:r>
+            <w:r>
+              <w:rPr>
+                <w:sz w:val="28"/>
+                <w:szCs w:val="28"/>
+              </w:rPr>
+              <w:t>works</w:t>
+            </w:r>
+            <w:r>
+              <w:rPr>
+                <w:sz w:val="28"/>
+                <w:szCs w:val="28"/>
+              </w:rPr>
+              <w:t xml:space="preserve"> I then have the second show text in act so that </w:t>
+            </w:r>
+            <w:r>
+              <w:rPr>
+                <w:sz w:val="28"/>
+                <w:szCs w:val="28"/>
+              </w:rPr>
+              <w:t>it will actually change on the screen. Also these will change location when I connected them to where I need them to go on the data table.</w:t>
+            </w:r>
+          </w:p>
+          <w:p>
+            <w:pPr>
+              <w:rPr>
+                <w:sz w:val="28"/>
+                <w:szCs w:val="28"/>
+              </w:rPr>
+            </w:pPr>
+            <w:r>
+              <w:rPr>
+                <w:sz w:val="28"/>
+                <w:szCs w:val="28"/>
+              </w:rPr>
+              <w:drawing>
+                <wp:inline distT="0" distB="0" distL="0" distR="0" wp14:anchorId="2AD2E940" wp14:editId="784B126A">
+                  <wp:extent cx="4048690" cy="609685"/>
+                  <wp:effectExtent l="0" t="0" r="9525" b="0"/>
+                  <wp:docPr id="357981688" name="Picture 1"/>
+                  <wp:cNvGraphicFramePr>
+                    <a:graphicFrameLocks xmlns:a="http://schemas.openxmlformats.org/drawingml/2006/main" noChangeAspect="1"/>
+                  </wp:cNvGraphicFramePr>
+                  <a:graphic xmlns:a="http://schemas.openxmlformats.org/drawingml/2006/main">
+                    <a:graphicData uri="http://schemas.openxmlformats.org/drawingml/2006/picture">
+                      <pic:pic xmlns:pic="http://schemas.openxmlformats.org/drawingml/2006/picture">
+                        <pic:nvPicPr>
+                          <pic:cNvPr id="357981688" name=""/>
+                          <pic:cNvPicPr/>
+                        </pic:nvPicPr>
+                        <pic:blipFill>
+                          <a:blip r:embed="rId172"/>
+                          <a:stretch>
+                            <a:fillRect/>
+                          </a:stretch>
+                        </pic:blipFill>
+                        <pic:spPr>
+                          <a:xfrm>
+                            <a:off x="0" y="0"/>
+                            <a:ext cx="4048690" cy="609685"/>
+                          </a:xfrm>
+                          <a:prstGeom prst="rect">
+                            <a:avLst/>
+                          </a:prstGeom>
+                        </pic:spPr>
+                      </pic:pic>
+                    </a:graphicData>
+                  </a:graphic>
+                </wp:inline>
+              </w:drawing>
+            </w:r>
+          </w:p>
+          <w:p>
+            <w:pPr>
+              <w:rPr>
+                <w:sz w:val="28"/>
+                <w:szCs w:val="28"/>
+              </w:rPr>
+            </w:pPr>
+            <w:r>
+              <w:rPr>
+                <w:sz w:val="28"/>
+                <w:szCs w:val="28"/>
+              </w:rPr>
+              <w:t xml:space="preserve">I have now made an object of data for friction so I can have inputs for my variable integer friction so it can be used in the code and the user will be </w:t>
+            </w:r>
+            <w:r>
+              <w:rPr>
+                <w:sz w:val="28"/>
+                <w:szCs w:val="28"/>
+              </w:rPr>
+              <w:t>available</w:t>
+            </w:r>
+            <w:r>
+              <w:rPr>
+                <w:sz w:val="28"/>
+                <w:szCs w:val="28"/>
+              </w:rPr>
+              <w:t xml:space="preserve"> to effect it </w:t>
+            </w:r>
+            <w:r>
+              <w:rPr>
+                <w:sz w:val="28"/>
+                <w:szCs w:val="28"/>
+              </w:rPr>
+              <w:t>to there liking I also have a string variable so I can input things into my code.</w:t>
+            </w:r>
+          </w:p>
+          <w:p>
+            <w:pPr>
+              <w:rPr>
+                <w:sz w:val="28"/>
+                <w:szCs w:val="28"/>
+              </w:rPr>
+            </w:pPr>
+            <w:r>
+              <w:rPr>
+                <w:sz w:val="28"/>
+                <w:szCs w:val="28"/>
+              </w:rPr>
+              <w:drawing>
+                <wp:inline distT="0" distB="0" distL="0" distR="0" wp14:anchorId="2216126C" wp14:editId="43CD7FBE">
+                  <wp:extent cx="5731510" cy="732790"/>
+                  <wp:effectExtent l="0" t="0" r="2540" b="0"/>
+                  <wp:docPr id="651990432" name="Picture 1"/>
+                  <wp:cNvGraphicFramePr>
+                    <a:graphicFrameLocks xmlns:a="http://schemas.openxmlformats.org/drawingml/2006/main" noChangeAspect="1"/>
+                  </wp:cNvGraphicFramePr>
+                  <a:graphic xmlns:a="http://schemas.openxmlformats.org/drawingml/2006/main">
+                    <a:graphicData uri="http://schemas.openxmlformats.org/drawingml/2006/picture">
+                      <pic:pic xmlns:pic="http://schemas.openxmlformats.org/drawingml/2006/picture">
+                        <pic:nvPicPr>
+                          <pic:cNvPr id="651990432" name=""/>
+                          <pic:cNvPicPr/>
+                        </pic:nvPicPr>
+                        <pic:blipFill>
+                          <a:blip r:embed="rId173"/>
+                          <a:stretch>
+                            <a:fillRect/>
+                          </a:stretch>
+                        </pic:blipFill>
+                        <pic:spPr>
+                          <a:xfrm>
+                            <a:off x="0" y="0"/>
+                            <a:ext cx="5731510" cy="732790"/>
+                          </a:xfrm>
+                          <a:prstGeom prst="rect">
+                            <a:avLst/>
+                          </a:prstGeom>
+                        </pic:spPr>
+                      </pic:pic>
+                    </a:graphicData>
+                  </a:graphic>
+                </wp:inline>
+              </w:drawing>
+            </w:r>
+          </w:p>
+          <w:p>
+            <w:pPr>
+              <w:rPr>
+                <w:sz w:val="28"/>
+                <w:szCs w:val="28"/>
+              </w:rPr>
+            </w:pPr>
+            <w:r>
+              <w:rPr>
+                <w:sz w:val="28"/>
+                <w:szCs w:val="28"/>
+              </w:rPr>
+              <w:t xml:space="preserve">This then lets me </w:t>
+            </w:r>
+            <w:r>
+              <w:rPr>
+                <w:sz w:val="28"/>
+                <w:szCs w:val="28"/>
+              </w:rPr>
+              <w:t xml:space="preserve">input my data by me clicking on it and a new panel will appear and will let me input a variable into a string variable and then I will use </w:t>
+            </w:r>
+            <w:r>
+              <w:rPr>
+                <w:sz w:val="28"/>
+                <w:szCs w:val="28"/>
+              </w:rPr>
+              <w:t>parseInt to change from a string to an integer this is good as I will need it to be a integer so that I can use it in all my equations in my code as well as making it appear on screen.</w:t>
+            </w:r>
+          </w:p>
+          <w:p>
+            <w:pPr>
+              <w:rPr>
+                <w:sz w:val="28"/>
+                <w:szCs w:val="28"/>
+              </w:rPr>
+            </w:pPr>
+            <w:r>
+              <w:rPr>
+                <w:sz w:val="28"/>
+                <w:szCs w:val="28"/>
+              </w:rPr>
+              <w:drawing>
+                <wp:inline distT="0" distB="0" distL="0" distR="0" wp14:anchorId="1ADE4029" wp14:editId="5B50275B">
+                  <wp:extent cx="2915057" cy="409632"/>
+                  <wp:effectExtent l="0" t="0" r="0" b="9525"/>
+                  <wp:docPr id="257452933" name="Picture 1"/>
+                  <wp:cNvGraphicFramePr>
+                    <a:graphicFrameLocks xmlns:a="http://schemas.openxmlformats.org/drawingml/2006/main" noChangeAspect="1"/>
+                  </wp:cNvGraphicFramePr>
+                  <a:graphic xmlns:a="http://schemas.openxmlformats.org/drawingml/2006/main">
+                    <a:graphicData uri="http://schemas.openxmlformats.org/drawingml/2006/picture">
+                      <pic:pic xmlns:pic="http://schemas.openxmlformats.org/drawingml/2006/picture">
+                        <pic:nvPicPr>
+                          <pic:cNvPr id="257452933" name=""/>
+                          <pic:cNvPicPr/>
+                        </pic:nvPicPr>
+                        <pic:blipFill>
+                          <a:blip r:embed="rId174"/>
+                          <a:stretch>
+                            <a:fillRect/>
+                          </a:stretch>
+                        </pic:blipFill>
+                        <pic:spPr>
+                          <a:xfrm>
+                            <a:off x="0" y="0"/>
+                            <a:ext cx="2915057" cy="409632"/>
+                          </a:xfrm>
+                          <a:prstGeom prst="rect">
+                            <a:avLst/>
+                          </a:prstGeom>
+                        </pic:spPr>
+                      </pic:pic>
+                    </a:graphicData>
+                  </a:graphic>
+                </wp:inline>
+              </w:drawing>
+            </w:r>
+          </w:p>
+          <w:p>
+            <w:pPr>
+              <w:rPr>
+                <w:sz w:val="28"/>
+                <w:szCs w:val="28"/>
+              </w:rPr>
+            </w:pPr>
+            <w:r>
+              <w:rPr>
+                <w:sz w:val="28"/>
+                <w:szCs w:val="28"/>
+              </w:rPr>
+              <w:drawing>
+                <wp:inline distT="0" distB="0" distL="0" distR="0" wp14:anchorId="214C5214" wp14:editId="07F58942">
+                  <wp:extent cx="2886478" cy="257211"/>
+                  <wp:effectExtent l="0" t="0" r="0" b="9525"/>
+                  <wp:docPr id="1332251738" name="Picture 1"/>
+                  <wp:cNvGraphicFramePr>
+                    <a:graphicFrameLocks xmlns:a="http://schemas.openxmlformats.org/drawingml/2006/main" noChangeAspect="1"/>
+                  </wp:cNvGraphicFramePr>
+                  <a:graphic xmlns:a="http://schemas.openxmlformats.org/drawingml/2006/main">
+                    <a:graphicData uri="http://schemas.openxmlformats.org/drawingml/2006/picture">
+                      <pic:pic xmlns:pic="http://schemas.openxmlformats.org/drawingml/2006/picture">
+                        <pic:nvPicPr>
+                          <pic:cNvPr id="1332251738" name=""/>
+                          <pic:cNvPicPr/>
+                        </pic:nvPicPr>
+                        <pic:blipFill>
+                          <a:blip r:embed="rId175"/>
+                          <a:stretch>
+                            <a:fillRect/>
+                          </a:stretch>
+                        </pic:blipFill>
+                        <pic:spPr>
+                          <a:xfrm>
+                            <a:off x="0" y="0"/>
+                            <a:ext cx="2886478" cy="257211"/>
+                          </a:xfrm>
+                          <a:prstGeom prst="rect">
+                            <a:avLst/>
+                          </a:prstGeom>
+                        </pic:spPr>
+                      </pic:pic>
+                    </a:graphicData>
+                  </a:graphic>
+                </wp:inline>
+              </w:drawing>
+            </w:r>
+          </w:p>
+          <w:p>
+            <w:pPr>
+              <w:rPr>
+                <w:sz w:val="28"/>
+                <w:szCs w:val="28"/>
+              </w:rPr>
+            </w:pPr>
+            <w:r>
+              <w:rPr>
+                <w:sz w:val="28"/>
+                <w:szCs w:val="28"/>
+              </w:rPr>
+              <w:lastRenderedPageBreak/>
+              <w:t xml:space="preserve">This then lets me show my object appear on screen so it can actually be clicked and used and also I can </w:t>
+            </w:r>
+            <w:r>
+              <w:rPr>
+                <w:sz w:val="28"/>
+                <w:szCs w:val="28"/>
+              </w:rPr>
+              <w:t>show the number on screen to see if it is actually working and I also have the text in the act so it will change as you enter new numbers.</w:t>
             </w:r>
           </w:p>
         </w:tc>

</xml_diff>

<commit_message>
Made the table for the changeable data
need to do a bit more writing about it
</commit_message>
<xml_diff>
--- a/Rample World Coursework.docx
+++ b/Rample World Coursework.docx
@@ -21221,6 +21221,7 @@
             </w:pPr>
             <w:r>
               <w:rPr>
+                <w:noProof/>
                 <w:sz w:val="28"/>
                 <w:szCs w:val="28"/>
               </w:rPr>
@@ -21320,6 +21321,7 @@
             </w:pPr>
             <w:r>
               <w:rPr>
+                <w:noProof/>
                 <w:sz w:val="28"/>
                 <w:szCs w:val="28"/>
               </w:rPr>
@@ -21406,6 +21408,7 @@
             </w:pPr>
             <w:r>
               <w:rPr>
+                <w:noProof/>
                 <w:sz w:val="28"/>
                 <w:szCs w:val="28"/>
               </w:rPr>
@@ -21455,6 +21458,7 @@
             </w:pPr>
             <w:r>
               <w:rPr>
+                <w:noProof/>
                 <w:sz w:val="28"/>
                 <w:szCs w:val="28"/>
               </w:rPr>
@@ -21554,6 +21558,7 @@
             </w:pPr>
             <w:r>
               <w:rPr>
+                <w:noProof/>
                 <w:sz w:val="28"/>
                 <w:szCs w:val="28"/>
               </w:rPr>
@@ -21639,6 +21644,7 @@
             </w:pPr>
             <w:r>
               <w:rPr>
+                <w:noProof/>
                 <w:sz w:val="28"/>
                 <w:szCs w:val="28"/>
               </w:rPr>
@@ -21717,6 +21723,7 @@
             </w:pPr>
             <w:r>
               <w:rPr>
+                <w:noProof/>
                 <w:sz w:val="28"/>
                 <w:szCs w:val="28"/>
               </w:rPr>
@@ -21766,6 +21773,7 @@
             </w:pPr>
             <w:r>
               <w:rPr>
+                <w:noProof/>
                 <w:sz w:val="28"/>
                 <w:szCs w:val="28"/>
               </w:rPr>
@@ -21827,6 +21835,452 @@
                 <w:szCs w:val="28"/>
               </w:rPr>
               <w:t>show the number on screen to see if it is actually working and I also have the text in the act so it will change as you enter new numbers.</w:t>
+            </w:r>
+          </w:p>
+          <w:p>
+            <w:pPr>
+              <w:rPr>
+                <w:sz w:val="28"/>
+                <w:szCs w:val="28"/>
+              </w:rPr>
+            </w:pPr>
+            <w:r>
+              <w:rPr>
+                <w:sz w:val="28"/>
+                <w:szCs w:val="28"/>
+              </w:rPr>
+              <w:drawing>
+                <wp:inline distT="0" distB="0" distL="0" distR="0" wp14:anchorId="0CF04EB4" wp14:editId="7A080EDA">
+                  <wp:extent cx="1028844" cy="228632"/>
+                  <wp:effectExtent l="0" t="0" r="0" b="0"/>
+                  <wp:docPr id="1432353198" name="Picture 1"/>
+                  <wp:cNvGraphicFramePr>
+                    <a:graphicFrameLocks xmlns:a="http://schemas.openxmlformats.org/drawingml/2006/main" noChangeAspect="1"/>
+                  </wp:cNvGraphicFramePr>
+                  <a:graphic xmlns:a="http://schemas.openxmlformats.org/drawingml/2006/main">
+                    <a:graphicData uri="http://schemas.openxmlformats.org/drawingml/2006/picture">
+                      <pic:pic xmlns:pic="http://schemas.openxmlformats.org/drawingml/2006/picture">
+                        <pic:nvPicPr>
+                          <pic:cNvPr id="1432353198" name=""/>
+                          <pic:cNvPicPr/>
+                        </pic:nvPicPr>
+                        <pic:blipFill>
+                          <a:blip r:embed="rId176"/>
+                          <a:stretch>
+                            <a:fillRect/>
+                          </a:stretch>
+                        </pic:blipFill>
+                        <pic:spPr>
+                          <a:xfrm>
+                            <a:off x="0" y="0"/>
+                            <a:ext cx="1028844" cy="228632"/>
+                          </a:xfrm>
+                          <a:prstGeom prst="rect">
+                            <a:avLst/>
+                          </a:prstGeom>
+                        </pic:spPr>
+                      </pic:pic>
+                    </a:graphicData>
+                  </a:graphic>
+                </wp:inline>
+              </w:drawing>
+            </w:r>
+          </w:p>
+          <w:p>
+            <w:pPr>
+              <w:rPr>
+                <w:sz w:val="28"/>
+                <w:szCs w:val="28"/>
+              </w:rPr>
+            </w:pPr>
+            <w:r>
+              <w:rPr>
+                <w:sz w:val="28"/>
+                <w:szCs w:val="28"/>
+              </w:rPr>
+              <w:drawing>
+                <wp:inline distT="0" distB="0" distL="0" distR="0" wp14:anchorId="11701EC8" wp14:editId="09A5BFD1">
+                  <wp:extent cx="2800350" cy="298262"/>
+                  <wp:effectExtent l="0" t="0" r="0" b="6985"/>
+                  <wp:docPr id="1599146361" name="Picture 1"/>
+                  <wp:cNvGraphicFramePr>
+                    <a:graphicFrameLocks xmlns:a="http://schemas.openxmlformats.org/drawingml/2006/main" noChangeAspect="1"/>
+                  </wp:cNvGraphicFramePr>
+                  <a:graphic xmlns:a="http://schemas.openxmlformats.org/drawingml/2006/main">
+                    <a:graphicData uri="http://schemas.openxmlformats.org/drawingml/2006/picture">
+                      <pic:pic xmlns:pic="http://schemas.openxmlformats.org/drawingml/2006/picture">
+                        <pic:nvPicPr>
+                          <pic:cNvPr id="1599146361" name=""/>
+                          <pic:cNvPicPr/>
+                        </pic:nvPicPr>
+                        <pic:blipFill>
+                          <a:blip r:embed="rId177"/>
+                          <a:stretch>
+                            <a:fillRect/>
+                          </a:stretch>
+                        </pic:blipFill>
+                        <pic:spPr>
+                          <a:xfrm>
+                            <a:off x="0" y="0"/>
+                            <a:ext cx="2818018" cy="300144"/>
+                          </a:xfrm>
+                          <a:prstGeom prst="rect">
+                            <a:avLst/>
+                          </a:prstGeom>
+                        </pic:spPr>
+                      </pic:pic>
+                    </a:graphicData>
+                  </a:graphic>
+                </wp:inline>
+              </w:drawing>
+            </w:r>
+          </w:p>
+          <w:p>
+            <w:pPr>
+              <w:rPr>
+                <w:sz w:val="28"/>
+                <w:szCs w:val="28"/>
+              </w:rPr>
+            </w:pPr>
+            <w:r>
+              <w:rPr>
+                <w:sz w:val="28"/>
+                <w:szCs w:val="28"/>
+              </w:rPr>
+              <w:t>I ran the simulator to see if everythings was connecting properly and all of the inputs where going into the objects all apart from the rampAngle in the ramp it was just staying at 0 no matter what number I put in as you can see above I then looked online to see if there was anything and I found that I need to put the new object not in the constructor but at the top of the class I realised this when I was looking through this page</w:t>
+            </w:r>
+            <w:r>
+              <w:rPr>
+                <w:sz w:val="28"/>
+                <w:szCs w:val="28"/>
+              </w:rPr>
+              <w:t>(</w:t>
+            </w:r>
+            <w:hyperlink r:id="rId178" w:history="1">
+              <w:r>
+                <w:rPr>
+                  <w:rStyle w:val="Hyperlink"/>
+                  <w:sz w:val="28"/>
+                  <w:szCs w:val="28"/>
+                </w:rPr>
+                <w:t>https://stackoverflow.com/questions/3918578/should-i-initialize-variable-within-constructor-or-outside-constructor</w:t>
+              </w:r>
+            </w:hyperlink>
+            <w:r>
+              <w:rPr>
+                <w:sz w:val="28"/>
+                <w:szCs w:val="28"/>
+              </w:rPr>
+              <w:t>) as it realised I can only update things at the start in the constructor so I need to take it out of there.</w:t>
+            </w:r>
+          </w:p>
+          <w:p>
+            <w:pPr>
+              <w:rPr>
+                <w:sz w:val="28"/>
+                <w:szCs w:val="28"/>
+              </w:rPr>
+            </w:pPr>
+            <w:r>
+              <w:rPr>
+                <w:sz w:val="28"/>
+                <w:szCs w:val="28"/>
+              </w:rPr>
+              <w:drawing>
+                <wp:inline distT="0" distB="0" distL="0" distR="0" wp14:anchorId="5BC200E4" wp14:editId="3CA90DA9">
+                  <wp:extent cx="3172268" cy="228632"/>
+                  <wp:effectExtent l="0" t="0" r="0" b="0"/>
+                  <wp:docPr id="564818464" name="Picture 1"/>
+                  <wp:cNvGraphicFramePr>
+                    <a:graphicFrameLocks xmlns:a="http://schemas.openxmlformats.org/drawingml/2006/main" noChangeAspect="1"/>
+                  </wp:cNvGraphicFramePr>
+                  <a:graphic xmlns:a="http://schemas.openxmlformats.org/drawingml/2006/main">
+                    <a:graphicData uri="http://schemas.openxmlformats.org/drawingml/2006/picture">
+                      <pic:pic xmlns:pic="http://schemas.openxmlformats.org/drawingml/2006/picture">
+                        <pic:nvPicPr>
+                          <pic:cNvPr id="564818464" name=""/>
+                          <pic:cNvPicPr/>
+                        </pic:nvPicPr>
+                        <pic:blipFill>
+                          <a:blip r:embed="rId179"/>
+                          <a:stretch>
+                            <a:fillRect/>
+                          </a:stretch>
+                        </pic:blipFill>
+                        <pic:spPr>
+                          <a:xfrm>
+                            <a:off x="0" y="0"/>
+                            <a:ext cx="3172268" cy="228632"/>
+                          </a:xfrm>
+                          <a:prstGeom prst="rect">
+                            <a:avLst/>
+                          </a:prstGeom>
+                        </pic:spPr>
+                      </pic:pic>
+                    </a:graphicData>
+                  </a:graphic>
+                </wp:inline>
+              </w:drawing>
+            </w:r>
+          </w:p>
+          <w:p>
+            <w:pPr>
+              <w:rPr>
+                <w:sz w:val="28"/>
+                <w:szCs w:val="28"/>
+              </w:rPr>
+            </w:pPr>
+            <w:r>
+              <w:rPr>
+                <w:sz w:val="28"/>
+                <w:szCs w:val="28"/>
+              </w:rPr>
+              <w:drawing>
+                <wp:inline distT="0" distB="0" distL="0" distR="0" wp14:anchorId="2A13FC43" wp14:editId="2C95716D">
+                  <wp:extent cx="4819650" cy="1092511"/>
+                  <wp:effectExtent l="0" t="0" r="0" b="0"/>
+                  <wp:docPr id="451522862" name="Picture 1"/>
+                  <wp:cNvGraphicFramePr>
+                    <a:graphicFrameLocks xmlns:a="http://schemas.openxmlformats.org/drawingml/2006/main" noChangeAspect="1"/>
+                  </wp:cNvGraphicFramePr>
+                  <a:graphic xmlns:a="http://schemas.openxmlformats.org/drawingml/2006/main">
+                    <a:graphicData uri="http://schemas.openxmlformats.org/drawingml/2006/picture">
+                      <pic:pic xmlns:pic="http://schemas.openxmlformats.org/drawingml/2006/picture">
+                        <pic:nvPicPr>
+                          <pic:cNvPr id="451522862" name=""/>
+                          <pic:cNvPicPr/>
+                        </pic:nvPicPr>
+                        <pic:blipFill>
+                          <a:blip r:embed="rId180"/>
+                          <a:stretch>
+                            <a:fillRect/>
+                          </a:stretch>
+                        </pic:blipFill>
+                        <pic:spPr>
+                          <a:xfrm>
+                            <a:off x="0" y="0"/>
+                            <a:ext cx="4832584" cy="1095443"/>
+                          </a:xfrm>
+                          <a:prstGeom prst="rect">
+                            <a:avLst/>
+                          </a:prstGeom>
+                        </pic:spPr>
+                      </pic:pic>
+                    </a:graphicData>
+                  </a:graphic>
+                </wp:inline>
+              </w:drawing>
+            </w:r>
+          </w:p>
+          <w:p>
+            <w:pPr>
+              <w:rPr>
+                <w:sz w:val="28"/>
+                <w:szCs w:val="28"/>
+              </w:rPr>
+            </w:pPr>
+            <w:r>
+              <w:rPr>
+                <w:sz w:val="28"/>
+                <w:szCs w:val="28"/>
+              </w:rPr>
+              <w:t>I have moved it to the top of the class so everywhere can use it and I have now used it to call the setRotation and setLocation in ramp2 so I am able to update them every time I enter a new number. This is good because it now allows my simulator to show the change in angle as well as it happening in the ball.</w:t>
+            </w:r>
+          </w:p>
+          <w:p>
+            <w:pPr>
+              <w:rPr>
+                <w:sz w:val="28"/>
+                <w:szCs w:val="28"/>
+              </w:rPr>
+            </w:pPr>
+            <w:r>
+              <w:rPr>
+                <w:sz w:val="28"/>
+                <w:szCs w:val="28"/>
+              </w:rPr>
+              <w:lastRenderedPageBreak/>
+              <w:drawing>
+                <wp:inline distT="0" distB="0" distL="0" distR="0" wp14:anchorId="165A2AF6" wp14:editId="1C2ED911">
+                  <wp:extent cx="1771897" cy="1267002"/>
+                  <wp:effectExtent l="0" t="0" r="0" b="9525"/>
+                  <wp:docPr id="829864288" name="Picture 1"/>
+                  <wp:cNvGraphicFramePr>
+                    <a:graphicFrameLocks xmlns:a="http://schemas.openxmlformats.org/drawingml/2006/main" noChangeAspect="1"/>
+                  </wp:cNvGraphicFramePr>
+                  <a:graphic xmlns:a="http://schemas.openxmlformats.org/drawingml/2006/main">
+                    <a:graphicData uri="http://schemas.openxmlformats.org/drawingml/2006/picture">
+                      <pic:pic xmlns:pic="http://schemas.openxmlformats.org/drawingml/2006/picture">
+                        <pic:nvPicPr>
+                          <pic:cNvPr id="829864288" name=""/>
+                          <pic:cNvPicPr/>
+                        </pic:nvPicPr>
+                        <pic:blipFill>
+                          <a:blip r:embed="rId181"/>
+                          <a:stretch>
+                            <a:fillRect/>
+                          </a:stretch>
+                        </pic:blipFill>
+                        <pic:spPr>
+                          <a:xfrm>
+                            <a:off x="0" y="0"/>
+                            <a:ext cx="1771897" cy="1267002"/>
+                          </a:xfrm>
+                          <a:prstGeom prst="rect">
+                            <a:avLst/>
+                          </a:prstGeom>
+                        </pic:spPr>
+                      </pic:pic>
+                    </a:graphicData>
+                  </a:graphic>
+                </wp:inline>
+              </w:drawing>
+            </w:r>
+            <w:r>
+              <w:rPr>
+                <w:sz w:val="28"/>
+                <w:szCs w:val="28"/>
+              </w:rPr>
+              <w:drawing>
+                <wp:inline distT="0" distB="0" distL="0" distR="0" wp14:anchorId="11855620" wp14:editId="44C860E1">
+                  <wp:extent cx="2724150" cy="406460"/>
+                  <wp:effectExtent l="0" t="0" r="0" b="0"/>
+                  <wp:docPr id="2129907628" name="Picture 1"/>
+                  <wp:cNvGraphicFramePr>
+                    <a:graphicFrameLocks xmlns:a="http://schemas.openxmlformats.org/drawingml/2006/main" noChangeAspect="1"/>
+                  </wp:cNvGraphicFramePr>
+                  <a:graphic xmlns:a="http://schemas.openxmlformats.org/drawingml/2006/main">
+                    <a:graphicData uri="http://schemas.openxmlformats.org/drawingml/2006/picture">
+                      <pic:pic xmlns:pic="http://schemas.openxmlformats.org/drawingml/2006/picture">
+                        <pic:nvPicPr>
+                          <pic:cNvPr id="2129907628" name=""/>
+                          <pic:cNvPicPr/>
+                        </pic:nvPicPr>
+                        <pic:blipFill>
+                          <a:blip r:embed="rId182"/>
+                          <a:stretch>
+                            <a:fillRect/>
+                          </a:stretch>
+                        </pic:blipFill>
+                        <pic:spPr>
+                          <a:xfrm>
+                            <a:off x="0" y="0"/>
+                            <a:ext cx="2725216" cy="406619"/>
+                          </a:xfrm>
+                          <a:prstGeom prst="rect">
+                            <a:avLst/>
+                          </a:prstGeom>
+                        </pic:spPr>
+                      </pic:pic>
+                    </a:graphicData>
+                  </a:graphic>
+                </wp:inline>
+              </w:drawing>
+            </w:r>
+          </w:p>
+          <w:p>
+            <w:pPr>
+              <w:rPr>
+                <w:sz w:val="28"/>
+                <w:szCs w:val="28"/>
+              </w:rPr>
+            </w:pPr>
+            <w:r>
+              <w:rPr>
+                <w:sz w:val="28"/>
+                <w:szCs w:val="28"/>
+              </w:rPr>
+              <w:drawing>
+                <wp:inline distT="0" distB="0" distL="0" distR="0" wp14:anchorId="12D65B77" wp14:editId="643F0664">
+                  <wp:extent cx="2933700" cy="545059"/>
+                  <wp:effectExtent l="0" t="0" r="0" b="7620"/>
+                  <wp:docPr id="1191603395" name="Picture 1"/>
+                  <wp:cNvGraphicFramePr>
+                    <a:graphicFrameLocks xmlns:a="http://schemas.openxmlformats.org/drawingml/2006/main" noChangeAspect="1"/>
+                  </wp:cNvGraphicFramePr>
+                  <a:graphic xmlns:a="http://schemas.openxmlformats.org/drawingml/2006/main">
+                    <a:graphicData uri="http://schemas.openxmlformats.org/drawingml/2006/picture">
+                      <pic:pic xmlns:pic="http://schemas.openxmlformats.org/drawingml/2006/picture">
+                        <pic:nvPicPr>
+                          <pic:cNvPr id="1191603395" name=""/>
+                          <pic:cNvPicPr/>
+                        </pic:nvPicPr>
+                        <pic:blipFill>
+                          <a:blip r:embed="rId183"/>
+                          <a:stretch>
+                            <a:fillRect/>
+                          </a:stretch>
+                        </pic:blipFill>
+                        <pic:spPr>
+                          <a:xfrm>
+                            <a:off x="0" y="0"/>
+                            <a:ext cx="2948109" cy="547736"/>
+                          </a:xfrm>
+                          <a:prstGeom prst="rect">
+                            <a:avLst/>
+                          </a:prstGeom>
+                        </pic:spPr>
+                      </pic:pic>
+                    </a:graphicData>
+                  </a:graphic>
+                </wp:inline>
+              </w:drawing>
+            </w:r>
+            <w:r>
+              <w:rPr>
+                <w:sz w:val="28"/>
+                <w:szCs w:val="28"/>
+              </w:rPr>
+              <w:drawing>
+                <wp:inline distT="0" distB="0" distL="0" distR="0" wp14:anchorId="7A7B7083" wp14:editId="17FFC21D">
+                  <wp:extent cx="3371850" cy="150035"/>
+                  <wp:effectExtent l="0" t="0" r="0" b="2540"/>
+                  <wp:docPr id="1817780935" name="Picture 1"/>
+                  <wp:cNvGraphicFramePr>
+                    <a:graphicFrameLocks xmlns:a="http://schemas.openxmlformats.org/drawingml/2006/main" noChangeAspect="1"/>
+                  </wp:cNvGraphicFramePr>
+                  <a:graphic xmlns:a="http://schemas.openxmlformats.org/drawingml/2006/main">
+                    <a:graphicData uri="http://schemas.openxmlformats.org/drawingml/2006/picture">
+                      <pic:pic xmlns:pic="http://schemas.openxmlformats.org/drawingml/2006/picture">
+                        <pic:nvPicPr>
+                          <pic:cNvPr id="1817780935" name=""/>
+                          <pic:cNvPicPr/>
+                        </pic:nvPicPr>
+                        <pic:blipFill>
+                          <a:blip r:embed="rId184"/>
+                          <a:stretch>
+                            <a:fillRect/>
+                          </a:stretch>
+                        </pic:blipFill>
+                        <pic:spPr>
+                          <a:xfrm>
+                            <a:off x="0" y="0"/>
+                            <a:ext cx="3784635" cy="168402"/>
+                          </a:xfrm>
+                          <a:prstGeom prst="rect">
+                            <a:avLst/>
+                          </a:prstGeom>
+                        </pic:spPr>
+                      </pic:pic>
+                    </a:graphicData>
+                  </a:graphic>
+                </wp:inline>
+              </w:drawing>
+            </w:r>
+          </w:p>
+          <w:p>
+            <w:pPr>
+              <w:rPr>
+                <w:sz w:val="28"/>
+                <w:szCs w:val="28"/>
+              </w:rPr>
+            </w:pPr>
+            <w:r>
+              <w:rPr>
+                <w:sz w:val="28"/>
+                <w:szCs w:val="28"/>
+              </w:rPr>
+              <w:t>I have fully made my data table and added all of the data into it. This is good as there is now a specific section users can look to see what data they can change as I will also make another table with data that you cannot change which is why I have added some text at the top to show that this is the table you can change the data. I also needed to use setPaintOrder which allows you to change the order on what objects show because before the data was behind the table so you could not see it so I needed to use it so you can actually see what it is.</w:t>
             </w:r>
           </w:p>
         </w:tc>
@@ -23257,6 +23711,18 @@
       </w:tblBorders>
     </w:tblPr>
   </w:style>
+  <w:style w:type="character" w:styleId="UnresolvedMention">
+    <w:name w:val="Unresolved Mention"/>
+    <w:basedOn w:val="DefaultParagraphFont"/>
+    <w:uiPriority w:val="99"/>
+    <w:semiHidden/>
+    <w:unhideWhenUsed/>
+    <w:rsid w:val="0000706E"/>
+    <w:rPr>
+      <w:color w:val="605E5C"/>
+      <w:shd w:val="clear" w:color="auto" w:fill="E1DFDD"/>
+    </w:rPr>
+  </w:style>
 </w:styles>
 </file>
 

</xml_diff>

<commit_message>
started to add all of the objects
added the floors and the wall
</commit_message>
<xml_diff>
--- a/Rample World Coursework.docx
+++ b/Rample World Coursework.docx
@@ -21846,6 +21846,7 @@
             </w:pPr>
             <w:r>
               <w:rPr>
+                <w:noProof/>
                 <w:sz w:val="28"/>
                 <w:szCs w:val="28"/>
               </w:rPr>
@@ -21895,6 +21896,7 @@
             </w:pPr>
             <w:r>
               <w:rPr>
+                <w:noProof/>
                 <w:sz w:val="28"/>
                 <w:szCs w:val="28"/>
               </w:rPr>
@@ -21983,6 +21985,7 @@
             </w:pPr>
             <w:r>
               <w:rPr>
+                <w:noProof/>
                 <w:sz w:val="28"/>
                 <w:szCs w:val="28"/>
               </w:rPr>
@@ -22032,6 +22035,7 @@
             </w:pPr>
             <w:r>
               <w:rPr>
+                <w:noProof/>
                 <w:sz w:val="28"/>
                 <w:szCs w:val="28"/>
               </w:rPr>
@@ -22096,6 +22100,7 @@
             </w:pPr>
             <w:r>
               <w:rPr>
+                <w:noProof/>
                 <w:sz w:val="28"/>
                 <w:szCs w:val="28"/>
               </w:rPr>
@@ -22138,6 +22143,7 @@
             </w:r>
             <w:r>
               <w:rPr>
+                <w:noProof/>
                 <w:sz w:val="28"/>
                 <w:szCs w:val="28"/>
               </w:rPr>
@@ -22187,6 +22193,7 @@
             </w:pPr>
             <w:r>
               <w:rPr>
+                <w:noProof/>
                 <w:sz w:val="28"/>
                 <w:szCs w:val="28"/>
               </w:rPr>
@@ -22228,6 +22235,7 @@
             </w:r>
             <w:r>
               <w:rPr>
+                <w:noProof/>
                 <w:sz w:val="28"/>
                 <w:szCs w:val="28"/>
               </w:rPr>
@@ -22281,6 +22289,365 @@
                 <w:szCs w:val="28"/>
               </w:rPr>
               <w:t>I have fully made my data table and added all of the data into it. This is good as there is now a specific section users can look to see what data they can change as I will also make another table with data that you cannot change which is why I have added some text at the top to show that this is the table you can change the data. I also needed to use setPaintOrder which allows you to change the order on what objects show because before the data was behind the table so you could not see it so I needed to use it so you can actually see what it is.</w:t>
+            </w:r>
+            <w:r>
+              <w:rPr>
+                <w:sz w:val="28"/>
+                <w:szCs w:val="28"/>
+              </w:rPr>
+              <w:t xml:space="preserve"> This makes this part of the section complete because I have created the data table that I can input my data into. This is good to be done because the simulator is now interactable with the user as they can change the data in it.</w:t>
+            </w:r>
+          </w:p>
+          <w:p>
+            <w:pPr>
+              <w:rPr>
+                <w:sz w:val="28"/>
+                <w:szCs w:val="28"/>
+              </w:rPr>
+            </w:pPr>
+            <w:r>
+              <w:rPr>
+                <w:sz w:val="28"/>
+                <w:szCs w:val="28"/>
+              </w:rPr>
+              <w:t>The next part I am going to do is the MyWorld part this is because in it I am just adding all of the objects into the actual simulator so that it all is connected and appears on screen as it should.</w:t>
+            </w:r>
+          </w:p>
+          <w:p>
+            <w:pPr>
+              <w:rPr>
+                <w:sz w:val="28"/>
+                <w:szCs w:val="28"/>
+              </w:rPr>
+            </w:pPr>
+            <w:r>
+              <w:rPr>
+                <w:sz w:val="28"/>
+                <w:szCs w:val="28"/>
+              </w:rPr>
+              <w:drawing>
+                <wp:inline distT="0" distB="0" distL="0" distR="0" wp14:anchorId="6D339122" wp14:editId="70133B00">
+                  <wp:extent cx="2257425" cy="929528"/>
+                  <wp:effectExtent l="0" t="0" r="0" b="4445"/>
+                  <wp:docPr id="1311610804" name="Picture 1"/>
+                  <wp:cNvGraphicFramePr>
+                    <a:graphicFrameLocks xmlns:a="http://schemas.openxmlformats.org/drawingml/2006/main" noChangeAspect="1"/>
+                  </wp:cNvGraphicFramePr>
+                  <a:graphic xmlns:a="http://schemas.openxmlformats.org/drawingml/2006/main">
+                    <a:graphicData uri="http://schemas.openxmlformats.org/drawingml/2006/picture">
+                      <pic:pic xmlns:pic="http://schemas.openxmlformats.org/drawingml/2006/picture">
+                        <pic:nvPicPr>
+                          <pic:cNvPr id="1311610804" name=""/>
+                          <pic:cNvPicPr/>
+                        </pic:nvPicPr>
+                        <pic:blipFill>
+                          <a:blip r:embed="rId185"/>
+                          <a:stretch>
+                            <a:fillRect/>
+                          </a:stretch>
+                        </pic:blipFill>
+                        <pic:spPr>
+                          <a:xfrm>
+                            <a:off x="0" y="0"/>
+                            <a:ext cx="2262482" cy="931610"/>
+                          </a:xfrm>
+                          <a:prstGeom prst="rect">
+                            <a:avLst/>
+                          </a:prstGeom>
+                        </pic:spPr>
+                      </pic:pic>
+                    </a:graphicData>
+                  </a:graphic>
+                </wp:inline>
+              </w:drawing>
+            </w:r>
+            <w:r>
+              <w:rPr>
+                <w:sz w:val="28"/>
+                <w:szCs w:val="28"/>
+              </w:rPr>
+              <w:drawing>
+                <wp:inline distT="0" distB="0" distL="0" distR="0" wp14:anchorId="11A25E84" wp14:editId="54EBC6A6">
+                  <wp:extent cx="3200400" cy="893006"/>
+                  <wp:effectExtent l="0" t="0" r="0" b="2540"/>
+                  <wp:docPr id="1870602889" name="Picture 1"/>
+                  <wp:cNvGraphicFramePr>
+                    <a:graphicFrameLocks xmlns:a="http://schemas.openxmlformats.org/drawingml/2006/main" noChangeAspect="1"/>
+                  </wp:cNvGraphicFramePr>
+                  <a:graphic xmlns:a="http://schemas.openxmlformats.org/drawingml/2006/main">
+                    <a:graphicData uri="http://schemas.openxmlformats.org/drawingml/2006/picture">
+                      <pic:pic xmlns:pic="http://schemas.openxmlformats.org/drawingml/2006/picture">
+                        <pic:nvPicPr>
+                          <pic:cNvPr id="1870602889" name=""/>
+                          <pic:cNvPicPr/>
+                        </pic:nvPicPr>
+                        <pic:blipFill>
+                          <a:blip r:embed="rId186"/>
+                          <a:stretch>
+                            <a:fillRect/>
+                          </a:stretch>
+                        </pic:blipFill>
+                        <pic:spPr>
+                          <a:xfrm>
+                            <a:off x="0" y="0"/>
+                            <a:ext cx="3234687" cy="902573"/>
+                          </a:xfrm>
+                          <a:prstGeom prst="rect">
+                            <a:avLst/>
+                          </a:prstGeom>
+                        </pic:spPr>
+                      </pic:pic>
+                    </a:graphicData>
+                  </a:graphic>
+                </wp:inline>
+              </w:drawing>
+            </w:r>
+          </w:p>
+          <w:p>
+            <w:pPr>
+              <w:rPr>
+                <w:sz w:val="28"/>
+                <w:szCs w:val="28"/>
+              </w:rPr>
+            </w:pPr>
+            <w:r>
+              <w:rPr>
+                <w:sz w:val="28"/>
+                <w:szCs w:val="28"/>
+              </w:rPr>
+              <w:t>The first thing I have done is added the floors to the simulator this is because I will need the location of the floors so that I then know where to put the wall later on. Also I put the floor on this level because I wanted the floor to be on the same level as the bottom of the ramp and I had the 2 floors as I want the wall to not be really near the ramp but not right at the end of the floor so I just gave it more room.</w:t>
+            </w:r>
+            <w:r>
+              <w:rPr>
+                <w:sz w:val="28"/>
+                <w:szCs w:val="28"/>
+              </w:rPr>
+              <w:t xml:space="preserve"> This is good that I have done </w:t>
+            </w:r>
+            <w:r>
+              <w:rPr>
+                <w:sz w:val="28"/>
+                <w:szCs w:val="28"/>
+              </w:rPr>
+              <w:lastRenderedPageBreak/>
+              <w:t>this because I need the floors so that the ball doesn’t just go down diagonally forever as when it is touching a floor it is changed to go just across.</w:t>
+            </w:r>
+          </w:p>
+          <w:p>
+            <w:pPr>
+              <w:rPr>
+                <w:sz w:val="28"/>
+                <w:szCs w:val="28"/>
+              </w:rPr>
+            </w:pPr>
+            <w:r>
+              <w:rPr>
+                <w:sz w:val="28"/>
+                <w:szCs w:val="28"/>
+              </w:rPr>
+              <w:drawing>
+                <wp:inline distT="0" distB="0" distL="0" distR="0" wp14:anchorId="563BE3CE" wp14:editId="529F43E8">
+                  <wp:extent cx="2324424" cy="466790"/>
+                  <wp:effectExtent l="0" t="0" r="0" b="9525"/>
+                  <wp:docPr id="739571614" name="Picture 1"/>
+                  <wp:cNvGraphicFramePr>
+                    <a:graphicFrameLocks xmlns:a="http://schemas.openxmlformats.org/drawingml/2006/main" noChangeAspect="1"/>
+                  </wp:cNvGraphicFramePr>
+                  <a:graphic xmlns:a="http://schemas.openxmlformats.org/drawingml/2006/main">
+                    <a:graphicData uri="http://schemas.openxmlformats.org/drawingml/2006/picture">
+                      <pic:pic xmlns:pic="http://schemas.openxmlformats.org/drawingml/2006/picture">
+                        <pic:nvPicPr>
+                          <pic:cNvPr id="739571614" name=""/>
+                          <pic:cNvPicPr/>
+                        </pic:nvPicPr>
+                        <pic:blipFill>
+                          <a:blip r:embed="rId187"/>
+                          <a:stretch>
+                            <a:fillRect/>
+                          </a:stretch>
+                        </pic:blipFill>
+                        <pic:spPr>
+                          <a:xfrm>
+                            <a:off x="0" y="0"/>
+                            <a:ext cx="2324424" cy="466790"/>
+                          </a:xfrm>
+                          <a:prstGeom prst="rect">
+                            <a:avLst/>
+                          </a:prstGeom>
+                        </pic:spPr>
+                      </pic:pic>
+                    </a:graphicData>
+                  </a:graphic>
+                </wp:inline>
+              </w:drawing>
+            </w:r>
+            <w:r>
+              <w:rPr>
+                <w:sz w:val="28"/>
+                <w:szCs w:val="28"/>
+              </w:rPr>
+              <w:drawing>
+                <wp:inline distT="0" distB="0" distL="0" distR="0" wp14:anchorId="79C5A43F" wp14:editId="00FB5CDA">
+                  <wp:extent cx="3286125" cy="1031412"/>
+                  <wp:effectExtent l="0" t="0" r="0" b="0"/>
+                  <wp:docPr id="357295786" name="Picture 1"/>
+                  <wp:cNvGraphicFramePr>
+                    <a:graphicFrameLocks xmlns:a="http://schemas.openxmlformats.org/drawingml/2006/main" noChangeAspect="1"/>
+                  </wp:cNvGraphicFramePr>
+                  <a:graphic xmlns:a="http://schemas.openxmlformats.org/drawingml/2006/main">
+                    <a:graphicData uri="http://schemas.openxmlformats.org/drawingml/2006/picture">
+                      <pic:pic xmlns:pic="http://schemas.openxmlformats.org/drawingml/2006/picture">
+                        <pic:nvPicPr>
+                          <pic:cNvPr id="357295786" name=""/>
+                          <pic:cNvPicPr/>
+                        </pic:nvPicPr>
+                        <pic:blipFill>
+                          <a:blip r:embed="rId188"/>
+                          <a:stretch>
+                            <a:fillRect/>
+                          </a:stretch>
+                        </pic:blipFill>
+                        <pic:spPr>
+                          <a:xfrm>
+                            <a:off x="0" y="0"/>
+                            <a:ext cx="3296261" cy="1034594"/>
+                          </a:xfrm>
+                          <a:prstGeom prst="rect">
+                            <a:avLst/>
+                          </a:prstGeom>
+                        </pic:spPr>
+                      </pic:pic>
+                    </a:graphicData>
+                  </a:graphic>
+                </wp:inline>
+              </w:drawing>
+            </w:r>
+          </w:p>
+          <w:p>
+            <w:pPr>
+              <w:rPr>
+                <w:sz w:val="28"/>
+                <w:szCs w:val="28"/>
+              </w:rPr>
+            </w:pPr>
+            <w:r>
+              <w:rPr>
+                <w:sz w:val="28"/>
+                <w:szCs w:val="28"/>
+              </w:rPr>
+              <w:t>This is code to add the wall to the simulator I didn’t put it at the end of the floor because then it would take a while for it to end up reaching and there isn’t any point of it going for that long</w:t>
+            </w:r>
+            <w:r>
+              <w:rPr>
+                <w:sz w:val="28"/>
+                <w:szCs w:val="28"/>
+              </w:rPr>
+              <w:t>.</w:t>
+            </w:r>
+          </w:p>
+          <w:p>
+            <w:pPr>
+              <w:rPr>
+                <w:sz w:val="28"/>
+                <w:szCs w:val="28"/>
+              </w:rPr>
+            </w:pPr>
+            <w:r>
+              <w:rPr>
+                <w:sz w:val="28"/>
+                <w:szCs w:val="28"/>
+              </w:rPr>
+              <w:drawing>
+                <wp:inline distT="0" distB="0" distL="0" distR="0" wp14:anchorId="48BEA3BA" wp14:editId="279AB884">
+                  <wp:extent cx="1457325" cy="1258307"/>
+                  <wp:effectExtent l="0" t="0" r="0" b="0"/>
+                  <wp:docPr id="1498835342" name="Picture 1"/>
+                  <wp:cNvGraphicFramePr>
+                    <a:graphicFrameLocks xmlns:a="http://schemas.openxmlformats.org/drawingml/2006/main" noChangeAspect="1"/>
+                  </wp:cNvGraphicFramePr>
+                  <a:graphic xmlns:a="http://schemas.openxmlformats.org/drawingml/2006/main">
+                    <a:graphicData uri="http://schemas.openxmlformats.org/drawingml/2006/picture">
+                      <pic:pic xmlns:pic="http://schemas.openxmlformats.org/drawingml/2006/picture">
+                        <pic:nvPicPr>
+                          <pic:cNvPr id="1498835342" name=""/>
+                          <pic:cNvPicPr/>
+                        </pic:nvPicPr>
+                        <pic:blipFill>
+                          <a:blip r:embed="rId189"/>
+                          <a:stretch>
+                            <a:fillRect/>
+                          </a:stretch>
+                        </pic:blipFill>
+                        <pic:spPr>
+                          <a:xfrm>
+                            <a:off x="0" y="0"/>
+                            <a:ext cx="1460253" cy="1260835"/>
+                          </a:xfrm>
+                          <a:prstGeom prst="rect">
+                            <a:avLst/>
+                          </a:prstGeom>
+                        </pic:spPr>
+                      </pic:pic>
+                    </a:graphicData>
+                  </a:graphic>
+                </wp:inline>
+              </w:drawing>
+            </w:r>
+            <w:r>
+              <w:rPr>
+                <w:sz w:val="28"/>
+                <w:szCs w:val="28"/>
+              </w:rPr>
+              <w:drawing>
+                <wp:inline distT="0" distB="0" distL="0" distR="0" wp14:anchorId="24FA847A" wp14:editId="26ADC313">
+                  <wp:extent cx="1394143" cy="1266825"/>
+                  <wp:effectExtent l="0" t="0" r="0" b="0"/>
+                  <wp:docPr id="201828486" name="Picture 1"/>
+                  <wp:cNvGraphicFramePr>
+                    <a:graphicFrameLocks xmlns:a="http://schemas.openxmlformats.org/drawingml/2006/main" noChangeAspect="1"/>
+                  </wp:cNvGraphicFramePr>
+                  <a:graphic xmlns:a="http://schemas.openxmlformats.org/drawingml/2006/main">
+                    <a:graphicData uri="http://schemas.openxmlformats.org/drawingml/2006/picture">
+                      <pic:pic xmlns:pic="http://schemas.openxmlformats.org/drawingml/2006/picture">
+                        <pic:nvPicPr>
+                          <pic:cNvPr id="201828486" name=""/>
+                          <pic:cNvPicPr/>
+                        </pic:nvPicPr>
+                        <pic:blipFill>
+                          <a:blip r:embed="rId190"/>
+                          <a:stretch>
+                            <a:fillRect/>
+                          </a:stretch>
+                        </pic:blipFill>
+                        <pic:spPr>
+                          <a:xfrm>
+                            <a:off x="0" y="0"/>
+                            <a:ext cx="1399487" cy="1271681"/>
+                          </a:xfrm>
+                          <a:prstGeom prst="rect">
+                            <a:avLst/>
+                          </a:prstGeom>
+                        </pic:spPr>
+                      </pic:pic>
+                    </a:graphicData>
+                  </a:graphic>
+                </wp:inline>
+              </w:drawing>
+            </w:r>
+          </w:p>
+          <w:p>
+            <w:pPr>
+              <w:rPr>
+                <w:sz w:val="28"/>
+                <w:szCs w:val="28"/>
+              </w:rPr>
+            </w:pPr>
+            <w:r>
+              <w:rPr>
+                <w:sz w:val="28"/>
+                <w:szCs w:val="28"/>
+              </w:rPr>
+              <w:t>The next bit I need to add is the ball I already have the ball created in the simulator but I have set it to appear at only one area so no matter where the ramp is the ball starts at the same place so at the moment it looks like it is just floating in the air as you can see in the images.</w:t>
             </w:r>
           </w:p>
         </w:tc>

</xml_diff>

<commit_message>
finished the data tables
added all data to it and also made the ball appear in correct place after hitting the wall
</commit_message>
<xml_diff>
--- a/Rample World Coursework.docx
+++ b/Rample World Coursework.docx
@@ -22322,6 +22322,7 @@
             </w:pPr>
             <w:r>
               <w:rPr>
+                <w:noProof/>
                 <w:sz w:val="28"/>
                 <w:szCs w:val="28"/>
               </w:rPr>
@@ -22363,6 +22364,7 @@
             </w:r>
             <w:r>
               <w:rPr>
+                <w:noProof/>
                 <w:sz w:val="28"/>
                 <w:szCs w:val="28"/>
               </w:rPr>
@@ -22442,6 +22444,7 @@
             </w:pPr>
             <w:r>
               <w:rPr>
+                <w:noProof/>
                 <w:sz w:val="28"/>
                 <w:szCs w:val="28"/>
               </w:rPr>
@@ -22483,6 +22486,7 @@
             </w:r>
             <w:r>
               <w:rPr>
+                <w:noProof/>
                 <w:sz w:val="28"/>
                 <w:szCs w:val="28"/>
               </w:rPr>
@@ -22554,6 +22558,7 @@
             </w:pPr>
             <w:r>
               <w:rPr>
+                <w:noProof/>
                 <w:sz w:val="28"/>
                 <w:szCs w:val="28"/>
               </w:rPr>
@@ -22595,6 +22600,7 @@
             </w:r>
             <w:r>
               <w:rPr>
+                <w:noProof/>
                 <w:sz w:val="28"/>
                 <w:szCs w:val="28"/>
               </w:rPr>
@@ -22649,6 +22655,1472 @@
               </w:rPr>
               <w:t>The next bit I need to add is the ball I already have the ball created in the simulator but I have set it to appear at only one area so no matter where the ramp is the ball starts at the same place so at the moment it looks like it is just floating in the air as you can see in the images.</w:t>
             </w:r>
+          </w:p>
+          <w:p>
+            <w:pPr>
+              <w:rPr>
+                <w:sz w:val="28"/>
+                <w:szCs w:val="28"/>
+              </w:rPr>
+            </w:pPr>
+            <w:r>
+              <w:rPr>
+                <w:sz w:val="28"/>
+                <w:szCs w:val="28"/>
+              </w:rPr>
+              <w:drawing>
+                <wp:inline distT="0" distB="0" distL="0" distR="0" wp14:anchorId="2BB5CB39" wp14:editId="3807C812">
+                  <wp:extent cx="3829050" cy="1823357"/>
+                  <wp:effectExtent l="0" t="0" r="0" b="5715"/>
+                  <wp:docPr id="1666655207" name="Picture 1"/>
+                  <wp:cNvGraphicFramePr>
+                    <a:graphicFrameLocks xmlns:a="http://schemas.openxmlformats.org/drawingml/2006/main" noChangeAspect="1"/>
+                  </wp:cNvGraphicFramePr>
+                  <a:graphic xmlns:a="http://schemas.openxmlformats.org/drawingml/2006/main">
+                    <a:graphicData uri="http://schemas.openxmlformats.org/drawingml/2006/picture">
+                      <pic:pic xmlns:pic="http://schemas.openxmlformats.org/drawingml/2006/picture">
+                        <pic:nvPicPr>
+                          <pic:cNvPr id="1666655207" name=""/>
+                          <pic:cNvPicPr/>
+                        </pic:nvPicPr>
+                        <pic:blipFill>
+                          <a:blip r:embed="rId191"/>
+                          <a:stretch>
+                            <a:fillRect/>
+                          </a:stretch>
+                        </pic:blipFill>
+                        <pic:spPr>
+                          <a:xfrm>
+                            <a:off x="0" y="0"/>
+                            <a:ext cx="3838539" cy="1827876"/>
+                          </a:xfrm>
+                          <a:prstGeom prst="rect">
+                            <a:avLst/>
+                          </a:prstGeom>
+                        </pic:spPr>
+                      </pic:pic>
+                    </a:graphicData>
+                  </a:graphic>
+                </wp:inline>
+              </w:drawing>
+            </w:r>
+          </w:p>
+          <w:p>
+            <w:pPr>
+              <w:rPr>
+                <w:sz w:val="28"/>
+                <w:szCs w:val="28"/>
+              </w:rPr>
+            </w:pPr>
+            <w:r>
+              <w:rPr>
+                <w:sz w:val="28"/>
+                <w:szCs w:val="28"/>
+              </w:rPr>
+              <w:t xml:space="preserve">The first thing I did is that I made 2 new methods they were near enough the exact same as they were to the one I used to move the ramp so it could be in the correct place the reason why it’s the same code is because I need to do the same thing I did to ramp but just from a different place as I need </w:t>
+            </w:r>
+            <w:r>
+              <w:rPr>
+                <w:sz w:val="28"/>
+                <w:szCs w:val="28"/>
+              </w:rPr>
+              <w:lastRenderedPageBreak/>
+              <w:t>to start from the middle of the where the ramp is now and will move the ball to the end of the ramp.</w:t>
+            </w:r>
+          </w:p>
+          <w:p>
+            <w:pPr>
+              <w:rPr>
+                <w:sz w:val="28"/>
+                <w:szCs w:val="28"/>
+              </w:rPr>
+            </w:pPr>
+            <w:r>
+              <w:rPr>
+                <w:sz w:val="28"/>
+                <w:szCs w:val="28"/>
+              </w:rPr>
+              <w:drawing>
+                <wp:inline distT="0" distB="0" distL="0" distR="0" wp14:anchorId="126E857F" wp14:editId="04C1184C">
+                  <wp:extent cx="1666875" cy="1355242"/>
+                  <wp:effectExtent l="0" t="0" r="0" b="0"/>
+                  <wp:docPr id="795069818" name="Picture 1"/>
+                  <wp:cNvGraphicFramePr>
+                    <a:graphicFrameLocks xmlns:a="http://schemas.openxmlformats.org/drawingml/2006/main" noChangeAspect="1"/>
+                  </wp:cNvGraphicFramePr>
+                  <a:graphic xmlns:a="http://schemas.openxmlformats.org/drawingml/2006/main">
+                    <a:graphicData uri="http://schemas.openxmlformats.org/drawingml/2006/picture">
+                      <pic:pic xmlns:pic="http://schemas.openxmlformats.org/drawingml/2006/picture">
+                        <pic:nvPicPr>
+                          <pic:cNvPr id="795069818" name=""/>
+                          <pic:cNvPicPr/>
+                        </pic:nvPicPr>
+                        <pic:blipFill>
+                          <a:blip r:embed="rId192"/>
+                          <a:stretch>
+                            <a:fillRect/>
+                          </a:stretch>
+                        </pic:blipFill>
+                        <pic:spPr>
+                          <a:xfrm>
+                            <a:off x="0" y="0"/>
+                            <a:ext cx="1668836" cy="1356836"/>
+                          </a:xfrm>
+                          <a:prstGeom prst="rect">
+                            <a:avLst/>
+                          </a:prstGeom>
+                        </pic:spPr>
+                      </pic:pic>
+                    </a:graphicData>
+                  </a:graphic>
+                </wp:inline>
+              </w:drawing>
+            </w:r>
+            <w:r>
+              <w:rPr>
+                <w:sz w:val="28"/>
+                <w:szCs w:val="28"/>
+              </w:rPr>
+              <w:drawing>
+                <wp:inline distT="0" distB="0" distL="0" distR="0" wp14:anchorId="29CF6F9F" wp14:editId="3BBEACE2">
+                  <wp:extent cx="1638300" cy="1172433"/>
+                  <wp:effectExtent l="0" t="0" r="0" b="8890"/>
+                  <wp:docPr id="471378901" name="Picture 1"/>
+                  <wp:cNvGraphicFramePr>
+                    <a:graphicFrameLocks xmlns:a="http://schemas.openxmlformats.org/drawingml/2006/main" noChangeAspect="1"/>
+                  </wp:cNvGraphicFramePr>
+                  <a:graphic xmlns:a="http://schemas.openxmlformats.org/drawingml/2006/main">
+                    <a:graphicData uri="http://schemas.openxmlformats.org/drawingml/2006/picture">
+                      <pic:pic xmlns:pic="http://schemas.openxmlformats.org/drawingml/2006/picture">
+                        <pic:nvPicPr>
+                          <pic:cNvPr id="471378901" name=""/>
+                          <pic:cNvPicPr/>
+                        </pic:nvPicPr>
+                        <pic:blipFill>
+                          <a:blip r:embed="rId193"/>
+                          <a:stretch>
+                            <a:fillRect/>
+                          </a:stretch>
+                        </pic:blipFill>
+                        <pic:spPr>
+                          <a:xfrm>
+                            <a:off x="0" y="0"/>
+                            <a:ext cx="1639551" cy="1173328"/>
+                          </a:xfrm>
+                          <a:prstGeom prst="rect">
+                            <a:avLst/>
+                          </a:prstGeom>
+                        </pic:spPr>
+                      </pic:pic>
+                    </a:graphicData>
+                  </a:graphic>
+                </wp:inline>
+              </w:drawing>
+            </w:r>
+          </w:p>
+          <w:p>
+            <w:pPr>
+              <w:rPr>
+                <w:sz w:val="28"/>
+                <w:szCs w:val="28"/>
+              </w:rPr>
+            </w:pPr>
+            <w:r>
+              <w:rPr>
+                <w:sz w:val="28"/>
+                <w:szCs w:val="28"/>
+              </w:rPr>
+              <w:t>I tested it to see if it worked and at first which is the first image which is 45 degrees it did but then I changed the angle to 23 and it didn’t work and was not connected to the ramp.</w:t>
+            </w:r>
+          </w:p>
+          <w:p>
+            <w:pPr>
+              <w:rPr>
+                <w:sz w:val="28"/>
+                <w:szCs w:val="28"/>
+              </w:rPr>
+            </w:pPr>
+            <w:r>
+              <w:rPr>
+                <w:sz w:val="28"/>
+                <w:szCs w:val="28"/>
+              </w:rPr>
+              <w:drawing>
+                <wp:inline distT="0" distB="0" distL="0" distR="0" wp14:anchorId="5BF31593" wp14:editId="3E126C20">
+                  <wp:extent cx="4210050" cy="1836358"/>
+                  <wp:effectExtent l="0" t="0" r="0" b="0"/>
+                  <wp:docPr id="436387886" name="Picture 1"/>
+                  <wp:cNvGraphicFramePr>
+                    <a:graphicFrameLocks xmlns:a="http://schemas.openxmlformats.org/drawingml/2006/main" noChangeAspect="1"/>
+                  </wp:cNvGraphicFramePr>
+                  <a:graphic xmlns:a="http://schemas.openxmlformats.org/drawingml/2006/main">
+                    <a:graphicData uri="http://schemas.openxmlformats.org/drawingml/2006/picture">
+                      <pic:pic xmlns:pic="http://schemas.openxmlformats.org/drawingml/2006/picture">
+                        <pic:nvPicPr>
+                          <pic:cNvPr id="436387886" name=""/>
+                          <pic:cNvPicPr/>
+                        </pic:nvPicPr>
+                        <pic:blipFill>
+                          <a:blip r:embed="rId194"/>
+                          <a:stretch>
+                            <a:fillRect/>
+                          </a:stretch>
+                        </pic:blipFill>
+                        <pic:spPr>
+                          <a:xfrm>
+                            <a:off x="0" y="0"/>
+                            <a:ext cx="4220819" cy="1841055"/>
+                          </a:xfrm>
+                          <a:prstGeom prst="rect">
+                            <a:avLst/>
+                          </a:prstGeom>
+                        </pic:spPr>
+                      </pic:pic>
+                    </a:graphicData>
+                  </a:graphic>
+                </wp:inline>
+              </w:drawing>
+            </w:r>
+          </w:p>
+          <w:p>
+            <w:pPr>
+              <w:rPr>
+                <w:sz w:val="28"/>
+                <w:szCs w:val="28"/>
+              </w:rPr>
+            </w:pPr>
+            <w:r>
+              <w:rPr>
+                <w:sz w:val="28"/>
+                <w:szCs w:val="28"/>
+              </w:rPr>
+              <w:t xml:space="preserve">I then reaslied that the code I first made it was only moving the ball the amount from the first position of the ramp when its at 45 degrees so to fix this I had to use ramp2.getX() </w:t>
+            </w:r>
+            <w:r>
+              <w:rPr>
+                <w:sz w:val="28"/>
+                <w:szCs w:val="28"/>
+              </w:rPr>
+              <w:t>but I forgot how to find this at first so I had to look it up and found it on this (</w:t>
+            </w:r>
+            <w:hyperlink r:id="rId195" w:history="1">
+              <w:r>
+                <w:rPr>
+                  <w:rStyle w:val="Hyperlink"/>
+                  <w:sz w:val="28"/>
+                  <w:szCs w:val="28"/>
+                </w:rPr>
+                <w:t>https://www.greenfoot.org/topics/57278/0</w:t>
+              </w:r>
+            </w:hyperlink>
+            <w:r>
+              <w:rPr>
+                <w:sz w:val="28"/>
+                <w:szCs w:val="28"/>
+              </w:rPr>
+              <w:t>) this then meant I am getting the location of where the ramp is and then moving the ball from there.</w:t>
+            </w:r>
+          </w:p>
+          <w:p>
+            <w:pPr>
+              <w:rPr>
+                <w:sz w:val="28"/>
+                <w:szCs w:val="28"/>
+              </w:rPr>
+            </w:pPr>
+            <w:r>
+              <w:rPr>
+                <w:sz w:val="28"/>
+                <w:szCs w:val="28"/>
+              </w:rPr>
+              <w:drawing>
+                <wp:inline distT="0" distB="0" distL="0" distR="0" wp14:anchorId="322919FD" wp14:editId="1C9527FA">
+                  <wp:extent cx="1409700" cy="1334058"/>
+                  <wp:effectExtent l="0" t="0" r="0" b="0"/>
+                  <wp:docPr id="2044851542" name="Picture 1"/>
+                  <wp:cNvGraphicFramePr>
+                    <a:graphicFrameLocks xmlns:a="http://schemas.openxmlformats.org/drawingml/2006/main" noChangeAspect="1"/>
+                  </wp:cNvGraphicFramePr>
+                  <a:graphic xmlns:a="http://schemas.openxmlformats.org/drawingml/2006/main">
+                    <a:graphicData uri="http://schemas.openxmlformats.org/drawingml/2006/picture">
+                      <pic:pic xmlns:pic="http://schemas.openxmlformats.org/drawingml/2006/picture">
+                        <pic:nvPicPr>
+                          <pic:cNvPr id="2044851542" name=""/>
+                          <pic:cNvPicPr/>
+                        </pic:nvPicPr>
+                        <pic:blipFill>
+                          <a:blip r:embed="rId196"/>
+                          <a:stretch>
+                            <a:fillRect/>
+                          </a:stretch>
+                        </pic:blipFill>
+                        <pic:spPr>
+                          <a:xfrm>
+                            <a:off x="0" y="0"/>
+                            <a:ext cx="1415846" cy="1339874"/>
+                          </a:xfrm>
+                          <a:prstGeom prst="rect">
+                            <a:avLst/>
+                          </a:prstGeom>
+                        </pic:spPr>
+                      </pic:pic>
+                    </a:graphicData>
+                  </a:graphic>
+                </wp:inline>
+              </w:drawing>
+            </w:r>
+            <w:r>
+              <w:rPr>
+                <w:sz w:val="28"/>
+                <w:szCs w:val="28"/>
+              </w:rPr>
+              <w:drawing>
+                <wp:inline distT="0" distB="0" distL="0" distR="0" wp14:anchorId="77F4C756" wp14:editId="18A9D378">
+                  <wp:extent cx="1545203" cy="838200"/>
+                  <wp:effectExtent l="0" t="0" r="0" b="0"/>
+                  <wp:docPr id="1922854863" name="Picture 1"/>
+                  <wp:cNvGraphicFramePr>
+                    <a:graphicFrameLocks xmlns:a="http://schemas.openxmlformats.org/drawingml/2006/main" noChangeAspect="1"/>
+                  </wp:cNvGraphicFramePr>
+                  <a:graphic xmlns:a="http://schemas.openxmlformats.org/drawingml/2006/main">
+                    <a:graphicData uri="http://schemas.openxmlformats.org/drawingml/2006/picture">
+                      <pic:pic xmlns:pic="http://schemas.openxmlformats.org/drawingml/2006/picture">
+                        <pic:nvPicPr>
+                          <pic:cNvPr id="1922854863" name=""/>
+                          <pic:cNvPicPr/>
+                        </pic:nvPicPr>
+                        <pic:blipFill>
+                          <a:blip r:embed="rId197"/>
+                          <a:stretch>
+                            <a:fillRect/>
+                          </a:stretch>
+                        </pic:blipFill>
+                        <pic:spPr>
+                          <a:xfrm>
+                            <a:off x="0" y="0"/>
+                            <a:ext cx="1549319" cy="840433"/>
+                          </a:xfrm>
+                          <a:prstGeom prst="rect">
+                            <a:avLst/>
+                          </a:prstGeom>
+                        </pic:spPr>
+                      </pic:pic>
+                    </a:graphicData>
+                  </a:graphic>
+                </wp:inline>
+              </w:drawing>
+            </w:r>
+          </w:p>
+          <w:p>
+            <w:pPr>
+              <w:rPr>
+                <w:sz w:val="28"/>
+                <w:szCs w:val="28"/>
+              </w:rPr>
+            </w:pPr>
+            <w:r>
+              <w:rPr>
+                <w:sz w:val="28"/>
+                <w:szCs w:val="28"/>
+              </w:rPr>
+              <w:t>I then tested it again with 45 and 23 degrees and it all worked.</w:t>
+            </w:r>
+          </w:p>
+          <w:p>
+            <w:pPr>
+              <w:rPr>
+                <w:sz w:val="28"/>
+                <w:szCs w:val="28"/>
+              </w:rPr>
+            </w:pPr>
+            <w:r>
+              <w:rPr>
+                <w:sz w:val="28"/>
+                <w:szCs w:val="28"/>
+              </w:rPr>
+              <w:drawing>
+                <wp:inline distT="0" distB="0" distL="0" distR="0" wp14:anchorId="441F883E" wp14:editId="26BA8C40">
+                  <wp:extent cx="3619500" cy="286236"/>
+                  <wp:effectExtent l="0" t="0" r="0" b="0"/>
+                  <wp:docPr id="1497568056" name="Picture 1"/>
+                  <wp:cNvGraphicFramePr>
+                    <a:graphicFrameLocks xmlns:a="http://schemas.openxmlformats.org/drawingml/2006/main" noChangeAspect="1"/>
+                  </wp:cNvGraphicFramePr>
+                  <a:graphic xmlns:a="http://schemas.openxmlformats.org/drawingml/2006/main">
+                    <a:graphicData uri="http://schemas.openxmlformats.org/drawingml/2006/picture">
+                      <pic:pic xmlns:pic="http://schemas.openxmlformats.org/drawingml/2006/picture">
+                        <pic:nvPicPr>
+                          <pic:cNvPr id="1497568056" name=""/>
+                          <pic:cNvPicPr/>
+                        </pic:nvPicPr>
+                        <pic:blipFill>
+                          <a:blip r:embed="rId198"/>
+                          <a:stretch>
+                            <a:fillRect/>
+                          </a:stretch>
+                        </pic:blipFill>
+                        <pic:spPr>
+                          <a:xfrm>
+                            <a:off x="0" y="0"/>
+                            <a:ext cx="3629304" cy="287011"/>
+                          </a:xfrm>
+                          <a:prstGeom prst="rect">
+                            <a:avLst/>
+                          </a:prstGeom>
+                        </pic:spPr>
+                      </pic:pic>
+                    </a:graphicData>
+                  </a:graphic>
+                </wp:inline>
+              </w:drawing>
+            </w:r>
+          </w:p>
+          <w:p>
+            <w:pPr>
+              <w:rPr>
+                <w:sz w:val="28"/>
+                <w:szCs w:val="28"/>
+              </w:rPr>
+            </w:pPr>
+            <w:r>
+              <w:rPr>
+                <w:sz w:val="28"/>
+                <w:szCs w:val="28"/>
+              </w:rPr>
+              <w:lastRenderedPageBreak/>
+              <w:drawing>
+                <wp:inline distT="0" distB="0" distL="0" distR="0" wp14:anchorId="5D75C0EC" wp14:editId="06C1FFAF">
+                  <wp:extent cx="5353050" cy="228332"/>
+                  <wp:effectExtent l="0" t="0" r="0" b="635"/>
+                  <wp:docPr id="49270584" name="Picture 1"/>
+                  <wp:cNvGraphicFramePr>
+                    <a:graphicFrameLocks xmlns:a="http://schemas.openxmlformats.org/drawingml/2006/main" noChangeAspect="1"/>
+                  </wp:cNvGraphicFramePr>
+                  <a:graphic xmlns:a="http://schemas.openxmlformats.org/drawingml/2006/main">
+                    <a:graphicData uri="http://schemas.openxmlformats.org/drawingml/2006/picture">
+                      <pic:pic xmlns:pic="http://schemas.openxmlformats.org/drawingml/2006/picture">
+                        <pic:nvPicPr>
+                          <pic:cNvPr id="49270584" name=""/>
+                          <pic:cNvPicPr/>
+                        </pic:nvPicPr>
+                        <pic:blipFill>
+                          <a:blip r:embed="rId199"/>
+                          <a:stretch>
+                            <a:fillRect/>
+                          </a:stretch>
+                        </pic:blipFill>
+                        <pic:spPr>
+                          <a:xfrm>
+                            <a:off x="0" y="0"/>
+                            <a:ext cx="5416709" cy="231047"/>
+                          </a:xfrm>
+                          <a:prstGeom prst="rect">
+                            <a:avLst/>
+                          </a:prstGeom>
+                        </pic:spPr>
+                      </pic:pic>
+                    </a:graphicData>
+                  </a:graphic>
+                </wp:inline>
+              </w:drawing>
+            </w:r>
+          </w:p>
+          <w:p>
+            <w:pPr>
+              <w:rPr>
+                <w:sz w:val="28"/>
+                <w:szCs w:val="28"/>
+              </w:rPr>
+            </w:pPr>
+            <w:r>
+              <w:rPr>
+                <w:sz w:val="28"/>
+                <w:szCs w:val="28"/>
+              </w:rPr>
+              <w:t>I then had to add something to my wall class in my ball class which was to add the setLocation so that when the ball hits the wall it gets reset back to the beginning so for this I had to call the methods for the balls location at the beginning but to do that I needed to get them from the MyWorld class so I had to put this line in to do that which I could not remember how to do so I looked it up and found it here (</w:t>
+            </w:r>
+            <w:hyperlink r:id="rId200" w:history="1">
+              <w:r>
+                <w:rPr>
+                  <w:rStyle w:val="Hyperlink"/>
+                  <w:sz w:val="28"/>
+                  <w:szCs w:val="28"/>
+                </w:rPr>
+                <w:t>https://www.greenfoot.org/topics/57287/0</w:t>
+              </w:r>
+            </w:hyperlink>
+            <w:r>
+              <w:rPr>
+                <w:sz w:val="28"/>
+                <w:szCs w:val="28"/>
+              </w:rPr>
+              <w:t xml:space="preserve">) </w:t>
+            </w:r>
+          </w:p>
+          <w:p>
+            <w:pPr>
+              <w:rPr>
+                <w:sz w:val="28"/>
+                <w:szCs w:val="28"/>
+              </w:rPr>
+            </w:pPr>
+            <w:r>
+              <w:rPr>
+                <w:sz w:val="28"/>
+                <w:szCs w:val="28"/>
+              </w:rPr>
+              <w:drawing>
+                <wp:inline distT="0" distB="0" distL="0" distR="0" wp14:anchorId="5F68DA15" wp14:editId="2AB8603C">
+                  <wp:extent cx="4733925" cy="1391436"/>
+                  <wp:effectExtent l="0" t="0" r="0" b="0"/>
+                  <wp:docPr id="485978534" name="Picture 1"/>
+                  <wp:cNvGraphicFramePr>
+                    <a:graphicFrameLocks xmlns:a="http://schemas.openxmlformats.org/drawingml/2006/main" noChangeAspect="1"/>
+                  </wp:cNvGraphicFramePr>
+                  <a:graphic xmlns:a="http://schemas.openxmlformats.org/drawingml/2006/main">
+                    <a:graphicData uri="http://schemas.openxmlformats.org/drawingml/2006/picture">
+                      <pic:pic xmlns:pic="http://schemas.openxmlformats.org/drawingml/2006/picture">
+                        <pic:nvPicPr>
+                          <pic:cNvPr id="485978534" name=""/>
+                          <pic:cNvPicPr/>
+                        </pic:nvPicPr>
+                        <pic:blipFill>
+                          <a:blip r:embed="rId201"/>
+                          <a:stretch>
+                            <a:fillRect/>
+                          </a:stretch>
+                        </pic:blipFill>
+                        <pic:spPr>
+                          <a:xfrm>
+                            <a:off x="0" y="0"/>
+                            <a:ext cx="4745650" cy="1394882"/>
+                          </a:xfrm>
+                          <a:prstGeom prst="rect">
+                            <a:avLst/>
+                          </a:prstGeom>
+                        </pic:spPr>
+                      </pic:pic>
+                    </a:graphicData>
+                  </a:graphic>
+                </wp:inline>
+              </w:drawing>
+            </w:r>
+          </w:p>
+          <w:p>
+            <w:pPr>
+              <w:rPr>
+                <w:sz w:val="28"/>
+                <w:szCs w:val="28"/>
+              </w:rPr>
+            </w:pPr>
+            <w:r>
+              <w:rPr>
+                <w:sz w:val="28"/>
+                <w:szCs w:val="28"/>
+              </w:rPr>
+              <w:t>I ran the code and when it hit the wall it appeared with this error message</w:t>
+            </w:r>
+            <w:r>
+              <w:rPr>
+                <w:sz w:val="28"/>
+                <w:szCs w:val="28"/>
+              </w:rPr>
+              <w:t xml:space="preserve"> which meant that I could not get my method from the MyWorld class.</w:t>
+            </w:r>
+          </w:p>
+          <w:p>
+            <w:pPr>
+              <w:rPr>
+                <w:sz w:val="28"/>
+                <w:szCs w:val="28"/>
+              </w:rPr>
+            </w:pPr>
+            <w:r>
+              <w:rPr>
+                <w:sz w:val="28"/>
+                <w:szCs w:val="28"/>
+              </w:rPr>
+              <w:drawing>
+                <wp:inline distT="0" distB="0" distL="0" distR="0" wp14:anchorId="3E050F8B" wp14:editId="038C96B8">
+                  <wp:extent cx="4552950" cy="798097"/>
+                  <wp:effectExtent l="0" t="0" r="0" b="2540"/>
+                  <wp:docPr id="408278843" name="Picture 1"/>
+                  <wp:cNvGraphicFramePr>
+                    <a:graphicFrameLocks xmlns:a="http://schemas.openxmlformats.org/drawingml/2006/main" noChangeAspect="1"/>
+                  </wp:cNvGraphicFramePr>
+                  <a:graphic xmlns:a="http://schemas.openxmlformats.org/drawingml/2006/main">
+                    <a:graphicData uri="http://schemas.openxmlformats.org/drawingml/2006/picture">
+                      <pic:pic xmlns:pic="http://schemas.openxmlformats.org/drawingml/2006/picture">
+                        <pic:nvPicPr>
+                          <pic:cNvPr id="408278843" name=""/>
+                          <pic:cNvPicPr/>
+                        </pic:nvPicPr>
+                        <pic:blipFill>
+                          <a:blip r:embed="rId202"/>
+                          <a:stretch>
+                            <a:fillRect/>
+                          </a:stretch>
+                        </pic:blipFill>
+                        <pic:spPr>
+                          <a:xfrm>
+                            <a:off x="0" y="0"/>
+                            <a:ext cx="4557380" cy="798874"/>
+                          </a:xfrm>
+                          <a:prstGeom prst="rect">
+                            <a:avLst/>
+                          </a:prstGeom>
+                        </pic:spPr>
+                      </pic:pic>
+                    </a:graphicData>
+                  </a:graphic>
+                </wp:inline>
+              </w:drawing>
+            </w:r>
+          </w:p>
+          <w:p>
+            <w:pPr>
+              <w:rPr>
+                <w:sz w:val="28"/>
+                <w:szCs w:val="28"/>
+              </w:rPr>
+            </w:pPr>
+            <w:r>
+              <w:rPr>
+                <w:sz w:val="28"/>
+                <w:szCs w:val="28"/>
+              </w:rPr>
+              <w:drawing>
+                <wp:inline distT="0" distB="0" distL="0" distR="0" wp14:anchorId="55222C7A" wp14:editId="1B113551">
+                  <wp:extent cx="1066949" cy="238158"/>
+                  <wp:effectExtent l="0" t="0" r="0" b="9525"/>
+                  <wp:docPr id="2147180764" name="Picture 1"/>
+                  <wp:cNvGraphicFramePr>
+                    <a:graphicFrameLocks xmlns:a="http://schemas.openxmlformats.org/drawingml/2006/main" noChangeAspect="1"/>
+                  </wp:cNvGraphicFramePr>
+                  <a:graphic xmlns:a="http://schemas.openxmlformats.org/drawingml/2006/main">
+                    <a:graphicData uri="http://schemas.openxmlformats.org/drawingml/2006/picture">
+                      <pic:pic xmlns:pic="http://schemas.openxmlformats.org/drawingml/2006/picture">
+                        <pic:nvPicPr>
+                          <pic:cNvPr id="2147180764" name=""/>
+                          <pic:cNvPicPr/>
+                        </pic:nvPicPr>
+                        <pic:blipFill>
+                          <a:blip r:embed="rId203"/>
+                          <a:stretch>
+                            <a:fillRect/>
+                          </a:stretch>
+                        </pic:blipFill>
+                        <pic:spPr>
+                          <a:xfrm>
+                            <a:off x="0" y="0"/>
+                            <a:ext cx="1066949" cy="238158"/>
+                          </a:xfrm>
+                          <a:prstGeom prst="rect">
+                            <a:avLst/>
+                          </a:prstGeom>
+                        </pic:spPr>
+                      </pic:pic>
+                    </a:graphicData>
+                  </a:graphic>
+                </wp:inline>
+              </w:drawing>
+            </w:r>
+          </w:p>
+          <w:p>
+            <w:pPr>
+              <w:rPr>
+                <w:sz w:val="28"/>
+                <w:szCs w:val="28"/>
+              </w:rPr>
+            </w:pPr>
+            <w:r>
+              <w:rPr>
+                <w:sz w:val="28"/>
+                <w:szCs w:val="28"/>
+              </w:rPr>
+              <w:t>So instead I have made it so that the reset position will happen in the MyWorld class instead so all I needed to do for this is that make a new method and in it have an if statement for if the balls startButton is false the location of the ball will be set to what it was at the beginning this is because when the startButton is false it also means that the ball hasn’t been moved yet so if its false it must be at the beginning of the simulator.</w:t>
+            </w:r>
+          </w:p>
+          <w:p>
+            <w:pPr>
+              <w:rPr>
+                <w:sz w:val="28"/>
+                <w:szCs w:val="28"/>
+              </w:rPr>
+            </w:pPr>
+            <w:r>
+              <w:rPr>
+                <w:sz w:val="28"/>
+                <w:szCs w:val="28"/>
+              </w:rPr>
+              <w:drawing>
+                <wp:inline distT="0" distB="0" distL="0" distR="0" wp14:anchorId="47498E79" wp14:editId="6BEB8E92">
+                  <wp:extent cx="3553321" cy="352474"/>
+                  <wp:effectExtent l="0" t="0" r="9525" b="9525"/>
+                  <wp:docPr id="1109596735" name="Picture 1"/>
+                  <wp:cNvGraphicFramePr>
+                    <a:graphicFrameLocks xmlns:a="http://schemas.openxmlformats.org/drawingml/2006/main" noChangeAspect="1"/>
+                  </wp:cNvGraphicFramePr>
+                  <a:graphic xmlns:a="http://schemas.openxmlformats.org/drawingml/2006/main">
+                    <a:graphicData uri="http://schemas.openxmlformats.org/drawingml/2006/picture">
+                      <pic:pic xmlns:pic="http://schemas.openxmlformats.org/drawingml/2006/picture">
+                        <pic:nvPicPr>
+                          <pic:cNvPr id="1109596735" name=""/>
+                          <pic:cNvPicPr/>
+                        </pic:nvPicPr>
+                        <pic:blipFill>
+                          <a:blip r:embed="rId204"/>
+                          <a:stretch>
+                            <a:fillRect/>
+                          </a:stretch>
+                        </pic:blipFill>
+                        <pic:spPr>
+                          <a:xfrm>
+                            <a:off x="0" y="0"/>
+                            <a:ext cx="3553321" cy="352474"/>
+                          </a:xfrm>
+                          <a:prstGeom prst="rect">
+                            <a:avLst/>
+                          </a:prstGeom>
+                        </pic:spPr>
+                      </pic:pic>
+                    </a:graphicData>
+                  </a:graphic>
+                </wp:inline>
+              </w:drawing>
+            </w:r>
+          </w:p>
+          <w:p>
+            <w:pPr>
+              <w:rPr>
+                <w:sz w:val="28"/>
+                <w:szCs w:val="28"/>
+              </w:rPr>
+            </w:pPr>
+            <w:r>
+              <w:rPr>
+                <w:sz w:val="28"/>
+                <w:szCs w:val="28"/>
+              </w:rPr>
+              <w:t>The next part I need to do is add the data tables to the world and as I have already added the first data table in when I created it all I need to do now is add the second one which contains the data that cannot be changed.</w:t>
+            </w:r>
+          </w:p>
+          <w:p>
+            <w:pPr>
+              <w:rPr>
+                <w:sz w:val="28"/>
+                <w:szCs w:val="28"/>
+              </w:rPr>
+            </w:pPr>
+            <w:r>
+              <w:rPr>
+                <w:sz w:val="28"/>
+                <w:szCs w:val="28"/>
+              </w:rPr>
+              <w:lastRenderedPageBreak/>
+              <w:drawing>
+                <wp:inline distT="0" distB="0" distL="0" distR="0" wp14:anchorId="5286C388" wp14:editId="14F332F3">
+                  <wp:extent cx="3686175" cy="427383"/>
+                  <wp:effectExtent l="0" t="0" r="0" b="0"/>
+                  <wp:docPr id="1926547785" name="Picture 1"/>
+                  <wp:cNvGraphicFramePr>
+                    <a:graphicFrameLocks xmlns:a="http://schemas.openxmlformats.org/drawingml/2006/main" noChangeAspect="1"/>
+                  </wp:cNvGraphicFramePr>
+                  <a:graphic xmlns:a="http://schemas.openxmlformats.org/drawingml/2006/main">
+                    <a:graphicData uri="http://schemas.openxmlformats.org/drawingml/2006/picture">
+                      <pic:pic xmlns:pic="http://schemas.openxmlformats.org/drawingml/2006/picture">
+                        <pic:nvPicPr>
+                          <pic:cNvPr id="1926547785" name=""/>
+                          <pic:cNvPicPr/>
+                        </pic:nvPicPr>
+                        <pic:blipFill>
+                          <a:blip r:embed="rId205"/>
+                          <a:stretch>
+                            <a:fillRect/>
+                          </a:stretch>
+                        </pic:blipFill>
+                        <pic:spPr>
+                          <a:xfrm>
+                            <a:off x="0" y="0"/>
+                            <a:ext cx="3690177" cy="427847"/>
+                          </a:xfrm>
+                          <a:prstGeom prst="rect">
+                            <a:avLst/>
+                          </a:prstGeom>
+                        </pic:spPr>
+                      </pic:pic>
+                    </a:graphicData>
+                  </a:graphic>
+                </wp:inline>
+              </w:drawing>
+            </w:r>
+            <w:r>
+              <w:rPr>
+                <w:sz w:val="28"/>
+                <w:szCs w:val="28"/>
+              </w:rPr>
+              <w:drawing>
+                <wp:inline distT="0" distB="0" distL="0" distR="0" wp14:anchorId="73E9B128" wp14:editId="66F4FA0B">
+                  <wp:extent cx="2628900" cy="331803"/>
+                  <wp:effectExtent l="0" t="0" r="0" b="0"/>
+                  <wp:docPr id="1171686741" name="Picture 1"/>
+                  <wp:cNvGraphicFramePr>
+                    <a:graphicFrameLocks xmlns:a="http://schemas.openxmlformats.org/drawingml/2006/main" noChangeAspect="1"/>
+                  </wp:cNvGraphicFramePr>
+                  <a:graphic xmlns:a="http://schemas.openxmlformats.org/drawingml/2006/main">
+                    <a:graphicData uri="http://schemas.openxmlformats.org/drawingml/2006/picture">
+                      <pic:pic xmlns:pic="http://schemas.openxmlformats.org/drawingml/2006/picture">
+                        <pic:nvPicPr>
+                          <pic:cNvPr id="1171686741" name=""/>
+                          <pic:cNvPicPr/>
+                        </pic:nvPicPr>
+                        <pic:blipFill>
+                          <a:blip r:embed="rId206"/>
+                          <a:stretch>
+                            <a:fillRect/>
+                          </a:stretch>
+                        </pic:blipFill>
+                        <pic:spPr>
+                          <a:xfrm>
+                            <a:off x="0" y="0"/>
+                            <a:ext cx="2643033" cy="333587"/>
+                          </a:xfrm>
+                          <a:prstGeom prst="rect">
+                            <a:avLst/>
+                          </a:prstGeom>
+                        </pic:spPr>
+                      </pic:pic>
+                    </a:graphicData>
+                  </a:graphic>
+                </wp:inline>
+              </w:drawing>
+            </w:r>
+          </w:p>
+          <w:p>
+            <w:pPr>
+              <w:rPr>
+                <w:sz w:val="28"/>
+                <w:szCs w:val="28"/>
+              </w:rPr>
+            </w:pPr>
+            <w:r>
+              <w:rPr>
+                <w:sz w:val="28"/>
+                <w:szCs w:val="28"/>
+              </w:rPr>
+              <w:t>The first bit of data I am adding to it is the velocity so for this I need to make the object so I the users know what the data is and I also need to add the text so the data will appear</w:t>
+            </w:r>
+            <w:r>
+              <w:rPr>
+                <w:sz w:val="28"/>
+                <w:szCs w:val="28"/>
+              </w:rPr>
+              <w:t>.</w:t>
+            </w:r>
+          </w:p>
+          <w:p>
+            <w:pPr>
+              <w:rPr>
+                <w:sz w:val="28"/>
+                <w:szCs w:val="28"/>
+              </w:rPr>
+            </w:pPr>
+            <w:r>
+              <w:rPr>
+                <w:sz w:val="28"/>
+                <w:szCs w:val="28"/>
+              </w:rPr>
+              <w:drawing>
+                <wp:inline distT="0" distB="0" distL="0" distR="0" wp14:anchorId="0CF08815" wp14:editId="3CA0A09D">
+                  <wp:extent cx="3800475" cy="278522"/>
+                  <wp:effectExtent l="0" t="0" r="0" b="7620"/>
+                  <wp:docPr id="1015882927" name="Picture 1"/>
+                  <wp:cNvGraphicFramePr>
+                    <a:graphicFrameLocks xmlns:a="http://schemas.openxmlformats.org/drawingml/2006/main" noChangeAspect="1"/>
+                  </wp:cNvGraphicFramePr>
+                  <a:graphic xmlns:a="http://schemas.openxmlformats.org/drawingml/2006/main">
+                    <a:graphicData uri="http://schemas.openxmlformats.org/drawingml/2006/picture">
+                      <pic:pic xmlns:pic="http://schemas.openxmlformats.org/drawingml/2006/picture">
+                        <pic:nvPicPr>
+                          <pic:cNvPr id="1015882927" name=""/>
+                          <pic:cNvPicPr/>
+                        </pic:nvPicPr>
+                        <pic:blipFill>
+                          <a:blip r:embed="rId207"/>
+                          <a:stretch>
+                            <a:fillRect/>
+                          </a:stretch>
+                        </pic:blipFill>
+                        <pic:spPr>
+                          <a:xfrm>
+                            <a:off x="0" y="0"/>
+                            <a:ext cx="3806952" cy="278997"/>
+                          </a:xfrm>
+                          <a:prstGeom prst="rect">
+                            <a:avLst/>
+                          </a:prstGeom>
+                        </pic:spPr>
+                      </pic:pic>
+                    </a:graphicData>
+                  </a:graphic>
+                </wp:inline>
+              </w:drawing>
+            </w:r>
+          </w:p>
+          <w:p>
+            <w:pPr>
+              <w:rPr>
+                <w:sz w:val="28"/>
+                <w:szCs w:val="28"/>
+              </w:rPr>
+            </w:pPr>
+            <w:r>
+              <w:rPr>
+                <w:sz w:val="28"/>
+                <w:szCs w:val="28"/>
+              </w:rPr>
+              <w:t>I realised that as I only need to get the velocity and show it on screen and that the velocity is public in the ball class all I need to do is add ball. To the beginning of the velocity. Also I added int to the beginning of it because if I kept it how it is it would just how as many decimal points as it could which could take up a lot of the screen. I also added this exact same text to the act method because it needs to be there so the number updates on screen while the simulator is running.</w:t>
+            </w:r>
+          </w:p>
+          <w:p>
+            <w:pPr>
+              <w:rPr>
+                <w:sz w:val="28"/>
+                <w:szCs w:val="28"/>
+              </w:rPr>
+            </w:pPr>
+            <w:r>
+              <w:rPr>
+                <w:sz w:val="28"/>
+                <w:szCs w:val="28"/>
+              </w:rPr>
+              <w:drawing>
+                <wp:inline distT="0" distB="0" distL="0" distR="0" wp14:anchorId="6FD3F163" wp14:editId="26D1B58B">
+                  <wp:extent cx="3829050" cy="606411"/>
+                  <wp:effectExtent l="0" t="0" r="0" b="3810"/>
+                  <wp:docPr id="2115808409" name="Picture 1"/>
+                  <wp:cNvGraphicFramePr>
+                    <a:graphicFrameLocks xmlns:a="http://schemas.openxmlformats.org/drawingml/2006/main" noChangeAspect="1"/>
+                  </wp:cNvGraphicFramePr>
+                  <a:graphic xmlns:a="http://schemas.openxmlformats.org/drawingml/2006/main">
+                    <a:graphicData uri="http://schemas.openxmlformats.org/drawingml/2006/picture">
+                      <pic:pic xmlns:pic="http://schemas.openxmlformats.org/drawingml/2006/picture">
+                        <pic:nvPicPr>
+                          <pic:cNvPr id="2115808409" name=""/>
+                          <pic:cNvPicPr/>
+                        </pic:nvPicPr>
+                        <pic:blipFill>
+                          <a:blip r:embed="rId208"/>
+                          <a:stretch>
+                            <a:fillRect/>
+                          </a:stretch>
+                        </pic:blipFill>
+                        <pic:spPr>
+                          <a:xfrm>
+                            <a:off x="0" y="0"/>
+                            <a:ext cx="3843916" cy="608765"/>
+                          </a:xfrm>
+                          <a:prstGeom prst="rect">
+                            <a:avLst/>
+                          </a:prstGeom>
+                        </pic:spPr>
+                      </pic:pic>
+                    </a:graphicData>
+                  </a:graphic>
+                </wp:inline>
+              </w:drawing>
+            </w:r>
+          </w:p>
+          <w:p>
+            <w:pPr>
+              <w:rPr>
+                <w:sz w:val="28"/>
+                <w:szCs w:val="28"/>
+              </w:rPr>
+            </w:pPr>
+            <w:r>
+              <w:rPr>
+                <w:sz w:val="28"/>
+                <w:szCs w:val="28"/>
+              </w:rPr>
+              <w:t>I then decided to make one for the x and the y velocity because when doing these in A level maths you will work out yourself what these are so you can work out other parts of the ball so I have made them data you will see throughout the simulator.</w:t>
+            </w:r>
+          </w:p>
+          <w:p>
+            <w:pPr>
+              <w:rPr>
+                <w:sz w:val="28"/>
+                <w:szCs w:val="28"/>
+              </w:rPr>
+            </w:pPr>
+            <w:r>
+              <w:rPr>
+                <w:sz w:val="28"/>
+                <w:szCs w:val="28"/>
+              </w:rPr>
+              <w:drawing>
+                <wp:inline distT="0" distB="0" distL="0" distR="0" wp14:anchorId="0C311B83" wp14:editId="14B6547A">
+                  <wp:extent cx="3571875" cy="947286"/>
+                  <wp:effectExtent l="0" t="0" r="0" b="5715"/>
+                  <wp:docPr id="666824106" name="Picture 1"/>
+                  <wp:cNvGraphicFramePr>
+                    <a:graphicFrameLocks xmlns:a="http://schemas.openxmlformats.org/drawingml/2006/main" noChangeAspect="1"/>
+                  </wp:cNvGraphicFramePr>
+                  <a:graphic xmlns:a="http://schemas.openxmlformats.org/drawingml/2006/main">
+                    <a:graphicData uri="http://schemas.openxmlformats.org/drawingml/2006/picture">
+                      <pic:pic xmlns:pic="http://schemas.openxmlformats.org/drawingml/2006/picture">
+                        <pic:nvPicPr>
+                          <pic:cNvPr id="666824106" name=""/>
+                          <pic:cNvPicPr/>
+                        </pic:nvPicPr>
+                        <pic:blipFill>
+                          <a:blip r:embed="rId209"/>
+                          <a:stretch>
+                            <a:fillRect/>
+                          </a:stretch>
+                        </pic:blipFill>
+                        <pic:spPr>
+                          <a:xfrm>
+                            <a:off x="0" y="0"/>
+                            <a:ext cx="3574754" cy="948049"/>
+                          </a:xfrm>
+                          <a:prstGeom prst="rect">
+                            <a:avLst/>
+                          </a:prstGeom>
+                        </pic:spPr>
+                      </pic:pic>
+                    </a:graphicData>
+                  </a:graphic>
+                </wp:inline>
+              </w:drawing>
+            </w:r>
+          </w:p>
+          <w:p>
+            <w:pPr>
+              <w:rPr>
+                <w:sz w:val="28"/>
+                <w:szCs w:val="28"/>
+              </w:rPr>
+            </w:pPr>
+            <w:r>
+              <w:rPr>
+                <w:sz w:val="28"/>
+                <w:szCs w:val="28"/>
+              </w:rPr>
+              <w:t>I added the objects to the simulator so users know what data there looking at and I also added the text so they can see what the data is and set it to int so there was not lots of decimals on the screen.</w:t>
+            </w:r>
+          </w:p>
+          <w:p>
+            <w:pPr>
+              <w:rPr>
+                <w:sz w:val="28"/>
+                <w:szCs w:val="28"/>
+              </w:rPr>
+            </w:pPr>
+            <w:r>
+              <w:rPr>
+                <w:sz w:val="28"/>
+                <w:szCs w:val="28"/>
+              </w:rPr>
+              <w:drawing>
+                <wp:inline distT="0" distB="0" distL="0" distR="0" wp14:anchorId="40BC803D" wp14:editId="1A90856B">
+                  <wp:extent cx="3982006" cy="390580"/>
+                  <wp:effectExtent l="0" t="0" r="0" b="9525"/>
+                  <wp:docPr id="254887616" name="Picture 1"/>
+                  <wp:cNvGraphicFramePr>
+                    <a:graphicFrameLocks xmlns:a="http://schemas.openxmlformats.org/drawingml/2006/main" noChangeAspect="1"/>
+                  </wp:cNvGraphicFramePr>
+                  <a:graphic xmlns:a="http://schemas.openxmlformats.org/drawingml/2006/main">
+                    <a:graphicData uri="http://schemas.openxmlformats.org/drawingml/2006/picture">
+                      <pic:pic xmlns:pic="http://schemas.openxmlformats.org/drawingml/2006/picture">
+                        <pic:nvPicPr>
+                          <pic:cNvPr id="254887616" name=""/>
+                          <pic:cNvPicPr/>
+                        </pic:nvPicPr>
+                        <pic:blipFill>
+                          <a:blip r:embed="rId210"/>
+                          <a:stretch>
+                            <a:fillRect/>
+                          </a:stretch>
+                        </pic:blipFill>
+                        <pic:spPr>
+                          <a:xfrm>
+                            <a:off x="0" y="0"/>
+                            <a:ext cx="3982006" cy="390580"/>
+                          </a:xfrm>
+                          <a:prstGeom prst="rect">
+                            <a:avLst/>
+                          </a:prstGeom>
+                        </pic:spPr>
+                      </pic:pic>
+                    </a:graphicData>
+                  </a:graphic>
+                </wp:inline>
+              </w:drawing>
+            </w:r>
+          </w:p>
+          <w:p>
+            <w:pPr>
+              <w:rPr>
+                <w:sz w:val="28"/>
+                <w:szCs w:val="28"/>
+              </w:rPr>
+            </w:pPr>
+            <w:r>
+              <w:rPr>
+                <w:sz w:val="28"/>
+                <w:szCs w:val="28"/>
+              </w:rPr>
+              <w:lastRenderedPageBreak/>
+              <w:t>I then added the 2 show texts to the act method so it updates throughout the simulator and doesn’t just stay at one number the whole time as the constructor only updates things once and that’s before the simulator starts.</w:t>
+            </w:r>
+          </w:p>
+          <w:p>
+            <w:pPr>
+              <w:rPr>
+                <w:sz w:val="28"/>
+                <w:szCs w:val="28"/>
+              </w:rPr>
+            </w:pPr>
+            <w:r>
+              <w:rPr>
+                <w:sz w:val="28"/>
+                <w:szCs w:val="28"/>
+              </w:rPr>
+              <w:drawing>
+                <wp:inline distT="0" distB="0" distL="0" distR="0" wp14:anchorId="3E1192CD" wp14:editId="433997F7">
+                  <wp:extent cx="1438476" cy="447737"/>
+                  <wp:effectExtent l="0" t="0" r="9525" b="0"/>
+                  <wp:docPr id="1762903690" name="Picture 1"/>
+                  <wp:cNvGraphicFramePr>
+                    <a:graphicFrameLocks xmlns:a="http://schemas.openxmlformats.org/drawingml/2006/main" noChangeAspect="1"/>
+                  </wp:cNvGraphicFramePr>
+                  <a:graphic xmlns:a="http://schemas.openxmlformats.org/drawingml/2006/main">
+                    <a:graphicData uri="http://schemas.openxmlformats.org/drawingml/2006/picture">
+                      <pic:pic xmlns:pic="http://schemas.openxmlformats.org/drawingml/2006/picture">
+                        <pic:nvPicPr>
+                          <pic:cNvPr id="1762903690" name=""/>
+                          <pic:cNvPicPr/>
+                        </pic:nvPicPr>
+                        <pic:blipFill>
+                          <a:blip r:embed="rId211"/>
+                          <a:stretch>
+                            <a:fillRect/>
+                          </a:stretch>
+                        </pic:blipFill>
+                        <pic:spPr>
+                          <a:xfrm>
+                            <a:off x="0" y="0"/>
+                            <a:ext cx="1438476" cy="447737"/>
+                          </a:xfrm>
+                          <a:prstGeom prst="rect">
+                            <a:avLst/>
+                          </a:prstGeom>
+                        </pic:spPr>
+                      </pic:pic>
+                    </a:graphicData>
+                  </a:graphic>
+                </wp:inline>
+              </w:drawing>
+            </w:r>
+          </w:p>
+          <w:p>
+            <w:pPr>
+              <w:rPr>
+                <w:sz w:val="28"/>
+                <w:szCs w:val="28"/>
+              </w:rPr>
+            </w:pPr>
+            <w:r>
+              <w:rPr>
+                <w:sz w:val="28"/>
+                <w:szCs w:val="28"/>
+              </w:rPr>
+              <w:t>I also added the 2 velocities to the wall method in the ball class which means that when the wall is hit the velocities will be reset back to 0 as well as the rest of the data.</w:t>
+            </w:r>
+          </w:p>
+          <w:p>
+            <w:pPr>
+              <w:rPr>
+                <w:sz w:val="28"/>
+                <w:szCs w:val="28"/>
+              </w:rPr>
+            </w:pPr>
+            <w:r>
+              <w:rPr>
+                <w:sz w:val="28"/>
+                <w:szCs w:val="28"/>
+              </w:rPr>
+              <w:drawing>
+                <wp:inline distT="0" distB="0" distL="0" distR="0" wp14:anchorId="08CAD342" wp14:editId="68173D40">
+                  <wp:extent cx="3343742" cy="228632"/>
+                  <wp:effectExtent l="0" t="0" r="0" b="0"/>
+                  <wp:docPr id="2140636155" name="Picture 1"/>
+                  <wp:cNvGraphicFramePr>
+                    <a:graphicFrameLocks xmlns:a="http://schemas.openxmlformats.org/drawingml/2006/main" noChangeAspect="1"/>
+                  </wp:cNvGraphicFramePr>
+                  <a:graphic xmlns:a="http://schemas.openxmlformats.org/drawingml/2006/main">
+                    <a:graphicData uri="http://schemas.openxmlformats.org/drawingml/2006/picture">
+                      <pic:pic xmlns:pic="http://schemas.openxmlformats.org/drawingml/2006/picture">
+                        <pic:nvPicPr>
+                          <pic:cNvPr id="2140636155" name=""/>
+                          <pic:cNvPicPr/>
+                        </pic:nvPicPr>
+                        <pic:blipFill>
+                          <a:blip r:embed="rId212"/>
+                          <a:stretch>
+                            <a:fillRect/>
+                          </a:stretch>
+                        </pic:blipFill>
+                        <pic:spPr>
+                          <a:xfrm>
+                            <a:off x="0" y="0"/>
+                            <a:ext cx="3343742" cy="228632"/>
+                          </a:xfrm>
+                          <a:prstGeom prst="rect">
+                            <a:avLst/>
+                          </a:prstGeom>
+                        </pic:spPr>
+                      </pic:pic>
+                    </a:graphicData>
+                  </a:graphic>
+                </wp:inline>
+              </w:drawing>
+            </w:r>
+            <w:r>
+              <w:rPr>
+                <w:sz w:val="28"/>
+                <w:szCs w:val="28"/>
+              </w:rPr>
+              <w:drawing>
+                <wp:inline distT="0" distB="0" distL="0" distR="0" wp14:anchorId="00ADEF0E" wp14:editId="2F925C6B">
+                  <wp:extent cx="1533525" cy="1025040"/>
+                  <wp:effectExtent l="0" t="0" r="0" b="3810"/>
+                  <wp:docPr id="213259683" name="Picture 1"/>
+                  <wp:cNvGraphicFramePr>
+                    <a:graphicFrameLocks xmlns:a="http://schemas.openxmlformats.org/drawingml/2006/main" noChangeAspect="1"/>
+                  </wp:cNvGraphicFramePr>
+                  <a:graphic xmlns:a="http://schemas.openxmlformats.org/drawingml/2006/main">
+                    <a:graphicData uri="http://schemas.openxmlformats.org/drawingml/2006/picture">
+                      <pic:pic xmlns:pic="http://schemas.openxmlformats.org/drawingml/2006/picture">
+                        <pic:nvPicPr>
+                          <pic:cNvPr id="213259683" name=""/>
+                          <pic:cNvPicPr/>
+                        </pic:nvPicPr>
+                        <pic:blipFill>
+                          <a:blip r:embed="rId213"/>
+                          <a:stretch>
+                            <a:fillRect/>
+                          </a:stretch>
+                        </pic:blipFill>
+                        <pic:spPr>
+                          <a:xfrm>
+                            <a:off x="0" y="0"/>
+                            <a:ext cx="1542097" cy="1030770"/>
+                          </a:xfrm>
+                          <a:prstGeom prst="rect">
+                            <a:avLst/>
+                          </a:prstGeom>
+                        </pic:spPr>
+                      </pic:pic>
+                    </a:graphicData>
+                  </a:graphic>
+                </wp:inline>
+              </w:drawing>
+            </w:r>
+          </w:p>
+          <w:p>
+            <w:pPr>
+              <w:rPr>
+                <w:sz w:val="28"/>
+                <w:szCs w:val="28"/>
+              </w:rPr>
+            </w:pPr>
+            <w:r>
+              <w:rPr>
+                <w:sz w:val="28"/>
+                <w:szCs w:val="28"/>
+              </w:rPr>
+              <w:t>Finally I added the show text which will appear at the top of the data table so that the user will know what table it is and if they can change it or not.</w:t>
+            </w:r>
+          </w:p>
+          <w:p>
+            <w:pPr>
+              <w:rPr>
+                <w:sz w:val="28"/>
+                <w:szCs w:val="28"/>
+              </w:rPr>
+            </w:pPr>
+            <w:r>
+              <w:rPr>
+                <w:sz w:val="28"/>
+                <w:szCs w:val="28"/>
+              </w:rPr>
+              <w:drawing>
+                <wp:inline distT="0" distB="0" distL="0" distR="0" wp14:anchorId="2D488BAE" wp14:editId="7C6923DA">
+                  <wp:extent cx="2352675" cy="422953"/>
+                  <wp:effectExtent l="0" t="0" r="0" b="0"/>
+                  <wp:docPr id="2054835345" name="Picture 1"/>
+                  <wp:cNvGraphicFramePr>
+                    <a:graphicFrameLocks xmlns:a="http://schemas.openxmlformats.org/drawingml/2006/main" noChangeAspect="1"/>
+                  </wp:cNvGraphicFramePr>
+                  <a:graphic xmlns:a="http://schemas.openxmlformats.org/drawingml/2006/main">
+                    <a:graphicData uri="http://schemas.openxmlformats.org/drawingml/2006/picture">
+                      <pic:pic xmlns:pic="http://schemas.openxmlformats.org/drawingml/2006/picture">
+                        <pic:nvPicPr>
+                          <pic:cNvPr id="2054835345" name=""/>
+                          <pic:cNvPicPr/>
+                        </pic:nvPicPr>
+                        <pic:blipFill>
+                          <a:blip r:embed="rId214"/>
+                          <a:stretch>
+                            <a:fillRect/>
+                          </a:stretch>
+                        </pic:blipFill>
+                        <pic:spPr>
+                          <a:xfrm>
+                            <a:off x="0" y="0"/>
+                            <a:ext cx="2354795" cy="423334"/>
+                          </a:xfrm>
+                          <a:prstGeom prst="rect">
+                            <a:avLst/>
+                          </a:prstGeom>
+                        </pic:spPr>
+                      </pic:pic>
+                    </a:graphicData>
+                  </a:graphic>
+                </wp:inline>
+              </w:drawing>
+            </w:r>
+            <w:r>
+              <w:rPr>
+                <w:sz w:val="28"/>
+                <w:szCs w:val="28"/>
+              </w:rPr>
+              <w:drawing>
+                <wp:inline distT="0" distB="0" distL="0" distR="0" wp14:anchorId="57D1F48B" wp14:editId="449167F9">
+                  <wp:extent cx="1443751" cy="1228725"/>
+                  <wp:effectExtent l="0" t="0" r="4445" b="0"/>
+                  <wp:docPr id="1649718991" name="Picture 1"/>
+                  <wp:cNvGraphicFramePr>
+                    <a:graphicFrameLocks xmlns:a="http://schemas.openxmlformats.org/drawingml/2006/main" noChangeAspect="1"/>
+                  </wp:cNvGraphicFramePr>
+                  <a:graphic xmlns:a="http://schemas.openxmlformats.org/drawingml/2006/main">
+                    <a:graphicData uri="http://schemas.openxmlformats.org/drawingml/2006/picture">
+                      <pic:pic xmlns:pic="http://schemas.openxmlformats.org/drawingml/2006/picture">
+                        <pic:nvPicPr>
+                          <pic:cNvPr id="1649718991" name=""/>
+                          <pic:cNvPicPr/>
+                        </pic:nvPicPr>
+                        <pic:blipFill>
+                          <a:blip r:embed="rId215"/>
+                          <a:stretch>
+                            <a:fillRect/>
+                          </a:stretch>
+                        </pic:blipFill>
+                        <pic:spPr>
+                          <a:xfrm>
+                            <a:off x="0" y="0"/>
+                            <a:ext cx="1447929" cy="1232281"/>
+                          </a:xfrm>
+                          <a:prstGeom prst="rect">
+                            <a:avLst/>
+                          </a:prstGeom>
+                        </pic:spPr>
+                      </pic:pic>
+                    </a:graphicData>
+                  </a:graphic>
+                </wp:inline>
+              </w:drawing>
+            </w:r>
+          </w:p>
+          <w:p>
+            <w:pPr>
+              <w:rPr>
+                <w:sz w:val="28"/>
+                <w:szCs w:val="28"/>
+              </w:rPr>
+            </w:pPr>
+            <w:r>
+              <w:rPr>
+                <w:sz w:val="28"/>
+                <w:szCs w:val="28"/>
+              </w:rPr>
+              <w:t>One thing I am adding is another floor and this is going to be below my ramp so instead of using 2 ramps and have one as a floor I am going to use a floor instead so it makes the simulator look better.</w:t>
+            </w:r>
+          </w:p>
+          <w:p>
+            <w:pPr>
+              <w:rPr>
+                <w:sz w:val="28"/>
+                <w:szCs w:val="28"/>
+              </w:rPr>
+            </w:pPr>
+            <w:r>
+              <w:rPr>
+                <w:sz w:val="28"/>
+                <w:szCs w:val="28"/>
+              </w:rPr>
+              <w:drawing>
+                <wp:inline distT="0" distB="0" distL="0" distR="0" wp14:anchorId="58B834A3" wp14:editId="6691CF4B">
+                  <wp:extent cx="3086100" cy="2043610"/>
+                  <wp:effectExtent l="0" t="0" r="0" b="0"/>
+                  <wp:docPr id="309718204" name="Picture 1"/>
+                  <wp:cNvGraphicFramePr>
+                    <a:graphicFrameLocks xmlns:a="http://schemas.openxmlformats.org/drawingml/2006/main" noChangeAspect="1"/>
+                  </wp:cNvGraphicFramePr>
+                  <a:graphic xmlns:a="http://schemas.openxmlformats.org/drawingml/2006/main">
+                    <a:graphicData uri="http://schemas.openxmlformats.org/drawingml/2006/picture">
+                      <pic:pic xmlns:pic="http://schemas.openxmlformats.org/drawingml/2006/picture">
+                        <pic:nvPicPr>
+                          <pic:cNvPr id="309718204" name=""/>
+                          <pic:cNvPicPr/>
+                        </pic:nvPicPr>
+                        <pic:blipFill>
+                          <a:blip r:embed="rId216"/>
+                          <a:stretch>
+                            <a:fillRect/>
+                          </a:stretch>
+                        </pic:blipFill>
+                        <pic:spPr>
+                          <a:xfrm>
+                            <a:off x="0" y="0"/>
+                            <a:ext cx="3092839" cy="2048072"/>
+                          </a:xfrm>
+                          <a:prstGeom prst="rect">
+                            <a:avLst/>
+                          </a:prstGeom>
+                        </pic:spPr>
+                      </pic:pic>
+                    </a:graphicData>
+                  </a:graphic>
+                </wp:inline>
+              </w:drawing>
+            </w:r>
+          </w:p>
+          <w:p>
+            <w:pPr>
+              <w:rPr>
+                <w:sz w:val="28"/>
+                <w:szCs w:val="28"/>
+              </w:rPr>
+            </w:pPr>
+            <w:r>
+              <w:rPr>
+                <w:sz w:val="28"/>
+                <w:szCs w:val="28"/>
+              </w:rPr>
+              <w:lastRenderedPageBreak/>
+              <w:t>That means now I have finished this part of the section as I have added all of the objects into the MyWorld and now the simulator is exactly how I want it to look at the end of it.</w:t>
+            </w:r>
+          </w:p>
+          <w:p>
+            <w:pPr>
+              <w:rPr>
+                <w:sz w:val="28"/>
+                <w:szCs w:val="28"/>
+              </w:rPr>
+            </w:pPr>
           </w:p>
         </w:tc>
       </w:tr>

</xml_diff>

<commit_message>
made start screen adding the text to it
need to talk about the description and finish it
</commit_message>
<xml_diff>
--- a/Rample World Coursework.docx
+++ b/Rample World Coursework.docx
@@ -22665,6 +22665,7 @@
             </w:pPr>
             <w:r>
               <w:rPr>
+                <w:noProof/>
                 <w:sz w:val="28"/>
                 <w:szCs w:val="28"/>
               </w:rPr>
@@ -22737,6 +22738,7 @@
             </w:pPr>
             <w:r>
               <w:rPr>
+                <w:noProof/>
                 <w:sz w:val="28"/>
                 <w:szCs w:val="28"/>
               </w:rPr>
@@ -22778,6 +22780,7 @@
             </w:r>
             <w:r>
               <w:rPr>
+                <w:noProof/>
                 <w:sz w:val="28"/>
                 <w:szCs w:val="28"/>
               </w:rPr>
@@ -22842,6 +22845,7 @@
             </w:pPr>
             <w:r>
               <w:rPr>
+                <w:noProof/>
                 <w:sz w:val="28"/>
                 <w:szCs w:val="28"/>
               </w:rPr>
@@ -22930,6 +22934,7 @@
             </w:pPr>
             <w:r>
               <w:rPr>
+                <w:noProof/>
                 <w:sz w:val="28"/>
                 <w:szCs w:val="28"/>
               </w:rPr>
@@ -22971,6 +22976,7 @@
             </w:r>
             <w:r>
               <w:rPr>
+                <w:noProof/>
                 <w:sz w:val="28"/>
                 <w:szCs w:val="28"/>
               </w:rPr>
@@ -23035,6 +23041,7 @@
             </w:pPr>
             <w:r>
               <w:rPr>
+                <w:noProof/>
                 <w:sz w:val="28"/>
                 <w:szCs w:val="28"/>
               </w:rPr>
@@ -23084,6 +23091,7 @@
             </w:pPr>
             <w:r>
               <w:rPr>
+                <w:noProof/>
                 <w:sz w:val="28"/>
                 <w:szCs w:val="28"/>
               </w:rPr>
@@ -23166,6 +23174,7 @@
             </w:pPr>
             <w:r>
               <w:rPr>
+                <w:noProof/>
                 <w:sz w:val="28"/>
                 <w:szCs w:val="28"/>
               </w:rPr>
@@ -23237,6 +23246,7 @@
             </w:pPr>
             <w:r>
               <w:rPr>
+                <w:noProof/>
                 <w:sz w:val="28"/>
                 <w:szCs w:val="28"/>
               </w:rPr>
@@ -23286,6 +23296,7 @@
             </w:pPr>
             <w:r>
               <w:rPr>
+                <w:noProof/>
                 <w:sz w:val="28"/>
                 <w:szCs w:val="28"/>
               </w:rPr>
@@ -23350,6 +23361,7 @@
             </w:pPr>
             <w:r>
               <w:rPr>
+                <w:noProof/>
                 <w:sz w:val="28"/>
                 <w:szCs w:val="28"/>
               </w:rPr>
@@ -23414,6 +23426,7 @@
             </w:pPr>
             <w:r>
               <w:rPr>
+                <w:noProof/>
                 <w:sz w:val="28"/>
                 <w:szCs w:val="28"/>
               </w:rPr>
@@ -23456,6 +23469,7 @@
             </w:r>
             <w:r>
               <w:rPr>
+                <w:noProof/>
                 <w:sz w:val="28"/>
                 <w:szCs w:val="28"/>
               </w:rPr>
@@ -23527,6 +23541,7 @@
             </w:pPr>
             <w:r>
               <w:rPr>
+                <w:noProof/>
                 <w:sz w:val="28"/>
                 <w:szCs w:val="28"/>
               </w:rPr>
@@ -23591,6 +23606,7 @@
             </w:pPr>
             <w:r>
               <w:rPr>
+                <w:noProof/>
                 <w:sz w:val="28"/>
                 <w:szCs w:val="28"/>
               </w:rPr>
@@ -23655,6 +23671,7 @@
             </w:pPr>
             <w:r>
               <w:rPr>
+                <w:noProof/>
                 <w:sz w:val="28"/>
                 <w:szCs w:val="28"/>
               </w:rPr>
@@ -23719,6 +23736,7 @@
             </w:pPr>
             <w:r>
               <w:rPr>
+                <w:noProof/>
                 <w:sz w:val="28"/>
                 <w:szCs w:val="28"/>
               </w:rPr>
@@ -23784,6 +23802,7 @@
             </w:pPr>
             <w:r>
               <w:rPr>
+                <w:noProof/>
                 <w:sz w:val="28"/>
                 <w:szCs w:val="28"/>
               </w:rPr>
@@ -23848,6 +23867,7 @@
             </w:pPr>
             <w:r>
               <w:rPr>
+                <w:noProof/>
                 <w:sz w:val="28"/>
                 <w:szCs w:val="28"/>
               </w:rPr>
@@ -23889,6 +23909,7 @@
             </w:r>
             <w:r>
               <w:rPr>
+                <w:noProof/>
                 <w:sz w:val="28"/>
                 <w:szCs w:val="28"/>
               </w:rPr>
@@ -23953,6 +23974,7 @@
             </w:pPr>
             <w:r>
               <w:rPr>
+                <w:noProof/>
                 <w:sz w:val="28"/>
                 <w:szCs w:val="28"/>
               </w:rPr>
@@ -23994,6 +24016,7 @@
             </w:r>
             <w:r>
               <w:rPr>
+                <w:noProof/>
                 <w:sz w:val="28"/>
                 <w:szCs w:val="28"/>
               </w:rPr>
@@ -24058,6 +24081,7 @@
             </w:pPr>
             <w:r>
               <w:rPr>
+                <w:noProof/>
                 <w:sz w:val="28"/>
                 <w:szCs w:val="28"/>
               </w:rPr>
@@ -24112,6 +24136,694 @@
               </w:rPr>
               <w:lastRenderedPageBreak/>
               <w:t>That means now I have finished this part of the section as I have added all of the objects into the MyWorld and now the simulator is exactly how I want it to look at the end of it.</w:t>
+            </w:r>
+          </w:p>
+          <w:p>
+            <w:pPr>
+              <w:rPr>
+                <w:sz w:val="28"/>
+                <w:szCs w:val="28"/>
+              </w:rPr>
+            </w:pPr>
+            <w:r>
+              <w:rPr>
+                <w:sz w:val="28"/>
+                <w:szCs w:val="28"/>
+              </w:rPr>
+              <w:drawing>
+                <wp:inline distT="0" distB="0" distL="0" distR="0" wp14:anchorId="69F5D4A9" wp14:editId="16EC531B">
+                  <wp:extent cx="1114581" cy="1086002"/>
+                  <wp:effectExtent l="0" t="0" r="9525" b="0"/>
+                  <wp:docPr id="20294802" name="Picture 1"/>
+                  <wp:cNvGraphicFramePr>
+                    <a:graphicFrameLocks xmlns:a="http://schemas.openxmlformats.org/drawingml/2006/main" noChangeAspect="1"/>
+                  </wp:cNvGraphicFramePr>
+                  <a:graphic xmlns:a="http://schemas.openxmlformats.org/drawingml/2006/main">
+                    <a:graphicData uri="http://schemas.openxmlformats.org/drawingml/2006/picture">
+                      <pic:pic xmlns:pic="http://schemas.openxmlformats.org/drawingml/2006/picture">
+                        <pic:nvPicPr>
+                          <pic:cNvPr id="20294802" name=""/>
+                          <pic:cNvPicPr/>
+                        </pic:nvPicPr>
+                        <pic:blipFill>
+                          <a:blip r:embed="rId217"/>
+                          <a:stretch>
+                            <a:fillRect/>
+                          </a:stretch>
+                        </pic:blipFill>
+                        <pic:spPr>
+                          <a:xfrm>
+                            <a:off x="0" y="0"/>
+                            <a:ext cx="1114581" cy="1086002"/>
+                          </a:xfrm>
+                          <a:prstGeom prst="rect">
+                            <a:avLst/>
+                          </a:prstGeom>
+                        </pic:spPr>
+                      </pic:pic>
+                    </a:graphicData>
+                  </a:graphic>
+                </wp:inline>
+              </w:drawing>
+            </w:r>
+          </w:p>
+          <w:p>
+            <w:pPr>
+              <w:rPr>
+                <w:sz w:val="28"/>
+                <w:szCs w:val="28"/>
+              </w:rPr>
+            </w:pPr>
+            <w:r>
+              <w:rPr>
+                <w:sz w:val="28"/>
+                <w:szCs w:val="28"/>
+              </w:rPr>
+              <w:t>The next part of this section is that I need to make a start screen for my simulator this is just so that the users will have an idea what this simulator is about</w:t>
+            </w:r>
+            <w:r>
+              <w:rPr>
+                <w:sz w:val="28"/>
+                <w:szCs w:val="28"/>
+              </w:rPr>
+              <w:t>.</w:t>
+            </w:r>
+          </w:p>
+          <w:p>
+            <w:pPr>
+              <w:rPr>
+                <w:sz w:val="28"/>
+                <w:szCs w:val="28"/>
+              </w:rPr>
+            </w:pPr>
+            <w:r>
+              <w:rPr>
+                <w:sz w:val="28"/>
+                <w:szCs w:val="28"/>
+              </w:rPr>
+              <w:drawing>
+                <wp:inline distT="0" distB="0" distL="0" distR="0" wp14:anchorId="6E9030FD" wp14:editId="232B0E24">
+                  <wp:extent cx="2924175" cy="278895"/>
+                  <wp:effectExtent l="0" t="0" r="0" b="6985"/>
+                  <wp:docPr id="1658809820" name="Picture 1"/>
+                  <wp:cNvGraphicFramePr>
+                    <a:graphicFrameLocks xmlns:a="http://schemas.openxmlformats.org/drawingml/2006/main" noChangeAspect="1"/>
+                  </wp:cNvGraphicFramePr>
+                  <a:graphic xmlns:a="http://schemas.openxmlformats.org/drawingml/2006/main">
+                    <a:graphicData uri="http://schemas.openxmlformats.org/drawingml/2006/picture">
+                      <pic:pic xmlns:pic="http://schemas.openxmlformats.org/drawingml/2006/picture">
+                        <pic:nvPicPr>
+                          <pic:cNvPr id="1658809820" name=""/>
+                          <pic:cNvPicPr/>
+                        </pic:nvPicPr>
+                        <pic:blipFill>
+                          <a:blip r:embed="rId218"/>
+                          <a:stretch>
+                            <a:fillRect/>
+                          </a:stretch>
+                        </pic:blipFill>
+                        <pic:spPr>
+                          <a:xfrm>
+                            <a:off x="0" y="0"/>
+                            <a:ext cx="2967697" cy="283046"/>
+                          </a:xfrm>
+                          <a:prstGeom prst="rect">
+                            <a:avLst/>
+                          </a:prstGeom>
+                        </pic:spPr>
+                      </pic:pic>
+                    </a:graphicData>
+                  </a:graphic>
+                </wp:inline>
+              </w:drawing>
+            </w:r>
+            <w:r>
+              <w:rPr>
+                <w:sz w:val="28"/>
+                <w:szCs w:val="28"/>
+              </w:rPr>
+              <w:drawing>
+                <wp:inline distT="0" distB="0" distL="0" distR="0" wp14:anchorId="16A652D0" wp14:editId="4DF087CF">
+                  <wp:extent cx="1571625" cy="430930"/>
+                  <wp:effectExtent l="0" t="0" r="0" b="7620"/>
+                  <wp:docPr id="1296824200" name="Picture 1"/>
+                  <wp:cNvGraphicFramePr>
+                    <a:graphicFrameLocks xmlns:a="http://schemas.openxmlformats.org/drawingml/2006/main" noChangeAspect="1"/>
+                  </wp:cNvGraphicFramePr>
+                  <a:graphic xmlns:a="http://schemas.openxmlformats.org/drawingml/2006/main">
+                    <a:graphicData uri="http://schemas.openxmlformats.org/drawingml/2006/picture">
+                      <pic:pic xmlns:pic="http://schemas.openxmlformats.org/drawingml/2006/picture">
+                        <pic:nvPicPr>
+                          <pic:cNvPr id="1296824200" name=""/>
+                          <pic:cNvPicPr/>
+                        </pic:nvPicPr>
+                        <pic:blipFill>
+                          <a:blip r:embed="rId219"/>
+                          <a:stretch>
+                            <a:fillRect/>
+                          </a:stretch>
+                        </pic:blipFill>
+                        <pic:spPr>
+                          <a:xfrm>
+                            <a:off x="0" y="0"/>
+                            <a:ext cx="1583650" cy="434227"/>
+                          </a:xfrm>
+                          <a:prstGeom prst="rect">
+                            <a:avLst/>
+                          </a:prstGeom>
+                        </pic:spPr>
+                      </pic:pic>
+                    </a:graphicData>
+                  </a:graphic>
+                </wp:inline>
+              </w:drawing>
+            </w:r>
+          </w:p>
+          <w:p>
+            <w:pPr>
+              <w:rPr>
+                <w:sz w:val="28"/>
+                <w:szCs w:val="28"/>
+              </w:rPr>
+            </w:pPr>
+            <w:r>
+              <w:rPr>
+                <w:sz w:val="28"/>
+                <w:szCs w:val="28"/>
+              </w:rPr>
+              <w:t>With this I have created the header for the simulator</w:t>
+            </w:r>
+            <w:r>
+              <w:rPr>
+                <w:sz w:val="28"/>
+                <w:szCs w:val="28"/>
+              </w:rPr>
+              <w:t xml:space="preserve"> and I have put this in the constructor because it needs to be there before you start running it </w:t>
+            </w:r>
+            <w:r>
+              <w:rPr>
+                <w:sz w:val="28"/>
+                <w:szCs w:val="28"/>
+              </w:rPr>
+              <w:t xml:space="preserve">as its like a main screen you will be able to see. </w:t>
+            </w:r>
+          </w:p>
+          <w:p>
+            <w:pPr>
+              <w:rPr>
+                <w:sz w:val="28"/>
+                <w:szCs w:val="28"/>
+              </w:rPr>
+            </w:pPr>
+            <w:r>
+              <w:rPr>
+                <w:sz w:val="28"/>
+                <w:szCs w:val="28"/>
+              </w:rPr>
+              <w:drawing>
+                <wp:inline distT="0" distB="0" distL="0" distR="0" wp14:anchorId="390AFC7D" wp14:editId="7585151C">
+                  <wp:extent cx="733527" cy="371527"/>
+                  <wp:effectExtent l="0" t="0" r="0" b="9525"/>
+                  <wp:docPr id="1861974282" name="Picture 1"/>
+                  <wp:cNvGraphicFramePr>
+                    <a:graphicFrameLocks xmlns:a="http://schemas.openxmlformats.org/drawingml/2006/main" noChangeAspect="1"/>
+                  </wp:cNvGraphicFramePr>
+                  <a:graphic xmlns:a="http://schemas.openxmlformats.org/drawingml/2006/main">
+                    <a:graphicData uri="http://schemas.openxmlformats.org/drawingml/2006/picture">
+                      <pic:pic xmlns:pic="http://schemas.openxmlformats.org/drawingml/2006/picture">
+                        <pic:nvPicPr>
+                          <pic:cNvPr id="1861974282" name=""/>
+                          <pic:cNvPicPr/>
+                        </pic:nvPicPr>
+                        <pic:blipFill>
+                          <a:blip r:embed="rId220"/>
+                          <a:stretch>
+                            <a:fillRect/>
+                          </a:stretch>
+                        </pic:blipFill>
+                        <pic:spPr>
+                          <a:xfrm>
+                            <a:off x="0" y="0"/>
+                            <a:ext cx="733527" cy="371527"/>
+                          </a:xfrm>
+                          <a:prstGeom prst="rect">
+                            <a:avLst/>
+                          </a:prstGeom>
+                        </pic:spPr>
+                      </pic:pic>
+                    </a:graphicData>
+                  </a:graphic>
+                </wp:inline>
+              </w:drawing>
+            </w:r>
+          </w:p>
+          <w:p>
+            <w:pPr>
+              <w:rPr>
+                <w:sz w:val="28"/>
+                <w:szCs w:val="28"/>
+              </w:rPr>
+            </w:pPr>
+            <w:r>
+              <w:rPr>
+                <w:sz w:val="28"/>
+                <w:szCs w:val="28"/>
+              </w:rPr>
+              <w:t xml:space="preserve">However when I looked at it on screen I didn’t like the size for of it </w:t>
+            </w:r>
+            <w:r>
+              <w:rPr>
+                <w:sz w:val="28"/>
+                <w:szCs w:val="28"/>
+              </w:rPr>
+              <w:t xml:space="preserve">so I have decided that I am going to make a new class called text which will have </w:t>
+            </w:r>
+            <w:r>
+              <w:rPr>
+                <w:sz w:val="28"/>
+                <w:szCs w:val="28"/>
+              </w:rPr>
+              <w:t>all of the text for the start screen in it and I can just use that to change the size of it.</w:t>
+            </w:r>
+          </w:p>
+          <w:p>
+            <w:pPr>
+              <w:rPr>
+                <w:sz w:val="28"/>
+                <w:szCs w:val="28"/>
+              </w:rPr>
+            </w:pPr>
+            <w:r>
+              <w:rPr>
+                <w:sz w:val="28"/>
+                <w:szCs w:val="28"/>
+              </w:rPr>
+              <w:drawing>
+                <wp:inline distT="0" distB="0" distL="0" distR="0" wp14:anchorId="01963645" wp14:editId="06C6FC51">
+                  <wp:extent cx="5457825" cy="474672"/>
+                  <wp:effectExtent l="0" t="0" r="0" b="1905"/>
+                  <wp:docPr id="384091153" name="Picture 1"/>
+                  <wp:cNvGraphicFramePr>
+                    <a:graphicFrameLocks xmlns:a="http://schemas.openxmlformats.org/drawingml/2006/main" noChangeAspect="1"/>
+                  </wp:cNvGraphicFramePr>
+                  <a:graphic xmlns:a="http://schemas.openxmlformats.org/drawingml/2006/main">
+                    <a:graphicData uri="http://schemas.openxmlformats.org/drawingml/2006/picture">
+                      <pic:pic xmlns:pic="http://schemas.openxmlformats.org/drawingml/2006/picture">
+                        <pic:nvPicPr>
+                          <pic:cNvPr id="384091153" name=""/>
+                          <pic:cNvPicPr/>
+                        </pic:nvPicPr>
+                        <pic:blipFill>
+                          <a:blip r:embed="rId221"/>
+                          <a:stretch>
+                            <a:fillRect/>
+                          </a:stretch>
+                        </pic:blipFill>
+                        <pic:spPr>
+                          <a:xfrm>
+                            <a:off x="0" y="0"/>
+                            <a:ext cx="5480032" cy="476603"/>
+                          </a:xfrm>
+                          <a:prstGeom prst="rect">
+                            <a:avLst/>
+                          </a:prstGeom>
+                        </pic:spPr>
+                      </pic:pic>
+                    </a:graphicData>
+                  </a:graphic>
+                </wp:inline>
+              </w:drawing>
+            </w:r>
+          </w:p>
+          <w:p>
+            <w:pPr>
+              <w:rPr>
+                <w:sz w:val="28"/>
+                <w:szCs w:val="28"/>
+              </w:rPr>
+            </w:pPr>
+            <w:r>
+              <w:rPr>
+                <w:sz w:val="28"/>
+                <w:szCs w:val="28"/>
+              </w:rPr>
+              <w:drawing>
+                <wp:inline distT="0" distB="0" distL="0" distR="0" wp14:anchorId="0BC78E22" wp14:editId="1BE95D81">
+                  <wp:extent cx="1295400" cy="509803"/>
+                  <wp:effectExtent l="0" t="0" r="0" b="5080"/>
+                  <wp:docPr id="1817495071" name="Picture 1"/>
+                  <wp:cNvGraphicFramePr>
+                    <a:graphicFrameLocks xmlns:a="http://schemas.openxmlformats.org/drawingml/2006/main" noChangeAspect="1"/>
+                  </wp:cNvGraphicFramePr>
+                  <a:graphic xmlns:a="http://schemas.openxmlformats.org/drawingml/2006/main">
+                    <a:graphicData uri="http://schemas.openxmlformats.org/drawingml/2006/picture">
+                      <pic:pic xmlns:pic="http://schemas.openxmlformats.org/drawingml/2006/picture">
+                        <pic:nvPicPr>
+                          <pic:cNvPr id="1817495071" name=""/>
+                          <pic:cNvPicPr/>
+                        </pic:nvPicPr>
+                        <pic:blipFill>
+                          <a:blip r:embed="rId222"/>
+                          <a:stretch>
+                            <a:fillRect/>
+                          </a:stretch>
+                        </pic:blipFill>
+                        <pic:spPr>
+                          <a:xfrm>
+                            <a:off x="0" y="0"/>
+                            <a:ext cx="1299925" cy="511584"/>
+                          </a:xfrm>
+                          <a:prstGeom prst="rect">
+                            <a:avLst/>
+                          </a:prstGeom>
+                        </pic:spPr>
+                      </pic:pic>
+                    </a:graphicData>
+                  </a:graphic>
+                </wp:inline>
+              </w:drawing>
+            </w:r>
+            <w:r>
+              <w:rPr>
+                <w:sz w:val="28"/>
+                <w:szCs w:val="28"/>
+              </w:rPr>
+              <w:drawing>
+                <wp:inline distT="0" distB="0" distL="0" distR="0" wp14:anchorId="75BFD09C" wp14:editId="41A78C8F">
+                  <wp:extent cx="2638425" cy="384166"/>
+                  <wp:effectExtent l="0" t="0" r="0" b="0"/>
+                  <wp:docPr id="1248173977" name="Picture 1"/>
+                  <wp:cNvGraphicFramePr>
+                    <a:graphicFrameLocks xmlns:a="http://schemas.openxmlformats.org/drawingml/2006/main" noChangeAspect="1"/>
+                  </wp:cNvGraphicFramePr>
+                  <a:graphic xmlns:a="http://schemas.openxmlformats.org/drawingml/2006/main">
+                    <a:graphicData uri="http://schemas.openxmlformats.org/drawingml/2006/picture">
+                      <pic:pic xmlns:pic="http://schemas.openxmlformats.org/drawingml/2006/picture">
+                        <pic:nvPicPr>
+                          <pic:cNvPr id="1248173977" name=""/>
+                          <pic:cNvPicPr/>
+                        </pic:nvPicPr>
+                        <pic:blipFill>
+                          <a:blip r:embed="rId223"/>
+                          <a:stretch>
+                            <a:fillRect/>
+                          </a:stretch>
+                        </pic:blipFill>
+                        <pic:spPr>
+                          <a:xfrm>
+                            <a:off x="0" y="0"/>
+                            <a:ext cx="2675483" cy="389562"/>
+                          </a:xfrm>
+                          <a:prstGeom prst="rect">
+                            <a:avLst/>
+                          </a:prstGeom>
+                        </pic:spPr>
+                      </pic:pic>
+                    </a:graphicData>
+                  </a:graphic>
+                </wp:inline>
+              </w:drawing>
+            </w:r>
+          </w:p>
+          <w:p>
+            <w:pPr>
+              <w:rPr>
+                <w:sz w:val="28"/>
+                <w:szCs w:val="28"/>
+              </w:rPr>
+            </w:pPr>
+            <w:r>
+              <w:rPr>
+                <w:sz w:val="28"/>
+                <w:szCs w:val="28"/>
+              </w:rPr>
+              <w:t xml:space="preserve">I have made a </w:t>
+            </w:r>
+            <w:r>
+              <w:rPr>
+                <w:sz w:val="28"/>
+                <w:szCs w:val="28"/>
+              </w:rPr>
+              <w:t>method which creates the image of the header with the colour and the size</w:t>
+            </w:r>
+            <w:r>
+              <w:rPr>
+                <w:sz w:val="28"/>
+                <w:szCs w:val="28"/>
+              </w:rPr>
+              <w:t xml:space="preserve"> that I want I then put the method in the constructor so its there from the beginning and I then got the header and put it in the correct place</w:t>
+            </w:r>
+            <w:r>
+              <w:rPr>
+                <w:sz w:val="28"/>
+                <w:szCs w:val="28"/>
+              </w:rPr>
+              <w:t xml:space="preserve"> on the screen.</w:t>
+            </w:r>
+          </w:p>
+          <w:p>
+            <w:pPr>
+              <w:rPr>
+                <w:sz w:val="28"/>
+                <w:szCs w:val="28"/>
+              </w:rPr>
+            </w:pPr>
+            <w:r>
+              <w:rPr>
+                <w:sz w:val="28"/>
+                <w:szCs w:val="28"/>
+              </w:rPr>
+              <w:lastRenderedPageBreak/>
+              <w:drawing>
+                <wp:inline distT="0" distB="0" distL="0" distR="0" wp14:anchorId="72716E7F" wp14:editId="754102ED">
+                  <wp:extent cx="2362200" cy="382371"/>
+                  <wp:effectExtent l="0" t="0" r="0" b="0"/>
+                  <wp:docPr id="1694435520" name="Picture 1"/>
+                  <wp:cNvGraphicFramePr>
+                    <a:graphicFrameLocks xmlns:a="http://schemas.openxmlformats.org/drawingml/2006/main" noChangeAspect="1"/>
+                  </wp:cNvGraphicFramePr>
+                  <a:graphic xmlns:a="http://schemas.openxmlformats.org/drawingml/2006/main">
+                    <a:graphicData uri="http://schemas.openxmlformats.org/drawingml/2006/picture">
+                      <pic:pic xmlns:pic="http://schemas.openxmlformats.org/drawingml/2006/picture">
+                        <pic:nvPicPr>
+                          <pic:cNvPr id="1694435520" name=""/>
+                          <pic:cNvPicPr/>
+                        </pic:nvPicPr>
+                        <pic:blipFill>
+                          <a:blip r:embed="rId224"/>
+                          <a:stretch>
+                            <a:fillRect/>
+                          </a:stretch>
+                        </pic:blipFill>
+                        <pic:spPr>
+                          <a:xfrm>
+                            <a:off x="0" y="0"/>
+                            <a:ext cx="2368756" cy="383432"/>
+                          </a:xfrm>
+                          <a:prstGeom prst="rect">
+                            <a:avLst/>
+                          </a:prstGeom>
+                        </pic:spPr>
+                      </pic:pic>
+                    </a:graphicData>
+                  </a:graphic>
+                </wp:inline>
+              </w:drawing>
+            </w:r>
+            <w:r>
+              <w:rPr>
+                <w:sz w:val="28"/>
+                <w:szCs w:val="28"/>
+              </w:rPr>
+              <w:drawing>
+                <wp:inline distT="0" distB="0" distL="0" distR="0" wp14:anchorId="539EF4E3" wp14:editId="1353C582">
+                  <wp:extent cx="5210175" cy="355003"/>
+                  <wp:effectExtent l="0" t="0" r="0" b="6985"/>
+                  <wp:docPr id="1541431390" name="Picture 1"/>
+                  <wp:cNvGraphicFramePr>
+                    <a:graphicFrameLocks xmlns:a="http://schemas.openxmlformats.org/drawingml/2006/main" noChangeAspect="1"/>
+                  </wp:cNvGraphicFramePr>
+                  <a:graphic xmlns:a="http://schemas.openxmlformats.org/drawingml/2006/main">
+                    <a:graphicData uri="http://schemas.openxmlformats.org/drawingml/2006/picture">
+                      <pic:pic xmlns:pic="http://schemas.openxmlformats.org/drawingml/2006/picture">
+                        <pic:nvPicPr>
+                          <pic:cNvPr id="1541431390" name=""/>
+                          <pic:cNvPicPr/>
+                        </pic:nvPicPr>
+                        <pic:blipFill>
+                          <a:blip r:embed="rId225"/>
+                          <a:stretch>
+                            <a:fillRect/>
+                          </a:stretch>
+                        </pic:blipFill>
+                        <pic:spPr>
+                          <a:xfrm>
+                            <a:off x="0" y="0"/>
+                            <a:ext cx="5227612" cy="356191"/>
+                          </a:xfrm>
+                          <a:prstGeom prst="rect">
+                            <a:avLst/>
+                          </a:prstGeom>
+                        </pic:spPr>
+                      </pic:pic>
+                    </a:graphicData>
+                  </a:graphic>
+                </wp:inline>
+              </w:drawing>
+            </w:r>
+          </w:p>
+          <w:p>
+            <w:pPr>
+              <w:rPr>
+                <w:sz w:val="28"/>
+                <w:szCs w:val="28"/>
+              </w:rPr>
+            </w:pPr>
+            <w:r>
+              <w:rPr>
+                <w:sz w:val="28"/>
+                <w:szCs w:val="28"/>
+              </w:rPr>
+              <w:drawing>
+                <wp:inline distT="0" distB="0" distL="0" distR="0" wp14:anchorId="60A007FC" wp14:editId="49447845">
+                  <wp:extent cx="2352675" cy="1383926"/>
+                  <wp:effectExtent l="0" t="0" r="0" b="6985"/>
+                  <wp:docPr id="375264000" name="Picture 1"/>
+                  <wp:cNvGraphicFramePr>
+                    <a:graphicFrameLocks xmlns:a="http://schemas.openxmlformats.org/drawingml/2006/main" noChangeAspect="1"/>
+                  </wp:cNvGraphicFramePr>
+                  <a:graphic xmlns:a="http://schemas.openxmlformats.org/drawingml/2006/main">
+                    <a:graphicData uri="http://schemas.openxmlformats.org/drawingml/2006/picture">
+                      <pic:pic xmlns:pic="http://schemas.openxmlformats.org/drawingml/2006/picture">
+                        <pic:nvPicPr>
+                          <pic:cNvPr id="375264000" name=""/>
+                          <pic:cNvPicPr/>
+                        </pic:nvPicPr>
+                        <pic:blipFill>
+                          <a:blip r:embed="rId226"/>
+                          <a:stretch>
+                            <a:fillRect/>
+                          </a:stretch>
+                        </pic:blipFill>
+                        <pic:spPr>
+                          <a:xfrm>
+                            <a:off x="0" y="0"/>
+                            <a:ext cx="2355729" cy="1385722"/>
+                          </a:xfrm>
+                          <a:prstGeom prst="rect">
+                            <a:avLst/>
+                          </a:prstGeom>
+                        </pic:spPr>
+                      </pic:pic>
+                    </a:graphicData>
+                  </a:graphic>
+                </wp:inline>
+              </w:drawing>
+            </w:r>
+            <w:r>
+              <w:rPr>
+                <w:sz w:val="28"/>
+                <w:szCs w:val="28"/>
+              </w:rPr>
+              <w:drawing>
+                <wp:inline distT="0" distB="0" distL="0" distR="0" wp14:anchorId="36294999" wp14:editId="68F94EAB">
+                  <wp:extent cx="2848373" cy="419158"/>
+                  <wp:effectExtent l="0" t="0" r="9525" b="0"/>
+                  <wp:docPr id="1269492110" name="Picture 1"/>
+                  <wp:cNvGraphicFramePr>
+                    <a:graphicFrameLocks xmlns:a="http://schemas.openxmlformats.org/drawingml/2006/main" noChangeAspect="1"/>
+                  </wp:cNvGraphicFramePr>
+                  <a:graphic xmlns:a="http://schemas.openxmlformats.org/drawingml/2006/main">
+                    <a:graphicData uri="http://schemas.openxmlformats.org/drawingml/2006/picture">
+                      <pic:pic xmlns:pic="http://schemas.openxmlformats.org/drawingml/2006/picture">
+                        <pic:nvPicPr>
+                          <pic:cNvPr id="1269492110" name=""/>
+                          <pic:cNvPicPr/>
+                        </pic:nvPicPr>
+                        <pic:blipFill>
+                          <a:blip r:embed="rId227"/>
+                          <a:stretch>
+                            <a:fillRect/>
+                          </a:stretch>
+                        </pic:blipFill>
+                        <pic:spPr>
+                          <a:xfrm>
+                            <a:off x="0" y="0"/>
+                            <a:ext cx="2848373" cy="419158"/>
+                          </a:xfrm>
+                          <a:prstGeom prst="rect">
+                            <a:avLst/>
+                          </a:prstGeom>
+                        </pic:spPr>
+                      </pic:pic>
+                    </a:graphicData>
+                  </a:graphic>
+                </wp:inline>
+              </w:drawing>
+            </w:r>
+          </w:p>
+          <w:p>
+            <w:pPr>
+              <w:rPr>
+                <w:sz w:val="28"/>
+                <w:szCs w:val="28"/>
+              </w:rPr>
+            </w:pPr>
+            <w:r>
+              <w:rPr>
+                <w:sz w:val="28"/>
+                <w:szCs w:val="28"/>
+              </w:rPr>
+              <w:t xml:space="preserve">As I am going to have many different pieces of text coming from this actor I have made </w:t>
+            </w:r>
+            <w:r>
+              <w:rPr>
+                <w:sz w:val="28"/>
+                <w:szCs w:val="28"/>
+              </w:rPr>
+              <w:t xml:space="preserve">it so that you have to call a number into the class when creating the </w:t>
+            </w:r>
+            <w:r>
+              <w:rPr>
+                <w:sz w:val="28"/>
+                <w:szCs w:val="28"/>
+              </w:rPr>
+              <w:t xml:space="preserve">object </w:t>
+            </w:r>
+            <w:r>
+              <w:rPr>
+                <w:sz w:val="28"/>
+                <w:szCs w:val="28"/>
+              </w:rPr>
+              <w:t>it will then get</w:t>
+            </w:r>
+            <w:r>
+              <w:rPr>
+                <w:sz w:val="28"/>
+                <w:szCs w:val="28"/>
+              </w:rPr>
+              <w:t xml:space="preserve"> the number and use an if statement to then show the text you what it to so for this new text ive made I have set it to 2</w:t>
+            </w:r>
+            <w:r>
+              <w:rPr>
+                <w:sz w:val="28"/>
+                <w:szCs w:val="28"/>
+              </w:rPr>
+              <w:t xml:space="preserve"> so then that will call the questions method which will then</w:t>
+            </w:r>
+            <w:r>
+              <w:rPr>
+                <w:sz w:val="28"/>
+                <w:szCs w:val="28"/>
+              </w:rPr>
+              <w:t xml:space="preserve"> set the image to the text in there.</w:t>
+            </w:r>
+            <w:r>
+              <w:rPr>
+                <w:sz w:val="28"/>
+                <w:szCs w:val="28"/>
+              </w:rPr>
+              <w:t xml:space="preserve"> </w:t>
             </w:r>
           </w:p>
           <w:p>

</xml_diff>

<commit_message>
finished writing the code for background started tests for section
made the start sim button and also the information area and have started testing the section
</commit_message>
<xml_diff>
--- a/Rample World Coursework.docx
+++ b/Rample World Coursework.docx
@@ -24147,6 +24147,7 @@
             </w:pPr>
             <w:r>
               <w:rPr>
+                <w:noProof/>
                 <w:sz w:val="28"/>
                 <w:szCs w:val="28"/>
               </w:rPr>
@@ -24218,6 +24219,7 @@
             </w:pPr>
             <w:r>
               <w:rPr>
+                <w:noProof/>
                 <w:sz w:val="28"/>
                 <w:szCs w:val="28"/>
               </w:rPr>
@@ -24259,6 +24261,7 @@
             </w:r>
             <w:r>
               <w:rPr>
+                <w:noProof/>
                 <w:sz w:val="28"/>
                 <w:szCs w:val="28"/>
               </w:rPr>
@@ -24337,6 +24340,7 @@
             </w:pPr>
             <w:r>
               <w:rPr>
+                <w:noProof/>
                 <w:sz w:val="28"/>
                 <w:szCs w:val="28"/>
               </w:rPr>
@@ -24415,6 +24419,7 @@
             </w:pPr>
             <w:r>
               <w:rPr>
+                <w:noProof/>
                 <w:sz w:val="28"/>
                 <w:szCs w:val="28"/>
               </w:rPr>
@@ -24464,6 +24469,7 @@
             </w:pPr>
             <w:r>
               <w:rPr>
+                <w:noProof/>
                 <w:sz w:val="28"/>
                 <w:szCs w:val="28"/>
               </w:rPr>
@@ -24505,6 +24511,7 @@
             </w:r>
             <w:r>
               <w:rPr>
+                <w:noProof/>
                 <w:sz w:val="28"/>
                 <w:szCs w:val="28"/>
               </w:rPr>
@@ -24590,6 +24597,7 @@
             </w:pPr>
             <w:r>
               <w:rPr>
+                <w:noProof/>
                 <w:sz w:val="28"/>
                 <w:szCs w:val="28"/>
               </w:rPr>
@@ -24632,6 +24640,7 @@
             </w:r>
             <w:r>
               <w:rPr>
+                <w:noProof/>
                 <w:sz w:val="28"/>
                 <w:szCs w:val="28"/>
               </w:rPr>
@@ -24681,6 +24690,7 @@
             </w:pPr>
             <w:r>
               <w:rPr>
+                <w:noProof/>
                 <w:sz w:val="28"/>
                 <w:szCs w:val="28"/>
               </w:rPr>
@@ -24722,6 +24732,7 @@
             </w:r>
             <w:r>
               <w:rPr>
+                <w:noProof/>
                 <w:sz w:val="28"/>
                 <w:szCs w:val="28"/>
               </w:rPr>
@@ -24833,6 +24844,641 @@
                 <w:szCs w:val="28"/>
               </w:rPr>
             </w:pPr>
+            <w:r>
+              <w:rPr>
+                <w:sz w:val="28"/>
+                <w:szCs w:val="28"/>
+              </w:rPr>
+              <w:drawing>
+                <wp:inline distT="0" distB="0" distL="0" distR="0" wp14:anchorId="44A17C5C" wp14:editId="022CA347">
+                  <wp:extent cx="2514951" cy="476316"/>
+                  <wp:effectExtent l="0" t="0" r="0" b="0"/>
+                  <wp:docPr id="1543134732" name="Picture 1"/>
+                  <wp:cNvGraphicFramePr>
+                    <a:graphicFrameLocks xmlns:a="http://schemas.openxmlformats.org/drawingml/2006/main" noChangeAspect="1"/>
+                  </wp:cNvGraphicFramePr>
+                  <a:graphic xmlns:a="http://schemas.openxmlformats.org/drawingml/2006/main">
+                    <a:graphicData uri="http://schemas.openxmlformats.org/drawingml/2006/picture">
+                      <pic:pic xmlns:pic="http://schemas.openxmlformats.org/drawingml/2006/picture">
+                        <pic:nvPicPr>
+                          <pic:cNvPr id="1543134732" name=""/>
+                          <pic:cNvPicPr/>
+                        </pic:nvPicPr>
+                        <pic:blipFill>
+                          <a:blip r:embed="rId228"/>
+                          <a:stretch>
+                            <a:fillRect/>
+                          </a:stretch>
+                        </pic:blipFill>
+                        <pic:spPr>
+                          <a:xfrm>
+                            <a:off x="0" y="0"/>
+                            <a:ext cx="2514951" cy="476316"/>
+                          </a:xfrm>
+                          <a:prstGeom prst="rect">
+                            <a:avLst/>
+                          </a:prstGeom>
+                        </pic:spPr>
+                      </pic:pic>
+                    </a:graphicData>
+                  </a:graphic>
+                </wp:inline>
+              </w:drawing>
+            </w:r>
+            <w:r>
+              <w:rPr>
+                <w:sz w:val="28"/>
+                <w:szCs w:val="28"/>
+              </w:rPr>
+              <w:drawing>
+                <wp:inline distT="0" distB="0" distL="0" distR="0" wp14:anchorId="150339A6" wp14:editId="59DC1677">
+                  <wp:extent cx="1101436" cy="457200"/>
+                  <wp:effectExtent l="0" t="0" r="3810" b="0"/>
+                  <wp:docPr id="474857030" name="Picture 1"/>
+                  <wp:cNvGraphicFramePr>
+                    <a:graphicFrameLocks xmlns:a="http://schemas.openxmlformats.org/drawingml/2006/main" noChangeAspect="1"/>
+                  </wp:cNvGraphicFramePr>
+                  <a:graphic xmlns:a="http://schemas.openxmlformats.org/drawingml/2006/main">
+                    <a:graphicData uri="http://schemas.openxmlformats.org/drawingml/2006/picture">
+                      <pic:pic xmlns:pic="http://schemas.openxmlformats.org/drawingml/2006/picture">
+                        <pic:nvPicPr>
+                          <pic:cNvPr id="474857030" name=""/>
+                          <pic:cNvPicPr/>
+                        </pic:nvPicPr>
+                        <pic:blipFill>
+                          <a:blip r:embed="rId229"/>
+                          <a:stretch>
+                            <a:fillRect/>
+                          </a:stretch>
+                        </pic:blipFill>
+                        <pic:spPr>
+                          <a:xfrm>
+                            <a:off x="0" y="0"/>
+                            <a:ext cx="1107535" cy="459732"/>
+                          </a:xfrm>
+                          <a:prstGeom prst="rect">
+                            <a:avLst/>
+                          </a:prstGeom>
+                        </pic:spPr>
+                      </pic:pic>
+                    </a:graphicData>
+                  </a:graphic>
+                </wp:inline>
+              </w:drawing>
+            </w:r>
+          </w:p>
+          <w:p>
+            <w:pPr>
+              <w:rPr>
+                <w:sz w:val="28"/>
+                <w:szCs w:val="28"/>
+              </w:rPr>
+            </w:pPr>
+            <w:r>
+              <w:rPr>
+                <w:sz w:val="28"/>
+                <w:szCs w:val="28"/>
+              </w:rPr>
+              <w:drawing>
+                <wp:inline distT="0" distB="0" distL="0" distR="0" wp14:anchorId="380D54F1" wp14:editId="11398137">
+                  <wp:extent cx="5153025" cy="1156091"/>
+                  <wp:effectExtent l="0" t="0" r="0" b="6350"/>
+                  <wp:docPr id="1815236108" name="Picture 1"/>
+                  <wp:cNvGraphicFramePr>
+                    <a:graphicFrameLocks xmlns:a="http://schemas.openxmlformats.org/drawingml/2006/main" noChangeAspect="1"/>
+                  </wp:cNvGraphicFramePr>
+                  <a:graphic xmlns:a="http://schemas.openxmlformats.org/drawingml/2006/main">
+                    <a:graphicData uri="http://schemas.openxmlformats.org/drawingml/2006/picture">
+                      <pic:pic xmlns:pic="http://schemas.openxmlformats.org/drawingml/2006/picture">
+                        <pic:nvPicPr>
+                          <pic:cNvPr id="1815236108" name=""/>
+                          <pic:cNvPicPr/>
+                        </pic:nvPicPr>
+                        <pic:blipFill>
+                          <a:blip r:embed="rId230"/>
+                          <a:stretch>
+                            <a:fillRect/>
+                          </a:stretch>
+                        </pic:blipFill>
+                        <pic:spPr>
+                          <a:xfrm>
+                            <a:off x="0" y="0"/>
+                            <a:ext cx="5164912" cy="1158758"/>
+                          </a:xfrm>
+                          <a:prstGeom prst="rect">
+                            <a:avLst/>
+                          </a:prstGeom>
+                        </pic:spPr>
+                      </pic:pic>
+                    </a:graphicData>
+                  </a:graphic>
+                </wp:inline>
+              </w:drawing>
+            </w:r>
+          </w:p>
+          <w:p>
+            <w:pPr>
+              <w:rPr>
+                <w:sz w:val="28"/>
+                <w:szCs w:val="28"/>
+              </w:rPr>
+            </w:pPr>
+            <w:r>
+              <w:rPr>
+                <w:sz w:val="28"/>
+                <w:szCs w:val="28"/>
+              </w:rPr>
+              <w:drawing>
+                <wp:inline distT="0" distB="0" distL="0" distR="0" wp14:anchorId="7ECAC92E" wp14:editId="00003A68">
+                  <wp:extent cx="3505200" cy="687623"/>
+                  <wp:effectExtent l="0" t="0" r="0" b="0"/>
+                  <wp:docPr id="2032236691" name="Picture 1"/>
+                  <wp:cNvGraphicFramePr>
+                    <a:graphicFrameLocks xmlns:a="http://schemas.openxmlformats.org/drawingml/2006/main" noChangeAspect="1"/>
+                  </wp:cNvGraphicFramePr>
+                  <a:graphic xmlns:a="http://schemas.openxmlformats.org/drawingml/2006/main">
+                    <a:graphicData uri="http://schemas.openxmlformats.org/drawingml/2006/picture">
+                      <pic:pic xmlns:pic="http://schemas.openxmlformats.org/drawingml/2006/picture">
+                        <pic:nvPicPr>
+                          <pic:cNvPr id="2032236691" name=""/>
+                          <pic:cNvPicPr/>
+                        </pic:nvPicPr>
+                        <pic:blipFill>
+                          <a:blip r:embed="rId231"/>
+                          <a:stretch>
+                            <a:fillRect/>
+                          </a:stretch>
+                        </pic:blipFill>
+                        <pic:spPr>
+                          <a:xfrm>
+                            <a:off x="0" y="0"/>
+                            <a:ext cx="3527979" cy="692092"/>
+                          </a:xfrm>
+                          <a:prstGeom prst="rect">
+                            <a:avLst/>
+                          </a:prstGeom>
+                        </pic:spPr>
+                      </pic:pic>
+                    </a:graphicData>
+                  </a:graphic>
+                </wp:inline>
+              </w:drawing>
+            </w:r>
+          </w:p>
+          <w:p>
+            <w:pPr>
+              <w:rPr>
+                <w:sz w:val="28"/>
+                <w:szCs w:val="28"/>
+              </w:rPr>
+            </w:pPr>
+            <w:r>
+              <w:rPr>
+                <w:sz w:val="28"/>
+                <w:szCs w:val="28"/>
+              </w:rPr>
+              <w:t xml:space="preserve">In this object I create </w:t>
+            </w:r>
+            <w:r>
+              <w:rPr>
+                <w:sz w:val="28"/>
+                <w:szCs w:val="28"/>
+              </w:rPr>
+              <w:t xml:space="preserve">the text that explains what the whole simulator is about so I have created the if statement so it makes that text appear </w:t>
+            </w:r>
+            <w:r>
+              <w:rPr>
+                <w:sz w:val="28"/>
+                <w:szCs w:val="28"/>
+              </w:rPr>
+              <w:t xml:space="preserve">also as in my diagram earlier on </w:t>
+            </w:r>
+            <w:r>
+              <w:rPr>
+                <w:sz w:val="28"/>
+                <w:szCs w:val="28"/>
+              </w:rPr>
+              <w:t>I put my text in a box so its more know this is the main info</w:t>
+            </w:r>
+            <w:r>
+              <w:rPr>
+                <w:sz w:val="28"/>
+                <w:szCs w:val="28"/>
+              </w:rPr>
+              <w:t>rmation</w:t>
+            </w:r>
+            <w:r>
+              <w:rPr>
+                <w:sz w:val="28"/>
+                <w:szCs w:val="28"/>
+              </w:rPr>
+              <w:t xml:space="preserve"> about it</w:t>
+            </w:r>
+            <w:r>
+              <w:rPr>
+                <w:sz w:val="28"/>
+                <w:szCs w:val="28"/>
+              </w:rPr>
+              <w:t xml:space="preserve"> so in my explain method I had to make a box by making a black box then putting a white box over it and moving it slightly </w:t>
+            </w:r>
+            <w:r>
+              <w:rPr>
+                <w:sz w:val="28"/>
+                <w:szCs w:val="28"/>
+              </w:rPr>
+              <w:t xml:space="preserve">so it looks like it has a black edges then over that I put all my text I want in my box but I have had to use separate lines as </w:t>
+            </w:r>
+            <w:r>
+              <w:rPr>
+                <w:sz w:val="28"/>
+                <w:szCs w:val="28"/>
+              </w:rPr>
+              <w:t xml:space="preserve">it doesn’t automatically go </w:t>
+            </w:r>
+            <w:r>
+              <w:rPr>
+                <w:sz w:val="28"/>
+                <w:szCs w:val="28"/>
+              </w:rPr>
+              <w:lastRenderedPageBreak/>
+              <w:t>onto the next line</w:t>
+            </w:r>
+            <w:r>
+              <w:rPr>
+                <w:sz w:val="28"/>
+                <w:szCs w:val="28"/>
+              </w:rPr>
+              <w:t xml:space="preserve"> so I have had to</w:t>
+            </w:r>
+            <w:r>
+              <w:rPr>
+                <w:sz w:val="28"/>
+                <w:szCs w:val="28"/>
+              </w:rPr>
+              <w:t xml:space="preserve"> create 3 separate drawStrings and then add the text to them so it appears all in the box.</w:t>
+            </w:r>
+          </w:p>
+          <w:p>
+            <w:pPr>
+              <w:rPr>
+                <w:sz w:val="28"/>
+                <w:szCs w:val="28"/>
+              </w:rPr>
+            </w:pPr>
+            <w:r>
+              <w:rPr>
+                <w:sz w:val="28"/>
+                <w:szCs w:val="28"/>
+              </w:rPr>
+              <w:drawing>
+                <wp:inline distT="0" distB="0" distL="0" distR="0" wp14:anchorId="5621755A" wp14:editId="62722675">
+                  <wp:extent cx="2047875" cy="418108"/>
+                  <wp:effectExtent l="0" t="0" r="0" b="1270"/>
+                  <wp:docPr id="1620587522" name="Picture 1"/>
+                  <wp:cNvGraphicFramePr>
+                    <a:graphicFrameLocks xmlns:a="http://schemas.openxmlformats.org/drawingml/2006/main" noChangeAspect="1"/>
+                  </wp:cNvGraphicFramePr>
+                  <a:graphic xmlns:a="http://schemas.openxmlformats.org/drawingml/2006/main">
+                    <a:graphicData uri="http://schemas.openxmlformats.org/drawingml/2006/picture">
+                      <pic:pic xmlns:pic="http://schemas.openxmlformats.org/drawingml/2006/picture">
+                        <pic:nvPicPr>
+                          <pic:cNvPr id="1620587522" name=""/>
+                          <pic:cNvPicPr/>
+                        </pic:nvPicPr>
+                        <pic:blipFill>
+                          <a:blip r:embed="rId232"/>
+                          <a:stretch>
+                            <a:fillRect/>
+                          </a:stretch>
+                        </pic:blipFill>
+                        <pic:spPr>
+                          <a:xfrm>
+                            <a:off x="0" y="0"/>
+                            <a:ext cx="2051840" cy="418918"/>
+                          </a:xfrm>
+                          <a:prstGeom prst="rect">
+                            <a:avLst/>
+                          </a:prstGeom>
+                        </pic:spPr>
+                      </pic:pic>
+                    </a:graphicData>
+                  </a:graphic>
+                </wp:inline>
+              </w:drawing>
+            </w:r>
+            <w:r>
+              <w:rPr>
+                <w:sz w:val="28"/>
+                <w:szCs w:val="28"/>
+              </w:rPr>
+              <w:drawing>
+                <wp:inline distT="0" distB="0" distL="0" distR="0" wp14:anchorId="7973BCE8" wp14:editId="0885621C">
+                  <wp:extent cx="3171825" cy="1383724"/>
+                  <wp:effectExtent l="0" t="0" r="0" b="6985"/>
+                  <wp:docPr id="851049075" name="Picture 1"/>
+                  <wp:cNvGraphicFramePr>
+                    <a:graphicFrameLocks xmlns:a="http://schemas.openxmlformats.org/drawingml/2006/main" noChangeAspect="1"/>
+                  </wp:cNvGraphicFramePr>
+                  <a:graphic xmlns:a="http://schemas.openxmlformats.org/drawingml/2006/main">
+                    <a:graphicData uri="http://schemas.openxmlformats.org/drawingml/2006/picture">
+                      <pic:pic xmlns:pic="http://schemas.openxmlformats.org/drawingml/2006/picture">
+                        <pic:nvPicPr>
+                          <pic:cNvPr id="851049075" name=""/>
+                          <pic:cNvPicPr/>
+                        </pic:nvPicPr>
+                        <pic:blipFill>
+                          <a:blip r:embed="rId233"/>
+                          <a:stretch>
+                            <a:fillRect/>
+                          </a:stretch>
+                        </pic:blipFill>
+                        <pic:spPr>
+                          <a:xfrm>
+                            <a:off x="0" y="0"/>
+                            <a:ext cx="3184990" cy="1389467"/>
+                          </a:xfrm>
+                          <a:prstGeom prst="rect">
+                            <a:avLst/>
+                          </a:prstGeom>
+                        </pic:spPr>
+                      </pic:pic>
+                    </a:graphicData>
+                  </a:graphic>
+                </wp:inline>
+              </w:drawing>
+            </w:r>
+          </w:p>
+          <w:p>
+            <w:pPr>
+              <w:rPr>
+                <w:sz w:val="28"/>
+                <w:szCs w:val="28"/>
+              </w:rPr>
+            </w:pPr>
+            <w:r>
+              <w:rPr>
+                <w:sz w:val="28"/>
+                <w:szCs w:val="28"/>
+              </w:rPr>
+              <w:drawing>
+                <wp:inline distT="0" distB="0" distL="0" distR="0" wp14:anchorId="3E8BEA5F" wp14:editId="5FDC48DB">
+                  <wp:extent cx="1219200" cy="542693"/>
+                  <wp:effectExtent l="0" t="0" r="0" b="0"/>
+                  <wp:docPr id="964088053" name="Picture 1"/>
+                  <wp:cNvGraphicFramePr>
+                    <a:graphicFrameLocks xmlns:a="http://schemas.openxmlformats.org/drawingml/2006/main" noChangeAspect="1"/>
+                  </wp:cNvGraphicFramePr>
+                  <a:graphic xmlns:a="http://schemas.openxmlformats.org/drawingml/2006/main">
+                    <a:graphicData uri="http://schemas.openxmlformats.org/drawingml/2006/picture">
+                      <pic:pic xmlns:pic="http://schemas.openxmlformats.org/drawingml/2006/picture">
+                        <pic:nvPicPr>
+                          <pic:cNvPr id="964088053" name=""/>
+                          <pic:cNvPicPr/>
+                        </pic:nvPicPr>
+                        <pic:blipFill>
+                          <a:blip r:embed="rId234"/>
+                          <a:stretch>
+                            <a:fillRect/>
+                          </a:stretch>
+                        </pic:blipFill>
+                        <pic:spPr>
+                          <a:xfrm>
+                            <a:off x="0" y="0"/>
+                            <a:ext cx="1227282" cy="546291"/>
+                          </a:xfrm>
+                          <a:prstGeom prst="rect">
+                            <a:avLst/>
+                          </a:prstGeom>
+                        </pic:spPr>
+                      </pic:pic>
+                    </a:graphicData>
+                  </a:graphic>
+                </wp:inline>
+              </w:drawing>
+            </w:r>
+            <w:r>
+              <w:rPr>
+                <w:sz w:val="28"/>
+                <w:szCs w:val="28"/>
+              </w:rPr>
+              <w:drawing>
+                <wp:inline distT="0" distB="0" distL="0" distR="0" wp14:anchorId="181CBDDB" wp14:editId="27694987">
+                  <wp:extent cx="1543050" cy="650118"/>
+                  <wp:effectExtent l="0" t="0" r="0" b="0"/>
+                  <wp:docPr id="294973691" name="Picture 1"/>
+                  <wp:cNvGraphicFramePr>
+                    <a:graphicFrameLocks xmlns:a="http://schemas.openxmlformats.org/drawingml/2006/main" noChangeAspect="1"/>
+                  </wp:cNvGraphicFramePr>
+                  <a:graphic xmlns:a="http://schemas.openxmlformats.org/drawingml/2006/main">
+                    <a:graphicData uri="http://schemas.openxmlformats.org/drawingml/2006/picture">
+                      <pic:pic xmlns:pic="http://schemas.openxmlformats.org/drawingml/2006/picture">
+                        <pic:nvPicPr>
+                          <pic:cNvPr id="294973691" name=""/>
+                          <pic:cNvPicPr/>
+                        </pic:nvPicPr>
+                        <pic:blipFill>
+                          <a:blip r:embed="rId235"/>
+                          <a:stretch>
+                            <a:fillRect/>
+                          </a:stretch>
+                        </pic:blipFill>
+                        <pic:spPr>
+                          <a:xfrm>
+                            <a:off x="0" y="0"/>
+                            <a:ext cx="1551542" cy="653696"/>
+                          </a:xfrm>
+                          <a:prstGeom prst="rect">
+                            <a:avLst/>
+                          </a:prstGeom>
+                        </pic:spPr>
+                      </pic:pic>
+                    </a:graphicData>
+                  </a:graphic>
+                </wp:inline>
+              </w:drawing>
+            </w:r>
+          </w:p>
+          <w:p>
+            <w:pPr>
+              <w:rPr>
+                <w:sz w:val="28"/>
+                <w:szCs w:val="28"/>
+              </w:rPr>
+            </w:pPr>
+            <w:r>
+              <w:rPr>
+                <w:sz w:val="28"/>
+                <w:szCs w:val="28"/>
+              </w:rPr>
+              <w:t>For this I have made a new object called start as this is what ill use as my start button to go to the actual simulator</w:t>
+            </w:r>
+            <w:r>
+              <w:rPr>
+                <w:sz w:val="28"/>
+                <w:szCs w:val="28"/>
+              </w:rPr>
+              <w:t xml:space="preserve"> so for this I wanted it to look like an actual button so I have made a box to go around the text</w:t>
+            </w:r>
+            <w:r>
+              <w:rPr>
+                <w:sz w:val="28"/>
+                <w:szCs w:val="28"/>
+              </w:rPr>
+              <w:t xml:space="preserve">. Also I used the if statement to make it so this is the text that appears when I </w:t>
+            </w:r>
+            <w:r>
+              <w:rPr>
+                <w:sz w:val="28"/>
+                <w:szCs w:val="28"/>
+              </w:rPr>
+              <w:t>create the object</w:t>
+            </w:r>
+            <w:r>
+              <w:rPr>
+                <w:sz w:val="28"/>
+                <w:szCs w:val="28"/>
+              </w:rPr>
+              <w:t>.</w:t>
+            </w:r>
+          </w:p>
+          <w:p>
+            <w:pPr>
+              <w:rPr>
+                <w:sz w:val="28"/>
+                <w:szCs w:val="28"/>
+              </w:rPr>
+            </w:pPr>
+            <w:r>
+              <w:rPr>
+                <w:sz w:val="28"/>
+                <w:szCs w:val="28"/>
+              </w:rPr>
+              <w:drawing>
+                <wp:inline distT="0" distB="0" distL="0" distR="0" wp14:anchorId="2B8EA117" wp14:editId="7E12D608">
+                  <wp:extent cx="3276600" cy="854090"/>
+                  <wp:effectExtent l="0" t="0" r="0" b="3175"/>
+                  <wp:docPr id="808357464" name="Picture 1"/>
+                  <wp:cNvGraphicFramePr>
+                    <a:graphicFrameLocks xmlns:a="http://schemas.openxmlformats.org/drawingml/2006/main" noChangeAspect="1"/>
+                  </wp:cNvGraphicFramePr>
+                  <a:graphic xmlns:a="http://schemas.openxmlformats.org/drawingml/2006/main">
+                    <a:graphicData uri="http://schemas.openxmlformats.org/drawingml/2006/picture">
+                      <pic:pic xmlns:pic="http://schemas.openxmlformats.org/drawingml/2006/picture">
+                        <pic:nvPicPr>
+                          <pic:cNvPr id="808357464" name=""/>
+                          <pic:cNvPicPr/>
+                        </pic:nvPicPr>
+                        <pic:blipFill>
+                          <a:blip r:embed="rId236"/>
+                          <a:stretch>
+                            <a:fillRect/>
+                          </a:stretch>
+                        </pic:blipFill>
+                        <pic:spPr>
+                          <a:xfrm>
+                            <a:off x="0" y="0"/>
+                            <a:ext cx="3281737" cy="855429"/>
+                          </a:xfrm>
+                          <a:prstGeom prst="rect">
+                            <a:avLst/>
+                          </a:prstGeom>
+                        </pic:spPr>
+                      </pic:pic>
+                    </a:graphicData>
+                  </a:graphic>
+                </wp:inline>
+              </w:drawing>
+            </w:r>
+          </w:p>
+          <w:p>
+            <w:pPr>
+              <w:rPr>
+                <w:sz w:val="28"/>
+                <w:szCs w:val="28"/>
+              </w:rPr>
+            </w:pPr>
+            <w:r>
+              <w:rPr>
+                <w:sz w:val="28"/>
+                <w:szCs w:val="28"/>
+              </w:rPr>
+              <w:t>I have had to make an act method for the StartScreen world</w:t>
+            </w:r>
+            <w:r>
+              <w:rPr>
+                <w:sz w:val="28"/>
+                <w:szCs w:val="28"/>
+              </w:rPr>
+              <w:t xml:space="preserve"> because </w:t>
+            </w:r>
+            <w:r>
+              <w:rPr>
+                <w:sz w:val="28"/>
+                <w:szCs w:val="28"/>
+              </w:rPr>
+              <w:t xml:space="preserve">this needs to be running throughout the time its being ran so then I have used an if statement so that when I click my mouse in the object start </w:t>
+            </w:r>
+            <w:r>
+              <w:rPr>
+                <w:sz w:val="28"/>
+                <w:szCs w:val="28"/>
+              </w:rPr>
+              <w:t>it will get set the world to a new world which is MyWorld which is the world where the simulator is however at first I did not know how to make it be set to a new world so I looked it up on this (</w:t>
+            </w:r>
+            <w:hyperlink r:id="rId237" w:history="1">
+              <w:r>
+                <w:rPr>
+                  <w:rStyle w:val="Hyperlink"/>
+                  <w:sz w:val="28"/>
+                  <w:szCs w:val="28"/>
+                </w:rPr>
+                <w:t>Greenfoot | Discuss | Switching Worlds In Greenfoot</w:t>
+              </w:r>
+            </w:hyperlink>
+            <w:r>
+              <w:rPr>
+                <w:sz w:val="28"/>
+                <w:szCs w:val="28"/>
+              </w:rPr>
+              <w:t>)</w:t>
+            </w:r>
+            <w:r>
+              <w:rPr>
+                <w:sz w:val="28"/>
+                <w:szCs w:val="28"/>
+              </w:rPr>
+              <w:t xml:space="preserve"> </w:t>
+            </w:r>
+          </w:p>
+          <w:p>
+            <w:pPr>
+              <w:rPr>
+                <w:sz w:val="28"/>
+                <w:szCs w:val="28"/>
+              </w:rPr>
+            </w:pPr>
+            <w:r>
+              <w:rPr>
+                <w:sz w:val="28"/>
+                <w:szCs w:val="28"/>
+              </w:rPr>
+              <w:t xml:space="preserve">Now I have created that part of my code I have now finished </w:t>
+            </w:r>
+            <w:r>
+              <w:rPr>
+                <w:sz w:val="28"/>
+                <w:szCs w:val="28"/>
+              </w:rPr>
+              <w:t>this section of my coursework and now can start to test this section of it.</w:t>
+            </w:r>
+          </w:p>
+          <w:p>
+            <w:pPr>
+              <w:rPr>
+                <w:sz w:val="28"/>
+                <w:szCs w:val="28"/>
+              </w:rPr>
+            </w:pPr>
           </w:p>
         </w:tc>
       </w:tr>
@@ -24894,8 +25540,818 @@
                 <w:sz w:val="28"/>
                 <w:szCs w:val="28"/>
               </w:rPr>
+              <w:lastRenderedPageBreak/>
               <w:t>Show screenshots of the section fully working. </w:t>
             </w:r>
+          </w:p>
+          <w:p>
+            <w:pPr>
+              <w:rPr>
+                <w:sz w:val="28"/>
+                <w:szCs w:val="28"/>
+              </w:rPr>
+            </w:pPr>
+            <w:r>
+              <w:rPr>
+                <w:sz w:val="28"/>
+                <w:szCs w:val="28"/>
+              </w:rPr>
+              <w:t>Click on the changeable data. Screen should appear and let you enter it and should then appear on the screen where you clicked. </w:t>
+            </w:r>
+          </w:p>
+          <w:p>
+            <w:pPr>
+              <w:rPr>
+                <w:sz w:val="28"/>
+                <w:szCs w:val="28"/>
+              </w:rPr>
+            </w:pPr>
+            <w:r>
+              <w:rPr>
+                <w:sz w:val="28"/>
+                <w:szCs w:val="28"/>
+              </w:rPr>
+              <w:t>Click on the weight changeable data and run the simulator. It should be slower the higher the number. </w:t>
+            </w:r>
+          </w:p>
+          <w:p>
+            <w:pPr>
+              <w:rPr>
+                <w:sz w:val="28"/>
+                <w:szCs w:val="28"/>
+              </w:rPr>
+            </w:pPr>
+            <w:r>
+              <w:rPr>
+                <w:sz w:val="28"/>
+                <w:szCs w:val="28"/>
+              </w:rPr>
+              <w:t>Make the ball hit the wall. All numbers and the start button should reset back to 0. </w:t>
+            </w:r>
+          </w:p>
+          <w:p>
+            <w:pPr>
+              <w:rPr>
+                <w:sz w:val="28"/>
+                <w:szCs w:val="28"/>
+              </w:rPr>
+            </w:pPr>
+            <w:r>
+              <w:rPr>
+                <w:sz w:val="28"/>
+                <w:szCs w:val="28"/>
+              </w:rPr>
+              <w:t>Add all the data and click the start button. The simulator should run. </w:t>
+            </w:r>
+          </w:p>
+          <w:p>
+            <w:pPr>
+              <w:rPr>
+                <w:sz w:val="28"/>
+                <w:szCs w:val="28"/>
+              </w:rPr>
+            </w:pPr>
+          </w:p>
+          <w:p>
+            <w:pPr>
+              <w:rPr>
+                <w:sz w:val="28"/>
+                <w:szCs w:val="28"/>
+              </w:rPr>
+            </w:pPr>
+            <w:r>
+              <w:rPr>
+                <w:sz w:val="28"/>
+                <w:szCs w:val="28"/>
+              </w:rPr>
+              <w:t xml:space="preserve">The first test is to </w:t>
+            </w:r>
+            <w:r>
+              <w:rPr>
+                <w:sz w:val="28"/>
+                <w:szCs w:val="28"/>
+              </w:rPr>
+              <w:t>Click on the changeable data. Screen should appear and let you enter it and should then appear on the screen where you clicked. </w:t>
+            </w:r>
+          </w:p>
+          <w:p>
+            <w:pPr>
+              <w:rPr>
+                <w:noProof/>
+                <w14:ligatures w14:val="standardContextual"/>
+              </w:rPr>
+            </w:pPr>
+            <w:r>
+              <w:rPr>
+                <w:sz w:val="28"/>
+                <w:szCs w:val="28"/>
+              </w:rPr>
+              <w:drawing>
+                <wp:inline distT="0" distB="0" distL="0" distR="0" wp14:anchorId="56664616" wp14:editId="501BC29A">
+                  <wp:extent cx="1905000" cy="856920"/>
+                  <wp:effectExtent l="0" t="0" r="0" b="635"/>
+                  <wp:docPr id="1379650524" name="Picture 1"/>
+                  <wp:cNvGraphicFramePr>
+                    <a:graphicFrameLocks xmlns:a="http://schemas.openxmlformats.org/drawingml/2006/main" noChangeAspect="1"/>
+                  </wp:cNvGraphicFramePr>
+                  <a:graphic xmlns:a="http://schemas.openxmlformats.org/drawingml/2006/main">
+                    <a:graphicData uri="http://schemas.openxmlformats.org/drawingml/2006/picture">
+                      <pic:pic xmlns:pic="http://schemas.openxmlformats.org/drawingml/2006/picture">
+                        <pic:nvPicPr>
+                          <pic:cNvPr id="1379650524" name=""/>
+                          <pic:cNvPicPr/>
+                        </pic:nvPicPr>
+                        <pic:blipFill>
+                          <a:blip r:embed="rId238"/>
+                          <a:stretch>
+                            <a:fillRect/>
+                          </a:stretch>
+                        </pic:blipFill>
+                        <pic:spPr>
+                          <a:xfrm>
+                            <a:off x="0" y="0"/>
+                            <a:ext cx="1928544" cy="867511"/>
+                          </a:xfrm>
+                          <a:prstGeom prst="rect">
+                            <a:avLst/>
+                          </a:prstGeom>
+                        </pic:spPr>
+                      </pic:pic>
+                    </a:graphicData>
+                  </a:graphic>
+                </wp:inline>
+              </w:drawing>
+            </w:r>
+            <w:r>
+              <w:rPr>
+                <w:noProof/>
+                <w14:ligatures w14:val="standardContextual"/>
+              </w:rPr>
+              <w:t xml:space="preserve"> </w:t>
+            </w:r>
+            <w:r>
+              <w:rPr>
+                <w:sz w:val="28"/>
+                <w:szCs w:val="28"/>
+              </w:rPr>
+              <w:drawing>
+                <wp:inline distT="0" distB="0" distL="0" distR="0" wp14:anchorId="6F3A2BB6" wp14:editId="25ABD0CB">
+                  <wp:extent cx="1752845" cy="666843"/>
+                  <wp:effectExtent l="0" t="0" r="0" b="0"/>
+                  <wp:docPr id="811618227" name="Picture 1"/>
+                  <wp:cNvGraphicFramePr>
+                    <a:graphicFrameLocks xmlns:a="http://schemas.openxmlformats.org/drawingml/2006/main" noChangeAspect="1"/>
+                  </wp:cNvGraphicFramePr>
+                  <a:graphic xmlns:a="http://schemas.openxmlformats.org/drawingml/2006/main">
+                    <a:graphicData uri="http://schemas.openxmlformats.org/drawingml/2006/picture">
+                      <pic:pic xmlns:pic="http://schemas.openxmlformats.org/drawingml/2006/picture">
+                        <pic:nvPicPr>
+                          <pic:cNvPr id="811618227" name=""/>
+                          <pic:cNvPicPr/>
+                        </pic:nvPicPr>
+                        <pic:blipFill>
+                          <a:blip r:embed="rId239"/>
+                          <a:stretch>
+                            <a:fillRect/>
+                          </a:stretch>
+                        </pic:blipFill>
+                        <pic:spPr>
+                          <a:xfrm>
+                            <a:off x="0" y="0"/>
+                            <a:ext cx="1752845" cy="666843"/>
+                          </a:xfrm>
+                          <a:prstGeom prst="rect">
+                            <a:avLst/>
+                          </a:prstGeom>
+                        </pic:spPr>
+                      </pic:pic>
+                    </a:graphicData>
+                  </a:graphic>
+                </wp:inline>
+              </w:drawing>
+            </w:r>
+          </w:p>
+          <w:p>
+            <w:pPr>
+              <w:rPr>
+                <w:noProof/>
+                <w14:ligatures w14:val="standardContextual"/>
+              </w:rPr>
+            </w:pPr>
+            <w:r>
+              <w:rPr>
+                <w:sz w:val="28"/>
+                <w:szCs w:val="28"/>
+              </w:rPr>
+              <w:drawing>
+                <wp:inline distT="0" distB="0" distL="0" distR="0" wp14:anchorId="7F95F884" wp14:editId="1E6F3649">
+                  <wp:extent cx="1905000" cy="816429"/>
+                  <wp:effectExtent l="0" t="0" r="0" b="3175"/>
+                  <wp:docPr id="1852347507" name="Picture 1"/>
+                  <wp:cNvGraphicFramePr>
+                    <a:graphicFrameLocks xmlns:a="http://schemas.openxmlformats.org/drawingml/2006/main" noChangeAspect="1"/>
+                  </wp:cNvGraphicFramePr>
+                  <a:graphic xmlns:a="http://schemas.openxmlformats.org/drawingml/2006/main">
+                    <a:graphicData uri="http://schemas.openxmlformats.org/drawingml/2006/picture">
+                      <pic:pic xmlns:pic="http://schemas.openxmlformats.org/drawingml/2006/picture">
+                        <pic:nvPicPr>
+                          <pic:cNvPr id="1852347507" name=""/>
+                          <pic:cNvPicPr/>
+                        </pic:nvPicPr>
+                        <pic:blipFill>
+                          <a:blip r:embed="rId240"/>
+                          <a:stretch>
+                            <a:fillRect/>
+                          </a:stretch>
+                        </pic:blipFill>
+                        <pic:spPr>
+                          <a:xfrm>
+                            <a:off x="0" y="0"/>
+                            <a:ext cx="1913566" cy="820100"/>
+                          </a:xfrm>
+                          <a:prstGeom prst="rect">
+                            <a:avLst/>
+                          </a:prstGeom>
+                        </pic:spPr>
+                      </pic:pic>
+                    </a:graphicData>
+                  </a:graphic>
+                </wp:inline>
+              </w:drawing>
+            </w:r>
+            <w:r>
+              <w:rPr>
+                <w:noProof/>
+                <w14:ligatures w14:val="standardContextual"/>
+              </w:rPr>
+              <w:t xml:space="preserve"> </w:t>
+            </w:r>
+            <w:r>
+              <w:rPr>
+                <w:sz w:val="28"/>
+                <w:szCs w:val="28"/>
+              </w:rPr>
+              <w:drawing>
+                <wp:inline distT="0" distB="0" distL="0" distR="0" wp14:anchorId="41590679" wp14:editId="0F5A175E">
+                  <wp:extent cx="1733792" cy="952633"/>
+                  <wp:effectExtent l="0" t="0" r="0" b="0"/>
+                  <wp:docPr id="32580601" name="Picture 1"/>
+                  <wp:cNvGraphicFramePr>
+                    <a:graphicFrameLocks xmlns:a="http://schemas.openxmlformats.org/drawingml/2006/main" noChangeAspect="1"/>
+                  </wp:cNvGraphicFramePr>
+                  <a:graphic xmlns:a="http://schemas.openxmlformats.org/drawingml/2006/main">
+                    <a:graphicData uri="http://schemas.openxmlformats.org/drawingml/2006/picture">
+                      <pic:pic xmlns:pic="http://schemas.openxmlformats.org/drawingml/2006/picture">
+                        <pic:nvPicPr>
+                          <pic:cNvPr id="32580601" name=""/>
+                          <pic:cNvPicPr/>
+                        </pic:nvPicPr>
+                        <pic:blipFill>
+                          <a:blip r:embed="rId241"/>
+                          <a:stretch>
+                            <a:fillRect/>
+                          </a:stretch>
+                        </pic:blipFill>
+                        <pic:spPr>
+                          <a:xfrm>
+                            <a:off x="0" y="0"/>
+                            <a:ext cx="1733792" cy="952633"/>
+                          </a:xfrm>
+                          <a:prstGeom prst="rect">
+                            <a:avLst/>
+                          </a:prstGeom>
+                        </pic:spPr>
+                      </pic:pic>
+                    </a:graphicData>
+                  </a:graphic>
+                </wp:inline>
+              </w:drawing>
+            </w:r>
+          </w:p>
+          <w:p>
+            <w:pPr>
+              <w:rPr>
+                <w:noProof/>
+                <w14:ligatures w14:val="standardContextual"/>
+              </w:rPr>
+            </w:pPr>
+            <w:r>
+              <w:rPr>
+                <w:sz w:val="28"/>
+                <w:szCs w:val="28"/>
+              </w:rPr>
+              <w:drawing>
+                <wp:inline distT="0" distB="0" distL="0" distR="0" wp14:anchorId="5F556DE2" wp14:editId="691BCB5C">
+                  <wp:extent cx="1905000" cy="836342"/>
+                  <wp:effectExtent l="0" t="0" r="0" b="1905"/>
+                  <wp:docPr id="1162149482" name="Picture 1"/>
+                  <wp:cNvGraphicFramePr>
+                    <a:graphicFrameLocks xmlns:a="http://schemas.openxmlformats.org/drawingml/2006/main" noChangeAspect="1"/>
+                  </wp:cNvGraphicFramePr>
+                  <a:graphic xmlns:a="http://schemas.openxmlformats.org/drawingml/2006/main">
+                    <a:graphicData uri="http://schemas.openxmlformats.org/drawingml/2006/picture">
+                      <pic:pic xmlns:pic="http://schemas.openxmlformats.org/drawingml/2006/picture">
+                        <pic:nvPicPr>
+                          <pic:cNvPr id="1162149482" name=""/>
+                          <pic:cNvPicPr/>
+                        </pic:nvPicPr>
+                        <pic:blipFill>
+                          <a:blip r:embed="rId242"/>
+                          <a:stretch>
+                            <a:fillRect/>
+                          </a:stretch>
+                        </pic:blipFill>
+                        <pic:spPr>
+                          <a:xfrm>
+                            <a:off x="0" y="0"/>
+                            <a:ext cx="1915478" cy="840942"/>
+                          </a:xfrm>
+                          <a:prstGeom prst="rect">
+                            <a:avLst/>
+                          </a:prstGeom>
+                        </pic:spPr>
+                      </pic:pic>
+                    </a:graphicData>
+                  </a:graphic>
+                </wp:inline>
+              </w:drawing>
+            </w:r>
+            <w:r>
+              <w:rPr>
+                <w:noProof/>
+                <w14:ligatures w14:val="standardContextual"/>
+              </w:rPr>
+              <w:t xml:space="preserve"> </w:t>
+            </w:r>
+            <w:r>
+              <w:rPr>
+                <w:sz w:val="28"/>
+                <w:szCs w:val="28"/>
+              </w:rPr>
+              <w:drawing>
+                <wp:inline distT="0" distB="0" distL="0" distR="0" wp14:anchorId="2BB66BA6" wp14:editId="085F55E8">
+                  <wp:extent cx="1314450" cy="940945"/>
+                  <wp:effectExtent l="0" t="0" r="0" b="0"/>
+                  <wp:docPr id="585519711" name="Picture 1"/>
+                  <wp:cNvGraphicFramePr>
+                    <a:graphicFrameLocks xmlns:a="http://schemas.openxmlformats.org/drawingml/2006/main" noChangeAspect="1"/>
+                  </wp:cNvGraphicFramePr>
+                  <a:graphic xmlns:a="http://schemas.openxmlformats.org/drawingml/2006/main">
+                    <a:graphicData uri="http://schemas.openxmlformats.org/drawingml/2006/picture">
+                      <pic:pic xmlns:pic="http://schemas.openxmlformats.org/drawingml/2006/picture">
+                        <pic:nvPicPr>
+                          <pic:cNvPr id="585519711" name=""/>
+                          <pic:cNvPicPr/>
+                        </pic:nvPicPr>
+                        <pic:blipFill>
+                          <a:blip r:embed="rId243"/>
+                          <a:stretch>
+                            <a:fillRect/>
+                          </a:stretch>
+                        </pic:blipFill>
+                        <pic:spPr>
+                          <a:xfrm>
+                            <a:off x="0" y="0"/>
+                            <a:ext cx="1330532" cy="952457"/>
+                          </a:xfrm>
+                          <a:prstGeom prst="rect">
+                            <a:avLst/>
+                          </a:prstGeom>
+                        </pic:spPr>
+                      </pic:pic>
+                    </a:graphicData>
+                  </a:graphic>
+                </wp:inline>
+              </w:drawing>
+            </w:r>
+          </w:p>
+          <w:p>
+            <w:pPr>
+              <w:rPr>
+                <w:sz w:val="28"/>
+                <w:szCs w:val="28"/>
+              </w:rPr>
+            </w:pPr>
+            <w:r>
+              <w:rPr>
+                <w:noProof/>
+                <w:sz w:val="28"/>
+                <w:szCs w:val="28"/>
+                <w14:ligatures w14:val="standardContextual"/>
+              </w:rPr>
+              <w:t xml:space="preserve">As you can see from these screenshots that </w:t>
+            </w:r>
+            <w:r>
+              <w:rPr>
+                <w:noProof/>
+                <w:sz w:val="28"/>
+                <w:szCs w:val="28"/>
+                <w14:ligatures w14:val="standardContextual"/>
+              </w:rPr>
+              <w:t xml:space="preserve">when I click on the on the changeable data an input screen appears which then allows me to enter a number and then </w:t>
+            </w:r>
+            <w:r>
+              <w:rPr>
+                <w:noProof/>
+                <w:sz w:val="28"/>
+                <w:szCs w:val="28"/>
+                <w14:ligatures w14:val="standardContextual"/>
+              </w:rPr>
+              <w:t>when I have clicked ok it closes the screen and then that number that I entered appears on screen</w:t>
+            </w:r>
+            <w:r>
+              <w:rPr>
+                <w:noProof/>
+                <w:sz w:val="28"/>
+                <w:szCs w:val="28"/>
+                <w14:ligatures w14:val="standardContextual"/>
+              </w:rPr>
+              <w:t xml:space="preserve"> </w:t>
+            </w:r>
+            <w:r>
+              <w:rPr>
+                <w:noProof/>
+                <w:sz w:val="28"/>
+                <w:szCs w:val="28"/>
+                <w14:ligatures w14:val="standardContextual"/>
+              </w:rPr>
+              <w:t xml:space="preserve">as the exact same number I entered this then means that this is all working correctly </w:t>
+            </w:r>
+            <w:r>
+              <w:rPr>
+                <w:noProof/>
+                <w:sz w:val="28"/>
+                <w:szCs w:val="28"/>
+                <w14:ligatures w14:val="standardContextual"/>
+              </w:rPr>
+              <w:t xml:space="preserve">meaning that </w:t>
+            </w:r>
+            <w:r>
+              <w:rPr>
+                <w:sz w:val="28"/>
+                <w:szCs w:val="28"/>
+                <w:highlight w:val="green"/>
+              </w:rPr>
+              <w:t>Click on the changeable data. Screen should appear and let you enter it and should then appear on the screen where you clicked.</w:t>
+            </w:r>
+            <w:r>
+              <w:rPr>
+                <w:sz w:val="28"/>
+                <w:szCs w:val="28"/>
+              </w:rPr>
+              <w:t> </w:t>
+            </w:r>
+            <w:r>
+              <w:rPr>
+                <w:sz w:val="28"/>
+                <w:szCs w:val="28"/>
+              </w:rPr>
+              <w:t>Is complete and working.</w:t>
+            </w:r>
+          </w:p>
+          <w:p>
+            <w:pPr>
+              <w:rPr>
+                <w:sz w:val="28"/>
+                <w:szCs w:val="28"/>
+              </w:rPr>
+            </w:pPr>
+            <w:r>
+              <w:rPr>
+                <w:noProof/>
+                <w:sz w:val="28"/>
+                <w:szCs w:val="28"/>
+              </w:rPr>
+              <w:lastRenderedPageBreak/>
+              <w:t xml:space="preserve">The second test is </w:t>
+            </w:r>
+            <w:r>
+              <w:rPr>
+                <w:sz w:val="28"/>
+                <w:szCs w:val="28"/>
+              </w:rPr>
+              <w:t>Click on the weight changeable data and run the simulator. It should be slower the higher the number. </w:t>
+            </w:r>
+            <w:r>
+              <w:rPr>
+                <w:sz w:val="28"/>
+                <w:szCs w:val="28"/>
+              </w:rPr>
+              <w:t xml:space="preserve">This means that as I increase the </w:t>
+            </w:r>
+            <w:r>
+              <w:rPr>
+                <w:sz w:val="28"/>
+                <w:szCs w:val="28"/>
+              </w:rPr>
+              <w:t>mass of the ball it the velocity of the ball should decrease</w:t>
+            </w:r>
+          </w:p>
+          <w:p>
+            <w:pPr>
+              <w:rPr>
+                <w:noProof/>
+                <w14:ligatures w14:val="standardContextual"/>
+              </w:rPr>
+            </w:pPr>
+            <w:r>
+              <w:rPr>
+                <w:sz w:val="28"/>
+                <w:szCs w:val="28"/>
+              </w:rPr>
+              <w:drawing>
+                <wp:inline distT="0" distB="0" distL="0" distR="0" wp14:anchorId="55869AD7" wp14:editId="115DE784">
+                  <wp:extent cx="1428750" cy="1047208"/>
+                  <wp:effectExtent l="0" t="0" r="0" b="635"/>
+                  <wp:docPr id="623723977" name="Picture 1"/>
+                  <wp:cNvGraphicFramePr>
+                    <a:graphicFrameLocks xmlns:a="http://schemas.openxmlformats.org/drawingml/2006/main" noChangeAspect="1"/>
+                  </wp:cNvGraphicFramePr>
+                  <a:graphic xmlns:a="http://schemas.openxmlformats.org/drawingml/2006/main">
+                    <a:graphicData uri="http://schemas.openxmlformats.org/drawingml/2006/picture">
+                      <pic:pic xmlns:pic="http://schemas.openxmlformats.org/drawingml/2006/picture">
+                        <pic:nvPicPr>
+                          <pic:cNvPr id="623723977" name=""/>
+                          <pic:cNvPicPr/>
+                        </pic:nvPicPr>
+                        <pic:blipFill>
+                          <a:blip r:embed="rId244"/>
+                          <a:stretch>
+                            <a:fillRect/>
+                          </a:stretch>
+                        </pic:blipFill>
+                        <pic:spPr>
+                          <a:xfrm>
+                            <a:off x="0" y="0"/>
+                            <a:ext cx="1430577" cy="1048547"/>
+                          </a:xfrm>
+                          <a:prstGeom prst="rect">
+                            <a:avLst/>
+                          </a:prstGeom>
+                        </pic:spPr>
+                      </pic:pic>
+                    </a:graphicData>
+                  </a:graphic>
+                </wp:inline>
+              </w:drawing>
+            </w:r>
+            <w:r>
+              <w:rPr>
+                <w:noProof/>
+                <w14:ligatures w14:val="standardContextual"/>
+              </w:rPr>
+              <w:t xml:space="preserve"> </w:t>
+            </w:r>
+            <w:r>
+              <w:rPr>
+                <w:sz w:val="28"/>
+                <w:szCs w:val="28"/>
+              </w:rPr>
+              <w:drawing>
+                <wp:inline distT="0" distB="0" distL="0" distR="0" wp14:anchorId="3B01DBD3" wp14:editId="7E82CDDA">
+                  <wp:extent cx="1647825" cy="664592"/>
+                  <wp:effectExtent l="0" t="0" r="0" b="2540"/>
+                  <wp:docPr id="1655594060" name="Picture 1"/>
+                  <wp:cNvGraphicFramePr>
+                    <a:graphicFrameLocks xmlns:a="http://schemas.openxmlformats.org/drawingml/2006/main" noChangeAspect="1"/>
+                  </wp:cNvGraphicFramePr>
+                  <a:graphic xmlns:a="http://schemas.openxmlformats.org/drawingml/2006/main">
+                    <a:graphicData uri="http://schemas.openxmlformats.org/drawingml/2006/picture">
+                      <pic:pic xmlns:pic="http://schemas.openxmlformats.org/drawingml/2006/picture">
+                        <pic:nvPicPr>
+                          <pic:cNvPr id="1655594060" name=""/>
+                          <pic:cNvPicPr/>
+                        </pic:nvPicPr>
+                        <pic:blipFill>
+                          <a:blip r:embed="rId245"/>
+                          <a:stretch>
+                            <a:fillRect/>
+                          </a:stretch>
+                        </pic:blipFill>
+                        <pic:spPr>
+                          <a:xfrm>
+                            <a:off x="0" y="0"/>
+                            <a:ext cx="1652586" cy="666512"/>
+                          </a:xfrm>
+                          <a:prstGeom prst="rect">
+                            <a:avLst/>
+                          </a:prstGeom>
+                        </pic:spPr>
+                      </pic:pic>
+                    </a:graphicData>
+                  </a:graphic>
+                </wp:inline>
+              </w:drawing>
+            </w:r>
+          </w:p>
+          <w:p>
+            <w:pPr>
+              <w:rPr>
+                <w:noProof/>
+                <w14:ligatures w14:val="standardContextual"/>
+              </w:rPr>
+            </w:pPr>
+            <w:r>
+              <w:rPr>
+                <w:sz w:val="28"/>
+                <w:szCs w:val="28"/>
+              </w:rPr>
+              <w:drawing>
+                <wp:inline distT="0" distB="0" distL="0" distR="0" wp14:anchorId="46373050" wp14:editId="52B7C541">
+                  <wp:extent cx="1457325" cy="1016188"/>
+                  <wp:effectExtent l="0" t="0" r="0" b="0"/>
+                  <wp:docPr id="505300105" name="Picture 1"/>
+                  <wp:cNvGraphicFramePr>
+                    <a:graphicFrameLocks xmlns:a="http://schemas.openxmlformats.org/drawingml/2006/main" noChangeAspect="1"/>
+                  </wp:cNvGraphicFramePr>
+                  <a:graphic xmlns:a="http://schemas.openxmlformats.org/drawingml/2006/main">
+                    <a:graphicData uri="http://schemas.openxmlformats.org/drawingml/2006/picture">
+                      <pic:pic xmlns:pic="http://schemas.openxmlformats.org/drawingml/2006/picture">
+                        <pic:nvPicPr>
+                          <pic:cNvPr id="505300105" name=""/>
+                          <pic:cNvPicPr/>
+                        </pic:nvPicPr>
+                        <pic:blipFill>
+                          <a:blip r:embed="rId246"/>
+                          <a:stretch>
+                            <a:fillRect/>
+                          </a:stretch>
+                        </pic:blipFill>
+                        <pic:spPr>
+                          <a:xfrm>
+                            <a:off x="0" y="0"/>
+                            <a:ext cx="1464487" cy="1021182"/>
+                          </a:xfrm>
+                          <a:prstGeom prst="rect">
+                            <a:avLst/>
+                          </a:prstGeom>
+                        </pic:spPr>
+                      </pic:pic>
+                    </a:graphicData>
+                  </a:graphic>
+                </wp:inline>
+              </w:drawing>
+            </w:r>
+            <w:r>
+              <w:rPr>
+                <w:noProof/>
+                <w14:ligatures w14:val="standardContextual"/>
+              </w:rPr>
+              <w:t xml:space="preserve"> </w:t>
+            </w:r>
+            <w:r>
+              <w:rPr>
+                <w:sz w:val="28"/>
+                <w:szCs w:val="28"/>
+              </w:rPr>
+              <w:drawing>
+                <wp:inline distT="0" distB="0" distL="0" distR="0" wp14:anchorId="134ADBD8" wp14:editId="1E3AB684">
+                  <wp:extent cx="1562100" cy="614309"/>
+                  <wp:effectExtent l="0" t="0" r="0" b="0"/>
+                  <wp:docPr id="1377772189" name="Picture 1"/>
+                  <wp:cNvGraphicFramePr>
+                    <a:graphicFrameLocks xmlns:a="http://schemas.openxmlformats.org/drawingml/2006/main" noChangeAspect="1"/>
+                  </wp:cNvGraphicFramePr>
+                  <a:graphic xmlns:a="http://schemas.openxmlformats.org/drawingml/2006/main">
+                    <a:graphicData uri="http://schemas.openxmlformats.org/drawingml/2006/picture">
+                      <pic:pic xmlns:pic="http://schemas.openxmlformats.org/drawingml/2006/picture">
+                        <pic:nvPicPr>
+                          <pic:cNvPr id="1377772189" name=""/>
+                          <pic:cNvPicPr/>
+                        </pic:nvPicPr>
+                        <pic:blipFill>
+                          <a:blip r:embed="rId247"/>
+                          <a:stretch>
+                            <a:fillRect/>
+                          </a:stretch>
+                        </pic:blipFill>
+                        <pic:spPr>
+                          <a:xfrm>
+                            <a:off x="0" y="0"/>
+                            <a:ext cx="1568964" cy="617008"/>
+                          </a:xfrm>
+                          <a:prstGeom prst="rect">
+                            <a:avLst/>
+                          </a:prstGeom>
+                        </pic:spPr>
+                      </pic:pic>
+                    </a:graphicData>
+                  </a:graphic>
+                </wp:inline>
+              </w:drawing>
+            </w:r>
+          </w:p>
+          <w:p>
+            <w:pPr>
+              <w:rPr>
+                <w:sz w:val="28"/>
+                <w:szCs w:val="28"/>
+              </w:rPr>
+            </w:pPr>
+            <w:r>
+              <w:rPr>
+                <w:noProof/>
+                <w:sz w:val="28"/>
+                <w:szCs w:val="28"/>
+              </w:rPr>
+              <w:t>Th</w:t>
+            </w:r>
+            <w:r>
+              <w:rPr>
+                <w:noProof/>
+                <w:sz w:val="28"/>
+                <w:szCs w:val="28"/>
+              </w:rPr>
+              <w:t>ese screenshots show that I have ran the test 2 times and the first is with a mass of 10 and then the second with a mas of 15 and also I have kept all of the other variables the same</w:t>
+            </w:r>
+            <w:r>
+              <w:rPr>
+                <w:noProof/>
+                <w:sz w:val="28"/>
+                <w:szCs w:val="28"/>
+              </w:rPr>
+              <w:t xml:space="preserve"> and as you can see from the screenshots is that the velocity has increased when I have increased the mass</w:t>
+            </w:r>
+            <w:r>
+              <w:rPr>
+                <w:noProof/>
+                <w:sz w:val="28"/>
+                <w:szCs w:val="28"/>
+              </w:rPr>
+              <w:t xml:space="preserve"> also these are from the exact same point within the simulator as instead of running it I</w:t>
+            </w:r>
+            <w:r>
+              <w:rPr>
+                <w:noProof/>
+                <w:sz w:val="28"/>
+                <w:szCs w:val="28"/>
+              </w:rPr>
+              <w:t xml:space="preserve"> used the act button instead and I used it 3 times meaning we are 3 seconds into the simulator</w:t>
+            </w:r>
+            <w:r>
+              <w:rPr>
+                <w:noProof/>
+                <w:sz w:val="28"/>
+                <w:szCs w:val="28"/>
+              </w:rPr>
+              <w:t>. This means that the test is correct and as it should be meaning that</w:t>
+            </w:r>
+            <w:r>
+              <w:rPr>
+                <w:noProof/>
+                <w:sz w:val="28"/>
+                <w:szCs w:val="28"/>
+              </w:rPr>
+              <w:t xml:space="preserve"> </w:t>
+            </w:r>
+            <w:r>
+              <w:rPr>
+                <w:sz w:val="28"/>
+                <w:szCs w:val="28"/>
+                <w:highlight w:val="green"/>
+              </w:rPr>
+              <w:t>Click on the weight changeable data and run the simulator. It should be slower the higher the number.</w:t>
+            </w:r>
+            <w:r>
+              <w:rPr>
+                <w:sz w:val="28"/>
+                <w:szCs w:val="28"/>
+              </w:rPr>
+              <w:t> </w:t>
+            </w:r>
+            <w:r>
+              <w:rPr>
+                <w:sz w:val="28"/>
+                <w:szCs w:val="28"/>
+              </w:rPr>
+              <w:t>It is working and running as it should.</w:t>
+            </w:r>
+          </w:p>
+          <w:p>
+            <w:pPr>
+              <w:rPr>
+                <w:sz w:val="28"/>
+                <w:szCs w:val="28"/>
+              </w:rPr>
+            </w:pPr>
+          </w:p>
+          <w:p>
+            <w:pPr>
+              <w:rPr>
+                <w:noProof/>
+                <w:sz w:val="28"/>
+                <w:szCs w:val="28"/>
+                <w14:ligatures w14:val="standardContextual"/>
+              </w:rPr>
+            </w:pPr>
+          </w:p>
+          <w:p>
+            <w:pPr>
+              <w:rPr>
+                <w:sz w:val="28"/>
+                <w:szCs w:val="28"/>
+              </w:rPr>
+            </w:pPr>
           </w:p>
         </w:tc>
       </w:tr>
@@ -24926,6 +26382,7 @@
                 <w:sz w:val="28"/>
                 <w:szCs w:val="28"/>
               </w:rPr>
+              <w:lastRenderedPageBreak/>
               <w:t>Write up how the section went. </w:t>
             </w:r>
           </w:p>
@@ -25912,7 +27369,6 @@
   <w:style w:type="character" w:default="1" w:styleId="DefaultParagraphFont">
     <w:name w:val="Default Paragraph Font"/>
     <w:uiPriority w:val="1"/>
-    <w:semiHidden/>
     <w:unhideWhenUsed/>
   </w:style>
   <w:style w:type="table" w:default="1" w:styleId="TableNormal">

</xml_diff>

<commit_message>
nearly finished tests for the background
fixing problems with code in that section
</commit_message>
<xml_diff>
--- a/Rample World Coursework.docx
+++ b/Rample World Coursework.docx
@@ -5148,6 +5148,28 @@
           <w:sz w:val="28"/>
           <w:szCs w:val="28"/>
         </w:rPr>
+        <w:t xml:space="preserve">Add the data and run the simulator the ball should go down the ramp and </w:t>
+      </w:r>
+      <w:r>
+        <w:rPr>
+          <w:sz w:val="28"/>
+          <w:szCs w:val="28"/>
+        </w:rPr>
+        <w:t>hit the floor and go across it.</w:t>
+      </w:r>
+    </w:p>
+    <w:p>
+      <w:pPr>
+        <w:rPr>
+          <w:sz w:val="28"/>
+          <w:szCs w:val="28"/>
+        </w:rPr>
+      </w:pPr>
+      <w:r>
+        <w:rPr>
+          <w:sz w:val="28"/>
+          <w:szCs w:val="28"/>
+        </w:rPr>
         <w:t>  </w:t>
       </w:r>
     </w:p>
@@ -5293,6 +5315,7 @@
           <w:sz w:val="28"/>
           <w:szCs w:val="28"/>
         </w:rPr>
+        <w:lastRenderedPageBreak/>
         <w:t>Make sure everything is running as it is expected to be. </w:t>
       </w:r>
     </w:p>
@@ -5323,7 +5346,6 @@
           <w:sz w:val="28"/>
           <w:szCs w:val="28"/>
         </w:rPr>
-        <w:lastRenderedPageBreak/>
         <w:t>  </w:t>
       </w:r>
     </w:p>
@@ -24846,6 +24868,7 @@
             </w:pPr>
             <w:r>
               <w:rPr>
+                <w:noProof/>
                 <w:sz w:val="28"/>
                 <w:szCs w:val="28"/>
               </w:rPr>
@@ -24887,6 +24910,7 @@
             </w:r>
             <w:r>
               <w:rPr>
+                <w:noProof/>
                 <w:sz w:val="28"/>
                 <w:szCs w:val="28"/>
               </w:rPr>
@@ -24936,6 +24960,7 @@
             </w:pPr>
             <w:r>
               <w:rPr>
+                <w:noProof/>
                 <w:sz w:val="28"/>
                 <w:szCs w:val="28"/>
               </w:rPr>
@@ -24985,6 +25010,7 @@
             </w:pPr>
             <w:r>
               <w:rPr>
+                <w:noProof/>
                 <w:sz w:val="28"/>
                 <w:szCs w:val="28"/>
               </w:rPr>
@@ -25127,6 +25153,7 @@
             </w:pPr>
             <w:r>
               <w:rPr>
+                <w:noProof/>
                 <w:sz w:val="28"/>
                 <w:szCs w:val="28"/>
               </w:rPr>
@@ -25168,6 +25195,7 @@
             </w:r>
             <w:r>
               <w:rPr>
+                <w:noProof/>
                 <w:sz w:val="28"/>
                 <w:szCs w:val="28"/>
               </w:rPr>
@@ -25217,6 +25245,7 @@
             </w:pPr>
             <w:r>
               <w:rPr>
+                <w:noProof/>
                 <w:sz w:val="28"/>
                 <w:szCs w:val="28"/>
               </w:rPr>
@@ -25258,6 +25287,7 @@
             </w:r>
             <w:r>
               <w:rPr>
+                <w:noProof/>
                 <w:sz w:val="28"/>
                 <w:szCs w:val="28"/>
               </w:rPr>
@@ -25350,6 +25380,7 @@
             </w:pPr>
             <w:r>
               <w:rPr>
+                <w:noProof/>
                 <w:sz w:val="28"/>
                 <w:szCs w:val="28"/>
               </w:rPr>
@@ -25611,6 +25642,21 @@
                 <w:szCs w:val="28"/>
               </w:rPr>
             </w:pPr>
+            <w:r>
+              <w:rPr>
+                <w:sz w:val="28"/>
+                <w:szCs w:val="28"/>
+              </w:rPr>
+              <w:t>Add the data and run the simulator the ball should go down the ramp and hit the floor and go across it.</w:t>
+            </w:r>
+          </w:p>
+          <w:p>
+            <w:pPr>
+              <w:rPr>
+                <w:sz w:val="28"/>
+                <w:szCs w:val="28"/>
+              </w:rPr>
+            </w:pPr>
           </w:p>
           <w:p>
             <w:pPr>
@@ -25643,6 +25689,7 @@
             </w:pPr>
             <w:r>
               <w:rPr>
+                <w:noProof/>
                 <w:sz w:val="28"/>
                 <w:szCs w:val="28"/>
               </w:rPr>
@@ -25691,6 +25738,7 @@
             </w:r>
             <w:r>
               <w:rPr>
+                <w:noProof/>
                 <w:sz w:val="28"/>
                 <w:szCs w:val="28"/>
               </w:rPr>
@@ -25740,6 +25788,7 @@
             </w:pPr>
             <w:r>
               <w:rPr>
+                <w:noProof/>
                 <w:sz w:val="28"/>
                 <w:szCs w:val="28"/>
               </w:rPr>
@@ -25788,6 +25837,7 @@
             </w:r>
             <w:r>
               <w:rPr>
+                <w:noProof/>
                 <w:sz w:val="28"/>
                 <w:szCs w:val="28"/>
               </w:rPr>
@@ -25837,6 +25887,7 @@
             </w:pPr>
             <w:r>
               <w:rPr>
+                <w:noProof/>
                 <w:sz w:val="28"/>
                 <w:szCs w:val="28"/>
               </w:rPr>
@@ -25885,6 +25936,7 @@
             </w:r>
             <w:r>
               <w:rPr>
+                <w:noProof/>
                 <w:sz w:val="28"/>
                 <w:szCs w:val="28"/>
               </w:rPr>
@@ -25992,7 +26044,16 @@
                 <w:szCs w:val="28"/>
                 <w:highlight w:val="green"/>
               </w:rPr>
-              <w:t>Click on the changeable data. Screen should appear and let you enter it and should then appear on the screen where you clicked.</w:t>
+              <w:t xml:space="preserve">Click on the changeable data. Screen should appear and let you enter it </w:t>
+            </w:r>
+            <w:r>
+              <w:rPr>
+                <w:sz w:val="28"/>
+                <w:szCs w:val="28"/>
+                <w:highlight w:val="green"/>
+              </w:rPr>
+              <w:lastRenderedPageBreak/>
+              <w:t>and should then appear on the screen where you clicked.</w:t>
             </w:r>
             <w:r>
               <w:rPr>
@@ -26022,7 +26083,6 @@
                 <w:sz w:val="28"/>
                 <w:szCs w:val="28"/>
               </w:rPr>
-              <w:lastRenderedPageBreak/>
               <w:t xml:space="preserve">The second test is </w:t>
             </w:r>
             <w:r>
@@ -26056,6 +26116,7 @@
             </w:pPr>
             <w:r>
               <w:rPr>
+                <w:noProof/>
                 <w:sz w:val="28"/>
                 <w:szCs w:val="28"/>
               </w:rPr>
@@ -26104,6 +26165,7 @@
             </w:r>
             <w:r>
               <w:rPr>
+                <w:noProof/>
                 <w:sz w:val="28"/>
                 <w:szCs w:val="28"/>
               </w:rPr>
@@ -26153,6 +26215,7 @@
             </w:pPr>
             <w:r>
               <w:rPr>
+                <w:noProof/>
                 <w:sz w:val="28"/>
                 <w:szCs w:val="28"/>
               </w:rPr>
@@ -26201,6 +26264,7 @@
             </w:r>
             <w:r>
               <w:rPr>
+                <w:noProof/>
                 <w:sz w:val="28"/>
                 <w:szCs w:val="28"/>
               </w:rPr>
@@ -26334,16 +26398,1089 @@
                 <w:szCs w:val="28"/>
               </w:rPr>
             </w:pPr>
-          </w:p>
-          <w:p>
-            <w:pPr>
-              <w:rPr>
-                <w:noProof/>
-                <w:sz w:val="28"/>
-                <w:szCs w:val="28"/>
+            <w:r>
+              <w:rPr>
+                <w:sz w:val="28"/>
+                <w:szCs w:val="28"/>
+              </w:rPr>
+              <w:t xml:space="preserve">The third test is </w:t>
+            </w:r>
+            <w:r>
+              <w:rPr>
+                <w:sz w:val="28"/>
+                <w:szCs w:val="28"/>
+              </w:rPr>
+              <w:t>Make the ball hit the wall. All numbers and the start button should reset back to 0. </w:t>
+            </w:r>
+            <w:r>
+              <w:rPr>
+                <w:sz w:val="28"/>
+                <w:szCs w:val="28"/>
+              </w:rPr>
+              <w:t xml:space="preserve">To do this I will set </w:t>
+            </w:r>
+            <w:r>
+              <w:rPr>
+                <w:sz w:val="28"/>
+                <w:szCs w:val="28"/>
+              </w:rPr>
+              <w:t xml:space="preserve">the data so it moves and then I will show a before </w:t>
+            </w:r>
+            <w:r>
+              <w:rPr>
+                <w:sz w:val="28"/>
+                <w:szCs w:val="28"/>
+              </w:rPr>
+              <w:t>it hits the wall and then an after and it should show all of the data I put in set to 0</w:t>
+            </w:r>
+            <w:r>
+              <w:rPr>
+                <w:sz w:val="28"/>
+                <w:szCs w:val="28"/>
+              </w:rPr>
+              <w:t xml:space="preserve"> apart from the ramp angle which will be 45 as it makes the simulator look better if it starts at an angle instead of flat.</w:t>
+            </w:r>
+          </w:p>
+          <w:p>
+            <w:pPr>
+              <w:rPr>
+                <w:sz w:val="28"/>
+                <w:szCs w:val="28"/>
+              </w:rPr>
+            </w:pPr>
+            <w:r>
+              <w:rPr>
+                <w:sz w:val="28"/>
+                <w:szCs w:val="28"/>
+              </w:rPr>
+              <w:lastRenderedPageBreak/>
+              <w:drawing>
+                <wp:inline distT="0" distB="0" distL="0" distR="0" wp14:anchorId="39AD142E" wp14:editId="490FB76B">
+                  <wp:extent cx="3314700" cy="2204169"/>
+                  <wp:effectExtent l="0" t="0" r="0" b="5715"/>
+                  <wp:docPr id="1937661246" name="Picture 1"/>
+                  <wp:cNvGraphicFramePr>
+                    <a:graphicFrameLocks xmlns:a="http://schemas.openxmlformats.org/drawingml/2006/main" noChangeAspect="1"/>
+                  </wp:cNvGraphicFramePr>
+                  <a:graphic xmlns:a="http://schemas.openxmlformats.org/drawingml/2006/main">
+                    <a:graphicData uri="http://schemas.openxmlformats.org/drawingml/2006/picture">
+                      <pic:pic xmlns:pic="http://schemas.openxmlformats.org/drawingml/2006/picture">
+                        <pic:nvPicPr>
+                          <pic:cNvPr id="1937661246" name=""/>
+                          <pic:cNvPicPr/>
+                        </pic:nvPicPr>
+                        <pic:blipFill>
+                          <a:blip r:embed="rId248"/>
+                          <a:stretch>
+                            <a:fillRect/>
+                          </a:stretch>
+                        </pic:blipFill>
+                        <pic:spPr>
+                          <a:xfrm>
+                            <a:off x="0" y="0"/>
+                            <a:ext cx="3337036" cy="2219022"/>
+                          </a:xfrm>
+                          <a:prstGeom prst="rect">
+                            <a:avLst/>
+                          </a:prstGeom>
+                        </pic:spPr>
+                      </pic:pic>
+                    </a:graphicData>
+                  </a:graphic>
+                </wp:inline>
+              </w:drawing>
+            </w:r>
+            <w:r>
+              <w:rPr>
+                <w:noProof/>
                 <w14:ligatures w14:val="standardContextual"/>
               </w:rPr>
-            </w:pPr>
+              <w:t xml:space="preserve"> </w:t>
+            </w:r>
+            <w:r>
+              <w:rPr>
+                <w:sz w:val="28"/>
+                <w:szCs w:val="28"/>
+              </w:rPr>
+              <w:drawing>
+                <wp:inline distT="0" distB="0" distL="0" distR="0" wp14:anchorId="48119FE2" wp14:editId="7D45113C">
+                  <wp:extent cx="3276600" cy="2211705"/>
+                  <wp:effectExtent l="0" t="0" r="0" b="0"/>
+                  <wp:docPr id="1015844208" name="Picture 1"/>
+                  <wp:cNvGraphicFramePr>
+                    <a:graphicFrameLocks xmlns:a="http://schemas.openxmlformats.org/drawingml/2006/main" noChangeAspect="1"/>
+                  </wp:cNvGraphicFramePr>
+                  <a:graphic xmlns:a="http://schemas.openxmlformats.org/drawingml/2006/main">
+                    <a:graphicData uri="http://schemas.openxmlformats.org/drawingml/2006/picture">
+                      <pic:pic xmlns:pic="http://schemas.openxmlformats.org/drawingml/2006/picture">
+                        <pic:nvPicPr>
+                          <pic:cNvPr id="1015844208" name=""/>
+                          <pic:cNvPicPr/>
+                        </pic:nvPicPr>
+                        <pic:blipFill>
+                          <a:blip r:embed="rId249"/>
+                          <a:stretch>
+                            <a:fillRect/>
+                          </a:stretch>
+                        </pic:blipFill>
+                        <pic:spPr>
+                          <a:xfrm>
+                            <a:off x="0" y="0"/>
+                            <a:ext cx="3284233" cy="2216857"/>
+                          </a:xfrm>
+                          <a:prstGeom prst="rect">
+                            <a:avLst/>
+                          </a:prstGeom>
+                        </pic:spPr>
+                      </pic:pic>
+                    </a:graphicData>
+                  </a:graphic>
+                </wp:inline>
+              </w:drawing>
+            </w:r>
+          </w:p>
+          <w:p>
+            <w:pPr>
+              <w:rPr>
+                <w:noProof/>
+                <w14:ligatures w14:val="standardContextual"/>
+              </w:rPr>
+            </w:pPr>
+            <w:r>
+              <w:rPr>
+                <w:sz w:val="28"/>
+                <w:szCs w:val="28"/>
+              </w:rPr>
+              <w:lastRenderedPageBreak/>
+              <w:drawing>
+                <wp:inline distT="0" distB="0" distL="0" distR="0" wp14:anchorId="351D5EBD" wp14:editId="5ED84577">
+                  <wp:extent cx="3209925" cy="2116729"/>
+                  <wp:effectExtent l="0" t="0" r="0" b="0"/>
+                  <wp:docPr id="1646610368" name="Picture 1"/>
+                  <wp:cNvGraphicFramePr>
+                    <a:graphicFrameLocks xmlns:a="http://schemas.openxmlformats.org/drawingml/2006/main" noChangeAspect="1"/>
+                  </wp:cNvGraphicFramePr>
+                  <a:graphic xmlns:a="http://schemas.openxmlformats.org/drawingml/2006/main">
+                    <a:graphicData uri="http://schemas.openxmlformats.org/drawingml/2006/picture">
+                      <pic:pic xmlns:pic="http://schemas.openxmlformats.org/drawingml/2006/picture">
+                        <pic:nvPicPr>
+                          <pic:cNvPr id="1646610368" name=""/>
+                          <pic:cNvPicPr/>
+                        </pic:nvPicPr>
+                        <pic:blipFill>
+                          <a:blip r:embed="rId250"/>
+                          <a:stretch>
+                            <a:fillRect/>
+                          </a:stretch>
+                        </pic:blipFill>
+                        <pic:spPr>
+                          <a:xfrm>
+                            <a:off x="0" y="0"/>
+                            <a:ext cx="3226132" cy="2127416"/>
+                          </a:xfrm>
+                          <a:prstGeom prst="rect">
+                            <a:avLst/>
+                          </a:prstGeom>
+                        </pic:spPr>
+                      </pic:pic>
+                    </a:graphicData>
+                  </a:graphic>
+                </wp:inline>
+              </w:drawing>
+            </w:r>
+            <w:r>
+              <w:rPr>
+                <w:noProof/>
+                <w14:ligatures w14:val="standardContextual"/>
+              </w:rPr>
+              <w:t xml:space="preserve"> </w:t>
+            </w:r>
+            <w:r>
+              <w:rPr>
+                <w:sz w:val="28"/>
+                <w:szCs w:val="28"/>
+              </w:rPr>
+              <w:drawing>
+                <wp:inline distT="0" distB="0" distL="0" distR="0" wp14:anchorId="414A9D34" wp14:editId="60B32679">
+                  <wp:extent cx="3276600" cy="2191706"/>
+                  <wp:effectExtent l="0" t="0" r="0" b="0"/>
+                  <wp:docPr id="1108811448" name="Picture 1"/>
+                  <wp:cNvGraphicFramePr>
+                    <a:graphicFrameLocks xmlns:a="http://schemas.openxmlformats.org/drawingml/2006/main" noChangeAspect="1"/>
+                  </wp:cNvGraphicFramePr>
+                  <a:graphic xmlns:a="http://schemas.openxmlformats.org/drawingml/2006/main">
+                    <a:graphicData uri="http://schemas.openxmlformats.org/drawingml/2006/picture">
+                      <pic:pic xmlns:pic="http://schemas.openxmlformats.org/drawingml/2006/picture">
+                        <pic:nvPicPr>
+                          <pic:cNvPr id="1108811448" name=""/>
+                          <pic:cNvPicPr/>
+                        </pic:nvPicPr>
+                        <pic:blipFill>
+                          <a:blip r:embed="rId251"/>
+                          <a:stretch>
+                            <a:fillRect/>
+                          </a:stretch>
+                        </pic:blipFill>
+                        <pic:spPr>
+                          <a:xfrm>
+                            <a:off x="0" y="0"/>
+                            <a:ext cx="3286434" cy="2198284"/>
+                          </a:xfrm>
+                          <a:prstGeom prst="rect">
+                            <a:avLst/>
+                          </a:prstGeom>
+                        </pic:spPr>
+                      </pic:pic>
+                    </a:graphicData>
+                  </a:graphic>
+                </wp:inline>
+              </w:drawing>
+            </w:r>
+          </w:p>
+          <w:p>
+            <w:pPr>
+              <w:rPr>
+                <w:sz w:val="28"/>
+                <w:szCs w:val="28"/>
+              </w:rPr>
+            </w:pPr>
+            <w:r>
+              <w:rPr>
+                <w:sz w:val="28"/>
+                <w:szCs w:val="28"/>
+              </w:rPr>
+              <w:t>These images show the movement of the ball and</w:t>
+            </w:r>
+            <w:r>
+              <w:rPr>
+                <w:sz w:val="28"/>
+                <w:szCs w:val="28"/>
+              </w:rPr>
+              <w:t xml:space="preserve"> its increasing data and</w:t>
+            </w:r>
+            <w:r>
+              <w:rPr>
+                <w:sz w:val="28"/>
+                <w:szCs w:val="28"/>
+              </w:rPr>
+              <w:t xml:space="preserve"> then on the 3</w:t>
+            </w:r>
+            <w:r>
+              <w:rPr>
+                <w:sz w:val="28"/>
+                <w:szCs w:val="28"/>
+                <w:vertAlign w:val="superscript"/>
+              </w:rPr>
+              <w:t>rd</w:t>
+            </w:r>
+            <w:r>
+              <w:rPr>
+                <w:sz w:val="28"/>
+                <w:szCs w:val="28"/>
+              </w:rPr>
+              <w:t xml:space="preserve"> image the exact point it hits the wall</w:t>
+            </w:r>
+            <w:r>
+              <w:rPr>
+                <w:sz w:val="28"/>
+                <w:szCs w:val="28"/>
+              </w:rPr>
+              <w:t xml:space="preserve"> and on the 4</w:t>
+            </w:r>
+            <w:r>
+              <w:rPr>
+                <w:sz w:val="28"/>
+                <w:szCs w:val="28"/>
+                <w:vertAlign w:val="superscript"/>
+              </w:rPr>
+              <w:t>th</w:t>
+            </w:r>
+            <w:r>
+              <w:rPr>
+                <w:sz w:val="28"/>
+                <w:szCs w:val="28"/>
+              </w:rPr>
+              <w:t xml:space="preserve"> image it shows the values </w:t>
+            </w:r>
+            <w:r>
+              <w:rPr>
+                <w:sz w:val="28"/>
+                <w:szCs w:val="28"/>
+              </w:rPr>
+              <w:t xml:space="preserve">on cant change being reset to 0 as they all should however the values on can change are not being </w:t>
+            </w:r>
+            <w:r>
+              <w:rPr>
+                <w:sz w:val="28"/>
+                <w:szCs w:val="28"/>
+              </w:rPr>
+              <w:t>changed back to there originals meaning that part is not working</w:t>
+            </w:r>
+          </w:p>
+          <w:p>
+            <w:pPr>
+              <w:rPr>
+                <w:noProof/>
+                <w14:ligatures w14:val="standardContextual"/>
+              </w:rPr>
+            </w:pPr>
+            <w:r>
+              <w:rPr>
+                <w:sz w:val="28"/>
+                <w:szCs w:val="28"/>
+              </w:rPr>
+              <w:drawing>
+                <wp:inline distT="0" distB="0" distL="0" distR="0" wp14:anchorId="29E3F74F" wp14:editId="7A59F58E">
+                  <wp:extent cx="2419350" cy="2016124"/>
+                  <wp:effectExtent l="0" t="0" r="0" b="3810"/>
+                  <wp:docPr id="1054408736" name="Picture 1"/>
+                  <wp:cNvGraphicFramePr>
+                    <a:graphicFrameLocks xmlns:a="http://schemas.openxmlformats.org/drawingml/2006/main" noChangeAspect="1"/>
+                  </wp:cNvGraphicFramePr>
+                  <a:graphic xmlns:a="http://schemas.openxmlformats.org/drawingml/2006/main">
+                    <a:graphicData uri="http://schemas.openxmlformats.org/drawingml/2006/picture">
+                      <pic:pic xmlns:pic="http://schemas.openxmlformats.org/drawingml/2006/picture">
+                        <pic:nvPicPr>
+                          <pic:cNvPr id="1054408736" name=""/>
+                          <pic:cNvPicPr/>
+                        </pic:nvPicPr>
+                        <pic:blipFill>
+                          <a:blip r:embed="rId252"/>
+                          <a:stretch>
+                            <a:fillRect/>
+                          </a:stretch>
+                        </pic:blipFill>
+                        <pic:spPr>
+                          <a:xfrm>
+                            <a:off x="0" y="0"/>
+                            <a:ext cx="2427205" cy="2022670"/>
+                          </a:xfrm>
+                          <a:prstGeom prst="rect">
+                            <a:avLst/>
+                          </a:prstGeom>
+                        </pic:spPr>
+                      </pic:pic>
+                    </a:graphicData>
+                  </a:graphic>
+                </wp:inline>
+              </w:drawing>
+            </w:r>
+            <w:r>
+              <w:rPr>
+                <w:noProof/>
+                <w14:ligatures w14:val="standardContextual"/>
+              </w:rPr>
+              <w:t xml:space="preserve"> </w:t>
+            </w:r>
+            <w:r>
+              <w:rPr>
+                <w:sz w:val="28"/>
+                <w:szCs w:val="28"/>
+              </w:rPr>
+              <w:drawing>
+                <wp:inline distT="0" distB="0" distL="0" distR="0" wp14:anchorId="5DFB1C6D" wp14:editId="057E6CC0">
+                  <wp:extent cx="1209844" cy="238158"/>
+                  <wp:effectExtent l="0" t="0" r="9525" b="9525"/>
+                  <wp:docPr id="85006235" name="Picture 1"/>
+                  <wp:cNvGraphicFramePr>
+                    <a:graphicFrameLocks xmlns:a="http://schemas.openxmlformats.org/drawingml/2006/main" noChangeAspect="1"/>
+                  </wp:cNvGraphicFramePr>
+                  <a:graphic xmlns:a="http://schemas.openxmlformats.org/drawingml/2006/main">
+                    <a:graphicData uri="http://schemas.openxmlformats.org/drawingml/2006/picture">
+                      <pic:pic xmlns:pic="http://schemas.openxmlformats.org/drawingml/2006/picture">
+                        <pic:nvPicPr>
+                          <pic:cNvPr id="85006235" name=""/>
+                          <pic:cNvPicPr/>
+                        </pic:nvPicPr>
+                        <pic:blipFill>
+                          <a:blip r:embed="rId253"/>
+                          <a:stretch>
+                            <a:fillRect/>
+                          </a:stretch>
+                        </pic:blipFill>
+                        <pic:spPr>
+                          <a:xfrm>
+                            <a:off x="0" y="0"/>
+                            <a:ext cx="1209844" cy="238158"/>
+                          </a:xfrm>
+                          <a:prstGeom prst="rect">
+                            <a:avLst/>
+                          </a:prstGeom>
+                        </pic:spPr>
+                      </pic:pic>
+                    </a:graphicData>
+                  </a:graphic>
+                </wp:inline>
+              </w:drawing>
+            </w:r>
+          </w:p>
+          <w:p>
+            <w:pPr>
+              <w:rPr>
+                <w:sz w:val="28"/>
+                <w:szCs w:val="28"/>
+              </w:rPr>
+            </w:pPr>
+            <w:r>
+              <w:rPr>
+                <w:sz w:val="28"/>
+                <w:szCs w:val="28"/>
+              </w:rPr>
+              <w:t>I changed the wall method in ball so that the if statement was in the method and the I used that and I called the method in the act of</w:t>
+            </w:r>
+            <w:r>
+              <w:rPr>
+                <w:sz w:val="28"/>
+                <w:szCs w:val="28"/>
+              </w:rPr>
+              <w:t xml:space="preserve"> the </w:t>
+            </w:r>
+            <w:r>
+              <w:rPr>
+                <w:sz w:val="28"/>
+                <w:szCs w:val="28"/>
+              </w:rPr>
+              <w:lastRenderedPageBreak/>
+              <w:t>MyWorld as I thought that maybe it wasn’t calling it correctly so was not changing the data back to 0.</w:t>
+            </w:r>
+          </w:p>
+          <w:p>
+            <w:pPr>
+              <w:rPr>
+                <w:sz w:val="28"/>
+                <w:szCs w:val="28"/>
+              </w:rPr>
+            </w:pPr>
+            <w:r>
+              <w:rPr>
+                <w:sz w:val="28"/>
+                <w:szCs w:val="28"/>
+              </w:rPr>
+              <w:drawing>
+                <wp:inline distT="0" distB="0" distL="0" distR="0" wp14:anchorId="044882AC" wp14:editId="5FA42E17">
+                  <wp:extent cx="2946625" cy="1943100"/>
+                  <wp:effectExtent l="0" t="0" r="6350" b="0"/>
+                  <wp:docPr id="696347345" name="Picture 1"/>
+                  <wp:cNvGraphicFramePr>
+                    <a:graphicFrameLocks xmlns:a="http://schemas.openxmlformats.org/drawingml/2006/main" noChangeAspect="1"/>
+                  </wp:cNvGraphicFramePr>
+                  <a:graphic xmlns:a="http://schemas.openxmlformats.org/drawingml/2006/main">
+                    <a:graphicData uri="http://schemas.openxmlformats.org/drawingml/2006/picture">
+                      <pic:pic xmlns:pic="http://schemas.openxmlformats.org/drawingml/2006/picture">
+                        <pic:nvPicPr>
+                          <pic:cNvPr id="1646610368" name=""/>
+                          <pic:cNvPicPr/>
+                        </pic:nvPicPr>
+                        <pic:blipFill>
+                          <a:blip r:embed="rId250"/>
+                          <a:stretch>
+                            <a:fillRect/>
+                          </a:stretch>
+                        </pic:blipFill>
+                        <pic:spPr>
+                          <a:xfrm>
+                            <a:off x="0" y="0"/>
+                            <a:ext cx="2964197" cy="1954688"/>
+                          </a:xfrm>
+                          <a:prstGeom prst="rect">
+                            <a:avLst/>
+                          </a:prstGeom>
+                        </pic:spPr>
+                      </pic:pic>
+                    </a:graphicData>
+                  </a:graphic>
+                </wp:inline>
+              </w:drawing>
+            </w:r>
+            <w:r>
+              <w:rPr>
+                <w:sz w:val="28"/>
+                <w:szCs w:val="28"/>
+              </w:rPr>
+              <w:drawing>
+                <wp:inline distT="0" distB="0" distL="0" distR="0" wp14:anchorId="7CE0B5EB" wp14:editId="4D976049">
+                  <wp:extent cx="3076575" cy="2057910"/>
+                  <wp:effectExtent l="0" t="0" r="0" b="0"/>
+                  <wp:docPr id="1514114482" name="Picture 1"/>
+                  <wp:cNvGraphicFramePr>
+                    <a:graphicFrameLocks xmlns:a="http://schemas.openxmlformats.org/drawingml/2006/main" noChangeAspect="1"/>
+                  </wp:cNvGraphicFramePr>
+                  <a:graphic xmlns:a="http://schemas.openxmlformats.org/drawingml/2006/main">
+                    <a:graphicData uri="http://schemas.openxmlformats.org/drawingml/2006/picture">
+                      <pic:pic xmlns:pic="http://schemas.openxmlformats.org/drawingml/2006/picture">
+                        <pic:nvPicPr>
+                          <pic:cNvPr id="1108811448" name=""/>
+                          <pic:cNvPicPr/>
+                        </pic:nvPicPr>
+                        <pic:blipFill>
+                          <a:blip r:embed="rId251"/>
+                          <a:stretch>
+                            <a:fillRect/>
+                          </a:stretch>
+                        </pic:blipFill>
+                        <pic:spPr>
+                          <a:xfrm>
+                            <a:off x="0" y="0"/>
+                            <a:ext cx="3088468" cy="2065865"/>
+                          </a:xfrm>
+                          <a:prstGeom prst="rect">
+                            <a:avLst/>
+                          </a:prstGeom>
+                        </pic:spPr>
+                      </pic:pic>
+                    </a:graphicData>
+                  </a:graphic>
+                </wp:inline>
+              </w:drawing>
+            </w:r>
+          </w:p>
+          <w:p>
+            <w:pPr>
+              <w:rPr>
+                <w:sz w:val="28"/>
+                <w:szCs w:val="28"/>
+              </w:rPr>
+            </w:pPr>
+            <w:r>
+              <w:rPr>
+                <w:sz w:val="28"/>
+                <w:szCs w:val="28"/>
+              </w:rPr>
+              <w:t xml:space="preserve">However I the ran the simulator again with the same data and it still </w:t>
+            </w:r>
+            <w:r>
+              <w:rPr>
+                <w:sz w:val="28"/>
+                <w:szCs w:val="28"/>
+              </w:rPr>
+              <w:t xml:space="preserve">gave me the data with the numbers in after. As this is taking me a long time to find out how to fix this problem and it isn’t that much of a big deal if I don’t fix it as I am still able to change the data to new </w:t>
+            </w:r>
+            <w:r>
+              <w:rPr>
+                <w:sz w:val="28"/>
+                <w:szCs w:val="28"/>
+              </w:rPr>
+              <w:t>and run it I am going to skip this part and go onto the next test and I will come back to this if I have time.</w:t>
+            </w:r>
+          </w:p>
+          <w:p>
+            <w:pPr>
+              <w:rPr>
+                <w:sz w:val="28"/>
+                <w:szCs w:val="28"/>
+              </w:rPr>
+            </w:pPr>
+            <w:r>
+              <w:rPr>
+                <w:sz w:val="28"/>
+                <w:szCs w:val="28"/>
+              </w:rPr>
+              <w:t>The 4</w:t>
+            </w:r>
+            <w:r>
+              <w:rPr>
+                <w:sz w:val="28"/>
+                <w:szCs w:val="28"/>
+                <w:vertAlign w:val="superscript"/>
+              </w:rPr>
+              <w:t>th</w:t>
+            </w:r>
+            <w:r>
+              <w:rPr>
+                <w:sz w:val="28"/>
+                <w:szCs w:val="28"/>
+              </w:rPr>
+              <w:t xml:space="preserve"> test is </w:t>
+            </w:r>
+            <w:r>
+              <w:rPr>
+                <w:sz w:val="28"/>
+                <w:szCs w:val="28"/>
+              </w:rPr>
+              <w:t>Add all the data and click the start button. The simulator should run. </w:t>
+            </w:r>
+            <w:r>
+              <w:rPr>
+                <w:sz w:val="28"/>
+                <w:szCs w:val="28"/>
+              </w:rPr>
+              <w:t>All I need to do for this is add the data and click run and if the ball moves the test is working.</w:t>
+            </w:r>
+          </w:p>
+          <w:p>
+            <w:pPr>
+              <w:rPr>
+                <w:sz w:val="28"/>
+                <w:szCs w:val="28"/>
+              </w:rPr>
+            </w:pPr>
+            <w:r>
+              <w:rPr>
+                <w:sz w:val="28"/>
+                <w:szCs w:val="28"/>
+              </w:rPr>
+              <w:lastRenderedPageBreak/>
+              <w:drawing>
+                <wp:inline distT="0" distB="0" distL="0" distR="0" wp14:anchorId="20E3A820" wp14:editId="4111AC2D">
+                  <wp:extent cx="3092655" cy="2066925"/>
+                  <wp:effectExtent l="0" t="0" r="0" b="0"/>
+                  <wp:docPr id="1703286883" name="Picture 1"/>
+                  <wp:cNvGraphicFramePr>
+                    <a:graphicFrameLocks xmlns:a="http://schemas.openxmlformats.org/drawingml/2006/main" noChangeAspect="1"/>
+                  </wp:cNvGraphicFramePr>
+                  <a:graphic xmlns:a="http://schemas.openxmlformats.org/drawingml/2006/main">
+                    <a:graphicData uri="http://schemas.openxmlformats.org/drawingml/2006/picture">
+                      <pic:pic xmlns:pic="http://schemas.openxmlformats.org/drawingml/2006/picture">
+                        <pic:nvPicPr>
+                          <pic:cNvPr id="1703286883" name=""/>
+                          <pic:cNvPicPr/>
+                        </pic:nvPicPr>
+                        <pic:blipFill>
+                          <a:blip r:embed="rId254"/>
+                          <a:stretch>
+                            <a:fillRect/>
+                          </a:stretch>
+                        </pic:blipFill>
+                        <pic:spPr>
+                          <a:xfrm>
+                            <a:off x="0" y="0"/>
+                            <a:ext cx="3101697" cy="2072968"/>
+                          </a:xfrm>
+                          <a:prstGeom prst="rect">
+                            <a:avLst/>
+                          </a:prstGeom>
+                        </pic:spPr>
+                      </pic:pic>
+                    </a:graphicData>
+                  </a:graphic>
+                </wp:inline>
+              </w:drawing>
+            </w:r>
+            <w:r>
+              <w:rPr>
+                <w:noProof/>
+                <w14:ligatures w14:val="standardContextual"/>
+              </w:rPr>
+              <w:t xml:space="preserve"> </w:t>
+            </w:r>
+            <w:r>
+              <w:rPr>
+                <w:sz w:val="28"/>
+                <w:szCs w:val="28"/>
+              </w:rPr>
+              <w:drawing>
+                <wp:inline distT="0" distB="0" distL="0" distR="0" wp14:anchorId="4ACDFBF7" wp14:editId="3E7B50ED">
+                  <wp:extent cx="2514600" cy="1267778"/>
+                  <wp:effectExtent l="0" t="0" r="0" b="8890"/>
+                  <wp:docPr id="1805127623" name="Picture 1"/>
+                  <wp:cNvGraphicFramePr>
+                    <a:graphicFrameLocks xmlns:a="http://schemas.openxmlformats.org/drawingml/2006/main" noChangeAspect="1"/>
+                  </wp:cNvGraphicFramePr>
+                  <a:graphic xmlns:a="http://schemas.openxmlformats.org/drawingml/2006/main">
+                    <a:graphicData uri="http://schemas.openxmlformats.org/drawingml/2006/picture">
+                      <pic:pic xmlns:pic="http://schemas.openxmlformats.org/drawingml/2006/picture">
+                        <pic:nvPicPr>
+                          <pic:cNvPr id="1805127623" name=""/>
+                          <pic:cNvPicPr/>
+                        </pic:nvPicPr>
+                        <pic:blipFill>
+                          <a:blip r:embed="rId255"/>
+                          <a:stretch>
+                            <a:fillRect/>
+                          </a:stretch>
+                        </pic:blipFill>
+                        <pic:spPr>
+                          <a:xfrm>
+                            <a:off x="0" y="0"/>
+                            <a:ext cx="2531317" cy="1276206"/>
+                          </a:xfrm>
+                          <a:prstGeom prst="rect">
+                            <a:avLst/>
+                          </a:prstGeom>
+                        </pic:spPr>
+                      </pic:pic>
+                    </a:graphicData>
+                  </a:graphic>
+                </wp:inline>
+              </w:drawing>
+            </w:r>
+          </w:p>
+          <w:p>
+            <w:pPr>
+              <w:rPr>
+                <w:sz w:val="28"/>
+                <w:szCs w:val="28"/>
+              </w:rPr>
+            </w:pPr>
+            <w:r>
+              <w:rPr>
+                <w:sz w:val="28"/>
+                <w:szCs w:val="28"/>
+              </w:rPr>
+              <w:drawing>
+                <wp:inline distT="0" distB="0" distL="0" distR="0" wp14:anchorId="1E081D85" wp14:editId="3BCC8DC4">
+                  <wp:extent cx="3076575" cy="2044120"/>
+                  <wp:effectExtent l="0" t="0" r="0" b="0"/>
+                  <wp:docPr id="758289229" name="Picture 1"/>
+                  <wp:cNvGraphicFramePr>
+                    <a:graphicFrameLocks xmlns:a="http://schemas.openxmlformats.org/drawingml/2006/main" noChangeAspect="1"/>
+                  </wp:cNvGraphicFramePr>
+                  <a:graphic xmlns:a="http://schemas.openxmlformats.org/drawingml/2006/main">
+                    <a:graphicData uri="http://schemas.openxmlformats.org/drawingml/2006/picture">
+                      <pic:pic xmlns:pic="http://schemas.openxmlformats.org/drawingml/2006/picture">
+                        <pic:nvPicPr>
+                          <pic:cNvPr id="758289229" name=""/>
+                          <pic:cNvPicPr/>
+                        </pic:nvPicPr>
+                        <pic:blipFill>
+                          <a:blip r:embed="rId256"/>
+                          <a:stretch>
+                            <a:fillRect/>
+                          </a:stretch>
+                        </pic:blipFill>
+                        <pic:spPr>
+                          <a:xfrm>
+                            <a:off x="0" y="0"/>
+                            <a:ext cx="3104921" cy="2062954"/>
+                          </a:xfrm>
+                          <a:prstGeom prst="rect">
+                            <a:avLst/>
+                          </a:prstGeom>
+                        </pic:spPr>
+                      </pic:pic>
+                    </a:graphicData>
+                  </a:graphic>
+                </wp:inline>
+              </w:drawing>
+            </w:r>
+            <w:r>
+              <w:rPr>
+                <w:sz w:val="28"/>
+                <w:szCs w:val="28"/>
+              </w:rPr>
+              <w:drawing>
+                <wp:inline distT="0" distB="0" distL="0" distR="0" wp14:anchorId="6407F0EC" wp14:editId="6A5EEFEB">
+                  <wp:extent cx="2630023" cy="1362075"/>
+                  <wp:effectExtent l="0" t="0" r="0" b="0"/>
+                  <wp:docPr id="1638361117" name="Picture 1"/>
+                  <wp:cNvGraphicFramePr>
+                    <a:graphicFrameLocks xmlns:a="http://schemas.openxmlformats.org/drawingml/2006/main" noChangeAspect="1"/>
+                  </wp:cNvGraphicFramePr>
+                  <a:graphic xmlns:a="http://schemas.openxmlformats.org/drawingml/2006/main">
+                    <a:graphicData uri="http://schemas.openxmlformats.org/drawingml/2006/picture">
+                      <pic:pic xmlns:pic="http://schemas.openxmlformats.org/drawingml/2006/picture">
+                        <pic:nvPicPr>
+                          <pic:cNvPr id="1638361117" name=""/>
+                          <pic:cNvPicPr/>
+                        </pic:nvPicPr>
+                        <pic:blipFill>
+                          <a:blip r:embed="rId257"/>
+                          <a:stretch>
+                            <a:fillRect/>
+                          </a:stretch>
+                        </pic:blipFill>
+                        <pic:spPr>
+                          <a:xfrm>
+                            <a:off x="0" y="0"/>
+                            <a:ext cx="2665992" cy="1380703"/>
+                          </a:xfrm>
+                          <a:prstGeom prst="rect">
+                            <a:avLst/>
+                          </a:prstGeom>
+                        </pic:spPr>
+                      </pic:pic>
+                    </a:graphicData>
+                  </a:graphic>
+                </wp:inline>
+              </w:drawing>
+            </w:r>
+          </w:p>
+          <w:p>
+            <w:pPr>
+              <w:rPr>
+                <w:sz w:val="28"/>
+                <w:szCs w:val="28"/>
+              </w:rPr>
+            </w:pPr>
+            <w:r>
+              <w:rPr>
+                <w:noProof/>
+                <w:sz w:val="28"/>
+                <w:szCs w:val="28"/>
+                <w14:ligatures w14:val="standardContextual"/>
+              </w:rPr>
+              <w:t>As you can see from</w:t>
+            </w:r>
+            <w:r>
+              <w:rPr>
+                <w:noProof/>
+                <w:sz w:val="28"/>
+                <w:szCs w:val="28"/>
+                <w14:ligatures w14:val="standardContextual"/>
+              </w:rPr>
+              <w:t xml:space="preserve"> the images </w:t>
+            </w:r>
+            <w:r>
+              <w:rPr>
+                <w:noProof/>
+                <w:sz w:val="28"/>
+                <w:szCs w:val="28"/>
+                <w14:ligatures w14:val="standardContextual"/>
+              </w:rPr>
+              <w:t>I have entered my data into the table and also I showed that the start button was at false showing that the simulator has not been ran yet then in the next 2 images it shows that ball moving down the ramp and</w:t>
+            </w:r>
+            <w:r>
+              <w:rPr>
+                <w:noProof/>
+                <w:sz w:val="28"/>
+                <w:szCs w:val="28"/>
+                <w14:ligatures w14:val="standardContextual"/>
+              </w:rPr>
+              <w:t xml:space="preserve"> also the data in cant change is increasing I also showed that the start button is now set to true </w:t>
+            </w:r>
+            <w:r>
+              <w:rPr>
+                <w:noProof/>
+                <w:sz w:val="28"/>
+                <w:szCs w:val="28"/>
+                <w14:ligatures w14:val="standardContextual"/>
+              </w:rPr>
+              <w:t>showing that the simulator is running</w:t>
+            </w:r>
+            <w:r>
+              <w:rPr>
+                <w:noProof/>
+                <w:sz w:val="28"/>
+                <w:szCs w:val="28"/>
+                <w14:ligatures w14:val="standardContextual"/>
+              </w:rPr>
+              <w:t xml:space="preserve">. As this is working as it should that means that the test </w:t>
+            </w:r>
+            <w:r>
+              <w:rPr>
+                <w:sz w:val="28"/>
+                <w:szCs w:val="28"/>
+                <w:highlight w:val="green"/>
+              </w:rPr>
+              <w:t>Add all the data and click the start button. The simulator should run</w:t>
+            </w:r>
+            <w:r>
+              <w:rPr>
+                <w:sz w:val="28"/>
+                <w:szCs w:val="28"/>
+              </w:rPr>
+              <w:t>. Is all correct and running.</w:t>
+            </w:r>
+          </w:p>
+          <w:p>
+            <w:pPr>
+              <w:rPr>
+                <w:sz w:val="28"/>
+                <w:szCs w:val="28"/>
+              </w:rPr>
+            </w:pPr>
+            <w:r>
+              <w:rPr>
+                <w:noProof/>
+                <w:sz w:val="28"/>
+                <w:szCs w:val="28"/>
+              </w:rPr>
+              <w:t>The 5</w:t>
+            </w:r>
+            <w:r>
+              <w:rPr>
+                <w:noProof/>
+                <w:sz w:val="28"/>
+                <w:szCs w:val="28"/>
+                <w:vertAlign w:val="superscript"/>
+              </w:rPr>
+              <w:t>th</w:t>
+            </w:r>
+            <w:r>
+              <w:rPr>
+                <w:noProof/>
+                <w:sz w:val="28"/>
+                <w:szCs w:val="28"/>
+              </w:rPr>
+              <w:t xml:space="preserve"> test is </w:t>
+            </w:r>
+            <w:r>
+              <w:rPr>
+                <w:sz w:val="28"/>
+                <w:szCs w:val="28"/>
+              </w:rPr>
+              <w:t>Add the data and run the simulator the ball should go down the ramp and hit the floor and go across it.</w:t>
+            </w:r>
+            <w:r>
+              <w:rPr>
+                <w:sz w:val="28"/>
+                <w:szCs w:val="28"/>
+              </w:rPr>
+              <w:t xml:space="preserve"> For this I need to add the data to the table and check to see if it goes down the ramp and hits the </w:t>
+            </w:r>
+            <w:r>
+              <w:rPr>
+                <w:sz w:val="28"/>
+                <w:szCs w:val="28"/>
+              </w:rPr>
+              <w:t>floor and goes along it</w:t>
+            </w:r>
+            <w:r>
+              <w:rPr>
+                <w:sz w:val="28"/>
+                <w:szCs w:val="28"/>
+              </w:rPr>
+              <w:t>.</w:t>
+            </w:r>
+          </w:p>
+          <w:p>
+            <w:pPr>
+              <w:rPr>
+                <w:sz w:val="28"/>
+                <w:szCs w:val="28"/>
+              </w:rPr>
+            </w:pPr>
+            <w:r>
+              <w:rPr>
+                <w:sz w:val="28"/>
+                <w:szCs w:val="28"/>
+              </w:rPr>
+              <w:lastRenderedPageBreak/>
+              <w:drawing>
+                <wp:inline distT="0" distB="0" distL="0" distR="0" wp14:anchorId="5A651F5A" wp14:editId="07778091">
+                  <wp:extent cx="3431708" cy="2305050"/>
+                  <wp:effectExtent l="0" t="0" r="0" b="0"/>
+                  <wp:docPr id="230402281" name="Picture 1"/>
+                  <wp:cNvGraphicFramePr>
+                    <a:graphicFrameLocks xmlns:a="http://schemas.openxmlformats.org/drawingml/2006/main" noChangeAspect="1"/>
+                  </wp:cNvGraphicFramePr>
+                  <a:graphic xmlns:a="http://schemas.openxmlformats.org/drawingml/2006/main">
+                    <a:graphicData uri="http://schemas.openxmlformats.org/drawingml/2006/picture">
+                      <pic:pic xmlns:pic="http://schemas.openxmlformats.org/drawingml/2006/picture">
+                        <pic:nvPicPr>
+                          <pic:cNvPr id="230402281" name=""/>
+                          <pic:cNvPicPr/>
+                        </pic:nvPicPr>
+                        <pic:blipFill>
+                          <a:blip r:embed="rId258"/>
+                          <a:stretch>
+                            <a:fillRect/>
+                          </a:stretch>
+                        </pic:blipFill>
+                        <pic:spPr>
+                          <a:xfrm>
+                            <a:off x="0" y="0"/>
+                            <a:ext cx="3435930" cy="2307886"/>
+                          </a:xfrm>
+                          <a:prstGeom prst="rect">
+                            <a:avLst/>
+                          </a:prstGeom>
+                        </pic:spPr>
+                      </pic:pic>
+                    </a:graphicData>
+                  </a:graphic>
+                </wp:inline>
+              </w:drawing>
+            </w:r>
+          </w:p>
+          <w:p>
+            <w:pPr>
+              <w:rPr>
+                <w:noProof/>
+                <w:sz w:val="28"/>
+                <w:szCs w:val="28"/>
+                <w14:ligatures w14:val="standardContextual"/>
+              </w:rPr>
+            </w:pPr>
+            <w:r>
+              <w:rPr>
+                <w:noProof/>
+                <w:sz w:val="28"/>
+                <w:szCs w:val="28"/>
+                <w14:ligatures w14:val="standardContextual"/>
+              </w:rPr>
+              <w:drawing>
+                <wp:inline distT="0" distB="0" distL="0" distR="0" wp14:anchorId="217EA78F" wp14:editId="571018FE">
+                  <wp:extent cx="3267075" cy="2167070"/>
+                  <wp:effectExtent l="0" t="0" r="0" b="5080"/>
+                  <wp:docPr id="648181017" name="Picture 1"/>
+                  <wp:cNvGraphicFramePr>
+                    <a:graphicFrameLocks xmlns:a="http://schemas.openxmlformats.org/drawingml/2006/main" noChangeAspect="1"/>
+                  </wp:cNvGraphicFramePr>
+                  <a:graphic xmlns:a="http://schemas.openxmlformats.org/drawingml/2006/main">
+                    <a:graphicData uri="http://schemas.openxmlformats.org/drawingml/2006/picture">
+                      <pic:pic xmlns:pic="http://schemas.openxmlformats.org/drawingml/2006/picture">
+                        <pic:nvPicPr>
+                          <pic:cNvPr id="648181017" name=""/>
+                          <pic:cNvPicPr/>
+                        </pic:nvPicPr>
+                        <pic:blipFill>
+                          <a:blip r:embed="rId259"/>
+                          <a:stretch>
+                            <a:fillRect/>
+                          </a:stretch>
+                        </pic:blipFill>
+                        <pic:spPr>
+                          <a:xfrm>
+                            <a:off x="0" y="0"/>
+                            <a:ext cx="3276594" cy="2173384"/>
+                          </a:xfrm>
+                          <a:prstGeom prst="rect">
+                            <a:avLst/>
+                          </a:prstGeom>
+                        </pic:spPr>
+                      </pic:pic>
+                    </a:graphicData>
+                  </a:graphic>
+                </wp:inline>
+              </w:drawing>
+            </w:r>
+          </w:p>
+          <w:p>
+            <w:pPr>
+              <w:rPr>
+                <w:noProof/>
+                <w:sz w:val="28"/>
+                <w:szCs w:val="28"/>
+                <w14:ligatures w14:val="standardContextual"/>
+              </w:rPr>
+            </w:pPr>
+            <w:r>
+              <w:rPr>
+                <w:noProof/>
+                <w:sz w:val="28"/>
+                <w:szCs w:val="28"/>
+                <w14:ligatures w14:val="standardContextual"/>
+              </w:rPr>
+              <w:t xml:space="preserve">I ran the simulator with this data and </w:t>
+            </w:r>
+            <w:r>
+              <w:rPr>
+                <w:noProof/>
+                <w:sz w:val="28"/>
+                <w:szCs w:val="28"/>
+                <w14:ligatures w14:val="standardContextual"/>
+              </w:rPr>
+              <w:t xml:space="preserve">when it went down the ramp just before it hit the floor it instead went underneath it and carried on down below it the reason for this is because </w:t>
+            </w:r>
+            <w:r>
+              <w:rPr>
+                <w:noProof/>
+                <w:sz w:val="28"/>
+                <w:szCs w:val="28"/>
+                <w14:ligatures w14:val="standardContextual"/>
+              </w:rPr>
+              <w:t xml:space="preserve">to get my ball to move I used setLocation which instead of smoothly moving it across the ramp it sets it to a new location each time which when it runs </w:t>
+            </w:r>
+            <w:r>
+              <w:rPr>
+                <w:noProof/>
+                <w:sz w:val="28"/>
+                <w:szCs w:val="28"/>
+                <w14:ligatures w14:val="standardContextual"/>
+              </w:rPr>
+              <w:t>it looks as if it smoothly going across however with this it means that if it gets in the right position it can then set its new location below the floor meaning it will just carry on forever as it wont hit the wall.</w:t>
+            </w:r>
           </w:p>
           <w:p>
             <w:pPr>
@@ -27369,6 +28506,7 @@
   <w:style w:type="character" w:default="1" w:styleId="DefaultParagraphFont">
     <w:name w:val="Default Paragraph Font"/>
     <w:uiPriority w:val="1"/>
+    <w:semiHidden/>
     <w:unhideWhenUsed/>
   </w:style>
   <w:style w:type="table" w:default="1" w:styleId="TableNormal">

</xml_diff>

<commit_message>
finished the tests on background
done all the tests on it and talked about how that section went
</commit_message>
<xml_diff>
--- a/Rample World Coursework.docx
+++ b/Rample World Coursework.docx
@@ -4210,6 +4210,36 @@
           </wp:inline>
         </w:drawing>
       </w:r>
+    </w:p>
+    <w:p>
+      <w:pPr>
+        <w:rPr>
+          <w:sz w:val="28"/>
+          <w:szCs w:val="28"/>
+        </w:rPr>
+      </w:pPr>
+      <w:r>
+        <w:rPr>
+          <w:sz w:val="28"/>
+          <w:szCs w:val="28"/>
+        </w:rPr>
+        <w:t>My structure diagram is set out like this because I want there to be 4 main sections so I know what is going on in each group I have then split them sections up more so that I can do a small bit of code then go onto another bit so I know how much I have to do and I can see each section being competed and then when all them small sections are done I can just connect them together and it then should all work together and then I keep doing this until I get the 4 main sections again and I then connect them to make the final thing</w:t>
+      </w:r>
+      <w:r>
+        <w:rPr>
+          <w:sz w:val="28"/>
+          <w:szCs w:val="28"/>
+        </w:rPr>
+        <w:t xml:space="preserve">. This structure is good to do because it allows me to always know what I need to do and how much I have left to do of a section </w:t>
+      </w:r>
+      <w:r>
+        <w:rPr>
+          <w:sz w:val="28"/>
+          <w:szCs w:val="28"/>
+        </w:rPr>
+        <w:lastRenderedPageBreak/>
+        <w:t>it also lets me do things in order as I will do a whole section then I will go onto the next and not do a bit of one then a bit of another.</w:t>
+      </w:r>
       <w:r>
         <w:rPr>
           <w:sz w:val="28"/>
@@ -4338,7 +4368,6 @@
           <w:sz w:val="28"/>
           <w:szCs w:val="28"/>
         </w:rPr>
-        <w:lastRenderedPageBreak/>
         <w:t>I need to have a design for the simulator this is because when i make the simulator i dont need to spent time making the designs then  </w:t>
       </w:r>
     </w:p>
@@ -4567,6 +4596,7 @@
           <w:sz w:val="28"/>
           <w:szCs w:val="28"/>
         </w:rPr>
+        <w:lastRenderedPageBreak/>
         <w:t>  </w:t>
       </w:r>
     </w:p>
@@ -4682,7 +4712,6 @@
           <w:sz w:val="28"/>
           <w:szCs w:val="28"/>
         </w:rPr>
-        <w:lastRenderedPageBreak/>
         <w:t>Create inputs for the angle and friction of the ramp. So that the user can make it specific to what they want. </w:t>
       </w:r>
     </w:p>
@@ -4919,6 +4948,7 @@
           <w:sz w:val="28"/>
           <w:szCs w:val="28"/>
         </w:rPr>
+        <w:lastRenderedPageBreak/>
         <w:t>Place a ball next to the wall at the bottom. The whole simulator should reset to the beginning. </w:t>
       </w:r>
     </w:p>
@@ -5019,7 +5049,6 @@
           <w:sz w:val="28"/>
           <w:szCs w:val="28"/>
         </w:rPr>
-        <w:lastRenderedPageBreak/>
         <w:t>Add the code to make the forces and there answers appear on screen.  </w:t>
       </w:r>
     </w:p>
@@ -5167,6 +5196,22 @@
       </w:pPr>
       <w:r>
         <w:rPr>
+          <w:noProof/>
+          <w:sz w:val="28"/>
+          <w:szCs w:val="28"/>
+        </w:rPr>
+        <w:t>Add the data and run the simulator at the end of the floor the ball should hit the wall and reset.</w:t>
+      </w:r>
+    </w:p>
+    <w:p>
+      <w:pPr>
+        <w:rPr>
+          <w:sz w:val="28"/>
+          <w:szCs w:val="28"/>
+        </w:rPr>
+      </w:pPr>
+      <w:r>
+        <w:rPr>
           <w:sz w:val="28"/>
           <w:szCs w:val="28"/>
         </w:rPr>
@@ -5240,6 +5285,7 @@
           <w:sz w:val="28"/>
           <w:szCs w:val="28"/>
         </w:rPr>
+        <w:lastRenderedPageBreak/>
         <w:t>Test it individually and all together. </w:t>
       </w:r>
     </w:p>
@@ -5315,7 +5361,6 @@
           <w:sz w:val="28"/>
           <w:szCs w:val="28"/>
         </w:rPr>
-        <w:lastRenderedPageBreak/>
         <w:t>Make sure everything is running as it is expected to be. </w:t>
       </w:r>
     </w:p>
@@ -5521,7 +5566,15 @@
           <w:sz w:val="28"/>
           <w:szCs w:val="28"/>
         </w:rPr>
-        <w:t>I have done these stages because it gives a structure of doing one section at a time meaning i can do one object then i can move onto the next and not then just doing one section on each then another and its not that ordered. The reason i done this order is because you need to design everything first then start on your code with the ball first because its the most important as you cant test the rest without the ball then the ramp because its the second most important and need that to test the ball then the wall as its not as important as you dont need to have it then i done the background last as its just making sure everything is in the right place and other things are added and doesnt mainly effect the actual simulator. Then i done the main test as i need so i can see if everything is running correctly then evaluation last as everything else needs to be done so i can evaluate. </w:t>
+        <w:t xml:space="preserve">I have done these stages because it gives a structure of doing one section at a time meaning i can do one object then i can move onto the next and not then just doing one section on each then another and its not that ordered. The reason i done this order is because you need to design everything first then start on your code with the ball first because its the most important as you cant test the rest without the ball then the ramp </w:t>
+      </w:r>
+      <w:r>
+        <w:rPr>
+          <w:sz w:val="28"/>
+          <w:szCs w:val="28"/>
+        </w:rPr>
+        <w:lastRenderedPageBreak/>
+        <w:t>because its the second most important and need that to test the ball then the wall as its not as important as you dont need to have it then i done the background last as its just making sure everything is in the right place and other things are added and doesnt mainly effect the actual simulator. Then i done the main test as i need so i can see if everything is running correctly then evaluation last as everything else needs to be done so i can evaluate. </w:t>
       </w:r>
     </w:p>
     <w:p>
@@ -5575,7 +5628,6 @@
           <w:sz w:val="28"/>
           <w:szCs w:val="28"/>
         </w:rPr>
-        <w:lastRenderedPageBreak/>
         <w:drawing>
           <wp:inline distT="0" distB="0" distL="0" distR="0" wp14:anchorId="22CEAEBB" wp14:editId="4C649315">
             <wp:extent cx="6506701" cy="4562475"/>
@@ -5646,7 +5698,15 @@
           <w:sz w:val="28"/>
           <w:szCs w:val="28"/>
         </w:rPr>
-        <w:t xml:space="preserve">is the main part of where you enter your code and also see if the data is coming out correctly but also not in the centre as it is not the main part of the screen. Then </w:t>
+        <w:t xml:space="preserve">is the main part of where you enter your code and also see if the data is coming out correctly </w:t>
+      </w:r>
+      <w:r>
+        <w:rPr>
+          <w:sz w:val="28"/>
+          <w:szCs w:val="28"/>
+        </w:rPr>
+        <w:lastRenderedPageBreak/>
+        <w:t xml:space="preserve">but also not in the centre as it is not the main part of the screen. Then </w:t>
       </w:r>
       <w:r>
         <w:rPr>
@@ -5697,7 +5757,6 @@
           <w:sz w:val="28"/>
           <w:szCs w:val="28"/>
         </w:rPr>
-        <w:lastRenderedPageBreak/>
         <w:drawing>
           <wp:inline distT="0" distB="0" distL="0" distR="0" wp14:anchorId="0B30441D" wp14:editId="1D4B79D8">
             <wp:extent cx="5668166" cy="6830378"/>
@@ -5761,7 +5820,15 @@
           <w:sz w:val="28"/>
           <w:szCs w:val="28"/>
         </w:rPr>
-        <w:t xml:space="preserve">box at the top to indicate if it is the data you can change or cannot change this is because </w:t>
+        <w:t xml:space="preserve">box at the top to indicate if it is the data you can change or cannot change </w:t>
+      </w:r>
+      <w:r>
+        <w:rPr>
+          <w:sz w:val="28"/>
+          <w:szCs w:val="28"/>
+        </w:rPr>
+        <w:lastRenderedPageBreak/>
+        <w:t xml:space="preserve">this is because </w:t>
       </w:r>
       <w:r>
         <w:rPr>
@@ -5789,15 +5856,7 @@
           <w:sz w:val="28"/>
           <w:szCs w:val="28"/>
         </w:rPr>
-        <w:t xml:space="preserve">. This is good as </w:t>
-      </w:r>
-      <w:r>
-        <w:rPr>
-          <w:sz w:val="28"/>
-          <w:szCs w:val="28"/>
-        </w:rPr>
-        <w:lastRenderedPageBreak/>
-        <w:t xml:space="preserve">it is easy for a new user to understand what data goes with what and if there in the </w:t>
+        <w:t xml:space="preserve">. This is good as it is easy for a new user to understand what data goes with what and if there in the </w:t>
       </w:r>
       <w:r>
         <w:rPr>
@@ -5898,6 +5957,13 @@
         </w:rPr>
         <w:t>.</w:t>
       </w:r>
+      <w:r>
+        <w:rPr>
+          <w:sz w:val="28"/>
+          <w:szCs w:val="28"/>
+        </w:rPr>
+        <w:t xml:space="preserve"> I also have this screen because it can show a nice layout and make users understand before they click start and see all of the simulator and may not of understood what was going on.</w:t>
+      </w:r>
     </w:p>
     <w:p>
       <w:pPr>
@@ -6029,7 +6095,6 @@
               <w:rPr>
                 <w:noProof/>
               </w:rPr>
-              <w:lastRenderedPageBreak/>
               <w:drawing>
                 <wp:inline distT="0" distB="0" distL="0" distR="0" wp14:anchorId="04E7075F" wp14:editId="5F82890C">
                   <wp:extent cx="2448137" cy="6448425"/>
@@ -6143,7 +6208,6 @@
                 <w:szCs w:val="28"/>
                 <w:u w:val="single"/>
               </w:rPr>
-              <w:lastRenderedPageBreak/>
               <w:drawing>
                 <wp:inline distT="0" distB="0" distL="0" distR="0" wp14:anchorId="026E54E4" wp14:editId="7C1DFB2F">
                   <wp:extent cx="1914525" cy="2412302"/>
@@ -6661,7 +6725,16 @@
                       <w:sz w:val="28"/>
                       <w:szCs w:val="28"/>
                     </w:rPr>
-                    <w:t>To work out the acceleration of the ball as the friction will slow it down the more there is.</w:t>
+                    <w:t xml:space="preserve">To work out the acceleration of the ball as the friction </w:t>
+                  </w:r>
+                  <w:r>
+                    <w:rPr>
+                      <w:rFonts w:ascii="Aptos" w:eastAsia="Aptos" w:hAnsi="Aptos" w:cs="Aptos"/>
+                      <w:sz w:val="28"/>
+                      <w:szCs w:val="28"/>
+                    </w:rPr>
+                    <w:lastRenderedPageBreak/>
+                    <w:t>will slow it down the more there is.</w:t>
                   </w:r>
                 </w:p>
               </w:tc>
@@ -6692,6 +6765,7 @@
                       <w:sz w:val="28"/>
                       <w:szCs w:val="28"/>
                     </w:rPr>
+                    <w:lastRenderedPageBreak/>
                     <w:t>time</w:t>
                   </w:r>
                 </w:p>
@@ -6744,16 +6818,7 @@
                       <w:sz w:val="28"/>
                       <w:szCs w:val="28"/>
                     </w:rPr>
-                    <w:t xml:space="preserve">To work out the velocity of the ball using SUVAT as the </w:t>
-                  </w:r>
-                  <w:r>
-                    <w:rPr>
-                      <w:rFonts w:ascii="Aptos" w:eastAsia="Aptos" w:hAnsi="Aptos" w:cs="Aptos"/>
-                      <w:sz w:val="28"/>
-                      <w:szCs w:val="28"/>
-                    </w:rPr>
-                    <w:lastRenderedPageBreak/>
-                    <w:t>time is used in v = u + at</w:t>
+                    <w:t>To work out the velocity of the ball using SUVAT as the time is used in v = u + at</w:t>
                   </w:r>
                 </w:p>
               </w:tc>
@@ -6784,7 +6849,6 @@
                       <w:sz w:val="28"/>
                       <w:szCs w:val="28"/>
                     </w:rPr>
-                    <w:lastRenderedPageBreak/>
                     <w:t>startButton</w:t>
                   </w:r>
                 </w:p>
@@ -7509,14 +7573,11 @@
           </w:p>
           <w:p>
             <w:r>
-              <w:rPr>
-                <w:noProof/>
-              </w:rPr>
               <w:drawing>
-                <wp:inline distT="0" distB="0" distL="0" distR="0" wp14:anchorId="315B2E81" wp14:editId="6ECF92A7">
-                  <wp:extent cx="5600700" cy="1019175"/>
-                  <wp:effectExtent l="0" t="0" r="0" b="0"/>
-                  <wp:docPr id="517149640" name="drawing" descr="A screenshot of a computer&#10;&#10;AI-generated content may be incorrect."/>
+                <wp:inline distT="0" distB="0" distL="0" distR="0" wp14:anchorId="452E85D9" wp14:editId="24D1BA76">
+                  <wp:extent cx="5591175" cy="727710"/>
+                  <wp:effectExtent l="0" t="0" r="9525" b="0"/>
+                  <wp:docPr id="1836443224" name="Picture 1"/>
                   <wp:cNvGraphicFramePr>
                     <a:graphicFrameLocks xmlns:a="http://schemas.openxmlformats.org/drawingml/2006/main" noChangeAspect="1"/>
                   </wp:cNvGraphicFramePr>
@@ -7524,17 +7585,11 @@
                     <a:graphicData uri="http://schemas.openxmlformats.org/drawingml/2006/picture">
                       <pic:pic xmlns:pic="http://schemas.openxmlformats.org/drawingml/2006/picture">
                         <pic:nvPicPr>
-                          <pic:cNvPr id="517149640" name="drawing" descr="A screenshot of a computer&#10;&#10;AI-generated content may be incorrect."/>
+                          <pic:cNvPr id="1836443224" name=""/>
                           <pic:cNvPicPr/>
                         </pic:nvPicPr>
                         <pic:blipFill>
-                          <a:blip r:embed="rId32">
-                            <a:extLst>
-                              <a:ext uri="{28A0092B-C50C-407E-A947-70E740481C1C}">
-                                <a14:useLocalDpi xmlns:a14="http://schemas.microsoft.com/office/drawing/2010/main" val="0"/>
-                              </a:ext>
-                            </a:extLst>
-                          </a:blip>
+                          <a:blip r:embed="rId32"/>
                           <a:stretch>
                             <a:fillRect/>
                           </a:stretch>
@@ -7542,7 +7597,7 @@
                         <pic:spPr>
                           <a:xfrm>
                             <a:off x="0" y="0"/>
-                            <a:ext cx="5600700" cy="1019175"/>
+                            <a:ext cx="5591175" cy="727710"/>
                           </a:xfrm>
                           <a:prstGeom prst="rect">
                             <a:avLst/>
@@ -7686,7 +7741,6 @@
               <w:rPr>
                 <w:noProof/>
               </w:rPr>
-              <w:lastRenderedPageBreak/>
               <w:drawing>
                 <wp:inline distT="0" distB="0" distL="0" distR="0" wp14:anchorId="7F500E61" wp14:editId="3D4492B4">
                   <wp:extent cx="1971675" cy="266700"/>
@@ -7742,19 +7796,17 @@
                 <w:sz w:val="28"/>
                 <w:szCs w:val="28"/>
               </w:rPr>
+              <w:lastRenderedPageBreak/>
               <w:t>There was an error with the first time i wrote this code because it wasn't allowing me to calculate a double and a float together. To then fix this i changed the all of the floats into doubles as i changed the global variable velocity to a double and also the method into a double. The second problem was that i hadn't put a return on my first version of it so i made one and told it to return velocity.</w:t>
             </w:r>
           </w:p>
           <w:p>
             <w:r>
-              <w:rPr>
-                <w:noProof/>
-              </w:rPr>
               <w:drawing>
-                <wp:inline distT="0" distB="0" distL="0" distR="0" wp14:anchorId="0ABCD9C9" wp14:editId="49305D92">
-                  <wp:extent cx="2400300" cy="1209675"/>
-                  <wp:effectExtent l="0" t="0" r="0" b="0"/>
-                  <wp:docPr id="2116944184" name="drawing" descr="A screenshot of a computer&#10;&#10;AI-generated content may be incorrect."/>
+                <wp:inline distT="0" distB="0" distL="0" distR="0" wp14:anchorId="27813C19" wp14:editId="23EB581C">
+                  <wp:extent cx="5591175" cy="575310"/>
+                  <wp:effectExtent l="0" t="0" r="9525" b="0"/>
+                  <wp:docPr id="717219042" name="Picture 1"/>
                   <wp:cNvGraphicFramePr>
                     <a:graphicFrameLocks xmlns:a="http://schemas.openxmlformats.org/drawingml/2006/main" noChangeAspect="1"/>
                   </wp:cNvGraphicFramePr>
@@ -7762,17 +7814,11 @@
                     <a:graphicData uri="http://schemas.openxmlformats.org/drawingml/2006/picture">
                       <pic:pic xmlns:pic="http://schemas.openxmlformats.org/drawingml/2006/picture">
                         <pic:nvPicPr>
-                          <pic:cNvPr id="2116944184" name="drawing" descr="A screenshot of a computer&#10;&#10;AI-generated content may be incorrect."/>
+                          <pic:cNvPr id="717219042" name=""/>
                           <pic:cNvPicPr/>
                         </pic:nvPicPr>
                         <pic:blipFill>
-                          <a:blip r:embed="rId36">
-                            <a:extLst>
-                              <a:ext uri="{28A0092B-C50C-407E-A947-70E740481C1C}">
-                                <a14:useLocalDpi xmlns:a14="http://schemas.microsoft.com/office/drawing/2010/main" val="0"/>
-                              </a:ext>
-                            </a:extLst>
-                          </a:blip>
+                          <a:blip r:embed="rId36"/>
                           <a:stretch>
                             <a:fillRect/>
                           </a:stretch>
@@ -7780,7 +7826,7 @@
                         <pic:spPr>
                           <a:xfrm>
                             <a:off x="0" y="0"/>
-                            <a:ext cx="2400300" cy="1209675"/>
+                            <a:ext cx="5591175" cy="575310"/>
                           </a:xfrm>
                           <a:prstGeom prst="rect">
                             <a:avLst/>
@@ -7867,15 +7913,14 @@
             </w:pPr>
             <w:r>
               <w:rPr>
-                <w:noProof/>
                 <w:sz w:val="28"/>
                 <w:szCs w:val="28"/>
               </w:rPr>
               <w:drawing>
-                <wp:inline distT="0" distB="0" distL="0" distR="0" wp14:anchorId="1F80B53B" wp14:editId="27B55EB8">
-                  <wp:extent cx="4563112" cy="800212"/>
-                  <wp:effectExtent l="0" t="0" r="0" b="0"/>
-                  <wp:docPr id="1834585149" name="Picture 1"/>
+                <wp:inline distT="0" distB="0" distL="0" distR="0" wp14:anchorId="672D5F1D" wp14:editId="52A6B886">
+                  <wp:extent cx="5591175" cy="476885"/>
+                  <wp:effectExtent l="0" t="0" r="9525" b="0"/>
+                  <wp:docPr id="466491379" name="Picture 1"/>
                   <wp:cNvGraphicFramePr>
                     <a:graphicFrameLocks xmlns:a="http://schemas.openxmlformats.org/drawingml/2006/main" noChangeAspect="1"/>
                   </wp:cNvGraphicFramePr>
@@ -7883,7 +7928,7 @@
                     <a:graphicData uri="http://schemas.openxmlformats.org/drawingml/2006/picture">
                       <pic:pic xmlns:pic="http://schemas.openxmlformats.org/drawingml/2006/picture">
                         <pic:nvPicPr>
-                          <pic:cNvPr id="1834585149" name=""/>
+                          <pic:cNvPr id="466491379" name=""/>
                           <pic:cNvPicPr/>
                         </pic:nvPicPr>
                         <pic:blipFill>
@@ -7895,7 +7940,7 @@
                         <pic:spPr>
                           <a:xfrm>
                             <a:off x="0" y="0"/>
-                            <a:ext cx="4563112" cy="800212"/>
+                            <a:ext cx="5591175" cy="476885"/>
                           </a:xfrm>
                           <a:prstGeom prst="rect">
                             <a:avLst/>
@@ -8045,15 +8090,14 @@
             </w:pPr>
             <w:r>
               <w:rPr>
-                <w:noProof/>
                 <w:sz w:val="28"/>
                 <w:szCs w:val="28"/>
               </w:rPr>
               <w:drawing>
-                <wp:inline distT="0" distB="0" distL="0" distR="0" wp14:anchorId="050AA670" wp14:editId="049FC6DF">
-                  <wp:extent cx="4629796" cy="800212"/>
-                  <wp:effectExtent l="0" t="0" r="0" b="0"/>
-                  <wp:docPr id="165088795" name="Picture 1"/>
+                <wp:inline distT="0" distB="0" distL="0" distR="0" wp14:anchorId="6C7D337D" wp14:editId="1A2D3341">
+                  <wp:extent cx="5591175" cy="478790"/>
+                  <wp:effectExtent l="0" t="0" r="9525" b="0"/>
+                  <wp:docPr id="283801992" name="Picture 1"/>
                   <wp:cNvGraphicFramePr>
                     <a:graphicFrameLocks xmlns:a="http://schemas.openxmlformats.org/drawingml/2006/main" noChangeAspect="1"/>
                   </wp:cNvGraphicFramePr>
@@ -8061,7 +8105,7 @@
                     <a:graphicData uri="http://schemas.openxmlformats.org/drawingml/2006/picture">
                       <pic:pic xmlns:pic="http://schemas.openxmlformats.org/drawingml/2006/picture">
                         <pic:nvPicPr>
-                          <pic:cNvPr id="165088795" name=""/>
+                          <pic:cNvPr id="283801992" name=""/>
                           <pic:cNvPicPr/>
                         </pic:nvPicPr>
                         <pic:blipFill>
@@ -8073,7 +8117,7 @@
                         <pic:spPr>
                           <a:xfrm>
                             <a:off x="0" y="0"/>
-                            <a:ext cx="4629796" cy="800212"/>
+                            <a:ext cx="5591175" cy="478790"/>
                           </a:xfrm>
                           <a:prstGeom prst="rect">
                             <a:avLst/>
@@ -8112,15 +8156,7 @@
                 <w:sz w:val="28"/>
                 <w:szCs w:val="28"/>
               </w:rPr>
-              <w:t xml:space="preserve"> so that I know how much the ball needs to move down </w:t>
-            </w:r>
-            <w:r>
-              <w:rPr>
-                <w:sz w:val="28"/>
-                <w:szCs w:val="28"/>
-              </w:rPr>
-              <w:lastRenderedPageBreak/>
-              <w:t xml:space="preserve">by </w:t>
+              <w:t xml:space="preserve"> so that I know how much the ball needs to move down by </w:t>
             </w:r>
             <w:r>
               <w:rPr>
@@ -8205,6 +8241,7 @@
                 <w:sz w:val="28"/>
                 <w:szCs w:val="28"/>
               </w:rPr>
+              <w:lastRenderedPageBreak/>
               <w:t>I have created this method because</w:t>
             </w:r>
             <w:r>
@@ -8380,15 +8417,14 @@
             </w:pPr>
             <w:r>
               <w:rPr>
-                <w:noProof/>
                 <w:sz w:val="28"/>
                 <w:szCs w:val="28"/>
               </w:rPr>
               <w:drawing>
-                <wp:inline distT="0" distB="0" distL="0" distR="0" wp14:anchorId="60566DB9" wp14:editId="6EBC4762">
-                  <wp:extent cx="5591175" cy="581660"/>
-                  <wp:effectExtent l="0" t="0" r="9525" b="8890"/>
-                  <wp:docPr id="287494547" name="Picture 1"/>
+                <wp:inline distT="0" distB="0" distL="0" distR="0" wp14:anchorId="1FF09F04" wp14:editId="6D1129C7">
+                  <wp:extent cx="5591175" cy="242570"/>
+                  <wp:effectExtent l="0" t="0" r="9525" b="5080"/>
+                  <wp:docPr id="2001676800" name="Picture 1"/>
                   <wp:cNvGraphicFramePr>
                     <a:graphicFrameLocks xmlns:a="http://schemas.openxmlformats.org/drawingml/2006/main" noChangeAspect="1"/>
                   </wp:cNvGraphicFramePr>
@@ -8396,7 +8432,7 @@
                     <a:graphicData uri="http://schemas.openxmlformats.org/drawingml/2006/picture">
                       <pic:pic xmlns:pic="http://schemas.openxmlformats.org/drawingml/2006/picture">
                         <pic:nvPicPr>
-                          <pic:cNvPr id="287494547" name=""/>
+                          <pic:cNvPr id="2001676800" name=""/>
                           <pic:cNvPicPr/>
                         </pic:nvPicPr>
                         <pic:blipFill>
@@ -8408,7 +8444,7 @@
                         <pic:spPr>
                           <a:xfrm>
                             <a:off x="0" y="0"/>
-                            <a:ext cx="5591175" cy="581660"/>
+                            <a:ext cx="5591175" cy="242570"/>
                           </a:xfrm>
                           <a:prstGeom prst="rect">
                             <a:avLst/>
@@ -8504,20 +8540,18 @@
                 <w:noProof/>
                 <w14:ligatures w14:val="standardContextual"/>
               </w:rPr>
-              <w:lastRenderedPageBreak/>
               <w:t xml:space="preserve"> </w:t>
             </w:r>
             <w:r>
               <w:rPr>
                 <w:noProof/>
-                <w:sz w:val="28"/>
-                <w:szCs w:val="28"/>
+                <w14:ligatures w14:val="standardContextual"/>
               </w:rPr>
               <w:drawing>
-                <wp:inline distT="0" distB="0" distL="0" distR="0" wp14:anchorId="375739A2" wp14:editId="284AC881">
-                  <wp:extent cx="2762636" cy="1190791"/>
-                  <wp:effectExtent l="0" t="0" r="0" b="9525"/>
-                  <wp:docPr id="2000132613" name="Picture 1"/>
+                <wp:inline distT="0" distB="0" distL="0" distR="0" wp14:anchorId="28128DAF" wp14:editId="6AD23DE0">
+                  <wp:extent cx="5591175" cy="758825"/>
+                  <wp:effectExtent l="0" t="0" r="9525" b="3175"/>
+                  <wp:docPr id="213480340" name="Picture 1"/>
                   <wp:cNvGraphicFramePr>
                     <a:graphicFrameLocks xmlns:a="http://schemas.openxmlformats.org/drawingml/2006/main" noChangeAspect="1"/>
                   </wp:cNvGraphicFramePr>
@@ -8525,7 +8559,7 @@
                     <a:graphicData uri="http://schemas.openxmlformats.org/drawingml/2006/picture">
                       <pic:pic xmlns:pic="http://schemas.openxmlformats.org/drawingml/2006/picture">
                         <pic:nvPicPr>
-                          <pic:cNvPr id="2000132613" name=""/>
+                          <pic:cNvPr id="213480340" name=""/>
                           <pic:cNvPicPr/>
                         </pic:nvPicPr>
                         <pic:blipFill>
@@ -8537,7 +8571,7 @@
                         <pic:spPr>
                           <a:xfrm>
                             <a:off x="0" y="0"/>
-                            <a:ext cx="2762636" cy="1190791"/>
+                            <a:ext cx="5591175" cy="758825"/>
                           </a:xfrm>
                           <a:prstGeom prst="rect">
                             <a:avLst/>
@@ -8606,6 +8640,7 @@
                 <w:sz w:val="28"/>
                 <w:szCs w:val="28"/>
               </w:rPr>
+              <w:lastRenderedPageBreak/>
               <w:drawing>
                 <wp:inline distT="0" distB="0" distL="0" distR="0" wp14:anchorId="6E58E92A" wp14:editId="63F5D58F">
                   <wp:extent cx="5591175" cy="1358900"/>
@@ -8836,15 +8871,14 @@
             </w:pPr>
             <w:r>
               <w:rPr>
-                <w:noProof/>
-                <w14:ligatures w14:val="standardContextual"/>
-              </w:rPr>
-              <w:lastRenderedPageBreak/>
+                <w:sz w:val="28"/>
+                <w:szCs w:val="28"/>
+              </w:rPr>
               <w:drawing>
-                <wp:inline distT="0" distB="0" distL="0" distR="0" wp14:anchorId="74CA886C" wp14:editId="18E0987D">
-                  <wp:extent cx="2933700" cy="1743075"/>
-                  <wp:effectExtent l="0" t="0" r="0" b="9525"/>
-                  <wp:docPr id="1670567543" name="Picture 1"/>
+                <wp:inline distT="0" distB="0" distL="0" distR="0" wp14:anchorId="76B919A9" wp14:editId="361A4D1A">
+                  <wp:extent cx="5591175" cy="1583690"/>
+                  <wp:effectExtent l="0" t="0" r="9525" b="0"/>
+                  <wp:docPr id="1884009442" name="Picture 1"/>
                   <wp:cNvGraphicFramePr>
                     <a:graphicFrameLocks xmlns:a="http://schemas.openxmlformats.org/drawingml/2006/main" noChangeAspect="1"/>
                   </wp:cNvGraphicFramePr>
@@ -8852,7 +8886,7 @@
                     <a:graphicData uri="http://schemas.openxmlformats.org/drawingml/2006/picture">
                       <pic:pic xmlns:pic="http://schemas.openxmlformats.org/drawingml/2006/picture">
                         <pic:nvPicPr>
-                          <pic:cNvPr id="1670567543" name=""/>
+                          <pic:cNvPr id="1884009442" name=""/>
                           <pic:cNvPicPr/>
                         </pic:nvPicPr>
                         <pic:blipFill>
@@ -8864,7 +8898,7 @@
                         <pic:spPr>
                           <a:xfrm>
                             <a:off x="0" y="0"/>
-                            <a:ext cx="2933700" cy="1743075"/>
+                            <a:ext cx="5591175" cy="1583690"/>
                           </a:xfrm>
                           <a:prstGeom prst="rect">
                             <a:avLst/>
@@ -8896,7 +8930,15 @@
                 <w:sz w:val="28"/>
                 <w:szCs w:val="28"/>
               </w:rPr>
-              <w:t>variables being set back to what they started at and also it sets the startButton back to false so that it can be ran again</w:t>
+              <w:t xml:space="preserve">variables being set back to what they started at and also it sets the startButton </w:t>
+            </w:r>
+            <w:r>
+              <w:rPr>
+                <w:sz w:val="28"/>
+                <w:szCs w:val="28"/>
+              </w:rPr>
+              <w:lastRenderedPageBreak/>
+              <w:t>back to false so that it can be ran again</w:t>
             </w:r>
             <w:r>
               <w:rPr>
@@ -9135,7 +9177,6 @@
                 <w:sz w:val="28"/>
                 <w:szCs w:val="28"/>
               </w:rPr>
-              <w:lastRenderedPageBreak/>
               <w:t xml:space="preserve">I </w:t>
             </w:r>
             <w:r>
@@ -9218,14 +9259,14 @@
             </w:pPr>
             <w:r>
               <w:rPr>
-                <w:noProof/>
-                <w14:ligatures w14:val="standardContextual"/>
+                <w:sz w:val="28"/>
+                <w:szCs w:val="28"/>
               </w:rPr>
               <w:drawing>
-                <wp:inline distT="0" distB="0" distL="0" distR="0" wp14:anchorId="53593E3F" wp14:editId="21B5DC6B">
-                  <wp:extent cx="5591175" cy="1155065"/>
-                  <wp:effectExtent l="0" t="0" r="9525" b="6985"/>
-                  <wp:docPr id="203994441" name="Picture 1"/>
+                <wp:inline distT="0" distB="0" distL="0" distR="0" wp14:anchorId="7F988C98" wp14:editId="1A568FCB">
+                  <wp:extent cx="5591175" cy="749300"/>
+                  <wp:effectExtent l="0" t="0" r="9525" b="0"/>
+                  <wp:docPr id="1584178924" name="Picture 1"/>
                   <wp:cNvGraphicFramePr>
                     <a:graphicFrameLocks xmlns:a="http://schemas.openxmlformats.org/drawingml/2006/main" noChangeAspect="1"/>
                   </wp:cNvGraphicFramePr>
@@ -9233,7 +9274,7 @@
                     <a:graphicData uri="http://schemas.openxmlformats.org/drawingml/2006/picture">
                       <pic:pic xmlns:pic="http://schemas.openxmlformats.org/drawingml/2006/picture">
                         <pic:nvPicPr>
-                          <pic:cNvPr id="203994441" name=""/>
+                          <pic:cNvPr id="1584178924" name=""/>
                           <pic:cNvPicPr/>
                         </pic:nvPicPr>
                         <pic:blipFill>
@@ -9245,7 +9286,7 @@
                         <pic:spPr>
                           <a:xfrm>
                             <a:off x="0" y="0"/>
-                            <a:ext cx="5591175" cy="1155065"/>
+                            <a:ext cx="5591175" cy="749300"/>
                           </a:xfrm>
                           <a:prstGeom prst="rect">
                             <a:avLst/>
@@ -9270,6 +9311,7 @@
                 <w:sz w:val="28"/>
                 <w:szCs w:val="28"/>
               </w:rPr>
+              <w:lastRenderedPageBreak/>
               <w:t xml:space="preserve">I added the 2 </w:t>
             </w:r>
             <w:r>
@@ -9310,14 +9352,14 @@
             </w:pPr>
             <w:r>
               <w:rPr>
-                <w:noProof/>
-                <w14:ligatures w14:val="standardContextual"/>
+                <w:sz w:val="28"/>
+                <w:szCs w:val="28"/>
               </w:rPr>
               <w:drawing>
-                <wp:inline distT="0" distB="0" distL="0" distR="0" wp14:anchorId="1CFB1AFD" wp14:editId="68471B26">
-                  <wp:extent cx="2867025" cy="762000"/>
+                <wp:inline distT="0" distB="0" distL="0" distR="0" wp14:anchorId="5FD998BF" wp14:editId="39C5C71B">
+                  <wp:extent cx="5591175" cy="253365"/>
                   <wp:effectExtent l="0" t="0" r="9525" b="0"/>
-                  <wp:docPr id="1025810434" name="Picture 1"/>
+                  <wp:docPr id="915627966" name="Picture 1"/>
                   <wp:cNvGraphicFramePr>
                     <a:graphicFrameLocks xmlns:a="http://schemas.openxmlformats.org/drawingml/2006/main" noChangeAspect="1"/>
                   </wp:cNvGraphicFramePr>
@@ -9325,7 +9367,7 @@
                     <a:graphicData uri="http://schemas.openxmlformats.org/drawingml/2006/picture">
                       <pic:pic xmlns:pic="http://schemas.openxmlformats.org/drawingml/2006/picture">
                         <pic:nvPicPr>
-                          <pic:cNvPr id="1025810434" name=""/>
+                          <pic:cNvPr id="915627966" name=""/>
                           <pic:cNvPicPr/>
                         </pic:nvPicPr>
                         <pic:blipFill>
@@ -9337,7 +9379,7 @@
                         <pic:spPr>
                           <a:xfrm>
                             <a:off x="0" y="0"/>
-                            <a:ext cx="2867025" cy="762000"/>
+                            <a:ext cx="5591175" cy="253365"/>
                           </a:xfrm>
                           <a:prstGeom prst="rect">
                             <a:avLst/>
@@ -9503,7 +9545,6 @@
                 <w:sz w:val="28"/>
                 <w:szCs w:val="28"/>
               </w:rPr>
-              <w:lastRenderedPageBreak/>
               <w:drawing>
                 <wp:inline distT="0" distB="0" distL="0" distR="0" wp14:anchorId="14C102D0" wp14:editId="3F47F49C">
                   <wp:extent cx="2996712" cy="2124075"/>
@@ -9581,7 +9622,15 @@
                 <w:sz w:val="28"/>
                 <w:szCs w:val="28"/>
               </w:rPr>
-              <w:t>velocity on the x axis is going at a speed of 1998</w:t>
+              <w:t xml:space="preserve">velocity on </w:t>
+            </w:r>
+            <w:r>
+              <w:rPr>
+                <w:sz w:val="28"/>
+                <w:szCs w:val="28"/>
+              </w:rPr>
+              <w:lastRenderedPageBreak/>
+              <w:t>the x axis is going at a speed of 1998</w:t>
             </w:r>
             <w:r>
               <w:rPr>
@@ -9607,15 +9656,14 @@
             </w:pPr>
             <w:r>
               <w:rPr>
-                <w:noProof/>
                 <w:sz w:val="28"/>
                 <w:szCs w:val="28"/>
               </w:rPr>
               <w:drawing>
-                <wp:inline distT="0" distB="0" distL="0" distR="0" wp14:anchorId="2742C317" wp14:editId="47430E70">
-                  <wp:extent cx="5591175" cy="1201420"/>
-                  <wp:effectExtent l="0" t="0" r="9525" b="0"/>
-                  <wp:docPr id="1249741467" name="Picture 1"/>
+                <wp:inline distT="0" distB="0" distL="0" distR="0" wp14:anchorId="058BC52D" wp14:editId="5E181494">
+                  <wp:extent cx="5591175" cy="739775"/>
+                  <wp:effectExtent l="0" t="0" r="9525" b="3175"/>
+                  <wp:docPr id="850314506" name="Picture 1"/>
                   <wp:cNvGraphicFramePr>
                     <a:graphicFrameLocks xmlns:a="http://schemas.openxmlformats.org/drawingml/2006/main" noChangeAspect="1"/>
                   </wp:cNvGraphicFramePr>
@@ -9623,7 +9671,7 @@
                     <a:graphicData uri="http://schemas.openxmlformats.org/drawingml/2006/picture">
                       <pic:pic xmlns:pic="http://schemas.openxmlformats.org/drawingml/2006/picture">
                         <pic:nvPicPr>
-                          <pic:cNvPr id="1249741467" name=""/>
+                          <pic:cNvPr id="850314506" name=""/>
                           <pic:cNvPicPr/>
                         </pic:nvPicPr>
                         <pic:blipFill>
@@ -9635,7 +9683,7 @@
                         <pic:spPr>
                           <a:xfrm>
                             <a:off x="0" y="0"/>
-                            <a:ext cx="5591175" cy="1201420"/>
+                            <a:ext cx="5591175" cy="739775"/>
                           </a:xfrm>
                           <a:prstGeom prst="rect">
                             <a:avLst/>
@@ -9804,7 +9852,6 @@
                 <w:sz w:val="28"/>
                 <w:szCs w:val="28"/>
               </w:rPr>
-              <w:lastRenderedPageBreak/>
               <w:drawing>
                 <wp:inline distT="0" distB="0" distL="0" distR="0" wp14:anchorId="216CF06F" wp14:editId="31E1F1BE">
                   <wp:extent cx="2800350" cy="1823010"/>
@@ -9950,6 +9997,7 @@
                 <w:sz w:val="28"/>
                 <w:szCs w:val="28"/>
               </w:rPr>
+              <w:lastRenderedPageBreak/>
               <w:t xml:space="preserve">The first </w:t>
             </w:r>
             <w:r>
@@ -10094,7 +10142,6 @@
                 <w:sz w:val="28"/>
                 <w:szCs w:val="28"/>
               </w:rPr>
-              <w:lastRenderedPageBreak/>
               <w:drawing>
                 <wp:inline distT="0" distB="0" distL="0" distR="0" wp14:anchorId="51FB5E10" wp14:editId="35C96BAF">
                   <wp:extent cx="3185306" cy="1628775"/>
@@ -10262,7 +10309,16 @@
                 <w:sz w:val="28"/>
                 <w:szCs w:val="28"/>
               </w:rPr>
-              <w:t>Overall I think that this section of my development went well this is because I was able to fix all of the problems that showed up within my code and then by the end of it all of the test were running correctly. As this is a main part of my simulator it is good that I have gotten my code to work in a way that should work with the other sections once I create them</w:t>
+              <w:t xml:space="preserve">Overall I think that this section of my development went well this is because I was able to fix all of the problems that showed up within my code and then by the end of it all of the test were running correctly. As </w:t>
+            </w:r>
+            <w:r>
+              <w:rPr>
+                <w:rFonts w:ascii="Aptos" w:eastAsia="Aptos" w:hAnsi="Aptos" w:cs="Aptos"/>
+                <w:sz w:val="28"/>
+                <w:szCs w:val="28"/>
+              </w:rPr>
+              <w:lastRenderedPageBreak/>
+              <w:t>this is a main part of my simulator it is good that I have gotten my code to work in a way that should work with the other sections once I create them</w:t>
             </w:r>
             <w:r>
               <w:rPr>
@@ -10301,7 +10357,7 @@
         <w:tblLook w:val="04A0" w:firstRow="1" w:lastRow="0" w:firstColumn="1" w:lastColumn="0" w:noHBand="0" w:noVBand="1"/>
       </w:tblPr>
       <w:tblGrid>
-        <w:gridCol w:w="9000"/>
+        <w:gridCol w:w="9010"/>
       </w:tblGrid>
       <w:tr>
         <w:trPr>
@@ -11168,15 +11224,15 @@
             </w:pPr>
             <w:r>
               <w:rPr>
-                <w:noProof/>
-                <w14:ligatures w14:val="standardContextual"/>
+                <w:sz w:val="28"/>
+                <w:szCs w:val="28"/>
               </w:rPr>
               <w:lastRenderedPageBreak/>
               <w:drawing>
-                <wp:inline distT="0" distB="0" distL="0" distR="0" wp14:anchorId="2AC69A44" wp14:editId="2018EC23">
-                  <wp:extent cx="4095750" cy="1057275"/>
-                  <wp:effectExtent l="0" t="0" r="0" b="9525"/>
-                  <wp:docPr id="1131726041" name="Picture 1"/>
+                <wp:inline distT="0" distB="0" distL="0" distR="0" wp14:anchorId="484647C1" wp14:editId="4B3B83C4">
+                  <wp:extent cx="5731510" cy="753110"/>
+                  <wp:effectExtent l="0" t="0" r="2540" b="8890"/>
+                  <wp:docPr id="1294486810" name="Picture 1"/>
                   <wp:cNvGraphicFramePr>
                     <a:graphicFrameLocks xmlns:a="http://schemas.openxmlformats.org/drawingml/2006/main" noChangeAspect="1"/>
                   </wp:cNvGraphicFramePr>
@@ -11184,7 +11240,7 @@
                     <a:graphicData uri="http://schemas.openxmlformats.org/drawingml/2006/picture">
                       <pic:pic xmlns:pic="http://schemas.openxmlformats.org/drawingml/2006/picture">
                         <pic:nvPicPr>
-                          <pic:cNvPr id="1131726041" name=""/>
+                          <pic:cNvPr id="1294486810" name=""/>
                           <pic:cNvPicPr/>
                         </pic:nvPicPr>
                         <pic:blipFill>
@@ -11196,7 +11252,7 @@
                         <pic:spPr>
                           <a:xfrm>
                             <a:off x="0" y="0"/>
-                            <a:ext cx="4095750" cy="1057275"/>
+                            <a:ext cx="5731510" cy="753110"/>
                           </a:xfrm>
                           <a:prstGeom prst="rect">
                             <a:avLst/>
@@ -11233,14 +11289,14 @@
             </w:pPr>
             <w:r>
               <w:rPr>
-                <w:noProof/>
-                <w14:ligatures w14:val="standardContextual"/>
+                <w:sz w:val="28"/>
+                <w:szCs w:val="28"/>
               </w:rPr>
               <w:drawing>
-                <wp:inline distT="0" distB="0" distL="0" distR="0" wp14:anchorId="71C55FEC" wp14:editId="22D3ABFC">
-                  <wp:extent cx="3284220" cy="990600"/>
-                  <wp:effectExtent l="0" t="0" r="0" b="0"/>
-                  <wp:docPr id="1737416063" name="Picture 1"/>
+                <wp:inline distT="0" distB="0" distL="0" distR="0" wp14:anchorId="05399536" wp14:editId="0D1DEB6C">
+                  <wp:extent cx="5731510" cy="775335"/>
+                  <wp:effectExtent l="0" t="0" r="2540" b="5715"/>
+                  <wp:docPr id="2145063927" name="Picture 1"/>
                   <wp:cNvGraphicFramePr>
                     <a:graphicFrameLocks xmlns:a="http://schemas.openxmlformats.org/drawingml/2006/main" noChangeAspect="1"/>
                   </wp:cNvGraphicFramePr>
@@ -11248,7 +11304,7 @@
                     <a:graphicData uri="http://schemas.openxmlformats.org/drawingml/2006/picture">
                       <pic:pic xmlns:pic="http://schemas.openxmlformats.org/drawingml/2006/picture">
                         <pic:nvPicPr>
-                          <pic:cNvPr id="1737416063" name=""/>
+                          <pic:cNvPr id="2145063927" name=""/>
                           <pic:cNvPicPr/>
                         </pic:nvPicPr>
                         <pic:blipFill>
@@ -11260,7 +11316,7 @@
                         <pic:spPr>
                           <a:xfrm>
                             <a:off x="0" y="0"/>
-                            <a:ext cx="3286925" cy="991416"/>
+                            <a:ext cx="5731510" cy="775335"/>
                           </a:xfrm>
                           <a:prstGeom prst="rect">
                             <a:avLst/>
@@ -11349,7 +11405,14 @@
                 <w:sz w:val="28"/>
                 <w:szCs w:val="28"/>
               </w:rPr>
-              <w:t xml:space="preserve"> image this all then means that I can have one side of my ramp at 0 degrees because its just the floor of the ramp then I can have the second one as the one that actually changes so then In the future when getting inputs I can use them in that second ramps bracket. The second image is from the constructor in the MyWorld class which is just </w:t>
+              <w:t xml:space="preserve"> image this all then means that I can have one side of my ramp at 0 degrees because its just the floor of the ramp then I can have the second one as the one that actually changes so then In the future when getting inputs I can use them in that second ramps bracket. The second image is from the constructor in the MyWorld class which is just the class to set everything up into the simulator in this I added 2 ramps into the world to do this I had to make a new variable for the </w:t>
+            </w:r>
+            <w:r>
+              <w:rPr>
+                <w:sz w:val="28"/>
+                <w:szCs w:val="28"/>
+              </w:rPr>
+              <w:t xml:space="preserve">image to make it its </w:t>
             </w:r>
             <w:r>
               <w:rPr>
@@ -11357,14 +11420,7 @@
                 <w:szCs w:val="28"/>
               </w:rPr>
               <w:lastRenderedPageBreak/>
-              <w:t xml:space="preserve">the class to set everything up into the simulator in this I added 2 ramps into the world to do this I had to make a new variable for the </w:t>
-            </w:r>
-            <w:r>
-              <w:rPr>
-                <w:sz w:val="28"/>
-                <w:szCs w:val="28"/>
-              </w:rPr>
-              <w:t>image to make it its own thing I then call the new variable in addObject so that I will put it into the world.</w:t>
+              <w:t>own thing I then call the new variable in addObject so that I will put it into the world.</w:t>
             </w:r>
             <w:r>
               <w:rPr>
@@ -11383,15 +11439,14 @@
             </w:pPr>
             <w:r>
               <w:rPr>
-                <w:noProof/>
                 <w:sz w:val="28"/>
                 <w:szCs w:val="28"/>
               </w:rPr>
               <w:drawing>
-                <wp:inline distT="0" distB="0" distL="0" distR="0" wp14:anchorId="642268B2" wp14:editId="17174ECE">
-                  <wp:extent cx="3686689" cy="1038370"/>
-                  <wp:effectExtent l="0" t="0" r="0" b="9525"/>
-                  <wp:docPr id="1895961601" name="Picture 1"/>
+                <wp:inline distT="0" distB="0" distL="0" distR="0" wp14:anchorId="50213EAD" wp14:editId="266E644A">
+                  <wp:extent cx="5731510" cy="669290"/>
+                  <wp:effectExtent l="0" t="0" r="2540" b="0"/>
+                  <wp:docPr id="1926361123" name="Picture 1"/>
                   <wp:cNvGraphicFramePr>
                     <a:graphicFrameLocks xmlns:a="http://schemas.openxmlformats.org/drawingml/2006/main" noChangeAspect="1"/>
                   </wp:cNvGraphicFramePr>
@@ -11399,7 +11454,7 @@
                     <a:graphicData uri="http://schemas.openxmlformats.org/drawingml/2006/picture">
                       <pic:pic xmlns:pic="http://schemas.openxmlformats.org/drawingml/2006/picture">
                         <pic:nvPicPr>
-                          <pic:cNvPr id="1895961601" name=""/>
+                          <pic:cNvPr id="1926361123" name=""/>
                           <pic:cNvPicPr/>
                         </pic:nvPicPr>
                         <pic:blipFill>
@@ -11411,7 +11466,7 @@
                         <pic:spPr>
                           <a:xfrm>
                             <a:off x="0" y="0"/>
-                            <a:ext cx="3686689" cy="1038370"/>
+                            <a:ext cx="5731510" cy="669290"/>
                           </a:xfrm>
                           <a:prstGeom prst="rect">
                             <a:avLst/>
@@ -11433,15 +11488,14 @@
             </w:pPr>
             <w:r>
               <w:rPr>
-                <w:noProof/>
                 <w:sz w:val="28"/>
                 <w:szCs w:val="28"/>
               </w:rPr>
               <w:drawing>
-                <wp:inline distT="0" distB="0" distL="0" distR="0" wp14:anchorId="6EA2FD7F" wp14:editId="7DE3D457">
-                  <wp:extent cx="3353268" cy="1038370"/>
-                  <wp:effectExtent l="0" t="0" r="0" b="9525"/>
-                  <wp:docPr id="984957834" name="Picture 1"/>
+                <wp:inline distT="0" distB="0" distL="0" distR="0" wp14:anchorId="46007486" wp14:editId="1A832029">
+                  <wp:extent cx="5731510" cy="669290"/>
+                  <wp:effectExtent l="0" t="0" r="2540" b="0"/>
+                  <wp:docPr id="707516282" name="Picture 1"/>
                   <wp:cNvGraphicFramePr>
                     <a:graphicFrameLocks xmlns:a="http://schemas.openxmlformats.org/drawingml/2006/main" noChangeAspect="1"/>
                   </wp:cNvGraphicFramePr>
@@ -11449,7 +11503,7 @@
                     <a:graphicData uri="http://schemas.openxmlformats.org/drawingml/2006/picture">
                       <pic:pic xmlns:pic="http://schemas.openxmlformats.org/drawingml/2006/picture">
                         <pic:nvPicPr>
-                          <pic:cNvPr id="984957834" name=""/>
+                          <pic:cNvPr id="707516282" name=""/>
                           <pic:cNvPicPr/>
                         </pic:nvPicPr>
                         <pic:blipFill>
@@ -11461,7 +11515,7 @@
                         <pic:spPr>
                           <a:xfrm>
                             <a:off x="0" y="0"/>
-                            <a:ext cx="3353268" cy="1038370"/>
+                            <a:ext cx="5731510" cy="669290"/>
                           </a:xfrm>
                           <a:prstGeom prst="rect">
                             <a:avLst/>
@@ -11632,15 +11686,14 @@
             </w:pPr>
             <w:r>
               <w:rPr>
-                <w:noProof/>
                 <w:sz w:val="28"/>
                 <w:szCs w:val="28"/>
               </w:rPr>
               <w:drawing>
-                <wp:inline distT="0" distB="0" distL="0" distR="0" wp14:anchorId="3932016E" wp14:editId="7E5B22CA">
-                  <wp:extent cx="5286375" cy="1252190"/>
-                  <wp:effectExtent l="0" t="0" r="0" b="5715"/>
-                  <wp:docPr id="2082555772" name="Picture 1"/>
+                <wp:inline distT="0" distB="0" distL="0" distR="0" wp14:anchorId="5FCDE8C4" wp14:editId="79678B61">
+                  <wp:extent cx="5731510" cy="763270"/>
+                  <wp:effectExtent l="0" t="0" r="2540" b="0"/>
+                  <wp:docPr id="2081894462" name="Picture 1"/>
                   <wp:cNvGraphicFramePr>
                     <a:graphicFrameLocks xmlns:a="http://schemas.openxmlformats.org/drawingml/2006/main" noChangeAspect="1"/>
                   </wp:cNvGraphicFramePr>
@@ -11648,7 +11701,7 @@
                     <a:graphicData uri="http://schemas.openxmlformats.org/drawingml/2006/picture">
                       <pic:pic xmlns:pic="http://schemas.openxmlformats.org/drawingml/2006/picture">
                         <pic:nvPicPr>
-                          <pic:cNvPr id="2082555772" name=""/>
+                          <pic:cNvPr id="2081894462" name=""/>
                           <pic:cNvPicPr/>
                         </pic:nvPicPr>
                         <pic:blipFill>
@@ -11660,7 +11713,7 @@
                         <pic:spPr>
                           <a:xfrm>
                             <a:off x="0" y="0"/>
-                            <a:ext cx="5304812" cy="1256557"/>
+                            <a:ext cx="5731510" cy="763270"/>
                           </a:xfrm>
                           <a:prstGeom prst="rect">
                             <a:avLst/>
@@ -11692,15 +11745,7 @@
                 <w:sz w:val="28"/>
                 <w:szCs w:val="28"/>
               </w:rPr>
-              <w:t xml:space="preserve">at first I thought it was because it wasn’t letting me change it from a double to an integer </w:t>
-            </w:r>
-            <w:r>
-              <w:rPr>
-                <w:sz w:val="28"/>
-                <w:szCs w:val="28"/>
-              </w:rPr>
-              <w:lastRenderedPageBreak/>
-              <w:t>however I found out that the problem was that I had made it so I had to</w:t>
+              <w:t>at first I thought it was because it wasn’t letting me change it from a double to an integer however I found out that the problem was that I had made it so I had to</w:t>
             </w:r>
             <w:r>
               <w:rPr>
@@ -11726,15 +11771,14 @@
             </w:pPr>
             <w:r>
               <w:rPr>
-                <w:noProof/>
                 <w:sz w:val="28"/>
                 <w:szCs w:val="28"/>
               </w:rPr>
               <w:drawing>
-                <wp:inline distT="0" distB="0" distL="0" distR="0" wp14:anchorId="7C54C95B" wp14:editId="5BBDA1F7">
-                  <wp:extent cx="2800741" cy="619211"/>
-                  <wp:effectExtent l="0" t="0" r="0" b="9525"/>
-                  <wp:docPr id="1189222145" name="Picture 1"/>
+                <wp:inline distT="0" distB="0" distL="0" distR="0" wp14:anchorId="06EC604C" wp14:editId="3536EB06">
+                  <wp:extent cx="5731510" cy="364490"/>
+                  <wp:effectExtent l="0" t="0" r="2540" b="0"/>
+                  <wp:docPr id="725384555" name="Picture 1"/>
                   <wp:cNvGraphicFramePr>
                     <a:graphicFrameLocks xmlns:a="http://schemas.openxmlformats.org/drawingml/2006/main" noChangeAspect="1"/>
                   </wp:cNvGraphicFramePr>
@@ -11742,7 +11786,7 @@
                     <a:graphicData uri="http://schemas.openxmlformats.org/drawingml/2006/picture">
                       <pic:pic xmlns:pic="http://schemas.openxmlformats.org/drawingml/2006/picture">
                         <pic:nvPicPr>
-                          <pic:cNvPr id="1189222145" name=""/>
+                          <pic:cNvPr id="725384555" name=""/>
                           <pic:cNvPicPr/>
                         </pic:nvPicPr>
                         <pic:blipFill>
@@ -11754,7 +11798,7 @@
                         <pic:spPr>
                           <a:xfrm>
                             <a:off x="0" y="0"/>
-                            <a:ext cx="2800741" cy="619211"/>
+                            <a:ext cx="5731510" cy="364490"/>
                           </a:xfrm>
                           <a:prstGeom prst="rect">
                             <a:avLst/>
@@ -11776,15 +11820,15 @@
             </w:pPr>
             <w:r>
               <w:rPr>
-                <w:noProof/>
-                <w:sz w:val="28"/>
-                <w:szCs w:val="28"/>
-              </w:rPr>
+                <w:sz w:val="28"/>
+                <w:szCs w:val="28"/>
+              </w:rPr>
+              <w:lastRenderedPageBreak/>
               <w:drawing>
-                <wp:inline distT="0" distB="0" distL="0" distR="0" wp14:anchorId="1E856B93" wp14:editId="574C7A25">
-                  <wp:extent cx="3952875" cy="1179834"/>
-                  <wp:effectExtent l="0" t="0" r="0" b="1270"/>
-                  <wp:docPr id="1272607315" name="Picture 1"/>
+                <wp:inline distT="0" distB="0" distL="0" distR="0" wp14:anchorId="47FA7179" wp14:editId="6DE008B8">
+                  <wp:extent cx="5731510" cy="810895"/>
+                  <wp:effectExtent l="0" t="0" r="2540" b="8255"/>
+                  <wp:docPr id="1782370648" name="Picture 1"/>
                   <wp:cNvGraphicFramePr>
                     <a:graphicFrameLocks xmlns:a="http://schemas.openxmlformats.org/drawingml/2006/main" noChangeAspect="1"/>
                   </wp:cNvGraphicFramePr>
@@ -11792,7 +11836,7 @@
                     <a:graphicData uri="http://schemas.openxmlformats.org/drawingml/2006/picture">
                       <pic:pic xmlns:pic="http://schemas.openxmlformats.org/drawingml/2006/picture">
                         <pic:nvPicPr>
-                          <pic:cNvPr id="1272607315" name=""/>
+                          <pic:cNvPr id="1782370648" name=""/>
                           <pic:cNvPicPr/>
                         </pic:nvPicPr>
                         <pic:blipFill>
@@ -11804,7 +11848,7 @@
                         <pic:spPr>
                           <a:xfrm>
                             <a:off x="0" y="0"/>
-                            <a:ext cx="3960092" cy="1181988"/>
+                            <a:ext cx="5731510" cy="810895"/>
                           </a:xfrm>
                           <a:prstGeom prst="rect">
                             <a:avLst/>
@@ -11826,15 +11870,14 @@
             </w:pPr>
             <w:r>
               <w:rPr>
-                <w:noProof/>
                 <w:sz w:val="28"/>
                 <w:szCs w:val="28"/>
               </w:rPr>
               <w:drawing>
-                <wp:inline distT="0" distB="0" distL="0" distR="0" wp14:anchorId="4E829850" wp14:editId="1CB255BE">
-                  <wp:extent cx="4086225" cy="1114424"/>
-                  <wp:effectExtent l="0" t="0" r="0" b="0"/>
-                  <wp:docPr id="1345235769" name="Picture 1"/>
+                <wp:inline distT="0" distB="0" distL="0" distR="0" wp14:anchorId="3E993DE2" wp14:editId="17E7CF2F">
+                  <wp:extent cx="5731510" cy="878840"/>
+                  <wp:effectExtent l="0" t="0" r="2540" b="0"/>
+                  <wp:docPr id="123851567" name="Picture 1"/>
                   <wp:cNvGraphicFramePr>
                     <a:graphicFrameLocks xmlns:a="http://schemas.openxmlformats.org/drawingml/2006/main" noChangeAspect="1"/>
                   </wp:cNvGraphicFramePr>
@@ -11842,7 +11885,7 @@
                     <a:graphicData uri="http://schemas.openxmlformats.org/drawingml/2006/picture">
                       <pic:pic xmlns:pic="http://schemas.openxmlformats.org/drawingml/2006/picture">
                         <pic:nvPicPr>
-                          <pic:cNvPr id="1345235769" name=""/>
+                          <pic:cNvPr id="123851567" name=""/>
                           <pic:cNvPicPr/>
                         </pic:nvPicPr>
                         <pic:blipFill>
@@ -11854,7 +11897,7 @@
                         <pic:spPr>
                           <a:xfrm>
                             <a:off x="0" y="0"/>
-                            <a:ext cx="4091625" cy="1115897"/>
+                            <a:ext cx="5731510" cy="878840"/>
                           </a:xfrm>
                           <a:prstGeom prst="rect">
                             <a:avLst/>
@@ -11954,15 +11997,14 @@
             </w:pPr>
             <w:r>
               <w:rPr>
-                <w:noProof/>
                 <w:sz w:val="28"/>
                 <w:szCs w:val="28"/>
               </w:rPr>
               <w:drawing>
-                <wp:inline distT="0" distB="0" distL="0" distR="0" wp14:anchorId="7D6B388B" wp14:editId="1565188C">
-                  <wp:extent cx="5096586" cy="2467319"/>
-                  <wp:effectExtent l="0" t="0" r="8890" b="9525"/>
-                  <wp:docPr id="695900343" name="Picture 1"/>
+                <wp:inline distT="0" distB="0" distL="0" distR="0" wp14:anchorId="56C04DC9" wp14:editId="2A750604">
+                  <wp:extent cx="5731510" cy="1514475"/>
+                  <wp:effectExtent l="0" t="0" r="2540" b="9525"/>
+                  <wp:docPr id="1481209391" name="Picture 1"/>
                   <wp:cNvGraphicFramePr>
                     <a:graphicFrameLocks xmlns:a="http://schemas.openxmlformats.org/drawingml/2006/main" noChangeAspect="1"/>
                   </wp:cNvGraphicFramePr>
@@ -11970,7 +12012,7 @@
                     <a:graphicData uri="http://schemas.openxmlformats.org/drawingml/2006/picture">
                       <pic:pic xmlns:pic="http://schemas.openxmlformats.org/drawingml/2006/picture">
                         <pic:nvPicPr>
-                          <pic:cNvPr id="695900343" name=""/>
+                          <pic:cNvPr id="1481209391" name=""/>
                           <pic:cNvPicPr/>
                         </pic:nvPicPr>
                         <pic:blipFill>
@@ -11982,7 +12024,7 @@
                         <pic:spPr>
                           <a:xfrm>
                             <a:off x="0" y="0"/>
-                            <a:ext cx="5096586" cy="2467319"/>
+                            <a:ext cx="5731510" cy="1514475"/>
                           </a:xfrm>
                           <a:prstGeom prst="rect">
                             <a:avLst/>
@@ -12007,7 +12049,6 @@
                 <w:sz w:val="28"/>
                 <w:szCs w:val="28"/>
               </w:rPr>
-              <w:lastRenderedPageBreak/>
               <w:t xml:space="preserve">I looked back on my past tutorial notes on Greenfoot and I found that </w:t>
             </w:r>
             <w:r>
@@ -12041,15 +12082,14 @@
             </w:pPr>
             <w:r>
               <w:rPr>
-                <w:noProof/>
                 <w:sz w:val="28"/>
                 <w:szCs w:val="28"/>
               </w:rPr>
               <w:drawing>
-                <wp:inline distT="0" distB="0" distL="0" distR="0" wp14:anchorId="616AF342" wp14:editId="5F031AC5">
-                  <wp:extent cx="4077269" cy="2486372"/>
-                  <wp:effectExtent l="0" t="0" r="0" b="9525"/>
-                  <wp:docPr id="412716004" name="Picture 1"/>
+                <wp:inline distT="0" distB="0" distL="0" distR="0" wp14:anchorId="68EE4F77" wp14:editId="196B6F8F">
+                  <wp:extent cx="5731510" cy="2120900"/>
+                  <wp:effectExtent l="0" t="0" r="2540" b="0"/>
+                  <wp:docPr id="630802867" name="Picture 1"/>
                   <wp:cNvGraphicFramePr>
                     <a:graphicFrameLocks xmlns:a="http://schemas.openxmlformats.org/drawingml/2006/main" noChangeAspect="1"/>
                   </wp:cNvGraphicFramePr>
@@ -12057,7 +12097,7 @@
                     <a:graphicData uri="http://schemas.openxmlformats.org/drawingml/2006/picture">
                       <pic:pic xmlns:pic="http://schemas.openxmlformats.org/drawingml/2006/picture">
                         <pic:nvPicPr>
-                          <pic:cNvPr id="412716004" name=""/>
+                          <pic:cNvPr id="630802867" name=""/>
                           <pic:cNvPicPr/>
                         </pic:nvPicPr>
                         <pic:blipFill>
@@ -12069,7 +12109,7 @@
                         <pic:spPr>
                           <a:xfrm>
                             <a:off x="0" y="0"/>
-                            <a:ext cx="4077269" cy="2486372"/>
+                            <a:ext cx="5731510" cy="2120900"/>
                           </a:xfrm>
                           <a:prstGeom prst="rect">
                             <a:avLst/>
@@ -12095,6 +12135,7 @@
                 <w:sz w:val="28"/>
                 <w:szCs w:val="28"/>
               </w:rPr>
+              <w:lastRenderedPageBreak/>
               <w:drawing>
                 <wp:inline distT="0" distB="0" distL="0" distR="0" wp14:anchorId="275D3399" wp14:editId="3D9145F4">
                   <wp:extent cx="5191850" cy="514422"/>
@@ -12233,15 +12274,14 @@
             </w:pPr>
             <w:r>
               <w:rPr>
-                <w:noProof/>
-                <w14:ligatures w14:val="standardContextual"/>
-              </w:rPr>
-              <w:lastRenderedPageBreak/>
+                <w:sz w:val="28"/>
+                <w:szCs w:val="28"/>
+              </w:rPr>
               <w:drawing>
-                <wp:inline distT="0" distB="0" distL="0" distR="0" wp14:anchorId="71CAA57B" wp14:editId="3A7185D8">
-                  <wp:extent cx="3581400" cy="1790700"/>
-                  <wp:effectExtent l="0" t="0" r="0" b="0"/>
-                  <wp:docPr id="1732947025" name="Picture 1"/>
+                <wp:inline distT="0" distB="0" distL="0" distR="0" wp14:anchorId="167A22CE" wp14:editId="6695F740">
+                  <wp:extent cx="5731510" cy="1621155"/>
+                  <wp:effectExtent l="0" t="0" r="2540" b="0"/>
+                  <wp:docPr id="1530599955" name="Picture 1"/>
                   <wp:cNvGraphicFramePr>
                     <a:graphicFrameLocks xmlns:a="http://schemas.openxmlformats.org/drawingml/2006/main" noChangeAspect="1"/>
                   </wp:cNvGraphicFramePr>
@@ -12249,7 +12289,7 @@
                     <a:graphicData uri="http://schemas.openxmlformats.org/drawingml/2006/picture">
                       <pic:pic xmlns:pic="http://schemas.openxmlformats.org/drawingml/2006/picture">
                         <pic:nvPicPr>
-                          <pic:cNvPr id="1732947025" name=""/>
+                          <pic:cNvPr id="1530599955" name=""/>
                           <pic:cNvPicPr/>
                         </pic:nvPicPr>
                         <pic:blipFill>
@@ -12261,7 +12301,7 @@
                         <pic:spPr>
                           <a:xfrm>
                             <a:off x="0" y="0"/>
-                            <a:ext cx="3585360" cy="1792680"/>
+                            <a:ext cx="5731510" cy="1621155"/>
                           </a:xfrm>
                           <a:prstGeom prst="rect">
                             <a:avLst/>
@@ -12391,7 +12431,15 @@
                 <w:sz w:val="28"/>
                 <w:szCs w:val="28"/>
               </w:rPr>
-              <w:t>The first image is at 45 degrees and the second is at 35 degrees and as you can see it seems to be changing the angle at the moving but not at the right amount however this is an improvement on last time as before depending on what angle you put in it would move in a completely the wrong direction but for this it seems to be moving in the correct direction each time.</w:t>
+              <w:t xml:space="preserve">The first image is at 45 degrees and the second is at 35 degrees and as you can see it seems to be changing the angle at the moving but not at the right amount however this is an improvement on last time as before depending </w:t>
+            </w:r>
+            <w:r>
+              <w:rPr>
+                <w:sz w:val="28"/>
+                <w:szCs w:val="28"/>
+              </w:rPr>
+              <w:lastRenderedPageBreak/>
+              <w:t>on what angle you put in it would move in a completely the wrong direction but for this it seems to be moving in the correct direction each time.</w:t>
             </w:r>
           </w:p>
           <w:p>
@@ -12503,15 +12551,7 @@
                 <w:sz w:val="28"/>
                 <w:szCs w:val="28"/>
               </w:rPr>
-              <w:t xml:space="preserve"> from the images it seems that the ramps x angle is moving however both the exact same distance which is unlikely to be the case and the y is not changing at all and just staying at 320 I have used a calculator to see what </w:t>
-            </w:r>
-            <w:r>
-              <w:rPr>
-                <w:sz w:val="28"/>
-                <w:szCs w:val="28"/>
-              </w:rPr>
-              <w:lastRenderedPageBreak/>
-              <w:t>numbers these should both be and for 45 it should be(189,278) and for 35 (</w:t>
+              <w:t xml:space="preserve"> from the images it seems that the ramps x angle is moving however both the exact same distance which is unlikely to be the case and the y is not changing at all and just staying at 320 I have used a calculator to see what numbers these should both be and for 45 it should be(189,278) and for 35 (</w:t>
             </w:r>
             <w:r>
               <w:rPr>
@@ -12544,15 +12584,14 @@
             </w:pPr>
             <w:r>
               <w:rPr>
-                <w:noProof/>
                 <w:sz w:val="28"/>
                 <w:szCs w:val="28"/>
               </w:rPr>
               <w:drawing>
-                <wp:inline distT="0" distB="0" distL="0" distR="0" wp14:anchorId="2249C487" wp14:editId="29C90A3E">
-                  <wp:extent cx="3781425" cy="1797727"/>
-                  <wp:effectExtent l="0" t="0" r="0" b="0"/>
-                  <wp:docPr id="2045516450" name="Picture 1"/>
+                <wp:inline distT="0" distB="0" distL="0" distR="0" wp14:anchorId="019F5885" wp14:editId="5913A208">
+                  <wp:extent cx="5731510" cy="1494790"/>
+                  <wp:effectExtent l="0" t="0" r="2540" b="0"/>
+                  <wp:docPr id="1468520872" name="Picture 1"/>
                   <wp:cNvGraphicFramePr>
                     <a:graphicFrameLocks xmlns:a="http://schemas.openxmlformats.org/drawingml/2006/main" noChangeAspect="1"/>
                   </wp:cNvGraphicFramePr>
@@ -12560,7 +12599,7 @@
                     <a:graphicData uri="http://schemas.openxmlformats.org/drawingml/2006/picture">
                       <pic:pic xmlns:pic="http://schemas.openxmlformats.org/drawingml/2006/picture">
                         <pic:nvPicPr>
-                          <pic:cNvPr id="2045516450" name=""/>
+                          <pic:cNvPr id="1468520872" name=""/>
                           <pic:cNvPicPr/>
                         </pic:nvPicPr>
                         <pic:blipFill>
@@ -12572,7 +12611,7 @@
                         <pic:spPr>
                           <a:xfrm>
                             <a:off x="0" y="0"/>
-                            <a:ext cx="3790146" cy="1801873"/>
+                            <a:ext cx="5731510" cy="1494790"/>
                           </a:xfrm>
                           <a:prstGeom prst="rect">
                             <a:avLst/>
@@ -12693,15 +12732,15 @@
             </w:pPr>
             <w:r>
               <w:rPr>
-                <w:noProof/>
-                <w:sz w:val="28"/>
-                <w:szCs w:val="28"/>
-              </w:rPr>
+                <w:sz w:val="28"/>
+                <w:szCs w:val="28"/>
+              </w:rPr>
+              <w:lastRenderedPageBreak/>
               <w:drawing>
-                <wp:inline distT="0" distB="0" distL="0" distR="0" wp14:anchorId="521CA70E" wp14:editId="4A66C033">
-                  <wp:extent cx="3600450" cy="1653586"/>
-                  <wp:effectExtent l="0" t="0" r="0" b="3810"/>
-                  <wp:docPr id="1468710860" name="Picture 1"/>
+                <wp:inline distT="0" distB="0" distL="0" distR="0" wp14:anchorId="40D51454" wp14:editId="4979B195">
+                  <wp:extent cx="5731510" cy="1452880"/>
+                  <wp:effectExtent l="0" t="0" r="2540" b="0"/>
+                  <wp:docPr id="1448564117" name="Picture 1"/>
                   <wp:cNvGraphicFramePr>
                     <a:graphicFrameLocks xmlns:a="http://schemas.openxmlformats.org/drawingml/2006/main" noChangeAspect="1"/>
                   </wp:cNvGraphicFramePr>
@@ -12709,7 +12748,7 @@
                     <a:graphicData uri="http://schemas.openxmlformats.org/drawingml/2006/picture">
                       <pic:pic xmlns:pic="http://schemas.openxmlformats.org/drawingml/2006/picture">
                         <pic:nvPicPr>
-                          <pic:cNvPr id="1468710860" name=""/>
+                          <pic:cNvPr id="1448564117" name=""/>
                           <pic:cNvPicPr/>
                         </pic:nvPicPr>
                         <pic:blipFill>
@@ -12721,7 +12760,7 @@
                         <pic:spPr>
                           <a:xfrm>
                             <a:off x="0" y="0"/>
-                            <a:ext cx="3609826" cy="1657892"/>
+                            <a:ext cx="5731510" cy="1452880"/>
                           </a:xfrm>
                           <a:prstGeom prst="rect">
                             <a:avLst/>
@@ -12833,7 +12872,6 @@
                 <w:sz w:val="28"/>
                 <w:szCs w:val="28"/>
               </w:rPr>
-              <w:lastRenderedPageBreak/>
               <w:drawing>
                 <wp:inline distT="0" distB="0" distL="0" distR="0" wp14:anchorId="69715C75" wp14:editId="10A238B8">
                   <wp:extent cx="1905000" cy="1498787"/>
@@ -13121,6 +13159,7 @@
                 <w:sz w:val="28"/>
                 <w:szCs w:val="28"/>
               </w:rPr>
+              <w:lastRenderedPageBreak/>
               <w:drawing>
                 <wp:inline distT="0" distB="0" distL="0" distR="0" wp14:anchorId="5E9FC538" wp14:editId="5D2E2B6E">
                   <wp:extent cx="1800225" cy="1521700"/>
@@ -13464,15 +13503,14 @@
             </w:pPr>
             <w:r>
               <w:rPr>
-                <w:noProof/>
                 <w:sz w:val="28"/>
                 <w:szCs w:val="28"/>
               </w:rPr>
               <w:drawing>
-                <wp:inline distT="0" distB="0" distL="0" distR="0" wp14:anchorId="3691E79E" wp14:editId="48BE7031">
-                  <wp:extent cx="4533900" cy="1075960"/>
-                  <wp:effectExtent l="0" t="0" r="0" b="0"/>
-                  <wp:docPr id="424349576" name="Picture 1"/>
+                <wp:inline distT="0" distB="0" distL="0" distR="0" wp14:anchorId="75B29B64" wp14:editId="600030DB">
+                  <wp:extent cx="5731510" cy="1133475"/>
+                  <wp:effectExtent l="0" t="0" r="2540" b="9525"/>
+                  <wp:docPr id="669109495" name="Picture 1"/>
                   <wp:cNvGraphicFramePr>
                     <a:graphicFrameLocks xmlns:a="http://schemas.openxmlformats.org/drawingml/2006/main" noChangeAspect="1"/>
                   </wp:cNvGraphicFramePr>
@@ -13480,7 +13518,7 @@
                     <a:graphicData uri="http://schemas.openxmlformats.org/drawingml/2006/picture">
                       <pic:pic xmlns:pic="http://schemas.openxmlformats.org/drawingml/2006/picture">
                         <pic:nvPicPr>
-                          <pic:cNvPr id="424349576" name=""/>
+                          <pic:cNvPr id="669109495" name=""/>
                           <pic:cNvPicPr/>
                         </pic:nvPicPr>
                         <pic:blipFill>
@@ -13492,7 +13530,7 @@
                         <pic:spPr>
                           <a:xfrm>
                             <a:off x="0" y="0"/>
-                            <a:ext cx="4549647" cy="1079697"/>
+                            <a:ext cx="5731510" cy="1133475"/>
                           </a:xfrm>
                           <a:prstGeom prst="rect">
                             <a:avLst/>
@@ -13517,6 +13555,7 @@
                 <w:sz w:val="28"/>
                 <w:szCs w:val="28"/>
               </w:rPr>
+              <w:lastRenderedPageBreak/>
               <w:t xml:space="preserve">I found that the problem was in the ball class and </w:t>
             </w:r>
             <w:r>
@@ -13610,15 +13649,7 @@
                 <w:sz w:val="28"/>
                 <w:szCs w:val="28"/>
               </w:rPr>
-              <w:t xml:space="preserve">variables while it was moving and I found out that the xVelocity was increasing every time however the yVelocity was always </w:t>
-            </w:r>
-            <w:r>
-              <w:rPr>
-                <w:sz w:val="28"/>
-                <w:szCs w:val="28"/>
-              </w:rPr>
-              <w:lastRenderedPageBreak/>
-              <w:t xml:space="preserve">staying at 0 </w:t>
+              <w:t xml:space="preserve">variables while it was moving and I found out that the xVelocity was increasing every time however the yVelocity was always staying at 0 </w:t>
             </w:r>
             <w:r>
               <w:rPr>
@@ -13694,14 +13725,13 @@
             <w:r>
               <w:rPr>
                 <w:noProof/>
-                <w:sz w:val="28"/>
-                <w:szCs w:val="28"/>
+                <w14:ligatures w14:val="standardContextual"/>
               </w:rPr>
               <w:drawing>
-                <wp:inline distT="0" distB="0" distL="0" distR="0" wp14:anchorId="2DB169F5" wp14:editId="7BD89D1C">
-                  <wp:extent cx="3752850" cy="913058"/>
-                  <wp:effectExtent l="0" t="0" r="0" b="1905"/>
-                  <wp:docPr id="488801005" name="Picture 1"/>
+                <wp:inline distT="0" distB="0" distL="0" distR="0" wp14:anchorId="0A206381" wp14:editId="1795F347">
+                  <wp:extent cx="5731510" cy="1094105"/>
+                  <wp:effectExtent l="0" t="0" r="2540" b="0"/>
+                  <wp:docPr id="1053232968" name="Picture 1"/>
                   <wp:cNvGraphicFramePr>
                     <a:graphicFrameLocks xmlns:a="http://schemas.openxmlformats.org/drawingml/2006/main" noChangeAspect="1"/>
                   </wp:cNvGraphicFramePr>
@@ -13709,7 +13739,7 @@
                     <a:graphicData uri="http://schemas.openxmlformats.org/drawingml/2006/picture">
                       <pic:pic xmlns:pic="http://schemas.openxmlformats.org/drawingml/2006/picture">
                         <pic:nvPicPr>
-                          <pic:cNvPr id="488801005" name=""/>
+                          <pic:cNvPr id="1053232968" name=""/>
                           <pic:cNvPicPr/>
                         </pic:nvPicPr>
                         <pic:blipFill>
@@ -13721,7 +13751,7 @@
                         <pic:spPr>
                           <a:xfrm>
                             <a:off x="0" y="0"/>
-                            <a:ext cx="3786685" cy="921290"/>
+                            <a:ext cx="5731510" cy="1094105"/>
                           </a:xfrm>
                           <a:prstGeom prst="rect">
                             <a:avLst/>
@@ -13852,7 +13882,16 @@
                 <w:szCs w:val="28"/>
                 <w:highlight w:val="green"/>
               </w:rPr>
-              <w:t>Set angle to 45 and spawn ball and set values. To see if the ball goes down the ramp and at the correct speed and acceleration.</w:t>
+              <w:t xml:space="preserve">Set angle to 45 and </w:t>
+            </w:r>
+            <w:r>
+              <w:rPr>
+                <w:sz w:val="28"/>
+                <w:szCs w:val="28"/>
+                <w:highlight w:val="green"/>
+              </w:rPr>
+              <w:lastRenderedPageBreak/>
+              <w:t>spawn ball and set values. To see if the ball goes down the ramp and at the correct speed and acceleration.</w:t>
             </w:r>
             <w:r>
               <w:rPr>
@@ -14041,7 +14080,6 @@
                 <w:sz w:val="28"/>
                 <w:szCs w:val="28"/>
               </w:rPr>
-              <w:lastRenderedPageBreak/>
               <w:t>The first image</w:t>
             </w:r>
             <w:r>
@@ -14270,7 +14308,15 @@
                 <w:sz w:val="28"/>
                 <w:szCs w:val="28"/>
               </w:rPr>
-              <w:t>this is also a very important part of my coursework as a ramp is a main part of a ramp and ball simulator</w:t>
+              <w:t xml:space="preserve">this is also a very important part of my </w:t>
+            </w:r>
+            <w:r>
+              <w:rPr>
+                <w:sz w:val="28"/>
+                <w:szCs w:val="28"/>
+              </w:rPr>
+              <w:lastRenderedPageBreak/>
+              <w:t>coursework as a ramp is a main part of a ramp and ball simulator</w:t>
             </w:r>
             <w:r>
               <w:rPr>
@@ -14420,7 +14466,6 @@
                 <w:szCs w:val="28"/>
                 <w:u w:val="single"/>
               </w:rPr>
-              <w:lastRenderedPageBreak/>
               <w:t>Flowcharts</w:t>
             </w:r>
           </w:p>
@@ -14548,6 +14593,7 @@
                 <w:szCs w:val="28"/>
                 <w:u w:val="single"/>
               </w:rPr>
+              <w:lastRenderedPageBreak/>
               <w:t>Data Dictionary </w:t>
             </w:r>
           </w:p>
@@ -14775,7 +14821,6 @@
                 <w:sz w:val="28"/>
                 <w:szCs w:val="28"/>
               </w:rPr>
-              <w:lastRenderedPageBreak/>
               <w:t> </w:t>
             </w:r>
             <w:r>
@@ -14899,7 +14944,6 @@
                 <w:sz w:val="28"/>
                 <w:szCs w:val="28"/>
               </w:rPr>
-              <w:lastRenderedPageBreak/>
               <w:t>Write part of the code. </w:t>
             </w:r>
           </w:p>
@@ -15055,6 +15099,7 @@
                 <w:sz w:val="28"/>
                 <w:szCs w:val="28"/>
               </w:rPr>
+              <w:lastRenderedPageBreak/>
               <w:drawing>
                 <wp:inline distT="0" distB="0" distL="0" distR="0" wp14:anchorId="2424B30D" wp14:editId="2EF5D0A4">
                   <wp:extent cx="1695687" cy="609685"/>
@@ -15176,7 +15221,6 @@
                 <w:sz w:val="28"/>
                 <w:szCs w:val="28"/>
               </w:rPr>
-              <w:lastRenderedPageBreak/>
               <w:t xml:space="preserve">To create an image I </w:t>
             </w:r>
             <w:r>
@@ -15342,6 +15386,7 @@
                 <w:sz w:val="28"/>
                 <w:szCs w:val="28"/>
               </w:rPr>
+              <w:lastRenderedPageBreak/>
               <w:drawing>
                 <wp:inline distT="0" distB="0" distL="0" distR="0" wp14:anchorId="0C3A1227" wp14:editId="3BDA6E41">
                   <wp:extent cx="2952750" cy="1120531"/>
@@ -15435,7 +15480,6 @@
                 <w:sz w:val="28"/>
                 <w:szCs w:val="28"/>
               </w:rPr>
-              <w:lastRenderedPageBreak/>
               <w:drawing>
                 <wp:inline distT="0" distB="0" distL="0" distR="0" wp14:anchorId="0A6A9D77" wp14:editId="7182A87D">
                   <wp:extent cx="1000125" cy="1370034"/>
@@ -15636,6 +15680,7 @@
                 <w:sz w:val="28"/>
                 <w:szCs w:val="28"/>
               </w:rPr>
+              <w:lastRenderedPageBreak/>
               <w:drawing>
                 <wp:inline distT="0" distB="0" distL="0" distR="0" wp14:anchorId="29FC4E50" wp14:editId="0F5D5531">
                   <wp:extent cx="1095375" cy="1289591"/>
@@ -15771,15 +15816,7 @@
                 <w:sz w:val="28"/>
                 <w:szCs w:val="28"/>
               </w:rPr>
-              <w:t xml:space="preserve">this will be used to say if the ball and wall are touching this is why it will be a Boolean variable because I will only need to </w:t>
-            </w:r>
-            <w:r>
-              <w:rPr>
-                <w:sz w:val="28"/>
-                <w:szCs w:val="28"/>
-              </w:rPr>
-              <w:lastRenderedPageBreak/>
-              <w:t xml:space="preserve">know either true it </w:t>
+              <w:t xml:space="preserve">this will be used to say if the ball and wall are touching this is why it will be a Boolean variable because I will only need to know either true it </w:t>
             </w:r>
             <w:r>
               <w:rPr>
@@ -16008,6 +16045,7 @@
                 <w:noProof/>
                 <w14:ligatures w14:val="standardContextual"/>
               </w:rPr>
+              <w:lastRenderedPageBreak/>
               <w:drawing>
                 <wp:inline distT="0" distB="0" distL="0" distR="0" wp14:anchorId="66F0C956" wp14:editId="3E68CF92">
                   <wp:extent cx="5524500" cy="1276350"/>
@@ -16128,7 +16166,6 @@
                 <w:sz w:val="28"/>
                 <w:szCs w:val="28"/>
               </w:rPr>
-              <w:lastRenderedPageBreak/>
               <w:t>This is in the ball class I have had to change the if statement to this because before it was just using a variable set in the ball class as a tester so now I have changed it so it is what is should be and it is calling the getter as the variable it wants is private to the wall class. This is good now as it should be working as it should be and combining different classes together so they all merge into one big simulator.</w:t>
             </w:r>
           </w:p>
@@ -16260,6 +16297,7 @@
                 <w:sz w:val="28"/>
                 <w:szCs w:val="28"/>
               </w:rPr>
+              <w:lastRenderedPageBreak/>
               <w:t>If both of these tests work it means that the wall class is working how it should and effecting the different classes in the correct way.</w:t>
             </w:r>
           </w:p>
@@ -16456,17 +16494,7 @@
                 <w:szCs w:val="28"/>
                 <w14:ligatures w14:val="standardContextual"/>
               </w:rPr>
-              <w:t xml:space="preserve">To test this I am setting the values to the ones show above before starting the simulator so the mass is 5 angle is 15 friction is 10 and what should </w:t>
-            </w:r>
-            <w:r>
-              <w:rPr>
-                <w:noProof/>
-                <w:sz w:val="28"/>
-                <w:szCs w:val="28"/>
-                <w14:ligatures w14:val="standardContextual"/>
-              </w:rPr>
-              <w:lastRenderedPageBreak/>
-              <w:t>happen is when the ball touches the wall it will set all the values to the origin of the ball.</w:t>
+              <w:t>To test this I am setting the values to the ones show above before starting the simulator so the mass is 5 angle is 15 friction is 10 and what should happen is when the ball touches the wall it will set all the values to the origin of the ball.</w:t>
             </w:r>
           </w:p>
           <w:p>
@@ -16728,7 +16756,17 @@
                 <w:szCs w:val="28"/>
                 <w14:ligatures w14:val="standardContextual"/>
               </w:rPr>
-              <w:t>I have changed it to be more simpler as I could not find any reason why the variable wasn’t changing in the wall class. So I have now changed it so in the ball class instead of calling the getter from the wall to see if they have touched I have just made it so the ball has its own isTouching instead to see if that works and the ball stops.</w:t>
+              <w:t xml:space="preserve">I have changed it to be more simpler as I could not find any reason why the variable wasn’t changing in the wall class. So I have now changed it so in the ball class instead of calling the getter from the wall to see if they have </w:t>
+            </w:r>
+            <w:r>
+              <w:rPr>
+                <w:noProof/>
+                <w:sz w:val="28"/>
+                <w:szCs w:val="28"/>
+                <w14:ligatures w14:val="standardContextual"/>
+              </w:rPr>
+              <w:lastRenderedPageBreak/>
+              <w:t>touched I have just made it so the ball has its own isTouching instead to see if that works and the ball stops.</w:t>
             </w:r>
           </w:p>
           <w:p>
@@ -16974,7 +17012,6 @@
                 <w:noProof/>
                 <w14:ligatures w14:val="standardContextual"/>
               </w:rPr>
-              <w:lastRenderedPageBreak/>
               <w:drawing>
                 <wp:inline distT="0" distB="0" distL="0" distR="0" wp14:anchorId="65935825" wp14:editId="727DB656">
                   <wp:extent cx="1714500" cy="1055688"/>
@@ -17148,6 +17185,7 @@
                 <w:noProof/>
                 <w14:ligatures w14:val="standardContextual"/>
               </w:rPr>
+              <w:lastRenderedPageBreak/>
               <w:drawing>
                 <wp:inline distT="0" distB="0" distL="0" distR="0" wp14:anchorId="6EEA8C78" wp14:editId="4FA0A35E">
                   <wp:extent cx="1557675" cy="1228725"/>
@@ -17392,7 +17430,6 @@
                 <w:szCs w:val="28"/>
                 <w14:ligatures w14:val="standardContextual"/>
               </w:rPr>
-              <w:lastRenderedPageBreak/>
               <w:t>This is what the simulator looks like and what the data looks like just before the ball hits the wall this is how it should be as the velocity is increasing and so is the time.</w:t>
             </w:r>
           </w:p>
@@ -17531,7 +17568,16 @@
                 <w:szCs w:val="28"/>
                 <w:highlight w:val="green"/>
               </w:rPr>
-              <w:t>Roll the ball down the ramp into the wall. The simulator should reset and the ball should not just pass through the wall.</w:t>
+              <w:t xml:space="preserve">Roll the ball down </w:t>
+            </w:r>
+            <w:r>
+              <w:rPr>
+                <w:sz w:val="28"/>
+                <w:szCs w:val="28"/>
+                <w:highlight w:val="green"/>
+              </w:rPr>
+              <w:lastRenderedPageBreak/>
+              <w:t>the ramp into the wall. The simulator should reset and the ball should not just pass through the wall.</w:t>
             </w:r>
             <w:r>
               <w:rPr>
@@ -17700,7 +17746,6 @@
                 <w:sz w:val="28"/>
                 <w:szCs w:val="28"/>
               </w:rPr>
-              <w:lastRenderedPageBreak/>
               <w:t>BACKGROUND</w:t>
             </w:r>
             <w:r>
@@ -18769,7 +18814,6 @@
                       <w:sz w:val="28"/>
                       <w:szCs w:val="28"/>
                     </w:rPr>
-                    <w:lastRenderedPageBreak/>
                     <w:t>rampAngle</w:t>
                   </w:r>
                 </w:p>
@@ -19149,7 +19193,6 @@
                 <w:sz w:val="28"/>
                 <w:szCs w:val="28"/>
               </w:rPr>
-              <w:lastRenderedPageBreak/>
               <w:t>Write part of the code. </w:t>
             </w:r>
           </w:p>
@@ -20414,6 +20457,118 @@
           <w:p>
             <w:pPr>
               <w:rPr>
+                <w:noProof/>
+                <w14:ligatures w14:val="standardContextual"/>
+              </w:rPr>
+            </w:pPr>
+            <w:r>
+              <w:rPr>
+                <w:sz w:val="28"/>
+                <w:szCs w:val="28"/>
+              </w:rPr>
+              <w:drawing>
+                <wp:inline distT="0" distB="0" distL="0" distR="0" wp14:anchorId="3FF91292" wp14:editId="514A3EF5">
+                  <wp:extent cx="2724530" cy="228632"/>
+                  <wp:effectExtent l="0" t="0" r="0" b="0"/>
+                  <wp:docPr id="1417225122" name="Picture 1"/>
+                  <wp:cNvGraphicFramePr>
+                    <a:graphicFrameLocks xmlns:a="http://schemas.openxmlformats.org/drawingml/2006/main" noChangeAspect="1"/>
+                  </wp:cNvGraphicFramePr>
+                  <a:graphic xmlns:a="http://schemas.openxmlformats.org/drawingml/2006/main">
+                    <a:graphicData uri="http://schemas.openxmlformats.org/drawingml/2006/picture">
+                      <pic:pic xmlns:pic="http://schemas.openxmlformats.org/drawingml/2006/picture">
+                        <pic:nvPicPr>
+                          <pic:cNvPr id="1417225122" name=""/>
+                          <pic:cNvPicPr/>
+                        </pic:nvPicPr>
+                        <pic:blipFill>
+                          <a:blip r:embed="rId155"/>
+                          <a:stretch>
+                            <a:fillRect/>
+                          </a:stretch>
+                        </pic:blipFill>
+                        <pic:spPr>
+                          <a:xfrm>
+                            <a:off x="0" y="0"/>
+                            <a:ext cx="2724530" cy="228632"/>
+                          </a:xfrm>
+                          <a:prstGeom prst="rect">
+                            <a:avLst/>
+                          </a:prstGeom>
+                        </pic:spPr>
+                      </pic:pic>
+                    </a:graphicData>
+                  </a:graphic>
+                </wp:inline>
+              </w:drawing>
+            </w:r>
+            <w:r>
+              <w:rPr>
+                <w:noProof/>
+                <w14:ligatures w14:val="standardContextual"/>
+              </w:rPr>
+              <w:t xml:space="preserve"> </w:t>
+            </w:r>
+            <w:r>
+              <w:rPr>
+                <w:sz w:val="28"/>
+                <w:szCs w:val="28"/>
+              </w:rPr>
+              <w:drawing>
+                <wp:inline distT="0" distB="0" distL="0" distR="0" wp14:anchorId="52B26DCA" wp14:editId="222AC530">
+                  <wp:extent cx="3581900" cy="400106"/>
+                  <wp:effectExtent l="0" t="0" r="0" b="0"/>
+                  <wp:docPr id="1401784918" name="Picture 1"/>
+                  <wp:cNvGraphicFramePr>
+                    <a:graphicFrameLocks xmlns:a="http://schemas.openxmlformats.org/drawingml/2006/main" noChangeAspect="1"/>
+                  </wp:cNvGraphicFramePr>
+                  <a:graphic xmlns:a="http://schemas.openxmlformats.org/drawingml/2006/main">
+                    <a:graphicData uri="http://schemas.openxmlformats.org/drawingml/2006/picture">
+                      <pic:pic xmlns:pic="http://schemas.openxmlformats.org/drawingml/2006/picture">
+                        <pic:nvPicPr>
+                          <pic:cNvPr id="1401784918" name=""/>
+                          <pic:cNvPicPr/>
+                        </pic:nvPicPr>
+                        <pic:blipFill>
+                          <a:blip r:embed="rId156"/>
+                          <a:stretch>
+                            <a:fillRect/>
+                          </a:stretch>
+                        </pic:blipFill>
+                        <pic:spPr>
+                          <a:xfrm>
+                            <a:off x="0" y="0"/>
+                            <a:ext cx="3581900" cy="400106"/>
+                          </a:xfrm>
+                          <a:prstGeom prst="rect">
+                            <a:avLst/>
+                          </a:prstGeom>
+                        </pic:spPr>
+                      </pic:pic>
+                    </a:graphicData>
+                  </a:graphic>
+                </wp:inline>
+              </w:drawing>
+            </w:r>
+          </w:p>
+          <w:p>
+            <w:pPr>
+              <w:rPr>
+                <w:sz w:val="28"/>
+                <w:szCs w:val="28"/>
+              </w:rPr>
+            </w:pPr>
+            <w:r>
+              <w:rPr>
+                <w:sz w:val="28"/>
+                <w:szCs w:val="28"/>
+              </w:rPr>
+              <w:t>Sometimes I had a problem where it would not let me click on the start button again so to fix this I realised it was because I was changing the object start buttons variable to false but not the MyWorld one so to fix this I changed the startButton from private to public and also in the wall method in ball I added it so it gets the MyWorld variable and changes it meaning it is now fixed.</w:t>
+            </w:r>
+          </w:p>
+          <w:p>
+            <w:pPr>
+              <w:rPr>
                 <w:sz w:val="28"/>
                 <w:szCs w:val="28"/>
               </w:rPr>
@@ -20440,7 +20595,7 @@
                           <pic:cNvPicPr/>
                         </pic:nvPicPr>
                         <pic:blipFill>
-                          <a:blip r:embed="rId155"/>
+                          <a:blip r:embed="rId157"/>
                           <a:stretch>
                             <a:fillRect/>
                           </a:stretch>
@@ -20490,7 +20645,7 @@
                           <pic:cNvPicPr/>
                         </pic:nvPicPr>
                         <pic:blipFill>
-                          <a:blip r:embed="rId156"/>
+                          <a:blip r:embed="rId158"/>
                           <a:stretch>
                             <a:fillRect/>
                           </a:stretch>
@@ -20555,7 +20710,7 @@
                           <pic:cNvPicPr/>
                         </pic:nvPicPr>
                         <pic:blipFill>
-                          <a:blip r:embed="rId157"/>
+                          <a:blip r:embed="rId159"/>
                           <a:stretch>
                             <a:fillRect/>
                           </a:stretch>
@@ -20604,6 +20759,7 @@
                 <w:sz w:val="28"/>
                 <w:szCs w:val="28"/>
               </w:rPr>
+              <w:lastRenderedPageBreak/>
               <w:drawing>
                 <wp:inline distT="0" distB="0" distL="0" distR="0" wp14:anchorId="570E6600" wp14:editId="3B218DA5">
                   <wp:extent cx="3419475" cy="882702"/>
@@ -20620,7 +20776,7 @@
                           <pic:cNvPicPr/>
                         </pic:nvPicPr>
                         <pic:blipFill>
-                          <a:blip r:embed="rId158"/>
+                          <a:blip r:embed="rId160"/>
                           <a:stretch>
                             <a:fillRect/>
                           </a:stretch>
@@ -20692,7 +20848,7 @@
                           <pic:cNvPicPr/>
                         </pic:nvPicPr>
                         <pic:blipFill>
-                          <a:blip r:embed="rId159"/>
+                          <a:blip r:embed="rId161"/>
                           <a:stretch>
                             <a:fillRect/>
                           </a:stretch>
@@ -20725,7 +20881,6 @@
                 <w:sz w:val="28"/>
                 <w:szCs w:val="28"/>
               </w:rPr>
-              <w:lastRenderedPageBreak/>
               <w:t>This bit of code for the image is to make the header the header is used for to tell the user if they are looking at the data that can be changed or the data that cannot be changed it is useful so that you know what you are allowed to changed and not.</w:t>
             </w:r>
           </w:p>
@@ -20758,7 +20913,7 @@
                           <pic:cNvPicPr/>
                         </pic:nvPicPr>
                         <pic:blipFill>
-                          <a:blip r:embed="rId160"/>
+                          <a:blip r:embed="rId162"/>
                           <a:stretch>
                             <a:fillRect/>
                           </a:stretch>
@@ -20823,7 +20978,7 @@
                           <pic:cNvPicPr/>
                         </pic:nvPicPr>
                         <pic:blipFill>
-                          <a:blip r:embed="rId161"/>
+                          <a:blip r:embed="rId163"/>
                           <a:stretch>
                             <a:fillRect/>
                           </a:stretch>
@@ -20888,7 +21043,7 @@
                           <pic:cNvPicPr/>
                         </pic:nvPicPr>
                         <pic:blipFill>
-                          <a:blip r:embed="rId162"/>
+                          <a:blip r:embed="rId164"/>
                           <a:stretch>
                             <a:fillRect/>
                           </a:stretch>
@@ -20922,6 +21077,7 @@
                 <w:sz w:val="28"/>
                 <w:szCs w:val="28"/>
               </w:rPr>
+              <w:lastRenderedPageBreak/>
               <w:drawing>
                 <wp:inline distT="0" distB="0" distL="0" distR="0" wp14:anchorId="10D63367" wp14:editId="047E9F1C">
                   <wp:extent cx="5731510" cy="730885"/>
@@ -20938,7 +21094,7 @@
                           <pic:cNvPicPr/>
                         </pic:nvPicPr>
                         <pic:blipFill>
-                          <a:blip r:embed="rId163"/>
+                          <a:blip r:embed="rId165"/>
                           <a:stretch>
                             <a:fillRect/>
                           </a:stretch>
@@ -21010,7 +21166,7 @@
                           <pic:cNvPicPr/>
                         </pic:nvPicPr>
                         <pic:blipFill>
-                          <a:blip r:embed="rId164"/>
+                          <a:blip r:embed="rId166"/>
                           <a:stretch>
                             <a:fillRect/>
                           </a:stretch>
@@ -21043,15 +21199,7 @@
                 <w:sz w:val="28"/>
                 <w:szCs w:val="28"/>
               </w:rPr>
-              <w:t xml:space="preserve">I made the first data type which is ramp angle I made it so its called on the image Ramp Angle I also made an integer so that I can use this as the number input when using it and so I can use it every where else in the </w:t>
-            </w:r>
-            <w:r>
-              <w:rPr>
-                <w:sz w:val="28"/>
-                <w:szCs w:val="28"/>
-              </w:rPr>
-              <w:lastRenderedPageBreak/>
-              <w:t>code. I also made a string called inputAngle this is because when you are making your input you cannot type it straight into a integer so you must first have it as a string so I will need this to make it all work.</w:t>
+              <w:t>I made the first data type which is ramp angle I made it so its called on the image Ramp Angle I also made an integer so that I can use this as the number input when using it and so I can use it every where else in the code. I also made a string called inputAngle this is because when you are making your input you cannot type it straight into a integer so you must first have it as a string so I will need this to make it all work.</w:t>
             </w:r>
           </w:p>
           <w:p>
@@ -21083,7 +21231,7 @@
                           <pic:cNvPicPr/>
                         </pic:nvPicPr>
                         <pic:blipFill>
-                          <a:blip r:embed="rId165"/>
+                          <a:blip r:embed="rId167"/>
                           <a:stretch>
                             <a:fillRect/>
                           </a:stretch>
@@ -21133,7 +21281,7 @@
                           <pic:cNvPicPr/>
                         </pic:nvPicPr>
                         <pic:blipFill>
-                          <a:blip r:embed="rId166"/>
+                          <a:blip r:embed="rId168"/>
                           <a:stretch>
                             <a:fillRect/>
                           </a:stretch>
@@ -21198,7 +21346,7 @@
                           <pic:cNvPicPr/>
                         </pic:nvPicPr>
                         <pic:blipFill>
-                          <a:blip r:embed="rId167"/>
+                          <a:blip r:embed="rId169"/>
                           <a:stretch>
                             <a:fillRect/>
                           </a:stretch>
@@ -21247,6 +21395,7 @@
                 <w:sz w:val="28"/>
                 <w:szCs w:val="28"/>
               </w:rPr>
+              <w:lastRenderedPageBreak/>
               <w:drawing>
                 <wp:inline distT="0" distB="0" distL="0" distR="0" wp14:anchorId="70C42765" wp14:editId="30283518">
                   <wp:extent cx="3238952" cy="657317"/>
@@ -21263,7 +21412,7 @@
                           <pic:cNvPicPr/>
                         </pic:nvPicPr>
                         <pic:blipFill>
-                          <a:blip r:embed="rId168"/>
+                          <a:blip r:embed="rId170"/>
                           <a:stretch>
                             <a:fillRect/>
                           </a:stretch>
@@ -21363,7 +21512,7 @@
                           <pic:cNvPicPr/>
                         </pic:nvPicPr>
                         <pic:blipFill>
-                          <a:blip r:embed="rId169"/>
+                          <a:blip r:embed="rId171"/>
                           <a:stretch>
                             <a:fillRect/>
                           </a:stretch>
@@ -21403,15 +21552,7 @@
                 <w:sz w:val="28"/>
                 <w:szCs w:val="28"/>
               </w:rPr>
-              <w:t xml:space="preserve">the object massData and then when its clicked it opens a new panel which I can enter my data into but it </w:t>
-            </w:r>
-            <w:r>
-              <w:rPr>
-                <w:sz w:val="28"/>
-                <w:szCs w:val="28"/>
-              </w:rPr>
-              <w:lastRenderedPageBreak/>
-              <w:t xml:space="preserve">must be connected to a string variable as you can only type strings so then once its got it from there I have to use parseInt to change that variable into a new variable which will be a </w:t>
+              <w:t xml:space="preserve">the object massData and then when its clicked it opens a new panel which I can enter my data into but it must be connected to a string variable as you can only type strings so then once its got it from there I have to use parseInt to change that variable into a new variable which will be a </w:t>
             </w:r>
             <w:r>
               <w:rPr>
@@ -21450,7 +21591,7 @@
                           <pic:cNvPicPr/>
                         </pic:nvPicPr>
                         <pic:blipFill>
-                          <a:blip r:embed="rId170"/>
+                          <a:blip r:embed="rId172"/>
                           <a:stretch>
                             <a:fillRect/>
                           </a:stretch>
@@ -21500,7 +21641,7 @@
                           <pic:cNvPicPr/>
                         </pic:nvPicPr>
                         <pic:blipFill>
-                          <a:blip r:embed="rId171"/>
+                          <a:blip r:embed="rId173"/>
                           <a:stretch>
                             <a:fillRect/>
                           </a:stretch>
@@ -21600,7 +21741,7 @@
                           <pic:cNvPicPr/>
                         </pic:nvPicPr>
                         <pic:blipFill>
-                          <a:blip r:embed="rId172"/>
+                          <a:blip r:embed="rId174"/>
                           <a:stretch>
                             <a:fillRect/>
                           </a:stretch>
@@ -21640,6 +21781,7 @@
                 <w:sz w:val="28"/>
                 <w:szCs w:val="28"/>
               </w:rPr>
+              <w:lastRenderedPageBreak/>
               <w:t>available</w:t>
             </w:r>
             <w:r>
@@ -21686,7 +21828,7 @@
                           <pic:cNvPicPr/>
                         </pic:nvPicPr>
                         <pic:blipFill>
-                          <a:blip r:embed="rId173"/>
+                          <a:blip r:embed="rId175"/>
                           <a:stretch>
                             <a:fillRect/>
                           </a:stretch>
@@ -21765,7 +21907,7 @@
                           <pic:cNvPicPr/>
                         </pic:nvPicPr>
                         <pic:blipFill>
-                          <a:blip r:embed="rId174"/>
+                          <a:blip r:embed="rId176"/>
                           <a:stretch>
                             <a:fillRect/>
                           </a:stretch>
@@ -21815,7 +21957,7 @@
                           <pic:cNvPicPr/>
                         </pic:nvPicPr>
                         <pic:blipFill>
-                          <a:blip r:embed="rId175"/>
+                          <a:blip r:embed="rId177"/>
                           <a:stretch>
                             <a:fillRect/>
                           </a:stretch>
@@ -21848,7 +21990,6 @@
                 <w:sz w:val="28"/>
                 <w:szCs w:val="28"/>
               </w:rPr>
-              <w:lastRenderedPageBreak/>
               <w:t xml:space="preserve">This then lets me show my object appear on screen so it can actually be clicked and used and also I can </w:t>
             </w:r>
             <w:r>
@@ -21888,7 +22029,7 @@
                           <pic:cNvPicPr/>
                         </pic:nvPicPr>
                         <pic:blipFill>
-                          <a:blip r:embed="rId176"/>
+                          <a:blip r:embed="rId178"/>
                           <a:stretch>
                             <a:fillRect/>
                           </a:stretch>
@@ -21938,7 +22079,7 @@
                           <pic:cNvPicPr/>
                         </pic:nvPicPr>
                         <pic:blipFill>
-                          <a:blip r:embed="rId177"/>
+                          <a:blip r:embed="rId179"/>
                           <a:stretch>
                             <a:fillRect/>
                           </a:stretch>
@@ -21980,7 +22121,7 @@
               </w:rPr>
               <w:t>(</w:t>
             </w:r>
-            <w:hyperlink r:id="rId178" w:history="1">
+            <w:hyperlink r:id="rId180" w:history="1">
               <w:r>
                 <w:rPr>
                   <w:rStyle w:val="Hyperlink"/>
@@ -22027,7 +22168,7 @@
                           <pic:cNvPicPr/>
                         </pic:nvPicPr>
                         <pic:blipFill>
-                          <a:blip r:embed="rId179"/>
+                          <a:blip r:embed="rId181"/>
                           <a:stretch>
                             <a:fillRect/>
                           </a:stretch>
@@ -22061,6 +22202,7 @@
                 <w:sz w:val="28"/>
                 <w:szCs w:val="28"/>
               </w:rPr>
+              <w:lastRenderedPageBreak/>
               <w:drawing>
                 <wp:inline distT="0" distB="0" distL="0" distR="0" wp14:anchorId="2A13FC43" wp14:editId="2C95716D">
                   <wp:extent cx="4819650" cy="1092511"/>
@@ -22077,7 +22219,7 @@
                           <pic:cNvPicPr/>
                         </pic:nvPicPr>
                         <pic:blipFill>
-                          <a:blip r:embed="rId180"/>
+                          <a:blip r:embed="rId182"/>
                           <a:stretch>
                             <a:fillRect/>
                           </a:stretch>
@@ -22126,7 +22268,6 @@
                 <w:sz w:val="28"/>
                 <w:szCs w:val="28"/>
               </w:rPr>
-              <w:lastRenderedPageBreak/>
               <w:drawing>
                 <wp:inline distT="0" distB="0" distL="0" distR="0" wp14:anchorId="165A2AF6" wp14:editId="1C2ED911">
                   <wp:extent cx="1771897" cy="1267002"/>
@@ -22143,7 +22284,7 @@
                           <pic:cNvPicPr/>
                         </pic:nvPicPr>
                         <pic:blipFill>
-                          <a:blip r:embed="rId181"/>
+                          <a:blip r:embed="rId183"/>
                           <a:stretch>
                             <a:fillRect/>
                           </a:stretch>
@@ -22185,7 +22326,7 @@
                           <pic:cNvPicPr/>
                         </pic:nvPicPr>
                         <pic:blipFill>
-                          <a:blip r:embed="rId182"/>
+                          <a:blip r:embed="rId184"/>
                           <a:stretch>
                             <a:fillRect/>
                           </a:stretch>
@@ -22235,7 +22376,7 @@
                           <pic:cNvPicPr/>
                         </pic:nvPicPr>
                         <pic:blipFill>
-                          <a:blip r:embed="rId183"/>
+                          <a:blip r:embed="rId185"/>
                           <a:stretch>
                             <a:fillRect/>
                           </a:stretch>
@@ -22277,7 +22418,7 @@
                           <pic:cNvPicPr/>
                         </pic:nvPicPr>
                         <pic:blipFill>
-                          <a:blip r:embed="rId184"/>
+                          <a:blip r:embed="rId186"/>
                           <a:stretch>
                             <a:fillRect/>
                           </a:stretch>
@@ -22348,6 +22489,7 @@
                 <w:sz w:val="28"/>
                 <w:szCs w:val="28"/>
               </w:rPr>
+              <w:lastRenderedPageBreak/>
               <w:drawing>
                 <wp:inline distT="0" distB="0" distL="0" distR="0" wp14:anchorId="6D339122" wp14:editId="70133B00">
                   <wp:extent cx="2257425" cy="929528"/>
@@ -22364,7 +22506,7 @@
                           <pic:cNvPicPr/>
                         </pic:nvPicPr>
                         <pic:blipFill>
-                          <a:blip r:embed="rId185"/>
+                          <a:blip r:embed="rId187"/>
                           <a:stretch>
                             <a:fillRect/>
                           </a:stretch>
@@ -22406,7 +22548,7 @@
                           <pic:cNvPicPr/>
                         </pic:nvPicPr>
                         <pic:blipFill>
-                          <a:blip r:embed="rId186"/>
+                          <a:blip r:embed="rId188"/>
                           <a:stretch>
                             <a:fillRect/>
                           </a:stretch>
@@ -22446,15 +22588,7 @@
                 <w:sz w:val="28"/>
                 <w:szCs w:val="28"/>
               </w:rPr>
-              <w:t xml:space="preserve"> This is good that I have done </w:t>
-            </w:r>
-            <w:r>
-              <w:rPr>
-                <w:sz w:val="28"/>
-                <w:szCs w:val="28"/>
-              </w:rPr>
-              <w:lastRenderedPageBreak/>
-              <w:t>this because I need the floors so that the ball doesn’t just go down diagonally forever as when it is touching a floor it is changed to go just across.</w:t>
+              <w:t xml:space="preserve"> This is good that I have done this because I need the floors so that the ball doesn’t just go down diagonally forever as when it is touching a floor it is changed to go just across.</w:t>
             </w:r>
           </w:p>
           <w:p>
@@ -22486,7 +22620,7 @@
                           <pic:cNvPicPr/>
                         </pic:nvPicPr>
                         <pic:blipFill>
-                          <a:blip r:embed="rId187"/>
+                          <a:blip r:embed="rId189"/>
                           <a:stretch>
                             <a:fillRect/>
                           </a:stretch>
@@ -22528,7 +22662,7 @@
                           <pic:cNvPicPr/>
                         </pic:nvPicPr>
                         <pic:blipFill>
-                          <a:blip r:embed="rId188"/>
+                          <a:blip r:embed="rId190"/>
                           <a:stretch>
                             <a:fillRect/>
                           </a:stretch>
@@ -22600,7 +22734,7 @@
                           <pic:cNvPicPr/>
                         </pic:nvPicPr>
                         <pic:blipFill>
-                          <a:blip r:embed="rId189"/>
+                          <a:blip r:embed="rId191"/>
                           <a:stretch>
                             <a:fillRect/>
                           </a:stretch>
@@ -22642,7 +22776,7 @@
                           <pic:cNvPicPr/>
                         </pic:nvPicPr>
                         <pic:blipFill>
-                          <a:blip r:embed="rId190"/>
+                          <a:blip r:embed="rId192"/>
                           <a:stretch>
                             <a:fillRect/>
                           </a:stretch>
@@ -22691,6 +22825,7 @@
                 <w:sz w:val="28"/>
                 <w:szCs w:val="28"/>
               </w:rPr>
+              <w:lastRenderedPageBreak/>
               <w:drawing>
                 <wp:inline distT="0" distB="0" distL="0" distR="0" wp14:anchorId="2BB5CB39" wp14:editId="3807C812">
                   <wp:extent cx="3829050" cy="1823357"/>
@@ -22707,7 +22842,7 @@
                           <pic:cNvPicPr/>
                         </pic:nvPicPr>
                         <pic:blipFill>
-                          <a:blip r:embed="rId191"/>
+                          <a:blip r:embed="rId193"/>
                           <a:stretch>
                             <a:fillRect/>
                           </a:stretch>
@@ -22740,15 +22875,7 @@
                 <w:sz w:val="28"/>
                 <w:szCs w:val="28"/>
               </w:rPr>
-              <w:t xml:space="preserve">The first thing I did is that I made 2 new methods they were near enough the exact same as they were to the one I used to move the ramp so it could be in the correct place the reason why it’s the same code is because I need to do the same thing I did to ramp but just from a different place as I need </w:t>
-            </w:r>
-            <w:r>
-              <w:rPr>
-                <w:sz w:val="28"/>
-                <w:szCs w:val="28"/>
-              </w:rPr>
-              <w:lastRenderedPageBreak/>
-              <w:t>to start from the middle of the where the ramp is now and will move the ball to the end of the ramp.</w:t>
+              <w:t>The first thing I did is that I made 2 new methods they were near enough the exact same as they were to the one I used to move the ramp so it could be in the correct place the reason why it’s the same code is because I need to do the same thing I did to ramp but just from a different place as I need to start from the middle of the where the ramp is now and will move the ball to the end of the ramp.</w:t>
             </w:r>
           </w:p>
           <w:p>
@@ -22780,7 +22907,7 @@
                           <pic:cNvPicPr/>
                         </pic:nvPicPr>
                         <pic:blipFill>
-                          <a:blip r:embed="rId192"/>
+                          <a:blip r:embed="rId194"/>
                           <a:stretch>
                             <a:fillRect/>
                           </a:stretch>
@@ -22822,7 +22949,7 @@
                           <pic:cNvPicPr/>
                         </pic:nvPicPr>
                         <pic:blipFill>
-                          <a:blip r:embed="rId193"/>
+                          <a:blip r:embed="rId195"/>
                           <a:stretch>
                             <a:fillRect/>
                           </a:stretch>
@@ -22887,7 +23014,7 @@
                           <pic:cNvPicPr/>
                         </pic:nvPicPr>
                         <pic:blipFill>
-                          <a:blip r:embed="rId194"/>
+                          <a:blip r:embed="rId196"/>
                           <a:stretch>
                             <a:fillRect/>
                           </a:stretch>
@@ -22927,9 +23054,17 @@
                 <w:sz w:val="28"/>
                 <w:szCs w:val="28"/>
               </w:rPr>
-              <w:t>but I forgot how to find this at first so I had to look it up and found it on this (</w:t>
-            </w:r>
-            <w:hyperlink r:id="rId195" w:history="1">
+              <w:t xml:space="preserve">but I forgot how to find this at first so I had to </w:t>
+            </w:r>
+            <w:r>
+              <w:rPr>
+                <w:sz w:val="28"/>
+                <w:szCs w:val="28"/>
+              </w:rPr>
+              <w:lastRenderedPageBreak/>
+              <w:t>look it up and found it on this (</w:t>
+            </w:r>
+            <w:hyperlink r:id="rId197" w:history="1">
               <w:r>
                 <w:rPr>
                   <w:rStyle w:val="Hyperlink"/>
@@ -22976,7 +23111,7 @@
                           <pic:cNvPicPr/>
                         </pic:nvPicPr>
                         <pic:blipFill>
-                          <a:blip r:embed="rId196"/>
+                          <a:blip r:embed="rId198"/>
                           <a:stretch>
                             <a:fillRect/>
                           </a:stretch>
@@ -23018,7 +23153,7 @@
                           <pic:cNvPicPr/>
                         </pic:nvPicPr>
                         <pic:blipFill>
-                          <a:blip r:embed="rId197"/>
+                          <a:blip r:embed="rId199"/>
                           <a:stretch>
                             <a:fillRect/>
                           </a:stretch>
@@ -23083,7 +23218,7 @@
                           <pic:cNvPicPr/>
                         </pic:nvPicPr>
                         <pic:blipFill>
-                          <a:blip r:embed="rId198"/>
+                          <a:blip r:embed="rId200"/>
                           <a:stretch>
                             <a:fillRect/>
                           </a:stretch>
@@ -23117,7 +23252,6 @@
                 <w:sz w:val="28"/>
                 <w:szCs w:val="28"/>
               </w:rPr>
-              <w:lastRenderedPageBreak/>
               <w:drawing>
                 <wp:inline distT="0" distB="0" distL="0" distR="0" wp14:anchorId="5D75C0EC" wp14:editId="06C1FFAF">
                   <wp:extent cx="5353050" cy="228332"/>
@@ -23134,7 +23268,7 @@
                           <pic:cNvPicPr/>
                         </pic:nvPicPr>
                         <pic:blipFill>
-                          <a:blip r:embed="rId199"/>
+                          <a:blip r:embed="rId201"/>
                           <a:stretch>
                             <a:fillRect/>
                           </a:stretch>
@@ -23169,7 +23303,7 @@
               </w:rPr>
               <w:t>I then had to add something to my wall class in my ball class which was to add the setLocation so that when the ball hits the wall it gets reset back to the beginning so for this I had to call the methods for the balls location at the beginning but to do that I needed to get them from the MyWorld class so I had to put this line in to do that which I could not remember how to do so I looked it up and found it here (</w:t>
             </w:r>
-            <w:hyperlink r:id="rId200" w:history="1">
+            <w:hyperlink r:id="rId202" w:history="1">
               <w:r>
                 <w:rPr>
                   <w:rStyle w:val="Hyperlink"/>
@@ -23216,7 +23350,7 @@
                           <pic:cNvPicPr/>
                         </pic:nvPicPr>
                         <pic:blipFill>
-                          <a:blip r:embed="rId201"/>
+                          <a:blip r:embed="rId203"/>
                           <a:stretch>
                             <a:fillRect/>
                           </a:stretch>
@@ -23288,7 +23422,7 @@
                           <pic:cNvPicPr/>
                         </pic:nvPicPr>
                         <pic:blipFill>
-                          <a:blip r:embed="rId202"/>
+                          <a:blip r:embed="rId204"/>
                           <a:stretch>
                             <a:fillRect/>
                           </a:stretch>
@@ -23338,7 +23472,7 @@
                           <pic:cNvPicPr/>
                         </pic:nvPicPr>
                         <pic:blipFill>
-                          <a:blip r:embed="rId203"/>
+                          <a:blip r:embed="rId205"/>
                           <a:stretch>
                             <a:fillRect/>
                           </a:stretch>
@@ -23371,6 +23505,7 @@
                 <w:sz w:val="28"/>
                 <w:szCs w:val="28"/>
               </w:rPr>
+              <w:lastRenderedPageBreak/>
               <w:t>So instead I have made it so that the reset position will happen in the MyWorld class instead so all I needed to do for this is that make a new method and in it have an if statement for if the balls startButton is false the location of the ball will be set to what it was at the beginning this is because when the startButton is false it also means that the ball hasn’t been moved yet so if its false it must be at the beginning of the simulator.</w:t>
             </w:r>
           </w:p>
@@ -23403,7 +23538,7 @@
                           <pic:cNvPicPr/>
                         </pic:nvPicPr>
                         <pic:blipFill>
-                          <a:blip r:embed="rId204"/>
+                          <a:blip r:embed="rId206"/>
                           <a:stretch>
                             <a:fillRect/>
                           </a:stretch>
@@ -23452,7 +23587,6 @@
                 <w:sz w:val="28"/>
                 <w:szCs w:val="28"/>
               </w:rPr>
-              <w:lastRenderedPageBreak/>
               <w:drawing>
                 <wp:inline distT="0" distB="0" distL="0" distR="0" wp14:anchorId="5286C388" wp14:editId="14F332F3">
                   <wp:extent cx="3686175" cy="427383"/>
@@ -23469,7 +23603,7 @@
                           <pic:cNvPicPr/>
                         </pic:nvPicPr>
                         <pic:blipFill>
-                          <a:blip r:embed="rId205"/>
+                          <a:blip r:embed="rId207"/>
                           <a:stretch>
                             <a:fillRect/>
                           </a:stretch>
@@ -23511,7 +23645,7 @@
                           <pic:cNvPicPr/>
                         </pic:nvPicPr>
                         <pic:blipFill>
-                          <a:blip r:embed="rId206"/>
+                          <a:blip r:embed="rId208"/>
                           <a:stretch>
                             <a:fillRect/>
                           </a:stretch>
@@ -23583,7 +23717,7 @@
                           <pic:cNvPicPr/>
                         </pic:nvPicPr>
                         <pic:blipFill>
-                          <a:blip r:embed="rId207"/>
+                          <a:blip r:embed="rId209"/>
                           <a:stretch>
                             <a:fillRect/>
                           </a:stretch>
@@ -23648,7 +23782,7 @@
                           <pic:cNvPicPr/>
                         </pic:nvPicPr>
                         <pic:blipFill>
-                          <a:blip r:embed="rId208"/>
+                          <a:blip r:embed="rId210"/>
                           <a:stretch>
                             <a:fillRect/>
                           </a:stretch>
@@ -23681,7 +23815,15 @@
                 <w:sz w:val="28"/>
                 <w:szCs w:val="28"/>
               </w:rPr>
-              <w:t>I then decided to make one for the x and the y velocity because when doing these in A level maths you will work out yourself what these are so you can work out other parts of the ball so I have made them data you will see throughout the simulator.</w:t>
+              <w:t xml:space="preserve">I then decided to make one for the x and the y velocity because when doing these in A level maths you will work out yourself what these are so you can </w:t>
+            </w:r>
+            <w:r>
+              <w:rPr>
+                <w:sz w:val="28"/>
+                <w:szCs w:val="28"/>
+              </w:rPr>
+              <w:lastRenderedPageBreak/>
+              <w:t>work out other parts of the ball so I have made them data you will see throughout the simulator.</w:t>
             </w:r>
           </w:p>
           <w:p>
@@ -23713,7 +23855,7 @@
                           <pic:cNvPicPr/>
                         </pic:nvPicPr>
                         <pic:blipFill>
-                          <a:blip r:embed="rId209"/>
+                          <a:blip r:embed="rId211"/>
                           <a:stretch>
                             <a:fillRect/>
                           </a:stretch>
@@ -23778,7 +23920,7 @@
                           <pic:cNvPicPr/>
                         </pic:nvPicPr>
                         <pic:blipFill>
-                          <a:blip r:embed="rId210"/>
+                          <a:blip r:embed="rId212"/>
                           <a:stretch>
                             <a:fillRect/>
                           </a:stretch>
@@ -23811,7 +23953,6 @@
                 <w:sz w:val="28"/>
                 <w:szCs w:val="28"/>
               </w:rPr>
-              <w:lastRenderedPageBreak/>
               <w:t>I then added the 2 show texts to the act method so it updates throughout the simulator and doesn’t just stay at one number the whole time as the constructor only updates things once and that’s before the simulator starts.</w:t>
             </w:r>
           </w:p>
@@ -23844,7 +23985,7 @@
                           <pic:cNvPicPr/>
                         </pic:nvPicPr>
                         <pic:blipFill>
-                          <a:blip r:embed="rId211"/>
+                          <a:blip r:embed="rId213"/>
                           <a:stretch>
                             <a:fillRect/>
                           </a:stretch>
@@ -23909,7 +24050,7 @@
                           <pic:cNvPicPr/>
                         </pic:nvPicPr>
                         <pic:blipFill>
-                          <a:blip r:embed="rId212"/>
+                          <a:blip r:embed="rId214"/>
                           <a:stretch>
                             <a:fillRect/>
                           </a:stretch>
@@ -23951,7 +24092,7 @@
                           <pic:cNvPicPr/>
                         </pic:nvPicPr>
                         <pic:blipFill>
-                          <a:blip r:embed="rId213"/>
+                          <a:blip r:embed="rId215"/>
                           <a:stretch>
                             <a:fillRect/>
                           </a:stretch>
@@ -24016,7 +24157,7 @@
                           <pic:cNvPicPr/>
                         </pic:nvPicPr>
                         <pic:blipFill>
-                          <a:blip r:embed="rId214"/>
+                          <a:blip r:embed="rId216"/>
                           <a:stretch>
                             <a:fillRect/>
                           </a:stretch>
@@ -24058,7 +24199,7 @@
                           <pic:cNvPicPr/>
                         </pic:nvPicPr>
                         <pic:blipFill>
-                          <a:blip r:embed="rId215"/>
+                          <a:blip r:embed="rId217"/>
                           <a:stretch>
                             <a:fillRect/>
                           </a:stretch>
@@ -24091,6 +24232,7 @@
                 <w:sz w:val="28"/>
                 <w:szCs w:val="28"/>
               </w:rPr>
+              <w:lastRenderedPageBreak/>
               <w:t>One thing I am adding is another floor and this is going to be below my ramp so instead of using 2 ramps and have one as a floor I am going to use a floor instead so it makes the simulator look better.</w:t>
             </w:r>
           </w:p>
@@ -24123,7 +24265,7 @@
                           <pic:cNvPicPr/>
                         </pic:nvPicPr>
                         <pic:blipFill>
-                          <a:blip r:embed="rId216"/>
+                          <a:blip r:embed="rId218"/>
                           <a:stretch>
                             <a:fillRect/>
                           </a:stretch>
@@ -24156,7 +24298,6 @@
                 <w:sz w:val="28"/>
                 <w:szCs w:val="28"/>
               </w:rPr>
-              <w:lastRenderedPageBreak/>
               <w:t>That means now I have finished this part of the section as I have added all of the objects into the MyWorld and now the simulator is exactly how I want it to look at the end of it.</w:t>
             </w:r>
           </w:p>
@@ -24189,7 +24330,7 @@
                           <pic:cNvPicPr/>
                         </pic:nvPicPr>
                         <pic:blipFill>
-                          <a:blip r:embed="rId217"/>
+                          <a:blip r:embed="rId219"/>
                           <a:stretch>
                             <a:fillRect/>
                           </a:stretch>
@@ -24261,7 +24402,7 @@
                           <pic:cNvPicPr/>
                         </pic:nvPicPr>
                         <pic:blipFill>
-                          <a:blip r:embed="rId218"/>
+                          <a:blip r:embed="rId220"/>
                           <a:stretch>
                             <a:fillRect/>
                           </a:stretch>
@@ -24303,7 +24444,7 @@
                           <pic:cNvPicPr/>
                         </pic:nvPicPr>
                         <pic:blipFill>
-                          <a:blip r:embed="rId219"/>
+                          <a:blip r:embed="rId221"/>
                           <a:stretch>
                             <a:fillRect/>
                           </a:stretch>
@@ -24382,7 +24523,7 @@
                           <pic:cNvPicPr/>
                         </pic:nvPicPr>
                         <pic:blipFill>
-                          <a:blip r:embed="rId220"/>
+                          <a:blip r:embed="rId222"/>
                           <a:stretch>
                             <a:fillRect/>
                           </a:stretch>
@@ -24429,7 +24570,15 @@
                 <w:sz w:val="28"/>
                 <w:szCs w:val="28"/>
               </w:rPr>
-              <w:t>all of the text for the start screen in it and I can just use that to change the size of it.</w:t>
+              <w:t xml:space="preserve">all </w:t>
+            </w:r>
+            <w:r>
+              <w:rPr>
+                <w:sz w:val="28"/>
+                <w:szCs w:val="28"/>
+              </w:rPr>
+              <w:lastRenderedPageBreak/>
+              <w:t>of the text for the start screen in it and I can just use that to change the size of it.</w:t>
             </w:r>
           </w:p>
           <w:p>
@@ -24461,7 +24610,7 @@
                           <pic:cNvPicPr/>
                         </pic:nvPicPr>
                         <pic:blipFill>
-                          <a:blip r:embed="rId221"/>
+                          <a:blip r:embed="rId223"/>
                           <a:stretch>
                             <a:fillRect/>
                           </a:stretch>
@@ -24511,7 +24660,7 @@
                           <pic:cNvPicPr/>
                         </pic:nvPicPr>
                         <pic:blipFill>
-                          <a:blip r:embed="rId222"/>
+                          <a:blip r:embed="rId224"/>
                           <a:stretch>
                             <a:fillRect/>
                           </a:stretch>
@@ -24553,7 +24702,7 @@
                           <pic:cNvPicPr/>
                         </pic:nvPicPr>
                         <pic:blipFill>
-                          <a:blip r:embed="rId223"/>
+                          <a:blip r:embed="rId225"/>
                           <a:stretch>
                             <a:fillRect/>
                           </a:stretch>
@@ -24623,7 +24772,6 @@
                 <w:sz w:val="28"/>
                 <w:szCs w:val="28"/>
               </w:rPr>
-              <w:lastRenderedPageBreak/>
               <w:drawing>
                 <wp:inline distT="0" distB="0" distL="0" distR="0" wp14:anchorId="72716E7F" wp14:editId="754102ED">
                   <wp:extent cx="2362200" cy="382371"/>
@@ -24640,7 +24788,7 @@
                           <pic:cNvPicPr/>
                         </pic:nvPicPr>
                         <pic:blipFill>
-                          <a:blip r:embed="rId224"/>
+                          <a:blip r:embed="rId226"/>
                           <a:stretch>
                             <a:fillRect/>
                           </a:stretch>
@@ -24682,7 +24830,7 @@
                           <pic:cNvPicPr/>
                         </pic:nvPicPr>
                         <pic:blipFill>
-                          <a:blip r:embed="rId225"/>
+                          <a:blip r:embed="rId227"/>
                           <a:stretch>
                             <a:fillRect/>
                           </a:stretch>
@@ -24732,7 +24880,7 @@
                           <pic:cNvPicPr/>
                         </pic:nvPicPr>
                         <pic:blipFill>
-                          <a:blip r:embed="rId226"/>
+                          <a:blip r:embed="rId228"/>
                           <a:stretch>
                             <a:fillRect/>
                           </a:stretch>
@@ -24774,7 +24922,7 @@
                           <pic:cNvPicPr/>
                         </pic:nvPicPr>
                         <pic:blipFill>
-                          <a:blip r:embed="rId227"/>
+                          <a:blip r:embed="rId229"/>
                           <a:stretch>
                             <a:fillRect/>
                           </a:stretch>
@@ -24888,7 +25036,7 @@
                           <pic:cNvPicPr/>
                         </pic:nvPicPr>
                         <pic:blipFill>
-                          <a:blip r:embed="rId228"/>
+                          <a:blip r:embed="rId230"/>
                           <a:stretch>
                             <a:fillRect/>
                           </a:stretch>
@@ -24930,7 +25078,7 @@
                           <pic:cNvPicPr/>
                         </pic:nvPicPr>
                         <pic:blipFill>
-                          <a:blip r:embed="rId229"/>
+                          <a:blip r:embed="rId231"/>
                           <a:stretch>
                             <a:fillRect/>
                           </a:stretch>
@@ -24964,6 +25112,7 @@
                 <w:sz w:val="28"/>
                 <w:szCs w:val="28"/>
               </w:rPr>
+              <w:lastRenderedPageBreak/>
               <w:drawing>
                 <wp:inline distT="0" distB="0" distL="0" distR="0" wp14:anchorId="380D54F1" wp14:editId="11398137">
                   <wp:extent cx="5153025" cy="1156091"/>
@@ -24980,7 +25129,7 @@
                           <pic:cNvPicPr/>
                         </pic:nvPicPr>
                         <pic:blipFill>
-                          <a:blip r:embed="rId230"/>
+                          <a:blip r:embed="rId232"/>
                           <a:stretch>
                             <a:fillRect/>
                           </a:stretch>
@@ -25030,7 +25179,7 @@
                           <pic:cNvPicPr/>
                         </pic:nvPicPr>
                         <pic:blipFill>
-                          <a:blip r:embed="rId231"/>
+                          <a:blip r:embed="rId233"/>
                           <a:stretch>
                             <a:fillRect/>
                           </a:stretch>
@@ -25119,15 +25268,7 @@
                 <w:sz w:val="28"/>
                 <w:szCs w:val="28"/>
               </w:rPr>
-              <w:t xml:space="preserve">it doesn’t automatically go </w:t>
-            </w:r>
-            <w:r>
-              <w:rPr>
-                <w:sz w:val="28"/>
-                <w:szCs w:val="28"/>
-              </w:rPr>
-              <w:lastRenderedPageBreak/>
-              <w:t>onto the next line</w:t>
+              <w:t>it doesn’t automatically go onto the next line</w:t>
             </w:r>
             <w:r>
               <w:rPr>
@@ -25173,7 +25314,7 @@
                           <pic:cNvPicPr/>
                         </pic:nvPicPr>
                         <pic:blipFill>
-                          <a:blip r:embed="rId232"/>
+                          <a:blip r:embed="rId234"/>
                           <a:stretch>
                             <a:fillRect/>
                           </a:stretch>
@@ -25215,7 +25356,7 @@
                           <pic:cNvPicPr/>
                         </pic:nvPicPr>
                         <pic:blipFill>
-                          <a:blip r:embed="rId233"/>
+                          <a:blip r:embed="rId235"/>
                           <a:stretch>
                             <a:fillRect/>
                           </a:stretch>
@@ -25265,7 +25406,7 @@
                           <pic:cNvPicPr/>
                         </pic:nvPicPr>
                         <pic:blipFill>
-                          <a:blip r:embed="rId234"/>
+                          <a:blip r:embed="rId236"/>
                           <a:stretch>
                             <a:fillRect/>
                           </a:stretch>
@@ -25307,7 +25448,7 @@
                           <pic:cNvPicPr/>
                         </pic:nvPicPr>
                         <pic:blipFill>
-                          <a:blip r:embed="rId235"/>
+                          <a:blip r:embed="rId237"/>
                           <a:stretch>
                             <a:fillRect/>
                           </a:stretch>
@@ -25384,6 +25525,7 @@
                 <w:sz w:val="28"/>
                 <w:szCs w:val="28"/>
               </w:rPr>
+              <w:lastRenderedPageBreak/>
               <w:drawing>
                 <wp:inline distT="0" distB="0" distL="0" distR="0" wp14:anchorId="2B8EA117" wp14:editId="7E12D608">
                   <wp:extent cx="3276600" cy="854090"/>
@@ -25400,7 +25542,7 @@
                           <pic:cNvPicPr/>
                         </pic:nvPicPr>
                         <pic:blipFill>
-                          <a:blip r:embed="rId236"/>
+                          <a:blip r:embed="rId238"/>
                           <a:stretch>
                             <a:fillRect/>
                           </a:stretch>
@@ -25456,7 +25598,7 @@
               </w:rPr>
               <w:t>it will get set the world to a new world which is MyWorld which is the world where the simulator is however at first I did not know how to make it be set to a new world so I looked it up on this (</w:t>
             </w:r>
-            <w:hyperlink r:id="rId237" w:history="1">
+            <w:hyperlink r:id="rId239" w:history="1">
               <w:r>
                 <w:rPr>
                   <w:rStyle w:val="Hyperlink"/>
@@ -25571,105 +25713,121 @@
                 <w:sz w:val="28"/>
                 <w:szCs w:val="28"/>
               </w:rPr>
+              <w:t>Show screenshots of the section fully working. </w:t>
+            </w:r>
+          </w:p>
+          <w:p>
+            <w:pPr>
+              <w:rPr>
+                <w:sz w:val="28"/>
+                <w:szCs w:val="28"/>
+              </w:rPr>
+            </w:pPr>
+            <w:r>
+              <w:rPr>
+                <w:sz w:val="28"/>
+                <w:szCs w:val="28"/>
+              </w:rPr>
+              <w:t>Click on the changeable data. Screen should appear and let you enter it and should then appear on the screen where you clicked. </w:t>
+            </w:r>
+          </w:p>
+          <w:p>
+            <w:pPr>
+              <w:rPr>
+                <w:sz w:val="28"/>
+                <w:szCs w:val="28"/>
+              </w:rPr>
+            </w:pPr>
+            <w:r>
+              <w:rPr>
+                <w:sz w:val="28"/>
+                <w:szCs w:val="28"/>
+              </w:rPr>
+              <w:t>Click on the weight changeable data and run the simulator. It should be slower the higher the number. </w:t>
+            </w:r>
+          </w:p>
+          <w:p>
+            <w:pPr>
+              <w:rPr>
+                <w:sz w:val="28"/>
+                <w:szCs w:val="28"/>
+              </w:rPr>
+            </w:pPr>
+            <w:r>
+              <w:rPr>
+                <w:sz w:val="28"/>
+                <w:szCs w:val="28"/>
+              </w:rPr>
+              <w:t>Make the ball hit the wall. All numbers and the start button should reset back to 0. </w:t>
+            </w:r>
+          </w:p>
+          <w:p>
+            <w:pPr>
+              <w:rPr>
+                <w:sz w:val="28"/>
+                <w:szCs w:val="28"/>
+              </w:rPr>
+            </w:pPr>
+            <w:r>
+              <w:rPr>
+                <w:sz w:val="28"/>
+                <w:szCs w:val="28"/>
+              </w:rPr>
+              <w:t>Add all the data and click the start button. The simulator should run. </w:t>
+            </w:r>
+          </w:p>
+          <w:p>
+            <w:pPr>
+              <w:rPr>
+                <w:sz w:val="28"/>
+                <w:szCs w:val="28"/>
+              </w:rPr>
+            </w:pPr>
+            <w:r>
+              <w:rPr>
+                <w:sz w:val="28"/>
+                <w:szCs w:val="28"/>
+              </w:rPr>
+              <w:t>Add the data and run the simulator the ball should go down the ramp and hit the floor and go across it.</w:t>
+            </w:r>
+          </w:p>
+          <w:p>
+            <w:pPr>
+              <w:rPr>
+                <w:sz w:val="28"/>
+                <w:szCs w:val="28"/>
+              </w:rPr>
+            </w:pPr>
+            <w:r>
+              <w:rPr>
+                <w:noProof/>
+                <w:sz w:val="28"/>
+                <w:szCs w:val="28"/>
+              </w:rPr>
+              <w:t>Add the data and run the simulator at the end of the floor the ball should hit the wall and reset.</w:t>
+            </w:r>
+          </w:p>
+          <w:p>
+            <w:pPr>
+              <w:rPr>
+                <w:sz w:val="28"/>
+                <w:szCs w:val="28"/>
+              </w:rPr>
+            </w:pPr>
+          </w:p>
+          <w:p>
+            <w:pPr>
+              <w:rPr>
+                <w:sz w:val="28"/>
+                <w:szCs w:val="28"/>
+              </w:rPr>
+            </w:pPr>
+            <w:r>
+              <w:rPr>
+                <w:sz w:val="28"/>
+                <w:szCs w:val="28"/>
+              </w:rPr>
               <w:lastRenderedPageBreak/>
-              <w:t>Show screenshots of the section fully working. </w:t>
-            </w:r>
-          </w:p>
-          <w:p>
-            <w:pPr>
-              <w:rPr>
-                <w:sz w:val="28"/>
-                <w:szCs w:val="28"/>
-              </w:rPr>
-            </w:pPr>
-            <w:r>
-              <w:rPr>
-                <w:sz w:val="28"/>
-                <w:szCs w:val="28"/>
-              </w:rPr>
-              <w:t>Click on the changeable data. Screen should appear and let you enter it and should then appear on the screen where you clicked. </w:t>
-            </w:r>
-          </w:p>
-          <w:p>
-            <w:pPr>
-              <w:rPr>
-                <w:sz w:val="28"/>
-                <w:szCs w:val="28"/>
-              </w:rPr>
-            </w:pPr>
-            <w:r>
-              <w:rPr>
-                <w:sz w:val="28"/>
-                <w:szCs w:val="28"/>
-              </w:rPr>
-              <w:t>Click on the weight changeable data and run the simulator. It should be slower the higher the number. </w:t>
-            </w:r>
-          </w:p>
-          <w:p>
-            <w:pPr>
-              <w:rPr>
-                <w:sz w:val="28"/>
-                <w:szCs w:val="28"/>
-              </w:rPr>
-            </w:pPr>
-            <w:r>
-              <w:rPr>
-                <w:sz w:val="28"/>
-                <w:szCs w:val="28"/>
-              </w:rPr>
-              <w:t>Make the ball hit the wall. All numbers and the start button should reset back to 0. </w:t>
-            </w:r>
-          </w:p>
-          <w:p>
-            <w:pPr>
-              <w:rPr>
-                <w:sz w:val="28"/>
-                <w:szCs w:val="28"/>
-              </w:rPr>
-            </w:pPr>
-            <w:r>
-              <w:rPr>
-                <w:sz w:val="28"/>
-                <w:szCs w:val="28"/>
-              </w:rPr>
-              <w:t>Add all the data and click the start button. The simulator should run. </w:t>
-            </w:r>
-          </w:p>
-          <w:p>
-            <w:pPr>
-              <w:rPr>
-                <w:sz w:val="28"/>
-                <w:szCs w:val="28"/>
-              </w:rPr>
-            </w:pPr>
-            <w:r>
-              <w:rPr>
-                <w:sz w:val="28"/>
-                <w:szCs w:val="28"/>
-              </w:rPr>
-              <w:t>Add the data and run the simulator the ball should go down the ramp and hit the floor and go across it.</w:t>
-            </w:r>
-          </w:p>
-          <w:p>
-            <w:pPr>
-              <w:rPr>
-                <w:sz w:val="28"/>
-                <w:szCs w:val="28"/>
-              </w:rPr>
-            </w:pPr>
-          </w:p>
-          <w:p>
-            <w:pPr>
-              <w:rPr>
-                <w:sz w:val="28"/>
-                <w:szCs w:val="28"/>
-              </w:rPr>
-            </w:pPr>
-            <w:r>
-              <w:rPr>
-                <w:sz w:val="28"/>
-                <w:szCs w:val="28"/>
-              </w:rPr>
               <w:t xml:space="preserve">The first test is to </w:t>
             </w:r>
             <w:r>
@@ -25709,7 +25867,7 @@
                           <pic:cNvPicPr/>
                         </pic:nvPicPr>
                         <pic:blipFill>
-                          <a:blip r:embed="rId238"/>
+                          <a:blip r:embed="rId240"/>
                           <a:stretch>
                             <a:fillRect/>
                           </a:stretch>
@@ -25758,7 +25916,7 @@
                           <pic:cNvPicPr/>
                         </pic:nvPicPr>
                         <pic:blipFill>
-                          <a:blip r:embed="rId239"/>
+                          <a:blip r:embed="rId241"/>
                           <a:stretch>
                             <a:fillRect/>
                           </a:stretch>
@@ -25808,7 +25966,7 @@
                           <pic:cNvPicPr/>
                         </pic:nvPicPr>
                         <pic:blipFill>
-                          <a:blip r:embed="rId240"/>
+                          <a:blip r:embed="rId242"/>
                           <a:stretch>
                             <a:fillRect/>
                           </a:stretch>
@@ -25857,7 +26015,7 @@
                           <pic:cNvPicPr/>
                         </pic:nvPicPr>
                         <pic:blipFill>
-                          <a:blip r:embed="rId241"/>
+                          <a:blip r:embed="rId243"/>
                           <a:stretch>
                             <a:fillRect/>
                           </a:stretch>
@@ -25907,7 +26065,7 @@
                           <pic:cNvPicPr/>
                         </pic:nvPicPr>
                         <pic:blipFill>
-                          <a:blip r:embed="rId242"/>
+                          <a:blip r:embed="rId244"/>
                           <a:stretch>
                             <a:fillRect/>
                           </a:stretch>
@@ -25956,7 +26114,7 @@
                           <pic:cNvPicPr/>
                         </pic:nvPicPr>
                         <pic:blipFill>
-                          <a:blip r:embed="rId243"/>
+                          <a:blip r:embed="rId245"/>
                           <a:stretch>
                             <a:fillRect/>
                           </a:stretch>
@@ -26044,16 +26202,7 @@
                 <w:szCs w:val="28"/>
                 <w:highlight w:val="green"/>
               </w:rPr>
-              <w:t xml:space="preserve">Click on the changeable data. Screen should appear and let you enter it </w:t>
-            </w:r>
-            <w:r>
-              <w:rPr>
-                <w:sz w:val="28"/>
-                <w:szCs w:val="28"/>
-                <w:highlight w:val="green"/>
-              </w:rPr>
-              <w:lastRenderedPageBreak/>
-              <w:t>and should then appear on the screen where you clicked.</w:t>
+              <w:t>Click on the changeable data. Screen should appear and let you enter it and should then appear on the screen where you clicked.</w:t>
             </w:r>
             <w:r>
               <w:rPr>
@@ -26136,7 +26285,7 @@
                           <pic:cNvPicPr/>
                         </pic:nvPicPr>
                         <pic:blipFill>
-                          <a:blip r:embed="rId244"/>
+                          <a:blip r:embed="rId246"/>
                           <a:stretch>
                             <a:fillRect/>
                           </a:stretch>
@@ -26185,7 +26334,7 @@
                           <pic:cNvPicPr/>
                         </pic:nvPicPr>
                         <pic:blipFill>
-                          <a:blip r:embed="rId245"/>
+                          <a:blip r:embed="rId247"/>
                           <a:stretch>
                             <a:fillRect/>
                           </a:stretch>
@@ -26219,6 +26368,7 @@
                 <w:sz w:val="28"/>
                 <w:szCs w:val="28"/>
               </w:rPr>
+              <w:lastRenderedPageBreak/>
               <w:drawing>
                 <wp:inline distT="0" distB="0" distL="0" distR="0" wp14:anchorId="46373050" wp14:editId="52B7C541">
                   <wp:extent cx="1457325" cy="1016188"/>
@@ -26235,7 +26385,7 @@
                           <pic:cNvPicPr/>
                         </pic:nvPicPr>
                         <pic:blipFill>
-                          <a:blip r:embed="rId246"/>
+                          <a:blip r:embed="rId248"/>
                           <a:stretch>
                             <a:fillRect/>
                           </a:stretch>
@@ -26284,7 +26434,7 @@
                           <pic:cNvPicPr/>
                         </pic:nvPicPr>
                         <pic:blipFill>
-                          <a:blip r:embed="rId247"/>
+                          <a:blip r:embed="rId249"/>
                           <a:stretch>
                             <a:fillRect/>
                           </a:stretch>
@@ -26450,6 +26600,7 @@
             </w:pPr>
             <w:r>
               <w:rPr>
+                <w:noProof/>
                 <w:sz w:val="28"/>
                 <w:szCs w:val="28"/>
               </w:rPr>
@@ -26470,7 +26621,7 @@
                           <pic:cNvPicPr/>
                         </pic:nvPicPr>
                         <pic:blipFill>
-                          <a:blip r:embed="rId248"/>
+                          <a:blip r:embed="rId250"/>
                           <a:stretch>
                             <a:fillRect/>
                           </a:stretch>
@@ -26499,6 +26650,7 @@
             </w:r>
             <w:r>
               <w:rPr>
+                <w:noProof/>
                 <w:sz w:val="28"/>
                 <w:szCs w:val="28"/>
               </w:rPr>
@@ -26518,7 +26670,7 @@
                           <pic:cNvPicPr/>
                         </pic:nvPicPr>
                         <pic:blipFill>
-                          <a:blip r:embed="rId249"/>
+                          <a:blip r:embed="rId251"/>
                           <a:stretch>
                             <a:fillRect/>
                           </a:stretch>
@@ -26548,6 +26700,7 @@
             </w:pPr>
             <w:r>
               <w:rPr>
+                <w:noProof/>
                 <w:sz w:val="28"/>
                 <w:szCs w:val="28"/>
               </w:rPr>
@@ -26568,7 +26721,7 @@
                           <pic:cNvPicPr/>
                         </pic:nvPicPr>
                         <pic:blipFill>
-                          <a:blip r:embed="rId250"/>
+                          <a:blip r:embed="rId252"/>
                           <a:stretch>
                             <a:fillRect/>
                           </a:stretch>
@@ -26597,6 +26750,7 @@
             </w:r>
             <w:r>
               <w:rPr>
+                <w:noProof/>
                 <w:sz w:val="28"/>
                 <w:szCs w:val="28"/>
               </w:rPr>
@@ -26616,7 +26770,7 @@
                           <pic:cNvPicPr/>
                         </pic:nvPicPr>
                         <pic:blipFill>
-                          <a:blip r:embed="rId251"/>
+                          <a:blip r:embed="rId253"/>
                           <a:stretch>
                             <a:fillRect/>
                           </a:stretch>
@@ -26726,6 +26880,7 @@
             </w:pPr>
             <w:r>
               <w:rPr>
+                <w:noProof/>
                 <w:sz w:val="28"/>
                 <w:szCs w:val="28"/>
               </w:rPr>
@@ -26745,7 +26900,7 @@
                           <pic:cNvPicPr/>
                         </pic:nvPicPr>
                         <pic:blipFill>
-                          <a:blip r:embed="rId252"/>
+                          <a:blip r:embed="rId254"/>
                           <a:stretch>
                             <a:fillRect/>
                           </a:stretch>
@@ -26774,6 +26929,7 @@
             </w:r>
             <w:r>
               <w:rPr>
+                <w:noProof/>
                 <w:sz w:val="28"/>
                 <w:szCs w:val="28"/>
               </w:rPr>
@@ -26793,7 +26949,7 @@
                           <pic:cNvPicPr/>
                         </pic:nvPicPr>
                         <pic:blipFill>
-                          <a:blip r:embed="rId253"/>
+                          <a:blip r:embed="rId255"/>
                           <a:stretch>
                             <a:fillRect/>
                           </a:stretch>
@@ -26853,6 +27009,7 @@
             </w:pPr>
             <w:r>
               <w:rPr>
+                <w:noProof/>
                 <w:sz w:val="28"/>
                 <w:szCs w:val="28"/>
               </w:rPr>
@@ -26872,7 +27029,7 @@
                           <pic:cNvPicPr/>
                         </pic:nvPicPr>
                         <pic:blipFill>
-                          <a:blip r:embed="rId250"/>
+                          <a:blip r:embed="rId252"/>
                           <a:stretch>
                             <a:fillRect/>
                           </a:stretch>
@@ -26894,6 +27051,7 @@
             </w:r>
             <w:r>
               <w:rPr>
+                <w:noProof/>
                 <w:sz w:val="28"/>
                 <w:szCs w:val="28"/>
               </w:rPr>
@@ -26913,7 +27071,7 @@
                           <pic:cNvPicPr/>
                         </pic:nvPicPr>
                         <pic:blipFill>
-                          <a:blip r:embed="rId251"/>
+                          <a:blip r:embed="rId253"/>
                           <a:stretch>
                             <a:fillRect/>
                           </a:stretch>
@@ -27016,6 +27174,7 @@
             </w:pPr>
             <w:r>
               <w:rPr>
+                <w:noProof/>
                 <w:sz w:val="28"/>
                 <w:szCs w:val="28"/>
               </w:rPr>
@@ -27036,7 +27195,7 @@
                           <pic:cNvPicPr/>
                         </pic:nvPicPr>
                         <pic:blipFill>
-                          <a:blip r:embed="rId254"/>
+                          <a:blip r:embed="rId256"/>
                           <a:stretch>
                             <a:fillRect/>
                           </a:stretch>
@@ -27065,6 +27224,7 @@
             </w:r>
             <w:r>
               <w:rPr>
+                <w:noProof/>
                 <w:sz w:val="28"/>
                 <w:szCs w:val="28"/>
               </w:rPr>
@@ -27084,7 +27244,7 @@
                           <pic:cNvPicPr/>
                         </pic:nvPicPr>
                         <pic:blipFill>
-                          <a:blip r:embed="rId255"/>
+                          <a:blip r:embed="rId257"/>
                           <a:stretch>
                             <a:fillRect/>
                           </a:stretch>
@@ -27114,6 +27274,7 @@
             </w:pPr>
             <w:r>
               <w:rPr>
+                <w:noProof/>
                 <w:sz w:val="28"/>
                 <w:szCs w:val="28"/>
               </w:rPr>
@@ -27133,7 +27294,7 @@
                           <pic:cNvPicPr/>
                         </pic:nvPicPr>
                         <pic:blipFill>
-                          <a:blip r:embed="rId256"/>
+                          <a:blip r:embed="rId258"/>
                           <a:stretch>
                             <a:fillRect/>
                           </a:stretch>
@@ -27155,6 +27316,7 @@
             </w:r>
             <w:r>
               <w:rPr>
+                <w:noProof/>
                 <w:sz w:val="28"/>
                 <w:szCs w:val="28"/>
               </w:rPr>
@@ -27174,7 +27336,7 @@
                           <pic:cNvPicPr/>
                         </pic:nvPicPr>
                         <pic:blipFill>
-                          <a:blip r:embed="rId257"/>
+                          <a:blip r:embed="rId259"/>
                           <a:stretch>
                             <a:fillRect/>
                           </a:stretch>
@@ -27309,14 +27471,7 @@
                 <w:sz w:val="28"/>
                 <w:szCs w:val="28"/>
               </w:rPr>
-              <w:t>Add the data and run the simulator the ball should go down the ramp and hit the floor and go across it.</w:t>
-            </w:r>
-            <w:r>
-              <w:rPr>
-                <w:sz w:val="28"/>
-                <w:szCs w:val="28"/>
-              </w:rPr>
-              <w:t xml:space="preserve"> For this I need to add the data to the table and check to see if it goes down the ramp and hits the </w:t>
+              <w:t xml:space="preserve">Add the data and run the simulator the ball should go down the ramp and hit the floor and go across it. For this I need to add the data to the table and check to see if it goes down the ramp and hits the </w:t>
             </w:r>
             <w:r>
               <w:rPr>
@@ -27342,6 +27497,7 @@
             </w:pPr>
             <w:r>
               <w:rPr>
+                <w:noProof/>
                 <w:sz w:val="28"/>
                 <w:szCs w:val="28"/>
               </w:rPr>
@@ -27362,7 +27518,7 @@
                           <pic:cNvPicPr/>
                         </pic:nvPicPr>
                         <pic:blipFill>
-                          <a:blip r:embed="rId258"/>
+                          <a:blip r:embed="rId260"/>
                           <a:stretch>
                             <a:fillRect/>
                           </a:stretch>
@@ -27415,7 +27571,7 @@
                           <pic:cNvPicPr/>
                         </pic:nvPicPr>
                         <pic:blipFill>
-                          <a:blip r:embed="rId259"/>
+                          <a:blip r:embed="rId261"/>
                           <a:stretch>
                             <a:fillRect/>
                           </a:stretch>
@@ -27485,6 +27641,703 @@
           <w:p>
             <w:pPr>
               <w:rPr>
+                <w:noProof/>
+                <w:sz w:val="28"/>
+                <w:szCs w:val="28"/>
+                <w14:ligatures w14:val="standardContextual"/>
+              </w:rPr>
+            </w:pPr>
+            <w:r>
+              <w:rPr>
+                <w:noProof/>
+                <w:sz w:val="28"/>
+                <w:szCs w:val="28"/>
+                <w14:ligatures w14:val="standardContextual"/>
+              </w:rPr>
+              <w:lastRenderedPageBreak/>
+              <w:drawing>
+                <wp:inline distT="0" distB="0" distL="0" distR="0" wp14:anchorId="4F975330" wp14:editId="481750B4">
+                  <wp:extent cx="3371850" cy="2236569"/>
+                  <wp:effectExtent l="0" t="0" r="0" b="0"/>
+                  <wp:docPr id="502780462" name="Picture 1"/>
+                  <wp:cNvGraphicFramePr>
+                    <a:graphicFrameLocks xmlns:a="http://schemas.openxmlformats.org/drawingml/2006/main" noChangeAspect="1"/>
+                  </wp:cNvGraphicFramePr>
+                  <a:graphic xmlns:a="http://schemas.openxmlformats.org/drawingml/2006/main">
+                    <a:graphicData uri="http://schemas.openxmlformats.org/drawingml/2006/picture">
+                      <pic:pic xmlns:pic="http://schemas.openxmlformats.org/drawingml/2006/picture">
+                        <pic:nvPicPr>
+                          <pic:cNvPr id="502780462" name=""/>
+                          <pic:cNvPicPr/>
+                        </pic:nvPicPr>
+                        <pic:blipFill>
+                          <a:blip r:embed="rId262"/>
+                          <a:stretch>
+                            <a:fillRect/>
+                          </a:stretch>
+                        </pic:blipFill>
+                        <pic:spPr>
+                          <a:xfrm>
+                            <a:off x="0" y="0"/>
+                            <a:ext cx="3404467" cy="2258204"/>
+                          </a:xfrm>
+                          <a:prstGeom prst="rect">
+                            <a:avLst/>
+                          </a:prstGeom>
+                        </pic:spPr>
+                      </pic:pic>
+                    </a:graphicData>
+                  </a:graphic>
+                </wp:inline>
+              </w:drawing>
+            </w:r>
+            <w:r>
+              <w:rPr>
+                <w:noProof/>
+                <w:sz w:val="28"/>
+                <w:szCs w:val="28"/>
+                <w14:ligatures w14:val="standardContextual"/>
+              </w:rPr>
+              <w:drawing>
+                <wp:inline distT="0" distB="0" distL="0" distR="0" wp14:anchorId="03D38026" wp14:editId="2551A2C9">
+                  <wp:extent cx="3366442" cy="2247900"/>
+                  <wp:effectExtent l="0" t="0" r="5715" b="0"/>
+                  <wp:docPr id="351041154" name="Picture 1"/>
+                  <wp:cNvGraphicFramePr>
+                    <a:graphicFrameLocks xmlns:a="http://schemas.openxmlformats.org/drawingml/2006/main" noChangeAspect="1"/>
+                  </wp:cNvGraphicFramePr>
+                  <a:graphic xmlns:a="http://schemas.openxmlformats.org/drawingml/2006/main">
+                    <a:graphicData uri="http://schemas.openxmlformats.org/drawingml/2006/picture">
+                      <pic:pic xmlns:pic="http://schemas.openxmlformats.org/drawingml/2006/picture">
+                        <pic:nvPicPr>
+                          <pic:cNvPr id="351041154" name=""/>
+                          <pic:cNvPicPr/>
+                        </pic:nvPicPr>
+                        <pic:blipFill>
+                          <a:blip r:embed="rId263"/>
+                          <a:stretch>
+                            <a:fillRect/>
+                          </a:stretch>
+                        </pic:blipFill>
+                        <pic:spPr>
+                          <a:xfrm>
+                            <a:off x="0" y="0"/>
+                            <a:ext cx="3377681" cy="2255405"/>
+                          </a:xfrm>
+                          <a:prstGeom prst="rect">
+                            <a:avLst/>
+                          </a:prstGeom>
+                        </pic:spPr>
+                      </pic:pic>
+                    </a:graphicData>
+                  </a:graphic>
+                </wp:inline>
+              </w:drawing>
+            </w:r>
+            <w:r>
+              <w:rPr>
+                <w:noProof/>
+                <w:sz w:val="28"/>
+                <w:szCs w:val="28"/>
+                <w14:ligatures w14:val="standardContextual"/>
+              </w:rPr>
+              <w:drawing>
+                <wp:inline distT="0" distB="0" distL="0" distR="0" wp14:anchorId="3542DC55" wp14:editId="0DD04890">
+                  <wp:extent cx="3114675" cy="2095516"/>
+                  <wp:effectExtent l="0" t="0" r="0" b="0"/>
+                  <wp:docPr id="520259934" name="Picture 1"/>
+                  <wp:cNvGraphicFramePr>
+                    <a:graphicFrameLocks xmlns:a="http://schemas.openxmlformats.org/drawingml/2006/main" noChangeAspect="1"/>
+                  </wp:cNvGraphicFramePr>
+                  <a:graphic xmlns:a="http://schemas.openxmlformats.org/drawingml/2006/main">
+                    <a:graphicData uri="http://schemas.openxmlformats.org/drawingml/2006/picture">
+                      <pic:pic xmlns:pic="http://schemas.openxmlformats.org/drawingml/2006/picture">
+                        <pic:nvPicPr>
+                          <pic:cNvPr id="520259934" name=""/>
+                          <pic:cNvPicPr/>
+                        </pic:nvPicPr>
+                        <pic:blipFill>
+                          <a:blip r:embed="rId264"/>
+                          <a:stretch>
+                            <a:fillRect/>
+                          </a:stretch>
+                        </pic:blipFill>
+                        <pic:spPr>
+                          <a:xfrm>
+                            <a:off x="0" y="0"/>
+                            <a:ext cx="3123269" cy="2101298"/>
+                          </a:xfrm>
+                          <a:prstGeom prst="rect">
+                            <a:avLst/>
+                          </a:prstGeom>
+                        </pic:spPr>
+                      </pic:pic>
+                    </a:graphicData>
+                  </a:graphic>
+                </wp:inline>
+              </w:drawing>
+            </w:r>
+            <w:r>
+              <w:rPr>
+                <w:noProof/>
+                <w:sz w:val="28"/>
+                <w:szCs w:val="28"/>
+                <w14:ligatures w14:val="standardContextual"/>
+              </w:rPr>
+              <w:drawing>
+                <wp:inline distT="0" distB="0" distL="0" distR="0" wp14:anchorId="4D64B32C" wp14:editId="402C739F">
+                  <wp:extent cx="2800350" cy="727960"/>
+                  <wp:effectExtent l="0" t="0" r="0" b="0"/>
+                  <wp:docPr id="1843245729" name="Picture 1"/>
+                  <wp:cNvGraphicFramePr>
+                    <a:graphicFrameLocks xmlns:a="http://schemas.openxmlformats.org/drawingml/2006/main" noChangeAspect="1"/>
+                  </wp:cNvGraphicFramePr>
+                  <a:graphic xmlns:a="http://schemas.openxmlformats.org/drawingml/2006/main">
+                    <a:graphicData uri="http://schemas.openxmlformats.org/drawingml/2006/picture">
+                      <pic:pic xmlns:pic="http://schemas.openxmlformats.org/drawingml/2006/picture">
+                        <pic:nvPicPr>
+                          <pic:cNvPr id="1843245729" name=""/>
+                          <pic:cNvPicPr/>
+                        </pic:nvPicPr>
+                        <pic:blipFill>
+                          <a:blip r:embed="rId265"/>
+                          <a:stretch>
+                            <a:fillRect/>
+                          </a:stretch>
+                        </pic:blipFill>
+                        <pic:spPr>
+                          <a:xfrm>
+                            <a:off x="0" y="0"/>
+                            <a:ext cx="2813253" cy="731314"/>
+                          </a:xfrm>
+                          <a:prstGeom prst="rect">
+                            <a:avLst/>
+                          </a:prstGeom>
+                        </pic:spPr>
+                      </pic:pic>
+                    </a:graphicData>
+                  </a:graphic>
+                </wp:inline>
+              </w:drawing>
+            </w:r>
+          </w:p>
+          <w:p>
+            <w:pPr>
+              <w:rPr>
+                <w:sz w:val="28"/>
+                <w:szCs w:val="28"/>
+              </w:rPr>
+            </w:pPr>
+            <w:r>
+              <w:rPr>
+                <w:noProof/>
+                <w:sz w:val="28"/>
+                <w:szCs w:val="28"/>
+                <w14:ligatures w14:val="standardContextual"/>
+              </w:rPr>
+              <w:t xml:space="preserve">With this I have made a method that checks the location of the ball in the y axis and then if its less that 325 which is the y coordinate I put the floor at it will then set the y variable to 300 which is just above the floor so it will then say its connected to the floor and it will then go across the floor also as all this does is change the location it doesn’t afffect the variables at all so </w:t>
+            </w:r>
+            <w:r>
+              <w:rPr>
+                <w:noProof/>
+                <w:sz w:val="28"/>
+                <w:szCs w:val="28"/>
+                <w14:ligatures w14:val="standardContextual"/>
+              </w:rPr>
+              <w:lastRenderedPageBreak/>
+              <w:t xml:space="preserve">they are all still correct it just makes sure it doesn’t go on forever. As you can see in the first 3 images the ball starts as it did before it then goes below as it does before but then on the next act it is changed so its touching the floor but it still moves the correct </w:t>
+            </w:r>
+            <w:r>
+              <w:rPr>
+                <w:noProof/>
+                <w:sz w:val="28"/>
+                <w:szCs w:val="28"/>
+                <w14:ligatures w14:val="standardContextual"/>
+              </w:rPr>
+              <w:t xml:space="preserve">distance. As this is now all working as it should be that means that </w:t>
+            </w:r>
+            <w:r>
+              <w:rPr>
+                <w:sz w:val="28"/>
+                <w:szCs w:val="28"/>
+                <w:highlight w:val="green"/>
+              </w:rPr>
+              <w:t>Add the data and run the simulator the ball should go down the ramp and hit the floor and go across it.</w:t>
+            </w:r>
+            <w:r>
+              <w:rPr>
+                <w:sz w:val="28"/>
+                <w:szCs w:val="28"/>
+              </w:rPr>
+              <w:t xml:space="preserve"> Is now finished.</w:t>
+            </w:r>
+          </w:p>
+          <w:p>
+            <w:pPr>
+              <w:rPr>
+                <w:noProof/>
+                <w:sz w:val="28"/>
+                <w:szCs w:val="28"/>
+              </w:rPr>
+            </w:pPr>
+            <w:r>
+              <w:rPr>
+                <w:noProof/>
+                <w:sz w:val="28"/>
+                <w:szCs w:val="28"/>
+              </w:rPr>
+              <w:t>The next 6</w:t>
+            </w:r>
+            <w:r>
+              <w:rPr>
+                <w:noProof/>
+                <w:sz w:val="28"/>
+                <w:szCs w:val="28"/>
+                <w:vertAlign w:val="superscript"/>
+              </w:rPr>
+              <w:t>th</w:t>
+            </w:r>
+            <w:r>
+              <w:rPr>
+                <w:noProof/>
+                <w:sz w:val="28"/>
+                <w:szCs w:val="28"/>
+              </w:rPr>
+              <w:t xml:space="preserve"> test is Add the data and run the simulator at the end of the floor the ball should hit the wall and reset. For this all I need to do is run the simulator and check to see if the ball always hits the wall and fix it if it does not.</w:t>
+            </w:r>
+          </w:p>
+          <w:p>
+            <w:pPr>
+              <w:rPr>
+                <w:noProof/>
+                <w14:ligatures w14:val="standardContextual"/>
+              </w:rPr>
+            </w:pPr>
+            <w:r>
+              <w:rPr>
+                <w:noProof/>
+                <w:sz w:val="28"/>
+                <w:szCs w:val="28"/>
+              </w:rPr>
+              <w:lastRenderedPageBreak/>
+              <w:t xml:space="preserve"> </w:t>
+            </w:r>
+            <w:r>
+              <w:rPr>
+                <w:noProof/>
+                <w:sz w:val="28"/>
+                <w:szCs w:val="28"/>
+              </w:rPr>
+              <w:drawing>
+                <wp:inline distT="0" distB="0" distL="0" distR="0" wp14:anchorId="5B582B7F" wp14:editId="7D536D8F">
+                  <wp:extent cx="3524250" cy="2314228"/>
+                  <wp:effectExtent l="0" t="0" r="0" b="0"/>
+                  <wp:docPr id="1183102390" name="Picture 1"/>
+                  <wp:cNvGraphicFramePr>
+                    <a:graphicFrameLocks xmlns:a="http://schemas.openxmlformats.org/drawingml/2006/main" noChangeAspect="1"/>
+                  </wp:cNvGraphicFramePr>
+                  <a:graphic xmlns:a="http://schemas.openxmlformats.org/drawingml/2006/main">
+                    <a:graphicData uri="http://schemas.openxmlformats.org/drawingml/2006/picture">
+                      <pic:pic xmlns:pic="http://schemas.openxmlformats.org/drawingml/2006/picture">
+                        <pic:nvPicPr>
+                          <pic:cNvPr id="1183102390" name=""/>
+                          <pic:cNvPicPr/>
+                        </pic:nvPicPr>
+                        <pic:blipFill>
+                          <a:blip r:embed="rId266"/>
+                          <a:stretch>
+                            <a:fillRect/>
+                          </a:stretch>
+                        </pic:blipFill>
+                        <pic:spPr>
+                          <a:xfrm>
+                            <a:off x="0" y="0"/>
+                            <a:ext cx="3534741" cy="2321117"/>
+                          </a:xfrm>
+                          <a:prstGeom prst="rect">
+                            <a:avLst/>
+                          </a:prstGeom>
+                        </pic:spPr>
+                      </pic:pic>
+                    </a:graphicData>
+                  </a:graphic>
+                </wp:inline>
+              </w:drawing>
+            </w:r>
+            <w:r>
+              <w:rPr>
+                <w:noProof/>
+                <w14:ligatures w14:val="standardContextual"/>
+              </w:rPr>
+              <w:t xml:space="preserve"> </w:t>
+            </w:r>
+            <w:r>
+              <w:rPr>
+                <w:noProof/>
+                <w:sz w:val="28"/>
+                <w:szCs w:val="28"/>
+              </w:rPr>
+              <w:drawing>
+                <wp:inline distT="0" distB="0" distL="0" distR="0" wp14:anchorId="06C9B3E8" wp14:editId="11EC76D8">
+                  <wp:extent cx="3267075" cy="2190734"/>
+                  <wp:effectExtent l="0" t="0" r="0" b="635"/>
+                  <wp:docPr id="1565623347" name="Picture 1"/>
+                  <wp:cNvGraphicFramePr>
+                    <a:graphicFrameLocks xmlns:a="http://schemas.openxmlformats.org/drawingml/2006/main" noChangeAspect="1"/>
+                  </wp:cNvGraphicFramePr>
+                  <a:graphic xmlns:a="http://schemas.openxmlformats.org/drawingml/2006/main">
+                    <a:graphicData uri="http://schemas.openxmlformats.org/drawingml/2006/picture">
+                      <pic:pic xmlns:pic="http://schemas.openxmlformats.org/drawingml/2006/picture">
+                        <pic:nvPicPr>
+                          <pic:cNvPr id="1565623347" name=""/>
+                          <pic:cNvPicPr/>
+                        </pic:nvPicPr>
+                        <pic:blipFill>
+                          <a:blip r:embed="rId267"/>
+                          <a:stretch>
+                            <a:fillRect/>
+                          </a:stretch>
+                        </pic:blipFill>
+                        <pic:spPr>
+                          <a:xfrm>
+                            <a:off x="0" y="0"/>
+                            <a:ext cx="3273036" cy="2194731"/>
+                          </a:xfrm>
+                          <a:prstGeom prst="rect">
+                            <a:avLst/>
+                          </a:prstGeom>
+                        </pic:spPr>
+                      </pic:pic>
+                    </a:graphicData>
+                  </a:graphic>
+                </wp:inline>
+              </w:drawing>
+            </w:r>
+            <w:r>
+              <w:rPr>
+                <w:noProof/>
+                <w14:ligatures w14:val="standardContextual"/>
+              </w:rPr>
+              <w:t xml:space="preserve"> </w:t>
+            </w:r>
+            <w:r>
+              <w:rPr>
+                <w:noProof/>
+                <w14:ligatures w14:val="standardContextual"/>
+              </w:rPr>
+              <w:drawing>
+                <wp:inline distT="0" distB="0" distL="0" distR="0" wp14:anchorId="0ECF2618" wp14:editId="2FDC1D06">
+                  <wp:extent cx="3174475" cy="2114550"/>
+                  <wp:effectExtent l="0" t="0" r="6985" b="0"/>
+                  <wp:docPr id="892411426" name="Picture 1"/>
+                  <wp:cNvGraphicFramePr>
+                    <a:graphicFrameLocks xmlns:a="http://schemas.openxmlformats.org/drawingml/2006/main" noChangeAspect="1"/>
+                  </wp:cNvGraphicFramePr>
+                  <a:graphic xmlns:a="http://schemas.openxmlformats.org/drawingml/2006/main">
+                    <a:graphicData uri="http://schemas.openxmlformats.org/drawingml/2006/picture">
+                      <pic:pic xmlns:pic="http://schemas.openxmlformats.org/drawingml/2006/picture">
+                        <pic:nvPicPr>
+                          <pic:cNvPr id="892411426" name=""/>
+                          <pic:cNvPicPr/>
+                        </pic:nvPicPr>
+                        <pic:blipFill>
+                          <a:blip r:embed="rId268"/>
+                          <a:stretch>
+                            <a:fillRect/>
+                          </a:stretch>
+                        </pic:blipFill>
+                        <pic:spPr>
+                          <a:xfrm>
+                            <a:off x="0" y="0"/>
+                            <a:ext cx="3180229" cy="2118383"/>
+                          </a:xfrm>
+                          <a:prstGeom prst="rect">
+                            <a:avLst/>
+                          </a:prstGeom>
+                        </pic:spPr>
+                      </pic:pic>
+                    </a:graphicData>
+                  </a:graphic>
+                </wp:inline>
+              </w:drawing>
+            </w:r>
+          </w:p>
+          <w:p>
+            <w:pPr>
+              <w:rPr>
+                <w:noProof/>
+                <w:sz w:val="28"/>
+                <w:szCs w:val="28"/>
+                <w14:ligatures w14:val="standardContextual"/>
+              </w:rPr>
+            </w:pPr>
+            <w:r>
+              <w:rPr>
+                <w:noProof/>
+                <w:sz w:val="28"/>
+                <w:szCs w:val="28"/>
+                <w14:ligatures w14:val="standardContextual"/>
+              </w:rPr>
+              <w:t>As you can see from the screenshots is that the ball starts out at the top and then goes along to the wall and then as I use setLocation so it teleports the ball instead smoothly moving it it has then perfectly set the next location past the wall which has then meant it hasn’t interact with the ball and then has just carried on and will not stop running.</w:t>
+            </w:r>
+          </w:p>
+          <w:p>
+            <w:pPr>
+              <w:rPr>
+                <w:noProof/>
+                <w14:ligatures w14:val="standardContextual"/>
+              </w:rPr>
+            </w:pPr>
+            <w:r>
+              <w:rPr>
+                <w:noProof/>
+                <w:sz w:val="28"/>
+                <w:szCs w:val="28"/>
+                <w14:ligatures w14:val="standardContextual"/>
+              </w:rPr>
+              <w:lastRenderedPageBreak/>
+              <w:drawing>
+                <wp:inline distT="0" distB="0" distL="0" distR="0" wp14:anchorId="0EB9EE30" wp14:editId="1C39F219">
+                  <wp:extent cx="3267075" cy="2194385"/>
+                  <wp:effectExtent l="0" t="0" r="0" b="0"/>
+                  <wp:docPr id="320835372" name="Picture 1"/>
+                  <wp:cNvGraphicFramePr>
+                    <a:graphicFrameLocks xmlns:a="http://schemas.openxmlformats.org/drawingml/2006/main" noChangeAspect="1"/>
+                  </wp:cNvGraphicFramePr>
+                  <a:graphic xmlns:a="http://schemas.openxmlformats.org/drawingml/2006/main">
+                    <a:graphicData uri="http://schemas.openxmlformats.org/drawingml/2006/picture">
+                      <pic:pic xmlns:pic="http://schemas.openxmlformats.org/drawingml/2006/picture">
+                        <pic:nvPicPr>
+                          <pic:cNvPr id="320835372" name=""/>
+                          <pic:cNvPicPr/>
+                        </pic:nvPicPr>
+                        <pic:blipFill>
+                          <a:blip r:embed="rId269"/>
+                          <a:stretch>
+                            <a:fillRect/>
+                          </a:stretch>
+                        </pic:blipFill>
+                        <pic:spPr>
+                          <a:xfrm>
+                            <a:off x="0" y="0"/>
+                            <a:ext cx="3275221" cy="2199856"/>
+                          </a:xfrm>
+                          <a:prstGeom prst="rect">
+                            <a:avLst/>
+                          </a:prstGeom>
+                        </pic:spPr>
+                      </pic:pic>
+                    </a:graphicData>
+                  </a:graphic>
+                </wp:inline>
+              </w:drawing>
+            </w:r>
+            <w:r>
+              <w:rPr>
+                <w:noProof/>
+                <w14:ligatures w14:val="standardContextual"/>
+              </w:rPr>
+              <w:t xml:space="preserve"> </w:t>
+            </w:r>
+            <w:r>
+              <w:rPr>
+                <w:noProof/>
+                <w:sz w:val="28"/>
+                <w:szCs w:val="28"/>
+                <w14:ligatures w14:val="standardContextual"/>
+              </w:rPr>
+              <w:drawing>
+                <wp:inline distT="0" distB="0" distL="0" distR="0" wp14:anchorId="337FD672" wp14:editId="71482EA4">
+                  <wp:extent cx="3076575" cy="2028781"/>
+                  <wp:effectExtent l="0" t="0" r="0" b="0"/>
+                  <wp:docPr id="705806173" name="Picture 1"/>
+                  <wp:cNvGraphicFramePr>
+                    <a:graphicFrameLocks xmlns:a="http://schemas.openxmlformats.org/drawingml/2006/main" noChangeAspect="1"/>
+                  </wp:cNvGraphicFramePr>
+                  <a:graphic xmlns:a="http://schemas.openxmlformats.org/drawingml/2006/main">
+                    <a:graphicData uri="http://schemas.openxmlformats.org/drawingml/2006/picture">
+                      <pic:pic xmlns:pic="http://schemas.openxmlformats.org/drawingml/2006/picture">
+                        <pic:nvPicPr>
+                          <pic:cNvPr id="705806173" name=""/>
+                          <pic:cNvPicPr/>
+                        </pic:nvPicPr>
+                        <pic:blipFill>
+                          <a:blip r:embed="rId270"/>
+                          <a:stretch>
+                            <a:fillRect/>
+                          </a:stretch>
+                        </pic:blipFill>
+                        <pic:spPr>
+                          <a:xfrm>
+                            <a:off x="0" y="0"/>
+                            <a:ext cx="3083668" cy="2033458"/>
+                          </a:xfrm>
+                          <a:prstGeom prst="rect">
+                            <a:avLst/>
+                          </a:prstGeom>
+                        </pic:spPr>
+                      </pic:pic>
+                    </a:graphicData>
+                  </a:graphic>
+                </wp:inline>
+              </w:drawing>
+            </w:r>
+          </w:p>
+          <w:p>
+            <w:pPr>
+              <w:rPr>
+                <w:noProof/>
+                <w:sz w:val="28"/>
+                <w:szCs w:val="28"/>
+                <w14:ligatures w14:val="standardContextual"/>
+              </w:rPr>
+            </w:pPr>
+            <w:r>
+              <w:rPr>
+                <w:noProof/>
+                <w:sz w:val="28"/>
+                <w:szCs w:val="28"/>
+                <w14:ligatures w14:val="standardContextual"/>
+              </w:rPr>
+              <w:drawing>
+                <wp:inline distT="0" distB="0" distL="0" distR="0" wp14:anchorId="5B27DA08" wp14:editId="5817750C">
+                  <wp:extent cx="3000375" cy="1930665"/>
+                  <wp:effectExtent l="0" t="0" r="0" b="0"/>
+                  <wp:docPr id="1992862850" name="Picture 1"/>
+                  <wp:cNvGraphicFramePr>
+                    <a:graphicFrameLocks xmlns:a="http://schemas.openxmlformats.org/drawingml/2006/main" noChangeAspect="1"/>
+                  </wp:cNvGraphicFramePr>
+                  <a:graphic xmlns:a="http://schemas.openxmlformats.org/drawingml/2006/main">
+                    <a:graphicData uri="http://schemas.openxmlformats.org/drawingml/2006/picture">
+                      <pic:pic xmlns:pic="http://schemas.openxmlformats.org/drawingml/2006/picture">
+                        <pic:nvPicPr>
+                          <pic:cNvPr id="1992862850" name=""/>
+                          <pic:cNvPicPr/>
+                        </pic:nvPicPr>
+                        <pic:blipFill>
+                          <a:blip r:embed="rId271"/>
+                          <a:stretch>
+                            <a:fillRect/>
+                          </a:stretch>
+                        </pic:blipFill>
+                        <pic:spPr>
+                          <a:xfrm>
+                            <a:off x="0" y="0"/>
+                            <a:ext cx="3008628" cy="1935976"/>
+                          </a:xfrm>
+                          <a:prstGeom prst="rect">
+                            <a:avLst/>
+                          </a:prstGeom>
+                        </pic:spPr>
+                      </pic:pic>
+                    </a:graphicData>
+                  </a:graphic>
+                </wp:inline>
+              </w:drawing>
+            </w:r>
+          </w:p>
+          <w:p>
+            <w:pPr>
+              <w:rPr>
+                <w:noProof/>
+                <w:sz w:val="28"/>
+                <w:szCs w:val="28"/>
+                <w14:ligatures w14:val="standardContextual"/>
+              </w:rPr>
+            </w:pPr>
+            <w:r>
+              <w:rPr>
+                <w:noProof/>
+                <w:sz w:val="28"/>
+                <w:szCs w:val="28"/>
+                <w14:ligatures w14:val="standardContextual"/>
+              </w:rPr>
+              <w:drawing>
+                <wp:inline distT="0" distB="0" distL="0" distR="0" wp14:anchorId="04EB7087" wp14:editId="3BFF42BD">
+                  <wp:extent cx="3019425" cy="1491611"/>
+                  <wp:effectExtent l="0" t="0" r="0" b="0"/>
+                  <wp:docPr id="1430271022" name="Picture 1"/>
+                  <wp:cNvGraphicFramePr>
+                    <a:graphicFrameLocks xmlns:a="http://schemas.openxmlformats.org/drawingml/2006/main" noChangeAspect="1"/>
+                  </wp:cNvGraphicFramePr>
+                  <a:graphic xmlns:a="http://schemas.openxmlformats.org/drawingml/2006/main">
+                    <a:graphicData uri="http://schemas.openxmlformats.org/drawingml/2006/picture">
+                      <pic:pic xmlns:pic="http://schemas.openxmlformats.org/drawingml/2006/picture">
+                        <pic:nvPicPr>
+                          <pic:cNvPr id="1430271022" name=""/>
+                          <pic:cNvPicPr/>
+                        </pic:nvPicPr>
+                        <pic:blipFill>
+                          <a:blip r:embed="rId272"/>
+                          <a:stretch>
+                            <a:fillRect/>
+                          </a:stretch>
+                        </pic:blipFill>
+                        <pic:spPr>
+                          <a:xfrm>
+                            <a:off x="0" y="0"/>
+                            <a:ext cx="3026521" cy="1495116"/>
+                          </a:xfrm>
+                          <a:prstGeom prst="rect">
+                            <a:avLst/>
+                          </a:prstGeom>
+                        </pic:spPr>
+                      </pic:pic>
+                    </a:graphicData>
+                  </a:graphic>
+                </wp:inline>
+              </w:drawing>
+            </w:r>
+          </w:p>
+          <w:p>
+            <w:pPr>
+              <w:rPr>
+                <w:noProof/>
+                <w:sz w:val="28"/>
+                <w:szCs w:val="28"/>
+                <w14:ligatures w14:val="standardContextual"/>
+              </w:rPr>
+            </w:pPr>
+            <w:r>
+              <w:rPr>
+                <w:noProof/>
+                <w:sz w:val="28"/>
+                <w:szCs w:val="28"/>
+                <w14:ligatures w14:val="standardContextual"/>
+              </w:rPr>
+              <w:t xml:space="preserve">With this bit of code what it does is it finds the location of the x axis for the ball it then checks to see if the number is past 491 which would mean that </w:t>
+            </w:r>
+            <w:r>
+              <w:rPr>
+                <w:noProof/>
+                <w:sz w:val="28"/>
+                <w:szCs w:val="28"/>
+                <w14:ligatures w14:val="standardContextual"/>
+              </w:rPr>
+              <w:lastRenderedPageBreak/>
+              <w:t xml:space="preserve">the ball is past the wall so then I have made it set the location just before the wall so it will hit it and also I have set all the velocities to 0 the is because the reset will actually happen one act after its set back so if I kept them running it would just skip over the wall again but with this it just stops. This now means that the test </w:t>
+            </w:r>
+            <w:r>
+              <w:rPr>
+                <w:noProof/>
+                <w:sz w:val="28"/>
+                <w:szCs w:val="28"/>
+                <w:highlight w:val="green"/>
+              </w:rPr>
+              <w:t>Add the data and run the simulator at the end of the floor the ball should hit the wall and reset.</w:t>
+            </w:r>
+            <w:r>
+              <w:rPr>
+                <w:noProof/>
+                <w:sz w:val="28"/>
+                <w:szCs w:val="28"/>
+              </w:rPr>
+              <w:t xml:space="preserve"> Is fully completed and is running as it should be. As all my test for this section are done it now means this section of my simulator is now fully running as it want it to.</w:t>
+            </w:r>
+          </w:p>
+          <w:p>
+            <w:pPr>
+              <w:rPr>
                 <w:sz w:val="28"/>
                 <w:szCs w:val="28"/>
               </w:rPr>
@@ -27521,6 +28374,35 @@
               </w:rPr>
               <w:lastRenderedPageBreak/>
               <w:t>Write up how the section went. </w:t>
+            </w:r>
+          </w:p>
+          <w:p>
+            <w:pPr>
+              <w:rPr>
+                <w:sz w:val="28"/>
+                <w:szCs w:val="28"/>
+              </w:rPr>
+            </w:pPr>
+            <w:r>
+              <w:rPr>
+                <w:sz w:val="28"/>
+                <w:szCs w:val="28"/>
+              </w:rPr>
+              <w:t>I think this section of my coursework has gone quite well this is because I have been able to connect all of my parts together as I have wanted to meaning my simulator can work and everything is working together however</w:t>
+            </w:r>
+            <w:r>
+              <w:rPr>
+                <w:sz w:val="28"/>
+                <w:szCs w:val="28"/>
+              </w:rPr>
+              <w:t xml:space="preserve"> I did have the part where I could not get the changeable data to be reset to its original after but that wasn’t that much of a problem because I was still able to change the data to whatever I wanted. But I still had many problems I was able to fix like the ball going under the floor</w:t>
+            </w:r>
+            <w:r>
+              <w:rPr>
+                <w:sz w:val="28"/>
+                <w:szCs w:val="28"/>
+              </w:rPr>
+              <w:t>. Overall this section was good as I was able to complete a lot of my stuff by finally connecting it all together.</w:t>
             </w:r>
           </w:p>
         </w:tc>

</xml_diff>

<commit_message>
made video of whole code working
started beta test
</commit_message>
<xml_diff>
--- a/Rample World Coursework.docx
+++ b/Rample World Coursework.docx
@@ -4554,6 +4554,275 @@
         <w:t> </w:t>
       </w:r>
     </w:p>
+    <w:tbl>
+      <w:tblPr>
+        <w:tblStyle w:val="TableGrid"/>
+        <w:tblW w:w="0" w:type="auto"/>
+        <w:tblLook w:val="04A0" w:firstRow="1" w:lastRow="0" w:firstColumn="1" w:lastColumn="0" w:noHBand="0" w:noVBand="1"/>
+      </w:tblPr>
+      <w:tblGrid>
+        <w:gridCol w:w="2254"/>
+        <w:gridCol w:w="2254"/>
+        <w:gridCol w:w="2254"/>
+        <w:gridCol w:w="2254"/>
+      </w:tblGrid>
+      <w:tr>
+        <w:tc>
+          <w:tcPr>
+            <w:tcW w:w="2254" w:type="dxa"/>
+          </w:tcPr>
+          <w:p>
+            <w:pPr>
+              <w:rPr>
+                <w:sz w:val="28"/>
+                <w:szCs w:val="28"/>
+              </w:rPr>
+            </w:pPr>
+            <w:r>
+              <w:rPr>
+                <w:sz w:val="28"/>
+                <w:szCs w:val="28"/>
+              </w:rPr>
+              <w:t>Test Number</w:t>
+            </w:r>
+          </w:p>
+        </w:tc>
+        <w:tc>
+          <w:tcPr>
+            <w:tcW w:w="2254" w:type="dxa"/>
+          </w:tcPr>
+          <w:p>
+            <w:pPr>
+              <w:rPr>
+                <w:sz w:val="28"/>
+                <w:szCs w:val="28"/>
+              </w:rPr>
+            </w:pPr>
+            <w:r>
+              <w:rPr>
+                <w:sz w:val="28"/>
+                <w:szCs w:val="28"/>
+              </w:rPr>
+              <w:t xml:space="preserve">Description </w:t>
+            </w:r>
+          </w:p>
+        </w:tc>
+        <w:tc>
+          <w:tcPr>
+            <w:tcW w:w="2254" w:type="dxa"/>
+          </w:tcPr>
+          <w:p>
+            <w:pPr>
+              <w:rPr>
+                <w:sz w:val="28"/>
+                <w:szCs w:val="28"/>
+              </w:rPr>
+            </w:pPr>
+            <w:r>
+              <w:rPr>
+                <w:sz w:val="28"/>
+                <w:szCs w:val="28"/>
+              </w:rPr>
+              <w:t>Expected result</w:t>
+            </w:r>
+          </w:p>
+        </w:tc>
+        <w:tc>
+          <w:tcPr>
+            <w:tcW w:w="2254" w:type="dxa"/>
+          </w:tcPr>
+          <w:p>
+            <w:pPr>
+              <w:rPr>
+                <w:sz w:val="28"/>
+                <w:szCs w:val="28"/>
+              </w:rPr>
+            </w:pPr>
+            <w:r>
+              <w:rPr>
+                <w:sz w:val="28"/>
+                <w:szCs w:val="28"/>
+              </w:rPr>
+              <w:t>Passed?</w:t>
+            </w:r>
+          </w:p>
+        </w:tc>
+      </w:tr>
+      <w:tr>
+        <w:tc>
+          <w:tcPr>
+            <w:tcW w:w="2254" w:type="dxa"/>
+          </w:tcPr>
+          <w:p>
+            <w:pPr>
+              <w:rPr>
+                <w:sz w:val="28"/>
+                <w:szCs w:val="28"/>
+              </w:rPr>
+            </w:pPr>
+            <w:r>
+              <w:rPr>
+                <w:sz w:val="28"/>
+                <w:szCs w:val="28"/>
+              </w:rPr>
+              <w:t>1</w:t>
+            </w:r>
+          </w:p>
+        </w:tc>
+        <w:tc>
+          <w:tcPr>
+            <w:tcW w:w="2254" w:type="dxa"/>
+          </w:tcPr>
+          <w:p>
+            <w:pPr>
+              <w:rPr>
+                <w:sz w:val="28"/>
+                <w:szCs w:val="28"/>
+              </w:rPr>
+            </w:pPr>
+            <w:r>
+              <w:rPr>
+                <w:sz w:val="28"/>
+                <w:szCs w:val="28"/>
+              </w:rPr>
+              <w:t xml:space="preserve">Spawn in the ball at the top of the screen and </w:t>
+            </w:r>
+            <w:r>
+              <w:rPr>
+                <w:sz w:val="28"/>
+                <w:szCs w:val="28"/>
+              </w:rPr>
+              <w:lastRenderedPageBreak/>
+              <w:t>see if it falls. This is to test the gravity on the ball. </w:t>
+            </w:r>
+          </w:p>
+        </w:tc>
+        <w:tc>
+          <w:tcPr>
+            <w:tcW w:w="2254" w:type="dxa"/>
+          </w:tcPr>
+          <w:p>
+            <w:pPr>
+              <w:rPr>
+                <w:sz w:val="28"/>
+                <w:szCs w:val="28"/>
+              </w:rPr>
+            </w:pPr>
+            <w:r>
+              <w:rPr>
+                <w:sz w:val="28"/>
+                <w:szCs w:val="28"/>
+              </w:rPr>
+              <w:lastRenderedPageBreak/>
+              <w:t>The ball should fall down a</w:t>
+            </w:r>
+            <w:r>
+              <w:rPr>
+                <w:sz w:val="28"/>
+                <w:szCs w:val="28"/>
+              </w:rPr>
+              <w:t xml:space="preserve">nd hit </w:t>
+            </w:r>
+            <w:r>
+              <w:rPr>
+                <w:sz w:val="28"/>
+                <w:szCs w:val="28"/>
+              </w:rPr>
+              <w:lastRenderedPageBreak/>
+              <w:t>the bottom of the screen</w:t>
+            </w:r>
+          </w:p>
+        </w:tc>
+        <w:tc>
+          <w:tcPr>
+            <w:tcW w:w="2254" w:type="dxa"/>
+          </w:tcPr>
+          <w:p>
+            <w:pPr>
+              <w:rPr>
+                <w:sz w:val="28"/>
+                <w:szCs w:val="28"/>
+              </w:rPr>
+            </w:pPr>
+          </w:p>
+        </w:tc>
+      </w:tr>
+      <w:tr>
+        <w:tc>
+          <w:tcPr>
+            <w:tcW w:w="2254" w:type="dxa"/>
+          </w:tcPr>
+          <w:p>
+            <w:pPr>
+              <w:rPr>
+                <w:sz w:val="28"/>
+                <w:szCs w:val="28"/>
+              </w:rPr>
+            </w:pPr>
+            <w:r>
+              <w:rPr>
+                <w:sz w:val="28"/>
+                <w:szCs w:val="28"/>
+              </w:rPr>
+              <w:t>2</w:t>
+            </w:r>
+          </w:p>
+        </w:tc>
+        <w:tc>
+          <w:tcPr>
+            <w:tcW w:w="2254" w:type="dxa"/>
+          </w:tcPr>
+          <w:p>
+            <w:pPr>
+              <w:rPr>
+                <w:sz w:val="28"/>
+                <w:szCs w:val="28"/>
+              </w:rPr>
+            </w:pPr>
+            <w:r>
+              <w:rPr>
+                <w:sz w:val="28"/>
+                <w:szCs w:val="28"/>
+              </w:rPr>
+              <w:t>Set Different Data onto the ball. This is to test to see if the inputs are working correctly. </w:t>
+            </w:r>
+          </w:p>
+        </w:tc>
+        <w:tc>
+          <w:tcPr>
+            <w:tcW w:w="2254" w:type="dxa"/>
+          </w:tcPr>
+          <w:p>
+            <w:pPr>
+              <w:rPr>
+                <w:sz w:val="28"/>
+                <w:szCs w:val="28"/>
+              </w:rPr>
+            </w:pPr>
+            <w:r>
+              <w:rPr>
+                <w:sz w:val="28"/>
+                <w:szCs w:val="28"/>
+              </w:rPr>
+              <w:t>From the data you enter the maths that it put onto the ball should be the same number as if you were to calculate it.</w:t>
+            </w:r>
+          </w:p>
+        </w:tc>
+        <w:tc>
+          <w:tcPr>
+            <w:tcW w:w="2254" w:type="dxa"/>
+          </w:tcPr>
+          <w:p>
+            <w:pPr>
+              <w:rPr>
+                <w:sz w:val="28"/>
+                <w:szCs w:val="28"/>
+              </w:rPr>
+            </w:pPr>
+          </w:p>
+        </w:tc>
+      </w:tr>
+    </w:tbl>
     <w:p>
       <w:pPr>
         <w:rPr>
@@ -4561,12 +4830,20 @@
           <w:szCs w:val="28"/>
         </w:rPr>
       </w:pPr>
-      <w:r>
+    </w:p>
+    <w:p>
+      <w:pPr>
         <w:rPr>
           <w:sz w:val="28"/>
           <w:szCs w:val="28"/>
         </w:rPr>
-        <w:t>Spawn in the ball at the top of the screen and see if it falls. This is to test the gravity on the ball. </w:t>
+      </w:pPr>
+      <w:r>
+        <w:rPr>
+          <w:sz w:val="28"/>
+          <w:szCs w:val="28"/>
+        </w:rPr>
+        <w:t>  </w:t>
       </w:r>
     </w:p>
     <w:p>
@@ -4580,9 +4857,2666 @@
         <w:rPr>
           <w:sz w:val="28"/>
           <w:szCs w:val="28"/>
-        </w:rPr>
-        <w:t>Set Different Data onto the ball. This is to test to see if the inputs are working correctly. </w:t>
+          <w:u w:val="single"/>
+        </w:rPr>
+        <w:t>Stage 3 Creating the ramp – Monday 20</w:t>
       </w:r>
+      <w:r>
+        <w:rPr>
+          <w:sz w:val="28"/>
+          <w:szCs w:val="28"/>
+          <w:u w:val="single"/>
+          <w:vertAlign w:val="superscript"/>
+        </w:rPr>
+        <w:t>th</w:t>
+      </w:r>
+      <w:r>
+        <w:rPr>
+          <w:sz w:val="28"/>
+          <w:szCs w:val="28"/>
+          <w:u w:val="single"/>
+        </w:rPr>
+        <w:t xml:space="preserve"> October</w:t>
+      </w:r>
+      <w:r>
+        <w:rPr>
+          <w:sz w:val="28"/>
+          <w:szCs w:val="28"/>
+        </w:rPr>
+        <w:t> </w:t>
+      </w:r>
+    </w:p>
+    <w:p>
+      <w:pPr>
+        <w:rPr>
+          <w:sz w:val="28"/>
+          <w:szCs w:val="28"/>
+        </w:rPr>
+      </w:pPr>
+      <w:r>
+        <w:rPr>
+          <w:sz w:val="28"/>
+          <w:szCs w:val="28"/>
+        </w:rPr>
+        <w:t>Get the image onto Greenfoot </w:t>
+      </w:r>
+    </w:p>
+    <w:p>
+      <w:pPr>
+        <w:rPr>
+          <w:sz w:val="28"/>
+          <w:szCs w:val="28"/>
+        </w:rPr>
+      </w:pPr>
+      <w:r>
+        <w:rPr>
+          <w:sz w:val="28"/>
+          <w:szCs w:val="28"/>
+        </w:rPr>
+        <w:t>Write the code so the ball will stay on top of the ramp. </w:t>
+      </w:r>
+    </w:p>
+    <w:p>
+      <w:pPr>
+        <w:rPr>
+          <w:sz w:val="28"/>
+          <w:szCs w:val="28"/>
+        </w:rPr>
+      </w:pPr>
+      <w:r>
+        <w:rPr>
+          <w:sz w:val="28"/>
+          <w:szCs w:val="28"/>
+        </w:rPr>
+        <w:t>Write the code so that the ramp can change angle  </w:t>
+      </w:r>
+    </w:p>
+    <w:p>
+      <w:pPr>
+        <w:rPr>
+          <w:sz w:val="28"/>
+          <w:szCs w:val="28"/>
+        </w:rPr>
+      </w:pPr>
+      <w:r>
+        <w:rPr>
+          <w:sz w:val="28"/>
+          <w:szCs w:val="28"/>
+        </w:rPr>
+        <w:t>Create code to make a image for a ramp. So that users can see it on screen. </w:t>
+      </w:r>
+    </w:p>
+    <w:p>
+      <w:pPr>
+        <w:rPr>
+          <w:sz w:val="28"/>
+          <w:szCs w:val="28"/>
+        </w:rPr>
+      </w:pPr>
+      <w:r>
+        <w:rPr>
+          <w:sz w:val="28"/>
+          <w:szCs w:val="28"/>
+        </w:rPr>
+        <w:t>Create inputs for the angle and friction of the ramp. So that the user can make it specific to what they want. </w:t>
+      </w:r>
+    </w:p>
+    <w:p>
+      <w:pPr>
+        <w:rPr>
+          <w:sz w:val="28"/>
+          <w:szCs w:val="28"/>
+        </w:rPr>
+      </w:pPr>
+      <w:r>
+        <w:rPr>
+          <w:sz w:val="28"/>
+          <w:szCs w:val="28"/>
+        </w:rPr>
+        <w:t>Create variable to connect input to code so the ramp can visually change angle. This is so that the ramp can change angle to anything inputted. </w:t>
+      </w:r>
+    </w:p>
+    <w:p>
+      <w:pPr>
+        <w:rPr>
+          <w:sz w:val="28"/>
+          <w:szCs w:val="28"/>
+        </w:rPr>
+      </w:pPr>
+      <w:r>
+        <w:rPr>
+          <w:sz w:val="28"/>
+          <w:szCs w:val="28"/>
+          <w:u w:val="single"/>
+        </w:rPr>
+        <w:t>Tests</w:t>
+      </w:r>
+      <w:r>
+        <w:rPr>
+          <w:sz w:val="28"/>
+          <w:szCs w:val="28"/>
+        </w:rPr>
+        <w:t> </w:t>
+      </w:r>
+    </w:p>
+    <w:tbl>
+      <w:tblPr>
+        <w:tblStyle w:val="TableGrid"/>
+        <w:tblW w:w="0" w:type="auto"/>
+        <w:tblLook w:val="04A0" w:firstRow="1" w:lastRow="0" w:firstColumn="1" w:lastColumn="0" w:noHBand="0" w:noVBand="1"/>
+      </w:tblPr>
+      <w:tblGrid>
+        <w:gridCol w:w="2254"/>
+        <w:gridCol w:w="2254"/>
+        <w:gridCol w:w="2254"/>
+        <w:gridCol w:w="2254"/>
+      </w:tblGrid>
+      <w:tr>
+        <w:tc>
+          <w:tcPr>
+            <w:tcW w:w="2254" w:type="dxa"/>
+          </w:tcPr>
+          <w:p>
+            <w:pPr>
+              <w:rPr>
+                <w:sz w:val="28"/>
+                <w:szCs w:val="28"/>
+              </w:rPr>
+            </w:pPr>
+            <w:r>
+              <w:rPr>
+                <w:sz w:val="28"/>
+                <w:szCs w:val="28"/>
+              </w:rPr>
+              <w:t>Test Number</w:t>
+            </w:r>
+          </w:p>
+        </w:tc>
+        <w:tc>
+          <w:tcPr>
+            <w:tcW w:w="2254" w:type="dxa"/>
+          </w:tcPr>
+          <w:p>
+            <w:pPr>
+              <w:rPr>
+                <w:sz w:val="28"/>
+                <w:szCs w:val="28"/>
+              </w:rPr>
+            </w:pPr>
+            <w:r>
+              <w:rPr>
+                <w:sz w:val="28"/>
+                <w:szCs w:val="28"/>
+              </w:rPr>
+              <w:t>Description</w:t>
+            </w:r>
+          </w:p>
+        </w:tc>
+        <w:tc>
+          <w:tcPr>
+            <w:tcW w:w="2254" w:type="dxa"/>
+          </w:tcPr>
+          <w:p>
+            <w:pPr>
+              <w:rPr>
+                <w:sz w:val="28"/>
+                <w:szCs w:val="28"/>
+              </w:rPr>
+            </w:pPr>
+            <w:r>
+              <w:rPr>
+                <w:sz w:val="28"/>
+                <w:szCs w:val="28"/>
+              </w:rPr>
+              <w:t>Expected result</w:t>
+            </w:r>
+          </w:p>
+        </w:tc>
+        <w:tc>
+          <w:tcPr>
+            <w:tcW w:w="2254" w:type="dxa"/>
+          </w:tcPr>
+          <w:p>
+            <w:pPr>
+              <w:rPr>
+                <w:sz w:val="28"/>
+                <w:szCs w:val="28"/>
+              </w:rPr>
+            </w:pPr>
+            <w:r>
+              <w:rPr>
+                <w:sz w:val="28"/>
+                <w:szCs w:val="28"/>
+              </w:rPr>
+              <w:t>Passed?</w:t>
+            </w:r>
+          </w:p>
+        </w:tc>
+      </w:tr>
+      <w:tr>
+        <w:tc>
+          <w:tcPr>
+            <w:tcW w:w="2254" w:type="dxa"/>
+          </w:tcPr>
+          <w:p>
+            <w:pPr>
+              <w:rPr>
+                <w:sz w:val="28"/>
+                <w:szCs w:val="28"/>
+              </w:rPr>
+            </w:pPr>
+            <w:r>
+              <w:rPr>
+                <w:sz w:val="28"/>
+                <w:szCs w:val="28"/>
+              </w:rPr>
+              <w:t>1</w:t>
+            </w:r>
+          </w:p>
+        </w:tc>
+        <w:tc>
+          <w:tcPr>
+            <w:tcW w:w="2254" w:type="dxa"/>
+          </w:tcPr>
+          <w:p>
+            <w:pPr>
+              <w:rPr>
+                <w:sz w:val="28"/>
+                <w:szCs w:val="28"/>
+              </w:rPr>
+            </w:pPr>
+            <w:r>
+              <w:rPr>
+                <w:sz w:val="28"/>
+                <w:szCs w:val="28"/>
+              </w:rPr>
+              <w:t>Set</w:t>
+            </w:r>
+            <w:r>
+              <w:rPr>
+                <w:sz w:val="28"/>
+                <w:szCs w:val="28"/>
+              </w:rPr>
+              <w:t xml:space="preserve"> the</w:t>
+            </w:r>
+            <w:r>
+              <w:rPr>
+                <w:sz w:val="28"/>
+                <w:szCs w:val="28"/>
+              </w:rPr>
+              <w:t xml:space="preserve"> Angle</w:t>
+            </w:r>
+            <w:r>
+              <w:rPr>
+                <w:sz w:val="28"/>
+                <w:szCs w:val="28"/>
+              </w:rPr>
+              <w:t xml:space="preserve"> of the ramp</w:t>
+            </w:r>
+            <w:r>
+              <w:rPr>
+                <w:sz w:val="28"/>
+                <w:szCs w:val="28"/>
+              </w:rPr>
+              <w:t xml:space="preserve"> to 0. </w:t>
+            </w:r>
+          </w:p>
+        </w:tc>
+        <w:tc>
+          <w:tcPr>
+            <w:tcW w:w="2254" w:type="dxa"/>
+          </w:tcPr>
+          <w:p>
+            <w:pPr>
+              <w:rPr>
+                <w:sz w:val="28"/>
+                <w:szCs w:val="28"/>
+              </w:rPr>
+            </w:pPr>
+            <w:r>
+              <w:rPr>
+                <w:sz w:val="28"/>
+                <w:szCs w:val="28"/>
+              </w:rPr>
+              <w:t xml:space="preserve">The </w:t>
+            </w:r>
+            <w:r>
+              <w:rPr>
+                <w:sz w:val="28"/>
+                <w:szCs w:val="28"/>
+              </w:rPr>
+              <w:t>image of the ramp should be flat on the screen</w:t>
+            </w:r>
+          </w:p>
+        </w:tc>
+        <w:tc>
+          <w:tcPr>
+            <w:tcW w:w="2254" w:type="dxa"/>
+          </w:tcPr>
+          <w:p>
+            <w:pPr>
+              <w:rPr>
+                <w:sz w:val="28"/>
+                <w:szCs w:val="28"/>
+              </w:rPr>
+            </w:pPr>
+          </w:p>
+        </w:tc>
+      </w:tr>
+      <w:tr>
+        <w:tc>
+          <w:tcPr>
+            <w:tcW w:w="2254" w:type="dxa"/>
+          </w:tcPr>
+          <w:p>
+            <w:pPr>
+              <w:rPr>
+                <w:sz w:val="28"/>
+                <w:szCs w:val="28"/>
+              </w:rPr>
+            </w:pPr>
+            <w:r>
+              <w:rPr>
+                <w:sz w:val="28"/>
+                <w:szCs w:val="28"/>
+              </w:rPr>
+              <w:lastRenderedPageBreak/>
+              <w:t>2</w:t>
+            </w:r>
+          </w:p>
+        </w:tc>
+        <w:tc>
+          <w:tcPr>
+            <w:tcW w:w="2254" w:type="dxa"/>
+          </w:tcPr>
+          <w:p>
+            <w:pPr>
+              <w:rPr>
+                <w:sz w:val="28"/>
+                <w:szCs w:val="28"/>
+              </w:rPr>
+            </w:pPr>
+            <w:r>
+              <w:rPr>
+                <w:sz w:val="28"/>
+                <w:szCs w:val="28"/>
+              </w:rPr>
+              <w:t>Set angle to 45 and spawn ball and set values. To see if the ball goes down the ramp and at the correct speed and acceleration. </w:t>
+            </w:r>
+          </w:p>
+          <w:p>
+            <w:pPr>
+              <w:rPr>
+                <w:sz w:val="28"/>
+                <w:szCs w:val="28"/>
+              </w:rPr>
+            </w:pPr>
+          </w:p>
+        </w:tc>
+        <w:tc>
+          <w:tcPr>
+            <w:tcW w:w="2254" w:type="dxa"/>
+          </w:tcPr>
+          <w:p>
+            <w:pPr>
+              <w:rPr>
+                <w:sz w:val="28"/>
+                <w:szCs w:val="28"/>
+              </w:rPr>
+            </w:pPr>
+            <w:r>
+              <w:rPr>
+                <w:sz w:val="28"/>
+                <w:szCs w:val="28"/>
+              </w:rPr>
+              <w:t>The ball should roll down the ramp and the inputs you use should then create the correct accelera</w:t>
+            </w:r>
+            <w:r>
+              <w:rPr>
+                <w:sz w:val="28"/>
+                <w:szCs w:val="28"/>
+              </w:rPr>
+              <w:t>t</w:t>
+            </w:r>
+            <w:r>
+              <w:rPr>
+                <w:sz w:val="28"/>
+                <w:szCs w:val="28"/>
+              </w:rPr>
+              <w:t>ion</w:t>
+            </w:r>
+            <w:r>
+              <w:rPr>
+                <w:sz w:val="28"/>
+                <w:szCs w:val="28"/>
+              </w:rPr>
+              <w:t xml:space="preserve"> as if you calculated it.</w:t>
+            </w:r>
+            <w:r>
+              <w:rPr>
+                <w:sz w:val="28"/>
+                <w:szCs w:val="28"/>
+              </w:rPr>
+              <w:t xml:space="preserve"> </w:t>
+            </w:r>
+          </w:p>
+        </w:tc>
+        <w:tc>
+          <w:tcPr>
+            <w:tcW w:w="2254" w:type="dxa"/>
+          </w:tcPr>
+          <w:p>
+            <w:pPr>
+              <w:rPr>
+                <w:sz w:val="28"/>
+                <w:szCs w:val="28"/>
+              </w:rPr>
+            </w:pPr>
+          </w:p>
+        </w:tc>
+      </w:tr>
+      <w:tr>
+        <w:tc>
+          <w:tcPr>
+            <w:tcW w:w="2254" w:type="dxa"/>
+          </w:tcPr>
+          <w:p>
+            <w:pPr>
+              <w:rPr>
+                <w:sz w:val="28"/>
+                <w:szCs w:val="28"/>
+              </w:rPr>
+            </w:pPr>
+            <w:r>
+              <w:rPr>
+                <w:sz w:val="28"/>
+                <w:szCs w:val="28"/>
+              </w:rPr>
+              <w:t>3</w:t>
+            </w:r>
+          </w:p>
+        </w:tc>
+        <w:tc>
+          <w:tcPr>
+            <w:tcW w:w="2254" w:type="dxa"/>
+          </w:tcPr>
+          <w:p>
+            <w:pPr>
+              <w:rPr>
+                <w:sz w:val="28"/>
+                <w:szCs w:val="28"/>
+              </w:rPr>
+            </w:pPr>
+            <w:r>
+              <w:rPr>
+                <w:sz w:val="28"/>
+                <w:szCs w:val="28"/>
+              </w:rPr>
+              <w:t>Do one test of friction at 0 and one at 10 with a ball. To see if the ball is faster with no friction. </w:t>
+            </w:r>
+          </w:p>
+        </w:tc>
+        <w:tc>
+          <w:tcPr>
+            <w:tcW w:w="2254" w:type="dxa"/>
+          </w:tcPr>
+          <w:p>
+            <w:pPr>
+              <w:rPr>
+                <w:sz w:val="28"/>
+                <w:szCs w:val="28"/>
+              </w:rPr>
+            </w:pPr>
+            <w:r>
+              <w:rPr>
+                <w:sz w:val="28"/>
+                <w:szCs w:val="28"/>
+              </w:rPr>
+              <w:t xml:space="preserve">When the friction </w:t>
+            </w:r>
+            <w:r>
+              <w:rPr>
+                <w:sz w:val="28"/>
+                <w:szCs w:val="28"/>
+              </w:rPr>
+              <w:t>is set at 0 it should be faster than when it has a friction of 10.</w:t>
+            </w:r>
+          </w:p>
+        </w:tc>
+        <w:tc>
+          <w:tcPr>
+            <w:tcW w:w="2254" w:type="dxa"/>
+          </w:tcPr>
+          <w:p>
+            <w:pPr>
+              <w:rPr>
+                <w:sz w:val="28"/>
+                <w:szCs w:val="28"/>
+              </w:rPr>
+            </w:pPr>
+          </w:p>
+        </w:tc>
+      </w:tr>
+    </w:tbl>
+    <w:p>
+      <w:pPr>
+        <w:rPr>
+          <w:sz w:val="28"/>
+          <w:szCs w:val="28"/>
+        </w:rPr>
+      </w:pPr>
+    </w:p>
+    <w:p>
+      <w:pPr>
+        <w:rPr>
+          <w:sz w:val="28"/>
+          <w:szCs w:val="28"/>
+        </w:rPr>
+      </w:pPr>
+      <w:r>
+        <w:rPr>
+          <w:sz w:val="28"/>
+          <w:szCs w:val="28"/>
+        </w:rPr>
+        <w:t>  </w:t>
+      </w:r>
+    </w:p>
+    <w:p>
+      <w:pPr>
+        <w:rPr>
+          <w:sz w:val="28"/>
+          <w:szCs w:val="28"/>
+        </w:rPr>
+      </w:pPr>
+      <w:r>
+        <w:rPr>
+          <w:sz w:val="28"/>
+          <w:szCs w:val="28"/>
+          <w:u w:val="single"/>
+        </w:rPr>
+        <w:t>Stage 4 Create the Wall – Monday 3</w:t>
+      </w:r>
+      <w:r>
+        <w:rPr>
+          <w:sz w:val="28"/>
+          <w:szCs w:val="28"/>
+          <w:u w:val="single"/>
+          <w:vertAlign w:val="superscript"/>
+        </w:rPr>
+        <w:t>rd</w:t>
+      </w:r>
+      <w:r>
+        <w:rPr>
+          <w:sz w:val="28"/>
+          <w:szCs w:val="28"/>
+          <w:u w:val="single"/>
+        </w:rPr>
+        <w:t xml:space="preserve"> November</w:t>
+      </w:r>
+      <w:r>
+        <w:rPr>
+          <w:sz w:val="28"/>
+          <w:szCs w:val="28"/>
+        </w:rPr>
+        <w:t> </w:t>
+      </w:r>
+    </w:p>
+    <w:p>
+      <w:pPr>
+        <w:rPr>
+          <w:sz w:val="28"/>
+          <w:szCs w:val="28"/>
+        </w:rPr>
+      </w:pPr>
+      <w:r>
+        <w:rPr>
+          <w:sz w:val="28"/>
+          <w:szCs w:val="28"/>
+        </w:rPr>
+        <w:t>Get the image onto Greenfoot </w:t>
+      </w:r>
+    </w:p>
+    <w:p>
+      <w:pPr>
+        <w:rPr>
+          <w:sz w:val="28"/>
+          <w:szCs w:val="28"/>
+        </w:rPr>
+      </w:pPr>
+      <w:r>
+        <w:rPr>
+          <w:sz w:val="28"/>
+          <w:szCs w:val="28"/>
+        </w:rPr>
+        <w:t>Write the code so that the ball wont go through it. So that the ball wont go on forever. </w:t>
+      </w:r>
+    </w:p>
+    <w:p>
+      <w:pPr>
+        <w:rPr>
+          <w:sz w:val="28"/>
+          <w:szCs w:val="28"/>
+        </w:rPr>
+      </w:pPr>
+      <w:r>
+        <w:rPr>
+          <w:sz w:val="28"/>
+          <w:szCs w:val="28"/>
+        </w:rPr>
+        <w:t>Write code so that it knows when the ball has hit the wall. So that it can tell the rest of the code. </w:t>
+      </w:r>
+    </w:p>
+    <w:p>
+      <w:pPr>
+        <w:rPr>
+          <w:sz w:val="28"/>
+          <w:szCs w:val="28"/>
+        </w:rPr>
+      </w:pPr>
+      <w:r>
+        <w:rPr>
+          <w:sz w:val="28"/>
+          <w:szCs w:val="28"/>
+        </w:rPr>
+        <w:t xml:space="preserve">Write the code so that once the ball touches it everything is reset back to the beginning. So that the simulator can be ran again and the ball doesnt stay at the </w:t>
+      </w:r>
+      <w:r>
+        <w:rPr>
+          <w:sz w:val="28"/>
+          <w:szCs w:val="28"/>
+        </w:rPr>
+        <w:t>bottom</w:t>
+      </w:r>
+      <w:r>
+        <w:rPr>
+          <w:sz w:val="28"/>
+          <w:szCs w:val="28"/>
+        </w:rPr>
+        <w:t>. </w:t>
+      </w:r>
+    </w:p>
+    <w:p>
+      <w:pPr>
+        <w:rPr>
+          <w:sz w:val="28"/>
+          <w:szCs w:val="28"/>
+        </w:rPr>
+      </w:pPr>
+      <w:r>
+        <w:rPr>
+          <w:sz w:val="28"/>
+          <w:szCs w:val="28"/>
+          <w:u w:val="single"/>
+        </w:rPr>
+        <w:t>Tests</w:t>
+      </w:r>
+      <w:r>
+        <w:rPr>
+          <w:sz w:val="28"/>
+          <w:szCs w:val="28"/>
+        </w:rPr>
+        <w:t> </w:t>
+      </w:r>
+    </w:p>
+    <w:tbl>
+      <w:tblPr>
+        <w:tblStyle w:val="TableGrid"/>
+        <w:tblW w:w="0" w:type="auto"/>
+        <w:tblLook w:val="04A0" w:firstRow="1" w:lastRow="0" w:firstColumn="1" w:lastColumn="0" w:noHBand="0" w:noVBand="1"/>
+      </w:tblPr>
+      <w:tblGrid>
+        <w:gridCol w:w="2254"/>
+        <w:gridCol w:w="2254"/>
+        <w:gridCol w:w="2254"/>
+        <w:gridCol w:w="2254"/>
+      </w:tblGrid>
+      <w:tr>
+        <w:tc>
+          <w:tcPr>
+            <w:tcW w:w="2254" w:type="dxa"/>
+          </w:tcPr>
+          <w:p>
+            <w:pPr>
+              <w:rPr>
+                <w:sz w:val="28"/>
+                <w:szCs w:val="28"/>
+              </w:rPr>
+            </w:pPr>
+            <w:r>
+              <w:rPr>
+                <w:sz w:val="28"/>
+                <w:szCs w:val="28"/>
+              </w:rPr>
+              <w:t>Test Number</w:t>
+            </w:r>
+          </w:p>
+        </w:tc>
+        <w:tc>
+          <w:tcPr>
+            <w:tcW w:w="2254" w:type="dxa"/>
+          </w:tcPr>
+          <w:p>
+            <w:pPr>
+              <w:rPr>
+                <w:sz w:val="28"/>
+                <w:szCs w:val="28"/>
+              </w:rPr>
+            </w:pPr>
+            <w:r>
+              <w:rPr>
+                <w:sz w:val="28"/>
+                <w:szCs w:val="28"/>
+              </w:rPr>
+              <w:t>Description</w:t>
+            </w:r>
+          </w:p>
+        </w:tc>
+        <w:tc>
+          <w:tcPr>
+            <w:tcW w:w="2254" w:type="dxa"/>
+          </w:tcPr>
+          <w:p>
+            <w:pPr>
+              <w:rPr>
+                <w:sz w:val="28"/>
+                <w:szCs w:val="28"/>
+              </w:rPr>
+            </w:pPr>
+            <w:r>
+              <w:rPr>
+                <w:sz w:val="28"/>
+                <w:szCs w:val="28"/>
+              </w:rPr>
+              <w:t>Expected Result</w:t>
+            </w:r>
+          </w:p>
+        </w:tc>
+        <w:tc>
+          <w:tcPr>
+            <w:tcW w:w="2254" w:type="dxa"/>
+          </w:tcPr>
+          <w:p>
+            <w:pPr>
+              <w:rPr>
+                <w:sz w:val="28"/>
+                <w:szCs w:val="28"/>
+              </w:rPr>
+            </w:pPr>
+            <w:r>
+              <w:rPr>
+                <w:sz w:val="28"/>
+                <w:szCs w:val="28"/>
+              </w:rPr>
+              <w:t>Passed?</w:t>
+            </w:r>
+          </w:p>
+        </w:tc>
+      </w:tr>
+      <w:tr>
+        <w:tc>
+          <w:tcPr>
+            <w:tcW w:w="2254" w:type="dxa"/>
+          </w:tcPr>
+          <w:p>
+            <w:pPr>
+              <w:rPr>
+                <w:sz w:val="28"/>
+                <w:szCs w:val="28"/>
+              </w:rPr>
+            </w:pPr>
+            <w:r>
+              <w:rPr>
+                <w:sz w:val="28"/>
+                <w:szCs w:val="28"/>
+              </w:rPr>
+              <w:t>1</w:t>
+            </w:r>
+          </w:p>
+        </w:tc>
+        <w:tc>
+          <w:tcPr>
+            <w:tcW w:w="2254" w:type="dxa"/>
+          </w:tcPr>
+          <w:p>
+            <w:pPr>
+              <w:rPr>
+                <w:sz w:val="28"/>
+                <w:szCs w:val="28"/>
+              </w:rPr>
+            </w:pPr>
+            <w:r>
+              <w:rPr>
+                <w:sz w:val="28"/>
+                <w:szCs w:val="28"/>
+              </w:rPr>
+              <w:t xml:space="preserve">Place a ball next to the wall at the </w:t>
+            </w:r>
+            <w:r>
+              <w:rPr>
+                <w:sz w:val="28"/>
+                <w:szCs w:val="28"/>
+              </w:rPr>
+              <w:lastRenderedPageBreak/>
+              <w:t>bottom</w:t>
+            </w:r>
+            <w:r>
+              <w:rPr>
+                <w:sz w:val="28"/>
+                <w:szCs w:val="28"/>
+              </w:rPr>
+              <w:t xml:space="preserve"> </w:t>
+            </w:r>
+            <w:r>
+              <w:rPr>
+                <w:sz w:val="28"/>
+                <w:szCs w:val="28"/>
+              </w:rPr>
+              <w:t>of the simulator</w:t>
+            </w:r>
+          </w:p>
+        </w:tc>
+        <w:tc>
+          <w:tcPr>
+            <w:tcW w:w="2254" w:type="dxa"/>
+          </w:tcPr>
+          <w:p>
+            <w:pPr>
+              <w:rPr>
+                <w:sz w:val="28"/>
+                <w:szCs w:val="28"/>
+              </w:rPr>
+            </w:pPr>
+            <w:r>
+              <w:rPr>
+                <w:sz w:val="28"/>
+                <w:szCs w:val="28"/>
+              </w:rPr>
+              <w:lastRenderedPageBreak/>
+              <w:t xml:space="preserve">The whole simulator </w:t>
+            </w:r>
+            <w:r>
+              <w:rPr>
+                <w:sz w:val="28"/>
+                <w:szCs w:val="28"/>
+              </w:rPr>
+              <w:lastRenderedPageBreak/>
+              <w:t>should</w:t>
+            </w:r>
+            <w:r>
+              <w:rPr>
+                <w:sz w:val="28"/>
+                <w:szCs w:val="28"/>
+              </w:rPr>
+              <w:t xml:space="preserve"> be</w:t>
+            </w:r>
+            <w:r>
+              <w:rPr>
+                <w:sz w:val="28"/>
+                <w:szCs w:val="28"/>
+              </w:rPr>
+              <w:t xml:space="preserve"> reset to the beginning</w:t>
+            </w:r>
+            <w:r>
+              <w:rPr>
+                <w:sz w:val="28"/>
+                <w:szCs w:val="28"/>
+              </w:rPr>
+              <w:t xml:space="preserve"> when they touch.</w:t>
+            </w:r>
+          </w:p>
+        </w:tc>
+        <w:tc>
+          <w:tcPr>
+            <w:tcW w:w="2254" w:type="dxa"/>
+          </w:tcPr>
+          <w:p>
+            <w:pPr>
+              <w:rPr>
+                <w:sz w:val="28"/>
+                <w:szCs w:val="28"/>
+              </w:rPr>
+            </w:pPr>
+          </w:p>
+        </w:tc>
+      </w:tr>
+      <w:tr>
+        <w:tc>
+          <w:tcPr>
+            <w:tcW w:w="2254" w:type="dxa"/>
+          </w:tcPr>
+          <w:p>
+            <w:pPr>
+              <w:rPr>
+                <w:sz w:val="28"/>
+                <w:szCs w:val="28"/>
+              </w:rPr>
+            </w:pPr>
+            <w:r>
+              <w:rPr>
+                <w:sz w:val="28"/>
+                <w:szCs w:val="28"/>
+              </w:rPr>
+              <w:t>2</w:t>
+            </w:r>
+          </w:p>
+        </w:tc>
+        <w:tc>
+          <w:tcPr>
+            <w:tcW w:w="2254" w:type="dxa"/>
+          </w:tcPr>
+          <w:p>
+            <w:pPr>
+              <w:rPr>
+                <w:sz w:val="28"/>
+                <w:szCs w:val="28"/>
+              </w:rPr>
+            </w:pPr>
+            <w:r>
+              <w:rPr>
+                <w:sz w:val="28"/>
+                <w:szCs w:val="28"/>
+              </w:rPr>
+              <w:t>Roll the ball</w:t>
+            </w:r>
+            <w:r>
+              <w:rPr>
+                <w:sz w:val="28"/>
+                <w:szCs w:val="28"/>
+              </w:rPr>
+              <w:t xml:space="preserve"> from the top of the ramp</w:t>
+            </w:r>
+            <w:r>
+              <w:rPr>
+                <w:sz w:val="28"/>
+                <w:szCs w:val="28"/>
+              </w:rPr>
+              <w:t xml:space="preserve"> down the ramp</w:t>
+            </w:r>
+            <w:r>
+              <w:rPr>
+                <w:sz w:val="28"/>
+                <w:szCs w:val="28"/>
+              </w:rPr>
+              <w:t xml:space="preserve"> and then</w:t>
+            </w:r>
+            <w:r>
+              <w:rPr>
+                <w:sz w:val="28"/>
+                <w:szCs w:val="28"/>
+              </w:rPr>
+              <w:t xml:space="preserve"> into the wall. </w:t>
+            </w:r>
+          </w:p>
+          <w:p>
+            <w:pPr>
+              <w:rPr>
+                <w:sz w:val="28"/>
+                <w:szCs w:val="28"/>
+              </w:rPr>
+            </w:pPr>
+          </w:p>
+        </w:tc>
+        <w:tc>
+          <w:tcPr>
+            <w:tcW w:w="2254" w:type="dxa"/>
+          </w:tcPr>
+          <w:p>
+            <w:pPr>
+              <w:rPr>
+                <w:sz w:val="28"/>
+                <w:szCs w:val="28"/>
+              </w:rPr>
+            </w:pPr>
+            <w:r>
+              <w:rPr>
+                <w:sz w:val="28"/>
+                <w:szCs w:val="28"/>
+              </w:rPr>
+              <w:t>The simulator should reset</w:t>
+            </w:r>
+            <w:r>
+              <w:rPr>
+                <w:sz w:val="28"/>
+                <w:szCs w:val="28"/>
+              </w:rPr>
+              <w:t xml:space="preserve"> the moment the ball and wall touch</w:t>
+            </w:r>
+            <w:r>
+              <w:rPr>
+                <w:sz w:val="28"/>
+                <w:szCs w:val="28"/>
+              </w:rPr>
+              <w:t xml:space="preserve"> and the ball should not just pass through the wall. </w:t>
+            </w:r>
+          </w:p>
+        </w:tc>
+        <w:tc>
+          <w:tcPr>
+            <w:tcW w:w="2254" w:type="dxa"/>
+          </w:tcPr>
+          <w:p>
+            <w:pPr>
+              <w:rPr>
+                <w:sz w:val="28"/>
+                <w:szCs w:val="28"/>
+              </w:rPr>
+            </w:pPr>
+          </w:p>
+        </w:tc>
+      </w:tr>
+    </w:tbl>
+    <w:p>
+      <w:pPr>
+        <w:rPr>
+          <w:sz w:val="28"/>
+          <w:szCs w:val="28"/>
+        </w:rPr>
+      </w:pPr>
+    </w:p>
+    <w:p>
+      <w:pPr>
+        <w:rPr>
+          <w:sz w:val="28"/>
+          <w:szCs w:val="28"/>
+        </w:rPr>
+      </w:pPr>
+      <w:r>
+        <w:rPr>
+          <w:sz w:val="28"/>
+          <w:szCs w:val="28"/>
+        </w:rPr>
+        <w:t>  </w:t>
+      </w:r>
+    </w:p>
+    <w:p>
+      <w:pPr>
+        <w:rPr>
+          <w:sz w:val="28"/>
+          <w:szCs w:val="28"/>
+        </w:rPr>
+      </w:pPr>
+      <w:r>
+        <w:rPr>
+          <w:sz w:val="28"/>
+          <w:szCs w:val="28"/>
+          <w:u w:val="single"/>
+        </w:rPr>
+        <w:t>Stage 5 Create the background – Monday 17</w:t>
+      </w:r>
+      <w:r>
+        <w:rPr>
+          <w:sz w:val="28"/>
+          <w:szCs w:val="28"/>
+          <w:u w:val="single"/>
+          <w:vertAlign w:val="superscript"/>
+        </w:rPr>
+        <w:t>th</w:t>
+      </w:r>
+      <w:r>
+        <w:rPr>
+          <w:sz w:val="28"/>
+          <w:szCs w:val="28"/>
+          <w:u w:val="single"/>
+        </w:rPr>
+        <w:t xml:space="preserve"> November</w:t>
+      </w:r>
+      <w:r>
+        <w:rPr>
+          <w:sz w:val="28"/>
+          <w:szCs w:val="28"/>
+        </w:rPr>
+        <w:t> </w:t>
+      </w:r>
+    </w:p>
+    <w:p>
+      <w:pPr>
+        <w:rPr>
+          <w:sz w:val="28"/>
+          <w:szCs w:val="28"/>
+        </w:rPr>
+      </w:pPr>
+      <w:r>
+        <w:rPr>
+          <w:sz w:val="28"/>
+          <w:szCs w:val="28"/>
+        </w:rPr>
+        <w:t>Add the code to make all of the objects appear on screen </w:t>
+      </w:r>
+    </w:p>
+    <w:p>
+      <w:pPr>
+        <w:rPr>
+          <w:sz w:val="28"/>
+          <w:szCs w:val="28"/>
+        </w:rPr>
+      </w:pPr>
+      <w:r>
+        <w:rPr>
+          <w:sz w:val="28"/>
+          <w:szCs w:val="28"/>
+        </w:rPr>
+        <w:t>Add the code to make the forces and there answers appear on screen.  </w:t>
+      </w:r>
+    </w:p>
+    <w:p>
+      <w:pPr>
+        <w:rPr>
+          <w:sz w:val="28"/>
+          <w:szCs w:val="28"/>
+        </w:rPr>
+      </w:pPr>
+      <w:r>
+        <w:rPr>
+          <w:sz w:val="28"/>
+          <w:szCs w:val="28"/>
+        </w:rPr>
+        <w:t>Add the code to be able to click on the forces that are suppost to change. So that you are able to input the data. </w:t>
+      </w:r>
+    </w:p>
+    <w:p>
+      <w:pPr>
+        <w:rPr>
+          <w:sz w:val="28"/>
+          <w:szCs w:val="28"/>
+        </w:rPr>
+      </w:pPr>
+      <w:r>
+        <w:rPr>
+          <w:sz w:val="28"/>
+          <w:szCs w:val="28"/>
+        </w:rPr>
+        <w:t>Add the code for a start button. so that you can set up all the number without it already moving </w:t>
+      </w:r>
+    </w:p>
+    <w:p>
+      <w:pPr>
+        <w:rPr>
+          <w:sz w:val="28"/>
+          <w:szCs w:val="28"/>
+        </w:rPr>
+      </w:pPr>
+      <w:r>
+        <w:rPr>
+          <w:sz w:val="28"/>
+          <w:szCs w:val="28"/>
+          <w:u w:val="single"/>
+        </w:rPr>
+        <w:t>Tests</w:t>
+      </w:r>
+      <w:r>
+        <w:rPr>
+          <w:sz w:val="28"/>
+          <w:szCs w:val="28"/>
+        </w:rPr>
+        <w:t> </w:t>
+      </w:r>
+    </w:p>
+    <w:p>
+      <w:pPr>
+        <w:rPr>
+          <w:noProof/>
+          <w:sz w:val="28"/>
+          <w:szCs w:val="28"/>
+        </w:rPr>
+      </w:pPr>
+    </w:p>
+    <w:tbl>
+      <w:tblPr>
+        <w:tblStyle w:val="TableGrid"/>
+        <w:tblW w:w="0" w:type="auto"/>
+        <w:tblLook w:val="04A0" w:firstRow="1" w:lastRow="0" w:firstColumn="1" w:lastColumn="0" w:noHBand="0" w:noVBand="1"/>
+      </w:tblPr>
+      <w:tblGrid>
+        <w:gridCol w:w="2254"/>
+        <w:gridCol w:w="2254"/>
+        <w:gridCol w:w="2254"/>
+        <w:gridCol w:w="2254"/>
+      </w:tblGrid>
+      <w:tr>
+        <w:tc>
+          <w:tcPr>
+            <w:tcW w:w="2254" w:type="dxa"/>
+          </w:tcPr>
+          <w:p>
+            <w:pPr>
+              <w:rPr>
+                <w:sz w:val="28"/>
+                <w:szCs w:val="28"/>
+              </w:rPr>
+            </w:pPr>
+            <w:r>
+              <w:rPr>
+                <w:sz w:val="28"/>
+                <w:szCs w:val="28"/>
+              </w:rPr>
+              <w:t>Test Number</w:t>
+            </w:r>
+          </w:p>
+        </w:tc>
+        <w:tc>
+          <w:tcPr>
+            <w:tcW w:w="2254" w:type="dxa"/>
+          </w:tcPr>
+          <w:p>
+            <w:pPr>
+              <w:rPr>
+                <w:sz w:val="28"/>
+                <w:szCs w:val="28"/>
+              </w:rPr>
+            </w:pPr>
+            <w:r>
+              <w:rPr>
+                <w:sz w:val="28"/>
+                <w:szCs w:val="28"/>
+              </w:rPr>
+              <w:t>Description</w:t>
+            </w:r>
+          </w:p>
+        </w:tc>
+        <w:tc>
+          <w:tcPr>
+            <w:tcW w:w="2254" w:type="dxa"/>
+          </w:tcPr>
+          <w:p>
+            <w:pPr>
+              <w:rPr>
+                <w:sz w:val="28"/>
+                <w:szCs w:val="28"/>
+              </w:rPr>
+            </w:pPr>
+            <w:r>
+              <w:rPr>
+                <w:sz w:val="28"/>
+                <w:szCs w:val="28"/>
+              </w:rPr>
+              <w:t>Expected Result</w:t>
+            </w:r>
+          </w:p>
+        </w:tc>
+        <w:tc>
+          <w:tcPr>
+            <w:tcW w:w="2254" w:type="dxa"/>
+          </w:tcPr>
+          <w:p>
+            <w:pPr>
+              <w:rPr>
+                <w:sz w:val="28"/>
+                <w:szCs w:val="28"/>
+              </w:rPr>
+            </w:pPr>
+            <w:r>
+              <w:rPr>
+                <w:sz w:val="28"/>
+                <w:szCs w:val="28"/>
+              </w:rPr>
+              <w:t>Passed</w:t>
+            </w:r>
+            <w:r>
+              <w:rPr>
+                <w:sz w:val="28"/>
+                <w:szCs w:val="28"/>
+              </w:rPr>
+              <w:t>?</w:t>
+            </w:r>
+          </w:p>
+        </w:tc>
+      </w:tr>
+      <w:tr>
+        <w:tc>
+          <w:tcPr>
+            <w:tcW w:w="2254" w:type="dxa"/>
+          </w:tcPr>
+          <w:p>
+            <w:pPr>
+              <w:rPr>
+                <w:sz w:val="28"/>
+                <w:szCs w:val="28"/>
+              </w:rPr>
+            </w:pPr>
+            <w:r>
+              <w:rPr>
+                <w:sz w:val="28"/>
+                <w:szCs w:val="28"/>
+              </w:rPr>
+              <w:t>1</w:t>
+            </w:r>
+          </w:p>
+        </w:tc>
+        <w:tc>
+          <w:tcPr>
+            <w:tcW w:w="2254" w:type="dxa"/>
+          </w:tcPr>
+          <w:p>
+            <w:pPr>
+              <w:rPr>
+                <w:sz w:val="28"/>
+                <w:szCs w:val="28"/>
+              </w:rPr>
+            </w:pPr>
+            <w:r>
+              <w:rPr>
+                <w:sz w:val="28"/>
+                <w:szCs w:val="28"/>
+              </w:rPr>
+              <w:t>Click on the changeable data</w:t>
+            </w:r>
+            <w:r>
+              <w:rPr>
+                <w:sz w:val="28"/>
+                <w:szCs w:val="28"/>
+              </w:rPr>
+              <w:t xml:space="preserve"> table</w:t>
+            </w:r>
+            <w:r>
+              <w:rPr>
+                <w:sz w:val="28"/>
+                <w:szCs w:val="28"/>
+              </w:rPr>
+              <w:t xml:space="preserve"> to check to see if the input screen works.</w:t>
+            </w:r>
+          </w:p>
+        </w:tc>
+        <w:tc>
+          <w:tcPr>
+            <w:tcW w:w="2254" w:type="dxa"/>
+          </w:tcPr>
+          <w:p>
+            <w:pPr>
+              <w:rPr>
+                <w:sz w:val="28"/>
+                <w:szCs w:val="28"/>
+              </w:rPr>
+            </w:pPr>
+            <w:r>
+              <w:rPr>
+                <w:sz w:val="28"/>
+                <w:szCs w:val="28"/>
+              </w:rPr>
+              <w:t xml:space="preserve">A new </w:t>
+            </w:r>
+            <w:r>
+              <w:rPr>
+                <w:sz w:val="28"/>
+                <w:szCs w:val="28"/>
+              </w:rPr>
+              <w:t xml:space="preserve">Screen should appear </w:t>
+            </w:r>
+            <w:r>
+              <w:rPr>
+                <w:sz w:val="28"/>
+                <w:szCs w:val="28"/>
+              </w:rPr>
+              <w:t>which will</w:t>
+            </w:r>
+            <w:r>
+              <w:rPr>
+                <w:sz w:val="28"/>
+                <w:szCs w:val="28"/>
+              </w:rPr>
+              <w:t xml:space="preserve"> let you enter </w:t>
+            </w:r>
+            <w:r>
+              <w:rPr>
+                <w:sz w:val="28"/>
+                <w:szCs w:val="28"/>
+              </w:rPr>
+              <w:t>data into</w:t>
+            </w:r>
+            <w:r>
+              <w:rPr>
+                <w:sz w:val="28"/>
+                <w:szCs w:val="28"/>
+              </w:rPr>
+              <w:t xml:space="preserve"> and</w:t>
+            </w:r>
+            <w:r>
+              <w:rPr>
+                <w:sz w:val="28"/>
+                <w:szCs w:val="28"/>
+              </w:rPr>
+              <w:t xml:space="preserve"> then the data</w:t>
+            </w:r>
+            <w:r>
+              <w:rPr>
+                <w:sz w:val="28"/>
+                <w:szCs w:val="28"/>
+              </w:rPr>
+              <w:t xml:space="preserve"> should then appear on the </w:t>
+            </w:r>
+            <w:r>
+              <w:rPr>
+                <w:sz w:val="28"/>
+                <w:szCs w:val="28"/>
+              </w:rPr>
+              <w:lastRenderedPageBreak/>
+              <w:t>screen where you clicked. </w:t>
+            </w:r>
+          </w:p>
+        </w:tc>
+        <w:tc>
+          <w:tcPr>
+            <w:tcW w:w="2254" w:type="dxa"/>
+          </w:tcPr>
+          <w:p>
+            <w:pPr>
+              <w:rPr>
+                <w:sz w:val="28"/>
+                <w:szCs w:val="28"/>
+              </w:rPr>
+            </w:pPr>
+          </w:p>
+        </w:tc>
+      </w:tr>
+      <w:tr>
+        <w:tc>
+          <w:tcPr>
+            <w:tcW w:w="2254" w:type="dxa"/>
+          </w:tcPr>
+          <w:p>
+            <w:pPr>
+              <w:rPr>
+                <w:sz w:val="28"/>
+                <w:szCs w:val="28"/>
+              </w:rPr>
+            </w:pPr>
+            <w:r>
+              <w:rPr>
+                <w:sz w:val="28"/>
+                <w:szCs w:val="28"/>
+              </w:rPr>
+              <w:t>2</w:t>
+            </w:r>
+          </w:p>
+        </w:tc>
+        <w:tc>
+          <w:tcPr>
+            <w:tcW w:w="2254" w:type="dxa"/>
+          </w:tcPr>
+          <w:p>
+            <w:pPr>
+              <w:rPr>
+                <w:sz w:val="28"/>
+                <w:szCs w:val="28"/>
+              </w:rPr>
+            </w:pPr>
+            <w:r>
+              <w:rPr>
+                <w:sz w:val="28"/>
+                <w:szCs w:val="28"/>
+              </w:rPr>
+              <w:t>Click on the weight changeable data and run the simulator</w:t>
+            </w:r>
+            <w:r>
+              <w:rPr>
+                <w:sz w:val="28"/>
+                <w:szCs w:val="28"/>
+              </w:rPr>
+              <w:t xml:space="preserve"> to see if the ball gets effected by the changes entered</w:t>
+            </w:r>
+          </w:p>
+        </w:tc>
+        <w:tc>
+          <w:tcPr>
+            <w:tcW w:w="2254" w:type="dxa"/>
+          </w:tcPr>
+          <w:p>
+            <w:pPr>
+              <w:rPr>
+                <w:sz w:val="28"/>
+                <w:szCs w:val="28"/>
+              </w:rPr>
+            </w:pPr>
+            <w:r>
+              <w:rPr>
+                <w:sz w:val="28"/>
+                <w:szCs w:val="28"/>
+              </w:rPr>
+              <w:t xml:space="preserve">The ball in the simulator should </w:t>
+            </w:r>
+            <w:r>
+              <w:rPr>
+                <w:sz w:val="28"/>
+                <w:szCs w:val="28"/>
+              </w:rPr>
+              <w:t>go faster the higher the number you have entered is.</w:t>
+            </w:r>
+          </w:p>
+        </w:tc>
+        <w:tc>
+          <w:tcPr>
+            <w:tcW w:w="2254" w:type="dxa"/>
+          </w:tcPr>
+          <w:p>
+            <w:pPr>
+              <w:rPr>
+                <w:sz w:val="28"/>
+                <w:szCs w:val="28"/>
+              </w:rPr>
+            </w:pPr>
+          </w:p>
+        </w:tc>
+      </w:tr>
+      <w:tr>
+        <w:tc>
+          <w:tcPr>
+            <w:tcW w:w="2254" w:type="dxa"/>
+          </w:tcPr>
+          <w:p>
+            <w:pPr>
+              <w:rPr>
+                <w:sz w:val="28"/>
+                <w:szCs w:val="28"/>
+              </w:rPr>
+            </w:pPr>
+            <w:r>
+              <w:rPr>
+                <w:sz w:val="28"/>
+                <w:szCs w:val="28"/>
+              </w:rPr>
+              <w:t>3</w:t>
+            </w:r>
+          </w:p>
+        </w:tc>
+        <w:tc>
+          <w:tcPr>
+            <w:tcW w:w="2254" w:type="dxa"/>
+          </w:tcPr>
+          <w:p>
+            <w:pPr>
+              <w:rPr>
+                <w:sz w:val="28"/>
+                <w:szCs w:val="28"/>
+              </w:rPr>
+            </w:pPr>
+            <w:r>
+              <w:rPr>
+                <w:sz w:val="28"/>
+                <w:szCs w:val="28"/>
+              </w:rPr>
+              <w:t>Make the ball hit the wall</w:t>
+            </w:r>
+            <w:r>
+              <w:rPr>
+                <w:sz w:val="28"/>
+                <w:szCs w:val="28"/>
+              </w:rPr>
+              <w:t xml:space="preserve"> to check if the reset works</w:t>
+            </w:r>
+          </w:p>
+        </w:tc>
+        <w:tc>
+          <w:tcPr>
+            <w:tcW w:w="2254" w:type="dxa"/>
+          </w:tcPr>
+          <w:p>
+            <w:pPr>
+              <w:rPr>
+                <w:sz w:val="28"/>
+                <w:szCs w:val="28"/>
+              </w:rPr>
+            </w:pPr>
+            <w:r>
+              <w:rPr>
+                <w:sz w:val="28"/>
+                <w:szCs w:val="28"/>
+              </w:rPr>
+              <w:t xml:space="preserve">All of the </w:t>
+            </w:r>
+            <w:r>
+              <w:rPr>
+                <w:sz w:val="28"/>
+                <w:szCs w:val="28"/>
+              </w:rPr>
+              <w:t xml:space="preserve">numbers in the tables should be reset to there starting values and </w:t>
+            </w:r>
+            <w:r>
+              <w:rPr>
+                <w:sz w:val="28"/>
+                <w:szCs w:val="28"/>
+              </w:rPr>
+              <w:t>start button reset to false.</w:t>
+            </w:r>
+          </w:p>
+        </w:tc>
+        <w:tc>
+          <w:tcPr>
+            <w:tcW w:w="2254" w:type="dxa"/>
+          </w:tcPr>
+          <w:p>
+            <w:pPr>
+              <w:rPr>
+                <w:sz w:val="28"/>
+                <w:szCs w:val="28"/>
+              </w:rPr>
+            </w:pPr>
+          </w:p>
+        </w:tc>
+      </w:tr>
+      <w:tr>
+        <w:tc>
+          <w:tcPr>
+            <w:tcW w:w="2254" w:type="dxa"/>
+          </w:tcPr>
+          <w:p>
+            <w:pPr>
+              <w:rPr>
+                <w:sz w:val="28"/>
+                <w:szCs w:val="28"/>
+              </w:rPr>
+            </w:pPr>
+            <w:r>
+              <w:rPr>
+                <w:sz w:val="28"/>
+                <w:szCs w:val="28"/>
+              </w:rPr>
+              <w:t>4</w:t>
+            </w:r>
+          </w:p>
+        </w:tc>
+        <w:tc>
+          <w:tcPr>
+            <w:tcW w:w="2254" w:type="dxa"/>
+          </w:tcPr>
+          <w:p>
+            <w:pPr>
+              <w:rPr>
+                <w:sz w:val="28"/>
+                <w:szCs w:val="28"/>
+              </w:rPr>
+            </w:pPr>
+            <w:r>
+              <w:rPr>
+                <w:sz w:val="28"/>
+                <w:szCs w:val="28"/>
+              </w:rPr>
+              <w:t xml:space="preserve">Add all the data </w:t>
+            </w:r>
+            <w:r>
+              <w:rPr>
+                <w:sz w:val="28"/>
+                <w:szCs w:val="28"/>
+              </w:rPr>
+              <w:t xml:space="preserve">to the tables </w:t>
+            </w:r>
+            <w:r>
+              <w:rPr>
+                <w:sz w:val="28"/>
+                <w:szCs w:val="28"/>
+              </w:rPr>
+              <w:t>and click the start button</w:t>
+            </w:r>
+            <w:r>
+              <w:rPr>
+                <w:sz w:val="28"/>
+                <w:szCs w:val="28"/>
+              </w:rPr>
+              <w:t xml:space="preserve"> to check if the simulator actually runs</w:t>
+            </w:r>
+          </w:p>
+        </w:tc>
+        <w:tc>
+          <w:tcPr>
+            <w:tcW w:w="2254" w:type="dxa"/>
+          </w:tcPr>
+          <w:p>
+            <w:pPr>
+              <w:rPr>
+                <w:sz w:val="28"/>
+                <w:szCs w:val="28"/>
+              </w:rPr>
+            </w:pPr>
+            <w:r>
+              <w:rPr>
+                <w:sz w:val="28"/>
+                <w:szCs w:val="28"/>
+              </w:rPr>
+              <w:t>The whole simulator should then run</w:t>
+            </w:r>
+          </w:p>
+        </w:tc>
+        <w:tc>
+          <w:tcPr>
+            <w:tcW w:w="2254" w:type="dxa"/>
+          </w:tcPr>
+          <w:p>
+            <w:pPr>
+              <w:rPr>
+                <w:sz w:val="28"/>
+                <w:szCs w:val="28"/>
+              </w:rPr>
+            </w:pPr>
+          </w:p>
+        </w:tc>
+      </w:tr>
+      <w:tr>
+        <w:tc>
+          <w:tcPr>
+            <w:tcW w:w="2254" w:type="dxa"/>
+          </w:tcPr>
+          <w:p>
+            <w:pPr>
+              <w:rPr>
+                <w:sz w:val="28"/>
+                <w:szCs w:val="28"/>
+              </w:rPr>
+            </w:pPr>
+            <w:r>
+              <w:rPr>
+                <w:sz w:val="28"/>
+                <w:szCs w:val="28"/>
+              </w:rPr>
+              <w:t>5</w:t>
+            </w:r>
+          </w:p>
+        </w:tc>
+        <w:tc>
+          <w:tcPr>
+            <w:tcW w:w="2254" w:type="dxa"/>
+          </w:tcPr>
+          <w:p>
+            <w:pPr>
+              <w:rPr>
+                <w:sz w:val="28"/>
+                <w:szCs w:val="28"/>
+              </w:rPr>
+            </w:pPr>
+            <w:r>
+              <w:rPr>
+                <w:sz w:val="28"/>
+                <w:szCs w:val="28"/>
+              </w:rPr>
+              <w:t>Add the data and run the simulator</w:t>
+            </w:r>
+            <w:r>
+              <w:rPr>
+                <w:sz w:val="28"/>
+                <w:szCs w:val="28"/>
+              </w:rPr>
+              <w:t xml:space="preserve"> to check if the ball goes </w:t>
+            </w:r>
+            <w:r>
+              <w:rPr>
+                <w:sz w:val="28"/>
+                <w:szCs w:val="28"/>
+              </w:rPr>
+              <w:t xml:space="preserve">along </w:t>
+            </w:r>
+            <w:r>
+              <w:rPr>
+                <w:sz w:val="28"/>
+                <w:szCs w:val="28"/>
+              </w:rPr>
+              <w:t>the floor</w:t>
+            </w:r>
+          </w:p>
+        </w:tc>
+        <w:tc>
+          <w:tcPr>
+            <w:tcW w:w="2254" w:type="dxa"/>
+          </w:tcPr>
+          <w:p>
+            <w:pPr>
+              <w:rPr>
+                <w:sz w:val="28"/>
+                <w:szCs w:val="28"/>
+              </w:rPr>
+            </w:pPr>
+            <w:r>
+              <w:rPr>
+                <w:sz w:val="28"/>
+                <w:szCs w:val="28"/>
+              </w:rPr>
+              <w:t>T</w:t>
+            </w:r>
+            <w:r>
+              <w:rPr>
+                <w:sz w:val="28"/>
+                <w:szCs w:val="28"/>
+              </w:rPr>
+              <w:t>he ball should go down the ramp and hit the floor and go across it</w:t>
+            </w:r>
+            <w:r>
+              <w:rPr>
+                <w:sz w:val="28"/>
+                <w:szCs w:val="28"/>
+              </w:rPr>
+              <w:t xml:space="preserve"> until it hits the wall.</w:t>
+            </w:r>
+          </w:p>
+          <w:p>
+            <w:pPr>
+              <w:rPr>
+                <w:sz w:val="28"/>
+                <w:szCs w:val="28"/>
+              </w:rPr>
+            </w:pPr>
+          </w:p>
+        </w:tc>
+        <w:tc>
+          <w:tcPr>
+            <w:tcW w:w="2254" w:type="dxa"/>
+          </w:tcPr>
+          <w:p>
+            <w:pPr>
+              <w:rPr>
+                <w:sz w:val="28"/>
+                <w:szCs w:val="28"/>
+              </w:rPr>
+            </w:pPr>
+          </w:p>
+        </w:tc>
+      </w:tr>
+      <w:tr>
+        <w:tc>
+          <w:tcPr>
+            <w:tcW w:w="2254" w:type="dxa"/>
+          </w:tcPr>
+          <w:p>
+            <w:pPr>
+              <w:rPr>
+                <w:sz w:val="28"/>
+                <w:szCs w:val="28"/>
+              </w:rPr>
+            </w:pPr>
+            <w:r>
+              <w:rPr>
+                <w:sz w:val="28"/>
+                <w:szCs w:val="28"/>
+              </w:rPr>
+              <w:t>6</w:t>
+            </w:r>
+          </w:p>
+        </w:tc>
+        <w:tc>
+          <w:tcPr>
+            <w:tcW w:w="2254" w:type="dxa"/>
+          </w:tcPr>
+          <w:p>
+            <w:pPr>
+              <w:rPr>
+                <w:sz w:val="28"/>
+                <w:szCs w:val="28"/>
+              </w:rPr>
+            </w:pPr>
+            <w:r>
+              <w:rPr>
+                <w:sz w:val="28"/>
+                <w:szCs w:val="28"/>
+              </w:rPr>
+              <w:t xml:space="preserve">Add the data and then run the simulator to then check to </w:t>
+            </w:r>
+            <w:r>
+              <w:rPr>
+                <w:sz w:val="28"/>
+                <w:szCs w:val="28"/>
+              </w:rPr>
+              <w:lastRenderedPageBreak/>
+              <w:t xml:space="preserve">see if the </w:t>
+            </w:r>
+            <w:r>
+              <w:rPr>
+                <w:sz w:val="28"/>
+                <w:szCs w:val="28"/>
+              </w:rPr>
+              <w:t>ball hits the wall</w:t>
+            </w:r>
+            <w:r>
+              <w:rPr>
+                <w:sz w:val="28"/>
+                <w:szCs w:val="28"/>
+              </w:rPr>
+              <w:t xml:space="preserve"> correctly.</w:t>
+            </w:r>
+          </w:p>
+        </w:tc>
+        <w:tc>
+          <w:tcPr>
+            <w:tcW w:w="2254" w:type="dxa"/>
+          </w:tcPr>
+          <w:p>
+            <w:pPr>
+              <w:rPr>
+                <w:sz w:val="28"/>
+                <w:szCs w:val="28"/>
+              </w:rPr>
+            </w:pPr>
+            <w:r>
+              <w:rPr>
+                <w:sz w:val="28"/>
+                <w:szCs w:val="28"/>
+              </w:rPr>
+              <w:lastRenderedPageBreak/>
+              <w:t xml:space="preserve">The ball should hit the </w:t>
+            </w:r>
+            <w:r>
+              <w:rPr>
+                <w:sz w:val="28"/>
+                <w:szCs w:val="28"/>
+              </w:rPr>
+              <w:t>wall and then reset to the beginning.</w:t>
+            </w:r>
+          </w:p>
+        </w:tc>
+        <w:tc>
+          <w:tcPr>
+            <w:tcW w:w="2254" w:type="dxa"/>
+          </w:tcPr>
+          <w:p>
+            <w:pPr>
+              <w:rPr>
+                <w:sz w:val="28"/>
+                <w:szCs w:val="28"/>
+              </w:rPr>
+            </w:pPr>
+          </w:p>
+        </w:tc>
+      </w:tr>
+    </w:tbl>
+    <w:p>
+      <w:pPr>
+        <w:rPr>
+          <w:sz w:val="28"/>
+          <w:szCs w:val="28"/>
+        </w:rPr>
+      </w:pPr>
+    </w:p>
+    <w:p>
+      <w:pPr>
+        <w:rPr>
+          <w:sz w:val="28"/>
+          <w:szCs w:val="28"/>
+        </w:rPr>
+      </w:pPr>
+      <w:r>
+        <w:rPr>
+          <w:sz w:val="28"/>
+          <w:szCs w:val="28"/>
+        </w:rPr>
+        <w:t>  </w:t>
+      </w:r>
+    </w:p>
+    <w:p>
+      <w:pPr>
+        <w:rPr>
+          <w:sz w:val="28"/>
+          <w:szCs w:val="28"/>
+        </w:rPr>
+      </w:pPr>
+      <w:r>
+        <w:rPr>
+          <w:sz w:val="28"/>
+          <w:szCs w:val="28"/>
+          <w:u w:val="single"/>
+        </w:rPr>
+        <w:t>Stage 6 Test – Monday 1</w:t>
+      </w:r>
+      <w:r>
+        <w:rPr>
+          <w:sz w:val="28"/>
+          <w:szCs w:val="28"/>
+          <w:u w:val="single"/>
+          <w:vertAlign w:val="superscript"/>
+        </w:rPr>
+        <w:t>st</w:t>
+      </w:r>
+      <w:r>
+        <w:rPr>
+          <w:sz w:val="28"/>
+          <w:szCs w:val="28"/>
+          <w:u w:val="single"/>
+        </w:rPr>
+        <w:t xml:space="preserve"> December</w:t>
+      </w:r>
+      <w:r>
+        <w:rPr>
+          <w:sz w:val="28"/>
+          <w:szCs w:val="28"/>
+        </w:rPr>
+        <w:t> </w:t>
+      </w:r>
+    </w:p>
+    <w:p>
+      <w:pPr>
+        <w:rPr>
+          <w:sz w:val="28"/>
+          <w:szCs w:val="28"/>
+        </w:rPr>
+      </w:pPr>
+      <w:r>
+        <w:rPr>
+          <w:sz w:val="28"/>
+          <w:szCs w:val="28"/>
+        </w:rPr>
+        <w:t>Test each part of the code to see if the maths is correct, it outputs correctly, it inputs correctly.  </w:t>
+      </w:r>
+    </w:p>
+    <w:p>
+      <w:pPr>
+        <w:rPr>
+          <w:sz w:val="28"/>
+          <w:szCs w:val="28"/>
+        </w:rPr>
+      </w:pPr>
+      <w:r>
+        <w:rPr>
+          <w:sz w:val="28"/>
+          <w:szCs w:val="28"/>
+        </w:rPr>
+        <w:t>Test it individually and all together. </w:t>
+      </w:r>
+    </w:p>
+    <w:p>
+      <w:pPr>
+        <w:rPr>
+          <w:sz w:val="28"/>
+          <w:szCs w:val="28"/>
+        </w:rPr>
+      </w:pPr>
+      <w:r>
+        <w:rPr>
+          <w:sz w:val="28"/>
+          <w:szCs w:val="28"/>
+        </w:rPr>
+        <w:t>Set all of the data then hit the start button the check if  </w:t>
+      </w:r>
+    </w:p>
+    <w:p>
+      <w:pPr>
+        <w:rPr>
+          <w:sz w:val="28"/>
+          <w:szCs w:val="28"/>
+        </w:rPr>
+      </w:pPr>
+      <w:r>
+        <w:rPr>
+          <w:sz w:val="28"/>
+          <w:szCs w:val="28"/>
+        </w:rPr>
+        <w:t>Is all the data correct and is the calculations correct. Look at the unchangeable data and then use the changeable data and use a calculator to see if its all correct. </w:t>
+      </w:r>
+    </w:p>
+    <w:p>
+      <w:pPr>
+        <w:rPr>
+          <w:sz w:val="28"/>
+          <w:szCs w:val="28"/>
+        </w:rPr>
+      </w:pPr>
+      <w:r>
+        <w:rPr>
+          <w:sz w:val="28"/>
+          <w:szCs w:val="28"/>
+        </w:rPr>
+        <w:t>Did the ramp change angle. It should be at the same angle that user set. </w:t>
+      </w:r>
+    </w:p>
+    <w:p>
+      <w:pPr>
+        <w:rPr>
+          <w:sz w:val="28"/>
+          <w:szCs w:val="28"/>
+        </w:rPr>
+      </w:pPr>
+      <w:r>
+        <w:rPr>
+          <w:sz w:val="28"/>
+          <w:szCs w:val="28"/>
+        </w:rPr>
+        <w:t>Did the ball hit the wall and everything reset. Ball should go back to the top the changeable data should go back to 0 and the start button should be reset. </w:t>
+      </w:r>
+    </w:p>
+    <w:p>
+      <w:pPr>
+        <w:rPr>
+          <w:sz w:val="28"/>
+          <w:szCs w:val="28"/>
+        </w:rPr>
+      </w:pPr>
+      <w:r>
+        <w:rPr>
+          <w:sz w:val="28"/>
+          <w:szCs w:val="28"/>
+        </w:rPr>
+        <w:t>Make sure everything is running as it is expected to be. </w:t>
+      </w:r>
+    </w:p>
+    <w:p>
+      <w:pPr>
+        <w:rPr>
+          <w:sz w:val="28"/>
+          <w:szCs w:val="28"/>
+        </w:rPr>
+      </w:pPr>
+      <w:r>
+        <w:rPr>
+          <w:sz w:val="28"/>
+          <w:szCs w:val="28"/>
+        </w:rPr>
+        <w:t>Change parts of it if its not running correctly or want to make it better </w:t>
+      </w:r>
+    </w:p>
+    <w:tbl>
+      <w:tblPr>
+        <w:tblStyle w:val="TableGrid"/>
+        <w:tblW w:w="0" w:type="auto"/>
+        <w:tblLook w:val="04A0" w:firstRow="1" w:lastRow="0" w:firstColumn="1" w:lastColumn="0" w:noHBand="0" w:noVBand="1"/>
+      </w:tblPr>
+      <w:tblGrid>
+        <w:gridCol w:w="2254"/>
+        <w:gridCol w:w="2254"/>
+        <w:gridCol w:w="2254"/>
+        <w:gridCol w:w="2254"/>
+      </w:tblGrid>
+      <w:tr>
+        <w:tc>
+          <w:tcPr>
+            <w:tcW w:w="2254" w:type="dxa"/>
+          </w:tcPr>
+          <w:p>
+            <w:pPr>
+              <w:rPr>
+                <w:sz w:val="28"/>
+                <w:szCs w:val="28"/>
+              </w:rPr>
+            </w:pPr>
+            <w:r>
+              <w:rPr>
+                <w:sz w:val="28"/>
+                <w:szCs w:val="28"/>
+              </w:rPr>
+              <w:t>Test Number</w:t>
+            </w:r>
+          </w:p>
+        </w:tc>
+        <w:tc>
+          <w:tcPr>
+            <w:tcW w:w="2254" w:type="dxa"/>
+          </w:tcPr>
+          <w:p>
+            <w:pPr>
+              <w:rPr>
+                <w:sz w:val="28"/>
+                <w:szCs w:val="28"/>
+              </w:rPr>
+            </w:pPr>
+            <w:r>
+              <w:rPr>
+                <w:sz w:val="28"/>
+                <w:szCs w:val="28"/>
+              </w:rPr>
+              <w:t>Description</w:t>
+            </w:r>
+          </w:p>
+        </w:tc>
+        <w:tc>
+          <w:tcPr>
+            <w:tcW w:w="2254" w:type="dxa"/>
+          </w:tcPr>
+          <w:p>
+            <w:pPr>
+              <w:rPr>
+                <w:sz w:val="28"/>
+                <w:szCs w:val="28"/>
+              </w:rPr>
+            </w:pPr>
+            <w:r>
+              <w:rPr>
+                <w:sz w:val="28"/>
+                <w:szCs w:val="28"/>
+              </w:rPr>
+              <w:t>Expected Result</w:t>
+            </w:r>
+          </w:p>
+        </w:tc>
+        <w:tc>
+          <w:tcPr>
+            <w:tcW w:w="2254" w:type="dxa"/>
+          </w:tcPr>
+          <w:p>
+            <w:pPr>
+              <w:rPr>
+                <w:sz w:val="28"/>
+                <w:szCs w:val="28"/>
+              </w:rPr>
+            </w:pPr>
+            <w:r>
+              <w:rPr>
+                <w:sz w:val="28"/>
+                <w:szCs w:val="28"/>
+              </w:rPr>
+              <w:t>Passed?</w:t>
+            </w:r>
+          </w:p>
+        </w:tc>
+      </w:tr>
+      <w:tr>
+        <w:tc>
+          <w:tcPr>
+            <w:tcW w:w="2254" w:type="dxa"/>
+          </w:tcPr>
+          <w:p>
+            <w:pPr>
+              <w:rPr>
+                <w:sz w:val="28"/>
+                <w:szCs w:val="28"/>
+              </w:rPr>
+            </w:pPr>
+            <w:r>
+              <w:rPr>
+                <w:sz w:val="28"/>
+                <w:szCs w:val="28"/>
+              </w:rPr>
+              <w:t>1</w:t>
+            </w:r>
+          </w:p>
+        </w:tc>
+        <w:tc>
+          <w:tcPr>
+            <w:tcW w:w="2254" w:type="dxa"/>
+          </w:tcPr>
+          <w:p>
+            <w:pPr>
+              <w:rPr>
+                <w:sz w:val="28"/>
+                <w:szCs w:val="28"/>
+              </w:rPr>
+            </w:pPr>
+            <w:r>
+              <w:rPr>
+                <w:sz w:val="28"/>
+                <w:szCs w:val="28"/>
+              </w:rPr>
+              <w:t>Set all of the data in the table to check to see if it runs</w:t>
+            </w:r>
+          </w:p>
+        </w:tc>
+        <w:tc>
+          <w:tcPr>
+            <w:tcW w:w="2254" w:type="dxa"/>
+          </w:tcPr>
+          <w:p>
+            <w:pPr>
+              <w:rPr>
+                <w:sz w:val="28"/>
+                <w:szCs w:val="28"/>
+              </w:rPr>
+            </w:pPr>
+            <w:r>
+              <w:rPr>
+                <w:sz w:val="28"/>
+                <w:szCs w:val="28"/>
+              </w:rPr>
+              <w:t>The simulator starts and the ball goes down the ramp</w:t>
+            </w:r>
+          </w:p>
+        </w:tc>
+        <w:tc>
+          <w:tcPr>
+            <w:tcW w:w="2254" w:type="dxa"/>
+          </w:tcPr>
+          <w:p>
+            <w:pPr>
+              <w:rPr>
+                <w:sz w:val="28"/>
+                <w:szCs w:val="28"/>
+              </w:rPr>
+            </w:pPr>
+          </w:p>
+        </w:tc>
+      </w:tr>
+      <w:tr>
+        <w:tc>
+          <w:tcPr>
+            <w:tcW w:w="2254" w:type="dxa"/>
+          </w:tcPr>
+          <w:p>
+            <w:pPr>
+              <w:rPr>
+                <w:sz w:val="28"/>
+                <w:szCs w:val="28"/>
+              </w:rPr>
+            </w:pPr>
+            <w:r>
+              <w:rPr>
+                <w:sz w:val="28"/>
+                <w:szCs w:val="28"/>
+              </w:rPr>
+              <w:t>2</w:t>
+            </w:r>
+          </w:p>
+        </w:tc>
+        <w:tc>
+          <w:tcPr>
+            <w:tcW w:w="2254" w:type="dxa"/>
+          </w:tcPr>
+          <w:p>
+            <w:pPr>
+              <w:rPr>
+                <w:sz w:val="28"/>
+                <w:szCs w:val="28"/>
+              </w:rPr>
+            </w:pPr>
+            <w:r>
+              <w:rPr>
+                <w:sz w:val="28"/>
+                <w:szCs w:val="28"/>
+              </w:rPr>
+              <w:t>Add data into the tables run the code</w:t>
+            </w:r>
+            <w:r>
+              <w:rPr>
+                <w:sz w:val="28"/>
+                <w:szCs w:val="28"/>
+              </w:rPr>
+              <w:t xml:space="preserve"> for 2 acts then look at the unchangeable </w:t>
+            </w:r>
+            <w:r>
+              <w:rPr>
+                <w:sz w:val="28"/>
+                <w:szCs w:val="28"/>
+              </w:rPr>
+              <w:lastRenderedPageBreak/>
+              <w:t>data and the use a calculator to see if the numbers are correct in the simulator</w:t>
+            </w:r>
+          </w:p>
+        </w:tc>
+        <w:tc>
+          <w:tcPr>
+            <w:tcW w:w="2254" w:type="dxa"/>
+          </w:tcPr>
+          <w:p>
+            <w:pPr>
+              <w:rPr>
+                <w:sz w:val="28"/>
+                <w:szCs w:val="28"/>
+              </w:rPr>
+            </w:pPr>
+            <w:r>
+              <w:rPr>
+                <w:sz w:val="28"/>
+                <w:szCs w:val="28"/>
+              </w:rPr>
+              <w:lastRenderedPageBreak/>
+              <w:t xml:space="preserve">The numbers in the unchangeable data should be equal to the numbers you get </w:t>
+            </w:r>
+            <w:r>
+              <w:rPr>
+                <w:sz w:val="28"/>
+                <w:szCs w:val="28"/>
+              </w:rPr>
+              <w:lastRenderedPageBreak/>
+              <w:t>from the calculator.</w:t>
+            </w:r>
+          </w:p>
+        </w:tc>
+        <w:tc>
+          <w:tcPr>
+            <w:tcW w:w="2254" w:type="dxa"/>
+          </w:tcPr>
+          <w:p>
+            <w:pPr>
+              <w:rPr>
+                <w:sz w:val="28"/>
+                <w:szCs w:val="28"/>
+              </w:rPr>
+            </w:pPr>
+          </w:p>
+        </w:tc>
+      </w:tr>
+      <w:tr>
+        <w:tc>
+          <w:tcPr>
+            <w:tcW w:w="2254" w:type="dxa"/>
+          </w:tcPr>
+          <w:p>
+            <w:pPr>
+              <w:rPr>
+                <w:sz w:val="28"/>
+                <w:szCs w:val="28"/>
+              </w:rPr>
+            </w:pPr>
+            <w:r>
+              <w:rPr>
+                <w:sz w:val="28"/>
+                <w:szCs w:val="28"/>
+              </w:rPr>
+              <w:t>3</w:t>
+            </w:r>
+          </w:p>
+        </w:tc>
+        <w:tc>
+          <w:tcPr>
+            <w:tcW w:w="2254" w:type="dxa"/>
+          </w:tcPr>
+          <w:p>
+            <w:pPr>
+              <w:rPr>
+                <w:sz w:val="28"/>
+                <w:szCs w:val="28"/>
+              </w:rPr>
+            </w:pPr>
+            <w:r>
+              <w:rPr>
+                <w:sz w:val="28"/>
+                <w:szCs w:val="28"/>
+              </w:rPr>
+              <w:t xml:space="preserve">Change the input of the ramp angle in the table to 15,30,45,60. To check to see if it connects with the actual simulator </w:t>
+            </w:r>
+          </w:p>
+        </w:tc>
+        <w:tc>
+          <w:tcPr>
+            <w:tcW w:w="2254" w:type="dxa"/>
+          </w:tcPr>
+          <w:p>
+            <w:pPr>
+              <w:rPr>
+                <w:sz w:val="28"/>
+                <w:szCs w:val="28"/>
+              </w:rPr>
+            </w:pPr>
+            <w:r>
+              <w:rPr>
+                <w:sz w:val="28"/>
+                <w:szCs w:val="28"/>
+              </w:rPr>
+              <w:t>The image of the ramp should</w:t>
+            </w:r>
+            <w:r>
+              <w:rPr>
+                <w:sz w:val="28"/>
+                <w:szCs w:val="28"/>
+              </w:rPr>
+              <w:t xml:space="preserve"> be the same angle as the one in the table.</w:t>
+            </w:r>
+          </w:p>
+        </w:tc>
+        <w:tc>
+          <w:tcPr>
+            <w:tcW w:w="2254" w:type="dxa"/>
+          </w:tcPr>
+          <w:p>
+            <w:pPr>
+              <w:rPr>
+                <w:sz w:val="28"/>
+                <w:szCs w:val="28"/>
+              </w:rPr>
+            </w:pPr>
+          </w:p>
+        </w:tc>
+      </w:tr>
+      <w:tr>
+        <w:tc>
+          <w:tcPr>
+            <w:tcW w:w="2254" w:type="dxa"/>
+          </w:tcPr>
+          <w:p>
+            <w:pPr>
+              <w:rPr>
+                <w:sz w:val="28"/>
+                <w:szCs w:val="28"/>
+              </w:rPr>
+            </w:pPr>
+            <w:r>
+              <w:rPr>
+                <w:sz w:val="28"/>
+                <w:szCs w:val="28"/>
+              </w:rPr>
+              <w:t>4</w:t>
+            </w:r>
+          </w:p>
+        </w:tc>
+        <w:tc>
+          <w:tcPr>
+            <w:tcW w:w="2254" w:type="dxa"/>
+          </w:tcPr>
+          <w:p>
+            <w:pPr>
+              <w:rPr>
+                <w:sz w:val="28"/>
+                <w:szCs w:val="28"/>
+              </w:rPr>
+            </w:pPr>
+            <w:r>
+              <w:rPr>
+                <w:sz w:val="28"/>
+                <w:szCs w:val="28"/>
+              </w:rPr>
+              <w:t xml:space="preserve">Run the Simulator from start to finish with data 32 degrees 12 mass and 2 </w:t>
+            </w:r>
+            <w:r>
+              <w:rPr>
+                <w:sz w:val="28"/>
+                <w:szCs w:val="28"/>
+              </w:rPr>
+              <w:t>friction. Does the ramp change and the ball go down the ramp and run up until it hits the wall and then it resets</w:t>
+            </w:r>
+          </w:p>
+        </w:tc>
+        <w:tc>
+          <w:tcPr>
+            <w:tcW w:w="2254" w:type="dxa"/>
+          </w:tcPr>
+          <w:p>
+            <w:pPr>
+              <w:rPr>
+                <w:sz w:val="28"/>
+                <w:szCs w:val="28"/>
+              </w:rPr>
+            </w:pPr>
+            <w:r>
+              <w:rPr>
+                <w:sz w:val="28"/>
+                <w:szCs w:val="28"/>
+              </w:rPr>
+              <w:t>The ramp should change angle before you click the start button then the ball should go down the ramp and across the floor until it reaches the wall which it will then reset.</w:t>
+            </w:r>
+          </w:p>
+        </w:tc>
+        <w:tc>
+          <w:tcPr>
+            <w:tcW w:w="2254" w:type="dxa"/>
+          </w:tcPr>
+          <w:p>
+            <w:pPr>
+              <w:rPr>
+                <w:sz w:val="28"/>
+                <w:szCs w:val="28"/>
+              </w:rPr>
+            </w:pPr>
+          </w:p>
+        </w:tc>
+      </w:tr>
+      <w:tr>
+        <w:tc>
+          <w:tcPr>
+            <w:tcW w:w="2254" w:type="dxa"/>
+          </w:tcPr>
+          <w:p>
+            <w:pPr>
+              <w:rPr>
+                <w:sz w:val="28"/>
+                <w:szCs w:val="28"/>
+              </w:rPr>
+            </w:pPr>
+            <w:r>
+              <w:rPr>
+                <w:sz w:val="28"/>
+                <w:szCs w:val="28"/>
+              </w:rPr>
+              <w:t>5</w:t>
+            </w:r>
+          </w:p>
+        </w:tc>
+        <w:tc>
+          <w:tcPr>
+            <w:tcW w:w="2254" w:type="dxa"/>
+          </w:tcPr>
+          <w:p>
+            <w:pPr>
+              <w:rPr>
+                <w:sz w:val="28"/>
+                <w:szCs w:val="28"/>
+              </w:rPr>
+            </w:pPr>
+            <w:r>
+              <w:rPr>
+                <w:sz w:val="28"/>
+                <w:szCs w:val="28"/>
+              </w:rPr>
+              <w:t xml:space="preserve">On the start screen click on the </w:t>
+            </w:r>
+            <w:r>
+              <w:rPr>
+                <w:sz w:val="28"/>
+                <w:szCs w:val="28"/>
+              </w:rPr>
+              <w:t>button to get to the simulator</w:t>
+            </w:r>
+          </w:p>
+        </w:tc>
+        <w:tc>
+          <w:tcPr>
+            <w:tcW w:w="2254" w:type="dxa"/>
+          </w:tcPr>
+          <w:p>
+            <w:pPr>
+              <w:rPr>
+                <w:sz w:val="28"/>
+                <w:szCs w:val="28"/>
+              </w:rPr>
+            </w:pPr>
+            <w:r>
+              <w:rPr>
+                <w:sz w:val="28"/>
+                <w:szCs w:val="28"/>
+              </w:rPr>
+              <w:t>The screen should change from the start screen to the simulator screen.</w:t>
+            </w:r>
+          </w:p>
+        </w:tc>
+        <w:tc>
+          <w:tcPr>
+            <w:tcW w:w="2254" w:type="dxa"/>
+          </w:tcPr>
+          <w:p>
+            <w:pPr>
+              <w:rPr>
+                <w:sz w:val="28"/>
+                <w:szCs w:val="28"/>
+              </w:rPr>
+            </w:pPr>
+          </w:p>
+        </w:tc>
+      </w:tr>
+    </w:tbl>
+    <w:p>
+      <w:pPr>
+        <w:rPr>
+          <w:sz w:val="28"/>
+          <w:szCs w:val="28"/>
+        </w:rPr>
+      </w:pPr>
     </w:p>
     <w:p>
       <w:pPr>
@@ -4613,7 +7547,7 @@
           <w:szCs w:val="28"/>
           <w:u w:val="single"/>
         </w:rPr>
-        <w:t>Stage 3 Creating the ramp – Monday 20</w:t>
+        <w:t>Stage 7 Evaluate – Wednesday 10</w:t>
       </w:r>
       <w:r>
         <w:rPr>
@@ -4630,7 +7564,7 @@
           <w:szCs w:val="28"/>
           <w:u w:val="single"/>
         </w:rPr>
-        <w:t xml:space="preserve"> October</w:t>
+        <w:t xml:space="preserve"> December</w:t>
       </w:r>
       <w:r>
         <w:rPr>
@@ -4652,7 +7586,7 @@
           <w:sz w:val="28"/>
           <w:szCs w:val="28"/>
         </w:rPr>
-        <w:t>Get the image onto Greenfoot </w:t>
+        <w:t>Say what's good and bad about the simulator. </w:t>
       </w:r>
     </w:p>
     <w:p>
@@ -4667,7 +7601,7 @@
           <w:sz w:val="28"/>
           <w:szCs w:val="28"/>
         </w:rPr>
-        <w:t>Write the code so the ball will stay on top of the ramp. </w:t>
+        <w:t>Say what could of gone better. </w:t>
       </w:r>
     </w:p>
     <w:p>
@@ -4682,7 +7616,7 @@
           <w:sz w:val="28"/>
           <w:szCs w:val="28"/>
         </w:rPr>
-        <w:t>Write the code so that the ramp can change angle  </w:t>
+        <w:t>See how much it has changed from the first ideas. </w:t>
       </w:r>
     </w:p>
     <w:p>
@@ -4697,7 +7631,7 @@
           <w:sz w:val="28"/>
           <w:szCs w:val="28"/>
         </w:rPr>
-        <w:t>Create code to make a image for a ramp. So that users can see it on screen. </w:t>
+        <w:t>Use the mark scheme to see where you could do better. </w:t>
       </w:r>
     </w:p>
     <w:p>
@@ -4712,7 +7646,7 @@
           <w:sz w:val="28"/>
           <w:szCs w:val="28"/>
         </w:rPr>
-        <w:t>Create inputs for the angle and friction of the ramp. So that the user can make it specific to what they want. </w:t>
+        <w:t>Go back through the writing to add more information or make it look better. </w:t>
       </w:r>
     </w:p>
     <w:p>
@@ -4727,7 +7661,7 @@
           <w:sz w:val="28"/>
           <w:szCs w:val="28"/>
         </w:rPr>
-        <w:t>Create variable to connect input to code so the ramp can visually change angle. This is so that the ramp can change angle to anything inputted. </w:t>
+        <w:t>Make sure all the sections are finished. </w:t>
       </w:r>
     </w:p>
     <w:p>
@@ -4741,10 +7675,47 @@
         <w:rPr>
           <w:sz w:val="28"/>
           <w:szCs w:val="28"/>
-          <w:u w:val="single"/>
-        </w:rPr>
-        <w:t>Tests</w:t>
+        </w:rPr>
+        <w:t>Submit it. </w:t>
       </w:r>
+    </w:p>
+    <w:p>
+      <w:pPr>
+        <w:rPr>
+          <w:sz w:val="28"/>
+          <w:szCs w:val="28"/>
+        </w:rPr>
+      </w:pPr>
+      <w:r>
+        <w:rPr>
+          <w:sz w:val="28"/>
+          <w:szCs w:val="28"/>
+        </w:rPr>
+        <w:t>  </w:t>
+      </w:r>
+    </w:p>
+    <w:p>
+      <w:pPr>
+        <w:rPr>
+          <w:sz w:val="28"/>
+          <w:szCs w:val="28"/>
+        </w:rPr>
+      </w:pPr>
+      <w:r>
+        <w:rPr>
+          <w:sz w:val="28"/>
+          <w:szCs w:val="28"/>
+        </w:rPr>
+        <w:t>I have done these stages because it gives a structure of doing one section at a time meaning i can do one object then i can move onto the next and not then just doing one section on each then another and its not that ordered. The reason i done this order is because you need to design everything first then start on your code with the ball first because its the most important as you cant test the rest without the ball then the ramp because its the second most important and need that to test the ball then the wall as its not as important as you dont need to have it then i done the background last as its just making sure everything is in the right place and other things are added and doesnt mainly effect the actual simulator. Then i done the main test as i need so i can see if everything is running correctly then evaluation last as everything else needs to be done so i can evaluate. </w:t>
+      </w:r>
+    </w:p>
+    <w:p>
+      <w:pPr>
+        <w:rPr>
+          <w:sz w:val="28"/>
+          <w:szCs w:val="28"/>
+        </w:rPr>
+      </w:pPr>
       <w:r>
         <w:rPr>
           <w:sz w:val="28"/>
@@ -4764,86 +7735,9 @@
         <w:rPr>
           <w:sz w:val="28"/>
           <w:szCs w:val="28"/>
-        </w:rPr>
-        <w:t>Set Angle to 0. The ramp should go flat </w:t>
-      </w:r>
-    </w:p>
-    <w:p>
-      <w:pPr>
-        <w:rPr>
-          <w:sz w:val="28"/>
-          <w:szCs w:val="28"/>
-        </w:rPr>
-      </w:pPr>
-      <w:r>
-        <w:rPr>
-          <w:sz w:val="28"/>
-          <w:szCs w:val="28"/>
-        </w:rPr>
-        <w:t>Set angle to 45 and spawn ball and set values. To see if the ball goes down the ramp and at the correct speed and acceleration. </w:t>
-      </w:r>
-    </w:p>
-    <w:p>
-      <w:pPr>
-        <w:rPr>
-          <w:sz w:val="28"/>
-          <w:szCs w:val="28"/>
-        </w:rPr>
-      </w:pPr>
-      <w:r>
-        <w:rPr>
-          <w:sz w:val="28"/>
-          <w:szCs w:val="28"/>
-        </w:rPr>
-        <w:t>Do one test of friction at 0 and one at 10 with a ball. To see if the ball is faster with no friction. </w:t>
-      </w:r>
-    </w:p>
-    <w:p>
-      <w:pPr>
-        <w:rPr>
-          <w:sz w:val="28"/>
-          <w:szCs w:val="28"/>
-        </w:rPr>
-      </w:pPr>
-      <w:r>
-        <w:rPr>
-          <w:sz w:val="28"/>
-          <w:szCs w:val="28"/>
-        </w:rPr>
-        <w:t>  </w:t>
-      </w:r>
-    </w:p>
-    <w:p>
-      <w:pPr>
-        <w:rPr>
-          <w:sz w:val="28"/>
-          <w:szCs w:val="28"/>
-        </w:rPr>
-      </w:pPr>
-      <w:r>
-        <w:rPr>
-          <w:sz w:val="28"/>
-          <w:szCs w:val="28"/>
           <w:u w:val="single"/>
         </w:rPr>
-        <w:t>Stage 4 Create the Wall – Monday 3</w:t>
-      </w:r>
-      <w:r>
-        <w:rPr>
-          <w:sz w:val="28"/>
-          <w:szCs w:val="28"/>
-          <w:u w:val="single"/>
-          <w:vertAlign w:val="superscript"/>
-        </w:rPr>
-        <w:t>rd</w:t>
-      </w:r>
-      <w:r>
-        <w:rPr>
-          <w:sz w:val="28"/>
-          <w:szCs w:val="28"/>
-          <w:u w:val="single"/>
-        </w:rPr>
-        <w:t xml:space="preserve"> November</w:t>
+        <w:t>GUI DESIGNS</w:t>
       </w:r>
       <w:r>
         <w:rPr>
@@ -4862,772 +7756,11 @@
       </w:pPr>
       <w:r>
         <w:rPr>
-          <w:sz w:val="28"/>
-          <w:szCs w:val="28"/>
-        </w:rPr>
-        <w:t>Get the image onto Greenfoot </w:t>
-      </w:r>
-    </w:p>
-    <w:p>
-      <w:pPr>
-        <w:rPr>
-          <w:sz w:val="28"/>
-          <w:szCs w:val="28"/>
-        </w:rPr>
-      </w:pPr>
-      <w:r>
-        <w:rPr>
-          <w:sz w:val="28"/>
-          <w:szCs w:val="28"/>
-        </w:rPr>
-        <w:t>Write the code so that the ball wont go through it. So that the ball wont go on forever. </w:t>
-      </w:r>
-    </w:p>
-    <w:p>
-      <w:pPr>
-        <w:rPr>
-          <w:sz w:val="28"/>
-          <w:szCs w:val="28"/>
-        </w:rPr>
-      </w:pPr>
-      <w:r>
-        <w:rPr>
-          <w:sz w:val="28"/>
-          <w:szCs w:val="28"/>
-        </w:rPr>
-        <w:t>Write code so that it knows when the ball has hit the wall. So that it can tell the rest of the code. </w:t>
-      </w:r>
-    </w:p>
-    <w:p>
-      <w:pPr>
-        <w:rPr>
-          <w:sz w:val="28"/>
-          <w:szCs w:val="28"/>
-        </w:rPr>
-      </w:pPr>
-      <w:r>
-        <w:rPr>
-          <w:sz w:val="28"/>
-          <w:szCs w:val="28"/>
-        </w:rPr>
-        <w:t>Write the code so that once the ball touches it everything is reset back to the beginning. So that the simulator can be ran again and the ball doesnt stay at the bottem. </w:t>
-      </w:r>
-    </w:p>
-    <w:p>
-      <w:pPr>
-        <w:rPr>
-          <w:sz w:val="28"/>
-          <w:szCs w:val="28"/>
-        </w:rPr>
-      </w:pPr>
-      <w:r>
-        <w:rPr>
-          <w:sz w:val="28"/>
-          <w:szCs w:val="28"/>
-          <w:u w:val="single"/>
-        </w:rPr>
-        <w:t>Tests</w:t>
-      </w:r>
-      <w:r>
-        <w:rPr>
-          <w:sz w:val="28"/>
-          <w:szCs w:val="28"/>
-        </w:rPr>
-        <w:t> </w:t>
-      </w:r>
-    </w:p>
-    <w:p>
-      <w:pPr>
-        <w:rPr>
-          <w:sz w:val="28"/>
-          <w:szCs w:val="28"/>
-        </w:rPr>
-      </w:pPr>
-      <w:r>
-        <w:rPr>
-          <w:sz w:val="28"/>
-          <w:szCs w:val="28"/>
-        </w:rPr>
-        <w:lastRenderedPageBreak/>
-        <w:t>Place a ball next to the wall at the bottom. The whole simulator should reset to the beginning. </w:t>
-      </w:r>
-    </w:p>
-    <w:p>
-      <w:pPr>
-        <w:rPr>
-          <w:sz w:val="28"/>
-          <w:szCs w:val="28"/>
-        </w:rPr>
-      </w:pPr>
-      <w:r>
-        <w:rPr>
-          <w:sz w:val="28"/>
-          <w:szCs w:val="28"/>
-        </w:rPr>
-        <w:t>Roll the ball down the ramp into the wall. The simulator should reset and the ball should not just pass through the wall. </w:t>
-      </w:r>
-    </w:p>
-    <w:p>
-      <w:pPr>
-        <w:rPr>
-          <w:sz w:val="28"/>
-          <w:szCs w:val="28"/>
-        </w:rPr>
-      </w:pPr>
-      <w:r>
-        <w:rPr>
-          <w:sz w:val="28"/>
-          <w:szCs w:val="28"/>
-        </w:rPr>
-        <w:t>  </w:t>
-      </w:r>
-    </w:p>
-    <w:p>
-      <w:pPr>
-        <w:rPr>
-          <w:sz w:val="28"/>
-          <w:szCs w:val="28"/>
-        </w:rPr>
-      </w:pPr>
-      <w:r>
-        <w:rPr>
-          <w:sz w:val="28"/>
-          <w:szCs w:val="28"/>
-          <w:u w:val="single"/>
-        </w:rPr>
-        <w:t>Stage 5 Create the background – Monday 17</w:t>
-      </w:r>
-      <w:r>
-        <w:rPr>
-          <w:sz w:val="28"/>
-          <w:szCs w:val="28"/>
-          <w:u w:val="single"/>
-          <w:vertAlign w:val="superscript"/>
-        </w:rPr>
-        <w:t>th</w:t>
-      </w:r>
-      <w:r>
-        <w:rPr>
-          <w:sz w:val="28"/>
-          <w:szCs w:val="28"/>
-          <w:u w:val="single"/>
-        </w:rPr>
-        <w:t xml:space="preserve"> November</w:t>
-      </w:r>
-      <w:r>
-        <w:rPr>
-          <w:sz w:val="28"/>
-          <w:szCs w:val="28"/>
-        </w:rPr>
-        <w:t> </w:t>
-      </w:r>
-    </w:p>
-    <w:p>
-      <w:pPr>
-        <w:rPr>
-          <w:sz w:val="28"/>
-          <w:szCs w:val="28"/>
-        </w:rPr>
-      </w:pPr>
-      <w:r>
-        <w:rPr>
-          <w:sz w:val="28"/>
-          <w:szCs w:val="28"/>
-        </w:rPr>
-        <w:t>Add the code to make all of the objects appear on screen </w:t>
-      </w:r>
-    </w:p>
-    <w:p>
-      <w:pPr>
-        <w:rPr>
-          <w:sz w:val="28"/>
-          <w:szCs w:val="28"/>
-        </w:rPr>
-      </w:pPr>
-      <w:r>
-        <w:rPr>
-          <w:sz w:val="28"/>
-          <w:szCs w:val="28"/>
-        </w:rPr>
-        <w:t>Add the code to make the forces and there answers appear on screen.  </w:t>
-      </w:r>
-    </w:p>
-    <w:p>
-      <w:pPr>
-        <w:rPr>
-          <w:sz w:val="28"/>
-          <w:szCs w:val="28"/>
-        </w:rPr>
-      </w:pPr>
-      <w:r>
-        <w:rPr>
-          <w:sz w:val="28"/>
-          <w:szCs w:val="28"/>
-        </w:rPr>
-        <w:t>Add the code to be able to click on the forces that are suppost to change. So that you are able to input the data. </w:t>
-      </w:r>
-    </w:p>
-    <w:p>
-      <w:pPr>
-        <w:rPr>
-          <w:sz w:val="28"/>
-          <w:szCs w:val="28"/>
-        </w:rPr>
-      </w:pPr>
-      <w:r>
-        <w:rPr>
-          <w:sz w:val="28"/>
-          <w:szCs w:val="28"/>
-        </w:rPr>
-        <w:t>Add the code for a start button. so that you can set up all the number without it already moving </w:t>
-      </w:r>
-    </w:p>
-    <w:p>
-      <w:pPr>
-        <w:rPr>
-          <w:sz w:val="28"/>
-          <w:szCs w:val="28"/>
-        </w:rPr>
-      </w:pPr>
-      <w:r>
-        <w:rPr>
-          <w:sz w:val="28"/>
-          <w:szCs w:val="28"/>
-          <w:u w:val="single"/>
-        </w:rPr>
-        <w:t>Tests</w:t>
-      </w:r>
-      <w:r>
-        <w:rPr>
-          <w:sz w:val="28"/>
-          <w:szCs w:val="28"/>
-        </w:rPr>
-        <w:t> </w:t>
-      </w:r>
-    </w:p>
-    <w:p>
-      <w:pPr>
-        <w:rPr>
-          <w:sz w:val="28"/>
-          <w:szCs w:val="28"/>
-        </w:rPr>
-      </w:pPr>
-      <w:r>
-        <w:rPr>
-          <w:sz w:val="28"/>
-          <w:szCs w:val="28"/>
-        </w:rPr>
-        <w:t>Click on the changeable data. Screen should appear and let you enter it and should then appear on the screen where you clicked. </w:t>
-      </w:r>
-    </w:p>
-    <w:p>
-      <w:pPr>
-        <w:rPr>
-          <w:sz w:val="28"/>
-          <w:szCs w:val="28"/>
-        </w:rPr>
-      </w:pPr>
-      <w:r>
-        <w:rPr>
-          <w:sz w:val="28"/>
-          <w:szCs w:val="28"/>
-        </w:rPr>
-        <w:t>Click on the weight changeable data and run the simulator. It should be slower the higher the number. </w:t>
-      </w:r>
-    </w:p>
-    <w:p>
-      <w:pPr>
-        <w:rPr>
-          <w:sz w:val="28"/>
-          <w:szCs w:val="28"/>
-        </w:rPr>
-      </w:pPr>
-      <w:r>
-        <w:rPr>
-          <w:sz w:val="28"/>
-          <w:szCs w:val="28"/>
-        </w:rPr>
-        <w:t>Make the ball hit the wall. All numbers and the start button should reset back to 0. </w:t>
-      </w:r>
-    </w:p>
-    <w:p>
-      <w:pPr>
-        <w:rPr>
-          <w:sz w:val="28"/>
-          <w:szCs w:val="28"/>
-        </w:rPr>
-      </w:pPr>
-      <w:r>
-        <w:rPr>
-          <w:sz w:val="28"/>
-          <w:szCs w:val="28"/>
-        </w:rPr>
-        <w:t>Add all the data and click the start button. The simulator should run. </w:t>
-      </w:r>
-    </w:p>
-    <w:p>
-      <w:pPr>
-        <w:rPr>
-          <w:sz w:val="28"/>
-          <w:szCs w:val="28"/>
-        </w:rPr>
-      </w:pPr>
-      <w:r>
-        <w:rPr>
-          <w:sz w:val="28"/>
-          <w:szCs w:val="28"/>
-        </w:rPr>
-        <w:t xml:space="preserve">Add the data and run the simulator the ball should go down the ramp and </w:t>
-      </w:r>
-      <w:r>
-        <w:rPr>
-          <w:sz w:val="28"/>
-          <w:szCs w:val="28"/>
-        </w:rPr>
-        <w:t>hit the floor and go across it.</w:t>
-      </w:r>
-    </w:p>
-    <w:p>
-      <w:pPr>
-        <w:rPr>
-          <w:sz w:val="28"/>
-          <w:szCs w:val="28"/>
-        </w:rPr>
-      </w:pPr>
-      <w:r>
-        <w:rPr>
           <w:noProof/>
           <w:sz w:val="28"/>
           <w:szCs w:val="28"/>
         </w:rPr>
-        <w:t>Add the data and run the simulator at the end of the floor the ball should hit the wall and reset.</w:t>
-      </w:r>
-    </w:p>
-    <w:p>
-      <w:pPr>
-        <w:rPr>
-          <w:sz w:val="28"/>
-          <w:szCs w:val="28"/>
-        </w:rPr>
-      </w:pPr>
-      <w:r>
-        <w:rPr>
-          <w:sz w:val="28"/>
-          <w:szCs w:val="28"/>
-        </w:rPr>
-        <w:t>  </w:t>
-      </w:r>
-    </w:p>
-    <w:p>
-      <w:pPr>
-        <w:rPr>
-          <w:sz w:val="28"/>
-          <w:szCs w:val="28"/>
-        </w:rPr>
-      </w:pPr>
-      <w:r>
-        <w:rPr>
-          <w:sz w:val="28"/>
-          <w:szCs w:val="28"/>
-          <w:u w:val="single"/>
-        </w:rPr>
-        <w:t>Stage 6 Test – Monday 1</w:t>
-      </w:r>
-      <w:r>
-        <w:rPr>
-          <w:sz w:val="28"/>
-          <w:szCs w:val="28"/>
-          <w:u w:val="single"/>
-          <w:vertAlign w:val="superscript"/>
-        </w:rPr>
-        <w:t>st</w:t>
-      </w:r>
-      <w:r>
-        <w:rPr>
-          <w:sz w:val="28"/>
-          <w:szCs w:val="28"/>
-          <w:u w:val="single"/>
-        </w:rPr>
-        <w:t xml:space="preserve"> December</w:t>
-      </w:r>
-      <w:r>
-        <w:rPr>
-          <w:sz w:val="28"/>
-          <w:szCs w:val="28"/>
-        </w:rPr>
-        <w:t> </w:t>
-      </w:r>
-    </w:p>
-    <w:p>
-      <w:pPr>
-        <w:rPr>
-          <w:sz w:val="28"/>
-          <w:szCs w:val="28"/>
-        </w:rPr>
-      </w:pPr>
-      <w:r>
-        <w:rPr>
-          <w:sz w:val="28"/>
-          <w:szCs w:val="28"/>
-        </w:rPr>
-        <w:t>Test each part of the code to see if the maths is correct, it outputs correctly, it inputs correctly.  </w:t>
-      </w:r>
-    </w:p>
-    <w:p>
-      <w:pPr>
-        <w:rPr>
-          <w:sz w:val="28"/>
-          <w:szCs w:val="28"/>
-        </w:rPr>
-      </w:pPr>
-      <w:r>
-        <w:rPr>
-          <w:sz w:val="28"/>
-          <w:szCs w:val="28"/>
-        </w:rPr>
         <w:lastRenderedPageBreak/>
-        <w:t>Test it individually and all together. </w:t>
-      </w:r>
-    </w:p>
-    <w:p>
-      <w:pPr>
-        <w:rPr>
-          <w:sz w:val="28"/>
-          <w:szCs w:val="28"/>
-        </w:rPr>
-      </w:pPr>
-      <w:r>
-        <w:rPr>
-          <w:sz w:val="28"/>
-          <w:szCs w:val="28"/>
-        </w:rPr>
-        <w:t>Set all of the data then hit the start button the check if  </w:t>
-      </w:r>
-    </w:p>
-    <w:p>
-      <w:pPr>
-        <w:rPr>
-          <w:sz w:val="28"/>
-          <w:szCs w:val="28"/>
-        </w:rPr>
-      </w:pPr>
-      <w:r>
-        <w:rPr>
-          <w:sz w:val="28"/>
-          <w:szCs w:val="28"/>
-        </w:rPr>
-        <w:t>Is all the data correct and is the calculations correct. Look at the unchangeable data and then use the changeable data and use a calculator to see if its all correct. </w:t>
-      </w:r>
-    </w:p>
-    <w:p>
-      <w:pPr>
-        <w:rPr>
-          <w:sz w:val="28"/>
-          <w:szCs w:val="28"/>
-        </w:rPr>
-      </w:pPr>
-      <w:r>
-        <w:rPr>
-          <w:sz w:val="28"/>
-          <w:szCs w:val="28"/>
-        </w:rPr>
-        <w:t>Did the ramp change angle. It should be at the same angle that user set. </w:t>
-      </w:r>
-    </w:p>
-    <w:p>
-      <w:pPr>
-        <w:rPr>
-          <w:sz w:val="28"/>
-          <w:szCs w:val="28"/>
-        </w:rPr>
-      </w:pPr>
-      <w:r>
-        <w:rPr>
-          <w:sz w:val="28"/>
-          <w:szCs w:val="28"/>
-        </w:rPr>
-        <w:t>Did the ball hit the wall and everything reset. Ball should go back to the top the changeable data should go back to 0 and the start button should be reset. </w:t>
-      </w:r>
-    </w:p>
-    <w:p>
-      <w:pPr>
-        <w:rPr>
-          <w:sz w:val="28"/>
-          <w:szCs w:val="28"/>
-        </w:rPr>
-      </w:pPr>
-      <w:r>
-        <w:rPr>
-          <w:sz w:val="28"/>
-          <w:szCs w:val="28"/>
-        </w:rPr>
-        <w:t>Make sure everything is running as it is expected to be. </w:t>
-      </w:r>
-    </w:p>
-    <w:p>
-      <w:pPr>
-        <w:rPr>
-          <w:sz w:val="28"/>
-          <w:szCs w:val="28"/>
-        </w:rPr>
-      </w:pPr>
-      <w:r>
-        <w:rPr>
-          <w:sz w:val="28"/>
-          <w:szCs w:val="28"/>
-        </w:rPr>
-        <w:t>Change parts of it if its not running correctly or want to make it better </w:t>
-      </w:r>
-    </w:p>
-    <w:p>
-      <w:pPr>
-        <w:rPr>
-          <w:sz w:val="28"/>
-          <w:szCs w:val="28"/>
-        </w:rPr>
-      </w:pPr>
-      <w:r>
-        <w:rPr>
-          <w:sz w:val="28"/>
-          <w:szCs w:val="28"/>
-        </w:rPr>
-        <w:t>  </w:t>
-      </w:r>
-    </w:p>
-    <w:p>
-      <w:pPr>
-        <w:rPr>
-          <w:sz w:val="28"/>
-          <w:szCs w:val="28"/>
-        </w:rPr>
-      </w:pPr>
-      <w:r>
-        <w:rPr>
-          <w:sz w:val="28"/>
-          <w:szCs w:val="28"/>
-          <w:u w:val="single"/>
-        </w:rPr>
-        <w:t>Stage 7 Evaluate – Wednesday 10</w:t>
-      </w:r>
-      <w:r>
-        <w:rPr>
-          <w:sz w:val="28"/>
-          <w:szCs w:val="28"/>
-          <w:u w:val="single"/>
-          <w:vertAlign w:val="superscript"/>
-        </w:rPr>
-        <w:t>th</w:t>
-      </w:r>
-      <w:r>
-        <w:rPr>
-          <w:sz w:val="28"/>
-          <w:szCs w:val="28"/>
-          <w:u w:val="single"/>
-        </w:rPr>
-        <w:t xml:space="preserve"> December</w:t>
-      </w:r>
-      <w:r>
-        <w:rPr>
-          <w:sz w:val="28"/>
-          <w:szCs w:val="28"/>
-        </w:rPr>
-        <w:t> </w:t>
-      </w:r>
-    </w:p>
-    <w:p>
-      <w:pPr>
-        <w:rPr>
-          <w:sz w:val="28"/>
-          <w:szCs w:val="28"/>
-        </w:rPr>
-      </w:pPr>
-      <w:r>
-        <w:rPr>
-          <w:sz w:val="28"/>
-          <w:szCs w:val="28"/>
-        </w:rPr>
-        <w:t>Say what's good and bad about the simulator. </w:t>
-      </w:r>
-    </w:p>
-    <w:p>
-      <w:pPr>
-        <w:rPr>
-          <w:sz w:val="28"/>
-          <w:szCs w:val="28"/>
-        </w:rPr>
-      </w:pPr>
-      <w:r>
-        <w:rPr>
-          <w:sz w:val="28"/>
-          <w:szCs w:val="28"/>
-        </w:rPr>
-        <w:t>Say what could of gone better. </w:t>
-      </w:r>
-    </w:p>
-    <w:p>
-      <w:pPr>
-        <w:rPr>
-          <w:sz w:val="28"/>
-          <w:szCs w:val="28"/>
-        </w:rPr>
-      </w:pPr>
-      <w:r>
-        <w:rPr>
-          <w:sz w:val="28"/>
-          <w:szCs w:val="28"/>
-        </w:rPr>
-        <w:t>See how much it has changed from the first ideas. </w:t>
-      </w:r>
-    </w:p>
-    <w:p>
-      <w:pPr>
-        <w:rPr>
-          <w:sz w:val="28"/>
-          <w:szCs w:val="28"/>
-        </w:rPr>
-      </w:pPr>
-      <w:r>
-        <w:rPr>
-          <w:sz w:val="28"/>
-          <w:szCs w:val="28"/>
-        </w:rPr>
-        <w:t>Use the mark scheme to see where you could do better. </w:t>
-      </w:r>
-    </w:p>
-    <w:p>
-      <w:pPr>
-        <w:rPr>
-          <w:sz w:val="28"/>
-          <w:szCs w:val="28"/>
-        </w:rPr>
-      </w:pPr>
-      <w:r>
-        <w:rPr>
-          <w:sz w:val="28"/>
-          <w:szCs w:val="28"/>
-        </w:rPr>
-        <w:t>Go back through the writing to add more information or make it look better. </w:t>
-      </w:r>
-    </w:p>
-    <w:p>
-      <w:pPr>
-        <w:rPr>
-          <w:sz w:val="28"/>
-          <w:szCs w:val="28"/>
-        </w:rPr>
-      </w:pPr>
-      <w:r>
-        <w:rPr>
-          <w:sz w:val="28"/>
-          <w:szCs w:val="28"/>
-        </w:rPr>
-        <w:t>Make sure all the sections are finished. </w:t>
-      </w:r>
-    </w:p>
-    <w:p>
-      <w:pPr>
-        <w:rPr>
-          <w:sz w:val="28"/>
-          <w:szCs w:val="28"/>
-        </w:rPr>
-      </w:pPr>
-      <w:r>
-        <w:rPr>
-          <w:sz w:val="28"/>
-          <w:szCs w:val="28"/>
-        </w:rPr>
-        <w:t>Submit it. </w:t>
-      </w:r>
-    </w:p>
-    <w:p>
-      <w:pPr>
-        <w:rPr>
-          <w:sz w:val="28"/>
-          <w:szCs w:val="28"/>
-        </w:rPr>
-      </w:pPr>
-      <w:r>
-        <w:rPr>
-          <w:sz w:val="28"/>
-          <w:szCs w:val="28"/>
-        </w:rPr>
-        <w:t>  </w:t>
-      </w:r>
-    </w:p>
-    <w:p>
-      <w:pPr>
-        <w:rPr>
-          <w:sz w:val="28"/>
-          <w:szCs w:val="28"/>
-        </w:rPr>
-      </w:pPr>
-      <w:r>
-        <w:rPr>
-          <w:sz w:val="28"/>
-          <w:szCs w:val="28"/>
-        </w:rPr>
-        <w:t xml:space="preserve">I have done these stages because it gives a structure of doing one section at a time meaning i can do one object then i can move onto the next and not then just doing one section on each then another and its not that ordered. The reason i done this order is because you need to design everything first then start on your code with the ball first because its the most important as you cant test the rest without the ball then the ramp </w:t>
-      </w:r>
-      <w:r>
-        <w:rPr>
-          <w:sz w:val="28"/>
-          <w:szCs w:val="28"/>
-        </w:rPr>
-        <w:lastRenderedPageBreak/>
-        <w:t>because its the second most important and need that to test the ball then the wall as its not as important as you dont need to have it then i done the background last as its just making sure everything is in the right place and other things are added and doesnt mainly effect the actual simulator. Then i done the main test as i need so i can see if everything is running correctly then evaluation last as everything else needs to be done so i can evaluate. </w:t>
-      </w:r>
-    </w:p>
-    <w:p>
-      <w:pPr>
-        <w:rPr>
-          <w:sz w:val="28"/>
-          <w:szCs w:val="28"/>
-        </w:rPr>
-      </w:pPr>
-      <w:r>
-        <w:rPr>
-          <w:sz w:val="28"/>
-          <w:szCs w:val="28"/>
-        </w:rPr>
-        <w:t> </w:t>
-      </w:r>
-    </w:p>
-    <w:p>
-      <w:pPr>
-        <w:rPr>
-          <w:sz w:val="28"/>
-          <w:szCs w:val="28"/>
-        </w:rPr>
-      </w:pPr>
-      <w:r>
-        <w:rPr>
-          <w:sz w:val="28"/>
-          <w:szCs w:val="28"/>
-          <w:u w:val="single"/>
-        </w:rPr>
-        <w:t>GUI DESIGNS</w:t>
-      </w:r>
-      <w:r>
-        <w:rPr>
-          <w:sz w:val="28"/>
-          <w:szCs w:val="28"/>
-        </w:rPr>
-        <w:t> </w:t>
-      </w:r>
-    </w:p>
-    <w:p>
-      <w:pPr>
-        <w:rPr>
-          <w:sz w:val="28"/>
-          <w:szCs w:val="28"/>
-        </w:rPr>
-      </w:pPr>
-      <w:r>
-        <w:rPr>
-          <w:noProof/>
-          <w:sz w:val="28"/>
-          <w:szCs w:val="28"/>
-        </w:rPr>
         <w:drawing>
           <wp:inline distT="0" distB="0" distL="0" distR="0" wp14:anchorId="22CEAEBB" wp14:editId="4C649315">
             <wp:extent cx="6506701" cy="4562475"/>
@@ -5698,15 +7831,7 @@
           <w:sz w:val="28"/>
           <w:szCs w:val="28"/>
         </w:rPr>
-        <w:t xml:space="preserve">is the main part of where you enter your code and also see if the data is coming out correctly </w:t>
-      </w:r>
-      <w:r>
-        <w:rPr>
-          <w:sz w:val="28"/>
-          <w:szCs w:val="28"/>
-        </w:rPr>
-        <w:lastRenderedPageBreak/>
-        <w:t xml:space="preserve">but also not in the centre as it is not the main part of the screen. Then </w:t>
+        <w:t xml:space="preserve">is the main part of where you enter your code and also see if the data is coming out correctly but also not in the centre as it is not the main part of the screen. Then </w:t>
       </w:r>
       <w:r>
         <w:rPr>
@@ -5757,6 +7882,7 @@
           <w:sz w:val="28"/>
           <w:szCs w:val="28"/>
         </w:rPr>
+        <w:lastRenderedPageBreak/>
         <w:drawing>
           <wp:inline distT="0" distB="0" distL="0" distR="0" wp14:anchorId="0B30441D" wp14:editId="1D4B79D8">
             <wp:extent cx="5668166" cy="6830378"/>
@@ -5820,15 +7946,7 @@
           <w:sz w:val="28"/>
           <w:szCs w:val="28"/>
         </w:rPr>
-        <w:t xml:space="preserve">box at the top to indicate if it is the data you can change or cannot change </w:t>
-      </w:r>
-      <w:r>
-        <w:rPr>
-          <w:sz w:val="28"/>
-          <w:szCs w:val="28"/>
-        </w:rPr>
-        <w:lastRenderedPageBreak/>
-        <w:t xml:space="preserve">this is because </w:t>
+        <w:t xml:space="preserve">box at the top to indicate if it is the data you can change or cannot change this is because </w:t>
       </w:r>
       <w:r>
         <w:rPr>
@@ -5856,7 +7974,15 @@
           <w:sz w:val="28"/>
           <w:szCs w:val="28"/>
         </w:rPr>
-        <w:t xml:space="preserve">. This is good as it is easy for a new user to understand what data goes with what and if there in the </w:t>
+        <w:t xml:space="preserve">. This is good as </w:t>
+      </w:r>
+      <w:r>
+        <w:rPr>
+          <w:sz w:val="28"/>
+          <w:szCs w:val="28"/>
+        </w:rPr>
+        <w:lastRenderedPageBreak/>
+        <w:t xml:space="preserve">it is easy for a new user to understand what data goes with what and if there in the </w:t>
       </w:r>
       <w:r>
         <w:rPr>
@@ -6208,6 +8334,7 @@
                 <w:szCs w:val="28"/>
                 <w:u w:val="single"/>
               </w:rPr>
+              <w:lastRenderedPageBreak/>
               <w:drawing>
                 <wp:inline distT="0" distB="0" distL="0" distR="0" wp14:anchorId="026E54E4" wp14:editId="7C1DFB2F">
                   <wp:extent cx="1914525" cy="2412302"/>
@@ -6725,16 +8852,7 @@
                       <w:sz w:val="28"/>
                       <w:szCs w:val="28"/>
                     </w:rPr>
-                    <w:t xml:space="preserve">To work out the acceleration of the ball as the friction </w:t>
-                  </w:r>
-                  <w:r>
-                    <w:rPr>
-                      <w:rFonts w:ascii="Aptos" w:eastAsia="Aptos" w:hAnsi="Aptos" w:cs="Aptos"/>
-                      <w:sz w:val="28"/>
-                      <w:szCs w:val="28"/>
-                    </w:rPr>
-                    <w:lastRenderedPageBreak/>
-                    <w:t>will slow it down the more there is.</w:t>
+                    <w:t>To work out the acceleration of the ball as the friction will slow it down the more there is.</w:t>
                   </w:r>
                 </w:p>
               </w:tc>
@@ -6765,7 +8883,6 @@
                       <w:sz w:val="28"/>
                       <w:szCs w:val="28"/>
                     </w:rPr>
-                    <w:lastRenderedPageBreak/>
                     <w:t>time</w:t>
                   </w:r>
                 </w:p>
@@ -6818,7 +8935,16 @@
                       <w:sz w:val="28"/>
                       <w:szCs w:val="28"/>
                     </w:rPr>
-                    <w:t>To work out the velocity of the ball using SUVAT as the time is used in v = u + at</w:t>
+                    <w:t xml:space="preserve">To work out the velocity of the ball using SUVAT as the </w:t>
+                  </w:r>
+                  <w:r>
+                    <w:rPr>
+                      <w:rFonts w:ascii="Aptos" w:eastAsia="Aptos" w:hAnsi="Aptos" w:cs="Aptos"/>
+                      <w:sz w:val="28"/>
+                      <w:szCs w:val="28"/>
+                    </w:rPr>
+                    <w:lastRenderedPageBreak/>
+                    <w:t>time is used in v = u + at</w:t>
                   </w:r>
                 </w:p>
               </w:tc>
@@ -6849,6 +8975,7 @@
                       <w:sz w:val="28"/>
                       <w:szCs w:val="28"/>
                     </w:rPr>
+                    <w:lastRenderedPageBreak/>
                     <w:t>startButton</w:t>
                   </w:r>
                 </w:p>
@@ -7573,6 +9700,9 @@
           </w:p>
           <w:p>
             <w:r>
+              <w:rPr>
+                <w:noProof/>
+              </w:rPr>
               <w:drawing>
                 <wp:inline distT="0" distB="0" distL="0" distR="0" wp14:anchorId="452E85D9" wp14:editId="24D1BA76">
                   <wp:extent cx="5591175" cy="727710"/>
@@ -7802,6 +9932,9 @@
           </w:p>
           <w:p>
             <w:r>
+              <w:rPr>
+                <w:noProof/>
+              </w:rPr>
               <w:drawing>
                 <wp:inline distT="0" distB="0" distL="0" distR="0" wp14:anchorId="27813C19" wp14:editId="23EB581C">
                   <wp:extent cx="5591175" cy="575310"/>
@@ -7913,6 +10046,7 @@
             </w:pPr>
             <w:r>
               <w:rPr>
+                <w:noProof/>
                 <w:sz w:val="28"/>
                 <w:szCs w:val="28"/>
               </w:rPr>
@@ -8090,6 +10224,7 @@
             </w:pPr>
             <w:r>
               <w:rPr>
+                <w:noProof/>
                 <w:sz w:val="28"/>
                 <w:szCs w:val="28"/>
               </w:rPr>
@@ -8417,6 +10552,7 @@
             </w:pPr>
             <w:r>
               <w:rPr>
+                <w:noProof/>
                 <w:sz w:val="28"/>
                 <w:szCs w:val="28"/>
               </w:rPr>
@@ -8871,6 +11007,7 @@
             </w:pPr>
             <w:r>
               <w:rPr>
+                <w:noProof/>
                 <w:sz w:val="28"/>
                 <w:szCs w:val="28"/>
               </w:rPr>
@@ -9259,6 +11396,7 @@
             </w:pPr>
             <w:r>
               <w:rPr>
+                <w:noProof/>
                 <w:sz w:val="28"/>
                 <w:szCs w:val="28"/>
               </w:rPr>
@@ -9352,6 +11490,7 @@
             </w:pPr>
             <w:r>
               <w:rPr>
+                <w:noProof/>
                 <w:sz w:val="28"/>
                 <w:szCs w:val="28"/>
               </w:rPr>
@@ -9656,6 +11795,7 @@
             </w:pPr>
             <w:r>
               <w:rPr>
+                <w:noProof/>
                 <w:sz w:val="28"/>
                 <w:szCs w:val="28"/>
               </w:rPr>
@@ -11224,6 +13364,7 @@
             </w:pPr>
             <w:r>
               <w:rPr>
+                <w:noProof/>
                 <w:sz w:val="28"/>
                 <w:szCs w:val="28"/>
               </w:rPr>
@@ -11289,6 +13430,7 @@
             </w:pPr>
             <w:r>
               <w:rPr>
+                <w:noProof/>
                 <w:sz w:val="28"/>
                 <w:szCs w:val="28"/>
               </w:rPr>
@@ -11439,6 +13581,7 @@
             </w:pPr>
             <w:r>
               <w:rPr>
+                <w:noProof/>
                 <w:sz w:val="28"/>
                 <w:szCs w:val="28"/>
               </w:rPr>
@@ -11488,6 +13631,7 @@
             </w:pPr>
             <w:r>
               <w:rPr>
+                <w:noProof/>
                 <w:sz w:val="28"/>
                 <w:szCs w:val="28"/>
               </w:rPr>
@@ -11686,6 +13830,7 @@
             </w:pPr>
             <w:r>
               <w:rPr>
+                <w:noProof/>
                 <w:sz w:val="28"/>
                 <w:szCs w:val="28"/>
               </w:rPr>
@@ -11771,6 +13916,7 @@
             </w:pPr>
             <w:r>
               <w:rPr>
+                <w:noProof/>
                 <w:sz w:val="28"/>
                 <w:szCs w:val="28"/>
               </w:rPr>
@@ -11820,6 +13966,7 @@
             </w:pPr>
             <w:r>
               <w:rPr>
+                <w:noProof/>
                 <w:sz w:val="28"/>
                 <w:szCs w:val="28"/>
               </w:rPr>
@@ -11870,6 +14017,7 @@
             </w:pPr>
             <w:r>
               <w:rPr>
+                <w:noProof/>
                 <w:sz w:val="28"/>
                 <w:szCs w:val="28"/>
               </w:rPr>
@@ -11997,6 +14145,7 @@
             </w:pPr>
             <w:r>
               <w:rPr>
+                <w:noProof/>
                 <w:sz w:val="28"/>
                 <w:szCs w:val="28"/>
               </w:rPr>
@@ -12082,6 +14231,7 @@
             </w:pPr>
             <w:r>
               <w:rPr>
+                <w:noProof/>
                 <w:sz w:val="28"/>
                 <w:szCs w:val="28"/>
               </w:rPr>
@@ -12274,6 +14424,7 @@
             </w:pPr>
             <w:r>
               <w:rPr>
+                <w:noProof/>
                 <w:sz w:val="28"/>
                 <w:szCs w:val="28"/>
               </w:rPr>
@@ -12584,6 +14735,7 @@
             </w:pPr>
             <w:r>
               <w:rPr>
+                <w:noProof/>
                 <w:sz w:val="28"/>
                 <w:szCs w:val="28"/>
               </w:rPr>
@@ -12732,6 +14884,7 @@
             </w:pPr>
             <w:r>
               <w:rPr>
+                <w:noProof/>
                 <w:sz w:val="28"/>
                 <w:szCs w:val="28"/>
               </w:rPr>
@@ -13503,6 +15656,7 @@
             </w:pPr>
             <w:r>
               <w:rPr>
+                <w:noProof/>
                 <w:sz w:val="28"/>
                 <w:szCs w:val="28"/>
               </w:rPr>
@@ -18814,6 +20968,7 @@
                       <w:sz w:val="28"/>
                       <w:szCs w:val="28"/>
                     </w:rPr>
+                    <w:lastRenderedPageBreak/>
                     <w:t>rampAngle</w:t>
                   </w:r>
                 </w:p>
@@ -19193,6 +21348,7 @@
                 <w:sz w:val="28"/>
                 <w:szCs w:val="28"/>
               </w:rPr>
+              <w:lastRenderedPageBreak/>
               <w:t>Write part of the code. </w:t>
             </w:r>
           </w:p>
@@ -20463,6 +22619,7 @@
             </w:pPr>
             <w:r>
               <w:rPr>
+                <w:noProof/>
                 <w:sz w:val="28"/>
                 <w:szCs w:val="28"/>
               </w:rPr>
@@ -20511,6 +22668,7 @@
             </w:r>
             <w:r>
               <w:rPr>
+                <w:noProof/>
                 <w:sz w:val="28"/>
                 <w:szCs w:val="28"/>
               </w:rPr>

</xml_diff>

<commit_message>
doing the beta testing
</commit_message>
<xml_diff>
--- a/Rample World Coursework.docx
+++ b/Rample World Coursework.docx
@@ -6625,14 +6625,7 @@
                 <w:sz w:val="28"/>
                 <w:szCs w:val="28"/>
               </w:rPr>
-              <w:t>Add the data and run the simulator</w:t>
-            </w:r>
-            <w:r>
-              <w:rPr>
-                <w:sz w:val="28"/>
-                <w:szCs w:val="28"/>
-              </w:rPr>
-              <w:t xml:space="preserve"> to check if the ball goes </w:t>
+              <w:t xml:space="preserve">Add the data and run the simulator to check if the ball goes </w:t>
             </w:r>
             <w:r>
               <w:rPr>
@@ -6666,14 +6659,7 @@
                 <w:sz w:val="28"/>
                 <w:szCs w:val="28"/>
               </w:rPr>
-              <w:t>T</w:t>
-            </w:r>
-            <w:r>
-              <w:rPr>
-                <w:sz w:val="28"/>
-                <w:szCs w:val="28"/>
-              </w:rPr>
-              <w:t>he ball should go down the ramp and hit the floor and go across it</w:t>
+              <w:t>The ball should go down the ramp and hit the floor and go across it</w:t>
             </w:r>
             <w:r>
               <w:rPr>
@@ -30584,6 +30570,185 @@
     <w:p>
       <w:pPr>
         <w:rPr>
+          <w:b/>
+          <w:bCs/>
+          <w:sz w:val="28"/>
+          <w:szCs w:val="28"/>
+          <w:u w:val="single"/>
+        </w:rPr>
+      </w:pPr>
+      <w:r>
+        <w:rPr>
+          <w:b/>
+          <w:bCs/>
+          <w:sz w:val="28"/>
+          <w:szCs w:val="28"/>
+          <w:u w:val="single"/>
+        </w:rPr>
+        <w:t>POST DEVELOPMENT TESTING</w:t>
+      </w:r>
+    </w:p>
+    <w:p>
+      <w:pPr>
+        <w:rPr>
+          <w:sz w:val="28"/>
+          <w:szCs w:val="28"/>
+        </w:rPr>
+      </w:pPr>
+      <w:r>
+        <w:rPr>
+          <w:sz w:val="28"/>
+          <w:szCs w:val="28"/>
+        </w:rPr>
+        <w:t>For my beta testing i am going to test it using the test plan I made in the analysis to show the end of my simulator to see if I have done all the important parts of the code. Then I will give out my simulator to shareholders and ask them to fill in a form asking them for feedback about my simulator</w:t>
+      </w:r>
+      <w:r>
+        <w:rPr>
+          <w:sz w:val="28"/>
+          <w:szCs w:val="28"/>
+        </w:rPr>
+        <w:t>. Finally I will do robustness testing to check out what it takes to break my simulator.</w:t>
+      </w:r>
+    </w:p>
+    <w:p>
+      <w:pPr>
+        <w:rPr>
+          <w:sz w:val="28"/>
+          <w:szCs w:val="28"/>
+          <w:u w:val="single"/>
+        </w:rPr>
+      </w:pPr>
+      <w:r>
+        <w:rPr>
+          <w:sz w:val="28"/>
+          <w:szCs w:val="28"/>
+          <w:u w:val="single"/>
+        </w:rPr>
+        <w:t>TEST 1</w:t>
+      </w:r>
+    </w:p>
+    <w:p>
+      <w:pPr>
+        <w:rPr>
+          <w:sz w:val="28"/>
+          <w:szCs w:val="28"/>
+        </w:rPr>
+      </w:pPr>
+      <w:r>
+        <w:rPr>
+          <w:sz w:val="28"/>
+          <w:szCs w:val="28"/>
+        </w:rPr>
+        <w:t>The first test is to just enter the data into the simulator and run it. If the simulator runs as it should it is fine.</w:t>
+      </w:r>
+    </w:p>
+    <w:p>
+      <w:pPr>
+        <w:rPr>
+          <w:sz w:val="28"/>
+          <w:szCs w:val="28"/>
+        </w:rPr>
+      </w:pPr>
+      <w:r>
+        <w:rPr>
+          <w:sz w:val="28"/>
+          <w:szCs w:val="28"/>
+        </w:rPr>
+        <w:t xml:space="preserve">As you can see from Finished Simulator Video the you are able to enter all of the code into the simulator and also it has ran the whole of the simulator </w:t>
+      </w:r>
+      <w:r>
+        <w:rPr>
+          <w:sz w:val="28"/>
+          <w:szCs w:val="28"/>
+        </w:rPr>
+        <w:lastRenderedPageBreak/>
+        <w:t>and has ended up at the beginning as it should. This means that the simulator is running correctly and the first test is complete.</w:t>
+      </w:r>
+    </w:p>
+    <w:p>
+      <w:pPr>
+        <w:rPr>
+          <w:sz w:val="28"/>
+          <w:szCs w:val="28"/>
+          <w:u w:val="single"/>
+        </w:rPr>
+      </w:pPr>
+      <w:r>
+        <w:rPr>
+          <w:sz w:val="28"/>
+          <w:szCs w:val="28"/>
+          <w:u w:val="single"/>
+        </w:rPr>
+        <w:t>Test 2</w:t>
+      </w:r>
+    </w:p>
+    <w:p>
+      <w:pPr>
+        <w:rPr>
+          <w:sz w:val="28"/>
+          <w:szCs w:val="28"/>
+        </w:rPr>
+      </w:pPr>
+      <w:r>
+        <w:rPr>
+          <w:sz w:val="28"/>
+          <w:szCs w:val="28"/>
+        </w:rPr>
+        <w:t>For test 2 I need to check to see if all of the maths is working correctly to do this I am entering the data and then running the simulator for 2 acts then I will use a calculator to work out what the numbers should be then I will compare them to the data in the cant change data table.</w:t>
+      </w:r>
+    </w:p>
+    <w:p>
+      <w:pPr>
+        <w:rPr>
+          <w:sz w:val="28"/>
+          <w:szCs w:val="28"/>
+        </w:rPr>
+      </w:pPr>
+      <w:r>
+        <w:rPr>
+          <w:sz w:val="28"/>
+          <w:szCs w:val="28"/>
+        </w:rPr>
+        <w:drawing>
+          <wp:inline distT="0" distB="0" distL="0" distR="0" wp14:anchorId="37EACA8C" wp14:editId="5937D4F2">
+            <wp:extent cx="3486637" cy="1267002"/>
+            <wp:effectExtent l="0" t="0" r="0" b="9525"/>
+            <wp:docPr id="1906607294" name="Picture 1"/>
+            <wp:cNvGraphicFramePr>
+              <a:graphicFrameLocks xmlns:a="http://schemas.openxmlformats.org/drawingml/2006/main" noChangeAspect="1"/>
+            </wp:cNvGraphicFramePr>
+            <a:graphic xmlns:a="http://schemas.openxmlformats.org/drawingml/2006/main">
+              <a:graphicData uri="http://schemas.openxmlformats.org/drawingml/2006/picture">
+                <pic:pic xmlns:pic="http://schemas.openxmlformats.org/drawingml/2006/picture">
+                  <pic:nvPicPr>
+                    <pic:cNvPr id="1906607294" name="Picture 1"/>
+                    <pic:cNvPicPr/>
+                  </pic:nvPicPr>
+                  <pic:blipFill>
+                    <a:blip r:embed="rId273"/>
+                    <a:stretch>
+                      <a:fillRect/>
+                    </a:stretch>
+                  </pic:blipFill>
+                  <pic:spPr>
+                    <a:xfrm>
+                      <a:off x="0" y="0"/>
+                      <a:ext cx="3486637" cy="1267002"/>
+                    </a:xfrm>
+                    <a:prstGeom prst="rect">
+                      <a:avLst/>
+                    </a:prstGeom>
+                  </pic:spPr>
+                </pic:pic>
+              </a:graphicData>
+            </a:graphic>
+          </wp:inline>
+        </w:drawing>
+      </w:r>
+    </w:p>
+    <w:p>
+      <w:pPr>
+        <w:rPr>
           <w:sz w:val="28"/>
           <w:szCs w:val="28"/>
         </w:rPr>
@@ -30596,6 +30761,88 @@
           <w:szCs w:val="28"/>
         </w:rPr>
       </w:pPr>
+      <w:r>
+        <w:rPr>
+          <w:sz w:val="28"/>
+          <w:szCs w:val="28"/>
+        </w:rPr>
+        <w:t>Test 3</w:t>
+      </w:r>
+    </w:p>
+    <w:p>
+      <w:pPr>
+        <w:rPr>
+          <w:sz w:val="28"/>
+          <w:szCs w:val="28"/>
+        </w:rPr>
+      </w:pPr>
+      <w:r>
+        <w:rPr>
+          <w:sz w:val="28"/>
+          <w:szCs w:val="28"/>
+        </w:rPr>
+        <w:t>This test is to check to see if the ramp actually moves with the input you put in the ramp angle for this I am going to input 15,30,45 and 60 and the ramp should change angle every time I change it.</w:t>
+      </w:r>
+    </w:p>
+    <w:p>
+      <w:pPr>
+        <w:rPr>
+          <w:sz w:val="28"/>
+          <w:szCs w:val="28"/>
+        </w:rPr>
+      </w:pPr>
+      <w:r>
+        <w:rPr>
+          <w:sz w:val="28"/>
+          <w:szCs w:val="28"/>
+        </w:rPr>
+        <w:t>Test 4</w:t>
+      </w:r>
+    </w:p>
+    <w:p>
+      <w:pPr>
+        <w:rPr>
+          <w:sz w:val="28"/>
+          <w:szCs w:val="28"/>
+        </w:rPr>
+      </w:pPr>
+      <w:r>
+        <w:rPr>
+          <w:sz w:val="28"/>
+          <w:szCs w:val="28"/>
+        </w:rPr>
+        <w:t>This test is to check if all of the stuff works together so I need to see if the ramp changes angle then see if the start button works so then the simulator starts running and the ball goes down the ramp and along the floor until finally the ramp hits the wall and gets put back at the start of the simulator.</w:t>
+      </w:r>
+    </w:p>
+    <w:p>
+      <w:pPr>
+        <w:rPr>
+          <w:sz w:val="28"/>
+          <w:szCs w:val="28"/>
+        </w:rPr>
+      </w:pPr>
+      <w:r>
+        <w:rPr>
+          <w:sz w:val="28"/>
+          <w:szCs w:val="28"/>
+        </w:rPr>
+        <w:t>Test 5</w:t>
+      </w:r>
+    </w:p>
+    <w:p>
+      <w:pPr>
+        <w:rPr>
+          <w:sz w:val="28"/>
+          <w:szCs w:val="28"/>
+        </w:rPr>
+      </w:pPr>
+      <w:r>
+        <w:rPr>
+          <w:sz w:val="28"/>
+          <w:szCs w:val="28"/>
+        </w:rPr>
+        <w:t>This test is to see if the start screen works so just to check that the start button to get to the simulator works this is so that there is a section before the simulator to understand everything and if this doesn’t work users will be stuck on this screen for the whole time and would not even be able to run the simulator.</w:t>
+      </w:r>
     </w:p>
     <w:sectPr>
       <w:pgSz w:w="11906" w:h="16838"/>

</xml_diff>

<commit_message>
Finished the Robust Testing
</commit_message>
<xml_diff>
--- a/Rample World Coursework.docx
+++ b/Rample World Coursework.docx
@@ -32494,6 +32494,214 @@
           <w:szCs w:val="28"/>
         </w:rPr>
         <w:t xml:space="preserve"> </w:t>
+      </w:r>
+    </w:p>
+    <w:p>
+      <w:pPr>
+        <w:rPr>
+          <w:sz w:val="28"/>
+          <w:szCs w:val="28"/>
+          <w:u w:val="single"/>
+        </w:rPr>
+      </w:pPr>
+      <w:r>
+        <w:rPr>
+          <w:sz w:val="28"/>
+          <w:szCs w:val="28"/>
+          <w:u w:val="single"/>
+        </w:rPr>
+        <w:t>Test 5</w:t>
+      </w:r>
+    </w:p>
+    <w:p>
+      <w:pPr>
+        <w:rPr>
+          <w:sz w:val="28"/>
+          <w:szCs w:val="28"/>
+        </w:rPr>
+      </w:pPr>
+      <w:r>
+        <w:rPr>
+          <w:sz w:val="28"/>
+          <w:szCs w:val="28"/>
+        </w:rPr>
+        <w:t>Description: Enter Negative number on Ramp Angle.</w:t>
+      </w:r>
+    </w:p>
+    <w:p>
+      <w:pPr>
+        <w:rPr>
+          <w:sz w:val="28"/>
+          <w:szCs w:val="28"/>
+        </w:rPr>
+      </w:pPr>
+      <w:r>
+        <w:rPr>
+          <w:sz w:val="28"/>
+          <w:szCs w:val="28"/>
+        </w:rPr>
+        <w:t>Expected Result: It should run down the ramp as normal.</w:t>
+      </w:r>
+    </w:p>
+    <w:p>
+      <w:pPr>
+        <w:rPr>
+          <w:sz w:val="28"/>
+          <w:szCs w:val="28"/>
+        </w:rPr>
+      </w:pPr>
+      <w:r>
+        <w:rPr>
+          <w:sz w:val="28"/>
+          <w:szCs w:val="28"/>
+        </w:rPr>
+        <w:t>Actual Result: As you can see from the video Robust Testing Negative Ramp Angle the ball has gone the compete wrong direction I think this is due to the negative will change the velocity to negative causing it to move the ball the opposite direction</w:t>
+      </w:r>
+    </w:p>
+    <w:p>
+      <w:pPr>
+        <w:rPr>
+          <w:sz w:val="28"/>
+          <w:szCs w:val="28"/>
+          <w:u w:val="single"/>
+        </w:rPr>
+      </w:pPr>
+      <w:r>
+        <w:rPr>
+          <w:sz w:val="28"/>
+          <w:szCs w:val="28"/>
+          <w:u w:val="single"/>
+        </w:rPr>
+        <w:t>Test 6</w:t>
+      </w:r>
+    </w:p>
+    <w:p>
+      <w:pPr>
+        <w:rPr>
+          <w:sz w:val="28"/>
+          <w:szCs w:val="28"/>
+        </w:rPr>
+      </w:pPr>
+      <w:r>
+        <w:rPr>
+          <w:sz w:val="28"/>
+          <w:szCs w:val="28"/>
+        </w:rPr>
+        <w:t>Description: Enter Negative number for the mass</w:t>
+      </w:r>
+    </w:p>
+    <w:p>
+      <w:pPr>
+        <w:rPr>
+          <w:sz w:val="28"/>
+          <w:szCs w:val="28"/>
+        </w:rPr>
+      </w:pPr>
+      <w:r>
+        <w:rPr>
+          <w:sz w:val="28"/>
+          <w:szCs w:val="28"/>
+        </w:rPr>
+        <w:t>Expected Result: It should ran down the ramp as normal</w:t>
+      </w:r>
+    </w:p>
+    <w:p>
+      <w:pPr>
+        <w:rPr>
+          <w:sz w:val="28"/>
+          <w:szCs w:val="28"/>
+        </w:rPr>
+      </w:pPr>
+      <w:r>
+        <w:rPr>
+          <w:sz w:val="28"/>
+          <w:szCs w:val="28"/>
+        </w:rPr>
+        <w:t xml:space="preserve">Actual Result: </w:t>
+      </w:r>
+      <w:r>
+        <w:rPr>
+          <w:sz w:val="28"/>
+          <w:szCs w:val="28"/>
+        </w:rPr>
+        <w:t xml:space="preserve">As you can see from the video Robust Testing Negative Mass </w:t>
+      </w:r>
+      <w:r>
+        <w:rPr>
+          <w:sz w:val="28"/>
+          <w:szCs w:val="28"/>
+        </w:rPr>
+        <w:t>It did run down the ramp as normal the reason why it didn’t go the opposite direction like when the ramp was negative is because in the calculation the mass is used 2 times so when working out the velocity the acceleration was negative and then that was divided by the mass which is negative which just then switched it back round to being positive meaning it showed the correct thing. Even though in real life this should not even be possible as you cant get a negative mass.</w:t>
+      </w:r>
+    </w:p>
+    <w:p>
+      <w:pPr>
+        <w:rPr>
+          <w:sz w:val="28"/>
+          <w:szCs w:val="28"/>
+          <w:u w:val="single"/>
+        </w:rPr>
+      </w:pPr>
+      <w:r>
+        <w:rPr>
+          <w:sz w:val="28"/>
+          <w:szCs w:val="28"/>
+          <w:u w:val="single"/>
+        </w:rPr>
+        <w:t>Test 7</w:t>
+      </w:r>
+    </w:p>
+    <w:p>
+      <w:pPr>
+        <w:rPr>
+          <w:sz w:val="28"/>
+          <w:szCs w:val="28"/>
+        </w:rPr>
+      </w:pPr>
+      <w:r>
+        <w:rPr>
+          <w:sz w:val="28"/>
+          <w:szCs w:val="28"/>
+        </w:rPr>
+        <w:t>Description: Enter Negative number for friction</w:t>
+      </w:r>
+    </w:p>
+    <w:p>
+      <w:pPr>
+        <w:rPr>
+          <w:sz w:val="28"/>
+          <w:szCs w:val="28"/>
+        </w:rPr>
+      </w:pPr>
+      <w:r>
+        <w:rPr>
+          <w:sz w:val="28"/>
+          <w:szCs w:val="28"/>
+        </w:rPr>
+        <w:lastRenderedPageBreak/>
+        <w:t>Expected Result: The simulator runs as it normally does.</w:t>
+      </w:r>
+    </w:p>
+    <w:p>
+      <w:pPr>
+        <w:rPr>
+          <w:sz w:val="28"/>
+          <w:szCs w:val="28"/>
+        </w:rPr>
+      </w:pPr>
+      <w:r>
+        <w:rPr>
+          <w:sz w:val="28"/>
+          <w:szCs w:val="28"/>
+        </w:rPr>
+        <w:t xml:space="preserve">Actual Result: As you can see from the video Robust Testing Negative Friction the ramp goes down the ramp as normal </w:t>
+      </w:r>
+      <w:r>
+        <w:rPr>
+          <w:sz w:val="28"/>
+          <w:szCs w:val="28"/>
+        </w:rPr>
+        <w:t xml:space="preserve">which is what it should do as the friction is only going to make it go slower or faster which in this case faster as this friction should add 1 to its speed as the its taking away a negative making it positive. </w:t>
       </w:r>
     </w:p>
     <w:p>

</xml_diff>